<commit_message>
Algebra 2 - Chapter 1: Polynomial Expressions and Equations - 1.1 Polynomial Arithmetic - Check Your Understanding of Section 1.1 - A. Multiple-Choice
</commit_message>
<xml_diff>
--- a/Algebra-2/ch01/Algebra 2 - Chapter 1.docx
+++ b/Algebra-2/ch01/Algebra 2 - Chapter 1.docx
@@ -899,6 +899,2320 @@
         </w:rPr>
         <w:br w:type="column"/>
       </w:r>
+      <w:r>
+        <w:rPr>
+          <w:rFonts w:eastAsiaTheme="minorEastAsia"/>
+        </w:rPr>
+        <w:t>Check Your Understanding of Section 1.1</w:t>
+      </w:r>
+    </w:p>
+    <w:p>
+      <w:pPr>
+        <w:pStyle w:val="ListParagraph"/>
+        <w:numPr>
+          <w:ilvl w:val="0"/>
+          <w:numId w:val="18"/>
+        </w:numPr>
+        <w:rPr>
+          <w:rFonts w:eastAsiaTheme="minorEastAsia"/>
+        </w:rPr>
+      </w:pPr>
+      <w:r>
+        <w:rPr>
+          <w:rFonts w:eastAsiaTheme="minorEastAsia"/>
+        </w:rPr>
+        <w:t>Multiple-Choice</w:t>
+      </w:r>
+    </w:p>
+    <w:p>
+      <w:pPr>
+        <w:pStyle w:val="ListParagraph"/>
+        <w:numPr>
+          <w:ilvl w:val="0"/>
+          <w:numId w:val="19"/>
+        </w:numPr>
+        <w:rPr>
+          <w:rFonts w:eastAsiaTheme="minorEastAsia"/>
+          <w:b/>
+          <w:bCs/>
+        </w:rPr>
+      </w:pPr>
+      <w:r>
+        <w:rPr>
+          <w:rFonts w:eastAsiaTheme="minorEastAsia"/>
+        </w:rPr>
+        <w:t xml:space="preserve">What is </w:t>
+      </w:r>
+      <m:oMath>
+        <m:r>
+          <w:rPr>
+            <w:rFonts w:ascii="Cambria Math" w:eastAsiaTheme="minorEastAsia" w:hAnsi="Cambria Math"/>
+          </w:rPr>
+          <m:t>5∙</m:t>
+        </m:r>
+        <m:d>
+          <m:dPr>
+            <m:ctrlPr>
+              <w:rPr>
+                <w:rFonts w:ascii="Cambria Math" w:eastAsiaTheme="minorEastAsia" w:hAnsi="Cambria Math"/>
+                <w:i/>
+              </w:rPr>
+            </m:ctrlPr>
+          </m:dPr>
+          <m:e>
+            <m:r>
+              <w:rPr>
+                <w:rFonts w:ascii="Cambria Math" w:eastAsiaTheme="minorEastAsia" w:hAnsi="Cambria Math"/>
+              </w:rPr>
+              <m:t>2</m:t>
+            </m:r>
+            <m:sSup>
+              <m:sSupPr>
+                <m:ctrlPr>
+                  <w:rPr>
+                    <w:rFonts w:ascii="Cambria Math" w:eastAsiaTheme="minorEastAsia" w:hAnsi="Cambria Math"/>
+                    <w:i/>
+                  </w:rPr>
+                </m:ctrlPr>
+              </m:sSupPr>
+              <m:e>
+                <m:r>
+                  <w:rPr>
+                    <w:rFonts w:ascii="Cambria Math" w:eastAsiaTheme="minorEastAsia" w:hAnsi="Cambria Math"/>
+                  </w:rPr>
+                  <m:t>x</m:t>
+                </m:r>
+              </m:e>
+              <m:sup>
+                <m:r>
+                  <w:rPr>
+                    <w:rFonts w:ascii="Cambria Math" w:eastAsiaTheme="minorEastAsia" w:hAnsi="Cambria Math"/>
+                  </w:rPr>
+                  <m:t>2</m:t>
+                </m:r>
+              </m:sup>
+            </m:sSup>
+            <m:r>
+              <w:rPr>
+                <w:rFonts w:ascii="Cambria Math" w:eastAsiaTheme="minorEastAsia" w:hAnsi="Cambria Math"/>
+              </w:rPr>
+              <m:t>+7x-3</m:t>
+            </m:r>
+          </m:e>
+        </m:d>
+        <m:r>
+          <w:rPr>
+            <w:rFonts w:ascii="Cambria Math" w:eastAsiaTheme="minorEastAsia" w:hAnsi="Cambria Math"/>
+          </w:rPr>
+          <m:t>?</m:t>
+        </m:r>
+      </m:oMath>
+      <w:r>
+        <w:rPr>
+          <w:rFonts w:eastAsiaTheme="minorEastAsia"/>
+        </w:rPr>
+        <w:br/>
+      </w:r>
+      <w:r>
+        <w:rPr>
+          <w:rFonts w:eastAsiaTheme="minorEastAsia"/>
+          <w:b/>
+          <w:bCs/>
+        </w:rPr>
+        <w:t xml:space="preserve">(1) </w:t>
+      </w:r>
+      <m:oMath>
+        <m:r>
+          <m:rPr>
+            <m:sty m:val="bi"/>
+          </m:rPr>
+          <w:rPr>
+            <w:rFonts w:ascii="Cambria Math" w:eastAsiaTheme="minorEastAsia" w:hAnsi="Cambria Math"/>
+          </w:rPr>
+          <m:t>10</m:t>
+        </m:r>
+        <m:sSup>
+          <m:sSupPr>
+            <m:ctrlPr>
+              <w:rPr>
+                <w:rFonts w:ascii="Cambria Math" w:eastAsiaTheme="minorEastAsia" w:hAnsi="Cambria Math"/>
+                <w:b/>
+                <w:bCs/>
+                <w:i/>
+              </w:rPr>
+            </m:ctrlPr>
+          </m:sSupPr>
+          <m:e>
+            <m:r>
+              <m:rPr>
+                <m:sty m:val="bi"/>
+              </m:rPr>
+              <w:rPr>
+                <w:rFonts w:ascii="Cambria Math" w:eastAsiaTheme="minorEastAsia" w:hAnsi="Cambria Math"/>
+              </w:rPr>
+              <m:t>x</m:t>
+            </m:r>
+          </m:e>
+          <m:sup>
+            <m:r>
+              <m:rPr>
+                <m:sty m:val="bi"/>
+              </m:rPr>
+              <w:rPr>
+                <w:rFonts w:ascii="Cambria Math" w:eastAsiaTheme="minorEastAsia" w:hAnsi="Cambria Math"/>
+              </w:rPr>
+              <m:t>2</m:t>
+            </m:r>
+          </m:sup>
+        </m:sSup>
+        <m:r>
+          <m:rPr>
+            <m:sty m:val="bi"/>
+          </m:rPr>
+          <w:rPr>
+            <w:rFonts w:ascii="Cambria Math" w:eastAsiaTheme="minorEastAsia" w:hAnsi="Cambria Math"/>
+          </w:rPr>
+          <m:t>+35</m:t>
+        </m:r>
+        <m:r>
+          <m:rPr>
+            <m:sty m:val="bi"/>
+          </m:rPr>
+          <w:rPr>
+            <w:rFonts w:ascii="Cambria Math" w:eastAsiaTheme="minorEastAsia" w:hAnsi="Cambria Math"/>
+          </w:rPr>
+          <m:t>x-15</m:t>
+        </m:r>
+      </m:oMath>
+    </w:p>
+    <w:p>
+      <w:pPr>
+        <w:pStyle w:val="ListParagraph"/>
+        <w:numPr>
+          <w:ilvl w:val="0"/>
+          <w:numId w:val="19"/>
+        </w:numPr>
+        <w:rPr>
+          <w:rFonts w:eastAsiaTheme="minorEastAsia"/>
+          <w:b/>
+          <w:bCs/>
+        </w:rPr>
+      </w:pPr>
+      <w:r>
+        <w:rPr>
+          <w:rFonts w:eastAsiaTheme="minorEastAsia"/>
+        </w:rPr>
+        <w:t xml:space="preserve">What is </w:t>
+      </w:r>
+      <m:oMath>
+        <m:r>
+          <m:rPr>
+            <m:sty m:val="p"/>
+          </m:rPr>
+          <w:rPr>
+            <w:rFonts w:ascii="Cambria Math" w:eastAsiaTheme="minorEastAsia" w:hAnsi="Cambria Math"/>
+          </w:rPr>
+          <m:t>(-4)</m:t>
+        </m:r>
+        <m:r>
+          <m:rPr>
+            <m:sty m:val="p"/>
+          </m:rPr>
+          <w:rPr>
+            <w:rFonts w:ascii="Cambria Math" w:eastAsiaTheme="minorEastAsia" w:hAnsi="Cambria Math"/>
+          </w:rPr>
+          <m:t>∙</m:t>
+        </m:r>
+        <m:d>
+          <m:dPr>
+            <m:ctrlPr>
+              <w:rPr>
+                <w:rFonts w:ascii="Cambria Math" w:eastAsiaTheme="minorEastAsia" w:hAnsi="Cambria Math"/>
+                <w:i/>
+              </w:rPr>
+            </m:ctrlPr>
+          </m:dPr>
+          <m:e>
+            <m:r>
+              <w:rPr>
+                <w:rFonts w:ascii="Cambria Math" w:eastAsiaTheme="minorEastAsia" w:hAnsi="Cambria Math"/>
+              </w:rPr>
+              <m:t>2</m:t>
+            </m:r>
+            <m:sSup>
+              <m:sSupPr>
+                <m:ctrlPr>
+                  <w:rPr>
+                    <w:rFonts w:ascii="Cambria Math" w:eastAsiaTheme="minorEastAsia" w:hAnsi="Cambria Math"/>
+                    <w:i/>
+                  </w:rPr>
+                </m:ctrlPr>
+              </m:sSupPr>
+              <m:e>
+                <m:r>
+                  <w:rPr>
+                    <w:rFonts w:ascii="Cambria Math" w:eastAsiaTheme="minorEastAsia" w:hAnsi="Cambria Math"/>
+                  </w:rPr>
+                  <m:t>x</m:t>
+                </m:r>
+              </m:e>
+              <m:sup>
+                <m:r>
+                  <w:rPr>
+                    <w:rFonts w:ascii="Cambria Math" w:eastAsiaTheme="minorEastAsia" w:hAnsi="Cambria Math"/>
+                  </w:rPr>
+                  <m:t>2</m:t>
+                </m:r>
+              </m:sup>
+            </m:sSup>
+            <m:r>
+              <w:rPr>
+                <w:rFonts w:ascii="Cambria Math" w:eastAsiaTheme="minorEastAsia" w:hAnsi="Cambria Math"/>
+              </w:rPr>
+              <m:t>+7x-3</m:t>
+            </m:r>
+          </m:e>
+        </m:d>
+      </m:oMath>
+      <w:r>
+        <w:rPr>
+          <w:rFonts w:eastAsiaTheme="minorEastAsia"/>
+        </w:rPr>
+        <w:t>?</w:t>
+      </w:r>
+      <w:r>
+        <w:rPr>
+          <w:rFonts w:eastAsiaTheme="minorEastAsia"/>
+        </w:rPr>
+        <w:br/>
+      </w:r>
+      <w:r>
+        <w:rPr>
+          <w:rFonts w:eastAsiaTheme="minorEastAsia"/>
+          <w:b/>
+          <w:bCs/>
+        </w:rPr>
+        <w:t xml:space="preserve">(2) </w:t>
+      </w:r>
+      <m:oMath>
+        <m:r>
+          <m:rPr>
+            <m:sty m:val="bi"/>
+          </m:rPr>
+          <w:rPr>
+            <w:rFonts w:ascii="Cambria Math" w:eastAsiaTheme="minorEastAsia" w:hAnsi="Cambria Math"/>
+          </w:rPr>
+          <m:t>-8</m:t>
+        </m:r>
+        <m:sSup>
+          <m:sSupPr>
+            <m:ctrlPr>
+              <w:rPr>
+                <w:rFonts w:ascii="Cambria Math" w:eastAsiaTheme="minorEastAsia" w:hAnsi="Cambria Math"/>
+                <w:b/>
+                <w:bCs/>
+                <w:i/>
+              </w:rPr>
+            </m:ctrlPr>
+          </m:sSupPr>
+          <m:e>
+            <m:r>
+              <m:rPr>
+                <m:sty m:val="bi"/>
+              </m:rPr>
+              <w:rPr>
+                <w:rFonts w:ascii="Cambria Math" w:eastAsiaTheme="minorEastAsia" w:hAnsi="Cambria Math"/>
+              </w:rPr>
+              <m:t>x</m:t>
+            </m:r>
+          </m:e>
+          <m:sup>
+            <m:r>
+              <m:rPr>
+                <m:sty m:val="bi"/>
+              </m:rPr>
+              <w:rPr>
+                <w:rFonts w:ascii="Cambria Math" w:eastAsiaTheme="minorEastAsia" w:hAnsi="Cambria Math"/>
+              </w:rPr>
+              <m:t>2</m:t>
+            </m:r>
+          </m:sup>
+        </m:sSup>
+        <m:r>
+          <m:rPr>
+            <m:sty m:val="bi"/>
+          </m:rPr>
+          <w:rPr>
+            <w:rFonts w:ascii="Cambria Math" w:eastAsiaTheme="minorEastAsia" w:hAnsi="Cambria Math"/>
+          </w:rPr>
+          <m:t>-28</m:t>
+        </m:r>
+        <m:r>
+          <m:rPr>
+            <m:sty m:val="bi"/>
+          </m:rPr>
+          <w:rPr>
+            <w:rFonts w:ascii="Cambria Math" w:eastAsiaTheme="minorEastAsia" w:hAnsi="Cambria Math"/>
+          </w:rPr>
+          <m:t>x+12</m:t>
+        </m:r>
+      </m:oMath>
+    </w:p>
+    <w:p>
+      <w:pPr>
+        <w:pStyle w:val="ListParagraph"/>
+        <w:numPr>
+          <w:ilvl w:val="0"/>
+          <w:numId w:val="19"/>
+        </w:numPr>
+        <w:rPr>
+          <w:rFonts w:eastAsiaTheme="minorEastAsia"/>
+          <w:b/>
+          <w:bCs/>
+        </w:rPr>
+      </w:pPr>
+      <w:r>
+        <w:rPr>
+          <w:rFonts w:eastAsiaTheme="minorEastAsia"/>
+        </w:rPr>
+        <w:t xml:space="preserve">What is </w:t>
+      </w:r>
+      <m:oMath>
+        <m:d>
+          <m:dPr>
+            <m:ctrlPr>
+              <w:rPr>
+                <w:rFonts w:ascii="Cambria Math" w:eastAsiaTheme="minorEastAsia" w:hAnsi="Cambria Math"/>
+                <w:i/>
+              </w:rPr>
+            </m:ctrlPr>
+          </m:dPr>
+          <m:e>
+            <m:r>
+              <w:rPr>
+                <w:rFonts w:ascii="Cambria Math" w:eastAsiaTheme="minorEastAsia" w:hAnsi="Cambria Math"/>
+              </w:rPr>
+              <m:t>3</m:t>
+            </m:r>
+            <m:sSup>
+              <m:sSupPr>
+                <m:ctrlPr>
+                  <w:rPr>
+                    <w:rFonts w:ascii="Cambria Math" w:eastAsiaTheme="minorEastAsia" w:hAnsi="Cambria Math"/>
+                    <w:i/>
+                  </w:rPr>
+                </m:ctrlPr>
+              </m:sSupPr>
+              <m:e>
+                <m:r>
+                  <w:rPr>
+                    <w:rFonts w:ascii="Cambria Math" w:eastAsiaTheme="minorEastAsia" w:hAnsi="Cambria Math"/>
+                  </w:rPr>
+                  <m:t>x</m:t>
+                </m:r>
+              </m:e>
+              <m:sup>
+                <m:r>
+                  <w:rPr>
+                    <w:rFonts w:ascii="Cambria Math" w:eastAsiaTheme="minorEastAsia" w:hAnsi="Cambria Math"/>
+                  </w:rPr>
+                  <m:t>2</m:t>
+                </m:r>
+              </m:sup>
+            </m:sSup>
+            <m:r>
+              <w:rPr>
+                <w:rFonts w:ascii="Cambria Math" w:eastAsiaTheme="minorEastAsia" w:hAnsi="Cambria Math"/>
+              </w:rPr>
+              <m:t>-5x+7</m:t>
+            </m:r>
+          </m:e>
+        </m:d>
+        <m:r>
+          <w:rPr>
+            <w:rFonts w:ascii="Cambria Math" w:eastAsiaTheme="minorEastAsia" w:hAnsi="Cambria Math"/>
+          </w:rPr>
+          <m:t>+(2</m:t>
+        </m:r>
+        <m:sSup>
+          <m:sSupPr>
+            <m:ctrlPr>
+              <w:rPr>
+                <w:rFonts w:ascii="Cambria Math" w:eastAsiaTheme="minorEastAsia" w:hAnsi="Cambria Math"/>
+                <w:i/>
+              </w:rPr>
+            </m:ctrlPr>
+          </m:sSupPr>
+          <m:e>
+            <m:r>
+              <w:rPr>
+                <w:rFonts w:ascii="Cambria Math" w:eastAsiaTheme="minorEastAsia" w:hAnsi="Cambria Math"/>
+              </w:rPr>
+              <m:t>x</m:t>
+            </m:r>
+          </m:e>
+          <m:sup>
+            <m:r>
+              <w:rPr>
+                <w:rFonts w:ascii="Cambria Math" w:eastAsiaTheme="minorEastAsia" w:hAnsi="Cambria Math"/>
+              </w:rPr>
+              <m:t>2</m:t>
+            </m:r>
+          </m:sup>
+        </m:sSup>
+        <m:r>
+          <w:rPr>
+            <w:rFonts w:ascii="Cambria Math" w:eastAsiaTheme="minorEastAsia" w:hAnsi="Cambria Math"/>
+          </w:rPr>
+          <m:t>+3x-4)</m:t>
+        </m:r>
+      </m:oMath>
+      <w:r>
+        <w:rPr>
+          <w:rFonts w:eastAsiaTheme="minorEastAsia"/>
+        </w:rPr>
+        <w:t>?</w:t>
+      </w:r>
+      <w:r>
+        <w:rPr>
+          <w:rFonts w:eastAsiaTheme="minorEastAsia"/>
+        </w:rPr>
+        <w:br/>
+      </w:r>
+      <w:r>
+        <w:rPr>
+          <w:rFonts w:eastAsiaTheme="minorEastAsia"/>
+          <w:b/>
+          <w:bCs/>
+        </w:rPr>
+        <w:t xml:space="preserve">(4) </w:t>
+      </w:r>
+      <m:oMath>
+        <m:r>
+          <m:rPr>
+            <m:sty m:val="bi"/>
+          </m:rPr>
+          <w:rPr>
+            <w:rFonts w:ascii="Cambria Math" w:eastAsiaTheme="minorEastAsia" w:hAnsi="Cambria Math"/>
+          </w:rPr>
+          <m:t>5</m:t>
+        </m:r>
+        <m:sSup>
+          <m:sSupPr>
+            <m:ctrlPr>
+              <w:rPr>
+                <w:rFonts w:ascii="Cambria Math" w:eastAsiaTheme="minorEastAsia" w:hAnsi="Cambria Math"/>
+                <w:b/>
+                <w:bCs/>
+                <w:i/>
+              </w:rPr>
+            </m:ctrlPr>
+          </m:sSupPr>
+          <m:e>
+            <m:r>
+              <m:rPr>
+                <m:sty m:val="bi"/>
+              </m:rPr>
+              <w:rPr>
+                <w:rFonts w:ascii="Cambria Math" w:eastAsiaTheme="minorEastAsia" w:hAnsi="Cambria Math"/>
+              </w:rPr>
+              <m:t>x</m:t>
+            </m:r>
+          </m:e>
+          <m:sup>
+            <m:r>
+              <m:rPr>
+                <m:sty m:val="bi"/>
+              </m:rPr>
+              <w:rPr>
+                <w:rFonts w:ascii="Cambria Math" w:eastAsiaTheme="minorEastAsia" w:hAnsi="Cambria Math"/>
+              </w:rPr>
+              <m:t>2</m:t>
+            </m:r>
+          </m:sup>
+        </m:sSup>
+        <m:r>
+          <m:rPr>
+            <m:sty m:val="bi"/>
+          </m:rPr>
+          <w:rPr>
+            <w:rFonts w:ascii="Cambria Math" w:eastAsiaTheme="minorEastAsia" w:hAnsi="Cambria Math"/>
+          </w:rPr>
+          <m:t>-2</m:t>
+        </m:r>
+        <m:r>
+          <m:rPr>
+            <m:sty m:val="bi"/>
+          </m:rPr>
+          <w:rPr>
+            <w:rFonts w:ascii="Cambria Math" w:eastAsiaTheme="minorEastAsia" w:hAnsi="Cambria Math"/>
+          </w:rPr>
+          <m:t>x+3</m:t>
+        </m:r>
+      </m:oMath>
+    </w:p>
+    <w:p>
+      <w:pPr>
+        <w:pStyle w:val="ListParagraph"/>
+        <w:numPr>
+          <w:ilvl w:val="0"/>
+          <w:numId w:val="19"/>
+        </w:numPr>
+        <w:rPr>
+          <w:rFonts w:eastAsiaTheme="minorEastAsia"/>
+          <w:b/>
+          <w:bCs/>
+        </w:rPr>
+      </w:pPr>
+      <w:r>
+        <w:rPr>
+          <w:rFonts w:eastAsiaTheme="minorEastAsia"/>
+        </w:rPr>
+        <w:t xml:space="preserve">What is </w:t>
+      </w:r>
+      <m:oMath>
+        <m:d>
+          <m:dPr>
+            <m:ctrlPr>
+              <w:rPr>
+                <w:rFonts w:ascii="Cambria Math" w:eastAsiaTheme="minorEastAsia" w:hAnsi="Cambria Math"/>
+                <w:i/>
+              </w:rPr>
+            </m:ctrlPr>
+          </m:dPr>
+          <m:e>
+            <m:r>
+              <w:rPr>
+                <w:rFonts w:ascii="Cambria Math" w:eastAsiaTheme="minorEastAsia" w:hAnsi="Cambria Math"/>
+              </w:rPr>
+              <m:t>5</m:t>
+            </m:r>
+            <m:sSup>
+              <m:sSupPr>
+                <m:ctrlPr>
+                  <w:rPr>
+                    <w:rFonts w:ascii="Cambria Math" w:eastAsiaTheme="minorEastAsia" w:hAnsi="Cambria Math"/>
+                    <w:i/>
+                  </w:rPr>
+                </m:ctrlPr>
+              </m:sSupPr>
+              <m:e>
+                <m:r>
+                  <w:rPr>
+                    <w:rFonts w:ascii="Cambria Math" w:eastAsiaTheme="minorEastAsia" w:hAnsi="Cambria Math"/>
+                  </w:rPr>
+                  <m:t>x</m:t>
+                </m:r>
+              </m:e>
+              <m:sup>
+                <m:r>
+                  <w:rPr>
+                    <w:rFonts w:ascii="Cambria Math" w:eastAsiaTheme="minorEastAsia" w:hAnsi="Cambria Math"/>
+                  </w:rPr>
+                  <m:t>2</m:t>
+                </m:r>
+              </m:sup>
+            </m:sSup>
+            <m:r>
+              <w:rPr>
+                <w:rFonts w:ascii="Cambria Math" w:eastAsiaTheme="minorEastAsia" w:hAnsi="Cambria Math"/>
+              </w:rPr>
+              <m:t>-3x+8</m:t>
+            </m:r>
+          </m:e>
+        </m:d>
+        <m:r>
+          <w:rPr>
+            <w:rFonts w:ascii="Cambria Math" w:eastAsiaTheme="minorEastAsia" w:hAnsi="Cambria Math"/>
+          </w:rPr>
+          <m:t>-(2</m:t>
+        </m:r>
+        <m:sSup>
+          <m:sSupPr>
+            <m:ctrlPr>
+              <w:rPr>
+                <w:rFonts w:ascii="Cambria Math" w:eastAsiaTheme="minorEastAsia" w:hAnsi="Cambria Math"/>
+                <w:i/>
+              </w:rPr>
+            </m:ctrlPr>
+          </m:sSupPr>
+          <m:e>
+            <m:r>
+              <w:rPr>
+                <w:rFonts w:ascii="Cambria Math" w:eastAsiaTheme="minorEastAsia" w:hAnsi="Cambria Math"/>
+              </w:rPr>
+              <m:t>x</m:t>
+            </m:r>
+          </m:e>
+          <m:sup>
+            <m:r>
+              <w:rPr>
+                <w:rFonts w:ascii="Cambria Math" w:eastAsiaTheme="minorEastAsia" w:hAnsi="Cambria Math"/>
+              </w:rPr>
+              <m:t>2</m:t>
+            </m:r>
+          </m:sup>
+        </m:sSup>
+        <m:r>
+          <w:rPr>
+            <w:rFonts w:ascii="Cambria Math" w:eastAsiaTheme="minorEastAsia" w:hAnsi="Cambria Math"/>
+          </w:rPr>
+          <m:t>+4x-2)</m:t>
+        </m:r>
+      </m:oMath>
+      <w:r>
+        <w:rPr>
+          <w:rFonts w:eastAsiaTheme="minorEastAsia"/>
+        </w:rPr>
+        <w:t>?</w:t>
+      </w:r>
+      <w:r>
+        <w:rPr>
+          <w:rFonts w:eastAsiaTheme="minorEastAsia"/>
+        </w:rPr>
+        <w:br/>
+      </w:r>
+      <w:r>
+        <w:rPr>
+          <w:rFonts w:eastAsiaTheme="minorEastAsia"/>
+          <w:b/>
+          <w:bCs/>
+        </w:rPr>
+        <w:t xml:space="preserve">(1) </w:t>
+      </w:r>
+      <m:oMath>
+        <m:r>
+          <m:rPr>
+            <m:sty m:val="bi"/>
+          </m:rPr>
+          <w:rPr>
+            <w:rFonts w:ascii="Cambria Math" w:eastAsiaTheme="minorEastAsia" w:hAnsi="Cambria Math"/>
+          </w:rPr>
+          <m:t>3</m:t>
+        </m:r>
+        <m:sSup>
+          <m:sSupPr>
+            <m:ctrlPr>
+              <w:rPr>
+                <w:rFonts w:ascii="Cambria Math" w:eastAsiaTheme="minorEastAsia" w:hAnsi="Cambria Math"/>
+                <w:b/>
+                <w:bCs/>
+                <w:i/>
+              </w:rPr>
+            </m:ctrlPr>
+          </m:sSupPr>
+          <m:e>
+            <m:r>
+              <m:rPr>
+                <m:sty m:val="bi"/>
+              </m:rPr>
+              <w:rPr>
+                <w:rFonts w:ascii="Cambria Math" w:eastAsiaTheme="minorEastAsia" w:hAnsi="Cambria Math"/>
+              </w:rPr>
+              <m:t>x</m:t>
+            </m:r>
+          </m:e>
+          <m:sup>
+            <m:r>
+              <m:rPr>
+                <m:sty m:val="bi"/>
+              </m:rPr>
+              <w:rPr>
+                <w:rFonts w:ascii="Cambria Math" w:eastAsiaTheme="minorEastAsia" w:hAnsi="Cambria Math"/>
+              </w:rPr>
+              <m:t>2</m:t>
+            </m:r>
+          </m:sup>
+        </m:sSup>
+        <m:r>
+          <m:rPr>
+            <m:sty m:val="bi"/>
+          </m:rPr>
+          <w:rPr>
+            <w:rFonts w:ascii="Cambria Math" w:eastAsiaTheme="minorEastAsia" w:hAnsi="Cambria Math"/>
+          </w:rPr>
+          <m:t>-7</m:t>
+        </m:r>
+        <m:r>
+          <m:rPr>
+            <m:sty m:val="bi"/>
+          </m:rPr>
+          <w:rPr>
+            <w:rFonts w:ascii="Cambria Math" w:eastAsiaTheme="minorEastAsia" w:hAnsi="Cambria Math"/>
+          </w:rPr>
+          <m:t>x+10</m:t>
+        </m:r>
+      </m:oMath>
+    </w:p>
+    <w:p>
+      <w:pPr>
+        <w:pStyle w:val="ListParagraph"/>
+        <w:numPr>
+          <w:ilvl w:val="0"/>
+          <w:numId w:val="19"/>
+        </w:numPr>
+        <w:rPr>
+          <w:rFonts w:eastAsiaTheme="minorEastAsia"/>
+          <w:b/>
+          <w:bCs/>
+        </w:rPr>
+      </w:pPr>
+      <w:r>
+        <w:rPr>
+          <w:rFonts w:eastAsiaTheme="minorEastAsia"/>
+        </w:rPr>
+        <w:t xml:space="preserve">What is </w:t>
+      </w:r>
+      <m:oMath>
+        <m:r>
+          <w:rPr>
+            <w:rFonts w:ascii="Cambria Math" w:eastAsiaTheme="minorEastAsia" w:hAnsi="Cambria Math"/>
+          </w:rPr>
+          <m:t>2∙</m:t>
+        </m:r>
+        <m:d>
+          <m:dPr>
+            <m:ctrlPr>
+              <w:rPr>
+                <w:rFonts w:ascii="Cambria Math" w:eastAsiaTheme="minorEastAsia" w:hAnsi="Cambria Math"/>
+                <w:i/>
+              </w:rPr>
+            </m:ctrlPr>
+          </m:dPr>
+          <m:e>
+            <m:r>
+              <w:rPr>
+                <w:rFonts w:ascii="Cambria Math" w:eastAsiaTheme="minorEastAsia" w:hAnsi="Cambria Math"/>
+              </w:rPr>
+              <m:t>3</m:t>
+            </m:r>
+            <m:sSup>
+              <m:sSupPr>
+                <m:ctrlPr>
+                  <w:rPr>
+                    <w:rFonts w:ascii="Cambria Math" w:eastAsiaTheme="minorEastAsia" w:hAnsi="Cambria Math"/>
+                    <w:i/>
+                  </w:rPr>
+                </m:ctrlPr>
+              </m:sSupPr>
+              <m:e>
+                <m:r>
+                  <w:rPr>
+                    <w:rFonts w:ascii="Cambria Math" w:eastAsiaTheme="minorEastAsia" w:hAnsi="Cambria Math"/>
+                  </w:rPr>
+                  <m:t>x</m:t>
+                </m:r>
+              </m:e>
+              <m:sup>
+                <m:r>
+                  <w:rPr>
+                    <w:rFonts w:ascii="Cambria Math" w:eastAsiaTheme="minorEastAsia" w:hAnsi="Cambria Math"/>
+                  </w:rPr>
+                  <m:t>2</m:t>
+                </m:r>
+              </m:sup>
+            </m:sSup>
+            <m:r>
+              <w:rPr>
+                <w:rFonts w:ascii="Cambria Math" w:eastAsiaTheme="minorEastAsia" w:hAnsi="Cambria Math"/>
+              </w:rPr>
+              <m:t>-4x+7</m:t>
+            </m:r>
+          </m:e>
+        </m:d>
+        <m:r>
+          <w:rPr>
+            <w:rFonts w:ascii="Cambria Math" w:eastAsiaTheme="minorEastAsia" w:hAnsi="Cambria Math"/>
+          </w:rPr>
+          <m:t>-3(</m:t>
+        </m:r>
+        <m:sSup>
+          <m:sSupPr>
+            <m:ctrlPr>
+              <w:rPr>
+                <w:rFonts w:ascii="Cambria Math" w:eastAsiaTheme="minorEastAsia" w:hAnsi="Cambria Math"/>
+                <w:i/>
+              </w:rPr>
+            </m:ctrlPr>
+          </m:sSupPr>
+          <m:e>
+            <m:r>
+              <w:rPr>
+                <w:rFonts w:ascii="Cambria Math" w:eastAsiaTheme="minorEastAsia" w:hAnsi="Cambria Math"/>
+              </w:rPr>
+              <m:t>x</m:t>
+            </m:r>
+          </m:e>
+          <m:sup>
+            <m:r>
+              <w:rPr>
+                <w:rFonts w:ascii="Cambria Math" w:eastAsiaTheme="minorEastAsia" w:hAnsi="Cambria Math"/>
+              </w:rPr>
+              <m:t>2</m:t>
+            </m:r>
+          </m:sup>
+        </m:sSup>
+        <m:r>
+          <w:rPr>
+            <w:rFonts w:ascii="Cambria Math" w:eastAsiaTheme="minorEastAsia" w:hAnsi="Cambria Math"/>
+          </w:rPr>
+          <m:t>-2x-5)</m:t>
+        </m:r>
+      </m:oMath>
+      <w:r>
+        <w:rPr>
+          <w:rFonts w:eastAsiaTheme="minorEastAsia"/>
+        </w:rPr>
+        <w:t>?</w:t>
+      </w:r>
+      <w:r>
+        <w:rPr>
+          <w:rFonts w:eastAsiaTheme="minorEastAsia"/>
+        </w:rPr>
+        <w:br/>
+      </w:r>
+      <m:oMathPara>
+        <m:oMath>
+          <m:r>
+            <w:rPr>
+              <w:rFonts w:ascii="Cambria Math" w:eastAsiaTheme="minorEastAsia" w:hAnsi="Cambria Math"/>
+            </w:rPr>
+            <m:t>6</m:t>
+          </m:r>
+          <m:sSup>
+            <m:sSupPr>
+              <m:ctrlPr>
+                <w:rPr>
+                  <w:rFonts w:ascii="Cambria Math" w:eastAsiaTheme="minorEastAsia" w:hAnsi="Cambria Math"/>
+                  <w:i/>
+                </w:rPr>
+              </m:ctrlPr>
+            </m:sSupPr>
+            <m:e>
+              <m:r>
+                <w:rPr>
+                  <w:rFonts w:ascii="Cambria Math" w:eastAsiaTheme="minorEastAsia" w:hAnsi="Cambria Math"/>
+                </w:rPr>
+                <m:t>x</m:t>
+              </m:r>
+            </m:e>
+            <m:sup>
+              <m:r>
+                <w:rPr>
+                  <w:rFonts w:ascii="Cambria Math" w:eastAsiaTheme="minorEastAsia" w:hAnsi="Cambria Math"/>
+                </w:rPr>
+                <m:t>2</m:t>
+              </m:r>
+            </m:sup>
+          </m:sSup>
+          <m:r>
+            <w:rPr>
+              <w:rFonts w:ascii="Cambria Math" w:eastAsiaTheme="minorEastAsia" w:hAnsi="Cambria Math"/>
+            </w:rPr>
+            <m:t>-8x+14-3</m:t>
+          </m:r>
+          <m:sSup>
+            <m:sSupPr>
+              <m:ctrlPr>
+                <w:rPr>
+                  <w:rFonts w:ascii="Cambria Math" w:eastAsiaTheme="minorEastAsia" w:hAnsi="Cambria Math"/>
+                  <w:i/>
+                </w:rPr>
+              </m:ctrlPr>
+            </m:sSupPr>
+            <m:e>
+              <m:r>
+                <w:rPr>
+                  <w:rFonts w:ascii="Cambria Math" w:eastAsiaTheme="minorEastAsia" w:hAnsi="Cambria Math"/>
+                </w:rPr>
+                <m:t>x</m:t>
+              </m:r>
+            </m:e>
+            <m:sup>
+              <m:r>
+                <w:rPr>
+                  <w:rFonts w:ascii="Cambria Math" w:eastAsiaTheme="minorEastAsia" w:hAnsi="Cambria Math"/>
+                </w:rPr>
+                <m:t>2</m:t>
+              </m:r>
+            </m:sup>
+          </m:sSup>
+          <m:r>
+            <w:rPr>
+              <w:rFonts w:ascii="Cambria Math" w:eastAsiaTheme="minorEastAsia" w:hAnsi="Cambria Math"/>
+            </w:rPr>
+            <m:t>+6x+15</m:t>
+          </m:r>
+          <m:r>
+            <w:rPr>
+              <w:rFonts w:eastAsiaTheme="minorEastAsia"/>
+            </w:rPr>
+            <w:br/>
+          </m:r>
+        </m:oMath>
+      </m:oMathPara>
+      <w:r>
+        <w:rPr>
+          <w:rFonts w:eastAsiaTheme="minorEastAsia"/>
+          <w:b/>
+          <w:bCs/>
+        </w:rPr>
+        <w:t xml:space="preserve">(4) </w:t>
+      </w:r>
+      <m:oMath>
+        <m:r>
+          <m:rPr>
+            <m:sty m:val="bi"/>
+          </m:rPr>
+          <w:rPr>
+            <w:rFonts w:ascii="Cambria Math" w:eastAsiaTheme="minorEastAsia" w:hAnsi="Cambria Math"/>
+          </w:rPr>
+          <m:t>3</m:t>
+        </m:r>
+        <m:sSup>
+          <m:sSupPr>
+            <m:ctrlPr>
+              <w:rPr>
+                <w:rFonts w:ascii="Cambria Math" w:eastAsiaTheme="minorEastAsia" w:hAnsi="Cambria Math"/>
+                <w:b/>
+                <w:bCs/>
+                <w:i/>
+              </w:rPr>
+            </m:ctrlPr>
+          </m:sSupPr>
+          <m:e>
+            <m:r>
+              <m:rPr>
+                <m:sty m:val="bi"/>
+              </m:rPr>
+              <w:rPr>
+                <w:rFonts w:ascii="Cambria Math" w:eastAsiaTheme="minorEastAsia" w:hAnsi="Cambria Math"/>
+              </w:rPr>
+              <m:t>x</m:t>
+            </m:r>
+          </m:e>
+          <m:sup>
+            <m:r>
+              <m:rPr>
+                <m:sty m:val="bi"/>
+              </m:rPr>
+              <w:rPr>
+                <w:rFonts w:ascii="Cambria Math" w:eastAsiaTheme="minorEastAsia" w:hAnsi="Cambria Math"/>
+              </w:rPr>
+              <m:t>2</m:t>
+            </m:r>
+          </m:sup>
+        </m:sSup>
+        <m:r>
+          <m:rPr>
+            <m:sty m:val="bi"/>
+          </m:rPr>
+          <w:rPr>
+            <w:rFonts w:ascii="Cambria Math" w:eastAsiaTheme="minorEastAsia" w:hAnsi="Cambria Math"/>
+          </w:rPr>
+          <m:t>-2</m:t>
+        </m:r>
+        <m:r>
+          <m:rPr>
+            <m:sty m:val="bi"/>
+          </m:rPr>
+          <w:rPr>
+            <w:rFonts w:ascii="Cambria Math" w:eastAsiaTheme="minorEastAsia" w:hAnsi="Cambria Math"/>
+          </w:rPr>
+          <m:t>x+29</m:t>
+        </m:r>
+      </m:oMath>
+    </w:p>
+    <w:p>
+      <w:pPr>
+        <w:pStyle w:val="ListParagraph"/>
+        <w:numPr>
+          <w:ilvl w:val="0"/>
+          <w:numId w:val="19"/>
+        </w:numPr>
+        <w:rPr>
+          <w:rFonts w:eastAsiaTheme="minorEastAsia"/>
+          <w:b/>
+          <w:bCs/>
+        </w:rPr>
+      </w:pPr>
+      <w:r>
+        <w:rPr>
+          <w:rFonts w:eastAsiaTheme="minorEastAsia"/>
+        </w:rPr>
+        <w:t xml:space="preserve">What is </w:t>
+      </w:r>
+      <m:oMath>
+        <m:r>
+          <w:rPr>
+            <w:rFonts w:ascii="Cambria Math" w:eastAsiaTheme="minorEastAsia" w:hAnsi="Cambria Math"/>
+          </w:rPr>
+          <m:t>(5x-2)(2x+7)</m:t>
+        </m:r>
+      </m:oMath>
+      <w:r>
+        <w:rPr>
+          <w:rFonts w:eastAsiaTheme="minorEastAsia"/>
+        </w:rPr>
+        <w:t>?</w:t>
+      </w:r>
+      <w:r>
+        <w:rPr>
+          <w:rFonts w:eastAsiaTheme="minorEastAsia"/>
+        </w:rPr>
+        <w:br/>
+      </w:r>
+      <m:oMathPara>
+        <m:oMath>
+          <m:r>
+            <w:rPr>
+              <w:rFonts w:ascii="Cambria Math" w:eastAsiaTheme="minorEastAsia" w:hAnsi="Cambria Math"/>
+            </w:rPr>
+            <m:t>10</m:t>
+          </m:r>
+          <m:sSup>
+            <m:sSupPr>
+              <m:ctrlPr>
+                <w:rPr>
+                  <w:rFonts w:ascii="Cambria Math" w:eastAsiaTheme="minorEastAsia" w:hAnsi="Cambria Math"/>
+                  <w:i/>
+                </w:rPr>
+              </m:ctrlPr>
+            </m:sSupPr>
+            <m:e>
+              <m:r>
+                <w:rPr>
+                  <w:rFonts w:ascii="Cambria Math" w:eastAsiaTheme="minorEastAsia" w:hAnsi="Cambria Math"/>
+                </w:rPr>
+                <m:t>x</m:t>
+              </m:r>
+            </m:e>
+            <m:sup>
+              <m:r>
+                <w:rPr>
+                  <w:rFonts w:ascii="Cambria Math" w:eastAsiaTheme="minorEastAsia" w:hAnsi="Cambria Math"/>
+                </w:rPr>
+                <m:t>2</m:t>
+              </m:r>
+            </m:sup>
+          </m:sSup>
+          <m:r>
+            <w:rPr>
+              <w:rFonts w:ascii="Cambria Math" w:eastAsiaTheme="minorEastAsia" w:hAnsi="Cambria Math"/>
+            </w:rPr>
+            <m:t>+35x-4x-14</m:t>
+          </m:r>
+          <m:r>
+            <w:rPr>
+              <w:rFonts w:eastAsiaTheme="minorEastAsia"/>
+            </w:rPr>
+            <w:br/>
+          </m:r>
+        </m:oMath>
+      </m:oMathPara>
+      <w:r>
+        <w:rPr>
+          <w:rFonts w:eastAsiaTheme="minorEastAsia"/>
+          <w:b/>
+          <w:bCs/>
+        </w:rPr>
+        <w:t xml:space="preserve">(4) </w:t>
+      </w:r>
+      <m:oMath>
+        <m:r>
+          <m:rPr>
+            <m:sty m:val="bi"/>
+          </m:rPr>
+          <w:rPr>
+            <w:rFonts w:ascii="Cambria Math" w:eastAsiaTheme="minorEastAsia" w:hAnsi="Cambria Math"/>
+          </w:rPr>
+          <m:t>10</m:t>
+        </m:r>
+        <m:sSup>
+          <m:sSupPr>
+            <m:ctrlPr>
+              <w:rPr>
+                <w:rFonts w:ascii="Cambria Math" w:eastAsiaTheme="minorEastAsia" w:hAnsi="Cambria Math"/>
+                <w:b/>
+                <w:bCs/>
+                <w:i/>
+              </w:rPr>
+            </m:ctrlPr>
+          </m:sSupPr>
+          <m:e>
+            <m:r>
+              <m:rPr>
+                <m:sty m:val="bi"/>
+              </m:rPr>
+              <w:rPr>
+                <w:rFonts w:ascii="Cambria Math" w:eastAsiaTheme="minorEastAsia" w:hAnsi="Cambria Math"/>
+              </w:rPr>
+              <m:t>x</m:t>
+            </m:r>
+          </m:e>
+          <m:sup>
+            <m:r>
+              <m:rPr>
+                <m:sty m:val="bi"/>
+              </m:rPr>
+              <w:rPr>
+                <w:rFonts w:ascii="Cambria Math" w:eastAsiaTheme="minorEastAsia" w:hAnsi="Cambria Math"/>
+              </w:rPr>
+              <m:t>2</m:t>
+            </m:r>
+          </m:sup>
+        </m:sSup>
+        <m:r>
+          <m:rPr>
+            <m:sty m:val="bi"/>
+          </m:rPr>
+          <w:rPr>
+            <w:rFonts w:ascii="Cambria Math" w:eastAsiaTheme="minorEastAsia" w:hAnsi="Cambria Math"/>
+          </w:rPr>
+          <m:t>+31</m:t>
+        </m:r>
+        <m:r>
+          <m:rPr>
+            <m:sty m:val="bi"/>
+          </m:rPr>
+          <w:rPr>
+            <w:rFonts w:ascii="Cambria Math" w:eastAsiaTheme="minorEastAsia" w:hAnsi="Cambria Math"/>
+          </w:rPr>
+          <m:t>x-14</m:t>
+        </m:r>
+      </m:oMath>
+    </w:p>
+    <w:p>
+      <w:pPr>
+        <w:pStyle w:val="ListParagraph"/>
+        <w:numPr>
+          <w:ilvl w:val="0"/>
+          <w:numId w:val="19"/>
+        </w:numPr>
+        <w:rPr>
+          <w:rFonts w:eastAsiaTheme="minorEastAsia"/>
+          <w:b/>
+          <w:bCs/>
+        </w:rPr>
+      </w:pPr>
+      <w:r>
+        <w:rPr>
+          <w:rFonts w:eastAsiaTheme="minorEastAsia"/>
+        </w:rPr>
+        <w:t xml:space="preserve">What is </w:t>
+      </w:r>
+      <m:oMath>
+        <m:r>
+          <w:rPr>
+            <w:rFonts w:ascii="Cambria Math" w:eastAsiaTheme="minorEastAsia" w:hAnsi="Cambria Math"/>
+          </w:rPr>
+          <m:t>(4</m:t>
+        </m:r>
+        <m:sSup>
+          <m:sSupPr>
+            <m:ctrlPr>
+              <w:rPr>
+                <w:rFonts w:ascii="Cambria Math" w:eastAsiaTheme="minorEastAsia" w:hAnsi="Cambria Math"/>
+                <w:i/>
+              </w:rPr>
+            </m:ctrlPr>
+          </m:sSupPr>
+          <m:e>
+            <m:r>
+              <w:rPr>
+                <w:rFonts w:ascii="Cambria Math" w:eastAsiaTheme="minorEastAsia" w:hAnsi="Cambria Math"/>
+              </w:rPr>
+              <m:t>x</m:t>
+            </m:r>
+          </m:e>
+          <m:sup>
+            <m:r>
+              <w:rPr>
+                <w:rFonts w:ascii="Cambria Math" w:eastAsiaTheme="minorEastAsia" w:hAnsi="Cambria Math"/>
+              </w:rPr>
+              <m:t>2</m:t>
+            </m:r>
+          </m:sup>
+        </m:sSup>
+        <m:r>
+          <w:rPr>
+            <w:rFonts w:ascii="Cambria Math" w:eastAsiaTheme="minorEastAsia" w:hAnsi="Cambria Math"/>
+          </w:rPr>
+          <m:t>+2)(3x-1)</m:t>
+        </m:r>
+      </m:oMath>
+      <w:r>
+        <w:rPr>
+          <w:rFonts w:eastAsiaTheme="minorEastAsia"/>
+        </w:rPr>
+        <w:t>?</w:t>
+      </w:r>
+      <w:r>
+        <w:rPr>
+          <w:rFonts w:eastAsiaTheme="minorEastAsia"/>
+        </w:rPr>
+        <w:br/>
+      </w:r>
+      <w:r>
+        <w:rPr>
+          <w:rFonts w:eastAsiaTheme="minorEastAsia"/>
+          <w:b/>
+          <w:bCs/>
+        </w:rPr>
+        <w:t xml:space="preserve">(1)  </w:t>
+      </w:r>
+      <m:oMath>
+        <m:r>
+          <m:rPr>
+            <m:sty m:val="bi"/>
+          </m:rPr>
+          <w:rPr>
+            <w:rFonts w:ascii="Cambria Math" w:eastAsiaTheme="minorEastAsia" w:hAnsi="Cambria Math"/>
+          </w:rPr>
+          <m:t>12</m:t>
+        </m:r>
+        <m:sSup>
+          <m:sSupPr>
+            <m:ctrlPr>
+              <w:rPr>
+                <w:rFonts w:ascii="Cambria Math" w:eastAsiaTheme="minorEastAsia" w:hAnsi="Cambria Math"/>
+                <w:b/>
+                <w:bCs/>
+                <w:i/>
+              </w:rPr>
+            </m:ctrlPr>
+          </m:sSupPr>
+          <m:e>
+            <m:r>
+              <m:rPr>
+                <m:sty m:val="bi"/>
+              </m:rPr>
+              <w:rPr>
+                <w:rFonts w:ascii="Cambria Math" w:eastAsiaTheme="minorEastAsia" w:hAnsi="Cambria Math"/>
+              </w:rPr>
+              <m:t>x</m:t>
+            </m:r>
+          </m:e>
+          <m:sup>
+            <m:r>
+              <m:rPr>
+                <m:sty m:val="bi"/>
+              </m:rPr>
+              <w:rPr>
+                <w:rFonts w:ascii="Cambria Math" w:eastAsiaTheme="minorEastAsia" w:hAnsi="Cambria Math"/>
+              </w:rPr>
+              <m:t>3</m:t>
+            </m:r>
+          </m:sup>
+        </m:sSup>
+        <m:r>
+          <m:rPr>
+            <m:sty m:val="bi"/>
+          </m:rPr>
+          <w:rPr>
+            <w:rFonts w:ascii="Cambria Math" w:eastAsiaTheme="minorEastAsia" w:hAnsi="Cambria Math"/>
+          </w:rPr>
+          <m:t>-4</m:t>
+        </m:r>
+        <m:sSup>
+          <m:sSupPr>
+            <m:ctrlPr>
+              <w:rPr>
+                <w:rFonts w:ascii="Cambria Math" w:eastAsiaTheme="minorEastAsia" w:hAnsi="Cambria Math"/>
+                <w:b/>
+                <w:bCs/>
+                <w:i/>
+              </w:rPr>
+            </m:ctrlPr>
+          </m:sSupPr>
+          <m:e>
+            <m:r>
+              <m:rPr>
+                <m:sty m:val="bi"/>
+              </m:rPr>
+              <w:rPr>
+                <w:rFonts w:ascii="Cambria Math" w:eastAsiaTheme="minorEastAsia" w:hAnsi="Cambria Math"/>
+              </w:rPr>
+              <m:t>x</m:t>
+            </m:r>
+          </m:e>
+          <m:sup>
+            <m:r>
+              <m:rPr>
+                <m:sty m:val="bi"/>
+              </m:rPr>
+              <w:rPr>
+                <w:rFonts w:ascii="Cambria Math" w:eastAsiaTheme="minorEastAsia" w:hAnsi="Cambria Math"/>
+              </w:rPr>
+              <m:t>2</m:t>
+            </m:r>
+          </m:sup>
+        </m:sSup>
+        <m:r>
+          <m:rPr>
+            <m:sty m:val="bi"/>
+          </m:rPr>
+          <w:rPr>
+            <w:rFonts w:ascii="Cambria Math" w:eastAsiaTheme="minorEastAsia" w:hAnsi="Cambria Math"/>
+          </w:rPr>
+          <m:t>+6</m:t>
+        </m:r>
+        <m:r>
+          <m:rPr>
+            <m:sty m:val="bi"/>
+          </m:rPr>
+          <w:rPr>
+            <w:rFonts w:ascii="Cambria Math" w:eastAsiaTheme="minorEastAsia" w:hAnsi="Cambria Math"/>
+          </w:rPr>
+          <m:t>x-2</m:t>
+        </m:r>
+      </m:oMath>
+    </w:p>
+    <w:p>
+      <w:pPr>
+        <w:pStyle w:val="ListParagraph"/>
+        <w:numPr>
+          <w:ilvl w:val="0"/>
+          <w:numId w:val="19"/>
+        </w:numPr>
+        <w:rPr>
+          <w:rFonts w:eastAsiaTheme="minorEastAsia"/>
+          <w:b/>
+          <w:bCs/>
+        </w:rPr>
+      </w:pPr>
+      <w:r>
+        <w:rPr>
+          <w:rFonts w:eastAsiaTheme="minorEastAsia"/>
+        </w:rPr>
+        <w:t xml:space="preserve">What is </w:t>
+      </w:r>
+      <m:oMath>
+        <m:r>
+          <w:rPr>
+            <w:rFonts w:ascii="Cambria Math" w:eastAsiaTheme="minorEastAsia" w:hAnsi="Cambria Math"/>
+          </w:rPr>
+          <m:t>(x+2)(3</m:t>
+        </m:r>
+        <m:sSup>
+          <m:sSupPr>
+            <m:ctrlPr>
+              <w:rPr>
+                <w:rFonts w:ascii="Cambria Math" w:eastAsiaTheme="minorEastAsia" w:hAnsi="Cambria Math"/>
+                <w:i/>
+              </w:rPr>
+            </m:ctrlPr>
+          </m:sSupPr>
+          <m:e>
+            <m:r>
+              <w:rPr>
+                <w:rFonts w:ascii="Cambria Math" w:eastAsiaTheme="minorEastAsia" w:hAnsi="Cambria Math"/>
+              </w:rPr>
+              <m:t>x</m:t>
+            </m:r>
+          </m:e>
+          <m:sup>
+            <m:r>
+              <w:rPr>
+                <w:rFonts w:ascii="Cambria Math" w:eastAsiaTheme="minorEastAsia" w:hAnsi="Cambria Math"/>
+              </w:rPr>
+              <m:t>2</m:t>
+            </m:r>
+          </m:sup>
+        </m:sSup>
+        <m:r>
+          <w:rPr>
+            <w:rFonts w:ascii="Cambria Math" w:eastAsiaTheme="minorEastAsia" w:hAnsi="Cambria Math"/>
+          </w:rPr>
+          <m:t>+2x-7</m:t>
+        </m:r>
+        <m:r>
+          <w:rPr>
+            <w:rFonts w:ascii="Cambria Math" w:eastAsiaTheme="minorEastAsia" w:hAnsi="Cambria Math"/>
+          </w:rPr>
+          <m:t>)</m:t>
+        </m:r>
+      </m:oMath>
+      <w:r>
+        <w:rPr>
+          <w:rFonts w:eastAsiaTheme="minorEastAsia"/>
+        </w:rPr>
+        <w:t>?</w:t>
+      </w:r>
+      <w:r>
+        <w:rPr>
+          <w:rFonts w:eastAsiaTheme="minorEastAsia"/>
+        </w:rPr>
+        <w:br/>
+      </w:r>
+      <m:oMathPara>
+        <m:oMath>
+          <m:r>
+            <w:rPr>
+              <w:rFonts w:ascii="Cambria Math" w:eastAsiaTheme="minorEastAsia" w:hAnsi="Cambria Math"/>
+            </w:rPr>
+            <m:t>3</m:t>
+          </m:r>
+          <m:sSup>
+            <m:sSupPr>
+              <m:ctrlPr>
+                <w:rPr>
+                  <w:rFonts w:ascii="Cambria Math" w:eastAsiaTheme="minorEastAsia" w:hAnsi="Cambria Math"/>
+                  <w:i/>
+                </w:rPr>
+              </m:ctrlPr>
+            </m:sSupPr>
+            <m:e>
+              <m:r>
+                <w:rPr>
+                  <w:rFonts w:ascii="Cambria Math" w:eastAsiaTheme="minorEastAsia" w:hAnsi="Cambria Math"/>
+                </w:rPr>
+                <m:t>x</m:t>
+              </m:r>
+            </m:e>
+            <m:sup>
+              <m:r>
+                <w:rPr>
+                  <w:rFonts w:ascii="Cambria Math" w:eastAsiaTheme="minorEastAsia" w:hAnsi="Cambria Math"/>
+                </w:rPr>
+                <m:t>3</m:t>
+              </m:r>
+            </m:sup>
+          </m:sSup>
+          <m:r>
+            <w:rPr>
+              <w:rFonts w:ascii="Cambria Math" w:eastAsiaTheme="minorEastAsia" w:hAnsi="Cambria Math"/>
+            </w:rPr>
+            <m:t>+2</m:t>
+          </m:r>
+          <m:sSup>
+            <m:sSupPr>
+              <m:ctrlPr>
+                <w:rPr>
+                  <w:rFonts w:ascii="Cambria Math" w:eastAsiaTheme="minorEastAsia" w:hAnsi="Cambria Math"/>
+                  <w:i/>
+                </w:rPr>
+              </m:ctrlPr>
+            </m:sSupPr>
+            <m:e>
+              <m:r>
+                <w:rPr>
+                  <w:rFonts w:ascii="Cambria Math" w:eastAsiaTheme="minorEastAsia" w:hAnsi="Cambria Math"/>
+                </w:rPr>
+                <m:t>x</m:t>
+              </m:r>
+            </m:e>
+            <m:sup>
+              <m:r>
+                <w:rPr>
+                  <w:rFonts w:ascii="Cambria Math" w:eastAsiaTheme="minorEastAsia" w:hAnsi="Cambria Math"/>
+                </w:rPr>
+                <m:t>2</m:t>
+              </m:r>
+            </m:sup>
+          </m:sSup>
+          <m:r>
+            <w:rPr>
+              <w:rFonts w:ascii="Cambria Math" w:eastAsiaTheme="minorEastAsia" w:hAnsi="Cambria Math"/>
+            </w:rPr>
+            <m:t>-7x+6</m:t>
+          </m:r>
+          <m:sSup>
+            <m:sSupPr>
+              <m:ctrlPr>
+                <w:rPr>
+                  <w:rFonts w:ascii="Cambria Math" w:eastAsiaTheme="minorEastAsia" w:hAnsi="Cambria Math"/>
+                  <w:i/>
+                </w:rPr>
+              </m:ctrlPr>
+            </m:sSupPr>
+            <m:e>
+              <m:r>
+                <w:rPr>
+                  <w:rFonts w:ascii="Cambria Math" w:eastAsiaTheme="minorEastAsia" w:hAnsi="Cambria Math"/>
+                </w:rPr>
+                <m:t>x</m:t>
+              </m:r>
+            </m:e>
+            <m:sup>
+              <m:r>
+                <w:rPr>
+                  <w:rFonts w:ascii="Cambria Math" w:eastAsiaTheme="minorEastAsia" w:hAnsi="Cambria Math"/>
+                </w:rPr>
+                <m:t>2</m:t>
+              </m:r>
+            </m:sup>
+          </m:sSup>
+          <m:r>
+            <w:rPr>
+              <w:rFonts w:ascii="Cambria Math" w:eastAsiaTheme="minorEastAsia" w:hAnsi="Cambria Math"/>
+            </w:rPr>
+            <m:t>+4x-14</m:t>
+          </m:r>
+          <m:r>
+            <w:rPr>
+              <w:rFonts w:eastAsiaTheme="minorEastAsia"/>
+            </w:rPr>
+            <w:br/>
+          </m:r>
+        </m:oMath>
+      </m:oMathPara>
+      <w:r>
+        <w:rPr>
+          <w:rFonts w:eastAsiaTheme="minorEastAsia"/>
+          <w:b/>
+          <w:bCs/>
+        </w:rPr>
+        <w:t xml:space="preserve">(2)  </w:t>
+      </w:r>
+      <m:oMath>
+        <m:r>
+          <m:rPr>
+            <m:sty m:val="bi"/>
+          </m:rPr>
+          <w:rPr>
+            <w:rFonts w:ascii="Cambria Math" w:eastAsiaTheme="minorEastAsia" w:hAnsi="Cambria Math"/>
+          </w:rPr>
+          <m:t>3</m:t>
+        </m:r>
+        <m:sSup>
+          <m:sSupPr>
+            <m:ctrlPr>
+              <w:rPr>
+                <w:rFonts w:ascii="Cambria Math" w:eastAsiaTheme="minorEastAsia" w:hAnsi="Cambria Math"/>
+                <w:b/>
+                <w:bCs/>
+                <w:i/>
+              </w:rPr>
+            </m:ctrlPr>
+          </m:sSupPr>
+          <m:e>
+            <m:r>
+              <m:rPr>
+                <m:sty m:val="bi"/>
+              </m:rPr>
+              <w:rPr>
+                <w:rFonts w:ascii="Cambria Math" w:eastAsiaTheme="minorEastAsia" w:hAnsi="Cambria Math"/>
+              </w:rPr>
+              <m:t>x</m:t>
+            </m:r>
+          </m:e>
+          <m:sup>
+            <m:r>
+              <m:rPr>
+                <m:sty m:val="bi"/>
+              </m:rPr>
+              <w:rPr>
+                <w:rFonts w:ascii="Cambria Math" w:eastAsiaTheme="minorEastAsia" w:hAnsi="Cambria Math"/>
+              </w:rPr>
+              <m:t>3</m:t>
+            </m:r>
+          </m:sup>
+        </m:sSup>
+        <m:r>
+          <m:rPr>
+            <m:sty m:val="bi"/>
+          </m:rPr>
+          <w:rPr>
+            <w:rFonts w:ascii="Cambria Math" w:eastAsiaTheme="minorEastAsia" w:hAnsi="Cambria Math"/>
+          </w:rPr>
+          <m:t>+8</m:t>
+        </m:r>
+        <m:sSup>
+          <m:sSupPr>
+            <m:ctrlPr>
+              <w:rPr>
+                <w:rFonts w:ascii="Cambria Math" w:eastAsiaTheme="minorEastAsia" w:hAnsi="Cambria Math"/>
+                <w:b/>
+                <w:bCs/>
+                <w:i/>
+              </w:rPr>
+            </m:ctrlPr>
+          </m:sSupPr>
+          <m:e>
+            <m:r>
+              <m:rPr>
+                <m:sty m:val="bi"/>
+              </m:rPr>
+              <w:rPr>
+                <w:rFonts w:ascii="Cambria Math" w:eastAsiaTheme="minorEastAsia" w:hAnsi="Cambria Math"/>
+              </w:rPr>
+              <m:t>x</m:t>
+            </m:r>
+          </m:e>
+          <m:sup>
+            <m:r>
+              <m:rPr>
+                <m:sty m:val="bi"/>
+              </m:rPr>
+              <w:rPr>
+                <w:rFonts w:ascii="Cambria Math" w:eastAsiaTheme="minorEastAsia" w:hAnsi="Cambria Math"/>
+              </w:rPr>
+              <m:t>2</m:t>
+            </m:r>
+          </m:sup>
+        </m:sSup>
+        <m:r>
+          <m:rPr>
+            <m:sty m:val="bi"/>
+          </m:rPr>
+          <w:rPr>
+            <w:rFonts w:ascii="Cambria Math" w:eastAsiaTheme="minorEastAsia" w:hAnsi="Cambria Math"/>
+          </w:rPr>
+          <m:t>-3</m:t>
+        </m:r>
+        <m:r>
+          <m:rPr>
+            <m:sty m:val="bi"/>
+          </m:rPr>
+          <w:rPr>
+            <w:rFonts w:ascii="Cambria Math" w:eastAsiaTheme="minorEastAsia" w:hAnsi="Cambria Math"/>
+          </w:rPr>
+          <m:t>x-14</m:t>
+        </m:r>
+      </m:oMath>
+    </w:p>
+    <w:p>
+      <w:pPr>
+        <w:pStyle w:val="ListParagraph"/>
+        <w:numPr>
+          <w:ilvl w:val="0"/>
+          <w:numId w:val="19"/>
+        </w:numPr>
+        <w:rPr>
+          <w:rFonts w:eastAsiaTheme="minorEastAsia"/>
+          <w:b/>
+          <w:bCs/>
+        </w:rPr>
+      </w:pPr>
+      <w:r>
+        <w:rPr>
+          <w:rFonts w:eastAsiaTheme="minorEastAsia"/>
+        </w:rPr>
+        <w:t xml:space="preserve">What is </w:t>
+      </w:r>
+      <m:oMath>
+        <m:sSup>
+          <m:sSupPr>
+            <m:ctrlPr>
+              <w:rPr>
+                <w:rFonts w:ascii="Cambria Math" w:eastAsiaTheme="minorEastAsia" w:hAnsi="Cambria Math"/>
+                <w:i/>
+              </w:rPr>
+            </m:ctrlPr>
+          </m:sSupPr>
+          <m:e>
+            <m:d>
+              <m:dPr>
+                <m:ctrlPr>
+                  <w:rPr>
+                    <w:rFonts w:ascii="Cambria Math" w:eastAsiaTheme="minorEastAsia" w:hAnsi="Cambria Math"/>
+                    <w:i/>
+                  </w:rPr>
+                </m:ctrlPr>
+              </m:dPr>
+              <m:e>
+                <m:r>
+                  <w:rPr>
+                    <w:rFonts w:ascii="Cambria Math" w:eastAsiaTheme="minorEastAsia" w:hAnsi="Cambria Math"/>
+                  </w:rPr>
+                  <m:t>x-7</m:t>
+                </m:r>
+              </m:e>
+            </m:d>
+          </m:e>
+          <m:sup>
+            <m:r>
+              <w:rPr>
+                <w:rFonts w:ascii="Cambria Math" w:eastAsiaTheme="minorEastAsia" w:hAnsi="Cambria Math"/>
+              </w:rPr>
+              <m:t>2</m:t>
+            </m:r>
+          </m:sup>
+        </m:sSup>
+      </m:oMath>
+      <w:r>
+        <w:rPr>
+          <w:rFonts w:eastAsiaTheme="minorEastAsia"/>
+        </w:rPr>
+        <w:t>?</w:t>
+      </w:r>
+      <w:r>
+        <w:rPr>
+          <w:rFonts w:eastAsiaTheme="minorEastAsia"/>
+        </w:rPr>
+        <w:br/>
+      </w:r>
+      <w:r>
+        <w:rPr>
+          <w:rFonts w:eastAsiaTheme="minorEastAsia"/>
+          <w:b/>
+          <w:bCs/>
+        </w:rPr>
+        <w:t xml:space="preserve">(1)  </w:t>
+      </w:r>
+      <m:oMath>
+        <m:sSup>
+          <m:sSupPr>
+            <m:ctrlPr>
+              <w:rPr>
+                <w:rFonts w:ascii="Cambria Math" w:eastAsiaTheme="minorEastAsia" w:hAnsi="Cambria Math"/>
+                <w:b/>
+                <w:bCs/>
+                <w:i/>
+              </w:rPr>
+            </m:ctrlPr>
+          </m:sSupPr>
+          <m:e>
+            <m:r>
+              <m:rPr>
+                <m:sty m:val="bi"/>
+              </m:rPr>
+              <w:rPr>
+                <w:rFonts w:ascii="Cambria Math" w:eastAsiaTheme="minorEastAsia" w:hAnsi="Cambria Math"/>
+              </w:rPr>
+              <m:t>x</m:t>
+            </m:r>
+          </m:e>
+          <m:sup>
+            <m:r>
+              <m:rPr>
+                <m:sty m:val="bi"/>
+              </m:rPr>
+              <w:rPr>
+                <w:rFonts w:ascii="Cambria Math" w:eastAsiaTheme="minorEastAsia" w:hAnsi="Cambria Math"/>
+              </w:rPr>
+              <m:t>2</m:t>
+            </m:r>
+          </m:sup>
+        </m:sSup>
+        <m:r>
+          <m:rPr>
+            <m:sty m:val="bi"/>
+          </m:rPr>
+          <w:rPr>
+            <w:rFonts w:ascii="Cambria Math" w:eastAsiaTheme="minorEastAsia" w:hAnsi="Cambria Math"/>
+          </w:rPr>
+          <m:t>-14</m:t>
+        </m:r>
+        <m:r>
+          <m:rPr>
+            <m:sty m:val="bi"/>
+          </m:rPr>
+          <w:rPr>
+            <w:rFonts w:ascii="Cambria Math" w:eastAsiaTheme="minorEastAsia" w:hAnsi="Cambria Math"/>
+          </w:rPr>
+          <m:t>x+49</m:t>
+        </m:r>
+      </m:oMath>
+    </w:p>
+    <w:p>
+      <w:pPr>
+        <w:pStyle w:val="ListParagraph"/>
+        <w:numPr>
+          <w:ilvl w:val="0"/>
+          <w:numId w:val="19"/>
+        </w:numPr>
+        <w:rPr>
+          <w:rFonts w:eastAsiaTheme="minorEastAsia"/>
+          <w:b/>
+          <w:bCs/>
+        </w:rPr>
+      </w:pPr>
+      <w:r>
+        <w:rPr>
+          <w:rFonts w:eastAsiaTheme="minorEastAsia"/>
+        </w:rPr>
+        <w:t xml:space="preserve">What is </w:t>
+      </w:r>
+      <m:oMath>
+        <m:sSup>
+          <m:sSupPr>
+            <m:ctrlPr>
+              <w:rPr>
+                <w:rFonts w:ascii="Cambria Math" w:eastAsiaTheme="minorEastAsia" w:hAnsi="Cambria Math"/>
+                <w:i/>
+              </w:rPr>
+            </m:ctrlPr>
+          </m:sSupPr>
+          <m:e>
+            <m:r>
+              <w:rPr>
+                <w:rFonts w:ascii="Cambria Math" w:eastAsiaTheme="minorEastAsia" w:hAnsi="Cambria Math"/>
+              </w:rPr>
+              <m:t>(3</m:t>
+            </m:r>
+            <m:sSup>
+              <m:sSupPr>
+                <m:ctrlPr>
+                  <w:rPr>
+                    <w:rFonts w:ascii="Cambria Math" w:eastAsiaTheme="minorEastAsia" w:hAnsi="Cambria Math"/>
+                    <w:i/>
+                  </w:rPr>
+                </m:ctrlPr>
+              </m:sSupPr>
+              <m:e>
+                <m:r>
+                  <w:rPr>
+                    <w:rFonts w:ascii="Cambria Math" w:eastAsiaTheme="minorEastAsia" w:hAnsi="Cambria Math"/>
+                  </w:rPr>
+                  <m:t>x</m:t>
+                </m:r>
+              </m:e>
+              <m:sup>
+                <m:r>
+                  <w:rPr>
+                    <w:rFonts w:ascii="Cambria Math" w:eastAsiaTheme="minorEastAsia" w:hAnsi="Cambria Math"/>
+                  </w:rPr>
+                  <m:t>2</m:t>
+                </m:r>
+              </m:sup>
+            </m:sSup>
+            <m:r>
+              <w:rPr>
+                <w:rFonts w:ascii="Cambria Math" w:eastAsiaTheme="minorEastAsia" w:hAnsi="Cambria Math"/>
+              </w:rPr>
+              <m:t>+5)</m:t>
+            </m:r>
+          </m:e>
+          <m:sup>
+            <m:r>
+              <w:rPr>
+                <w:rFonts w:ascii="Cambria Math" w:eastAsiaTheme="minorEastAsia" w:hAnsi="Cambria Math"/>
+              </w:rPr>
+              <m:t>2</m:t>
+            </m:r>
+          </m:sup>
+        </m:sSup>
+      </m:oMath>
+      <w:r>
+        <w:rPr>
+          <w:rFonts w:eastAsiaTheme="minorEastAsia"/>
+        </w:rPr>
+        <w:t>?</w:t>
+      </w:r>
+      <w:r>
+        <w:rPr>
+          <w:rFonts w:eastAsiaTheme="minorEastAsia"/>
+        </w:rPr>
+        <w:br/>
+      </w:r>
+      <m:oMathPara>
+        <m:oMath>
+          <m:r>
+            <w:rPr>
+              <w:rFonts w:ascii="Cambria Math" w:eastAsiaTheme="minorEastAsia" w:hAnsi="Cambria Math"/>
+            </w:rPr>
+            <m:t>9</m:t>
+          </m:r>
+          <m:sSup>
+            <m:sSupPr>
+              <m:ctrlPr>
+                <w:rPr>
+                  <w:rFonts w:ascii="Cambria Math" w:eastAsiaTheme="minorEastAsia" w:hAnsi="Cambria Math"/>
+                  <w:i/>
+                </w:rPr>
+              </m:ctrlPr>
+            </m:sSupPr>
+            <m:e>
+              <m:r>
+                <w:rPr>
+                  <w:rFonts w:ascii="Cambria Math" w:eastAsiaTheme="minorEastAsia" w:hAnsi="Cambria Math"/>
+                </w:rPr>
+                <m:t>x</m:t>
+              </m:r>
+            </m:e>
+            <m:sup>
+              <m:r>
+                <w:rPr>
+                  <w:rFonts w:ascii="Cambria Math" w:eastAsiaTheme="minorEastAsia" w:hAnsi="Cambria Math"/>
+                </w:rPr>
+                <m:t>4</m:t>
+              </m:r>
+            </m:sup>
+          </m:sSup>
+          <m:r>
+            <w:rPr>
+              <w:rFonts w:ascii="Cambria Math" w:eastAsiaTheme="minorEastAsia" w:hAnsi="Cambria Math"/>
+            </w:rPr>
+            <m:t>+15</m:t>
+          </m:r>
+          <m:sSup>
+            <m:sSupPr>
+              <m:ctrlPr>
+                <w:rPr>
+                  <w:rFonts w:ascii="Cambria Math" w:eastAsiaTheme="minorEastAsia" w:hAnsi="Cambria Math"/>
+                  <w:i/>
+                </w:rPr>
+              </m:ctrlPr>
+            </m:sSupPr>
+            <m:e>
+              <m:r>
+                <w:rPr>
+                  <w:rFonts w:ascii="Cambria Math" w:eastAsiaTheme="minorEastAsia" w:hAnsi="Cambria Math"/>
+                </w:rPr>
+                <m:t>x</m:t>
+              </m:r>
+            </m:e>
+            <m:sup>
+              <m:r>
+                <w:rPr>
+                  <w:rFonts w:ascii="Cambria Math" w:eastAsiaTheme="minorEastAsia" w:hAnsi="Cambria Math"/>
+                </w:rPr>
+                <m:t>2</m:t>
+              </m:r>
+            </m:sup>
+          </m:sSup>
+          <m:r>
+            <w:rPr>
+              <w:rFonts w:ascii="Cambria Math" w:eastAsiaTheme="minorEastAsia" w:hAnsi="Cambria Math"/>
+            </w:rPr>
+            <m:t>+</m:t>
+          </m:r>
+          <m:r>
+            <w:rPr>
+              <w:rFonts w:ascii="Cambria Math" w:eastAsiaTheme="minorEastAsia" w:hAnsi="Cambria Math"/>
+            </w:rPr>
+            <m:t>15</m:t>
+          </m:r>
+          <m:sSup>
+            <m:sSupPr>
+              <m:ctrlPr>
+                <w:rPr>
+                  <w:rFonts w:ascii="Cambria Math" w:eastAsiaTheme="minorEastAsia" w:hAnsi="Cambria Math"/>
+                  <w:i/>
+                </w:rPr>
+              </m:ctrlPr>
+            </m:sSupPr>
+            <m:e>
+              <m:r>
+                <w:rPr>
+                  <w:rFonts w:ascii="Cambria Math" w:eastAsiaTheme="minorEastAsia" w:hAnsi="Cambria Math"/>
+                </w:rPr>
+                <m:t>x</m:t>
+              </m:r>
+            </m:e>
+            <m:sup>
+              <m:r>
+                <w:rPr>
+                  <w:rFonts w:ascii="Cambria Math" w:eastAsiaTheme="minorEastAsia" w:hAnsi="Cambria Math"/>
+                </w:rPr>
+                <m:t>2</m:t>
+              </m:r>
+            </m:sup>
+          </m:sSup>
+          <m:r>
+            <w:rPr>
+              <w:rFonts w:ascii="Cambria Math" w:eastAsiaTheme="minorEastAsia" w:hAnsi="Cambria Math"/>
+            </w:rPr>
+            <m:t>+</m:t>
+          </m:r>
+          <m:r>
+            <w:rPr>
+              <w:rFonts w:ascii="Cambria Math" w:eastAsiaTheme="minorEastAsia" w:hAnsi="Cambria Math"/>
+            </w:rPr>
+            <m:t>25</m:t>
+          </m:r>
+          <m:r>
+            <w:rPr>
+              <w:rFonts w:eastAsiaTheme="minorEastAsia"/>
+            </w:rPr>
+            <w:br/>
+          </m:r>
+        </m:oMath>
+      </m:oMathPara>
+      <w:r>
+        <w:rPr>
+          <w:rFonts w:eastAsiaTheme="minorEastAsia"/>
+          <w:b/>
+          <w:bCs/>
+        </w:rPr>
+        <w:t xml:space="preserve">(4) </w:t>
+      </w:r>
+      <m:oMath>
+        <m:r>
+          <m:rPr>
+            <m:sty m:val="bi"/>
+          </m:rPr>
+          <w:rPr>
+            <w:rFonts w:ascii="Cambria Math" w:eastAsiaTheme="minorEastAsia" w:hAnsi="Cambria Math"/>
+          </w:rPr>
+          <m:t>9</m:t>
+        </m:r>
+        <m:sSup>
+          <m:sSupPr>
+            <m:ctrlPr>
+              <w:rPr>
+                <w:rFonts w:ascii="Cambria Math" w:eastAsiaTheme="minorEastAsia" w:hAnsi="Cambria Math"/>
+                <w:b/>
+                <w:bCs/>
+                <w:i/>
+              </w:rPr>
+            </m:ctrlPr>
+          </m:sSupPr>
+          <m:e>
+            <m:r>
+              <m:rPr>
+                <m:sty m:val="bi"/>
+              </m:rPr>
+              <w:rPr>
+                <w:rFonts w:ascii="Cambria Math" w:eastAsiaTheme="minorEastAsia" w:hAnsi="Cambria Math"/>
+              </w:rPr>
+              <m:t>x</m:t>
+            </m:r>
+          </m:e>
+          <m:sup>
+            <m:r>
+              <m:rPr>
+                <m:sty m:val="bi"/>
+              </m:rPr>
+              <w:rPr>
+                <w:rFonts w:ascii="Cambria Math" w:eastAsiaTheme="minorEastAsia" w:hAnsi="Cambria Math"/>
+              </w:rPr>
+              <m:t>4</m:t>
+            </m:r>
+          </m:sup>
+        </m:sSup>
+        <m:r>
+          <m:rPr>
+            <m:sty m:val="bi"/>
+          </m:rPr>
+          <w:rPr>
+            <w:rFonts w:ascii="Cambria Math" w:eastAsiaTheme="minorEastAsia" w:hAnsi="Cambria Math"/>
+          </w:rPr>
+          <m:t>+30</m:t>
+        </m:r>
+        <m:sSup>
+          <m:sSupPr>
+            <m:ctrlPr>
+              <w:rPr>
+                <w:rFonts w:ascii="Cambria Math" w:eastAsiaTheme="minorEastAsia" w:hAnsi="Cambria Math"/>
+                <w:b/>
+                <w:bCs/>
+                <w:i/>
+              </w:rPr>
+            </m:ctrlPr>
+          </m:sSupPr>
+          <m:e>
+            <m:r>
+              <m:rPr>
+                <m:sty m:val="bi"/>
+              </m:rPr>
+              <w:rPr>
+                <w:rFonts w:ascii="Cambria Math" w:eastAsiaTheme="minorEastAsia" w:hAnsi="Cambria Math"/>
+              </w:rPr>
+              <m:t>x</m:t>
+            </m:r>
+          </m:e>
+          <m:sup>
+            <m:r>
+              <m:rPr>
+                <m:sty m:val="bi"/>
+              </m:rPr>
+              <w:rPr>
+                <w:rFonts w:ascii="Cambria Math" w:eastAsiaTheme="minorEastAsia" w:hAnsi="Cambria Math"/>
+              </w:rPr>
+              <m:t>2</m:t>
+            </m:r>
+          </m:sup>
+        </m:sSup>
+        <m:r>
+          <m:rPr>
+            <m:sty m:val="bi"/>
+          </m:rPr>
+          <w:rPr>
+            <w:rFonts w:ascii="Cambria Math" w:eastAsiaTheme="minorEastAsia" w:hAnsi="Cambria Math"/>
+          </w:rPr>
+          <m:t>+25</m:t>
+        </m:r>
+      </m:oMath>
+    </w:p>
+    <w:p>
+      <w:pPr>
+        <w:pStyle w:val="ListParagraph"/>
+        <w:numPr>
+          <w:ilvl w:val="0"/>
+          <w:numId w:val="19"/>
+        </w:numPr>
+        <w:rPr>
+          <w:rFonts w:eastAsiaTheme="minorEastAsia"/>
+          <w:b/>
+          <w:bCs/>
+        </w:rPr>
+      </w:pPr>
+      <w:r>
+        <w:rPr>
+          <w:rFonts w:eastAsiaTheme="minorEastAsia"/>
+        </w:rPr>
+        <w:t xml:space="preserve">What is </w:t>
+      </w:r>
+      <m:oMath>
+        <m:d>
+          <m:dPr>
+            <m:ctrlPr>
+              <w:rPr>
+                <w:rFonts w:ascii="Cambria Math" w:eastAsiaTheme="minorEastAsia" w:hAnsi="Cambria Math"/>
+                <w:i/>
+              </w:rPr>
+            </m:ctrlPr>
+          </m:dPr>
+          <m:e>
+            <m:sSup>
+              <m:sSupPr>
+                <m:ctrlPr>
+                  <w:rPr>
+                    <w:rFonts w:ascii="Cambria Math" w:eastAsiaTheme="minorEastAsia" w:hAnsi="Cambria Math"/>
+                    <w:i/>
+                  </w:rPr>
+                </m:ctrlPr>
+              </m:sSupPr>
+              <m:e>
+                <m:r>
+                  <w:rPr>
+                    <w:rFonts w:ascii="Cambria Math" w:eastAsiaTheme="minorEastAsia" w:hAnsi="Cambria Math"/>
+                  </w:rPr>
+                  <m:t>x</m:t>
+                </m:r>
+              </m:e>
+              <m:sup>
+                <m:r>
+                  <w:rPr>
+                    <w:rFonts w:ascii="Cambria Math" w:eastAsiaTheme="minorEastAsia" w:hAnsi="Cambria Math"/>
+                  </w:rPr>
+                  <m:t>3</m:t>
+                </m:r>
+              </m:sup>
+            </m:sSup>
+            <m:r>
+              <w:rPr>
+                <w:rFonts w:ascii="Cambria Math" w:eastAsiaTheme="minorEastAsia" w:hAnsi="Cambria Math"/>
+              </w:rPr>
+              <m:t>+</m:t>
+            </m:r>
+            <m:sSup>
+              <m:sSupPr>
+                <m:ctrlPr>
+                  <w:rPr>
+                    <w:rFonts w:ascii="Cambria Math" w:eastAsiaTheme="minorEastAsia" w:hAnsi="Cambria Math"/>
+                    <w:i/>
+                  </w:rPr>
+                </m:ctrlPr>
+              </m:sSupPr>
+              <m:e>
+                <m:r>
+                  <w:rPr>
+                    <w:rFonts w:ascii="Cambria Math" w:eastAsiaTheme="minorEastAsia" w:hAnsi="Cambria Math"/>
+                  </w:rPr>
+                  <m:t>x</m:t>
+                </m:r>
+              </m:e>
+              <m:sup>
+                <m:r>
+                  <w:rPr>
+                    <w:rFonts w:ascii="Cambria Math" w:eastAsiaTheme="minorEastAsia" w:hAnsi="Cambria Math"/>
+                  </w:rPr>
+                  <m:t>2</m:t>
+                </m:r>
+              </m:sup>
+            </m:sSup>
+            <m:r>
+              <w:rPr>
+                <w:rFonts w:ascii="Cambria Math" w:eastAsiaTheme="minorEastAsia" w:hAnsi="Cambria Math"/>
+              </w:rPr>
+              <m:t>-18x-3</m:t>
+            </m:r>
+          </m:e>
+        </m:d>
+        <m:r>
+          <w:rPr>
+            <w:rFonts w:ascii="Cambria Math" w:eastAsiaTheme="minorEastAsia" w:hAnsi="Cambria Math"/>
+          </w:rPr>
+          <m:t>÷(x-4)</m:t>
+        </m:r>
+      </m:oMath>
+      <w:r>
+        <w:rPr>
+          <w:rFonts w:eastAsiaTheme="minorEastAsia"/>
+        </w:rPr>
+        <w:t>?</w:t>
+      </w:r>
+      <w:r>
+        <w:rPr>
+          <w:rFonts w:eastAsiaTheme="minorEastAsia"/>
+        </w:rPr>
+        <w:br/>
+      </w:r>
+      <w:r>
+        <w:rPr>
+          <w:rFonts w:eastAsiaTheme="minorEastAsia"/>
+          <w:b/>
+          <w:bCs/>
+        </w:rPr>
+        <w:t xml:space="preserve">(3) </w:t>
+      </w:r>
+      <m:oMath>
+        <m:sSup>
+          <m:sSupPr>
+            <m:ctrlPr>
+              <w:rPr>
+                <w:rFonts w:ascii="Cambria Math" w:eastAsiaTheme="minorEastAsia" w:hAnsi="Cambria Math"/>
+                <w:b/>
+                <w:bCs/>
+                <w:i/>
+              </w:rPr>
+            </m:ctrlPr>
+          </m:sSupPr>
+          <m:e>
+            <m:r>
+              <m:rPr>
+                <m:sty m:val="bi"/>
+              </m:rPr>
+              <w:rPr>
+                <w:rFonts w:ascii="Cambria Math" w:eastAsiaTheme="minorEastAsia" w:hAnsi="Cambria Math"/>
+              </w:rPr>
+              <m:t>x</m:t>
+            </m:r>
+          </m:e>
+          <m:sup>
+            <m:r>
+              <m:rPr>
+                <m:sty m:val="bi"/>
+              </m:rPr>
+              <w:rPr>
+                <w:rFonts w:ascii="Cambria Math" w:eastAsiaTheme="minorEastAsia" w:hAnsi="Cambria Math"/>
+              </w:rPr>
+              <m:t>2</m:t>
+            </m:r>
+          </m:sup>
+        </m:sSup>
+        <m:r>
+          <m:rPr>
+            <m:sty m:val="bi"/>
+          </m:rPr>
+          <w:rPr>
+            <w:rFonts w:ascii="Cambria Math" w:eastAsiaTheme="minorEastAsia" w:hAnsi="Cambria Math"/>
+          </w:rPr>
+          <m:t>+5</m:t>
+        </m:r>
+        <m:r>
+          <m:rPr>
+            <m:sty m:val="bi"/>
+          </m:rPr>
+          <w:rPr>
+            <w:rFonts w:ascii="Cambria Math" w:eastAsiaTheme="minorEastAsia" w:hAnsi="Cambria Math"/>
+          </w:rPr>
+          <m:t>x+2 R</m:t>
+        </m:r>
+        <m:r>
+          <m:rPr>
+            <m:sty m:val="bi"/>
+          </m:rPr>
+          <w:rPr>
+            <w:rFonts w:ascii="Cambria Math" w:eastAsiaTheme="minorEastAsia" w:hAnsi="Cambria Math"/>
+          </w:rPr>
+          <m:t>5</m:t>
+        </m:r>
+      </m:oMath>
     </w:p>
     <w:p/>
     <w:sectPr>
@@ -1742,8 +4056,8 @@
   <w:abstractNum w:abstractNumId="9" w15:restartNumberingAfterBreak="0">
     <w:nsid w:val="48DD0C30"/>
     <w:multiLevelType w:val="hybridMultilevel"/>
-    <w:tmpl w:val="9A5E8B1E"/>
-    <w:lvl w:ilvl="0" w:tplc="0409000F">
+    <w:tmpl w:val="53FAFE02"/>
+    <w:lvl w:ilvl="0" w:tplc="2D3826AC">
       <w:start w:val="1"/>
       <w:numFmt w:val="decimal"/>
       <w:lvlText w:val="%1."/>
@@ -1753,6 +4067,8 @@
       </w:pPr>
       <w:rPr>
         <w:rFonts w:hint="default"/>
+        <w:b w:val="0"/>
+        <w:bCs w:val="0"/>
       </w:rPr>
     </w:lvl>
     <w:lvl w:ilvl="1" w:tplc="04090019" w:tentative="1">

</xml_diff>

<commit_message>
Algebra 2 - Chapter 1: Polynomial Expressions and Equations - 1.1 Polynomial Arithmetic - Check Your Understanding of Section 1.1 - B. Show how you arrived at your answers.
</commit_message>
<xml_diff>
--- a/Algebra-2/ch01/Algebra 2 - Chapter 1.docx
+++ b/Algebra-2/ch01/Algebra 2 - Chapter 1.docx
@@ -1112,16 +1112,7 @@
           <w:rPr>
             <w:rFonts w:ascii="Cambria Math" w:eastAsiaTheme="minorEastAsia" w:hAnsi="Cambria Math"/>
           </w:rPr>
-          <m:t>(-4)</m:t>
-        </m:r>
-        <m:r>
-          <m:rPr>
-            <m:sty m:val="p"/>
-          </m:rPr>
-          <w:rPr>
-            <w:rFonts w:ascii="Cambria Math" w:eastAsiaTheme="minorEastAsia" w:hAnsi="Cambria Math"/>
-          </w:rPr>
-          <m:t>∙</m:t>
+          <m:t>(-4)∙</m:t>
         </m:r>
         <m:d>
           <m:dPr>
@@ -1844,6 +1835,9 @@
             <m:t>+6x+15</m:t>
           </m:r>
           <m:r>
+            <m:rPr>
+              <m:sty m:val="p"/>
+            </m:rPr>
             <w:rPr>
               <w:rFonts w:eastAsiaTheme="minorEastAsia"/>
             </w:rPr>
@@ -2003,6 +1997,9 @@
             <m:t>+35x-4x-14</m:t>
           </m:r>
           <m:r>
+            <m:rPr>
+              <m:sty m:val="p"/>
+            </m:rPr>
             <w:rPr>
               <w:rFonts w:eastAsiaTheme="minorEastAsia"/>
             </w:rPr>
@@ -2324,13 +2321,7 @@
           <w:rPr>
             <w:rFonts w:ascii="Cambria Math" w:eastAsiaTheme="minorEastAsia" w:hAnsi="Cambria Math"/>
           </w:rPr>
-          <m:t>+2x-7</m:t>
-        </m:r>
-        <m:r>
-          <w:rPr>
-            <w:rFonts w:ascii="Cambria Math" w:eastAsiaTheme="minorEastAsia" w:hAnsi="Cambria Math"/>
-          </w:rPr>
-          <m:t>)</m:t>
+          <m:t>+2x-7)</m:t>
         </m:r>
       </m:oMath>
       <w:r>
@@ -2450,6 +2441,9 @@
             <m:t>+4x-14</m:t>
           </m:r>
           <m:r>
+            <m:rPr>
+              <m:sty m:val="p"/>
+            </m:rPr>
             <w:rPr>
               <w:rFonts w:eastAsiaTheme="minorEastAsia"/>
             </w:rPr>
@@ -2867,13 +2861,7 @@
             <w:rPr>
               <w:rFonts w:ascii="Cambria Math" w:eastAsiaTheme="minorEastAsia" w:hAnsi="Cambria Math"/>
             </w:rPr>
-            <m:t>+</m:t>
-          </m:r>
-          <m:r>
-            <w:rPr>
-              <w:rFonts w:ascii="Cambria Math" w:eastAsiaTheme="minorEastAsia" w:hAnsi="Cambria Math"/>
-            </w:rPr>
-            <m:t>15</m:t>
+            <m:t>+15</m:t>
           </m:r>
           <m:sSup>
             <m:sSupPr>
@@ -2905,15 +2893,12 @@
             <w:rPr>
               <w:rFonts w:ascii="Cambria Math" w:eastAsiaTheme="minorEastAsia" w:hAnsi="Cambria Math"/>
             </w:rPr>
-            <m:t>+</m:t>
+            <m:t>+25</m:t>
           </m:r>
           <m:r>
-            <w:rPr>
-              <w:rFonts w:ascii="Cambria Math" w:eastAsiaTheme="minorEastAsia" w:hAnsi="Cambria Math"/>
-            </w:rPr>
-            <m:t>25</m:t>
-          </m:r>
-          <m:r>
+            <m:rPr>
+              <m:sty m:val="p"/>
+            </m:rPr>
             <w:rPr>
               <w:rFonts w:eastAsiaTheme="minorEastAsia"/>
             </w:rPr>
@@ -3214,7 +3199,1817 @@
         </m:r>
       </m:oMath>
     </w:p>
-    <w:p/>
+    <w:p>
+      <w:pPr>
+        <w:pStyle w:val="ListParagraph"/>
+        <w:numPr>
+          <w:ilvl w:val="0"/>
+          <w:numId w:val="18"/>
+        </w:numPr>
+      </w:pPr>
+      <w:r>
+        <w:rPr>
+          <w:i/>
+          <w:iCs/>
+        </w:rPr>
+        <w:br w:type="column"/>
+      </w:r>
+      <w:r>
+        <w:rPr>
+          <w:i/>
+          <w:iCs/>
+        </w:rPr>
+        <w:lastRenderedPageBreak/>
+        <w:t>Show how you arrived at your answers</w:t>
+      </w:r>
+      <w:r>
+        <w:t>.</w:t>
+      </w:r>
+    </w:p>
+    <w:p>
+      <w:pPr>
+        <w:pStyle w:val="ListParagraph"/>
+        <w:numPr>
+          <w:ilvl w:val="0"/>
+          <w:numId w:val="20"/>
+        </w:numPr>
+        <w:rPr>
+          <w:b/>
+          <w:bCs/>
+        </w:rPr>
+      </w:pPr>
+      <w:r>
+        <w:t xml:space="preserve">Simplify </w:t>
+      </w:r>
+      <m:oMath>
+        <m:r>
+          <w:rPr>
+            <w:rFonts w:ascii="Cambria Math" w:hAnsi="Cambria Math"/>
+          </w:rPr>
+          <m:t>5∙(2</m:t>
+        </m:r>
+        <m:sSup>
+          <m:sSupPr>
+            <m:ctrlPr>
+              <w:rPr>
+                <w:rFonts w:ascii="Cambria Math" w:hAnsi="Cambria Math"/>
+                <w:i/>
+              </w:rPr>
+            </m:ctrlPr>
+          </m:sSupPr>
+          <m:e>
+            <m:r>
+              <w:rPr>
+                <w:rFonts w:ascii="Cambria Math" w:hAnsi="Cambria Math"/>
+              </w:rPr>
+              <m:t>x</m:t>
+            </m:r>
+          </m:e>
+          <m:sup>
+            <m:r>
+              <w:rPr>
+                <w:rFonts w:ascii="Cambria Math" w:hAnsi="Cambria Math"/>
+              </w:rPr>
+              <m:t>2</m:t>
+            </m:r>
+          </m:sup>
+        </m:sSup>
+        <m:r>
+          <w:rPr>
+            <w:rFonts w:ascii="Cambria Math" w:hAnsi="Cambria Math"/>
+          </w:rPr>
+          <m:t>-3x+4)</m:t>
+        </m:r>
+      </m:oMath>
+      <w:r>
+        <w:rPr>
+          <w:rFonts w:eastAsiaTheme="minorEastAsia"/>
+        </w:rPr>
+        <w:t>.</w:t>
+      </w:r>
+      <w:r>
+        <w:rPr>
+          <w:rFonts w:eastAsiaTheme="minorEastAsia"/>
+        </w:rPr>
+        <w:br/>
+      </w:r>
+      <m:oMathPara>
+        <m:oMathParaPr>
+          <m:jc m:val="left"/>
+        </m:oMathParaPr>
+        <m:oMath>
+          <m:r>
+            <m:rPr>
+              <m:sty m:val="bi"/>
+            </m:rPr>
+            <w:rPr>
+              <w:rFonts w:ascii="Cambria Math" w:hAnsi="Cambria Math"/>
+            </w:rPr>
+            <m:t>10</m:t>
+          </m:r>
+          <m:sSup>
+            <m:sSupPr>
+              <m:ctrlPr>
+                <w:rPr>
+                  <w:rFonts w:ascii="Cambria Math" w:hAnsi="Cambria Math"/>
+                  <w:b/>
+                  <w:bCs/>
+                  <w:i/>
+                </w:rPr>
+              </m:ctrlPr>
+            </m:sSupPr>
+            <m:e>
+              <m:r>
+                <m:rPr>
+                  <m:sty m:val="bi"/>
+                </m:rPr>
+                <w:rPr>
+                  <w:rFonts w:ascii="Cambria Math" w:hAnsi="Cambria Math"/>
+                </w:rPr>
+                <m:t>x</m:t>
+              </m:r>
+            </m:e>
+            <m:sup>
+              <m:r>
+                <m:rPr>
+                  <m:sty m:val="bi"/>
+                </m:rPr>
+                <w:rPr>
+                  <w:rFonts w:ascii="Cambria Math" w:hAnsi="Cambria Math"/>
+                </w:rPr>
+                <m:t>2</m:t>
+              </m:r>
+            </m:sup>
+          </m:sSup>
+          <m:r>
+            <m:rPr>
+              <m:sty m:val="bi"/>
+            </m:rPr>
+            <w:rPr>
+              <w:rFonts w:ascii="Cambria Math" w:hAnsi="Cambria Math"/>
+            </w:rPr>
+            <m:t>-15</m:t>
+          </m:r>
+          <m:r>
+            <m:rPr>
+              <m:sty m:val="bi"/>
+            </m:rPr>
+            <w:rPr>
+              <w:rFonts w:ascii="Cambria Math" w:hAnsi="Cambria Math"/>
+            </w:rPr>
+            <m:t>x+2</m:t>
+          </m:r>
+          <m:r>
+            <m:rPr>
+              <m:sty m:val="bi"/>
+            </m:rPr>
+            <w:rPr>
+              <w:rFonts w:ascii="Cambria Math" w:hAnsi="Cambria Math"/>
+            </w:rPr>
+            <m:t>0</m:t>
+          </m:r>
+        </m:oMath>
+      </m:oMathPara>
+    </w:p>
+    <w:p>
+      <w:pPr>
+        <w:pStyle w:val="ListParagraph"/>
+        <w:numPr>
+          <w:ilvl w:val="0"/>
+          <w:numId w:val="20"/>
+        </w:numPr>
+        <w:rPr>
+          <w:b/>
+          <w:bCs/>
+        </w:rPr>
+      </w:pPr>
+      <w:r>
+        <w:rPr>
+          <w:rFonts w:eastAsiaTheme="minorEastAsia"/>
+        </w:rPr>
+        <w:t xml:space="preserve">Zahra calculated </w:t>
+      </w:r>
+      <w:r>
+        <w:rPr>
+          <w:rFonts w:eastAsiaTheme="minorEastAsia"/>
+        </w:rPr>
+        <w:br/>
+      </w:r>
+      <m:oMath>
+        <m:d>
+          <m:dPr>
+            <m:ctrlPr>
+              <w:rPr>
+                <w:rFonts w:ascii="Cambria Math" w:eastAsiaTheme="minorEastAsia" w:hAnsi="Cambria Math"/>
+                <w:i/>
+              </w:rPr>
+            </m:ctrlPr>
+          </m:dPr>
+          <m:e>
+            <m:r>
+              <w:rPr>
+                <w:rFonts w:ascii="Cambria Math" w:eastAsiaTheme="minorEastAsia" w:hAnsi="Cambria Math"/>
+              </w:rPr>
+              <m:t>5</m:t>
+            </m:r>
+            <m:sSup>
+              <m:sSupPr>
+                <m:ctrlPr>
+                  <w:rPr>
+                    <w:rFonts w:ascii="Cambria Math" w:eastAsiaTheme="minorEastAsia" w:hAnsi="Cambria Math"/>
+                    <w:i/>
+                  </w:rPr>
+                </m:ctrlPr>
+              </m:sSupPr>
+              <m:e>
+                <m:r>
+                  <w:rPr>
+                    <w:rFonts w:ascii="Cambria Math" w:eastAsiaTheme="minorEastAsia" w:hAnsi="Cambria Math"/>
+                  </w:rPr>
+                  <m:t>x</m:t>
+                </m:r>
+              </m:e>
+              <m:sup>
+                <m:r>
+                  <w:rPr>
+                    <w:rFonts w:ascii="Cambria Math" w:eastAsiaTheme="minorEastAsia" w:hAnsi="Cambria Math"/>
+                  </w:rPr>
+                  <m:t>2</m:t>
+                </m:r>
+              </m:sup>
+            </m:sSup>
+            <m:r>
+              <w:rPr>
+                <w:rFonts w:ascii="Cambria Math" w:eastAsiaTheme="minorEastAsia" w:hAnsi="Cambria Math"/>
+              </w:rPr>
+              <m:t>+7x+10</m:t>
+            </m:r>
+          </m:e>
+        </m:d>
+        <m:r>
+          <w:rPr>
+            <w:rFonts w:ascii="Cambria Math" w:eastAsiaTheme="minorEastAsia" w:hAnsi="Cambria Math"/>
+          </w:rPr>
+          <m:t>-(2</m:t>
+        </m:r>
+        <m:sSup>
+          <m:sSupPr>
+            <m:ctrlPr>
+              <w:rPr>
+                <w:rFonts w:ascii="Cambria Math" w:eastAsiaTheme="minorEastAsia" w:hAnsi="Cambria Math"/>
+                <w:i/>
+              </w:rPr>
+            </m:ctrlPr>
+          </m:sSupPr>
+          <m:e>
+            <m:r>
+              <w:rPr>
+                <w:rFonts w:ascii="Cambria Math" w:eastAsiaTheme="minorEastAsia" w:hAnsi="Cambria Math"/>
+              </w:rPr>
+              <m:t>x</m:t>
+            </m:r>
+          </m:e>
+          <m:sup>
+            <m:r>
+              <w:rPr>
+                <w:rFonts w:ascii="Cambria Math" w:eastAsiaTheme="minorEastAsia" w:hAnsi="Cambria Math"/>
+              </w:rPr>
+              <m:t>2</m:t>
+            </m:r>
+          </m:sup>
+        </m:sSup>
+        <m:r>
+          <w:rPr>
+            <w:rFonts w:ascii="Cambria Math" w:eastAsiaTheme="minorEastAsia" w:hAnsi="Cambria Math"/>
+          </w:rPr>
+          <m:t>+3x+4)</m:t>
+        </m:r>
+      </m:oMath>
+      <w:r>
+        <w:rPr>
+          <w:rFonts w:eastAsiaTheme="minorEastAsia"/>
+        </w:rPr>
+        <w:t xml:space="preserve"> as</w:t>
+      </w:r>
+      <w:r>
+        <w:rPr>
+          <w:rFonts w:eastAsiaTheme="minorEastAsia"/>
+        </w:rPr>
+        <w:br/>
+      </w:r>
+      <m:oMath>
+        <m:r>
+          <w:rPr>
+            <w:rFonts w:ascii="Cambria Math" w:hAnsi="Cambria Math"/>
+          </w:rPr>
+          <m:t>5</m:t>
+        </m:r>
+        <m:sSup>
+          <m:sSupPr>
+            <m:ctrlPr>
+              <w:rPr>
+                <w:rFonts w:ascii="Cambria Math" w:hAnsi="Cambria Math"/>
+                <w:i/>
+              </w:rPr>
+            </m:ctrlPr>
+          </m:sSupPr>
+          <m:e>
+            <m:r>
+              <w:rPr>
+                <w:rFonts w:ascii="Cambria Math" w:hAnsi="Cambria Math"/>
+              </w:rPr>
+              <m:t>x</m:t>
+            </m:r>
+          </m:e>
+          <m:sup>
+            <m:r>
+              <w:rPr>
+                <w:rFonts w:ascii="Cambria Math" w:hAnsi="Cambria Math"/>
+              </w:rPr>
+              <m:t>2</m:t>
+            </m:r>
+          </m:sup>
+        </m:sSup>
+        <m:r>
+          <w:rPr>
+            <w:rFonts w:ascii="Cambria Math" w:hAnsi="Cambria Math"/>
+          </w:rPr>
+          <m:t>+7x+10-2</m:t>
+        </m:r>
+        <m:sSup>
+          <m:sSupPr>
+            <m:ctrlPr>
+              <w:rPr>
+                <w:rFonts w:ascii="Cambria Math" w:hAnsi="Cambria Math"/>
+                <w:i/>
+              </w:rPr>
+            </m:ctrlPr>
+          </m:sSupPr>
+          <m:e>
+            <m:r>
+              <w:rPr>
+                <w:rFonts w:ascii="Cambria Math" w:hAnsi="Cambria Math"/>
+              </w:rPr>
+              <m:t>x</m:t>
+            </m:r>
+          </m:e>
+          <m:sup>
+            <m:r>
+              <w:rPr>
+                <w:rFonts w:ascii="Cambria Math" w:hAnsi="Cambria Math"/>
+              </w:rPr>
+              <m:t>2</m:t>
+            </m:r>
+          </m:sup>
+        </m:sSup>
+        <m:r>
+          <w:rPr>
+            <w:rFonts w:ascii="Cambria Math" w:hAnsi="Cambria Math"/>
+          </w:rPr>
+          <m:t>+3x+4</m:t>
+        </m:r>
+      </m:oMath>
+      <w:r>
+        <w:rPr>
+          <w:rFonts w:eastAsiaTheme="minorEastAsia"/>
+        </w:rPr>
+        <w:t xml:space="preserve"> and got </w:t>
+      </w:r>
+      <w:r>
+        <w:rPr>
+          <w:rFonts w:eastAsiaTheme="minorEastAsia"/>
+        </w:rPr>
+        <w:br/>
+      </w:r>
+      <m:oMath>
+        <m:r>
+          <w:rPr>
+            <w:rFonts w:ascii="Cambria Math" w:hAnsi="Cambria Math"/>
+          </w:rPr>
+          <m:t>3</m:t>
+        </m:r>
+        <m:sSup>
+          <m:sSupPr>
+            <m:ctrlPr>
+              <w:rPr>
+                <w:rFonts w:ascii="Cambria Math" w:hAnsi="Cambria Math"/>
+                <w:i/>
+              </w:rPr>
+            </m:ctrlPr>
+          </m:sSupPr>
+          <m:e>
+            <m:r>
+              <w:rPr>
+                <w:rFonts w:ascii="Cambria Math" w:hAnsi="Cambria Math"/>
+              </w:rPr>
+              <m:t>x</m:t>
+            </m:r>
+          </m:e>
+          <m:sup>
+            <m:r>
+              <w:rPr>
+                <w:rFonts w:ascii="Cambria Math" w:hAnsi="Cambria Math"/>
+              </w:rPr>
+              <m:t>2</m:t>
+            </m:r>
+          </m:sup>
+        </m:sSup>
+        <m:r>
+          <w:rPr>
+            <w:rFonts w:ascii="Cambria Math" w:hAnsi="Cambria Math"/>
+          </w:rPr>
+          <m:t>+10x+14.</m:t>
+        </m:r>
+      </m:oMath>
+      <w:r>
+        <w:rPr>
+          <w:rFonts w:eastAsiaTheme="minorEastAsia"/>
+        </w:rPr>
+        <w:t xml:space="preserve"> What mistake did Zahra make?</w:t>
+      </w:r>
+      <w:r>
+        <w:rPr>
+          <w:rFonts w:eastAsiaTheme="minorEastAsia"/>
+        </w:rPr>
+        <w:br/>
+      </w:r>
+      <w:r>
+        <w:rPr>
+          <w:rFonts w:eastAsiaTheme="minorEastAsia"/>
+        </w:rPr>
+        <w:br/>
+      </w:r>
+      <w:r>
+        <w:rPr>
+          <w:rFonts w:eastAsiaTheme="minorEastAsia"/>
+          <w:b/>
+          <w:bCs/>
+        </w:rPr>
+        <w:t>Zahra made the mistake of not distributing the minus sign in the second expression.</w:t>
+      </w:r>
+      <w:r>
+        <w:rPr>
+          <w:rFonts w:eastAsiaTheme="minorEastAsia"/>
+          <w:b/>
+          <w:bCs/>
+        </w:rPr>
+        <w:br/>
+      </w:r>
+      <w:r>
+        <w:rPr>
+          <w:rFonts w:eastAsiaTheme="minorEastAsia"/>
+        </w:rPr>
+        <w:br/>
+      </w:r>
+      <w:r>
+        <w:rPr>
+          <w:rFonts w:eastAsiaTheme="minorEastAsia"/>
+          <w:b/>
+          <w:bCs/>
+        </w:rPr>
+        <w:t xml:space="preserve">It should have been: </w:t>
+      </w:r>
+      <w:r>
+        <w:rPr>
+          <w:rFonts w:eastAsiaTheme="minorEastAsia"/>
+          <w:b/>
+          <w:bCs/>
+        </w:rPr>
+        <w:br/>
+      </w:r>
+      <m:oMathPara>
+        <m:oMath>
+          <m:r>
+            <m:rPr>
+              <m:sty m:val="bi"/>
+            </m:rPr>
+            <w:rPr>
+              <w:rFonts w:ascii="Cambria Math" w:hAnsi="Cambria Math"/>
+            </w:rPr>
+            <m:t>5</m:t>
+          </m:r>
+          <m:sSup>
+            <m:sSupPr>
+              <m:ctrlPr>
+                <w:rPr>
+                  <w:rFonts w:ascii="Cambria Math" w:hAnsi="Cambria Math"/>
+                  <w:b/>
+                  <w:bCs/>
+                  <w:i/>
+                </w:rPr>
+              </m:ctrlPr>
+            </m:sSupPr>
+            <m:e>
+              <m:r>
+                <m:rPr>
+                  <m:sty m:val="bi"/>
+                </m:rPr>
+                <w:rPr>
+                  <w:rFonts w:ascii="Cambria Math" w:hAnsi="Cambria Math"/>
+                </w:rPr>
+                <m:t>x</m:t>
+              </m:r>
+            </m:e>
+            <m:sup>
+              <m:r>
+                <m:rPr>
+                  <m:sty m:val="bi"/>
+                </m:rPr>
+                <w:rPr>
+                  <w:rFonts w:ascii="Cambria Math" w:hAnsi="Cambria Math"/>
+                </w:rPr>
+                <m:t>2</m:t>
+              </m:r>
+            </m:sup>
+          </m:sSup>
+          <m:r>
+            <m:rPr>
+              <m:sty m:val="bi"/>
+            </m:rPr>
+            <w:rPr>
+              <w:rFonts w:ascii="Cambria Math" w:hAnsi="Cambria Math"/>
+            </w:rPr>
+            <m:t>+7</m:t>
+          </m:r>
+          <m:r>
+            <m:rPr>
+              <m:sty m:val="bi"/>
+            </m:rPr>
+            <w:rPr>
+              <w:rFonts w:ascii="Cambria Math" w:hAnsi="Cambria Math"/>
+            </w:rPr>
+            <m:t>x+10-2</m:t>
+          </m:r>
+          <m:sSup>
+            <m:sSupPr>
+              <m:ctrlPr>
+                <w:rPr>
+                  <w:rFonts w:ascii="Cambria Math" w:hAnsi="Cambria Math"/>
+                  <w:b/>
+                  <w:bCs/>
+                  <w:i/>
+                </w:rPr>
+              </m:ctrlPr>
+            </m:sSupPr>
+            <m:e>
+              <m:r>
+                <m:rPr>
+                  <m:sty m:val="bi"/>
+                </m:rPr>
+                <w:rPr>
+                  <w:rFonts w:ascii="Cambria Math" w:hAnsi="Cambria Math"/>
+                </w:rPr>
+                <m:t>x</m:t>
+              </m:r>
+            </m:e>
+            <m:sup>
+              <m:r>
+                <m:rPr>
+                  <m:sty m:val="bi"/>
+                </m:rPr>
+                <w:rPr>
+                  <w:rFonts w:ascii="Cambria Math" w:hAnsi="Cambria Math"/>
+                </w:rPr>
+                <m:t>2</m:t>
+              </m:r>
+            </m:sup>
+          </m:sSup>
+          <m:r>
+            <m:rPr>
+              <m:sty m:val="bi"/>
+            </m:rPr>
+            <w:rPr>
+              <w:rFonts w:ascii="Cambria Math" w:hAnsi="Cambria Math"/>
+            </w:rPr>
+            <m:t>-3</m:t>
+          </m:r>
+          <m:r>
+            <m:rPr>
+              <m:sty m:val="bi"/>
+            </m:rPr>
+            <w:rPr>
+              <w:rFonts w:ascii="Cambria Math" w:hAnsi="Cambria Math"/>
+            </w:rPr>
+            <m:t>x-4</m:t>
+          </m:r>
+          <m:r>
+            <w:rPr>
+              <w:rFonts w:eastAsiaTheme="minorEastAsia"/>
+              <w:b/>
+              <w:bCs/>
+            </w:rPr>
+            <w:br/>
+          </m:r>
+        </m:oMath>
+        <m:oMath>
+          <m:r>
+            <m:rPr>
+              <m:sty m:val="bi"/>
+            </m:rPr>
+            <w:rPr>
+              <w:rFonts w:ascii="Cambria Math" w:eastAsiaTheme="minorEastAsia" w:hAnsi="Cambria Math"/>
+            </w:rPr>
+            <m:t>3</m:t>
+          </m:r>
+          <m:sSup>
+            <m:sSupPr>
+              <m:ctrlPr>
+                <w:rPr>
+                  <w:rFonts w:ascii="Cambria Math" w:eastAsiaTheme="minorEastAsia" w:hAnsi="Cambria Math"/>
+                  <w:b/>
+                  <w:bCs/>
+                  <w:i/>
+                </w:rPr>
+              </m:ctrlPr>
+            </m:sSupPr>
+            <m:e>
+              <m:r>
+                <m:rPr>
+                  <m:sty m:val="bi"/>
+                </m:rPr>
+                <w:rPr>
+                  <w:rFonts w:ascii="Cambria Math" w:eastAsiaTheme="minorEastAsia" w:hAnsi="Cambria Math"/>
+                </w:rPr>
+                <m:t>x</m:t>
+              </m:r>
+            </m:e>
+            <m:sup>
+              <m:r>
+                <m:rPr>
+                  <m:sty m:val="bi"/>
+                </m:rPr>
+                <w:rPr>
+                  <w:rFonts w:ascii="Cambria Math" w:eastAsiaTheme="minorEastAsia" w:hAnsi="Cambria Math"/>
+                </w:rPr>
+                <m:t>2</m:t>
+              </m:r>
+            </m:sup>
+          </m:sSup>
+          <m:r>
+            <m:rPr>
+              <m:sty m:val="bi"/>
+            </m:rPr>
+            <w:rPr>
+              <w:rFonts w:ascii="Cambria Math" w:eastAsiaTheme="minorEastAsia" w:hAnsi="Cambria Math"/>
+            </w:rPr>
+            <m:t>+4</m:t>
+          </m:r>
+          <m:r>
+            <m:rPr>
+              <m:sty m:val="bi"/>
+            </m:rPr>
+            <w:rPr>
+              <w:rFonts w:ascii="Cambria Math" w:eastAsiaTheme="minorEastAsia" w:hAnsi="Cambria Math"/>
+            </w:rPr>
+            <m:t>x+6</m:t>
+          </m:r>
+        </m:oMath>
+      </m:oMathPara>
+    </w:p>
+    <w:p>
+      <w:pPr>
+        <w:pStyle w:val="ListParagraph"/>
+        <w:numPr>
+          <w:ilvl w:val="0"/>
+          <w:numId w:val="20"/>
+        </w:numPr>
+      </w:pPr>
+      <w:r>
+        <w:rPr>
+          <w:rFonts w:eastAsiaTheme="minorEastAsia"/>
+        </w:rPr>
+        <w:t xml:space="preserve">If </w:t>
+      </w:r>
+      <m:oMath>
+        <m:d>
+          <m:dPr>
+            <m:ctrlPr>
+              <w:rPr>
+                <w:rFonts w:ascii="Cambria Math" w:eastAsiaTheme="minorEastAsia" w:hAnsi="Cambria Math"/>
+                <w:i/>
+              </w:rPr>
+            </m:ctrlPr>
+          </m:dPr>
+          <m:e>
+            <m:r>
+              <w:rPr>
+                <w:rFonts w:ascii="Cambria Math" w:eastAsiaTheme="minorEastAsia" w:hAnsi="Cambria Math"/>
+              </w:rPr>
+              <m:t>x+5</m:t>
+            </m:r>
+          </m:e>
+        </m:d>
+        <m:d>
+          <m:dPr>
+            <m:ctrlPr>
+              <w:rPr>
+                <w:rFonts w:ascii="Cambria Math" w:eastAsiaTheme="minorEastAsia" w:hAnsi="Cambria Math"/>
+                <w:i/>
+              </w:rPr>
+            </m:ctrlPr>
+          </m:dPr>
+          <m:e>
+            <m:r>
+              <w:rPr>
+                <w:rFonts w:ascii="Cambria Math" w:eastAsiaTheme="minorEastAsia" w:hAnsi="Cambria Math"/>
+              </w:rPr>
+              <m:t>x+a</m:t>
+            </m:r>
+          </m:e>
+        </m:d>
+        <m:r>
+          <w:rPr>
+            <w:rFonts w:ascii="Cambria Math" w:eastAsiaTheme="minorEastAsia" w:hAnsi="Cambria Math"/>
+          </w:rPr>
+          <m:t>=</m:t>
+        </m:r>
+        <m:sSup>
+          <m:sSupPr>
+            <m:ctrlPr>
+              <w:rPr>
+                <w:rFonts w:ascii="Cambria Math" w:eastAsiaTheme="minorEastAsia" w:hAnsi="Cambria Math"/>
+                <w:i/>
+              </w:rPr>
+            </m:ctrlPr>
+          </m:sSupPr>
+          <m:e>
+            <m:r>
+              <w:rPr>
+                <w:rFonts w:ascii="Cambria Math" w:eastAsiaTheme="minorEastAsia" w:hAnsi="Cambria Math"/>
+              </w:rPr>
+              <m:t>x</m:t>
+            </m:r>
+          </m:e>
+          <m:sup>
+            <m:r>
+              <w:rPr>
+                <w:rFonts w:ascii="Cambria Math" w:eastAsiaTheme="minorEastAsia" w:hAnsi="Cambria Math"/>
+              </w:rPr>
+              <m:t>2</m:t>
+            </m:r>
+          </m:sup>
+        </m:sSup>
+        <m:r>
+          <w:rPr>
+            <w:rFonts w:ascii="Cambria Math" w:eastAsiaTheme="minorEastAsia" w:hAnsi="Cambria Math"/>
+          </w:rPr>
+          <m:t>+7x+10</m:t>
+        </m:r>
+      </m:oMath>
+      <w:r>
+        <w:rPr>
+          <w:rFonts w:eastAsiaTheme="minorEastAsia"/>
+        </w:rPr>
+        <w:t xml:space="preserve">, what is the value of </w:t>
+      </w:r>
+      <w:r>
+        <w:rPr>
+          <w:rFonts w:eastAsiaTheme="minorEastAsia"/>
+          <w:i/>
+          <w:iCs/>
+        </w:rPr>
+        <w:t>a</w:t>
+      </w:r>
+      <w:r>
+        <w:rPr>
+          <w:rFonts w:eastAsiaTheme="minorEastAsia"/>
+        </w:rPr>
+        <w:t>?</w:t>
+      </w:r>
+      <w:r>
+        <w:rPr>
+          <w:rFonts w:eastAsiaTheme="minorEastAsia"/>
+        </w:rPr>
+        <w:br/>
+      </w:r>
+      <w:r>
+        <w:rPr>
+          <w:rFonts w:eastAsiaTheme="minorEastAsia"/>
+        </w:rPr>
+        <w:br/>
+      </w:r>
+      <m:oMathPara>
+        <m:oMathParaPr>
+          <m:jc m:val="left"/>
+        </m:oMathParaPr>
+        <m:oMath>
+          <m:r>
+            <w:rPr>
+              <w:rFonts w:ascii="Cambria Math" w:eastAsiaTheme="minorEastAsia" w:hAnsi="Cambria Math"/>
+            </w:rPr>
+            <m:t>5a=10</m:t>
+          </m:r>
+          <m:r>
+            <w:rPr>
+              <w:rFonts w:ascii="Cambria Math" w:eastAsiaTheme="minorEastAsia" w:hAnsi="Cambria Math"/>
+            </w:rPr>
+            <w:br/>
+          </m:r>
+        </m:oMath>
+      </m:oMathPara>
+      <m:oMath>
+        <m:r>
+          <m:rPr>
+            <m:sty m:val="bi"/>
+          </m:rPr>
+          <w:rPr>
+            <w:rFonts w:ascii="Cambria Math" w:eastAsiaTheme="minorEastAsia" w:hAnsi="Cambria Math"/>
+          </w:rPr>
+          <m:t>(a=2</m:t>
+        </m:r>
+      </m:oMath>
+      <w:r>
+        <w:rPr>
+          <w:rFonts w:eastAsiaTheme="minorEastAsia"/>
+          <w:b/>
+          <w:bCs/>
+        </w:rPr>
+        <w:t>)</w:t>
+      </w:r>
+      <w:r>
+        <w:rPr>
+          <w:rFonts w:eastAsiaTheme="minorEastAsia"/>
+          <w:b/>
+          <w:bCs/>
+        </w:rPr>
+        <w:br/>
+      </w:r>
+      <m:oMath>
+        <m:d>
+          <m:dPr>
+            <m:ctrlPr>
+              <w:rPr>
+                <w:rFonts w:ascii="Cambria Math" w:hAnsi="Cambria Math"/>
+                <w:i/>
+              </w:rPr>
+            </m:ctrlPr>
+          </m:dPr>
+          <m:e>
+            <m:r>
+              <w:rPr>
+                <w:rFonts w:ascii="Cambria Math" w:hAnsi="Cambria Math"/>
+              </w:rPr>
+              <m:t>x+5</m:t>
+            </m:r>
+          </m:e>
+        </m:d>
+        <m:d>
+          <m:dPr>
+            <m:ctrlPr>
+              <w:rPr>
+                <w:rFonts w:ascii="Cambria Math" w:hAnsi="Cambria Math"/>
+                <w:i/>
+              </w:rPr>
+            </m:ctrlPr>
+          </m:dPr>
+          <m:e>
+            <m:r>
+              <w:rPr>
+                <w:rFonts w:ascii="Cambria Math" w:hAnsi="Cambria Math"/>
+              </w:rPr>
+              <m:t>x+2</m:t>
+            </m:r>
+          </m:e>
+        </m:d>
+        <m:r>
+          <w:rPr>
+            <w:rFonts w:ascii="Cambria Math" w:hAnsi="Cambria Math"/>
+          </w:rPr>
+          <m:t>=</m:t>
+        </m:r>
+        <m:sSup>
+          <m:sSupPr>
+            <m:ctrlPr>
+              <w:rPr>
+                <w:rFonts w:ascii="Cambria Math" w:hAnsi="Cambria Math"/>
+                <w:i/>
+              </w:rPr>
+            </m:ctrlPr>
+          </m:sSupPr>
+          <m:e>
+            <m:r>
+              <w:rPr>
+                <w:rFonts w:ascii="Cambria Math" w:hAnsi="Cambria Math"/>
+              </w:rPr>
+              <m:t>x</m:t>
+            </m:r>
+          </m:e>
+          <m:sup>
+            <m:r>
+              <w:rPr>
+                <w:rFonts w:ascii="Cambria Math" w:hAnsi="Cambria Math"/>
+              </w:rPr>
+              <m:t>2</m:t>
+            </m:r>
+          </m:sup>
+        </m:sSup>
+        <m:r>
+          <w:rPr>
+            <w:rFonts w:ascii="Cambria Math" w:hAnsi="Cambria Math"/>
+          </w:rPr>
+          <m:t>+2x+5x+10</m:t>
+        </m:r>
+        <m:r>
+          <w:rPr>
+            <w:rFonts w:ascii="Cambria Math" w:eastAsiaTheme="minorEastAsia" w:hAnsi="Cambria Math"/>
+          </w:rPr>
+          <m:t>=</m:t>
+        </m:r>
+      </m:oMath>
+      <w:r>
+        <w:rPr>
+          <w:rFonts w:eastAsiaTheme="minorEastAsia"/>
+        </w:rPr>
+        <w:t xml:space="preserve"> (</w:t>
+      </w:r>
+      <w:r>
+        <w:rPr>
+          <w:rFonts w:eastAsiaTheme="minorEastAsia"/>
+        </w:rPr>
+        <w:br/>
+      </w:r>
+      <m:oMath>
+        <m:sSup>
+          <m:sSupPr>
+            <m:ctrlPr>
+              <w:rPr>
+                <w:rFonts w:ascii="Cambria Math" w:eastAsiaTheme="minorEastAsia" w:hAnsi="Cambria Math"/>
+                <w:i/>
+              </w:rPr>
+            </m:ctrlPr>
+          </m:sSupPr>
+          <m:e>
+            <m:r>
+              <w:rPr>
+                <w:rFonts w:ascii="Cambria Math" w:eastAsiaTheme="minorEastAsia" w:hAnsi="Cambria Math"/>
+              </w:rPr>
+              <m:t>x</m:t>
+            </m:r>
+          </m:e>
+          <m:sup>
+            <m:r>
+              <w:rPr>
+                <w:rFonts w:ascii="Cambria Math" w:eastAsiaTheme="minorEastAsia" w:hAnsi="Cambria Math"/>
+              </w:rPr>
+              <m:t>2</m:t>
+            </m:r>
+          </m:sup>
+        </m:sSup>
+        <m:r>
+          <w:rPr>
+            <w:rFonts w:ascii="Cambria Math" w:eastAsiaTheme="minorEastAsia" w:hAnsi="Cambria Math"/>
+          </w:rPr>
+          <m:t>+7x+10</m:t>
+        </m:r>
+      </m:oMath>
+      <w:r>
+        <w:rPr>
+          <w:rFonts w:eastAsiaTheme="minorEastAsia"/>
+        </w:rPr>
+        <w:t xml:space="preserve"> (ck)</w:t>
+      </w:r>
+    </w:p>
+    <w:p>
+      <w:pPr>
+        <w:pStyle w:val="ListParagraph"/>
+        <w:numPr>
+          <w:ilvl w:val="0"/>
+          <w:numId w:val="20"/>
+        </w:numPr>
+        <w:rPr>
+          <w:rFonts w:eastAsiaTheme="minorEastAsia"/>
+          <w:b/>
+          <w:bCs/>
+        </w:rPr>
+      </w:pPr>
+      <w:r>
+        <w:rPr>
+          <w:rFonts w:eastAsiaTheme="minorEastAsia"/>
+        </w:rPr>
+        <w:t xml:space="preserve">If </w:t>
+      </w:r>
+      <m:oMath>
+        <m:sSup>
+          <m:sSupPr>
+            <m:ctrlPr>
+              <w:rPr>
+                <w:rFonts w:ascii="Cambria Math" w:eastAsiaTheme="minorEastAsia" w:hAnsi="Cambria Math"/>
+                <w:i/>
+              </w:rPr>
+            </m:ctrlPr>
+          </m:sSupPr>
+          <m:e>
+            <m:d>
+              <m:dPr>
+                <m:ctrlPr>
+                  <w:rPr>
+                    <w:rFonts w:ascii="Cambria Math" w:eastAsiaTheme="minorEastAsia" w:hAnsi="Cambria Math"/>
+                    <w:i/>
+                  </w:rPr>
+                </m:ctrlPr>
+              </m:dPr>
+              <m:e>
+                <m:r>
+                  <w:rPr>
+                    <w:rFonts w:ascii="Cambria Math" w:eastAsiaTheme="minorEastAsia" w:hAnsi="Cambria Math"/>
+                  </w:rPr>
+                  <m:t>x+a</m:t>
+                </m:r>
+              </m:e>
+            </m:d>
+          </m:e>
+          <m:sup>
+            <m:r>
+              <w:rPr>
+                <w:rFonts w:ascii="Cambria Math" w:eastAsiaTheme="minorEastAsia" w:hAnsi="Cambria Math"/>
+              </w:rPr>
+              <m:t>2</m:t>
+            </m:r>
+          </m:sup>
+        </m:sSup>
+        <m:r>
+          <w:rPr>
+            <w:rFonts w:ascii="Cambria Math" w:eastAsiaTheme="minorEastAsia" w:hAnsi="Cambria Math"/>
+          </w:rPr>
+          <m:t>=</m:t>
+        </m:r>
+        <m:sSup>
+          <m:sSupPr>
+            <m:ctrlPr>
+              <w:rPr>
+                <w:rFonts w:ascii="Cambria Math" w:eastAsiaTheme="minorEastAsia" w:hAnsi="Cambria Math"/>
+                <w:i/>
+              </w:rPr>
+            </m:ctrlPr>
+          </m:sSupPr>
+          <m:e>
+            <m:r>
+              <w:rPr>
+                <w:rFonts w:ascii="Cambria Math" w:eastAsiaTheme="minorEastAsia" w:hAnsi="Cambria Math"/>
+              </w:rPr>
+              <m:t>x</m:t>
+            </m:r>
+          </m:e>
+          <m:sup>
+            <m:r>
+              <w:rPr>
+                <w:rFonts w:ascii="Cambria Math" w:eastAsiaTheme="minorEastAsia" w:hAnsi="Cambria Math"/>
+              </w:rPr>
+              <m:t>2</m:t>
+            </m:r>
+          </m:sup>
+        </m:sSup>
+        <m:r>
+          <w:rPr>
+            <w:rFonts w:ascii="Cambria Math" w:eastAsiaTheme="minorEastAsia" w:hAnsi="Cambria Math"/>
+          </w:rPr>
+          <m:t>+10x+25</m:t>
+        </m:r>
+      </m:oMath>
+      <w:r>
+        <w:rPr>
+          <w:rFonts w:eastAsiaTheme="minorEastAsia"/>
+        </w:rPr>
+        <w:t xml:space="preserve">, what is the value of </w:t>
+      </w:r>
+      <w:r>
+        <w:rPr>
+          <w:rFonts w:eastAsiaTheme="minorEastAsia"/>
+          <w:i/>
+          <w:iCs/>
+        </w:rPr>
+        <w:t>a</w:t>
+      </w:r>
+      <w:r>
+        <w:rPr>
+          <w:rFonts w:eastAsiaTheme="minorEastAsia"/>
+        </w:rPr>
+        <w:t>?</w:t>
+      </w:r>
+      <w:r>
+        <w:rPr>
+          <w:rFonts w:eastAsiaTheme="minorEastAsia"/>
+        </w:rPr>
+        <w:br/>
+      </w:r>
+      <m:oMathPara>
+        <m:oMath>
+          <m:sSup>
+            <m:sSupPr>
+              <m:ctrlPr>
+                <w:rPr>
+                  <w:rFonts w:ascii="Cambria Math" w:eastAsiaTheme="minorEastAsia" w:hAnsi="Cambria Math"/>
+                  <w:i/>
+                </w:rPr>
+              </m:ctrlPr>
+            </m:sSupPr>
+            <m:e>
+              <m:r>
+                <w:rPr>
+                  <w:rFonts w:ascii="Cambria Math" w:eastAsiaTheme="minorEastAsia" w:hAnsi="Cambria Math"/>
+                </w:rPr>
+                <m:t>x</m:t>
+              </m:r>
+            </m:e>
+            <m:sup>
+              <m:r>
+                <w:rPr>
+                  <w:rFonts w:ascii="Cambria Math" w:eastAsiaTheme="minorEastAsia" w:hAnsi="Cambria Math"/>
+                </w:rPr>
+                <m:t>2</m:t>
+              </m:r>
+            </m:sup>
+          </m:sSup>
+          <m:r>
+            <w:rPr>
+              <w:rFonts w:ascii="Cambria Math" w:eastAsiaTheme="minorEastAsia" w:hAnsi="Cambria Math"/>
+            </w:rPr>
+            <m:t xml:space="preserve">+ax+ax+25= </m:t>
+          </m:r>
+          <m:sSup>
+            <m:sSupPr>
+              <m:ctrlPr>
+                <w:rPr>
+                  <w:rFonts w:ascii="Cambria Math" w:eastAsiaTheme="minorEastAsia" w:hAnsi="Cambria Math"/>
+                  <w:i/>
+                </w:rPr>
+              </m:ctrlPr>
+            </m:sSupPr>
+            <m:e>
+              <m:r>
+                <w:rPr>
+                  <w:rFonts w:ascii="Cambria Math" w:eastAsiaTheme="minorEastAsia" w:hAnsi="Cambria Math"/>
+                </w:rPr>
+                <m:t>x</m:t>
+              </m:r>
+            </m:e>
+            <m:sup>
+              <m:r>
+                <w:rPr>
+                  <w:rFonts w:ascii="Cambria Math" w:eastAsiaTheme="minorEastAsia" w:hAnsi="Cambria Math"/>
+                </w:rPr>
+                <m:t>2</m:t>
+              </m:r>
+            </m:sup>
+          </m:sSup>
+          <m:r>
+            <w:rPr>
+              <w:rFonts w:ascii="Cambria Math" w:eastAsiaTheme="minorEastAsia" w:hAnsi="Cambria Math"/>
+            </w:rPr>
+            <m:t>+</m:t>
+          </m:r>
+          <m:r>
+            <w:rPr>
+              <w:rFonts w:ascii="Cambria Math" w:eastAsiaTheme="minorEastAsia" w:hAnsi="Cambria Math"/>
+            </w:rPr>
+            <m:t>2</m:t>
+          </m:r>
+          <m:r>
+            <w:rPr>
+              <w:rFonts w:ascii="Cambria Math" w:eastAsiaTheme="minorEastAsia" w:hAnsi="Cambria Math"/>
+            </w:rPr>
+            <m:t>ax+25</m:t>
+          </m:r>
+          <m:r>
+            <w:rPr>
+              <w:rFonts w:eastAsiaTheme="minorEastAsia"/>
+            </w:rPr>
+            <w:br/>
+          </m:r>
+        </m:oMath>
+        <m:oMath>
+          <m:sSup>
+            <m:sSupPr>
+              <m:ctrlPr>
+                <w:rPr>
+                  <w:rFonts w:ascii="Cambria Math" w:hAnsi="Cambria Math"/>
+                  <w:i/>
+                </w:rPr>
+              </m:ctrlPr>
+            </m:sSupPr>
+            <m:e>
+              <m:r>
+                <w:rPr>
+                  <w:rFonts w:ascii="Cambria Math" w:hAnsi="Cambria Math"/>
+                </w:rPr>
+                <m:t>a</m:t>
+              </m:r>
+            </m:e>
+            <m:sup>
+              <m:r>
+                <w:rPr>
+                  <w:rFonts w:ascii="Cambria Math" w:hAnsi="Cambria Math"/>
+                </w:rPr>
+                <m:t>2</m:t>
+              </m:r>
+            </m:sup>
+          </m:sSup>
+          <m:r>
+            <w:rPr>
+              <w:rFonts w:ascii="Cambria Math" w:hAnsi="Cambria Math"/>
+            </w:rPr>
+            <m:t>=25</m:t>
+          </m:r>
+          <m:r>
+            <w:rPr>
+              <w:rFonts w:eastAsiaTheme="minorEastAsia"/>
+            </w:rPr>
+            <w:br/>
+          </m:r>
+        </m:oMath>
+        <m:oMath>
+          <m:r>
+            <w:rPr>
+              <w:rFonts w:ascii="Cambria Math" w:hAnsi="Cambria Math"/>
+            </w:rPr>
+            <m:t>a=±5</m:t>
+          </m:r>
+          <m:r>
+            <w:rPr>
+              <w:rFonts w:eastAsiaTheme="minorEastAsia"/>
+            </w:rPr>
+            <w:br/>
+          </m:r>
+        </m:oMath>
+        <m:oMath>
+          <m:r>
+            <w:rPr>
+              <w:rFonts w:ascii="Cambria Math" w:hAnsi="Cambria Math"/>
+            </w:rPr>
+            <m:t>2a=10</m:t>
+          </m:r>
+          <m:r>
+            <w:rPr>
+              <w:rFonts w:eastAsiaTheme="minorEastAsia"/>
+            </w:rPr>
+            <w:br/>
+          </m:r>
+        </m:oMath>
+        <m:oMath>
+          <m:r>
+            <m:rPr>
+              <m:sty m:val="bi"/>
+            </m:rPr>
+            <w:rPr>
+              <w:rFonts w:ascii="Cambria Math" w:hAnsi="Cambria Math"/>
+            </w:rPr>
+            <m:t>a=5</m:t>
+          </m:r>
+        </m:oMath>
+      </m:oMathPara>
+    </w:p>
+    <w:p>
+      <w:pPr>
+        <w:pStyle w:val="ListParagraph"/>
+        <w:numPr>
+          <w:ilvl w:val="0"/>
+          <w:numId w:val="20"/>
+        </w:numPr>
+        <w:rPr>
+          <w:rFonts w:eastAsiaTheme="minorEastAsia"/>
+          <w:b/>
+          <w:bCs/>
+        </w:rPr>
+      </w:pPr>
+      <w:r>
+        <w:rPr>
+          <w:rFonts w:eastAsiaTheme="minorEastAsia"/>
+        </w:rPr>
+        <w:t xml:space="preserve">Simplify </w:t>
+      </w:r>
+      <m:oMath>
+        <m:sSup>
+          <m:sSupPr>
+            <m:ctrlPr>
+              <w:rPr>
+                <w:rFonts w:ascii="Cambria Math" w:eastAsiaTheme="minorEastAsia" w:hAnsi="Cambria Math"/>
+                <w:i/>
+              </w:rPr>
+            </m:ctrlPr>
+          </m:sSupPr>
+          <m:e>
+            <m:d>
+              <m:dPr>
+                <m:ctrlPr>
+                  <w:rPr>
+                    <w:rFonts w:ascii="Cambria Math" w:eastAsiaTheme="minorEastAsia" w:hAnsi="Cambria Math"/>
+                    <w:i/>
+                  </w:rPr>
+                </m:ctrlPr>
+              </m:dPr>
+              <m:e>
+                <m:r>
+                  <w:rPr>
+                    <w:rFonts w:ascii="Cambria Math" w:eastAsiaTheme="minorEastAsia" w:hAnsi="Cambria Math"/>
+                  </w:rPr>
+                  <m:t>x+3</m:t>
+                </m:r>
+              </m:e>
+            </m:d>
+          </m:e>
+          <m:sup>
+            <m:r>
+              <w:rPr>
+                <w:rFonts w:ascii="Cambria Math" w:eastAsiaTheme="minorEastAsia" w:hAnsi="Cambria Math"/>
+              </w:rPr>
+              <m:t>3</m:t>
+            </m:r>
+          </m:sup>
+        </m:sSup>
+      </m:oMath>
+      <w:r>
+        <w:rPr>
+          <w:rFonts w:eastAsiaTheme="minorEastAsia"/>
+        </w:rPr>
+        <w:t>.</w:t>
+      </w:r>
+      <w:r>
+        <w:rPr>
+          <w:rFonts w:eastAsiaTheme="minorEastAsia"/>
+        </w:rPr>
+        <w:br/>
+      </w:r>
+      <m:oMathPara>
+        <m:oMathParaPr>
+          <m:jc m:val="left"/>
+        </m:oMathParaPr>
+        <m:oMath>
+          <m:d>
+            <m:dPr>
+              <m:ctrlPr>
+                <w:rPr>
+                  <w:rFonts w:ascii="Cambria Math" w:eastAsiaTheme="minorEastAsia" w:hAnsi="Cambria Math"/>
+                  <w:i/>
+                </w:rPr>
+              </m:ctrlPr>
+            </m:dPr>
+            <m:e>
+              <m:r>
+                <w:rPr>
+                  <w:rFonts w:ascii="Cambria Math" w:eastAsiaTheme="minorEastAsia" w:hAnsi="Cambria Math"/>
+                </w:rPr>
+                <m:t>x+3</m:t>
+              </m:r>
+            </m:e>
+          </m:d>
+          <m:d>
+            <m:dPr>
+              <m:ctrlPr>
+                <w:rPr>
+                  <w:rFonts w:ascii="Cambria Math" w:eastAsiaTheme="minorEastAsia" w:hAnsi="Cambria Math"/>
+                  <w:i/>
+                </w:rPr>
+              </m:ctrlPr>
+            </m:dPr>
+            <m:e>
+              <m:r>
+                <w:rPr>
+                  <w:rFonts w:ascii="Cambria Math" w:eastAsiaTheme="minorEastAsia" w:hAnsi="Cambria Math"/>
+                </w:rPr>
+                <m:t>x+3</m:t>
+              </m:r>
+            </m:e>
+          </m:d>
+          <m:d>
+            <m:dPr>
+              <m:ctrlPr>
+                <w:rPr>
+                  <w:rFonts w:ascii="Cambria Math" w:eastAsiaTheme="minorEastAsia" w:hAnsi="Cambria Math"/>
+                  <w:i/>
+                </w:rPr>
+              </m:ctrlPr>
+            </m:dPr>
+            <m:e>
+              <m:r>
+                <w:rPr>
+                  <w:rFonts w:ascii="Cambria Math" w:eastAsiaTheme="minorEastAsia" w:hAnsi="Cambria Math"/>
+                </w:rPr>
+                <m:t>x+3</m:t>
+              </m:r>
+            </m:e>
+          </m:d>
+          <m:r>
+            <w:rPr>
+              <w:rFonts w:ascii="Cambria Math" w:eastAsiaTheme="minorEastAsia" w:hAnsi="Cambria Math"/>
+            </w:rPr>
+            <m:t>=</m:t>
+          </m:r>
+          <m:r>
+            <w:rPr>
+              <w:rFonts w:ascii="Cambria Math" w:eastAsiaTheme="minorEastAsia" w:hAnsi="Cambria Math"/>
+            </w:rPr>
+            <w:br/>
+          </m:r>
+        </m:oMath>
+        <m:oMath>
+          <m:d>
+            <m:dPr>
+              <m:ctrlPr>
+                <w:rPr>
+                  <w:rFonts w:ascii="Cambria Math" w:eastAsiaTheme="minorEastAsia" w:hAnsi="Cambria Math"/>
+                  <w:i/>
+                </w:rPr>
+              </m:ctrlPr>
+            </m:dPr>
+            <m:e>
+              <m:r>
+                <w:rPr>
+                  <w:rFonts w:ascii="Cambria Math" w:eastAsiaTheme="minorEastAsia" w:hAnsi="Cambria Math"/>
+                </w:rPr>
+                <m:t>x+3</m:t>
+              </m:r>
+            </m:e>
+          </m:d>
+          <m:d>
+            <m:dPr>
+              <m:ctrlPr>
+                <w:rPr>
+                  <w:rFonts w:ascii="Cambria Math" w:eastAsiaTheme="minorEastAsia" w:hAnsi="Cambria Math"/>
+                  <w:i/>
+                </w:rPr>
+              </m:ctrlPr>
+            </m:dPr>
+            <m:e>
+              <m:sSup>
+                <m:sSupPr>
+                  <m:ctrlPr>
+                    <w:rPr>
+                      <w:rFonts w:ascii="Cambria Math" w:eastAsiaTheme="minorEastAsia" w:hAnsi="Cambria Math"/>
+                      <w:i/>
+                    </w:rPr>
+                  </m:ctrlPr>
+                </m:sSupPr>
+                <m:e>
+                  <m:r>
+                    <w:rPr>
+                      <w:rFonts w:ascii="Cambria Math" w:eastAsiaTheme="minorEastAsia" w:hAnsi="Cambria Math"/>
+                    </w:rPr>
+                    <m:t>x</m:t>
+                  </m:r>
+                </m:e>
+                <m:sup>
+                  <m:r>
+                    <w:rPr>
+                      <w:rFonts w:ascii="Cambria Math" w:eastAsiaTheme="minorEastAsia" w:hAnsi="Cambria Math"/>
+                    </w:rPr>
+                    <m:t>2</m:t>
+                  </m:r>
+                </m:sup>
+              </m:sSup>
+              <m:r>
+                <w:rPr>
+                  <w:rFonts w:ascii="Cambria Math" w:eastAsiaTheme="minorEastAsia" w:hAnsi="Cambria Math"/>
+                </w:rPr>
+                <m:t>+3x+3x+9</m:t>
+              </m:r>
+            </m:e>
+          </m:d>
+          <m:r>
+            <w:rPr>
+              <w:rFonts w:ascii="Cambria Math" w:eastAsiaTheme="minorEastAsia" w:hAnsi="Cambria Math"/>
+            </w:rPr>
+            <m:t>=</m:t>
+          </m:r>
+          <m:r>
+            <w:rPr>
+              <w:rFonts w:ascii="Cambria Math" w:eastAsiaTheme="minorEastAsia" w:hAnsi="Cambria Math"/>
+            </w:rPr>
+            <w:br/>
+          </m:r>
+        </m:oMath>
+        <m:oMath>
+          <m:d>
+            <m:dPr>
+              <m:ctrlPr>
+                <w:rPr>
+                  <w:rFonts w:ascii="Cambria Math" w:eastAsiaTheme="minorEastAsia" w:hAnsi="Cambria Math"/>
+                  <w:i/>
+                </w:rPr>
+              </m:ctrlPr>
+            </m:dPr>
+            <m:e>
+              <m:r>
+                <w:rPr>
+                  <w:rFonts w:ascii="Cambria Math" w:eastAsiaTheme="minorEastAsia" w:hAnsi="Cambria Math"/>
+                </w:rPr>
+                <m:t>x+3</m:t>
+              </m:r>
+            </m:e>
+          </m:d>
+          <m:d>
+            <m:dPr>
+              <m:ctrlPr>
+                <w:rPr>
+                  <w:rFonts w:ascii="Cambria Math" w:eastAsiaTheme="minorEastAsia" w:hAnsi="Cambria Math"/>
+                  <w:i/>
+                </w:rPr>
+              </m:ctrlPr>
+            </m:dPr>
+            <m:e>
+              <m:sSup>
+                <m:sSupPr>
+                  <m:ctrlPr>
+                    <w:rPr>
+                      <w:rFonts w:ascii="Cambria Math" w:eastAsiaTheme="minorEastAsia" w:hAnsi="Cambria Math"/>
+                      <w:i/>
+                    </w:rPr>
+                  </m:ctrlPr>
+                </m:sSupPr>
+                <m:e>
+                  <m:r>
+                    <w:rPr>
+                      <w:rFonts w:ascii="Cambria Math" w:eastAsiaTheme="minorEastAsia" w:hAnsi="Cambria Math"/>
+                    </w:rPr>
+                    <m:t>x</m:t>
+                  </m:r>
+                </m:e>
+                <m:sup>
+                  <m:r>
+                    <w:rPr>
+                      <w:rFonts w:ascii="Cambria Math" w:eastAsiaTheme="minorEastAsia" w:hAnsi="Cambria Math"/>
+                    </w:rPr>
+                    <m:t>2</m:t>
+                  </m:r>
+                </m:sup>
+              </m:sSup>
+              <m:r>
+                <w:rPr>
+                  <w:rFonts w:ascii="Cambria Math" w:eastAsiaTheme="minorEastAsia" w:hAnsi="Cambria Math"/>
+                </w:rPr>
+                <m:t>+</m:t>
+              </m:r>
+              <m:r>
+                <w:rPr>
+                  <w:rFonts w:ascii="Cambria Math" w:eastAsiaTheme="minorEastAsia" w:hAnsi="Cambria Math"/>
+                </w:rPr>
+                <m:t>6</m:t>
+              </m:r>
+              <m:r>
+                <w:rPr>
+                  <w:rFonts w:ascii="Cambria Math" w:eastAsiaTheme="minorEastAsia" w:hAnsi="Cambria Math"/>
+                </w:rPr>
+                <m:t>x+9</m:t>
+              </m:r>
+            </m:e>
+          </m:d>
+          <m:r>
+            <w:rPr>
+              <w:rFonts w:ascii="Cambria Math" w:eastAsiaTheme="minorEastAsia" w:hAnsi="Cambria Math"/>
+            </w:rPr>
+            <m:t>=</m:t>
+          </m:r>
+          <m:r>
+            <w:rPr>
+              <w:rFonts w:ascii="Cambria Math" w:eastAsiaTheme="minorEastAsia" w:hAnsi="Cambria Math"/>
+            </w:rPr>
+            <w:br/>
+          </m:r>
+        </m:oMath>
+        <m:oMath>
+          <m:d>
+            <m:dPr>
+              <m:ctrlPr>
+                <w:rPr>
+                  <w:rFonts w:ascii="Cambria Math" w:eastAsiaTheme="minorEastAsia" w:hAnsi="Cambria Math"/>
+                  <w:i/>
+                </w:rPr>
+              </m:ctrlPr>
+            </m:dPr>
+            <m:e>
+              <m:sSup>
+                <m:sSupPr>
+                  <m:ctrlPr>
+                    <w:rPr>
+                      <w:rFonts w:ascii="Cambria Math" w:eastAsiaTheme="minorEastAsia" w:hAnsi="Cambria Math"/>
+                      <w:i/>
+                    </w:rPr>
+                  </m:ctrlPr>
+                </m:sSupPr>
+                <m:e>
+                  <m:r>
+                    <w:rPr>
+                      <w:rFonts w:ascii="Cambria Math" w:eastAsiaTheme="minorEastAsia" w:hAnsi="Cambria Math"/>
+                    </w:rPr>
+                    <m:t>x</m:t>
+                  </m:r>
+                </m:e>
+                <m:sup>
+                  <m:r>
+                    <w:rPr>
+                      <w:rFonts w:ascii="Cambria Math" w:eastAsiaTheme="minorEastAsia" w:hAnsi="Cambria Math"/>
+                    </w:rPr>
+                    <m:t>3</m:t>
+                  </m:r>
+                </m:sup>
+              </m:sSup>
+              <m:r>
+                <w:rPr>
+                  <w:rFonts w:ascii="Cambria Math" w:eastAsiaTheme="minorEastAsia" w:hAnsi="Cambria Math"/>
+                </w:rPr>
+                <m:t>+6</m:t>
+              </m:r>
+              <m:sSup>
+                <m:sSupPr>
+                  <m:ctrlPr>
+                    <w:rPr>
+                      <w:rFonts w:ascii="Cambria Math" w:eastAsiaTheme="minorEastAsia" w:hAnsi="Cambria Math"/>
+                      <w:i/>
+                    </w:rPr>
+                  </m:ctrlPr>
+                </m:sSupPr>
+                <m:e>
+                  <m:r>
+                    <w:rPr>
+                      <w:rFonts w:ascii="Cambria Math" w:eastAsiaTheme="minorEastAsia" w:hAnsi="Cambria Math"/>
+                    </w:rPr>
+                    <m:t>x</m:t>
+                  </m:r>
+                </m:e>
+                <m:sup>
+                  <m:r>
+                    <w:rPr>
+                      <w:rFonts w:ascii="Cambria Math" w:eastAsiaTheme="minorEastAsia" w:hAnsi="Cambria Math"/>
+                    </w:rPr>
+                    <m:t>2</m:t>
+                  </m:r>
+                </m:sup>
+              </m:sSup>
+              <m:r>
+                <w:rPr>
+                  <w:rFonts w:ascii="Cambria Math" w:eastAsiaTheme="minorEastAsia" w:hAnsi="Cambria Math"/>
+                </w:rPr>
+                <m:t>+9x</m:t>
+              </m:r>
+            </m:e>
+          </m:d>
+          <m:r>
+            <w:rPr>
+              <w:rFonts w:ascii="Cambria Math" w:eastAsiaTheme="minorEastAsia" w:hAnsi="Cambria Math"/>
+            </w:rPr>
+            <m:t>+</m:t>
+          </m:r>
+          <m:d>
+            <m:dPr>
+              <m:ctrlPr>
+                <w:rPr>
+                  <w:rFonts w:ascii="Cambria Math" w:eastAsiaTheme="minorEastAsia" w:hAnsi="Cambria Math"/>
+                  <w:i/>
+                </w:rPr>
+              </m:ctrlPr>
+            </m:dPr>
+            <m:e>
+              <m:r>
+                <w:rPr>
+                  <w:rFonts w:ascii="Cambria Math" w:eastAsiaTheme="minorEastAsia" w:hAnsi="Cambria Math"/>
+                </w:rPr>
+                <m:t>3</m:t>
+              </m:r>
+              <m:sSup>
+                <m:sSupPr>
+                  <m:ctrlPr>
+                    <w:rPr>
+                      <w:rFonts w:ascii="Cambria Math" w:eastAsiaTheme="minorEastAsia" w:hAnsi="Cambria Math"/>
+                      <w:i/>
+                    </w:rPr>
+                  </m:ctrlPr>
+                </m:sSupPr>
+                <m:e>
+                  <m:r>
+                    <w:rPr>
+                      <w:rFonts w:ascii="Cambria Math" w:eastAsiaTheme="minorEastAsia" w:hAnsi="Cambria Math"/>
+                    </w:rPr>
+                    <m:t>x</m:t>
+                  </m:r>
+                </m:e>
+                <m:sup>
+                  <m:r>
+                    <w:rPr>
+                      <w:rFonts w:ascii="Cambria Math" w:eastAsiaTheme="minorEastAsia" w:hAnsi="Cambria Math"/>
+                    </w:rPr>
+                    <m:t>2</m:t>
+                  </m:r>
+                </m:sup>
+              </m:sSup>
+              <m:r>
+                <w:rPr>
+                  <w:rFonts w:ascii="Cambria Math" w:eastAsiaTheme="minorEastAsia" w:hAnsi="Cambria Math"/>
+                </w:rPr>
+                <m:t>+18x+27</m:t>
+              </m:r>
+            </m:e>
+          </m:d>
+          <m:r>
+            <w:rPr>
+              <w:rFonts w:ascii="Cambria Math" w:eastAsiaTheme="minorEastAsia" w:hAnsi="Cambria Math"/>
+            </w:rPr>
+            <m:t>=</m:t>
+          </m:r>
+          <m:r>
+            <w:rPr>
+              <w:rFonts w:ascii="Cambria Math" w:eastAsiaTheme="minorEastAsia" w:hAnsi="Cambria Math"/>
+            </w:rPr>
+            <w:br/>
+          </m:r>
+        </m:oMath>
+        <m:oMath>
+          <m:sSup>
+            <m:sSupPr>
+              <m:ctrlPr>
+                <w:rPr>
+                  <w:rFonts w:ascii="Cambria Math" w:eastAsiaTheme="minorEastAsia" w:hAnsi="Cambria Math"/>
+                  <w:b/>
+                  <w:bCs/>
+                  <w:i/>
+                </w:rPr>
+              </m:ctrlPr>
+            </m:sSupPr>
+            <m:e>
+              <m:r>
+                <m:rPr>
+                  <m:sty m:val="bi"/>
+                </m:rPr>
+                <w:rPr>
+                  <w:rFonts w:ascii="Cambria Math" w:eastAsiaTheme="minorEastAsia" w:hAnsi="Cambria Math"/>
+                </w:rPr>
+                <m:t>x</m:t>
+              </m:r>
+            </m:e>
+            <m:sup>
+              <m:r>
+                <m:rPr>
+                  <m:sty m:val="bi"/>
+                </m:rPr>
+                <w:rPr>
+                  <w:rFonts w:ascii="Cambria Math" w:eastAsiaTheme="minorEastAsia" w:hAnsi="Cambria Math"/>
+                </w:rPr>
+                <m:t>3</m:t>
+              </m:r>
+            </m:sup>
+          </m:sSup>
+          <m:r>
+            <m:rPr>
+              <m:sty m:val="bi"/>
+            </m:rPr>
+            <w:rPr>
+              <w:rFonts w:ascii="Cambria Math" w:eastAsiaTheme="minorEastAsia" w:hAnsi="Cambria Math"/>
+            </w:rPr>
+            <m:t>+9</m:t>
+          </m:r>
+          <m:sSup>
+            <m:sSupPr>
+              <m:ctrlPr>
+                <w:rPr>
+                  <w:rFonts w:ascii="Cambria Math" w:eastAsiaTheme="minorEastAsia" w:hAnsi="Cambria Math"/>
+                  <w:b/>
+                  <w:bCs/>
+                  <w:i/>
+                </w:rPr>
+              </m:ctrlPr>
+            </m:sSupPr>
+            <m:e>
+              <m:r>
+                <m:rPr>
+                  <m:sty m:val="bi"/>
+                </m:rPr>
+                <w:rPr>
+                  <w:rFonts w:ascii="Cambria Math" w:eastAsiaTheme="minorEastAsia" w:hAnsi="Cambria Math"/>
+                </w:rPr>
+                <m:t>x</m:t>
+              </m:r>
+            </m:e>
+            <m:sup>
+              <m:r>
+                <m:rPr>
+                  <m:sty m:val="bi"/>
+                </m:rPr>
+                <w:rPr>
+                  <w:rFonts w:ascii="Cambria Math" w:eastAsiaTheme="minorEastAsia" w:hAnsi="Cambria Math"/>
+                </w:rPr>
+                <m:t>2</m:t>
+              </m:r>
+            </m:sup>
+          </m:sSup>
+          <m:r>
+            <m:rPr>
+              <m:sty m:val="bi"/>
+            </m:rPr>
+            <w:rPr>
+              <w:rFonts w:ascii="Cambria Math" w:eastAsiaTheme="minorEastAsia" w:hAnsi="Cambria Math"/>
+            </w:rPr>
+            <m:t>+27</m:t>
+          </m:r>
+          <m:r>
+            <m:rPr>
+              <m:sty m:val="bi"/>
+            </m:rPr>
+            <w:rPr>
+              <w:rFonts w:ascii="Cambria Math" w:eastAsiaTheme="minorEastAsia" w:hAnsi="Cambria Math"/>
+            </w:rPr>
+            <m:t>x+27</m:t>
+          </m:r>
+        </m:oMath>
+      </m:oMathPara>
+    </w:p>
     <w:sectPr>
       <w:type w:val="continuous"/>
       <w:pgSz w:w="12240" w:h="15840"/>
@@ -4727,6 +6522,95 @@
     </w:lvl>
   </w:abstractNum>
   <w:abstractNum w:abstractNumId="16" w15:restartNumberingAfterBreak="0">
+    <w:nsid w:val="7B3156D7"/>
+    <w:multiLevelType w:val="hybridMultilevel"/>
+    <w:tmpl w:val="CF129C6C"/>
+    <w:lvl w:ilvl="0" w:tplc="0409000F">
+      <w:start w:val="1"/>
+      <w:numFmt w:val="decimal"/>
+      <w:lvlText w:val="%1."/>
+      <w:lvlJc w:val="left"/>
+      <w:pPr>
+        <w:ind w:left="720" w:hanging="360"/>
+      </w:pPr>
+      <w:rPr>
+        <w:rFonts w:hint="default"/>
+      </w:rPr>
+    </w:lvl>
+    <w:lvl w:ilvl="1" w:tplc="04090019" w:tentative="1">
+      <w:start w:val="1"/>
+      <w:numFmt w:val="lowerLetter"/>
+      <w:lvlText w:val="%2."/>
+      <w:lvlJc w:val="left"/>
+      <w:pPr>
+        <w:ind w:left="1440" w:hanging="360"/>
+      </w:pPr>
+    </w:lvl>
+    <w:lvl w:ilvl="2" w:tplc="0409001B" w:tentative="1">
+      <w:start w:val="1"/>
+      <w:numFmt w:val="lowerRoman"/>
+      <w:lvlText w:val="%3."/>
+      <w:lvlJc w:val="right"/>
+      <w:pPr>
+        <w:ind w:left="2160" w:hanging="180"/>
+      </w:pPr>
+    </w:lvl>
+    <w:lvl w:ilvl="3" w:tplc="0409000F" w:tentative="1">
+      <w:start w:val="1"/>
+      <w:numFmt w:val="decimal"/>
+      <w:lvlText w:val="%4."/>
+      <w:lvlJc w:val="left"/>
+      <w:pPr>
+        <w:ind w:left="2880" w:hanging="360"/>
+      </w:pPr>
+    </w:lvl>
+    <w:lvl w:ilvl="4" w:tplc="04090019" w:tentative="1">
+      <w:start w:val="1"/>
+      <w:numFmt w:val="lowerLetter"/>
+      <w:lvlText w:val="%5."/>
+      <w:lvlJc w:val="left"/>
+      <w:pPr>
+        <w:ind w:left="3600" w:hanging="360"/>
+      </w:pPr>
+    </w:lvl>
+    <w:lvl w:ilvl="5" w:tplc="0409001B" w:tentative="1">
+      <w:start w:val="1"/>
+      <w:numFmt w:val="lowerRoman"/>
+      <w:lvlText w:val="%6."/>
+      <w:lvlJc w:val="right"/>
+      <w:pPr>
+        <w:ind w:left="4320" w:hanging="180"/>
+      </w:pPr>
+    </w:lvl>
+    <w:lvl w:ilvl="6" w:tplc="0409000F" w:tentative="1">
+      <w:start w:val="1"/>
+      <w:numFmt w:val="decimal"/>
+      <w:lvlText w:val="%7."/>
+      <w:lvlJc w:val="left"/>
+      <w:pPr>
+        <w:ind w:left="5040" w:hanging="360"/>
+      </w:pPr>
+    </w:lvl>
+    <w:lvl w:ilvl="7" w:tplc="04090019" w:tentative="1">
+      <w:start w:val="1"/>
+      <w:numFmt w:val="lowerLetter"/>
+      <w:lvlText w:val="%8."/>
+      <w:lvlJc w:val="left"/>
+      <w:pPr>
+        <w:ind w:left="5760" w:hanging="360"/>
+      </w:pPr>
+    </w:lvl>
+    <w:lvl w:ilvl="8" w:tplc="0409001B" w:tentative="1">
+      <w:start w:val="1"/>
+      <w:numFmt w:val="lowerRoman"/>
+      <w:lvlText w:val="%9."/>
+      <w:lvlJc w:val="right"/>
+      <w:pPr>
+        <w:ind w:left="6480" w:hanging="180"/>
+      </w:pPr>
+    </w:lvl>
+  </w:abstractNum>
+  <w:abstractNum w:abstractNumId="17" w15:restartNumberingAfterBreak="0">
     <w:nsid w:val="7C093E54"/>
     <w:multiLevelType w:val="hybridMultilevel"/>
     <w:tmpl w:val="07E2E3AC"/>
@@ -4815,7 +6699,7 @@
       </w:pPr>
     </w:lvl>
   </w:abstractNum>
-  <w:abstractNum w:abstractNumId="17" w15:restartNumberingAfterBreak="0">
+  <w:abstractNum w:abstractNumId="18" w15:restartNumberingAfterBreak="0">
     <w:nsid w:val="7DBE32CF"/>
     <w:multiLevelType w:val="hybridMultilevel"/>
     <w:tmpl w:val="C92AF380"/>
@@ -4904,7 +6788,7 @@
       </w:pPr>
     </w:lvl>
   </w:abstractNum>
-  <w:abstractNum w:abstractNumId="18" w15:restartNumberingAfterBreak="0">
+  <w:abstractNum w:abstractNumId="19" w15:restartNumberingAfterBreak="0">
     <w:nsid w:val="7F540412"/>
     <w:multiLevelType w:val="hybridMultilevel"/>
     <w:tmpl w:val="E5C674FA"/>
@@ -5003,7 +6887,7 @@
     <w:abstractNumId w:val="8"/>
   </w:num>
   <w:num w:numId="4" w16cid:durableId="2033145947">
-    <w:abstractNumId w:val="18"/>
+    <w:abstractNumId w:val="19"/>
   </w:num>
   <w:num w:numId="5" w16cid:durableId="202055902">
     <w:abstractNumId w:val="0"/>
@@ -5015,7 +6899,7 @@
     <w:abstractNumId w:val="5"/>
   </w:num>
   <w:num w:numId="8" w16cid:durableId="1640839801">
-    <w:abstractNumId w:val="16"/>
+    <w:abstractNumId w:val="17"/>
   </w:num>
   <w:num w:numId="9" w16cid:durableId="1914927308">
     <w:abstractNumId w:val="1"/>
@@ -5030,7 +6914,7 @@
     <w:abstractNumId w:val="4"/>
   </w:num>
   <w:num w:numId="13" w16cid:durableId="819930803">
-    <w:abstractNumId w:val="17"/>
+    <w:abstractNumId w:val="18"/>
   </w:num>
   <w:num w:numId="14" w16cid:durableId="1214193706">
     <w:abstractNumId w:val="12"/>
@@ -5049,6 +6933,9 @@
   </w:num>
   <w:num w:numId="19" w16cid:durableId="1501500492">
     <w:abstractNumId w:val="9"/>
+  </w:num>
+  <w:num w:numId="20" w16cid:durableId="1992253231">
+    <w:abstractNumId w:val="16"/>
   </w:num>
 </w:numbering>
 </file>

</xml_diff>

<commit_message>
Algebra 2 - Chapter 1: Polynomial Expressions and Equations - 1.2 Polynomial Factoring
</commit_message>
<xml_diff>
--- a/Algebra-2/ch01/Algebra 2 - Chapter 1.docx
+++ b/Algebra-2/ch01/Algebra 2 - Chapter 1.docx
@@ -1105,6 +1105,26 @@
         <w:t xml:space="preserve">What is </w:t>
       </w:r>
       <m:oMath>
+        <m:d>
+          <m:dPr>
+            <m:ctrlPr>
+              <w:rPr>
+                <w:rFonts w:ascii="Cambria Math" w:eastAsiaTheme="minorEastAsia" w:hAnsi="Cambria Math"/>
+              </w:rPr>
+            </m:ctrlPr>
+          </m:dPr>
+          <m:e>
+            <m:r>
+              <m:rPr>
+                <m:sty m:val="p"/>
+              </m:rPr>
+              <w:rPr>
+                <w:rFonts w:ascii="Cambria Math" w:eastAsiaTheme="minorEastAsia" w:hAnsi="Cambria Math"/>
+              </w:rPr>
+              <m:t>-4</m:t>
+            </m:r>
+          </m:e>
+        </m:d>
         <m:r>
           <m:rPr>
             <m:sty m:val="p"/>
@@ -1112,7 +1132,7 @@
           <w:rPr>
             <w:rFonts w:ascii="Cambria Math" w:eastAsiaTheme="minorEastAsia" w:hAnsi="Cambria Math"/>
           </w:rPr>
-          <m:t>(-4)∙</m:t>
+          <m:t>∙</m:t>
         </m:r>
         <m:d>
           <m:dPr>
@@ -1323,145 +1343,8 @@
           <w:rPr>
             <w:rFonts w:ascii="Cambria Math" w:eastAsiaTheme="minorEastAsia" w:hAnsi="Cambria Math"/>
           </w:rPr>
-          <m:t>+(2</m:t>
+          <m:t>+</m:t>
         </m:r>
-        <m:sSup>
-          <m:sSupPr>
-            <m:ctrlPr>
-              <w:rPr>
-                <w:rFonts w:ascii="Cambria Math" w:eastAsiaTheme="minorEastAsia" w:hAnsi="Cambria Math"/>
-                <w:i/>
-              </w:rPr>
-            </m:ctrlPr>
-          </m:sSupPr>
-          <m:e>
-            <m:r>
-              <w:rPr>
-                <w:rFonts w:ascii="Cambria Math" w:eastAsiaTheme="minorEastAsia" w:hAnsi="Cambria Math"/>
-              </w:rPr>
-              <m:t>x</m:t>
-            </m:r>
-          </m:e>
-          <m:sup>
-            <m:r>
-              <w:rPr>
-                <w:rFonts w:ascii="Cambria Math" w:eastAsiaTheme="minorEastAsia" w:hAnsi="Cambria Math"/>
-              </w:rPr>
-              <m:t>2</m:t>
-            </m:r>
-          </m:sup>
-        </m:sSup>
-        <m:r>
-          <w:rPr>
-            <w:rFonts w:ascii="Cambria Math" w:eastAsiaTheme="minorEastAsia" w:hAnsi="Cambria Math"/>
-          </w:rPr>
-          <m:t>+3x-4)</m:t>
-        </m:r>
-      </m:oMath>
-      <w:r>
-        <w:rPr>
-          <w:rFonts w:eastAsiaTheme="minorEastAsia"/>
-        </w:rPr>
-        <w:t>?</w:t>
-      </w:r>
-      <w:r>
-        <w:rPr>
-          <w:rFonts w:eastAsiaTheme="minorEastAsia"/>
-        </w:rPr>
-        <w:br/>
-      </w:r>
-      <w:r>
-        <w:rPr>
-          <w:rFonts w:eastAsiaTheme="minorEastAsia"/>
-          <w:b/>
-          <w:bCs/>
-        </w:rPr>
-        <w:t xml:space="preserve">(4) </w:t>
-      </w:r>
-      <m:oMath>
-        <m:r>
-          <m:rPr>
-            <m:sty m:val="bi"/>
-          </m:rPr>
-          <w:rPr>
-            <w:rFonts w:ascii="Cambria Math" w:eastAsiaTheme="minorEastAsia" w:hAnsi="Cambria Math"/>
-          </w:rPr>
-          <m:t>5</m:t>
-        </m:r>
-        <m:sSup>
-          <m:sSupPr>
-            <m:ctrlPr>
-              <w:rPr>
-                <w:rFonts w:ascii="Cambria Math" w:eastAsiaTheme="minorEastAsia" w:hAnsi="Cambria Math"/>
-                <w:b/>
-                <w:bCs/>
-                <w:i/>
-              </w:rPr>
-            </m:ctrlPr>
-          </m:sSupPr>
-          <m:e>
-            <m:r>
-              <m:rPr>
-                <m:sty m:val="bi"/>
-              </m:rPr>
-              <w:rPr>
-                <w:rFonts w:ascii="Cambria Math" w:eastAsiaTheme="minorEastAsia" w:hAnsi="Cambria Math"/>
-              </w:rPr>
-              <m:t>x</m:t>
-            </m:r>
-          </m:e>
-          <m:sup>
-            <m:r>
-              <m:rPr>
-                <m:sty m:val="bi"/>
-              </m:rPr>
-              <w:rPr>
-                <w:rFonts w:ascii="Cambria Math" w:eastAsiaTheme="minorEastAsia" w:hAnsi="Cambria Math"/>
-              </w:rPr>
-              <m:t>2</m:t>
-            </m:r>
-          </m:sup>
-        </m:sSup>
-        <m:r>
-          <m:rPr>
-            <m:sty m:val="bi"/>
-          </m:rPr>
-          <w:rPr>
-            <w:rFonts w:ascii="Cambria Math" w:eastAsiaTheme="minorEastAsia" w:hAnsi="Cambria Math"/>
-          </w:rPr>
-          <m:t>-2</m:t>
-        </m:r>
-        <m:r>
-          <m:rPr>
-            <m:sty m:val="bi"/>
-          </m:rPr>
-          <w:rPr>
-            <w:rFonts w:ascii="Cambria Math" w:eastAsiaTheme="minorEastAsia" w:hAnsi="Cambria Math"/>
-          </w:rPr>
-          <m:t>x+3</m:t>
-        </m:r>
-      </m:oMath>
-    </w:p>
-    <w:p>
-      <w:pPr>
-        <w:pStyle w:val="ListParagraph"/>
-        <w:numPr>
-          <w:ilvl w:val="0"/>
-          <w:numId w:val="19"/>
-        </w:numPr>
-        <w:rPr>
-          <w:rFonts w:eastAsiaTheme="minorEastAsia"/>
-          <w:b/>
-          <w:bCs/>
-        </w:rPr>
-      </w:pPr>
-      <w:r>
-        <w:rPr>
-          <w:rFonts w:eastAsiaTheme="minorEastAsia"/>
-        </w:rPr>
-        <w:t xml:space="preserve">What is </w:t>
-      </w:r>
-      <m:oMath>
         <m:d>
           <m:dPr>
             <m:ctrlPr>
@@ -1476,7 +1359,7 @@
               <w:rPr>
                 <w:rFonts w:ascii="Cambria Math" w:eastAsiaTheme="minorEastAsia" w:hAnsi="Cambria Math"/>
               </w:rPr>
-              <m:t>5</m:t>
+              <m:t>2</m:t>
             </m:r>
             <m:sSup>
               <m:sSupPr>
@@ -1508,48 +1391,10 @@
               <w:rPr>
                 <w:rFonts w:ascii="Cambria Math" w:eastAsiaTheme="minorEastAsia" w:hAnsi="Cambria Math"/>
               </w:rPr>
-              <m:t>-3x+8</m:t>
+              <m:t>+3x-4</m:t>
             </m:r>
           </m:e>
         </m:d>
-        <m:r>
-          <w:rPr>
-            <w:rFonts w:ascii="Cambria Math" w:eastAsiaTheme="minorEastAsia" w:hAnsi="Cambria Math"/>
-          </w:rPr>
-          <m:t>-(2</m:t>
-        </m:r>
-        <m:sSup>
-          <m:sSupPr>
-            <m:ctrlPr>
-              <w:rPr>
-                <w:rFonts w:ascii="Cambria Math" w:eastAsiaTheme="minorEastAsia" w:hAnsi="Cambria Math"/>
-                <w:i/>
-              </w:rPr>
-            </m:ctrlPr>
-          </m:sSupPr>
-          <m:e>
-            <m:r>
-              <w:rPr>
-                <w:rFonts w:ascii="Cambria Math" w:eastAsiaTheme="minorEastAsia" w:hAnsi="Cambria Math"/>
-              </w:rPr>
-              <m:t>x</m:t>
-            </m:r>
-          </m:e>
-          <m:sup>
-            <m:r>
-              <w:rPr>
-                <w:rFonts w:ascii="Cambria Math" w:eastAsiaTheme="minorEastAsia" w:hAnsi="Cambria Math"/>
-              </w:rPr>
-              <m:t>2</m:t>
-            </m:r>
-          </m:sup>
-        </m:sSup>
-        <m:r>
-          <w:rPr>
-            <w:rFonts w:ascii="Cambria Math" w:eastAsiaTheme="minorEastAsia" w:hAnsi="Cambria Math"/>
-          </w:rPr>
-          <m:t>+4x-2)</m:t>
-        </m:r>
       </m:oMath>
       <w:r>
         <w:rPr>
@@ -1569,7 +1414,7 @@
           <w:b/>
           <w:bCs/>
         </w:rPr>
-        <w:t xml:space="preserve">(1) </w:t>
+        <w:t xml:space="preserve">(4) </w:t>
       </w:r>
       <m:oMath>
         <m:r>
@@ -1579,7 +1424,7 @@
           <w:rPr>
             <w:rFonts w:ascii="Cambria Math" w:eastAsiaTheme="minorEastAsia" w:hAnsi="Cambria Math"/>
           </w:rPr>
-          <m:t>3</m:t>
+          <m:t>5</m:t>
         </m:r>
         <m:sSup>
           <m:sSupPr>
@@ -1622,7 +1467,7 @@
           <w:rPr>
             <w:rFonts w:ascii="Cambria Math" w:eastAsiaTheme="minorEastAsia" w:hAnsi="Cambria Math"/>
           </w:rPr>
-          <m:t>-7</m:t>
+          <m:t>-2</m:t>
         </m:r>
         <m:r>
           <m:rPr>
@@ -1631,7 +1476,7 @@
           <w:rPr>
             <w:rFonts w:ascii="Cambria Math" w:eastAsiaTheme="minorEastAsia" w:hAnsi="Cambria Math"/>
           </w:rPr>
-          <m:t>x+10</m:t>
+          <m:t>x+3</m:t>
         </m:r>
       </m:oMath>
     </w:p>
@@ -1655,12 +1500,6 @@
         <w:t xml:space="preserve">What is </w:t>
       </w:r>
       <m:oMath>
-        <m:r>
-          <w:rPr>
-            <w:rFonts w:ascii="Cambria Math" w:eastAsiaTheme="minorEastAsia" w:hAnsi="Cambria Math"/>
-          </w:rPr>
-          <m:t>2∙</m:t>
-        </m:r>
         <m:d>
           <m:dPr>
             <m:ctrlPr>
@@ -1675,7 +1514,7 @@
               <w:rPr>
                 <w:rFonts w:ascii="Cambria Math" w:eastAsiaTheme="minorEastAsia" w:hAnsi="Cambria Math"/>
               </w:rPr>
-              <m:t>3</m:t>
+              <m:t>5</m:t>
             </m:r>
             <m:sSup>
               <m:sSupPr>
@@ -1707,7 +1546,7 @@
               <w:rPr>
                 <w:rFonts w:ascii="Cambria Math" w:eastAsiaTheme="minorEastAsia" w:hAnsi="Cambria Math"/>
               </w:rPr>
-              <m:t>-4x+7</m:t>
+              <m:t>-3x+8</m:t>
             </m:r>
           </m:e>
         </m:d>
@@ -1715,1026 +1554,23 @@
           <w:rPr>
             <w:rFonts w:ascii="Cambria Math" w:eastAsiaTheme="minorEastAsia" w:hAnsi="Cambria Math"/>
           </w:rPr>
-          <m:t>-3(</m:t>
+          <m:t>-</m:t>
         </m:r>
-        <m:sSup>
-          <m:sSupPr>
+        <m:d>
+          <m:dPr>
             <m:ctrlPr>
               <w:rPr>
                 <w:rFonts w:ascii="Cambria Math" w:eastAsiaTheme="minorEastAsia" w:hAnsi="Cambria Math"/>
                 <w:i/>
               </w:rPr>
             </m:ctrlPr>
-          </m:sSupPr>
+          </m:dPr>
           <m:e>
             <m:r>
               <w:rPr>
                 <w:rFonts w:ascii="Cambria Math" w:eastAsiaTheme="minorEastAsia" w:hAnsi="Cambria Math"/>
               </w:rPr>
-              <m:t>x</m:t>
-            </m:r>
-          </m:e>
-          <m:sup>
-            <m:r>
-              <w:rPr>
-                <w:rFonts w:ascii="Cambria Math" w:eastAsiaTheme="minorEastAsia" w:hAnsi="Cambria Math"/>
-              </w:rPr>
               <m:t>2</m:t>
-            </m:r>
-          </m:sup>
-        </m:sSup>
-        <m:r>
-          <w:rPr>
-            <w:rFonts w:ascii="Cambria Math" w:eastAsiaTheme="minorEastAsia" w:hAnsi="Cambria Math"/>
-          </w:rPr>
-          <m:t>-2x-5)</m:t>
-        </m:r>
-      </m:oMath>
-      <w:r>
-        <w:rPr>
-          <w:rFonts w:eastAsiaTheme="minorEastAsia"/>
-        </w:rPr>
-        <w:t>?</w:t>
-      </w:r>
-      <w:r>
-        <w:rPr>
-          <w:rFonts w:eastAsiaTheme="minorEastAsia"/>
-        </w:rPr>
-        <w:br/>
-      </w:r>
-      <m:oMathPara>
-        <m:oMath>
-          <m:r>
-            <w:rPr>
-              <w:rFonts w:ascii="Cambria Math" w:eastAsiaTheme="minorEastAsia" w:hAnsi="Cambria Math"/>
-            </w:rPr>
-            <m:t>6</m:t>
-          </m:r>
-          <m:sSup>
-            <m:sSupPr>
-              <m:ctrlPr>
-                <w:rPr>
-                  <w:rFonts w:ascii="Cambria Math" w:eastAsiaTheme="minorEastAsia" w:hAnsi="Cambria Math"/>
-                  <w:i/>
-                </w:rPr>
-              </m:ctrlPr>
-            </m:sSupPr>
-            <m:e>
-              <m:r>
-                <w:rPr>
-                  <w:rFonts w:ascii="Cambria Math" w:eastAsiaTheme="minorEastAsia" w:hAnsi="Cambria Math"/>
-                </w:rPr>
-                <m:t>x</m:t>
-              </m:r>
-            </m:e>
-            <m:sup>
-              <m:r>
-                <w:rPr>
-                  <w:rFonts w:ascii="Cambria Math" w:eastAsiaTheme="minorEastAsia" w:hAnsi="Cambria Math"/>
-                </w:rPr>
-                <m:t>2</m:t>
-              </m:r>
-            </m:sup>
-          </m:sSup>
-          <m:r>
-            <w:rPr>
-              <w:rFonts w:ascii="Cambria Math" w:eastAsiaTheme="minorEastAsia" w:hAnsi="Cambria Math"/>
-            </w:rPr>
-            <m:t>-8x+14-3</m:t>
-          </m:r>
-          <m:sSup>
-            <m:sSupPr>
-              <m:ctrlPr>
-                <w:rPr>
-                  <w:rFonts w:ascii="Cambria Math" w:eastAsiaTheme="minorEastAsia" w:hAnsi="Cambria Math"/>
-                  <w:i/>
-                </w:rPr>
-              </m:ctrlPr>
-            </m:sSupPr>
-            <m:e>
-              <m:r>
-                <w:rPr>
-                  <w:rFonts w:ascii="Cambria Math" w:eastAsiaTheme="minorEastAsia" w:hAnsi="Cambria Math"/>
-                </w:rPr>
-                <m:t>x</m:t>
-              </m:r>
-            </m:e>
-            <m:sup>
-              <m:r>
-                <w:rPr>
-                  <w:rFonts w:ascii="Cambria Math" w:eastAsiaTheme="minorEastAsia" w:hAnsi="Cambria Math"/>
-                </w:rPr>
-                <m:t>2</m:t>
-              </m:r>
-            </m:sup>
-          </m:sSup>
-          <m:r>
-            <w:rPr>
-              <w:rFonts w:ascii="Cambria Math" w:eastAsiaTheme="minorEastAsia" w:hAnsi="Cambria Math"/>
-            </w:rPr>
-            <m:t>+6x+15</m:t>
-          </m:r>
-          <m:r>
-            <m:rPr>
-              <m:sty m:val="p"/>
-            </m:rPr>
-            <w:rPr>
-              <w:rFonts w:eastAsiaTheme="minorEastAsia"/>
-            </w:rPr>
-            <w:br/>
-          </m:r>
-        </m:oMath>
-      </m:oMathPara>
-      <w:r>
-        <w:rPr>
-          <w:rFonts w:eastAsiaTheme="minorEastAsia"/>
-          <w:b/>
-          <w:bCs/>
-        </w:rPr>
-        <w:t xml:space="preserve">(4) </w:t>
-      </w:r>
-      <m:oMath>
-        <m:r>
-          <m:rPr>
-            <m:sty m:val="bi"/>
-          </m:rPr>
-          <w:rPr>
-            <w:rFonts w:ascii="Cambria Math" w:eastAsiaTheme="minorEastAsia" w:hAnsi="Cambria Math"/>
-          </w:rPr>
-          <m:t>3</m:t>
-        </m:r>
-        <m:sSup>
-          <m:sSupPr>
-            <m:ctrlPr>
-              <w:rPr>
-                <w:rFonts w:ascii="Cambria Math" w:eastAsiaTheme="minorEastAsia" w:hAnsi="Cambria Math"/>
-                <w:b/>
-                <w:bCs/>
-                <w:i/>
-              </w:rPr>
-            </m:ctrlPr>
-          </m:sSupPr>
-          <m:e>
-            <m:r>
-              <m:rPr>
-                <m:sty m:val="bi"/>
-              </m:rPr>
-              <w:rPr>
-                <w:rFonts w:ascii="Cambria Math" w:eastAsiaTheme="minorEastAsia" w:hAnsi="Cambria Math"/>
-              </w:rPr>
-              <m:t>x</m:t>
-            </m:r>
-          </m:e>
-          <m:sup>
-            <m:r>
-              <m:rPr>
-                <m:sty m:val="bi"/>
-              </m:rPr>
-              <w:rPr>
-                <w:rFonts w:ascii="Cambria Math" w:eastAsiaTheme="minorEastAsia" w:hAnsi="Cambria Math"/>
-              </w:rPr>
-              <m:t>2</m:t>
-            </m:r>
-          </m:sup>
-        </m:sSup>
-        <m:r>
-          <m:rPr>
-            <m:sty m:val="bi"/>
-          </m:rPr>
-          <w:rPr>
-            <w:rFonts w:ascii="Cambria Math" w:eastAsiaTheme="minorEastAsia" w:hAnsi="Cambria Math"/>
-          </w:rPr>
-          <m:t>-2</m:t>
-        </m:r>
-        <m:r>
-          <m:rPr>
-            <m:sty m:val="bi"/>
-          </m:rPr>
-          <w:rPr>
-            <w:rFonts w:ascii="Cambria Math" w:eastAsiaTheme="minorEastAsia" w:hAnsi="Cambria Math"/>
-          </w:rPr>
-          <m:t>x+29</m:t>
-        </m:r>
-      </m:oMath>
-    </w:p>
-    <w:p>
-      <w:pPr>
-        <w:pStyle w:val="ListParagraph"/>
-        <w:numPr>
-          <w:ilvl w:val="0"/>
-          <w:numId w:val="19"/>
-        </w:numPr>
-        <w:rPr>
-          <w:rFonts w:eastAsiaTheme="minorEastAsia"/>
-          <w:b/>
-          <w:bCs/>
-        </w:rPr>
-      </w:pPr>
-      <w:r>
-        <w:rPr>
-          <w:rFonts w:eastAsiaTheme="minorEastAsia"/>
-        </w:rPr>
-        <w:t xml:space="preserve">What is </w:t>
-      </w:r>
-      <m:oMath>
-        <m:r>
-          <w:rPr>
-            <w:rFonts w:ascii="Cambria Math" w:eastAsiaTheme="minorEastAsia" w:hAnsi="Cambria Math"/>
-          </w:rPr>
-          <m:t>(5x-2)(2x+7)</m:t>
-        </m:r>
-      </m:oMath>
-      <w:r>
-        <w:rPr>
-          <w:rFonts w:eastAsiaTheme="minorEastAsia"/>
-        </w:rPr>
-        <w:t>?</w:t>
-      </w:r>
-      <w:r>
-        <w:rPr>
-          <w:rFonts w:eastAsiaTheme="minorEastAsia"/>
-        </w:rPr>
-        <w:br/>
-      </w:r>
-      <m:oMathPara>
-        <m:oMath>
-          <m:r>
-            <w:rPr>
-              <w:rFonts w:ascii="Cambria Math" w:eastAsiaTheme="minorEastAsia" w:hAnsi="Cambria Math"/>
-            </w:rPr>
-            <m:t>10</m:t>
-          </m:r>
-          <m:sSup>
-            <m:sSupPr>
-              <m:ctrlPr>
-                <w:rPr>
-                  <w:rFonts w:ascii="Cambria Math" w:eastAsiaTheme="minorEastAsia" w:hAnsi="Cambria Math"/>
-                  <w:i/>
-                </w:rPr>
-              </m:ctrlPr>
-            </m:sSupPr>
-            <m:e>
-              <m:r>
-                <w:rPr>
-                  <w:rFonts w:ascii="Cambria Math" w:eastAsiaTheme="minorEastAsia" w:hAnsi="Cambria Math"/>
-                </w:rPr>
-                <m:t>x</m:t>
-              </m:r>
-            </m:e>
-            <m:sup>
-              <m:r>
-                <w:rPr>
-                  <w:rFonts w:ascii="Cambria Math" w:eastAsiaTheme="minorEastAsia" w:hAnsi="Cambria Math"/>
-                </w:rPr>
-                <m:t>2</m:t>
-              </m:r>
-            </m:sup>
-          </m:sSup>
-          <m:r>
-            <w:rPr>
-              <w:rFonts w:ascii="Cambria Math" w:eastAsiaTheme="minorEastAsia" w:hAnsi="Cambria Math"/>
-            </w:rPr>
-            <m:t>+35x-4x-14</m:t>
-          </m:r>
-          <m:r>
-            <m:rPr>
-              <m:sty m:val="p"/>
-            </m:rPr>
-            <w:rPr>
-              <w:rFonts w:eastAsiaTheme="minorEastAsia"/>
-            </w:rPr>
-            <w:br/>
-          </m:r>
-        </m:oMath>
-      </m:oMathPara>
-      <w:r>
-        <w:rPr>
-          <w:rFonts w:eastAsiaTheme="minorEastAsia"/>
-          <w:b/>
-          <w:bCs/>
-        </w:rPr>
-        <w:t xml:space="preserve">(4) </w:t>
-      </w:r>
-      <m:oMath>
-        <m:r>
-          <m:rPr>
-            <m:sty m:val="bi"/>
-          </m:rPr>
-          <w:rPr>
-            <w:rFonts w:ascii="Cambria Math" w:eastAsiaTheme="minorEastAsia" w:hAnsi="Cambria Math"/>
-          </w:rPr>
-          <m:t>10</m:t>
-        </m:r>
-        <m:sSup>
-          <m:sSupPr>
-            <m:ctrlPr>
-              <w:rPr>
-                <w:rFonts w:ascii="Cambria Math" w:eastAsiaTheme="minorEastAsia" w:hAnsi="Cambria Math"/>
-                <w:b/>
-                <w:bCs/>
-                <w:i/>
-              </w:rPr>
-            </m:ctrlPr>
-          </m:sSupPr>
-          <m:e>
-            <m:r>
-              <m:rPr>
-                <m:sty m:val="bi"/>
-              </m:rPr>
-              <w:rPr>
-                <w:rFonts w:ascii="Cambria Math" w:eastAsiaTheme="minorEastAsia" w:hAnsi="Cambria Math"/>
-              </w:rPr>
-              <m:t>x</m:t>
-            </m:r>
-          </m:e>
-          <m:sup>
-            <m:r>
-              <m:rPr>
-                <m:sty m:val="bi"/>
-              </m:rPr>
-              <w:rPr>
-                <w:rFonts w:ascii="Cambria Math" w:eastAsiaTheme="minorEastAsia" w:hAnsi="Cambria Math"/>
-              </w:rPr>
-              <m:t>2</m:t>
-            </m:r>
-          </m:sup>
-        </m:sSup>
-        <m:r>
-          <m:rPr>
-            <m:sty m:val="bi"/>
-          </m:rPr>
-          <w:rPr>
-            <w:rFonts w:ascii="Cambria Math" w:eastAsiaTheme="minorEastAsia" w:hAnsi="Cambria Math"/>
-          </w:rPr>
-          <m:t>+31</m:t>
-        </m:r>
-        <m:r>
-          <m:rPr>
-            <m:sty m:val="bi"/>
-          </m:rPr>
-          <w:rPr>
-            <w:rFonts w:ascii="Cambria Math" w:eastAsiaTheme="minorEastAsia" w:hAnsi="Cambria Math"/>
-          </w:rPr>
-          <m:t>x-14</m:t>
-        </m:r>
-      </m:oMath>
-    </w:p>
-    <w:p>
-      <w:pPr>
-        <w:pStyle w:val="ListParagraph"/>
-        <w:numPr>
-          <w:ilvl w:val="0"/>
-          <w:numId w:val="19"/>
-        </w:numPr>
-        <w:rPr>
-          <w:rFonts w:eastAsiaTheme="minorEastAsia"/>
-          <w:b/>
-          <w:bCs/>
-        </w:rPr>
-      </w:pPr>
-      <w:r>
-        <w:rPr>
-          <w:rFonts w:eastAsiaTheme="minorEastAsia"/>
-        </w:rPr>
-        <w:t xml:space="preserve">What is </w:t>
-      </w:r>
-      <m:oMath>
-        <m:r>
-          <w:rPr>
-            <w:rFonts w:ascii="Cambria Math" w:eastAsiaTheme="minorEastAsia" w:hAnsi="Cambria Math"/>
-          </w:rPr>
-          <m:t>(4</m:t>
-        </m:r>
-        <m:sSup>
-          <m:sSupPr>
-            <m:ctrlPr>
-              <w:rPr>
-                <w:rFonts w:ascii="Cambria Math" w:eastAsiaTheme="minorEastAsia" w:hAnsi="Cambria Math"/>
-                <w:i/>
-              </w:rPr>
-            </m:ctrlPr>
-          </m:sSupPr>
-          <m:e>
-            <m:r>
-              <w:rPr>
-                <w:rFonts w:ascii="Cambria Math" w:eastAsiaTheme="minorEastAsia" w:hAnsi="Cambria Math"/>
-              </w:rPr>
-              <m:t>x</m:t>
-            </m:r>
-          </m:e>
-          <m:sup>
-            <m:r>
-              <w:rPr>
-                <w:rFonts w:ascii="Cambria Math" w:eastAsiaTheme="minorEastAsia" w:hAnsi="Cambria Math"/>
-              </w:rPr>
-              <m:t>2</m:t>
-            </m:r>
-          </m:sup>
-        </m:sSup>
-        <m:r>
-          <w:rPr>
-            <w:rFonts w:ascii="Cambria Math" w:eastAsiaTheme="minorEastAsia" w:hAnsi="Cambria Math"/>
-          </w:rPr>
-          <m:t>+2)(3x-1)</m:t>
-        </m:r>
-      </m:oMath>
-      <w:r>
-        <w:rPr>
-          <w:rFonts w:eastAsiaTheme="minorEastAsia"/>
-        </w:rPr>
-        <w:t>?</w:t>
-      </w:r>
-      <w:r>
-        <w:rPr>
-          <w:rFonts w:eastAsiaTheme="minorEastAsia"/>
-        </w:rPr>
-        <w:br/>
-      </w:r>
-      <w:r>
-        <w:rPr>
-          <w:rFonts w:eastAsiaTheme="minorEastAsia"/>
-          <w:b/>
-          <w:bCs/>
-        </w:rPr>
-        <w:t xml:space="preserve">(1)  </w:t>
-      </w:r>
-      <m:oMath>
-        <m:r>
-          <m:rPr>
-            <m:sty m:val="bi"/>
-          </m:rPr>
-          <w:rPr>
-            <w:rFonts w:ascii="Cambria Math" w:eastAsiaTheme="minorEastAsia" w:hAnsi="Cambria Math"/>
-          </w:rPr>
-          <m:t>12</m:t>
-        </m:r>
-        <m:sSup>
-          <m:sSupPr>
-            <m:ctrlPr>
-              <w:rPr>
-                <w:rFonts w:ascii="Cambria Math" w:eastAsiaTheme="minorEastAsia" w:hAnsi="Cambria Math"/>
-                <w:b/>
-                <w:bCs/>
-                <w:i/>
-              </w:rPr>
-            </m:ctrlPr>
-          </m:sSupPr>
-          <m:e>
-            <m:r>
-              <m:rPr>
-                <m:sty m:val="bi"/>
-              </m:rPr>
-              <w:rPr>
-                <w:rFonts w:ascii="Cambria Math" w:eastAsiaTheme="minorEastAsia" w:hAnsi="Cambria Math"/>
-              </w:rPr>
-              <m:t>x</m:t>
-            </m:r>
-          </m:e>
-          <m:sup>
-            <m:r>
-              <m:rPr>
-                <m:sty m:val="bi"/>
-              </m:rPr>
-              <w:rPr>
-                <w:rFonts w:ascii="Cambria Math" w:eastAsiaTheme="minorEastAsia" w:hAnsi="Cambria Math"/>
-              </w:rPr>
-              <m:t>3</m:t>
-            </m:r>
-          </m:sup>
-        </m:sSup>
-        <m:r>
-          <m:rPr>
-            <m:sty m:val="bi"/>
-          </m:rPr>
-          <w:rPr>
-            <w:rFonts w:ascii="Cambria Math" w:eastAsiaTheme="minorEastAsia" w:hAnsi="Cambria Math"/>
-          </w:rPr>
-          <m:t>-4</m:t>
-        </m:r>
-        <m:sSup>
-          <m:sSupPr>
-            <m:ctrlPr>
-              <w:rPr>
-                <w:rFonts w:ascii="Cambria Math" w:eastAsiaTheme="minorEastAsia" w:hAnsi="Cambria Math"/>
-                <w:b/>
-                <w:bCs/>
-                <w:i/>
-              </w:rPr>
-            </m:ctrlPr>
-          </m:sSupPr>
-          <m:e>
-            <m:r>
-              <m:rPr>
-                <m:sty m:val="bi"/>
-              </m:rPr>
-              <w:rPr>
-                <w:rFonts w:ascii="Cambria Math" w:eastAsiaTheme="minorEastAsia" w:hAnsi="Cambria Math"/>
-              </w:rPr>
-              <m:t>x</m:t>
-            </m:r>
-          </m:e>
-          <m:sup>
-            <m:r>
-              <m:rPr>
-                <m:sty m:val="bi"/>
-              </m:rPr>
-              <w:rPr>
-                <w:rFonts w:ascii="Cambria Math" w:eastAsiaTheme="minorEastAsia" w:hAnsi="Cambria Math"/>
-              </w:rPr>
-              <m:t>2</m:t>
-            </m:r>
-          </m:sup>
-        </m:sSup>
-        <m:r>
-          <m:rPr>
-            <m:sty m:val="bi"/>
-          </m:rPr>
-          <w:rPr>
-            <w:rFonts w:ascii="Cambria Math" w:eastAsiaTheme="minorEastAsia" w:hAnsi="Cambria Math"/>
-          </w:rPr>
-          <m:t>+6</m:t>
-        </m:r>
-        <m:r>
-          <m:rPr>
-            <m:sty m:val="bi"/>
-          </m:rPr>
-          <w:rPr>
-            <w:rFonts w:ascii="Cambria Math" w:eastAsiaTheme="minorEastAsia" w:hAnsi="Cambria Math"/>
-          </w:rPr>
-          <m:t>x-2</m:t>
-        </m:r>
-      </m:oMath>
-    </w:p>
-    <w:p>
-      <w:pPr>
-        <w:pStyle w:val="ListParagraph"/>
-        <w:numPr>
-          <w:ilvl w:val="0"/>
-          <w:numId w:val="19"/>
-        </w:numPr>
-        <w:rPr>
-          <w:rFonts w:eastAsiaTheme="minorEastAsia"/>
-          <w:b/>
-          <w:bCs/>
-        </w:rPr>
-      </w:pPr>
-      <w:r>
-        <w:rPr>
-          <w:rFonts w:eastAsiaTheme="minorEastAsia"/>
-        </w:rPr>
-        <w:t xml:space="preserve">What is </w:t>
-      </w:r>
-      <m:oMath>
-        <m:r>
-          <w:rPr>
-            <w:rFonts w:ascii="Cambria Math" w:eastAsiaTheme="minorEastAsia" w:hAnsi="Cambria Math"/>
-          </w:rPr>
-          <m:t>(x+2)(3</m:t>
-        </m:r>
-        <m:sSup>
-          <m:sSupPr>
-            <m:ctrlPr>
-              <w:rPr>
-                <w:rFonts w:ascii="Cambria Math" w:eastAsiaTheme="minorEastAsia" w:hAnsi="Cambria Math"/>
-                <w:i/>
-              </w:rPr>
-            </m:ctrlPr>
-          </m:sSupPr>
-          <m:e>
-            <m:r>
-              <w:rPr>
-                <w:rFonts w:ascii="Cambria Math" w:eastAsiaTheme="minorEastAsia" w:hAnsi="Cambria Math"/>
-              </w:rPr>
-              <m:t>x</m:t>
-            </m:r>
-          </m:e>
-          <m:sup>
-            <m:r>
-              <w:rPr>
-                <w:rFonts w:ascii="Cambria Math" w:eastAsiaTheme="minorEastAsia" w:hAnsi="Cambria Math"/>
-              </w:rPr>
-              <m:t>2</m:t>
-            </m:r>
-          </m:sup>
-        </m:sSup>
-        <m:r>
-          <w:rPr>
-            <w:rFonts w:ascii="Cambria Math" w:eastAsiaTheme="minorEastAsia" w:hAnsi="Cambria Math"/>
-          </w:rPr>
-          <m:t>+2x-7)</m:t>
-        </m:r>
-      </m:oMath>
-      <w:r>
-        <w:rPr>
-          <w:rFonts w:eastAsiaTheme="minorEastAsia"/>
-        </w:rPr>
-        <w:t>?</w:t>
-      </w:r>
-      <w:r>
-        <w:rPr>
-          <w:rFonts w:eastAsiaTheme="minorEastAsia"/>
-        </w:rPr>
-        <w:br/>
-      </w:r>
-      <m:oMathPara>
-        <m:oMath>
-          <m:r>
-            <w:rPr>
-              <w:rFonts w:ascii="Cambria Math" w:eastAsiaTheme="minorEastAsia" w:hAnsi="Cambria Math"/>
-            </w:rPr>
-            <m:t>3</m:t>
-          </m:r>
-          <m:sSup>
-            <m:sSupPr>
-              <m:ctrlPr>
-                <w:rPr>
-                  <w:rFonts w:ascii="Cambria Math" w:eastAsiaTheme="minorEastAsia" w:hAnsi="Cambria Math"/>
-                  <w:i/>
-                </w:rPr>
-              </m:ctrlPr>
-            </m:sSupPr>
-            <m:e>
-              <m:r>
-                <w:rPr>
-                  <w:rFonts w:ascii="Cambria Math" w:eastAsiaTheme="minorEastAsia" w:hAnsi="Cambria Math"/>
-                </w:rPr>
-                <m:t>x</m:t>
-              </m:r>
-            </m:e>
-            <m:sup>
-              <m:r>
-                <w:rPr>
-                  <w:rFonts w:ascii="Cambria Math" w:eastAsiaTheme="minorEastAsia" w:hAnsi="Cambria Math"/>
-                </w:rPr>
-                <m:t>3</m:t>
-              </m:r>
-            </m:sup>
-          </m:sSup>
-          <m:r>
-            <w:rPr>
-              <w:rFonts w:ascii="Cambria Math" w:eastAsiaTheme="minorEastAsia" w:hAnsi="Cambria Math"/>
-            </w:rPr>
-            <m:t>+2</m:t>
-          </m:r>
-          <m:sSup>
-            <m:sSupPr>
-              <m:ctrlPr>
-                <w:rPr>
-                  <w:rFonts w:ascii="Cambria Math" w:eastAsiaTheme="minorEastAsia" w:hAnsi="Cambria Math"/>
-                  <w:i/>
-                </w:rPr>
-              </m:ctrlPr>
-            </m:sSupPr>
-            <m:e>
-              <m:r>
-                <w:rPr>
-                  <w:rFonts w:ascii="Cambria Math" w:eastAsiaTheme="minorEastAsia" w:hAnsi="Cambria Math"/>
-                </w:rPr>
-                <m:t>x</m:t>
-              </m:r>
-            </m:e>
-            <m:sup>
-              <m:r>
-                <w:rPr>
-                  <w:rFonts w:ascii="Cambria Math" w:eastAsiaTheme="minorEastAsia" w:hAnsi="Cambria Math"/>
-                </w:rPr>
-                <m:t>2</m:t>
-              </m:r>
-            </m:sup>
-          </m:sSup>
-          <m:r>
-            <w:rPr>
-              <w:rFonts w:ascii="Cambria Math" w:eastAsiaTheme="minorEastAsia" w:hAnsi="Cambria Math"/>
-            </w:rPr>
-            <m:t>-7x+6</m:t>
-          </m:r>
-          <m:sSup>
-            <m:sSupPr>
-              <m:ctrlPr>
-                <w:rPr>
-                  <w:rFonts w:ascii="Cambria Math" w:eastAsiaTheme="minorEastAsia" w:hAnsi="Cambria Math"/>
-                  <w:i/>
-                </w:rPr>
-              </m:ctrlPr>
-            </m:sSupPr>
-            <m:e>
-              <m:r>
-                <w:rPr>
-                  <w:rFonts w:ascii="Cambria Math" w:eastAsiaTheme="minorEastAsia" w:hAnsi="Cambria Math"/>
-                </w:rPr>
-                <m:t>x</m:t>
-              </m:r>
-            </m:e>
-            <m:sup>
-              <m:r>
-                <w:rPr>
-                  <w:rFonts w:ascii="Cambria Math" w:eastAsiaTheme="minorEastAsia" w:hAnsi="Cambria Math"/>
-                </w:rPr>
-                <m:t>2</m:t>
-              </m:r>
-            </m:sup>
-          </m:sSup>
-          <m:r>
-            <w:rPr>
-              <w:rFonts w:ascii="Cambria Math" w:eastAsiaTheme="minorEastAsia" w:hAnsi="Cambria Math"/>
-            </w:rPr>
-            <m:t>+4x-14</m:t>
-          </m:r>
-          <m:r>
-            <m:rPr>
-              <m:sty m:val="p"/>
-            </m:rPr>
-            <w:rPr>
-              <w:rFonts w:eastAsiaTheme="minorEastAsia"/>
-            </w:rPr>
-            <w:br/>
-          </m:r>
-        </m:oMath>
-      </m:oMathPara>
-      <w:r>
-        <w:rPr>
-          <w:rFonts w:eastAsiaTheme="minorEastAsia"/>
-          <w:b/>
-          <w:bCs/>
-        </w:rPr>
-        <w:t xml:space="preserve">(2)  </w:t>
-      </w:r>
-      <m:oMath>
-        <m:r>
-          <m:rPr>
-            <m:sty m:val="bi"/>
-          </m:rPr>
-          <w:rPr>
-            <w:rFonts w:ascii="Cambria Math" w:eastAsiaTheme="minorEastAsia" w:hAnsi="Cambria Math"/>
-          </w:rPr>
-          <m:t>3</m:t>
-        </m:r>
-        <m:sSup>
-          <m:sSupPr>
-            <m:ctrlPr>
-              <w:rPr>
-                <w:rFonts w:ascii="Cambria Math" w:eastAsiaTheme="minorEastAsia" w:hAnsi="Cambria Math"/>
-                <w:b/>
-                <w:bCs/>
-                <w:i/>
-              </w:rPr>
-            </m:ctrlPr>
-          </m:sSupPr>
-          <m:e>
-            <m:r>
-              <m:rPr>
-                <m:sty m:val="bi"/>
-              </m:rPr>
-              <w:rPr>
-                <w:rFonts w:ascii="Cambria Math" w:eastAsiaTheme="minorEastAsia" w:hAnsi="Cambria Math"/>
-              </w:rPr>
-              <m:t>x</m:t>
-            </m:r>
-          </m:e>
-          <m:sup>
-            <m:r>
-              <m:rPr>
-                <m:sty m:val="bi"/>
-              </m:rPr>
-              <w:rPr>
-                <w:rFonts w:ascii="Cambria Math" w:eastAsiaTheme="minorEastAsia" w:hAnsi="Cambria Math"/>
-              </w:rPr>
-              <m:t>3</m:t>
-            </m:r>
-          </m:sup>
-        </m:sSup>
-        <m:r>
-          <m:rPr>
-            <m:sty m:val="bi"/>
-          </m:rPr>
-          <w:rPr>
-            <w:rFonts w:ascii="Cambria Math" w:eastAsiaTheme="minorEastAsia" w:hAnsi="Cambria Math"/>
-          </w:rPr>
-          <m:t>+8</m:t>
-        </m:r>
-        <m:sSup>
-          <m:sSupPr>
-            <m:ctrlPr>
-              <w:rPr>
-                <w:rFonts w:ascii="Cambria Math" w:eastAsiaTheme="minorEastAsia" w:hAnsi="Cambria Math"/>
-                <w:b/>
-                <w:bCs/>
-                <w:i/>
-              </w:rPr>
-            </m:ctrlPr>
-          </m:sSupPr>
-          <m:e>
-            <m:r>
-              <m:rPr>
-                <m:sty m:val="bi"/>
-              </m:rPr>
-              <w:rPr>
-                <w:rFonts w:ascii="Cambria Math" w:eastAsiaTheme="minorEastAsia" w:hAnsi="Cambria Math"/>
-              </w:rPr>
-              <m:t>x</m:t>
-            </m:r>
-          </m:e>
-          <m:sup>
-            <m:r>
-              <m:rPr>
-                <m:sty m:val="bi"/>
-              </m:rPr>
-              <w:rPr>
-                <w:rFonts w:ascii="Cambria Math" w:eastAsiaTheme="minorEastAsia" w:hAnsi="Cambria Math"/>
-              </w:rPr>
-              <m:t>2</m:t>
-            </m:r>
-          </m:sup>
-        </m:sSup>
-        <m:r>
-          <m:rPr>
-            <m:sty m:val="bi"/>
-          </m:rPr>
-          <w:rPr>
-            <w:rFonts w:ascii="Cambria Math" w:eastAsiaTheme="minorEastAsia" w:hAnsi="Cambria Math"/>
-          </w:rPr>
-          <m:t>-3</m:t>
-        </m:r>
-        <m:r>
-          <m:rPr>
-            <m:sty m:val="bi"/>
-          </m:rPr>
-          <w:rPr>
-            <w:rFonts w:ascii="Cambria Math" w:eastAsiaTheme="minorEastAsia" w:hAnsi="Cambria Math"/>
-          </w:rPr>
-          <m:t>x-14</m:t>
-        </m:r>
-      </m:oMath>
-    </w:p>
-    <w:p>
-      <w:pPr>
-        <w:pStyle w:val="ListParagraph"/>
-        <w:numPr>
-          <w:ilvl w:val="0"/>
-          <w:numId w:val="19"/>
-        </w:numPr>
-        <w:rPr>
-          <w:rFonts w:eastAsiaTheme="minorEastAsia"/>
-          <w:b/>
-          <w:bCs/>
-        </w:rPr>
-      </w:pPr>
-      <w:r>
-        <w:rPr>
-          <w:rFonts w:eastAsiaTheme="minorEastAsia"/>
-        </w:rPr>
-        <w:t xml:space="preserve">What is </w:t>
-      </w:r>
-      <m:oMath>
-        <m:sSup>
-          <m:sSupPr>
-            <m:ctrlPr>
-              <w:rPr>
-                <w:rFonts w:ascii="Cambria Math" w:eastAsiaTheme="minorEastAsia" w:hAnsi="Cambria Math"/>
-                <w:i/>
-              </w:rPr>
-            </m:ctrlPr>
-          </m:sSupPr>
-          <m:e>
-            <m:d>
-              <m:dPr>
-                <m:ctrlPr>
-                  <w:rPr>
-                    <w:rFonts w:ascii="Cambria Math" w:eastAsiaTheme="minorEastAsia" w:hAnsi="Cambria Math"/>
-                    <w:i/>
-                  </w:rPr>
-                </m:ctrlPr>
-              </m:dPr>
-              <m:e>
-                <m:r>
-                  <w:rPr>
-                    <w:rFonts w:ascii="Cambria Math" w:eastAsiaTheme="minorEastAsia" w:hAnsi="Cambria Math"/>
-                  </w:rPr>
-                  <m:t>x-7</m:t>
-                </m:r>
-              </m:e>
-            </m:d>
-          </m:e>
-          <m:sup>
-            <m:r>
-              <w:rPr>
-                <w:rFonts w:ascii="Cambria Math" w:eastAsiaTheme="minorEastAsia" w:hAnsi="Cambria Math"/>
-              </w:rPr>
-              <m:t>2</m:t>
-            </m:r>
-          </m:sup>
-        </m:sSup>
-      </m:oMath>
-      <w:r>
-        <w:rPr>
-          <w:rFonts w:eastAsiaTheme="minorEastAsia"/>
-        </w:rPr>
-        <w:t>?</w:t>
-      </w:r>
-      <w:r>
-        <w:rPr>
-          <w:rFonts w:eastAsiaTheme="minorEastAsia"/>
-        </w:rPr>
-        <w:br/>
-      </w:r>
-      <w:r>
-        <w:rPr>
-          <w:rFonts w:eastAsiaTheme="minorEastAsia"/>
-          <w:b/>
-          <w:bCs/>
-        </w:rPr>
-        <w:t xml:space="preserve">(1)  </w:t>
-      </w:r>
-      <m:oMath>
-        <m:sSup>
-          <m:sSupPr>
-            <m:ctrlPr>
-              <w:rPr>
-                <w:rFonts w:ascii="Cambria Math" w:eastAsiaTheme="minorEastAsia" w:hAnsi="Cambria Math"/>
-                <w:b/>
-                <w:bCs/>
-                <w:i/>
-              </w:rPr>
-            </m:ctrlPr>
-          </m:sSupPr>
-          <m:e>
-            <m:r>
-              <m:rPr>
-                <m:sty m:val="bi"/>
-              </m:rPr>
-              <w:rPr>
-                <w:rFonts w:ascii="Cambria Math" w:eastAsiaTheme="minorEastAsia" w:hAnsi="Cambria Math"/>
-              </w:rPr>
-              <m:t>x</m:t>
-            </m:r>
-          </m:e>
-          <m:sup>
-            <m:r>
-              <m:rPr>
-                <m:sty m:val="bi"/>
-              </m:rPr>
-              <w:rPr>
-                <w:rFonts w:ascii="Cambria Math" w:eastAsiaTheme="minorEastAsia" w:hAnsi="Cambria Math"/>
-              </w:rPr>
-              <m:t>2</m:t>
-            </m:r>
-          </m:sup>
-        </m:sSup>
-        <m:r>
-          <m:rPr>
-            <m:sty m:val="bi"/>
-          </m:rPr>
-          <w:rPr>
-            <w:rFonts w:ascii="Cambria Math" w:eastAsiaTheme="minorEastAsia" w:hAnsi="Cambria Math"/>
-          </w:rPr>
-          <m:t>-14</m:t>
-        </m:r>
-        <m:r>
-          <m:rPr>
-            <m:sty m:val="bi"/>
-          </m:rPr>
-          <w:rPr>
-            <w:rFonts w:ascii="Cambria Math" w:eastAsiaTheme="minorEastAsia" w:hAnsi="Cambria Math"/>
-          </w:rPr>
-          <m:t>x+49</m:t>
-        </m:r>
-      </m:oMath>
-    </w:p>
-    <w:p>
-      <w:pPr>
-        <w:pStyle w:val="ListParagraph"/>
-        <w:numPr>
-          <w:ilvl w:val="0"/>
-          <w:numId w:val="19"/>
-        </w:numPr>
-        <w:rPr>
-          <w:rFonts w:eastAsiaTheme="minorEastAsia"/>
-          <w:b/>
-          <w:bCs/>
-        </w:rPr>
-      </w:pPr>
-      <w:r>
-        <w:rPr>
-          <w:rFonts w:eastAsiaTheme="minorEastAsia"/>
-        </w:rPr>
-        <w:t xml:space="preserve">What is </w:t>
-      </w:r>
-      <m:oMath>
-        <m:sSup>
-          <m:sSupPr>
-            <m:ctrlPr>
-              <w:rPr>
-                <w:rFonts w:ascii="Cambria Math" w:eastAsiaTheme="minorEastAsia" w:hAnsi="Cambria Math"/>
-                <w:i/>
-              </w:rPr>
-            </m:ctrlPr>
-          </m:sSupPr>
-          <m:e>
-            <m:r>
-              <w:rPr>
-                <w:rFonts w:ascii="Cambria Math" w:eastAsiaTheme="minorEastAsia" w:hAnsi="Cambria Math"/>
-              </w:rPr>
-              <m:t>(3</m:t>
             </m:r>
             <m:sSup>
               <m:sSupPr>
@@ -2766,8 +1602,1342 @@
               <w:rPr>
                 <w:rFonts w:ascii="Cambria Math" w:eastAsiaTheme="minorEastAsia" w:hAnsi="Cambria Math"/>
               </w:rPr>
-              <m:t>+5)</m:t>
-            </m:r>
+              <m:t>+4x-2</m:t>
+            </m:r>
+          </m:e>
+        </m:d>
+      </m:oMath>
+      <w:r>
+        <w:rPr>
+          <w:rFonts w:eastAsiaTheme="minorEastAsia"/>
+        </w:rPr>
+        <w:t>?</w:t>
+      </w:r>
+      <w:r>
+        <w:rPr>
+          <w:rFonts w:eastAsiaTheme="minorEastAsia"/>
+        </w:rPr>
+        <w:br/>
+      </w:r>
+      <w:r>
+        <w:rPr>
+          <w:rFonts w:eastAsiaTheme="minorEastAsia"/>
+          <w:b/>
+          <w:bCs/>
+        </w:rPr>
+        <w:t xml:space="preserve">(1) </w:t>
+      </w:r>
+      <m:oMath>
+        <m:r>
+          <m:rPr>
+            <m:sty m:val="bi"/>
+          </m:rPr>
+          <w:rPr>
+            <w:rFonts w:ascii="Cambria Math" w:eastAsiaTheme="minorEastAsia" w:hAnsi="Cambria Math"/>
+          </w:rPr>
+          <m:t>3</m:t>
+        </m:r>
+        <m:sSup>
+          <m:sSupPr>
+            <m:ctrlPr>
+              <w:rPr>
+                <w:rFonts w:ascii="Cambria Math" w:eastAsiaTheme="minorEastAsia" w:hAnsi="Cambria Math"/>
+                <w:b/>
+                <w:bCs/>
+                <w:i/>
+              </w:rPr>
+            </m:ctrlPr>
+          </m:sSupPr>
+          <m:e>
+            <m:r>
+              <m:rPr>
+                <m:sty m:val="bi"/>
+              </m:rPr>
+              <w:rPr>
+                <w:rFonts w:ascii="Cambria Math" w:eastAsiaTheme="minorEastAsia" w:hAnsi="Cambria Math"/>
+              </w:rPr>
+              <m:t>x</m:t>
+            </m:r>
+          </m:e>
+          <m:sup>
+            <m:r>
+              <m:rPr>
+                <m:sty m:val="bi"/>
+              </m:rPr>
+              <w:rPr>
+                <w:rFonts w:ascii="Cambria Math" w:eastAsiaTheme="minorEastAsia" w:hAnsi="Cambria Math"/>
+              </w:rPr>
+              <m:t>2</m:t>
+            </m:r>
+          </m:sup>
+        </m:sSup>
+        <m:r>
+          <m:rPr>
+            <m:sty m:val="bi"/>
+          </m:rPr>
+          <w:rPr>
+            <w:rFonts w:ascii="Cambria Math" w:eastAsiaTheme="minorEastAsia" w:hAnsi="Cambria Math"/>
+          </w:rPr>
+          <m:t>-7</m:t>
+        </m:r>
+        <m:r>
+          <m:rPr>
+            <m:sty m:val="bi"/>
+          </m:rPr>
+          <w:rPr>
+            <w:rFonts w:ascii="Cambria Math" w:eastAsiaTheme="minorEastAsia" w:hAnsi="Cambria Math"/>
+          </w:rPr>
+          <m:t>x+10</m:t>
+        </m:r>
+      </m:oMath>
+    </w:p>
+    <w:p>
+      <w:pPr>
+        <w:pStyle w:val="ListParagraph"/>
+        <w:numPr>
+          <w:ilvl w:val="0"/>
+          <w:numId w:val="19"/>
+        </w:numPr>
+        <w:rPr>
+          <w:rFonts w:eastAsiaTheme="minorEastAsia"/>
+          <w:b/>
+          <w:bCs/>
+        </w:rPr>
+      </w:pPr>
+      <w:r>
+        <w:rPr>
+          <w:rFonts w:eastAsiaTheme="minorEastAsia"/>
+        </w:rPr>
+        <w:t xml:space="preserve">What is </w:t>
+      </w:r>
+      <m:oMath>
+        <m:r>
+          <w:rPr>
+            <w:rFonts w:ascii="Cambria Math" w:eastAsiaTheme="minorEastAsia" w:hAnsi="Cambria Math"/>
+          </w:rPr>
+          <m:t>2∙</m:t>
+        </m:r>
+        <m:d>
+          <m:dPr>
+            <m:ctrlPr>
+              <w:rPr>
+                <w:rFonts w:ascii="Cambria Math" w:eastAsiaTheme="minorEastAsia" w:hAnsi="Cambria Math"/>
+                <w:i/>
+              </w:rPr>
+            </m:ctrlPr>
+          </m:dPr>
+          <m:e>
+            <m:r>
+              <w:rPr>
+                <w:rFonts w:ascii="Cambria Math" w:eastAsiaTheme="minorEastAsia" w:hAnsi="Cambria Math"/>
+              </w:rPr>
+              <m:t>3</m:t>
+            </m:r>
+            <m:sSup>
+              <m:sSupPr>
+                <m:ctrlPr>
+                  <w:rPr>
+                    <w:rFonts w:ascii="Cambria Math" w:eastAsiaTheme="minorEastAsia" w:hAnsi="Cambria Math"/>
+                    <w:i/>
+                  </w:rPr>
+                </m:ctrlPr>
+              </m:sSupPr>
+              <m:e>
+                <m:r>
+                  <w:rPr>
+                    <w:rFonts w:ascii="Cambria Math" w:eastAsiaTheme="minorEastAsia" w:hAnsi="Cambria Math"/>
+                  </w:rPr>
+                  <m:t>x</m:t>
+                </m:r>
+              </m:e>
+              <m:sup>
+                <m:r>
+                  <w:rPr>
+                    <w:rFonts w:ascii="Cambria Math" w:eastAsiaTheme="minorEastAsia" w:hAnsi="Cambria Math"/>
+                  </w:rPr>
+                  <m:t>2</m:t>
+                </m:r>
+              </m:sup>
+            </m:sSup>
+            <m:r>
+              <w:rPr>
+                <w:rFonts w:ascii="Cambria Math" w:eastAsiaTheme="minorEastAsia" w:hAnsi="Cambria Math"/>
+              </w:rPr>
+              <m:t>-4x+7</m:t>
+            </m:r>
+          </m:e>
+        </m:d>
+        <m:r>
+          <w:rPr>
+            <w:rFonts w:ascii="Cambria Math" w:eastAsiaTheme="minorEastAsia" w:hAnsi="Cambria Math"/>
+          </w:rPr>
+          <m:t>-3</m:t>
+        </m:r>
+        <m:d>
+          <m:dPr>
+            <m:ctrlPr>
+              <w:rPr>
+                <w:rFonts w:ascii="Cambria Math" w:eastAsiaTheme="minorEastAsia" w:hAnsi="Cambria Math"/>
+                <w:i/>
+              </w:rPr>
+            </m:ctrlPr>
+          </m:dPr>
+          <m:e>
+            <m:sSup>
+              <m:sSupPr>
+                <m:ctrlPr>
+                  <w:rPr>
+                    <w:rFonts w:ascii="Cambria Math" w:eastAsiaTheme="minorEastAsia" w:hAnsi="Cambria Math"/>
+                    <w:i/>
+                  </w:rPr>
+                </m:ctrlPr>
+              </m:sSupPr>
+              <m:e>
+                <m:r>
+                  <w:rPr>
+                    <w:rFonts w:ascii="Cambria Math" w:eastAsiaTheme="minorEastAsia" w:hAnsi="Cambria Math"/>
+                  </w:rPr>
+                  <m:t>x</m:t>
+                </m:r>
+              </m:e>
+              <m:sup>
+                <m:r>
+                  <w:rPr>
+                    <w:rFonts w:ascii="Cambria Math" w:eastAsiaTheme="minorEastAsia" w:hAnsi="Cambria Math"/>
+                  </w:rPr>
+                  <m:t>2</m:t>
+                </m:r>
+              </m:sup>
+            </m:sSup>
+            <m:r>
+              <w:rPr>
+                <w:rFonts w:ascii="Cambria Math" w:eastAsiaTheme="minorEastAsia" w:hAnsi="Cambria Math"/>
+              </w:rPr>
+              <m:t>-2x-5</m:t>
+            </m:r>
+          </m:e>
+        </m:d>
+      </m:oMath>
+      <w:r>
+        <w:rPr>
+          <w:rFonts w:eastAsiaTheme="minorEastAsia"/>
+        </w:rPr>
+        <w:t>?</w:t>
+      </w:r>
+      <w:r>
+        <w:rPr>
+          <w:rFonts w:eastAsiaTheme="minorEastAsia"/>
+        </w:rPr>
+        <w:br/>
+      </w:r>
+      <m:oMathPara>
+        <m:oMath>
+          <m:r>
+            <w:rPr>
+              <w:rFonts w:ascii="Cambria Math" w:eastAsiaTheme="minorEastAsia" w:hAnsi="Cambria Math"/>
+            </w:rPr>
+            <m:t>6</m:t>
+          </m:r>
+          <m:sSup>
+            <m:sSupPr>
+              <m:ctrlPr>
+                <w:rPr>
+                  <w:rFonts w:ascii="Cambria Math" w:eastAsiaTheme="minorEastAsia" w:hAnsi="Cambria Math"/>
+                  <w:i/>
+                </w:rPr>
+              </m:ctrlPr>
+            </m:sSupPr>
+            <m:e>
+              <m:r>
+                <w:rPr>
+                  <w:rFonts w:ascii="Cambria Math" w:eastAsiaTheme="minorEastAsia" w:hAnsi="Cambria Math"/>
+                </w:rPr>
+                <m:t>x</m:t>
+              </m:r>
+            </m:e>
+            <m:sup>
+              <m:r>
+                <w:rPr>
+                  <w:rFonts w:ascii="Cambria Math" w:eastAsiaTheme="minorEastAsia" w:hAnsi="Cambria Math"/>
+                </w:rPr>
+                <m:t>2</m:t>
+              </m:r>
+            </m:sup>
+          </m:sSup>
+          <m:r>
+            <w:rPr>
+              <w:rFonts w:ascii="Cambria Math" w:eastAsiaTheme="minorEastAsia" w:hAnsi="Cambria Math"/>
+            </w:rPr>
+            <m:t>-8x+14-3</m:t>
+          </m:r>
+          <m:sSup>
+            <m:sSupPr>
+              <m:ctrlPr>
+                <w:rPr>
+                  <w:rFonts w:ascii="Cambria Math" w:eastAsiaTheme="minorEastAsia" w:hAnsi="Cambria Math"/>
+                  <w:i/>
+                </w:rPr>
+              </m:ctrlPr>
+            </m:sSupPr>
+            <m:e>
+              <m:r>
+                <w:rPr>
+                  <w:rFonts w:ascii="Cambria Math" w:eastAsiaTheme="minorEastAsia" w:hAnsi="Cambria Math"/>
+                </w:rPr>
+                <m:t>x</m:t>
+              </m:r>
+            </m:e>
+            <m:sup>
+              <m:r>
+                <w:rPr>
+                  <w:rFonts w:ascii="Cambria Math" w:eastAsiaTheme="minorEastAsia" w:hAnsi="Cambria Math"/>
+                </w:rPr>
+                <m:t>2</m:t>
+              </m:r>
+            </m:sup>
+          </m:sSup>
+          <m:r>
+            <w:rPr>
+              <w:rFonts w:ascii="Cambria Math" w:eastAsiaTheme="minorEastAsia" w:hAnsi="Cambria Math"/>
+            </w:rPr>
+            <m:t>+6x+15</m:t>
+          </m:r>
+          <m:r>
+            <m:rPr>
+              <m:sty m:val="p"/>
+            </m:rPr>
+            <w:rPr>
+              <w:rFonts w:eastAsiaTheme="minorEastAsia"/>
+            </w:rPr>
+            <w:br/>
+          </m:r>
+        </m:oMath>
+      </m:oMathPara>
+      <w:r>
+        <w:rPr>
+          <w:rFonts w:eastAsiaTheme="minorEastAsia"/>
+          <w:b/>
+          <w:bCs/>
+        </w:rPr>
+        <w:t xml:space="preserve">(4) </w:t>
+      </w:r>
+      <m:oMath>
+        <m:r>
+          <m:rPr>
+            <m:sty m:val="bi"/>
+          </m:rPr>
+          <w:rPr>
+            <w:rFonts w:ascii="Cambria Math" w:eastAsiaTheme="minorEastAsia" w:hAnsi="Cambria Math"/>
+          </w:rPr>
+          <m:t>3</m:t>
+        </m:r>
+        <m:sSup>
+          <m:sSupPr>
+            <m:ctrlPr>
+              <w:rPr>
+                <w:rFonts w:ascii="Cambria Math" w:eastAsiaTheme="minorEastAsia" w:hAnsi="Cambria Math"/>
+                <w:b/>
+                <w:bCs/>
+                <w:i/>
+              </w:rPr>
+            </m:ctrlPr>
+          </m:sSupPr>
+          <m:e>
+            <m:r>
+              <m:rPr>
+                <m:sty m:val="bi"/>
+              </m:rPr>
+              <w:rPr>
+                <w:rFonts w:ascii="Cambria Math" w:eastAsiaTheme="minorEastAsia" w:hAnsi="Cambria Math"/>
+              </w:rPr>
+              <m:t>x</m:t>
+            </m:r>
+          </m:e>
+          <m:sup>
+            <m:r>
+              <m:rPr>
+                <m:sty m:val="bi"/>
+              </m:rPr>
+              <w:rPr>
+                <w:rFonts w:ascii="Cambria Math" w:eastAsiaTheme="minorEastAsia" w:hAnsi="Cambria Math"/>
+              </w:rPr>
+              <m:t>2</m:t>
+            </m:r>
+          </m:sup>
+        </m:sSup>
+        <m:r>
+          <m:rPr>
+            <m:sty m:val="bi"/>
+          </m:rPr>
+          <w:rPr>
+            <w:rFonts w:ascii="Cambria Math" w:eastAsiaTheme="minorEastAsia" w:hAnsi="Cambria Math"/>
+          </w:rPr>
+          <m:t>-2</m:t>
+        </m:r>
+        <m:r>
+          <m:rPr>
+            <m:sty m:val="bi"/>
+          </m:rPr>
+          <w:rPr>
+            <w:rFonts w:ascii="Cambria Math" w:eastAsiaTheme="minorEastAsia" w:hAnsi="Cambria Math"/>
+          </w:rPr>
+          <m:t>x+29</m:t>
+        </m:r>
+      </m:oMath>
+    </w:p>
+    <w:p>
+      <w:pPr>
+        <w:pStyle w:val="ListParagraph"/>
+        <w:numPr>
+          <w:ilvl w:val="0"/>
+          <w:numId w:val="19"/>
+        </w:numPr>
+        <w:rPr>
+          <w:rFonts w:eastAsiaTheme="minorEastAsia"/>
+          <w:b/>
+          <w:bCs/>
+        </w:rPr>
+      </w:pPr>
+      <w:r>
+        <w:rPr>
+          <w:rFonts w:eastAsiaTheme="minorEastAsia"/>
+        </w:rPr>
+        <w:t xml:space="preserve">What is </w:t>
+      </w:r>
+      <m:oMath>
+        <m:d>
+          <m:dPr>
+            <m:ctrlPr>
+              <w:rPr>
+                <w:rFonts w:ascii="Cambria Math" w:eastAsiaTheme="minorEastAsia" w:hAnsi="Cambria Math"/>
+                <w:i/>
+              </w:rPr>
+            </m:ctrlPr>
+          </m:dPr>
+          <m:e>
+            <m:r>
+              <w:rPr>
+                <w:rFonts w:ascii="Cambria Math" w:eastAsiaTheme="minorEastAsia" w:hAnsi="Cambria Math"/>
+              </w:rPr>
+              <m:t>5x-2</m:t>
+            </m:r>
+          </m:e>
+        </m:d>
+        <m:d>
+          <m:dPr>
+            <m:ctrlPr>
+              <w:rPr>
+                <w:rFonts w:ascii="Cambria Math" w:eastAsiaTheme="minorEastAsia" w:hAnsi="Cambria Math"/>
+                <w:i/>
+              </w:rPr>
+            </m:ctrlPr>
+          </m:dPr>
+          <m:e>
+            <m:r>
+              <w:rPr>
+                <w:rFonts w:ascii="Cambria Math" w:eastAsiaTheme="minorEastAsia" w:hAnsi="Cambria Math"/>
+              </w:rPr>
+              <m:t>2x+7</m:t>
+            </m:r>
+          </m:e>
+        </m:d>
+      </m:oMath>
+      <w:r>
+        <w:rPr>
+          <w:rFonts w:eastAsiaTheme="minorEastAsia"/>
+        </w:rPr>
+        <w:t>?</w:t>
+      </w:r>
+      <w:r>
+        <w:rPr>
+          <w:rFonts w:eastAsiaTheme="minorEastAsia"/>
+        </w:rPr>
+        <w:br/>
+      </w:r>
+      <m:oMathPara>
+        <m:oMath>
+          <m:r>
+            <w:rPr>
+              <w:rFonts w:ascii="Cambria Math" w:eastAsiaTheme="minorEastAsia" w:hAnsi="Cambria Math"/>
+            </w:rPr>
+            <m:t>10</m:t>
+          </m:r>
+          <m:sSup>
+            <m:sSupPr>
+              <m:ctrlPr>
+                <w:rPr>
+                  <w:rFonts w:ascii="Cambria Math" w:eastAsiaTheme="minorEastAsia" w:hAnsi="Cambria Math"/>
+                  <w:i/>
+                </w:rPr>
+              </m:ctrlPr>
+            </m:sSupPr>
+            <m:e>
+              <m:r>
+                <w:rPr>
+                  <w:rFonts w:ascii="Cambria Math" w:eastAsiaTheme="minorEastAsia" w:hAnsi="Cambria Math"/>
+                </w:rPr>
+                <m:t>x</m:t>
+              </m:r>
+            </m:e>
+            <m:sup>
+              <m:r>
+                <w:rPr>
+                  <w:rFonts w:ascii="Cambria Math" w:eastAsiaTheme="minorEastAsia" w:hAnsi="Cambria Math"/>
+                </w:rPr>
+                <m:t>2</m:t>
+              </m:r>
+            </m:sup>
+          </m:sSup>
+          <m:r>
+            <w:rPr>
+              <w:rFonts w:ascii="Cambria Math" w:eastAsiaTheme="minorEastAsia" w:hAnsi="Cambria Math"/>
+            </w:rPr>
+            <m:t>+35x-4x-14</m:t>
+          </m:r>
+          <m:r>
+            <m:rPr>
+              <m:sty m:val="p"/>
+            </m:rPr>
+            <w:rPr>
+              <w:rFonts w:eastAsiaTheme="minorEastAsia"/>
+            </w:rPr>
+            <w:br/>
+          </m:r>
+        </m:oMath>
+      </m:oMathPara>
+      <w:r>
+        <w:rPr>
+          <w:rFonts w:eastAsiaTheme="minorEastAsia"/>
+          <w:b/>
+          <w:bCs/>
+        </w:rPr>
+        <w:t xml:space="preserve">(4) </w:t>
+      </w:r>
+      <m:oMath>
+        <m:r>
+          <m:rPr>
+            <m:sty m:val="bi"/>
+          </m:rPr>
+          <w:rPr>
+            <w:rFonts w:ascii="Cambria Math" w:eastAsiaTheme="minorEastAsia" w:hAnsi="Cambria Math"/>
+          </w:rPr>
+          <m:t>10</m:t>
+        </m:r>
+        <m:sSup>
+          <m:sSupPr>
+            <m:ctrlPr>
+              <w:rPr>
+                <w:rFonts w:ascii="Cambria Math" w:eastAsiaTheme="minorEastAsia" w:hAnsi="Cambria Math"/>
+                <w:b/>
+                <w:bCs/>
+                <w:i/>
+              </w:rPr>
+            </m:ctrlPr>
+          </m:sSupPr>
+          <m:e>
+            <m:r>
+              <m:rPr>
+                <m:sty m:val="bi"/>
+              </m:rPr>
+              <w:rPr>
+                <w:rFonts w:ascii="Cambria Math" w:eastAsiaTheme="minorEastAsia" w:hAnsi="Cambria Math"/>
+              </w:rPr>
+              <m:t>x</m:t>
+            </m:r>
+          </m:e>
+          <m:sup>
+            <m:r>
+              <m:rPr>
+                <m:sty m:val="bi"/>
+              </m:rPr>
+              <w:rPr>
+                <w:rFonts w:ascii="Cambria Math" w:eastAsiaTheme="minorEastAsia" w:hAnsi="Cambria Math"/>
+              </w:rPr>
+              <m:t>2</m:t>
+            </m:r>
+          </m:sup>
+        </m:sSup>
+        <m:r>
+          <m:rPr>
+            <m:sty m:val="bi"/>
+          </m:rPr>
+          <w:rPr>
+            <w:rFonts w:ascii="Cambria Math" w:eastAsiaTheme="minorEastAsia" w:hAnsi="Cambria Math"/>
+          </w:rPr>
+          <m:t>+31</m:t>
+        </m:r>
+        <m:r>
+          <m:rPr>
+            <m:sty m:val="bi"/>
+          </m:rPr>
+          <w:rPr>
+            <w:rFonts w:ascii="Cambria Math" w:eastAsiaTheme="minorEastAsia" w:hAnsi="Cambria Math"/>
+          </w:rPr>
+          <m:t>x-14</m:t>
+        </m:r>
+      </m:oMath>
+    </w:p>
+    <w:p>
+      <w:pPr>
+        <w:pStyle w:val="ListParagraph"/>
+        <w:numPr>
+          <w:ilvl w:val="0"/>
+          <w:numId w:val="19"/>
+        </w:numPr>
+        <w:rPr>
+          <w:rFonts w:eastAsiaTheme="minorEastAsia"/>
+          <w:b/>
+          <w:bCs/>
+        </w:rPr>
+      </w:pPr>
+      <w:r>
+        <w:rPr>
+          <w:rFonts w:eastAsiaTheme="minorEastAsia"/>
+        </w:rPr>
+        <w:t xml:space="preserve">What is </w:t>
+      </w:r>
+      <m:oMath>
+        <m:d>
+          <m:dPr>
+            <m:ctrlPr>
+              <w:rPr>
+                <w:rFonts w:ascii="Cambria Math" w:eastAsiaTheme="minorEastAsia" w:hAnsi="Cambria Math"/>
+                <w:i/>
+              </w:rPr>
+            </m:ctrlPr>
+          </m:dPr>
+          <m:e>
+            <m:r>
+              <w:rPr>
+                <w:rFonts w:ascii="Cambria Math" w:eastAsiaTheme="minorEastAsia" w:hAnsi="Cambria Math"/>
+              </w:rPr>
+              <m:t>4</m:t>
+            </m:r>
+            <m:sSup>
+              <m:sSupPr>
+                <m:ctrlPr>
+                  <w:rPr>
+                    <w:rFonts w:ascii="Cambria Math" w:eastAsiaTheme="minorEastAsia" w:hAnsi="Cambria Math"/>
+                    <w:i/>
+                  </w:rPr>
+                </m:ctrlPr>
+              </m:sSupPr>
+              <m:e>
+                <m:r>
+                  <w:rPr>
+                    <w:rFonts w:ascii="Cambria Math" w:eastAsiaTheme="minorEastAsia" w:hAnsi="Cambria Math"/>
+                  </w:rPr>
+                  <m:t>x</m:t>
+                </m:r>
+              </m:e>
+              <m:sup>
+                <m:r>
+                  <w:rPr>
+                    <w:rFonts w:ascii="Cambria Math" w:eastAsiaTheme="minorEastAsia" w:hAnsi="Cambria Math"/>
+                  </w:rPr>
+                  <m:t>2</m:t>
+                </m:r>
+              </m:sup>
+            </m:sSup>
+            <m:r>
+              <w:rPr>
+                <w:rFonts w:ascii="Cambria Math" w:eastAsiaTheme="minorEastAsia" w:hAnsi="Cambria Math"/>
+              </w:rPr>
+              <m:t>+2</m:t>
+            </m:r>
+          </m:e>
+        </m:d>
+        <m:d>
+          <m:dPr>
+            <m:ctrlPr>
+              <w:rPr>
+                <w:rFonts w:ascii="Cambria Math" w:eastAsiaTheme="minorEastAsia" w:hAnsi="Cambria Math"/>
+                <w:i/>
+              </w:rPr>
+            </m:ctrlPr>
+          </m:dPr>
+          <m:e>
+            <m:r>
+              <w:rPr>
+                <w:rFonts w:ascii="Cambria Math" w:eastAsiaTheme="minorEastAsia" w:hAnsi="Cambria Math"/>
+              </w:rPr>
+              <m:t>3x-1</m:t>
+            </m:r>
+          </m:e>
+        </m:d>
+      </m:oMath>
+      <w:r>
+        <w:rPr>
+          <w:rFonts w:eastAsiaTheme="minorEastAsia"/>
+        </w:rPr>
+        <w:t>?</w:t>
+      </w:r>
+      <w:r>
+        <w:rPr>
+          <w:rFonts w:eastAsiaTheme="minorEastAsia"/>
+        </w:rPr>
+        <w:br/>
+      </w:r>
+      <w:r>
+        <w:rPr>
+          <w:rFonts w:eastAsiaTheme="minorEastAsia"/>
+          <w:b/>
+          <w:bCs/>
+        </w:rPr>
+        <w:t xml:space="preserve">(1)  </w:t>
+      </w:r>
+      <m:oMath>
+        <m:r>
+          <m:rPr>
+            <m:sty m:val="bi"/>
+          </m:rPr>
+          <w:rPr>
+            <w:rFonts w:ascii="Cambria Math" w:eastAsiaTheme="minorEastAsia" w:hAnsi="Cambria Math"/>
+          </w:rPr>
+          <m:t>12</m:t>
+        </m:r>
+        <m:sSup>
+          <m:sSupPr>
+            <m:ctrlPr>
+              <w:rPr>
+                <w:rFonts w:ascii="Cambria Math" w:eastAsiaTheme="minorEastAsia" w:hAnsi="Cambria Math"/>
+                <w:b/>
+                <w:bCs/>
+                <w:i/>
+              </w:rPr>
+            </m:ctrlPr>
+          </m:sSupPr>
+          <m:e>
+            <m:r>
+              <m:rPr>
+                <m:sty m:val="bi"/>
+              </m:rPr>
+              <w:rPr>
+                <w:rFonts w:ascii="Cambria Math" w:eastAsiaTheme="minorEastAsia" w:hAnsi="Cambria Math"/>
+              </w:rPr>
+              <m:t>x</m:t>
+            </m:r>
+          </m:e>
+          <m:sup>
+            <m:r>
+              <m:rPr>
+                <m:sty m:val="bi"/>
+              </m:rPr>
+              <w:rPr>
+                <w:rFonts w:ascii="Cambria Math" w:eastAsiaTheme="minorEastAsia" w:hAnsi="Cambria Math"/>
+              </w:rPr>
+              <m:t>3</m:t>
+            </m:r>
+          </m:sup>
+        </m:sSup>
+        <m:r>
+          <m:rPr>
+            <m:sty m:val="bi"/>
+          </m:rPr>
+          <w:rPr>
+            <w:rFonts w:ascii="Cambria Math" w:eastAsiaTheme="minorEastAsia" w:hAnsi="Cambria Math"/>
+          </w:rPr>
+          <m:t>-4</m:t>
+        </m:r>
+        <m:sSup>
+          <m:sSupPr>
+            <m:ctrlPr>
+              <w:rPr>
+                <w:rFonts w:ascii="Cambria Math" w:eastAsiaTheme="minorEastAsia" w:hAnsi="Cambria Math"/>
+                <w:b/>
+                <w:bCs/>
+                <w:i/>
+              </w:rPr>
+            </m:ctrlPr>
+          </m:sSupPr>
+          <m:e>
+            <m:r>
+              <m:rPr>
+                <m:sty m:val="bi"/>
+              </m:rPr>
+              <w:rPr>
+                <w:rFonts w:ascii="Cambria Math" w:eastAsiaTheme="minorEastAsia" w:hAnsi="Cambria Math"/>
+              </w:rPr>
+              <m:t>x</m:t>
+            </m:r>
+          </m:e>
+          <m:sup>
+            <m:r>
+              <m:rPr>
+                <m:sty m:val="bi"/>
+              </m:rPr>
+              <w:rPr>
+                <w:rFonts w:ascii="Cambria Math" w:eastAsiaTheme="minorEastAsia" w:hAnsi="Cambria Math"/>
+              </w:rPr>
+              <m:t>2</m:t>
+            </m:r>
+          </m:sup>
+        </m:sSup>
+        <m:r>
+          <m:rPr>
+            <m:sty m:val="bi"/>
+          </m:rPr>
+          <w:rPr>
+            <w:rFonts w:ascii="Cambria Math" w:eastAsiaTheme="minorEastAsia" w:hAnsi="Cambria Math"/>
+          </w:rPr>
+          <m:t>+6</m:t>
+        </m:r>
+        <m:r>
+          <m:rPr>
+            <m:sty m:val="bi"/>
+          </m:rPr>
+          <w:rPr>
+            <w:rFonts w:ascii="Cambria Math" w:eastAsiaTheme="minorEastAsia" w:hAnsi="Cambria Math"/>
+          </w:rPr>
+          <m:t>x-2</m:t>
+        </m:r>
+      </m:oMath>
+    </w:p>
+    <w:p>
+      <w:pPr>
+        <w:pStyle w:val="ListParagraph"/>
+        <w:numPr>
+          <w:ilvl w:val="0"/>
+          <w:numId w:val="19"/>
+        </w:numPr>
+        <w:rPr>
+          <w:rFonts w:eastAsiaTheme="minorEastAsia"/>
+          <w:b/>
+          <w:bCs/>
+        </w:rPr>
+      </w:pPr>
+      <w:r>
+        <w:rPr>
+          <w:rFonts w:eastAsiaTheme="minorEastAsia"/>
+        </w:rPr>
+        <w:t xml:space="preserve">What is </w:t>
+      </w:r>
+      <m:oMath>
+        <m:d>
+          <m:dPr>
+            <m:ctrlPr>
+              <w:rPr>
+                <w:rFonts w:ascii="Cambria Math" w:eastAsiaTheme="minorEastAsia" w:hAnsi="Cambria Math"/>
+                <w:i/>
+              </w:rPr>
+            </m:ctrlPr>
+          </m:dPr>
+          <m:e>
+            <m:r>
+              <w:rPr>
+                <w:rFonts w:ascii="Cambria Math" w:eastAsiaTheme="minorEastAsia" w:hAnsi="Cambria Math"/>
+              </w:rPr>
+              <m:t>x+2</m:t>
+            </m:r>
+          </m:e>
+        </m:d>
+        <m:d>
+          <m:dPr>
+            <m:ctrlPr>
+              <w:rPr>
+                <w:rFonts w:ascii="Cambria Math" w:eastAsiaTheme="minorEastAsia" w:hAnsi="Cambria Math"/>
+                <w:i/>
+              </w:rPr>
+            </m:ctrlPr>
+          </m:dPr>
+          <m:e>
+            <m:r>
+              <w:rPr>
+                <w:rFonts w:ascii="Cambria Math" w:eastAsiaTheme="minorEastAsia" w:hAnsi="Cambria Math"/>
+              </w:rPr>
+              <m:t>3</m:t>
+            </m:r>
+            <m:sSup>
+              <m:sSupPr>
+                <m:ctrlPr>
+                  <w:rPr>
+                    <w:rFonts w:ascii="Cambria Math" w:eastAsiaTheme="minorEastAsia" w:hAnsi="Cambria Math"/>
+                    <w:i/>
+                  </w:rPr>
+                </m:ctrlPr>
+              </m:sSupPr>
+              <m:e>
+                <m:r>
+                  <w:rPr>
+                    <w:rFonts w:ascii="Cambria Math" w:eastAsiaTheme="minorEastAsia" w:hAnsi="Cambria Math"/>
+                  </w:rPr>
+                  <m:t>x</m:t>
+                </m:r>
+              </m:e>
+              <m:sup>
+                <m:r>
+                  <w:rPr>
+                    <w:rFonts w:ascii="Cambria Math" w:eastAsiaTheme="minorEastAsia" w:hAnsi="Cambria Math"/>
+                  </w:rPr>
+                  <m:t>2</m:t>
+                </m:r>
+              </m:sup>
+            </m:sSup>
+            <m:r>
+              <w:rPr>
+                <w:rFonts w:ascii="Cambria Math" w:eastAsiaTheme="minorEastAsia" w:hAnsi="Cambria Math"/>
+              </w:rPr>
+              <m:t>+2x-7</m:t>
+            </m:r>
+          </m:e>
+        </m:d>
+      </m:oMath>
+      <w:r>
+        <w:rPr>
+          <w:rFonts w:eastAsiaTheme="minorEastAsia"/>
+        </w:rPr>
+        <w:t>?</w:t>
+      </w:r>
+      <w:r>
+        <w:rPr>
+          <w:rFonts w:eastAsiaTheme="minorEastAsia"/>
+        </w:rPr>
+        <w:br/>
+      </w:r>
+      <m:oMathPara>
+        <m:oMath>
+          <m:r>
+            <w:rPr>
+              <w:rFonts w:ascii="Cambria Math" w:eastAsiaTheme="minorEastAsia" w:hAnsi="Cambria Math"/>
+            </w:rPr>
+            <m:t>3</m:t>
+          </m:r>
+          <m:sSup>
+            <m:sSupPr>
+              <m:ctrlPr>
+                <w:rPr>
+                  <w:rFonts w:ascii="Cambria Math" w:eastAsiaTheme="minorEastAsia" w:hAnsi="Cambria Math"/>
+                  <w:i/>
+                </w:rPr>
+              </m:ctrlPr>
+            </m:sSupPr>
+            <m:e>
+              <m:r>
+                <w:rPr>
+                  <w:rFonts w:ascii="Cambria Math" w:eastAsiaTheme="minorEastAsia" w:hAnsi="Cambria Math"/>
+                </w:rPr>
+                <m:t>x</m:t>
+              </m:r>
+            </m:e>
+            <m:sup>
+              <m:r>
+                <w:rPr>
+                  <w:rFonts w:ascii="Cambria Math" w:eastAsiaTheme="minorEastAsia" w:hAnsi="Cambria Math"/>
+                </w:rPr>
+                <m:t>3</m:t>
+              </m:r>
+            </m:sup>
+          </m:sSup>
+          <m:r>
+            <w:rPr>
+              <w:rFonts w:ascii="Cambria Math" w:eastAsiaTheme="minorEastAsia" w:hAnsi="Cambria Math"/>
+            </w:rPr>
+            <m:t>+2</m:t>
+          </m:r>
+          <m:sSup>
+            <m:sSupPr>
+              <m:ctrlPr>
+                <w:rPr>
+                  <w:rFonts w:ascii="Cambria Math" w:eastAsiaTheme="minorEastAsia" w:hAnsi="Cambria Math"/>
+                  <w:i/>
+                </w:rPr>
+              </m:ctrlPr>
+            </m:sSupPr>
+            <m:e>
+              <m:r>
+                <w:rPr>
+                  <w:rFonts w:ascii="Cambria Math" w:eastAsiaTheme="minorEastAsia" w:hAnsi="Cambria Math"/>
+                </w:rPr>
+                <m:t>x</m:t>
+              </m:r>
+            </m:e>
+            <m:sup>
+              <m:r>
+                <w:rPr>
+                  <w:rFonts w:ascii="Cambria Math" w:eastAsiaTheme="minorEastAsia" w:hAnsi="Cambria Math"/>
+                </w:rPr>
+                <m:t>2</m:t>
+              </m:r>
+            </m:sup>
+          </m:sSup>
+          <m:r>
+            <w:rPr>
+              <w:rFonts w:ascii="Cambria Math" w:eastAsiaTheme="minorEastAsia" w:hAnsi="Cambria Math"/>
+            </w:rPr>
+            <m:t>-7x+6</m:t>
+          </m:r>
+          <m:sSup>
+            <m:sSupPr>
+              <m:ctrlPr>
+                <w:rPr>
+                  <w:rFonts w:ascii="Cambria Math" w:eastAsiaTheme="minorEastAsia" w:hAnsi="Cambria Math"/>
+                  <w:i/>
+                </w:rPr>
+              </m:ctrlPr>
+            </m:sSupPr>
+            <m:e>
+              <m:r>
+                <w:rPr>
+                  <w:rFonts w:ascii="Cambria Math" w:eastAsiaTheme="minorEastAsia" w:hAnsi="Cambria Math"/>
+                </w:rPr>
+                <m:t>x</m:t>
+              </m:r>
+            </m:e>
+            <m:sup>
+              <m:r>
+                <w:rPr>
+                  <w:rFonts w:ascii="Cambria Math" w:eastAsiaTheme="minorEastAsia" w:hAnsi="Cambria Math"/>
+                </w:rPr>
+                <m:t>2</m:t>
+              </m:r>
+            </m:sup>
+          </m:sSup>
+          <m:r>
+            <w:rPr>
+              <w:rFonts w:ascii="Cambria Math" w:eastAsiaTheme="minorEastAsia" w:hAnsi="Cambria Math"/>
+            </w:rPr>
+            <m:t>+4x-14</m:t>
+          </m:r>
+          <m:r>
+            <m:rPr>
+              <m:sty m:val="p"/>
+            </m:rPr>
+            <w:rPr>
+              <w:rFonts w:eastAsiaTheme="minorEastAsia"/>
+            </w:rPr>
+            <w:br/>
+          </m:r>
+        </m:oMath>
+      </m:oMathPara>
+      <w:r>
+        <w:rPr>
+          <w:rFonts w:eastAsiaTheme="minorEastAsia"/>
+          <w:b/>
+          <w:bCs/>
+        </w:rPr>
+        <w:t xml:space="preserve">(2)  </w:t>
+      </w:r>
+      <m:oMath>
+        <m:r>
+          <m:rPr>
+            <m:sty m:val="bi"/>
+          </m:rPr>
+          <w:rPr>
+            <w:rFonts w:ascii="Cambria Math" w:eastAsiaTheme="minorEastAsia" w:hAnsi="Cambria Math"/>
+          </w:rPr>
+          <m:t>3</m:t>
+        </m:r>
+        <m:sSup>
+          <m:sSupPr>
+            <m:ctrlPr>
+              <w:rPr>
+                <w:rFonts w:ascii="Cambria Math" w:eastAsiaTheme="minorEastAsia" w:hAnsi="Cambria Math"/>
+                <w:b/>
+                <w:bCs/>
+                <w:i/>
+              </w:rPr>
+            </m:ctrlPr>
+          </m:sSupPr>
+          <m:e>
+            <m:r>
+              <m:rPr>
+                <m:sty m:val="bi"/>
+              </m:rPr>
+              <w:rPr>
+                <w:rFonts w:ascii="Cambria Math" w:eastAsiaTheme="minorEastAsia" w:hAnsi="Cambria Math"/>
+              </w:rPr>
+              <m:t>x</m:t>
+            </m:r>
+          </m:e>
+          <m:sup>
+            <m:r>
+              <m:rPr>
+                <m:sty m:val="bi"/>
+              </m:rPr>
+              <w:rPr>
+                <w:rFonts w:ascii="Cambria Math" w:eastAsiaTheme="minorEastAsia" w:hAnsi="Cambria Math"/>
+              </w:rPr>
+              <m:t>3</m:t>
+            </m:r>
+          </m:sup>
+        </m:sSup>
+        <m:r>
+          <m:rPr>
+            <m:sty m:val="bi"/>
+          </m:rPr>
+          <w:rPr>
+            <w:rFonts w:ascii="Cambria Math" w:eastAsiaTheme="minorEastAsia" w:hAnsi="Cambria Math"/>
+          </w:rPr>
+          <m:t>+8</m:t>
+        </m:r>
+        <m:sSup>
+          <m:sSupPr>
+            <m:ctrlPr>
+              <w:rPr>
+                <w:rFonts w:ascii="Cambria Math" w:eastAsiaTheme="minorEastAsia" w:hAnsi="Cambria Math"/>
+                <w:b/>
+                <w:bCs/>
+                <w:i/>
+              </w:rPr>
+            </m:ctrlPr>
+          </m:sSupPr>
+          <m:e>
+            <m:r>
+              <m:rPr>
+                <m:sty m:val="bi"/>
+              </m:rPr>
+              <w:rPr>
+                <w:rFonts w:ascii="Cambria Math" w:eastAsiaTheme="minorEastAsia" w:hAnsi="Cambria Math"/>
+              </w:rPr>
+              <m:t>x</m:t>
+            </m:r>
+          </m:e>
+          <m:sup>
+            <m:r>
+              <m:rPr>
+                <m:sty m:val="bi"/>
+              </m:rPr>
+              <w:rPr>
+                <w:rFonts w:ascii="Cambria Math" w:eastAsiaTheme="minorEastAsia" w:hAnsi="Cambria Math"/>
+              </w:rPr>
+              <m:t>2</m:t>
+            </m:r>
+          </m:sup>
+        </m:sSup>
+        <m:r>
+          <m:rPr>
+            <m:sty m:val="bi"/>
+          </m:rPr>
+          <w:rPr>
+            <w:rFonts w:ascii="Cambria Math" w:eastAsiaTheme="minorEastAsia" w:hAnsi="Cambria Math"/>
+          </w:rPr>
+          <m:t>-3</m:t>
+        </m:r>
+        <m:r>
+          <m:rPr>
+            <m:sty m:val="bi"/>
+          </m:rPr>
+          <w:rPr>
+            <w:rFonts w:ascii="Cambria Math" w:eastAsiaTheme="minorEastAsia" w:hAnsi="Cambria Math"/>
+          </w:rPr>
+          <m:t>x-14</m:t>
+        </m:r>
+      </m:oMath>
+    </w:p>
+    <w:p>
+      <w:pPr>
+        <w:pStyle w:val="ListParagraph"/>
+        <w:numPr>
+          <w:ilvl w:val="0"/>
+          <w:numId w:val="19"/>
+        </w:numPr>
+        <w:rPr>
+          <w:rFonts w:eastAsiaTheme="minorEastAsia"/>
+          <w:b/>
+          <w:bCs/>
+        </w:rPr>
+      </w:pPr>
+      <w:r>
+        <w:rPr>
+          <w:rFonts w:eastAsiaTheme="minorEastAsia"/>
+        </w:rPr>
+        <w:t xml:space="preserve">What is </w:t>
+      </w:r>
+      <m:oMath>
+        <m:sSup>
+          <m:sSupPr>
+            <m:ctrlPr>
+              <w:rPr>
+                <w:rFonts w:ascii="Cambria Math" w:eastAsiaTheme="minorEastAsia" w:hAnsi="Cambria Math"/>
+                <w:i/>
+              </w:rPr>
+            </m:ctrlPr>
+          </m:sSupPr>
+          <m:e>
+            <m:d>
+              <m:dPr>
+                <m:ctrlPr>
+                  <w:rPr>
+                    <w:rFonts w:ascii="Cambria Math" w:eastAsiaTheme="minorEastAsia" w:hAnsi="Cambria Math"/>
+                    <w:i/>
+                  </w:rPr>
+                </m:ctrlPr>
+              </m:dPr>
+              <m:e>
+                <m:r>
+                  <w:rPr>
+                    <w:rFonts w:ascii="Cambria Math" w:eastAsiaTheme="minorEastAsia" w:hAnsi="Cambria Math"/>
+                  </w:rPr>
+                  <m:t>x-7</m:t>
+                </m:r>
+              </m:e>
+            </m:d>
+          </m:e>
+          <m:sup>
+            <m:r>
+              <w:rPr>
+                <w:rFonts w:ascii="Cambria Math" w:eastAsiaTheme="minorEastAsia" w:hAnsi="Cambria Math"/>
+              </w:rPr>
+              <m:t>2</m:t>
+            </m:r>
+          </m:sup>
+        </m:sSup>
+      </m:oMath>
+      <w:r>
+        <w:rPr>
+          <w:rFonts w:eastAsiaTheme="minorEastAsia"/>
+        </w:rPr>
+        <w:t>?</w:t>
+      </w:r>
+      <w:r>
+        <w:rPr>
+          <w:rFonts w:eastAsiaTheme="minorEastAsia"/>
+        </w:rPr>
+        <w:br/>
+      </w:r>
+      <w:r>
+        <w:rPr>
+          <w:rFonts w:eastAsiaTheme="minorEastAsia"/>
+          <w:b/>
+          <w:bCs/>
+        </w:rPr>
+        <w:t xml:space="preserve">(1)  </w:t>
+      </w:r>
+      <m:oMath>
+        <m:sSup>
+          <m:sSupPr>
+            <m:ctrlPr>
+              <w:rPr>
+                <w:rFonts w:ascii="Cambria Math" w:eastAsiaTheme="minorEastAsia" w:hAnsi="Cambria Math"/>
+                <w:b/>
+                <w:bCs/>
+                <w:i/>
+              </w:rPr>
+            </m:ctrlPr>
+          </m:sSupPr>
+          <m:e>
+            <m:r>
+              <m:rPr>
+                <m:sty m:val="bi"/>
+              </m:rPr>
+              <w:rPr>
+                <w:rFonts w:ascii="Cambria Math" w:eastAsiaTheme="minorEastAsia" w:hAnsi="Cambria Math"/>
+              </w:rPr>
+              <m:t>x</m:t>
+            </m:r>
+          </m:e>
+          <m:sup>
+            <m:r>
+              <m:rPr>
+                <m:sty m:val="bi"/>
+              </m:rPr>
+              <w:rPr>
+                <w:rFonts w:ascii="Cambria Math" w:eastAsiaTheme="minorEastAsia" w:hAnsi="Cambria Math"/>
+              </w:rPr>
+              <m:t>2</m:t>
+            </m:r>
+          </m:sup>
+        </m:sSup>
+        <m:r>
+          <m:rPr>
+            <m:sty m:val="bi"/>
+          </m:rPr>
+          <w:rPr>
+            <w:rFonts w:ascii="Cambria Math" w:eastAsiaTheme="minorEastAsia" w:hAnsi="Cambria Math"/>
+          </w:rPr>
+          <m:t>-14</m:t>
+        </m:r>
+        <m:r>
+          <m:rPr>
+            <m:sty m:val="bi"/>
+          </m:rPr>
+          <w:rPr>
+            <w:rFonts w:ascii="Cambria Math" w:eastAsiaTheme="minorEastAsia" w:hAnsi="Cambria Math"/>
+          </w:rPr>
+          <m:t>x+49</m:t>
+        </m:r>
+      </m:oMath>
+    </w:p>
+    <w:p>
+      <w:pPr>
+        <w:pStyle w:val="ListParagraph"/>
+        <w:numPr>
+          <w:ilvl w:val="0"/>
+          <w:numId w:val="19"/>
+        </w:numPr>
+        <w:rPr>
+          <w:rFonts w:eastAsiaTheme="minorEastAsia"/>
+          <w:b/>
+          <w:bCs/>
+        </w:rPr>
+      </w:pPr>
+      <w:r>
+        <w:rPr>
+          <w:rFonts w:eastAsiaTheme="minorEastAsia"/>
+        </w:rPr>
+        <w:t xml:space="preserve">What is </w:t>
+      </w:r>
+      <m:oMath>
+        <m:sSup>
+          <m:sSupPr>
+            <m:ctrlPr>
+              <w:rPr>
+                <w:rFonts w:ascii="Cambria Math" w:eastAsiaTheme="minorEastAsia" w:hAnsi="Cambria Math"/>
+                <w:i/>
+              </w:rPr>
+            </m:ctrlPr>
+          </m:sSupPr>
+          <m:e>
+            <m:d>
+              <m:dPr>
+                <m:ctrlPr>
+                  <w:rPr>
+                    <w:rFonts w:ascii="Cambria Math" w:eastAsiaTheme="minorEastAsia" w:hAnsi="Cambria Math"/>
+                    <w:i/>
+                  </w:rPr>
+                </m:ctrlPr>
+              </m:dPr>
+              <m:e>
+                <m:r>
+                  <w:rPr>
+                    <w:rFonts w:ascii="Cambria Math" w:eastAsiaTheme="minorEastAsia" w:hAnsi="Cambria Math"/>
+                  </w:rPr>
+                  <m:t>3</m:t>
+                </m:r>
+                <m:sSup>
+                  <m:sSupPr>
+                    <m:ctrlPr>
+                      <w:rPr>
+                        <w:rFonts w:ascii="Cambria Math" w:eastAsiaTheme="minorEastAsia" w:hAnsi="Cambria Math"/>
+                        <w:i/>
+                      </w:rPr>
+                    </m:ctrlPr>
+                  </m:sSupPr>
+                  <m:e>
+                    <m:r>
+                      <w:rPr>
+                        <w:rFonts w:ascii="Cambria Math" w:eastAsiaTheme="minorEastAsia" w:hAnsi="Cambria Math"/>
+                      </w:rPr>
+                      <m:t>x</m:t>
+                    </m:r>
+                  </m:e>
+                  <m:sup>
+                    <m:r>
+                      <w:rPr>
+                        <w:rFonts w:ascii="Cambria Math" w:eastAsiaTheme="minorEastAsia" w:hAnsi="Cambria Math"/>
+                      </w:rPr>
+                      <m:t>2</m:t>
+                    </m:r>
+                  </m:sup>
+                </m:sSup>
+                <m:r>
+                  <w:rPr>
+                    <w:rFonts w:ascii="Cambria Math" w:eastAsiaTheme="minorEastAsia" w:hAnsi="Cambria Math"/>
+                  </w:rPr>
+                  <m:t>+5</m:t>
+                </m:r>
+              </m:e>
+            </m:d>
           </m:e>
           <m:sup>
             <m:r>
@@ -3112,8 +3282,26 @@
           <w:rPr>
             <w:rFonts w:ascii="Cambria Math" w:eastAsiaTheme="minorEastAsia" w:hAnsi="Cambria Math"/>
           </w:rPr>
-          <m:t>÷(x-4)</m:t>
+          <m:t>÷</m:t>
         </m:r>
+        <m:d>
+          <m:dPr>
+            <m:ctrlPr>
+              <w:rPr>
+                <w:rFonts w:ascii="Cambria Math" w:eastAsiaTheme="minorEastAsia" w:hAnsi="Cambria Math"/>
+                <w:i/>
+              </w:rPr>
+            </m:ctrlPr>
+          </m:dPr>
+          <m:e>
+            <m:r>
+              <w:rPr>
+                <w:rFonts w:ascii="Cambria Math" w:eastAsiaTheme="minorEastAsia" w:hAnsi="Cambria Math"/>
+              </w:rPr>
+              <m:t>x-4</m:t>
+            </m:r>
+          </m:e>
+        </m:d>
       </m:oMath>
       <w:r>
         <w:rPr>
@@ -3246,40 +3434,58 @@
           <w:rPr>
             <w:rFonts w:ascii="Cambria Math" w:hAnsi="Cambria Math"/>
           </w:rPr>
-          <m:t>5∙(2</m:t>
+          <m:t>5∙</m:t>
         </m:r>
-        <m:sSup>
-          <m:sSupPr>
+        <m:d>
+          <m:dPr>
             <m:ctrlPr>
               <w:rPr>
                 <w:rFonts w:ascii="Cambria Math" w:hAnsi="Cambria Math"/>
                 <w:i/>
               </w:rPr>
             </m:ctrlPr>
-          </m:sSupPr>
+          </m:dPr>
           <m:e>
             <m:r>
               <w:rPr>
                 <w:rFonts w:ascii="Cambria Math" w:hAnsi="Cambria Math"/>
               </w:rPr>
-              <m:t>x</m:t>
+              <m:t>2</m:t>
+            </m:r>
+            <m:sSup>
+              <m:sSupPr>
+                <m:ctrlPr>
+                  <w:rPr>
+                    <w:rFonts w:ascii="Cambria Math" w:hAnsi="Cambria Math"/>
+                    <w:i/>
+                  </w:rPr>
+                </m:ctrlPr>
+              </m:sSupPr>
+              <m:e>
+                <m:r>
+                  <w:rPr>
+                    <w:rFonts w:ascii="Cambria Math" w:hAnsi="Cambria Math"/>
+                  </w:rPr>
+                  <m:t>x</m:t>
+                </m:r>
+              </m:e>
+              <m:sup>
+                <m:r>
+                  <w:rPr>
+                    <w:rFonts w:ascii="Cambria Math" w:hAnsi="Cambria Math"/>
+                  </w:rPr>
+                  <m:t>2</m:t>
+                </m:r>
+              </m:sup>
+            </m:sSup>
+            <m:r>
+              <w:rPr>
+                <w:rFonts w:ascii="Cambria Math" w:hAnsi="Cambria Math"/>
+              </w:rPr>
+              <m:t>-3x+4</m:t>
             </m:r>
           </m:e>
-          <m:sup>
-            <m:r>
-              <w:rPr>
-                <w:rFonts w:ascii="Cambria Math" w:hAnsi="Cambria Math"/>
-              </w:rPr>
-              <m:t>2</m:t>
-            </m:r>
-          </m:sup>
-        </m:sSup>
-        <m:r>
-          <w:rPr>
-            <w:rFonts w:ascii="Cambria Math" w:hAnsi="Cambria Math"/>
-          </w:rPr>
-          <m:t>-3x+4)</m:t>
-        </m:r>
+        </m:d>
       </m:oMath>
       <w:r>
         <w:rPr>
@@ -3357,16 +3563,7 @@
             <w:rPr>
               <w:rFonts w:ascii="Cambria Math" w:hAnsi="Cambria Math"/>
             </w:rPr>
-            <m:t>x+2</m:t>
-          </m:r>
-          <m:r>
-            <m:rPr>
-              <m:sty m:val="bi"/>
-            </m:rPr>
-            <w:rPr>
-              <w:rFonts w:ascii="Cambria Math" w:hAnsi="Cambria Math"/>
-            </w:rPr>
-            <m:t>0</m:t>
+            <m:t>x+20</m:t>
           </m:r>
         </m:oMath>
       </m:oMathPara>
@@ -3450,40 +3647,58 @@
           <w:rPr>
             <w:rFonts w:ascii="Cambria Math" w:eastAsiaTheme="minorEastAsia" w:hAnsi="Cambria Math"/>
           </w:rPr>
-          <m:t>-(2</m:t>
+          <m:t>-</m:t>
         </m:r>
-        <m:sSup>
-          <m:sSupPr>
+        <m:d>
+          <m:dPr>
             <m:ctrlPr>
               <w:rPr>
                 <w:rFonts w:ascii="Cambria Math" w:eastAsiaTheme="minorEastAsia" w:hAnsi="Cambria Math"/>
                 <w:i/>
               </w:rPr>
             </m:ctrlPr>
-          </m:sSupPr>
+          </m:dPr>
           <m:e>
             <m:r>
               <w:rPr>
                 <w:rFonts w:ascii="Cambria Math" w:eastAsiaTheme="minorEastAsia" w:hAnsi="Cambria Math"/>
               </w:rPr>
-              <m:t>x</m:t>
+              <m:t>2</m:t>
+            </m:r>
+            <m:sSup>
+              <m:sSupPr>
+                <m:ctrlPr>
+                  <w:rPr>
+                    <w:rFonts w:ascii="Cambria Math" w:eastAsiaTheme="minorEastAsia" w:hAnsi="Cambria Math"/>
+                    <w:i/>
+                  </w:rPr>
+                </m:ctrlPr>
+              </m:sSupPr>
+              <m:e>
+                <m:r>
+                  <w:rPr>
+                    <w:rFonts w:ascii="Cambria Math" w:eastAsiaTheme="minorEastAsia" w:hAnsi="Cambria Math"/>
+                  </w:rPr>
+                  <m:t>x</m:t>
+                </m:r>
+              </m:e>
+              <m:sup>
+                <m:r>
+                  <w:rPr>
+                    <w:rFonts w:ascii="Cambria Math" w:eastAsiaTheme="minorEastAsia" w:hAnsi="Cambria Math"/>
+                  </w:rPr>
+                  <m:t>2</m:t>
+                </m:r>
+              </m:sup>
+            </m:sSup>
+            <m:r>
+              <w:rPr>
+                <w:rFonts w:ascii="Cambria Math" w:eastAsiaTheme="minorEastAsia" w:hAnsi="Cambria Math"/>
+              </w:rPr>
+              <m:t>+3x+4</m:t>
             </m:r>
           </m:e>
-          <m:sup>
-            <m:r>
-              <w:rPr>
-                <w:rFonts w:ascii="Cambria Math" w:eastAsiaTheme="minorEastAsia" w:hAnsi="Cambria Math"/>
-              </w:rPr>
-              <m:t>2</m:t>
-            </m:r>
-          </m:sup>
-        </m:sSup>
-        <m:r>
-          <w:rPr>
-            <w:rFonts w:ascii="Cambria Math" w:eastAsiaTheme="minorEastAsia" w:hAnsi="Cambria Math"/>
-          </w:rPr>
-          <m:t>+3x+4)</m:t>
-        </m:r>
+        </m:d>
       </m:oMath>
       <w:r>
         <w:rPr>
@@ -3793,10 +4008,11 @@
             <m:t>x-4</m:t>
           </m:r>
           <m:r>
+            <m:rPr>
+              <m:sty m:val="b"/>
+            </m:rPr>
             <w:rPr>
               <w:rFonts w:eastAsiaTheme="minorEastAsia"/>
-              <w:b/>
-              <w:bCs/>
             </w:rPr>
             <w:br/>
           </m:r>
@@ -4000,6 +4216,9 @@
             <m:t>5a=10</m:t>
           </m:r>
           <m:r>
+            <m:rPr>
+              <m:sty m:val="p"/>
+            </m:rPr>
             <w:rPr>
               <w:rFonts w:ascii="Cambria Math" w:eastAsiaTheme="minorEastAsia" w:hAnsi="Cambria Math"/>
             </w:rPr>
@@ -4356,21 +4575,12 @@
             <w:rPr>
               <w:rFonts w:ascii="Cambria Math" w:eastAsiaTheme="minorEastAsia" w:hAnsi="Cambria Math"/>
             </w:rPr>
-            <m:t>+</m:t>
+            <m:t>+2ax+25</m:t>
           </m:r>
           <m:r>
-            <w:rPr>
-              <w:rFonts w:ascii="Cambria Math" w:eastAsiaTheme="minorEastAsia" w:hAnsi="Cambria Math"/>
-            </w:rPr>
-            <m:t>2</m:t>
-          </m:r>
-          <m:r>
-            <w:rPr>
-              <w:rFonts w:ascii="Cambria Math" w:eastAsiaTheme="minorEastAsia" w:hAnsi="Cambria Math"/>
-            </w:rPr>
-            <m:t>ax+25</m:t>
-          </m:r>
-          <m:r>
+            <m:rPr>
+              <m:sty m:val="p"/>
+            </m:rPr>
             <w:rPr>
               <w:rFonts w:eastAsiaTheme="minorEastAsia"/>
             </w:rPr>
@@ -4411,6 +4621,9 @@
             <m:t>=25</m:t>
           </m:r>
           <m:r>
+            <m:rPr>
+              <m:sty m:val="p"/>
+            </m:rPr>
             <w:rPr>
               <w:rFonts w:eastAsiaTheme="minorEastAsia"/>
             </w:rPr>
@@ -4425,6 +4638,9 @@
             <m:t>a=±5</m:t>
           </m:r>
           <m:r>
+            <m:rPr>
+              <m:sty m:val="p"/>
+            </m:rPr>
             <w:rPr>
               <w:rFonts w:eastAsiaTheme="minorEastAsia"/>
             </w:rPr>
@@ -4439,6 +4655,9 @@
             <m:t>2a=10</m:t>
           </m:r>
           <m:r>
+            <m:rPr>
+              <m:sty m:val="p"/>
+            </m:rPr>
             <w:rPr>
               <w:rFonts w:eastAsiaTheme="minorEastAsia"/>
             </w:rPr>
@@ -4595,6 +4814,9 @@
             <m:t>=</m:t>
           </m:r>
           <m:r>
+            <m:rPr>
+              <m:sty m:val="p"/>
+            </m:rPr>
             <w:rPr>
               <w:rFonts w:ascii="Cambria Math" w:eastAsiaTheme="minorEastAsia" w:hAnsi="Cambria Math"/>
             </w:rPr>
@@ -4671,6 +4893,9 @@
             <m:t>=</m:t>
           </m:r>
           <m:r>
+            <m:rPr>
+              <m:sty m:val="p"/>
+            </m:rPr>
             <w:rPr>
               <w:rFonts w:ascii="Cambria Math" w:eastAsiaTheme="minorEastAsia" w:hAnsi="Cambria Math"/>
             </w:rPr>
@@ -4736,19 +4961,7 @@
                 <w:rPr>
                   <w:rFonts w:ascii="Cambria Math" w:eastAsiaTheme="minorEastAsia" w:hAnsi="Cambria Math"/>
                 </w:rPr>
-                <m:t>+</m:t>
-              </m:r>
-              <m:r>
-                <w:rPr>
-                  <w:rFonts w:ascii="Cambria Math" w:eastAsiaTheme="minorEastAsia" w:hAnsi="Cambria Math"/>
-                </w:rPr>
-                <m:t>6</m:t>
-              </m:r>
-              <m:r>
-                <w:rPr>
-                  <w:rFonts w:ascii="Cambria Math" w:eastAsiaTheme="minorEastAsia" w:hAnsi="Cambria Math"/>
-                </w:rPr>
-                <m:t>x+9</m:t>
+                <m:t>+6x+9</m:t>
               </m:r>
             </m:e>
           </m:d>
@@ -4759,6 +4972,9 @@
             <m:t>=</m:t>
           </m:r>
           <m:r>
+            <m:rPr>
+              <m:sty m:val="p"/>
+            </m:rPr>
             <w:rPr>
               <w:rFonts w:ascii="Cambria Math" w:eastAsiaTheme="minorEastAsia" w:hAnsi="Cambria Math"/>
             </w:rPr>
@@ -4905,6 +5121,9 @@
             <m:t>=</m:t>
           </m:r>
           <m:r>
+            <m:rPr>
+              <m:sty m:val="p"/>
+            </m:rPr>
             <w:rPr>
               <w:rFonts w:ascii="Cambria Math" w:eastAsiaTheme="minorEastAsia" w:hAnsi="Cambria Math"/>
             </w:rPr>
@@ -5010,6 +5229,1769 @@
         </m:oMath>
       </m:oMathPara>
     </w:p>
+    <w:p>
+      <w:pPr>
+        <w:pStyle w:val="Heading2"/>
+      </w:pPr>
+      <w:r>
+        <w:t xml:space="preserve">1.2 </w:t>
+      </w:r>
+      <w:r>
+        <w:rPr>
+          <w:rFonts w:eastAsiaTheme="minorEastAsia"/>
+        </w:rPr>
+        <w:t>Polynomial Factoring</w:t>
+      </w:r>
+    </w:p>
+    <w:p>
+      <w:r>
+        <w:rPr>
+          <w:i/>
+          <w:iCs/>
+        </w:rPr>
+        <w:t>Factoring</w:t>
+      </w:r>
+      <w:r>
+        <w:t xml:space="preserve"> an integer means finding two other integers (other than 1) whose product is equal to the original integer. The integer 15 has two factors: 3 and 5.</w:t>
+      </w:r>
+    </w:p>
+    <w:p>
+      <w:r>
+        <w:t>When a polynomial is factored, the factors can provide useful information about the polynomial that was not apparent in the non-factored form.</w:t>
+      </w:r>
+    </w:p>
+    <w:p>
+      <w:r>
+        <w:t xml:space="preserve">Just like some numbers can’t be factored (for example, 7, and other prime numbers), some polynomials cannot be factored either. When a polynomial can be factored, there are several </w:t>
+      </w:r>
+      <w:r>
+        <w:t>different methods of obtaining the factorization, depending on the polynomial.</w:t>
+      </w:r>
+    </w:p>
+    <w:p>
+      <w:pPr>
+        <w:rPr>
+          <w:b/>
+          <w:bCs/>
+        </w:rPr>
+      </w:pPr>
+      <w:r>
+        <w:rPr>
+          <w:b/>
+          <w:bCs/>
+        </w:rPr>
+        <w:t>Greatest Common Factor Factoring</w:t>
+      </w:r>
+    </w:p>
+    <w:p>
+      <w:proofErr w:type="gramStart"/>
+      <w:r>
+        <w:rPr>
+          <w:i/>
+          <w:iCs/>
+        </w:rPr>
+        <w:t>Greatest</w:t>
+      </w:r>
+      <w:proofErr w:type="gramEnd"/>
+      <w:r>
+        <w:rPr>
+          <w:i/>
+          <w:iCs/>
+        </w:rPr>
+        <w:t xml:space="preserve"> common factor</w:t>
+      </w:r>
+      <w:r>
+        <w:t xml:space="preserve"> </w:t>
+      </w:r>
+      <w:proofErr w:type="gramStart"/>
+      <w:r>
+        <w:t>factoring</w:t>
+      </w:r>
+      <w:proofErr w:type="gramEnd"/>
+      <w:r>
+        <w:t xml:space="preserve"> is the first type of factoring you should always try. If all the terms of a polynomial have a common factor, that common factor can be “factored out.” Often, the only common factor is 1, in which case this type of factoring is not useful.</w:t>
+      </w:r>
+    </w:p>
+    <w:p>
+      <w:pPr>
+        <w:rPr>
+          <w:b/>
+          <w:bCs/>
+        </w:rPr>
+      </w:pPr>
+      <w:r>
+        <w:rPr>
+          <w:b/>
+          <w:bCs/>
+        </w:rPr>
+        <w:t>Factoring a Quadratic Trinomial into the Product of Two Binomials</w:t>
+      </w:r>
+    </w:p>
+    <w:p>
+      <w:pPr>
+        <w:rPr>
+          <w:rFonts w:eastAsiaTheme="minorEastAsia"/>
+        </w:rPr>
+      </w:pPr>
+      <w:r>
+        <w:t xml:space="preserve">What is the opposite of FOIL? The opposite is factoring a quadratic trinomial like </w:t>
+      </w:r>
+      <m:oMath>
+        <m:sSup>
+          <m:sSupPr>
+            <m:ctrlPr>
+              <w:rPr>
+                <w:rFonts w:ascii="Cambria Math" w:hAnsi="Cambria Math"/>
+                <w:i/>
+              </w:rPr>
+            </m:ctrlPr>
+          </m:sSupPr>
+          <m:e>
+            <m:r>
+              <w:rPr>
+                <w:rFonts w:ascii="Cambria Math" w:hAnsi="Cambria Math"/>
+              </w:rPr>
+              <m:t>x</m:t>
+            </m:r>
+          </m:e>
+          <m:sup>
+            <m:r>
+              <w:rPr>
+                <w:rFonts w:ascii="Cambria Math" w:hAnsi="Cambria Math"/>
+              </w:rPr>
+              <m:t>2</m:t>
+            </m:r>
+          </m:sup>
+        </m:sSup>
+        <m:r>
+          <w:rPr>
+            <w:rFonts w:ascii="Cambria Math" w:hAnsi="Cambria Math"/>
+          </w:rPr>
+          <m:t>+5x+6</m:t>
+        </m:r>
+      </m:oMath>
+      <w:r>
+        <w:rPr>
+          <w:rFonts w:eastAsiaTheme="minorEastAsia"/>
+        </w:rPr>
+        <w:t xml:space="preserve"> into the product of two binomials.</w:t>
+      </w:r>
+    </w:p>
+    <w:p>
+      <w:pPr>
+        <w:rPr>
+          <w:rFonts w:eastAsiaTheme="minorEastAsia"/>
+        </w:rPr>
+      </w:pPr>
+      <w:r>
+        <w:rPr>
+          <w:rFonts w:eastAsiaTheme="minorEastAsia"/>
+        </w:rPr>
+        <w:t xml:space="preserve">If the trinomial is of the form </w:t>
+      </w:r>
+      <m:oMath>
+        <m:sSup>
+          <m:sSupPr>
+            <m:ctrlPr>
+              <w:rPr>
+                <w:rFonts w:ascii="Cambria Math" w:eastAsiaTheme="minorEastAsia" w:hAnsi="Cambria Math"/>
+                <w:i/>
+              </w:rPr>
+            </m:ctrlPr>
+          </m:sSupPr>
+          <m:e>
+            <m:r>
+              <w:rPr>
+                <w:rFonts w:ascii="Cambria Math" w:eastAsiaTheme="minorEastAsia" w:hAnsi="Cambria Math"/>
+              </w:rPr>
+              <m:t>x</m:t>
+            </m:r>
+          </m:e>
+          <m:sup>
+            <m:r>
+              <w:rPr>
+                <w:rFonts w:ascii="Cambria Math" w:eastAsiaTheme="minorEastAsia" w:hAnsi="Cambria Math"/>
+              </w:rPr>
+              <m:t>2</m:t>
+            </m:r>
+          </m:sup>
+        </m:sSup>
+        <m:r>
+          <w:rPr>
+            <w:rFonts w:ascii="Cambria Math" w:eastAsiaTheme="minorEastAsia" w:hAnsi="Cambria Math"/>
+          </w:rPr>
+          <m:t>+bx+c=0</m:t>
+        </m:r>
+      </m:oMath>
+      <w:r>
+        <w:rPr>
+          <w:rFonts w:eastAsiaTheme="minorEastAsia"/>
+        </w:rPr>
+        <w:t>, find two numbers that have a sum of b and a product of c.</w:t>
+      </w:r>
+    </w:p>
+    <w:p>
+      <w:r>
+        <w:t>Perfect Square Trinomial Factoring</w:t>
+      </w:r>
+    </w:p>
+    <w:p>
+      <w:pPr>
+        <w:rPr>
+          <w:rFonts w:eastAsiaTheme="minorEastAsia"/>
+        </w:rPr>
+      </w:pPr>
+      <w:r>
+        <w:t xml:space="preserve">The trinomials </w:t>
+      </w:r>
+      <m:oMath>
+        <m:sSup>
+          <m:sSupPr>
+            <m:ctrlPr>
+              <w:rPr>
+                <w:rFonts w:ascii="Cambria Math" w:hAnsi="Cambria Math"/>
+                <w:i/>
+              </w:rPr>
+            </m:ctrlPr>
+          </m:sSupPr>
+          <m:e>
+            <m:r>
+              <w:rPr>
+                <w:rFonts w:ascii="Cambria Math" w:hAnsi="Cambria Math"/>
+              </w:rPr>
+              <m:t>x</m:t>
+            </m:r>
+          </m:e>
+          <m:sup>
+            <m:r>
+              <w:rPr>
+                <w:rFonts w:ascii="Cambria Math" w:hAnsi="Cambria Math"/>
+              </w:rPr>
+              <m:t>2</m:t>
+            </m:r>
+          </m:sup>
+        </m:sSup>
+        <m:r>
+          <w:rPr>
+            <w:rFonts w:ascii="Cambria Math" w:hAnsi="Cambria Math"/>
+          </w:rPr>
+          <m:t>+6x+3</m:t>
+        </m:r>
+      </m:oMath>
+      <w:r>
+        <w:rPr>
+          <w:rFonts w:eastAsiaTheme="minorEastAsia"/>
+        </w:rPr>
+        <w:t xml:space="preserve">, </w:t>
+      </w:r>
+      <m:oMath>
+        <m:sSup>
+          <m:sSupPr>
+            <m:ctrlPr>
+              <w:rPr>
+                <w:rFonts w:ascii="Cambria Math" w:eastAsiaTheme="minorEastAsia" w:hAnsi="Cambria Math"/>
+                <w:i/>
+              </w:rPr>
+            </m:ctrlPr>
+          </m:sSupPr>
+          <m:e>
+            <m:r>
+              <w:rPr>
+                <w:rFonts w:ascii="Cambria Math" w:eastAsiaTheme="minorEastAsia" w:hAnsi="Cambria Math"/>
+              </w:rPr>
+              <m:t>x</m:t>
+            </m:r>
+          </m:e>
+          <m:sup>
+            <m:r>
+              <w:rPr>
+                <w:rFonts w:ascii="Cambria Math" w:eastAsiaTheme="minorEastAsia" w:hAnsi="Cambria Math"/>
+              </w:rPr>
+              <m:t>2</m:t>
+            </m:r>
+          </m:sup>
+        </m:sSup>
+        <m:r>
+          <w:rPr>
+            <w:rFonts w:ascii="Cambria Math" w:eastAsiaTheme="minorEastAsia" w:hAnsi="Cambria Math"/>
+          </w:rPr>
+          <m:t>+8x+16</m:t>
+        </m:r>
+      </m:oMath>
+      <w:r>
+        <w:rPr>
+          <w:rFonts w:eastAsiaTheme="minorEastAsia"/>
+        </w:rPr>
+        <w:t xml:space="preserve"> and </w:t>
+      </w:r>
+      <w:r>
+        <w:rPr>
+          <w:rFonts w:eastAsiaTheme="minorEastAsia"/>
+        </w:rPr>
+        <w:br/>
+      </w:r>
+      <m:oMath>
+        <m:sSup>
+          <m:sSupPr>
+            <m:ctrlPr>
+              <w:rPr>
+                <w:rFonts w:ascii="Cambria Math" w:hAnsi="Cambria Math"/>
+                <w:i/>
+              </w:rPr>
+            </m:ctrlPr>
+          </m:sSupPr>
+          <m:e>
+            <m:r>
+              <w:rPr>
+                <w:rFonts w:ascii="Cambria Math" w:hAnsi="Cambria Math"/>
+              </w:rPr>
+              <m:t>x</m:t>
+            </m:r>
+          </m:e>
+          <m:sup>
+            <m:r>
+              <w:rPr>
+                <w:rFonts w:ascii="Cambria Math" w:hAnsi="Cambria Math"/>
+              </w:rPr>
+              <m:t>2</m:t>
+            </m:r>
+          </m:sup>
+        </m:sSup>
+        <m:r>
+          <w:rPr>
+            <w:rFonts w:ascii="Cambria Math" w:hAnsi="Cambria Math"/>
+          </w:rPr>
+          <m:t>+10x+25</m:t>
+        </m:r>
+      </m:oMath>
+      <w:r>
+        <w:rPr>
+          <w:rFonts w:eastAsiaTheme="minorEastAsia"/>
+        </w:rPr>
+        <w:t xml:space="preserve">, are three examples of perfect square trinomials. These can be factored into </w:t>
+      </w:r>
+      <m:oMath>
+        <m:sSup>
+          <m:sSupPr>
+            <m:ctrlPr>
+              <w:rPr>
+                <w:rFonts w:ascii="Cambria Math" w:eastAsiaTheme="minorEastAsia" w:hAnsi="Cambria Math"/>
+                <w:i/>
+              </w:rPr>
+            </m:ctrlPr>
+          </m:sSupPr>
+          <m:e>
+            <m:d>
+              <m:dPr>
+                <m:ctrlPr>
+                  <w:rPr>
+                    <w:rFonts w:ascii="Cambria Math" w:eastAsiaTheme="minorEastAsia" w:hAnsi="Cambria Math"/>
+                    <w:i/>
+                  </w:rPr>
+                </m:ctrlPr>
+              </m:dPr>
+              <m:e>
+                <m:r>
+                  <w:rPr>
+                    <w:rFonts w:ascii="Cambria Math" w:eastAsiaTheme="minorEastAsia" w:hAnsi="Cambria Math"/>
+                  </w:rPr>
+                  <m:t>x+3</m:t>
+                </m:r>
+              </m:e>
+            </m:d>
+          </m:e>
+          <m:sup>
+            <m:r>
+              <w:rPr>
+                <w:rFonts w:ascii="Cambria Math" w:eastAsiaTheme="minorEastAsia" w:hAnsi="Cambria Math"/>
+              </w:rPr>
+              <m:t>2</m:t>
+            </m:r>
+          </m:sup>
+        </m:sSup>
+      </m:oMath>
+      <w:r>
+        <w:rPr>
+          <w:rFonts w:eastAsiaTheme="minorEastAsia"/>
+        </w:rPr>
+        <w:t xml:space="preserve">, </w:t>
+      </w:r>
+      <m:oMath>
+        <m:sSup>
+          <m:sSupPr>
+            <m:ctrlPr>
+              <w:rPr>
+                <w:rFonts w:ascii="Cambria Math" w:eastAsiaTheme="minorEastAsia" w:hAnsi="Cambria Math"/>
+                <w:i/>
+              </w:rPr>
+            </m:ctrlPr>
+          </m:sSupPr>
+          <m:e>
+            <m:d>
+              <m:dPr>
+                <m:ctrlPr>
+                  <w:rPr>
+                    <w:rFonts w:ascii="Cambria Math" w:eastAsiaTheme="minorEastAsia" w:hAnsi="Cambria Math"/>
+                    <w:i/>
+                  </w:rPr>
+                </m:ctrlPr>
+              </m:dPr>
+              <m:e>
+                <m:r>
+                  <w:rPr>
+                    <w:rFonts w:ascii="Cambria Math" w:eastAsiaTheme="minorEastAsia" w:hAnsi="Cambria Math"/>
+                  </w:rPr>
+                  <m:t>x+4</m:t>
+                </m:r>
+              </m:e>
+            </m:d>
+          </m:e>
+          <m:sup>
+            <m:r>
+              <w:rPr>
+                <w:rFonts w:ascii="Cambria Math" w:eastAsiaTheme="minorEastAsia" w:hAnsi="Cambria Math"/>
+              </w:rPr>
+              <m:t>2</m:t>
+            </m:r>
+          </m:sup>
+        </m:sSup>
+      </m:oMath>
+      <w:r>
+        <w:rPr>
+          <w:rFonts w:eastAsiaTheme="minorEastAsia"/>
+        </w:rPr>
+        <w:t xml:space="preserve">, and </w:t>
+      </w:r>
+      <m:oMath>
+        <m:sSup>
+          <m:sSupPr>
+            <m:ctrlPr>
+              <w:rPr>
+                <w:rFonts w:ascii="Cambria Math" w:eastAsiaTheme="minorEastAsia" w:hAnsi="Cambria Math"/>
+                <w:i/>
+              </w:rPr>
+            </m:ctrlPr>
+          </m:sSupPr>
+          <m:e>
+            <m:d>
+              <m:dPr>
+                <m:ctrlPr>
+                  <w:rPr>
+                    <w:rFonts w:ascii="Cambria Math" w:eastAsiaTheme="minorEastAsia" w:hAnsi="Cambria Math"/>
+                    <w:i/>
+                  </w:rPr>
+                </m:ctrlPr>
+              </m:dPr>
+              <m:e>
+                <m:r>
+                  <w:rPr>
+                    <w:rFonts w:ascii="Cambria Math" w:eastAsiaTheme="minorEastAsia" w:hAnsi="Cambria Math"/>
+                  </w:rPr>
+                  <m:t>x+5</m:t>
+                </m:r>
+              </m:e>
+            </m:d>
+          </m:e>
+          <m:sup>
+            <m:r>
+              <w:rPr>
+                <w:rFonts w:ascii="Cambria Math" w:eastAsiaTheme="minorEastAsia" w:hAnsi="Cambria Math"/>
+              </w:rPr>
+              <m:t>2</m:t>
+            </m:r>
+          </m:sup>
+        </m:sSup>
+      </m:oMath>
+      <w:r>
+        <w:rPr>
+          <w:rFonts w:eastAsiaTheme="minorEastAsia"/>
+        </w:rPr>
+        <w:t>, respectively.</w:t>
+      </w:r>
+    </w:p>
+    <w:p>
+      <w:pPr>
+        <w:rPr>
+          <w:rFonts w:eastAsiaTheme="minorEastAsia"/>
+        </w:rPr>
+      </w:pPr>
+      <w:r>
+        <w:rPr>
+          <w:rFonts w:eastAsiaTheme="minorEastAsia"/>
+        </w:rPr>
+        <w:t xml:space="preserve">The way to recognize a perfect square trinomial of the form </w:t>
+      </w:r>
+      <m:oMath>
+        <m:sSup>
+          <m:sSupPr>
+            <m:ctrlPr>
+              <w:rPr>
+                <w:rFonts w:ascii="Cambria Math" w:eastAsiaTheme="minorEastAsia" w:hAnsi="Cambria Math"/>
+                <w:i/>
+              </w:rPr>
+            </m:ctrlPr>
+          </m:sSupPr>
+          <m:e>
+            <m:r>
+              <w:rPr>
+                <w:rFonts w:ascii="Cambria Math" w:eastAsiaTheme="minorEastAsia" w:hAnsi="Cambria Math"/>
+              </w:rPr>
+              <m:t>x</m:t>
+            </m:r>
+          </m:e>
+          <m:sup>
+            <m:r>
+              <w:rPr>
+                <w:rFonts w:ascii="Cambria Math" w:eastAsiaTheme="minorEastAsia" w:hAnsi="Cambria Math"/>
+              </w:rPr>
+              <m:t>2</m:t>
+            </m:r>
+          </m:sup>
+        </m:sSup>
+        <m:r>
+          <w:rPr>
+            <w:rFonts w:ascii="Cambria Math" w:eastAsiaTheme="minorEastAsia" w:hAnsi="Cambria Math"/>
+          </w:rPr>
+          <m:t>+bx+c</m:t>
+        </m:r>
+      </m:oMath>
+      <w:r>
+        <w:rPr>
+          <w:rFonts w:eastAsiaTheme="minorEastAsia"/>
+        </w:rPr>
+        <w:t xml:space="preserve"> is to compare</w:t>
+      </w:r>
+      <w:r>
+        <w:rPr>
+          <w:rFonts w:eastAsiaTheme="minorEastAsia"/>
+          <w:i/>
+          <w:iCs/>
+        </w:rPr>
+        <w:t xml:space="preserve"> c</w:t>
+      </w:r>
+      <w:r>
+        <w:rPr>
+          <w:rFonts w:eastAsiaTheme="minorEastAsia"/>
+        </w:rPr>
+        <w:t xml:space="preserve"> to </w:t>
+      </w:r>
+      <m:oMath>
+        <m:sSup>
+          <m:sSupPr>
+            <m:ctrlPr>
+              <w:rPr>
+                <w:rFonts w:ascii="Cambria Math" w:eastAsiaTheme="minorEastAsia" w:hAnsi="Cambria Math"/>
+                <w:i/>
+              </w:rPr>
+            </m:ctrlPr>
+          </m:sSupPr>
+          <m:e>
+            <m:d>
+              <m:dPr>
+                <m:ctrlPr>
+                  <w:rPr>
+                    <w:rFonts w:ascii="Cambria Math" w:eastAsiaTheme="minorEastAsia" w:hAnsi="Cambria Math"/>
+                    <w:i/>
+                  </w:rPr>
+                </m:ctrlPr>
+              </m:dPr>
+              <m:e>
+                <m:f>
+                  <m:fPr>
+                    <m:ctrlPr>
+                      <w:rPr>
+                        <w:rFonts w:ascii="Cambria Math" w:eastAsiaTheme="minorEastAsia" w:hAnsi="Cambria Math"/>
+                        <w:i/>
+                      </w:rPr>
+                    </m:ctrlPr>
+                  </m:fPr>
+                  <m:num>
+                    <m:r>
+                      <w:rPr>
+                        <w:rFonts w:ascii="Cambria Math" w:eastAsiaTheme="minorEastAsia" w:hAnsi="Cambria Math"/>
+                      </w:rPr>
+                      <m:t>b</m:t>
+                    </m:r>
+                  </m:num>
+                  <m:den>
+                    <m:r>
+                      <w:rPr>
+                        <w:rFonts w:ascii="Cambria Math" w:eastAsiaTheme="minorEastAsia" w:hAnsi="Cambria Math"/>
+                      </w:rPr>
+                      <m:t>2</m:t>
+                    </m:r>
+                  </m:den>
+                </m:f>
+              </m:e>
+            </m:d>
+          </m:e>
+          <m:sup>
+            <m:r>
+              <w:rPr>
+                <w:rFonts w:ascii="Cambria Math" w:eastAsiaTheme="minorEastAsia" w:hAnsi="Cambria Math"/>
+              </w:rPr>
+              <m:t>2</m:t>
+            </m:r>
+          </m:sup>
+        </m:sSup>
+      </m:oMath>
+      <w:r>
+        <w:rPr>
+          <w:rFonts w:eastAsiaTheme="minorEastAsia"/>
+        </w:rPr>
+        <w:t>.</w:t>
+      </w:r>
+    </w:p>
+    <w:p>
+      <w:pPr>
+        <w:rPr>
+          <w:rFonts w:eastAsiaTheme="minorEastAsia"/>
+        </w:rPr>
+      </w:pPr>
+      <w:r>
+        <w:rPr>
+          <w:rFonts w:eastAsiaTheme="minorEastAsia"/>
+        </w:rPr>
+        <w:t xml:space="preserve">If </w:t>
+      </w:r>
+      <m:oMath>
+        <m:r>
+          <w:rPr>
+            <w:rFonts w:ascii="Cambria Math" w:eastAsiaTheme="minorEastAsia" w:hAnsi="Cambria Math"/>
+          </w:rPr>
+          <m:t>c=</m:t>
+        </m:r>
+        <m:sSup>
+          <m:sSupPr>
+            <m:ctrlPr>
+              <w:rPr>
+                <w:rFonts w:ascii="Cambria Math" w:eastAsiaTheme="minorEastAsia" w:hAnsi="Cambria Math"/>
+                <w:i/>
+              </w:rPr>
+            </m:ctrlPr>
+          </m:sSupPr>
+          <m:e>
+            <m:d>
+              <m:dPr>
+                <m:ctrlPr>
+                  <w:rPr>
+                    <w:rFonts w:ascii="Cambria Math" w:eastAsiaTheme="minorEastAsia" w:hAnsi="Cambria Math"/>
+                    <w:i/>
+                  </w:rPr>
+                </m:ctrlPr>
+              </m:dPr>
+              <m:e>
+                <m:f>
+                  <m:fPr>
+                    <m:ctrlPr>
+                      <w:rPr>
+                        <w:rFonts w:ascii="Cambria Math" w:eastAsiaTheme="minorEastAsia" w:hAnsi="Cambria Math"/>
+                        <w:i/>
+                      </w:rPr>
+                    </m:ctrlPr>
+                  </m:fPr>
+                  <m:num>
+                    <m:r>
+                      <w:rPr>
+                        <w:rFonts w:ascii="Cambria Math" w:eastAsiaTheme="minorEastAsia" w:hAnsi="Cambria Math"/>
+                      </w:rPr>
+                      <m:t>b</m:t>
+                    </m:r>
+                  </m:num>
+                  <m:den>
+                    <m:r>
+                      <w:rPr>
+                        <w:rFonts w:ascii="Cambria Math" w:eastAsiaTheme="minorEastAsia" w:hAnsi="Cambria Math"/>
+                      </w:rPr>
+                      <m:t>2</m:t>
+                    </m:r>
+                  </m:den>
+                </m:f>
+              </m:e>
+            </m:d>
+          </m:e>
+          <m:sup>
+            <m:r>
+              <w:rPr>
+                <w:rFonts w:ascii="Cambria Math" w:eastAsiaTheme="minorEastAsia" w:hAnsi="Cambria Math"/>
+              </w:rPr>
+              <m:t>2</m:t>
+            </m:r>
+          </m:sup>
+        </m:sSup>
+      </m:oMath>
+      <w:r>
+        <w:rPr>
+          <w:rFonts w:eastAsiaTheme="minorEastAsia"/>
+        </w:rPr>
+        <w:t xml:space="preserve">, the trinomial is a perfect square and can be factored as </w:t>
+      </w:r>
+      <m:oMath>
+        <m:sSup>
+          <m:sSupPr>
+            <m:ctrlPr>
+              <w:rPr>
+                <w:rFonts w:ascii="Cambria Math" w:eastAsiaTheme="minorEastAsia" w:hAnsi="Cambria Math"/>
+                <w:i/>
+              </w:rPr>
+            </m:ctrlPr>
+          </m:sSupPr>
+          <m:e>
+            <m:d>
+              <m:dPr>
+                <m:ctrlPr>
+                  <w:rPr>
+                    <w:rFonts w:ascii="Cambria Math" w:eastAsiaTheme="minorEastAsia" w:hAnsi="Cambria Math"/>
+                    <w:i/>
+                  </w:rPr>
+                </m:ctrlPr>
+              </m:dPr>
+              <m:e>
+                <m:r>
+                  <w:rPr>
+                    <w:rFonts w:ascii="Cambria Math" w:eastAsiaTheme="minorEastAsia" w:hAnsi="Cambria Math"/>
+                  </w:rPr>
+                  <m:t>x+</m:t>
+                </m:r>
+                <m:f>
+                  <m:fPr>
+                    <m:ctrlPr>
+                      <w:rPr>
+                        <w:rFonts w:ascii="Cambria Math" w:eastAsiaTheme="minorEastAsia" w:hAnsi="Cambria Math"/>
+                        <w:i/>
+                      </w:rPr>
+                    </m:ctrlPr>
+                  </m:fPr>
+                  <m:num>
+                    <m:r>
+                      <w:rPr>
+                        <w:rFonts w:ascii="Cambria Math" w:eastAsiaTheme="minorEastAsia" w:hAnsi="Cambria Math"/>
+                      </w:rPr>
+                      <m:t>b</m:t>
+                    </m:r>
+                  </m:num>
+                  <m:den>
+                    <m:r>
+                      <w:rPr>
+                        <w:rFonts w:ascii="Cambria Math" w:eastAsiaTheme="minorEastAsia" w:hAnsi="Cambria Math"/>
+                      </w:rPr>
+                      <m:t>2</m:t>
+                    </m:r>
+                  </m:den>
+                </m:f>
+              </m:e>
+            </m:d>
+          </m:e>
+          <m:sup>
+            <m:r>
+              <w:rPr>
+                <w:rFonts w:ascii="Cambria Math" w:eastAsiaTheme="minorEastAsia" w:hAnsi="Cambria Math"/>
+              </w:rPr>
+              <m:t>2</m:t>
+            </m:r>
+          </m:sup>
+        </m:sSup>
+        <m:r>
+          <w:rPr>
+            <w:rFonts w:ascii="Cambria Math" w:eastAsiaTheme="minorEastAsia" w:hAnsi="Cambria Math"/>
+          </w:rPr>
+          <m:t>.</m:t>
+        </m:r>
+      </m:oMath>
+    </w:p>
+    <w:p>
+      <w:pPr>
+        <w:rPr>
+          <w:rFonts w:eastAsiaTheme="minorEastAsia"/>
+          <w:b/>
+          <w:bCs/>
+        </w:rPr>
+      </w:pPr>
+      <w:r>
+        <w:rPr>
+          <w:rFonts w:eastAsiaTheme="minorEastAsia"/>
+          <w:b/>
+          <w:bCs/>
+        </w:rPr>
+        <w:t>Difference of Perfect Squares Factoring</w:t>
+      </w:r>
+    </w:p>
+    <w:p>
+      <w:pPr>
+        <w:rPr>
+          <w:rFonts w:eastAsiaTheme="minorEastAsia"/>
+        </w:rPr>
+      </w:pPr>
+      <w:r>
+        <w:rPr>
+          <w:rFonts w:eastAsiaTheme="minorEastAsia"/>
+        </w:rPr>
+        <w:t xml:space="preserve">A quadratic expression like </w:t>
+      </w:r>
+      <m:oMath>
+        <m:sSup>
+          <m:sSupPr>
+            <m:ctrlPr>
+              <w:rPr>
+                <w:rFonts w:ascii="Cambria Math" w:eastAsiaTheme="minorEastAsia" w:hAnsi="Cambria Math"/>
+                <w:i/>
+              </w:rPr>
+            </m:ctrlPr>
+          </m:sSupPr>
+          <m:e>
+            <m:r>
+              <w:rPr>
+                <w:rFonts w:ascii="Cambria Math" w:eastAsiaTheme="minorEastAsia" w:hAnsi="Cambria Math"/>
+              </w:rPr>
+              <m:t>x</m:t>
+            </m:r>
+          </m:e>
+          <m:sup>
+            <m:r>
+              <w:rPr>
+                <w:rFonts w:ascii="Cambria Math" w:eastAsiaTheme="minorEastAsia" w:hAnsi="Cambria Math"/>
+              </w:rPr>
+              <m:t>2</m:t>
+            </m:r>
+          </m:sup>
+        </m:sSup>
+        <m:r>
+          <w:rPr>
+            <w:rFonts w:ascii="Cambria Math" w:eastAsiaTheme="minorEastAsia" w:hAnsi="Cambria Math"/>
+          </w:rPr>
+          <m:t>-</m:t>
+        </m:r>
+        <m:sSup>
+          <m:sSupPr>
+            <m:ctrlPr>
+              <w:rPr>
+                <w:rFonts w:ascii="Cambria Math" w:eastAsiaTheme="minorEastAsia" w:hAnsi="Cambria Math"/>
+                <w:i/>
+              </w:rPr>
+            </m:ctrlPr>
+          </m:sSupPr>
+          <m:e>
+            <m:r>
+              <w:rPr>
+                <w:rFonts w:ascii="Cambria Math" w:eastAsiaTheme="minorEastAsia" w:hAnsi="Cambria Math"/>
+              </w:rPr>
+              <m:t>5</m:t>
+            </m:r>
+          </m:e>
+          <m:sup>
+            <m:r>
+              <w:rPr>
+                <w:rFonts w:ascii="Cambria Math" w:eastAsiaTheme="minorEastAsia" w:hAnsi="Cambria Math"/>
+              </w:rPr>
+              <m:t>2</m:t>
+            </m:r>
+          </m:sup>
+        </m:sSup>
+      </m:oMath>
+      <w:r>
+        <w:rPr>
+          <w:rFonts w:eastAsiaTheme="minorEastAsia"/>
+        </w:rPr>
+        <w:t xml:space="preserve"> is known as the difference between two perfect squares since each of the terms is a perfect square and there is a subtraction sign between the two terms.</w:t>
+      </w:r>
+    </w:p>
+    <w:p>
+      <w:pPr>
+        <w:rPr>
+          <w:rFonts w:eastAsiaTheme="minorEastAsia"/>
+          <w:b/>
+          <w:bCs/>
+        </w:rPr>
+      </w:pPr>
+      <w:r>
+        <w:rPr>
+          <w:rFonts w:eastAsiaTheme="minorEastAsia"/>
+          <w:b/>
+          <w:bCs/>
+        </w:rPr>
+        <w:t>Factoring Cubic Expressions by Grouping</w:t>
+      </w:r>
+    </w:p>
+    <w:p>
+      <w:pPr>
+        <w:rPr>
+          <w:rFonts w:eastAsiaTheme="minorEastAsia"/>
+        </w:rPr>
+      </w:pPr>
+      <w:r>
+        <w:rPr>
+          <w:rFonts w:eastAsiaTheme="minorEastAsia"/>
+        </w:rPr>
+        <w:t>Polynomial expressions that have one of the variables raised to the third power are called cubic polynomials. Generally, they are very difficult to factor. Sometimes a technique called factor by grouping can be used to factor certain cubic polynomials.</w:t>
+      </w:r>
+    </w:p>
+    <w:p>
+      <w:pPr>
+        <w:rPr>
+          <w:rFonts w:eastAsiaTheme="minorEastAsia"/>
+        </w:rPr>
+      </w:pPr>
+      <w:r>
+        <w:rPr>
+          <w:rFonts w:eastAsiaTheme="minorEastAsia"/>
+        </w:rPr>
+        <w:t xml:space="preserve">Factor by grouping when you have a four-term cubic </w:t>
+      </w:r>
+      <w:proofErr w:type="gramStart"/>
+      <w:r>
+        <w:rPr>
+          <w:rFonts w:eastAsiaTheme="minorEastAsia"/>
+        </w:rPr>
+        <w:t>expression</w:t>
+      </w:r>
+      <w:proofErr w:type="gramEnd"/>
+      <w:r>
+        <w:rPr>
+          <w:rFonts w:eastAsiaTheme="minorEastAsia"/>
+        </w:rPr>
+        <w:t xml:space="preserve"> and you factor a common factor from the first two terms and another common factor from the </w:t>
+      </w:r>
+      <w:r>
+        <w:rPr>
+          <w:rFonts w:eastAsiaTheme="minorEastAsia"/>
+        </w:rPr>
+        <w:lastRenderedPageBreak/>
+        <w:t>last two terms. Then you cross your fingers and hope there will be a new common factor that you can then factor out.</w:t>
+      </w:r>
+    </w:p>
+    <w:p>
+      <w:pPr>
+        <w:rPr>
+          <w:rFonts w:eastAsiaTheme="minorEastAsia"/>
+        </w:rPr>
+      </w:pPr>
+      <w:r>
+        <w:rPr>
+          <w:rFonts w:eastAsiaTheme="minorEastAsia"/>
+        </w:rPr>
+        <w:t xml:space="preserve">For example, the polynomial </w:t>
+      </w:r>
+      <m:oMath>
+        <m:sSup>
+          <m:sSupPr>
+            <m:ctrlPr>
+              <w:rPr>
+                <w:rFonts w:ascii="Cambria Math" w:eastAsiaTheme="minorEastAsia" w:hAnsi="Cambria Math"/>
+                <w:i/>
+              </w:rPr>
+            </m:ctrlPr>
+          </m:sSupPr>
+          <m:e>
+            <m:r>
+              <w:rPr>
+                <w:rFonts w:ascii="Cambria Math" w:eastAsiaTheme="minorEastAsia" w:hAnsi="Cambria Math"/>
+              </w:rPr>
+              <m:t>x</m:t>
+            </m:r>
+          </m:e>
+          <m:sup>
+            <m:r>
+              <w:rPr>
+                <w:rFonts w:ascii="Cambria Math" w:eastAsiaTheme="minorEastAsia" w:hAnsi="Cambria Math"/>
+              </w:rPr>
+              <m:t>3</m:t>
+            </m:r>
+          </m:sup>
+        </m:sSup>
+        <m:r>
+          <w:rPr>
+            <w:rFonts w:ascii="Cambria Math" w:eastAsiaTheme="minorEastAsia" w:hAnsi="Cambria Math"/>
+          </w:rPr>
+          <m:t>-3</m:t>
+        </m:r>
+        <m:sSup>
+          <m:sSupPr>
+            <m:ctrlPr>
+              <w:rPr>
+                <w:rFonts w:ascii="Cambria Math" w:eastAsiaTheme="minorEastAsia" w:hAnsi="Cambria Math"/>
+                <w:i/>
+              </w:rPr>
+            </m:ctrlPr>
+          </m:sSupPr>
+          <m:e>
+            <m:r>
+              <w:rPr>
+                <w:rFonts w:ascii="Cambria Math" w:eastAsiaTheme="minorEastAsia" w:hAnsi="Cambria Math"/>
+              </w:rPr>
+              <m:t>x</m:t>
+            </m:r>
+          </m:e>
+          <m:sup>
+            <m:r>
+              <w:rPr>
+                <w:rFonts w:ascii="Cambria Math" w:eastAsiaTheme="minorEastAsia" w:hAnsi="Cambria Math"/>
+              </w:rPr>
+              <m:t>2</m:t>
+            </m:r>
+          </m:sup>
+        </m:sSup>
+        <m:r>
+          <w:rPr>
+            <w:rFonts w:ascii="Cambria Math" w:eastAsiaTheme="minorEastAsia" w:hAnsi="Cambria Math"/>
+          </w:rPr>
+          <m:t>+4x-12</m:t>
+        </m:r>
+      </m:oMath>
+      <w:r>
+        <w:rPr>
+          <w:rFonts w:eastAsiaTheme="minorEastAsia"/>
+        </w:rPr>
+        <w:t xml:space="preserve"> can be factored this way.</w:t>
+      </w:r>
+    </w:p>
+    <w:p>
+      <w:pPr>
+        <w:rPr>
+          <w:rFonts w:eastAsiaTheme="minorEastAsia"/>
+        </w:rPr>
+      </w:pPr>
+      <w:r>
+        <w:rPr>
+          <w:rFonts w:eastAsiaTheme="minorEastAsia"/>
+        </w:rPr>
+        <w:t xml:space="preserve">An </w:t>
+      </w:r>
+      <m:oMath>
+        <m:sSup>
+          <m:sSupPr>
+            <m:ctrlPr>
+              <w:rPr>
+                <w:rFonts w:ascii="Cambria Math" w:eastAsiaTheme="minorEastAsia" w:hAnsi="Cambria Math"/>
+                <w:i/>
+              </w:rPr>
+            </m:ctrlPr>
+          </m:sSupPr>
+          <m:e>
+            <m:r>
+              <w:rPr>
+                <w:rFonts w:ascii="Cambria Math" w:eastAsiaTheme="minorEastAsia" w:hAnsi="Cambria Math"/>
+              </w:rPr>
+              <m:t>x</m:t>
+            </m:r>
+          </m:e>
+          <m:sup>
+            <m:r>
+              <w:rPr>
+                <w:rFonts w:ascii="Cambria Math" w:eastAsiaTheme="minorEastAsia" w:hAnsi="Cambria Math"/>
+              </w:rPr>
+              <m:t>2</m:t>
+            </m:r>
+          </m:sup>
+        </m:sSup>
+      </m:oMath>
+      <w:r>
+        <w:rPr>
+          <w:rFonts w:eastAsiaTheme="minorEastAsia"/>
+        </w:rPr>
+        <w:t xml:space="preserve"> can be factored out of the first two terms, and a 4 can be factored out of the last two terms.</w:t>
+      </w:r>
+    </w:p>
+    <w:p>
+      <w:pPr>
+        <w:rPr>
+          <w:rFonts w:eastAsiaTheme="minorEastAsia"/>
+        </w:rPr>
+      </w:pPr>
+      <m:oMathPara>
+        <m:oMath>
+          <m:sSup>
+            <m:sSupPr>
+              <m:ctrlPr>
+                <w:rPr>
+                  <w:rFonts w:ascii="Cambria Math" w:hAnsi="Cambria Math"/>
+                  <w:i/>
+                </w:rPr>
+              </m:ctrlPr>
+            </m:sSupPr>
+            <m:e>
+              <m:r>
+                <w:rPr>
+                  <w:rFonts w:ascii="Cambria Math" w:hAnsi="Cambria Math"/>
+                </w:rPr>
+                <m:t>x</m:t>
+              </m:r>
+            </m:e>
+            <m:sup>
+              <m:r>
+                <w:rPr>
+                  <w:rFonts w:ascii="Cambria Math" w:hAnsi="Cambria Math"/>
+                </w:rPr>
+                <m:t>2</m:t>
+              </m:r>
+            </m:sup>
+          </m:sSup>
+          <m:d>
+            <m:dPr>
+              <m:ctrlPr>
+                <w:rPr>
+                  <w:rFonts w:ascii="Cambria Math" w:hAnsi="Cambria Math"/>
+                  <w:i/>
+                </w:rPr>
+              </m:ctrlPr>
+            </m:dPr>
+            <m:e>
+              <m:r>
+                <w:rPr>
+                  <w:rFonts w:ascii="Cambria Math" w:hAnsi="Cambria Math"/>
+                </w:rPr>
+                <m:t>x-3</m:t>
+              </m:r>
+            </m:e>
+          </m:d>
+          <m:r>
+            <w:rPr>
+              <w:rFonts w:ascii="Cambria Math" w:hAnsi="Cambria Math"/>
+            </w:rPr>
+            <m:t>+4</m:t>
+          </m:r>
+          <m:d>
+            <m:dPr>
+              <m:ctrlPr>
+                <w:rPr>
+                  <w:rFonts w:ascii="Cambria Math" w:hAnsi="Cambria Math"/>
+                  <w:i/>
+                </w:rPr>
+              </m:ctrlPr>
+            </m:dPr>
+            <m:e>
+              <m:r>
+                <w:rPr>
+                  <w:rFonts w:ascii="Cambria Math" w:hAnsi="Cambria Math"/>
+                </w:rPr>
+                <m:t>x-3</m:t>
+              </m:r>
+            </m:e>
+          </m:d>
+        </m:oMath>
+      </m:oMathPara>
+    </w:p>
+    <w:p>
+      <w:pPr>
+        <w:rPr>
+          <w:rFonts w:eastAsiaTheme="minorEastAsia"/>
+        </w:rPr>
+      </w:pPr>
+      <w:r>
+        <w:rPr>
+          <w:rFonts w:eastAsiaTheme="minorEastAsia"/>
+        </w:rPr>
+        <w:t xml:space="preserve">At this point, notice that </w:t>
+      </w:r>
+      <w:proofErr w:type="gramStart"/>
+      <w:r>
+        <w:rPr>
+          <w:rFonts w:eastAsiaTheme="minorEastAsia"/>
+        </w:rPr>
+        <w:t>both of the terms</w:t>
+      </w:r>
+      <w:proofErr w:type="gramEnd"/>
+      <w:r>
+        <w:rPr>
+          <w:rFonts w:eastAsiaTheme="minorEastAsia"/>
+        </w:rPr>
+        <w:t xml:space="preserve"> have a factor of </w:t>
+      </w:r>
+      <m:oMath>
+        <m:d>
+          <m:dPr>
+            <m:ctrlPr>
+              <w:rPr>
+                <w:rFonts w:ascii="Cambria Math" w:eastAsiaTheme="minorEastAsia" w:hAnsi="Cambria Math"/>
+                <w:i/>
+              </w:rPr>
+            </m:ctrlPr>
+          </m:dPr>
+          <m:e>
+            <m:r>
+              <w:rPr>
+                <w:rFonts w:ascii="Cambria Math" w:eastAsiaTheme="minorEastAsia" w:hAnsi="Cambria Math"/>
+              </w:rPr>
+              <m:t>x-3</m:t>
+            </m:r>
+          </m:e>
+        </m:d>
+      </m:oMath>
+      <w:r>
+        <w:rPr>
+          <w:rFonts w:eastAsiaTheme="minorEastAsia"/>
+        </w:rPr>
+        <w:t>. This can be factored out to become</w:t>
+      </w:r>
+      <w:r>
+        <w:rPr>
+          <w:rFonts w:eastAsiaTheme="minorEastAsia"/>
+        </w:rPr>
+        <w:br/>
+      </w:r>
+      <m:oMath>
+        <m:d>
+          <m:dPr>
+            <m:ctrlPr>
+              <w:rPr>
+                <w:rFonts w:ascii="Cambria Math" w:hAnsi="Cambria Math"/>
+                <w:i/>
+              </w:rPr>
+            </m:ctrlPr>
+          </m:dPr>
+          <m:e>
+            <m:r>
+              <w:rPr>
+                <w:rFonts w:ascii="Cambria Math" w:hAnsi="Cambria Math"/>
+              </w:rPr>
+              <m:t>x-3</m:t>
+            </m:r>
+          </m:e>
+        </m:d>
+        <m:d>
+          <m:dPr>
+            <m:ctrlPr>
+              <w:rPr>
+                <w:rFonts w:ascii="Cambria Math" w:hAnsi="Cambria Math"/>
+                <w:i/>
+              </w:rPr>
+            </m:ctrlPr>
+          </m:dPr>
+          <m:e>
+            <m:sSup>
+              <m:sSupPr>
+                <m:ctrlPr>
+                  <w:rPr>
+                    <w:rFonts w:ascii="Cambria Math" w:hAnsi="Cambria Math"/>
+                    <w:i/>
+                  </w:rPr>
+                </m:ctrlPr>
+              </m:sSupPr>
+              <m:e>
+                <m:r>
+                  <w:rPr>
+                    <w:rFonts w:ascii="Cambria Math" w:hAnsi="Cambria Math"/>
+                  </w:rPr>
+                  <m:t>x</m:t>
+                </m:r>
+              </m:e>
+              <m:sup>
+                <m:r>
+                  <w:rPr>
+                    <w:rFonts w:ascii="Cambria Math" w:hAnsi="Cambria Math"/>
+                  </w:rPr>
+                  <m:t>2</m:t>
+                </m:r>
+              </m:sup>
+            </m:sSup>
+            <m:r>
+              <w:rPr>
+                <w:rFonts w:ascii="Cambria Math" w:hAnsi="Cambria Math"/>
+              </w:rPr>
+              <m:t>+4</m:t>
+            </m:r>
+          </m:e>
+        </m:d>
+      </m:oMath>
+      <w:r>
+        <w:rPr>
+          <w:rFonts w:eastAsiaTheme="minorEastAsia"/>
+        </w:rPr>
+        <w:t>.</w:t>
+      </w:r>
+    </w:p>
+    <w:p>
+      <w:pPr>
+        <w:rPr>
+          <w:rFonts w:eastAsiaTheme="minorEastAsia"/>
+          <w:b/>
+          <w:bCs/>
+        </w:rPr>
+      </w:pPr>
+      <w:r>
+        <w:rPr>
+          <w:rFonts w:eastAsiaTheme="minorEastAsia"/>
+          <w:b/>
+          <w:bCs/>
+        </w:rPr>
+        <w:t>Factoring More Complicated Expressions</w:t>
+      </w:r>
+    </w:p>
+    <w:p>
+      <w:r>
+        <w:t>Polynomials that have exponents greater than 3 can sometimes be factored by rewriting the polynomials in an equivalent form that can be factored with other methods.</w:t>
+      </w:r>
+    </w:p>
+    <w:p>
+      <w:pPr>
+        <w:rPr>
+          <w:rFonts w:eastAsiaTheme="minorEastAsia"/>
+        </w:rPr>
+      </w:pPr>
+      <w:r>
+        <w:t xml:space="preserve">The expression </w:t>
+      </w:r>
+      <m:oMath>
+        <m:sSup>
+          <m:sSupPr>
+            <m:ctrlPr>
+              <w:rPr>
+                <w:rFonts w:ascii="Cambria Math" w:hAnsi="Cambria Math"/>
+                <w:i/>
+              </w:rPr>
+            </m:ctrlPr>
+          </m:sSupPr>
+          <m:e>
+            <m:r>
+              <w:rPr>
+                <w:rFonts w:ascii="Cambria Math" w:hAnsi="Cambria Math"/>
+              </w:rPr>
+              <m:t>x</m:t>
+            </m:r>
+          </m:e>
+          <m:sup>
+            <m:r>
+              <w:rPr>
+                <w:rFonts w:ascii="Cambria Math" w:hAnsi="Cambria Math"/>
+              </w:rPr>
+              <m:t>6</m:t>
+            </m:r>
+          </m:sup>
+        </m:sSup>
+        <m:r>
+          <w:rPr>
+            <w:rFonts w:ascii="Cambria Math" w:hAnsi="Cambria Math"/>
+          </w:rPr>
+          <m:t>-16</m:t>
+        </m:r>
+      </m:oMath>
+      <w:r>
+        <w:rPr>
+          <w:rFonts w:eastAsiaTheme="minorEastAsia"/>
+        </w:rPr>
+        <w:t xml:space="preserve"> has an exponent of 6. Since 6 is an even number, </w:t>
+      </w:r>
+      <m:oMath>
+        <m:sSup>
+          <m:sSupPr>
+            <m:ctrlPr>
+              <w:rPr>
+                <w:rFonts w:ascii="Cambria Math" w:eastAsiaTheme="minorEastAsia" w:hAnsi="Cambria Math"/>
+                <w:i/>
+              </w:rPr>
+            </m:ctrlPr>
+          </m:sSupPr>
+          <m:e>
+            <m:r>
+              <w:rPr>
+                <w:rFonts w:ascii="Cambria Math" w:eastAsiaTheme="minorEastAsia" w:hAnsi="Cambria Math"/>
+              </w:rPr>
+              <m:t>x</m:t>
+            </m:r>
+          </m:e>
+          <m:sup>
+            <m:r>
+              <w:rPr>
+                <w:rFonts w:ascii="Cambria Math" w:eastAsiaTheme="minorEastAsia" w:hAnsi="Cambria Math"/>
+              </w:rPr>
+              <m:t>6</m:t>
+            </m:r>
+          </m:sup>
+        </m:sSup>
+      </m:oMath>
+      <w:r>
+        <w:rPr>
+          <w:rFonts w:eastAsiaTheme="minorEastAsia"/>
+        </w:rPr>
+        <w:t xml:space="preserve"> can be expressed as </w:t>
+      </w:r>
+      <m:oMath>
+        <m:sSup>
+          <m:sSupPr>
+            <m:ctrlPr>
+              <w:rPr>
+                <w:rFonts w:ascii="Cambria Math" w:eastAsiaTheme="minorEastAsia" w:hAnsi="Cambria Math"/>
+                <w:i/>
+              </w:rPr>
+            </m:ctrlPr>
+          </m:sSupPr>
+          <m:e>
+            <m:d>
+              <m:dPr>
+                <m:ctrlPr>
+                  <w:rPr>
+                    <w:rFonts w:ascii="Cambria Math" w:eastAsiaTheme="minorEastAsia" w:hAnsi="Cambria Math"/>
+                    <w:i/>
+                  </w:rPr>
+                </m:ctrlPr>
+              </m:dPr>
+              <m:e>
+                <m:sSup>
+                  <m:sSupPr>
+                    <m:ctrlPr>
+                      <w:rPr>
+                        <w:rFonts w:ascii="Cambria Math" w:eastAsiaTheme="minorEastAsia" w:hAnsi="Cambria Math"/>
+                        <w:i/>
+                      </w:rPr>
+                    </m:ctrlPr>
+                  </m:sSupPr>
+                  <m:e>
+                    <m:r>
+                      <w:rPr>
+                        <w:rFonts w:ascii="Cambria Math" w:eastAsiaTheme="minorEastAsia" w:hAnsi="Cambria Math"/>
+                      </w:rPr>
+                      <m:t>x</m:t>
+                    </m:r>
+                  </m:e>
+                  <m:sup>
+                    <m:r>
+                      <w:rPr>
+                        <w:rFonts w:ascii="Cambria Math" w:eastAsiaTheme="minorEastAsia" w:hAnsi="Cambria Math"/>
+                      </w:rPr>
+                      <m:t>3</m:t>
+                    </m:r>
+                  </m:sup>
+                </m:sSup>
+              </m:e>
+            </m:d>
+          </m:e>
+          <m:sup>
+            <m:r>
+              <w:rPr>
+                <w:rFonts w:ascii="Cambria Math" w:eastAsiaTheme="minorEastAsia" w:hAnsi="Cambria Math"/>
+              </w:rPr>
+              <m:t>2</m:t>
+            </m:r>
+          </m:sup>
+        </m:sSup>
+      </m:oMath>
+      <w:r>
+        <w:rPr>
+          <w:rFonts w:eastAsiaTheme="minorEastAsia"/>
+        </w:rPr>
+        <w:t xml:space="preserve">. Since 16 is a </w:t>
+      </w:r>
+      <w:r>
+        <w:rPr>
+          <w:rFonts w:eastAsiaTheme="minorEastAsia"/>
+        </w:rPr>
+        <w:t>perfect</w:t>
+      </w:r>
+      <w:r>
+        <w:rPr>
+          <w:rFonts w:eastAsiaTheme="minorEastAsia"/>
+        </w:rPr>
+        <w:t xml:space="preserve"> square, the original expression can be written as </w:t>
+      </w:r>
+      <m:oMath>
+        <m:sSup>
+          <m:sSupPr>
+            <m:ctrlPr>
+              <w:rPr>
+                <w:rFonts w:ascii="Cambria Math" w:eastAsiaTheme="minorEastAsia" w:hAnsi="Cambria Math"/>
+                <w:i/>
+              </w:rPr>
+            </m:ctrlPr>
+          </m:sSupPr>
+          <m:e>
+            <m:d>
+              <m:dPr>
+                <m:ctrlPr>
+                  <w:rPr>
+                    <w:rFonts w:ascii="Cambria Math" w:eastAsiaTheme="minorEastAsia" w:hAnsi="Cambria Math"/>
+                    <w:i/>
+                  </w:rPr>
+                </m:ctrlPr>
+              </m:dPr>
+              <m:e>
+                <m:sSup>
+                  <m:sSupPr>
+                    <m:ctrlPr>
+                      <w:rPr>
+                        <w:rFonts w:ascii="Cambria Math" w:eastAsiaTheme="minorEastAsia" w:hAnsi="Cambria Math"/>
+                        <w:i/>
+                      </w:rPr>
+                    </m:ctrlPr>
+                  </m:sSupPr>
+                  <m:e>
+                    <m:r>
+                      <w:rPr>
+                        <w:rFonts w:ascii="Cambria Math" w:eastAsiaTheme="minorEastAsia" w:hAnsi="Cambria Math"/>
+                      </w:rPr>
+                      <m:t>x</m:t>
+                    </m:r>
+                  </m:e>
+                  <m:sup>
+                    <m:r>
+                      <w:rPr>
+                        <w:rFonts w:ascii="Cambria Math" w:eastAsiaTheme="minorEastAsia" w:hAnsi="Cambria Math"/>
+                      </w:rPr>
+                      <m:t>3</m:t>
+                    </m:r>
+                  </m:sup>
+                </m:sSup>
+              </m:e>
+            </m:d>
+          </m:e>
+          <m:sup>
+            <m:r>
+              <w:rPr>
+                <w:rFonts w:ascii="Cambria Math" w:eastAsiaTheme="minorEastAsia" w:hAnsi="Cambria Math"/>
+              </w:rPr>
+              <m:t>2</m:t>
+            </m:r>
+          </m:sup>
+        </m:sSup>
+        <m:r>
+          <w:rPr>
+            <w:rFonts w:ascii="Cambria Math" w:eastAsiaTheme="minorEastAsia" w:hAnsi="Cambria Math"/>
+          </w:rPr>
+          <m:t>-</m:t>
+        </m:r>
+        <m:sSup>
+          <m:sSupPr>
+            <m:ctrlPr>
+              <w:rPr>
+                <w:rFonts w:ascii="Cambria Math" w:eastAsiaTheme="minorEastAsia" w:hAnsi="Cambria Math"/>
+                <w:i/>
+              </w:rPr>
+            </m:ctrlPr>
+          </m:sSupPr>
+          <m:e>
+            <m:r>
+              <w:rPr>
+                <w:rFonts w:ascii="Cambria Math" w:eastAsiaTheme="minorEastAsia" w:hAnsi="Cambria Math"/>
+              </w:rPr>
+              <m:t>4</m:t>
+            </m:r>
+          </m:e>
+          <m:sup>
+            <m:r>
+              <w:rPr>
+                <w:rFonts w:ascii="Cambria Math" w:eastAsiaTheme="minorEastAsia" w:hAnsi="Cambria Math"/>
+              </w:rPr>
+              <m:t>2</m:t>
+            </m:r>
+          </m:sup>
+        </m:sSup>
+      </m:oMath>
+      <w:r>
+        <w:rPr>
+          <w:rFonts w:eastAsiaTheme="minorEastAsia"/>
+        </w:rPr>
+        <w:t xml:space="preserve">, which can then be factored with the difference of perfect squares pattern: </w:t>
+      </w:r>
+      <m:oMath>
+        <m:d>
+          <m:dPr>
+            <m:ctrlPr>
+              <w:rPr>
+                <w:rFonts w:ascii="Cambria Math" w:eastAsiaTheme="minorEastAsia" w:hAnsi="Cambria Math"/>
+                <w:i/>
+              </w:rPr>
+            </m:ctrlPr>
+          </m:dPr>
+          <m:e>
+            <m:sSup>
+              <m:sSupPr>
+                <m:ctrlPr>
+                  <w:rPr>
+                    <w:rFonts w:ascii="Cambria Math" w:eastAsiaTheme="minorEastAsia" w:hAnsi="Cambria Math"/>
+                    <w:i/>
+                  </w:rPr>
+                </m:ctrlPr>
+              </m:sSupPr>
+              <m:e>
+                <m:r>
+                  <w:rPr>
+                    <w:rFonts w:ascii="Cambria Math" w:eastAsiaTheme="minorEastAsia" w:hAnsi="Cambria Math"/>
+                  </w:rPr>
+                  <m:t>x</m:t>
+                </m:r>
+              </m:e>
+              <m:sup>
+                <m:r>
+                  <w:rPr>
+                    <w:rFonts w:ascii="Cambria Math" w:eastAsiaTheme="minorEastAsia" w:hAnsi="Cambria Math"/>
+                  </w:rPr>
+                  <m:t>3</m:t>
+                </m:r>
+              </m:sup>
+            </m:sSup>
+            <m:r>
+              <w:rPr>
+                <w:rFonts w:ascii="Cambria Math" w:eastAsiaTheme="minorEastAsia" w:hAnsi="Cambria Math"/>
+              </w:rPr>
+              <m:t>-4</m:t>
+            </m:r>
+          </m:e>
+        </m:d>
+        <m:d>
+          <m:dPr>
+            <m:ctrlPr>
+              <w:rPr>
+                <w:rFonts w:ascii="Cambria Math" w:eastAsiaTheme="minorEastAsia" w:hAnsi="Cambria Math"/>
+                <w:i/>
+              </w:rPr>
+            </m:ctrlPr>
+          </m:dPr>
+          <m:e>
+            <m:sSup>
+              <m:sSupPr>
+                <m:ctrlPr>
+                  <w:rPr>
+                    <w:rFonts w:ascii="Cambria Math" w:eastAsiaTheme="minorEastAsia" w:hAnsi="Cambria Math"/>
+                    <w:i/>
+                  </w:rPr>
+                </m:ctrlPr>
+              </m:sSupPr>
+              <m:e>
+                <m:r>
+                  <w:rPr>
+                    <w:rFonts w:ascii="Cambria Math" w:eastAsiaTheme="minorEastAsia" w:hAnsi="Cambria Math"/>
+                  </w:rPr>
+                  <m:t>x</m:t>
+                </m:r>
+              </m:e>
+              <m:sup>
+                <m:r>
+                  <w:rPr>
+                    <w:rFonts w:ascii="Cambria Math" w:eastAsiaTheme="minorEastAsia" w:hAnsi="Cambria Math"/>
+                  </w:rPr>
+                  <m:t>3</m:t>
+                </m:r>
+              </m:sup>
+            </m:sSup>
+            <m:r>
+              <w:rPr>
+                <w:rFonts w:ascii="Cambria Math" w:eastAsiaTheme="minorEastAsia" w:hAnsi="Cambria Math"/>
+              </w:rPr>
+              <m:t>+4</m:t>
+            </m:r>
+          </m:e>
+        </m:d>
+      </m:oMath>
+      <w:r>
+        <w:rPr>
+          <w:rFonts w:eastAsiaTheme="minorEastAsia"/>
+        </w:rPr>
+        <w:t>.</w:t>
+      </w:r>
+    </w:p>
+    <w:p>
+      <w:pPr>
+        <w:rPr>
+          <w:rFonts w:eastAsiaTheme="minorEastAsia"/>
+          <w:b/>
+          <w:bCs/>
+        </w:rPr>
+      </w:pPr>
+      <w:r>
+        <w:rPr>
+          <w:rFonts w:eastAsiaTheme="minorEastAsia"/>
+          <w:b/>
+          <w:bCs/>
+        </w:rPr>
+        <w:t>Algebra Identities</w:t>
+      </w:r>
+    </w:p>
+    <w:p>
+      <w:pPr>
+        <w:rPr>
+          <w:rFonts w:ascii="Cambria Math" w:eastAsiaTheme="minorEastAsia" w:hAnsi="Cambria Math" w:cs="Cambria Math"/>
+        </w:rPr>
+      </w:pPr>
+      <w:r>
+        <w:rPr>
+          <w:rFonts w:eastAsiaTheme="minorEastAsia"/>
+        </w:rPr>
+        <w:t>When two algebraic</w:t>
+      </w:r>
+      <w:r>
+        <w:rPr>
+          <w:rFonts w:eastAsiaTheme="minorEastAsia"/>
+        </w:rPr>
+        <w:t xml:space="preserve"> expressions can be simplified to the same expression, it is called an identity. Proving that something is an identity requires simplifying one or both sides of the equation until the two sides are identical. Until an identity is proved, there will be a small question mark over the equal sign like </w:t>
+      </w:r>
+      <w:r>
+        <w:rPr>
+          <w:rFonts w:ascii="Cambria Math" w:eastAsiaTheme="minorEastAsia" w:hAnsi="Cambria Math" w:cs="Cambria Math"/>
+        </w:rPr>
+        <w:t>≟</w:t>
+      </w:r>
+      <w:r>
+        <w:rPr>
+          <w:rFonts w:ascii="Cambria Math" w:eastAsiaTheme="minorEastAsia" w:hAnsi="Cambria Math" w:cs="Cambria Math"/>
+        </w:rPr>
+        <w:t xml:space="preserve">. After the identity is established, the question mark over the equals sign is replaced with a </w:t>
+      </w:r>
+      <m:oMath>
+        <m:limUpp>
+          <m:limUppPr>
+            <m:ctrlPr>
+              <w:rPr>
+                <w:rFonts w:ascii="Cambria Math" w:eastAsiaTheme="minorEastAsia" w:hAnsi="Cambria Math" w:cs="Cambria Math"/>
+                <w:i/>
+              </w:rPr>
+            </m:ctrlPr>
+          </m:limUppPr>
+          <m:e>
+            <m:r>
+              <w:rPr>
+                <w:rFonts w:ascii="Cambria Math" w:eastAsiaTheme="minorEastAsia" w:hAnsi="Cambria Math" w:cs="Cambria Math"/>
+              </w:rPr>
+              <m:t>=</m:t>
+            </m:r>
+          </m:e>
+          <m:lim>
+            <m:r>
+              <w:rPr>
+                <w:rFonts w:ascii="Segoe UI Symbol" w:eastAsiaTheme="minorEastAsia" w:hAnsi="Segoe UI Symbol" w:cs="Segoe UI Symbol"/>
+              </w:rPr>
+              <m:t>✓</m:t>
+            </m:r>
+          </m:lim>
+        </m:limUpp>
+      </m:oMath>
+      <w:r>
+        <w:rPr>
+          <w:rFonts w:ascii="Cambria Math" w:eastAsiaTheme="minorEastAsia" w:hAnsi="Cambria Math" w:cs="Cambria Math"/>
+        </w:rPr>
+        <w:t>.</w:t>
+      </w:r>
+    </w:p>
+    <w:p>
+      <w:pPr>
+        <w:rPr>
+          <w:rFonts w:ascii="Cambria Math" w:eastAsiaTheme="minorEastAsia" w:hAnsi="Cambria Math" w:cs="Cambria Math"/>
+          <w:b/>
+          <w:bCs/>
+        </w:rPr>
+      </w:pPr>
+      <w:r>
+        <w:rPr>
+          <w:rFonts w:ascii="Cambria Math" w:eastAsiaTheme="minorEastAsia" w:hAnsi="Cambria Math" w:cs="Cambria Math"/>
+          <w:b/>
+          <w:bCs/>
+        </w:rPr>
+        <w:t>Number Theory Proofs</w:t>
+      </w:r>
+    </w:p>
+    <w:p>
+      <w:pPr>
+        <w:rPr>
+          <w:rFonts w:eastAsiaTheme="minorEastAsia"/>
+        </w:rPr>
+      </w:pPr>
+      <w:r>
+        <w:rPr>
+          <w:rFonts w:ascii="Cambria Math" w:eastAsiaTheme="minorEastAsia" w:hAnsi="Cambria Math" w:cs="Cambria Math"/>
+        </w:rPr>
+        <w:t>Sometimes a theorem about numbers can be proved by turning the theorem into an identity to be verified.</w:t>
+      </w:r>
+    </w:p>
+    <w:p/>
+    <w:p/>
+    <w:p/>
     <w:sectPr>
       <w:type w:val="continuous"/>
       <w:pgSz w:w="12240" w:h="15840"/>
@@ -6524,8 +8506,8 @@
   <w:abstractNum w:abstractNumId="16" w15:restartNumberingAfterBreak="0">
     <w:nsid w:val="7B3156D7"/>
     <w:multiLevelType w:val="hybridMultilevel"/>
-    <w:tmpl w:val="CF129C6C"/>
-    <w:lvl w:ilvl="0" w:tplc="0409000F">
+    <w:tmpl w:val="D79060AE"/>
+    <w:lvl w:ilvl="0" w:tplc="4E300C84">
       <w:start w:val="1"/>
       <w:numFmt w:val="decimal"/>
       <w:lvlText w:val="%1."/>
@@ -6535,6 +8517,8 @@
       </w:pPr>
       <w:rPr>
         <w:rFonts w:hint="default"/>
+        <w:b w:val="0"/>
+        <w:bCs w:val="0"/>
       </w:rPr>
     </w:lvl>
     <w:lvl w:ilvl="1" w:tplc="04090019" w:tentative="1">
@@ -7539,7 +9523,6 @@
   <w:style w:type="character" w:default="1" w:styleId="DefaultParagraphFont">
     <w:name w:val="Default Paragraph Font"/>
     <w:uiPriority w:val="1"/>
-    <w:semiHidden/>
     <w:unhideWhenUsed/>
   </w:style>
   <w:style w:type="table" w:default="1" w:styleId="TableNormal">

</xml_diff>

<commit_message>
Algebra 2 - Chapter 1: Polynomial Expressions and Equations - 1.2 Polynomial Factoring - Check Your Understanding of Section 1.2 A. Multiple-Choice
</commit_message>
<xml_diff>
--- a/Algebra-2/ch01/Algebra 2 - Chapter 1.docx
+++ b/Algebra-2/ch01/Algebra 2 - Chapter 1.docx
@@ -3365,16 +3365,7 @@
           <w:rPr>
             <w:rFonts w:ascii="Cambria Math" w:eastAsiaTheme="minorEastAsia" w:hAnsi="Cambria Math"/>
           </w:rPr>
-          <m:t>+5</m:t>
-        </m:r>
-        <m:r>
-          <m:rPr>
-            <m:sty m:val="bi"/>
-          </m:rPr>
-          <w:rPr>
-            <w:rFonts w:ascii="Cambria Math" w:eastAsiaTheme="minorEastAsia" w:hAnsi="Cambria Math"/>
-          </w:rPr>
-          <m:t>x+2 R</m:t>
+          <m:t>+5x+2 R</m:t>
         </m:r>
         <m:r>
           <m:rPr>
@@ -4009,7 +4000,7 @@
           </m:r>
           <m:r>
             <m:rPr>
-              <m:sty m:val="b"/>
+              <m:sty m:val="p"/>
             </m:rPr>
             <w:rPr>
               <w:rFonts w:eastAsiaTheme="minorEastAsia"/>
@@ -6989,6 +6980,1493 @@
         <w:t>Sometimes a theorem about numbers can be proved by turning the theorem into an identity to be verified.</w:t>
       </w:r>
     </w:p>
+    <w:p>
+      <w:pPr>
+        <w:pStyle w:val="Heading2"/>
+      </w:pPr>
+      <w:r>
+        <w:br w:type="column"/>
+      </w:r>
+      <w:r>
+        <w:t>Check Your Understanding of Section 1.2</w:t>
+      </w:r>
+    </w:p>
+    <w:p>
+      <w:pPr>
+        <w:pStyle w:val="ListParagraph"/>
+        <w:numPr>
+          <w:ilvl w:val="0"/>
+          <w:numId w:val="21"/>
+        </w:numPr>
+      </w:pPr>
+      <w:r>
+        <w:t>Multiple-Choice</w:t>
+      </w:r>
+    </w:p>
+    <w:p>
+      <w:pPr>
+        <w:pStyle w:val="ListParagraph"/>
+        <w:numPr>
+          <w:ilvl w:val="0"/>
+          <w:numId w:val="22"/>
+        </w:numPr>
+        <w:rPr>
+          <w:b/>
+          <w:bCs/>
+        </w:rPr>
+      </w:pPr>
+      <w:r>
+        <w:t xml:space="preserve">Which shows </w:t>
+      </w:r>
+      <m:oMath>
+        <m:r>
+          <w:rPr>
+            <w:rFonts w:ascii="Cambria Math" w:hAnsi="Cambria Math"/>
+          </w:rPr>
+          <m:t>6</m:t>
+        </m:r>
+        <m:sSup>
+          <m:sSupPr>
+            <m:ctrlPr>
+              <w:rPr>
+                <w:rFonts w:ascii="Cambria Math" w:hAnsi="Cambria Math"/>
+                <w:i/>
+              </w:rPr>
+            </m:ctrlPr>
+          </m:sSupPr>
+          <m:e>
+            <m:r>
+              <w:rPr>
+                <w:rFonts w:ascii="Cambria Math" w:hAnsi="Cambria Math"/>
+              </w:rPr>
+              <m:t>x</m:t>
+            </m:r>
+          </m:e>
+          <m:sup>
+            <m:r>
+              <w:rPr>
+                <w:rFonts w:ascii="Cambria Math" w:hAnsi="Cambria Math"/>
+              </w:rPr>
+              <m:t>3</m:t>
+            </m:r>
+          </m:sup>
+        </m:sSup>
+        <m:r>
+          <w:rPr>
+            <w:rFonts w:ascii="Cambria Math" w:hAnsi="Cambria Math"/>
+          </w:rPr>
+          <m:t>-15</m:t>
+        </m:r>
+        <m:sSup>
+          <m:sSupPr>
+            <m:ctrlPr>
+              <w:rPr>
+                <w:rFonts w:ascii="Cambria Math" w:hAnsi="Cambria Math"/>
+                <w:i/>
+              </w:rPr>
+            </m:ctrlPr>
+          </m:sSupPr>
+          <m:e>
+            <m:r>
+              <w:rPr>
+                <w:rFonts w:ascii="Cambria Math" w:hAnsi="Cambria Math"/>
+              </w:rPr>
+              <m:t>x</m:t>
+            </m:r>
+          </m:e>
+          <m:sup>
+            <m:r>
+              <w:rPr>
+                <w:rFonts w:ascii="Cambria Math" w:hAnsi="Cambria Math"/>
+              </w:rPr>
+              <m:t>2</m:t>
+            </m:r>
+          </m:sup>
+        </m:sSup>
+        <m:r>
+          <w:rPr>
+            <w:rFonts w:ascii="Cambria Math" w:hAnsi="Cambria Math"/>
+          </w:rPr>
+          <m:t>+21x</m:t>
+        </m:r>
+      </m:oMath>
+      <w:r>
+        <w:rPr>
+          <w:rFonts w:eastAsiaTheme="minorEastAsia"/>
+        </w:rPr>
+        <w:t xml:space="preserve"> factored?</w:t>
+      </w:r>
+      <w:r>
+        <w:rPr>
+          <w:rFonts w:eastAsiaTheme="minorEastAsia"/>
+        </w:rPr>
+        <w:br/>
+      </w:r>
+      <w:r>
+        <w:rPr>
+          <w:rFonts w:eastAsiaTheme="minorEastAsia"/>
+          <w:b/>
+          <w:bCs/>
+        </w:rPr>
+        <w:t xml:space="preserve">(1) </w:t>
+      </w:r>
+      <m:oMath>
+        <m:r>
+          <m:rPr>
+            <m:sty m:val="bi"/>
+          </m:rPr>
+          <w:rPr>
+            <w:rFonts w:ascii="Cambria Math" w:eastAsiaTheme="minorEastAsia" w:hAnsi="Cambria Math"/>
+          </w:rPr>
+          <m:t>3</m:t>
+        </m:r>
+        <m:r>
+          <m:rPr>
+            <m:sty m:val="bi"/>
+          </m:rPr>
+          <w:rPr>
+            <w:rFonts w:ascii="Cambria Math" w:eastAsiaTheme="minorEastAsia" w:hAnsi="Cambria Math"/>
+          </w:rPr>
+          <m:t>x(2</m:t>
+        </m:r>
+        <m:sSup>
+          <m:sSupPr>
+            <m:ctrlPr>
+              <w:rPr>
+                <w:rFonts w:ascii="Cambria Math" w:eastAsiaTheme="minorEastAsia" w:hAnsi="Cambria Math"/>
+                <w:b/>
+                <w:bCs/>
+                <w:i/>
+              </w:rPr>
+            </m:ctrlPr>
+          </m:sSupPr>
+          <m:e>
+            <m:r>
+              <m:rPr>
+                <m:sty m:val="bi"/>
+              </m:rPr>
+              <w:rPr>
+                <w:rFonts w:ascii="Cambria Math" w:eastAsiaTheme="minorEastAsia" w:hAnsi="Cambria Math"/>
+              </w:rPr>
+              <m:t>x</m:t>
+            </m:r>
+          </m:e>
+          <m:sup>
+            <m:r>
+              <m:rPr>
+                <m:sty m:val="bi"/>
+              </m:rPr>
+              <w:rPr>
+                <w:rFonts w:ascii="Cambria Math" w:eastAsiaTheme="minorEastAsia" w:hAnsi="Cambria Math"/>
+              </w:rPr>
+              <m:t>2</m:t>
+            </m:r>
+          </m:sup>
+        </m:sSup>
+        <m:r>
+          <m:rPr>
+            <m:sty m:val="bi"/>
+          </m:rPr>
+          <w:rPr>
+            <w:rFonts w:ascii="Cambria Math" w:eastAsiaTheme="minorEastAsia" w:hAnsi="Cambria Math"/>
+          </w:rPr>
+          <m:t>-5</m:t>
+        </m:r>
+        <m:r>
+          <m:rPr>
+            <m:sty m:val="bi"/>
+          </m:rPr>
+          <w:rPr>
+            <w:rFonts w:ascii="Cambria Math" w:eastAsiaTheme="minorEastAsia" w:hAnsi="Cambria Math"/>
+          </w:rPr>
+          <m:t>x+7)</m:t>
+        </m:r>
+      </m:oMath>
+    </w:p>
+    <w:p>
+      <w:pPr>
+        <w:pStyle w:val="ListParagraph"/>
+        <w:numPr>
+          <w:ilvl w:val="0"/>
+          <w:numId w:val="22"/>
+        </w:numPr>
+        <w:rPr>
+          <w:b/>
+          <w:bCs/>
+        </w:rPr>
+      </w:pPr>
+      <w:r>
+        <w:rPr>
+          <w:rFonts w:eastAsiaTheme="minorEastAsia"/>
+        </w:rPr>
+        <w:t xml:space="preserve">Which shows </w:t>
+      </w:r>
+      <m:oMath>
+        <m:sSup>
+          <m:sSupPr>
+            <m:ctrlPr>
+              <w:rPr>
+                <w:rFonts w:ascii="Cambria Math" w:eastAsiaTheme="minorEastAsia" w:hAnsi="Cambria Math"/>
+                <w:i/>
+              </w:rPr>
+            </m:ctrlPr>
+          </m:sSupPr>
+          <m:e>
+            <m:r>
+              <w:rPr>
+                <w:rFonts w:ascii="Cambria Math" w:eastAsiaTheme="minorEastAsia" w:hAnsi="Cambria Math"/>
+              </w:rPr>
+              <m:t>x</m:t>
+            </m:r>
+          </m:e>
+          <m:sup>
+            <m:r>
+              <w:rPr>
+                <w:rFonts w:ascii="Cambria Math" w:eastAsiaTheme="minorEastAsia" w:hAnsi="Cambria Math"/>
+              </w:rPr>
+              <m:t>2</m:t>
+            </m:r>
+          </m:sup>
+        </m:sSup>
+        <m:r>
+          <w:rPr>
+            <w:rFonts w:ascii="Cambria Math" w:eastAsiaTheme="minorEastAsia" w:hAnsi="Cambria Math"/>
+          </w:rPr>
+          <m:t>+8x+12</m:t>
+        </m:r>
+      </m:oMath>
+      <w:r>
+        <w:rPr>
+          <w:rFonts w:eastAsiaTheme="minorEastAsia"/>
+        </w:rPr>
+        <w:t xml:space="preserve"> factored?</w:t>
+      </w:r>
+      <w:r>
+        <w:rPr>
+          <w:rFonts w:eastAsiaTheme="minorEastAsia"/>
+        </w:rPr>
+        <w:br/>
+      </w:r>
+      <w:r>
+        <w:rPr>
+          <w:rFonts w:eastAsiaTheme="minorEastAsia"/>
+          <w:b/>
+          <w:bCs/>
+        </w:rPr>
+        <w:t xml:space="preserve">(1) </w:t>
+      </w:r>
+      <m:oMath>
+        <m:r>
+          <m:rPr>
+            <m:sty m:val="bi"/>
+          </m:rPr>
+          <w:rPr>
+            <w:rFonts w:ascii="Cambria Math" w:eastAsiaTheme="minorEastAsia" w:hAnsi="Cambria Math"/>
+          </w:rPr>
+          <m:t>(x+2)(x+6)</m:t>
+        </m:r>
+      </m:oMath>
+    </w:p>
+    <w:p>
+      <w:pPr>
+        <w:pStyle w:val="ListParagraph"/>
+        <w:numPr>
+          <w:ilvl w:val="0"/>
+          <w:numId w:val="22"/>
+        </w:numPr>
+        <w:rPr>
+          <w:b/>
+          <w:bCs/>
+        </w:rPr>
+      </w:pPr>
+      <w:r>
+        <w:rPr>
+          <w:rFonts w:eastAsiaTheme="minorEastAsia"/>
+        </w:rPr>
+        <w:t xml:space="preserve">Which shows </w:t>
+      </w:r>
+      <m:oMath>
+        <m:sSup>
+          <m:sSupPr>
+            <m:ctrlPr>
+              <w:rPr>
+                <w:rFonts w:ascii="Cambria Math" w:eastAsiaTheme="minorEastAsia" w:hAnsi="Cambria Math"/>
+                <w:i/>
+              </w:rPr>
+            </m:ctrlPr>
+          </m:sSupPr>
+          <m:e>
+            <m:r>
+              <w:rPr>
+                <w:rFonts w:ascii="Cambria Math" w:eastAsiaTheme="minorEastAsia" w:hAnsi="Cambria Math"/>
+              </w:rPr>
+              <m:t>x</m:t>
+            </m:r>
+          </m:e>
+          <m:sup>
+            <m:r>
+              <w:rPr>
+                <w:rFonts w:ascii="Cambria Math" w:eastAsiaTheme="minorEastAsia" w:hAnsi="Cambria Math"/>
+              </w:rPr>
+              <m:t>2</m:t>
+            </m:r>
+          </m:sup>
+        </m:sSup>
+        <m:r>
+          <w:rPr>
+            <w:rFonts w:ascii="Cambria Math" w:eastAsiaTheme="minorEastAsia" w:hAnsi="Cambria Math"/>
+          </w:rPr>
+          <m:t>+4x-12</m:t>
+        </m:r>
+      </m:oMath>
+      <w:r>
+        <w:rPr>
+          <w:rFonts w:eastAsiaTheme="minorEastAsia"/>
+        </w:rPr>
+        <w:t xml:space="preserve"> factored?</w:t>
+      </w:r>
+      <w:r>
+        <w:rPr>
+          <w:rFonts w:eastAsiaTheme="minorEastAsia"/>
+        </w:rPr>
+        <w:br/>
+      </w:r>
+      <w:r>
+        <w:rPr>
+          <w:rFonts w:eastAsiaTheme="minorEastAsia"/>
+          <w:b/>
+          <w:bCs/>
+        </w:rPr>
+        <w:t>(3</w:t>
+      </w:r>
+      <w:r>
+        <w:rPr>
+          <w:rFonts w:eastAsiaTheme="minorEastAsia"/>
+          <w:b/>
+          <w:bCs/>
+        </w:rPr>
+        <w:t xml:space="preserve">) </w:t>
+      </w:r>
+      <w:r>
+        <w:rPr>
+          <w:rFonts w:eastAsiaTheme="minorEastAsia"/>
+          <w:b/>
+          <w:bCs/>
+        </w:rPr>
+        <w:t xml:space="preserve"> </w:t>
+      </w:r>
+      <m:oMath>
+        <m:r>
+          <m:rPr>
+            <m:sty m:val="bi"/>
+          </m:rPr>
+          <w:rPr>
+            <w:rFonts w:ascii="Cambria Math" w:eastAsiaTheme="minorEastAsia" w:hAnsi="Cambria Math"/>
+          </w:rPr>
+          <m:t>(x-2)(x+6)</m:t>
+        </m:r>
+      </m:oMath>
+    </w:p>
+    <w:p>
+      <w:pPr>
+        <w:pStyle w:val="ListParagraph"/>
+        <w:numPr>
+          <w:ilvl w:val="0"/>
+          <w:numId w:val="22"/>
+        </w:numPr>
+        <w:rPr>
+          <w:b/>
+          <w:bCs/>
+        </w:rPr>
+      </w:pPr>
+      <w:r>
+        <w:rPr>
+          <w:rFonts w:eastAsiaTheme="minorEastAsia"/>
+        </w:rPr>
+        <w:t xml:space="preserve">Which shows </w:t>
+      </w:r>
+      <m:oMath>
+        <m:sSup>
+          <m:sSupPr>
+            <m:ctrlPr>
+              <w:rPr>
+                <w:rFonts w:ascii="Cambria Math" w:eastAsiaTheme="minorEastAsia" w:hAnsi="Cambria Math"/>
+                <w:i/>
+              </w:rPr>
+            </m:ctrlPr>
+          </m:sSupPr>
+          <m:e>
+            <m:r>
+              <w:rPr>
+                <w:rFonts w:ascii="Cambria Math" w:eastAsiaTheme="minorEastAsia" w:hAnsi="Cambria Math"/>
+              </w:rPr>
+              <m:t>x</m:t>
+            </m:r>
+          </m:e>
+          <m:sup>
+            <m:r>
+              <w:rPr>
+                <w:rFonts w:ascii="Cambria Math" w:eastAsiaTheme="minorEastAsia" w:hAnsi="Cambria Math"/>
+              </w:rPr>
+              <m:t>2</m:t>
+            </m:r>
+          </m:sup>
+        </m:sSup>
+        <m:r>
+          <w:rPr>
+            <w:rFonts w:ascii="Cambria Math" w:eastAsiaTheme="minorEastAsia" w:hAnsi="Cambria Math"/>
+          </w:rPr>
+          <m:t>+10x+25</m:t>
+        </m:r>
+      </m:oMath>
+      <w:r>
+        <w:rPr>
+          <w:rFonts w:eastAsiaTheme="minorEastAsia"/>
+        </w:rPr>
+        <w:t xml:space="preserve"> factored?</w:t>
+      </w:r>
+      <w:r>
+        <w:rPr>
+          <w:rFonts w:eastAsiaTheme="minorEastAsia"/>
+        </w:rPr>
+        <w:br/>
+      </w:r>
+      <w:r>
+        <w:rPr>
+          <w:rFonts w:eastAsiaTheme="minorEastAsia"/>
+          <w:b/>
+          <w:bCs/>
+        </w:rPr>
+        <w:t xml:space="preserve">(4) </w:t>
+      </w:r>
+      <m:oMath>
+        <m:sSup>
+          <m:sSupPr>
+            <m:ctrlPr>
+              <w:rPr>
+                <w:rFonts w:ascii="Cambria Math" w:eastAsiaTheme="minorEastAsia" w:hAnsi="Cambria Math"/>
+                <w:b/>
+                <w:bCs/>
+                <w:i/>
+              </w:rPr>
+            </m:ctrlPr>
+          </m:sSupPr>
+          <m:e>
+            <m:r>
+              <m:rPr>
+                <m:sty m:val="bi"/>
+              </m:rPr>
+              <w:rPr>
+                <w:rFonts w:ascii="Cambria Math" w:eastAsiaTheme="minorEastAsia" w:hAnsi="Cambria Math"/>
+              </w:rPr>
+              <m:t>(x+5)</m:t>
+            </m:r>
+          </m:e>
+          <m:sup>
+            <m:r>
+              <m:rPr>
+                <m:sty m:val="bi"/>
+              </m:rPr>
+              <w:rPr>
+                <w:rFonts w:ascii="Cambria Math" w:eastAsiaTheme="minorEastAsia" w:hAnsi="Cambria Math"/>
+              </w:rPr>
+              <m:t>2</m:t>
+            </m:r>
+          </m:sup>
+        </m:sSup>
+      </m:oMath>
+    </w:p>
+    <w:p>
+      <w:pPr>
+        <w:pStyle w:val="ListParagraph"/>
+        <w:numPr>
+          <w:ilvl w:val="0"/>
+          <w:numId w:val="22"/>
+        </w:numPr>
+        <w:rPr>
+          <w:b/>
+          <w:bCs/>
+        </w:rPr>
+      </w:pPr>
+      <w:r>
+        <w:rPr>
+          <w:rFonts w:eastAsiaTheme="minorEastAsia"/>
+        </w:rPr>
+        <w:t xml:space="preserve">Which shows </w:t>
+      </w:r>
+      <m:oMath>
+        <m:sSup>
+          <m:sSupPr>
+            <m:ctrlPr>
+              <w:rPr>
+                <w:rFonts w:ascii="Cambria Math" w:eastAsiaTheme="minorEastAsia" w:hAnsi="Cambria Math"/>
+                <w:i/>
+              </w:rPr>
+            </m:ctrlPr>
+          </m:sSupPr>
+          <m:e>
+            <m:r>
+              <w:rPr>
+                <w:rFonts w:ascii="Cambria Math" w:eastAsiaTheme="minorEastAsia" w:hAnsi="Cambria Math"/>
+              </w:rPr>
+              <m:t>x</m:t>
+            </m:r>
+          </m:e>
+          <m:sup>
+            <m:r>
+              <w:rPr>
+                <w:rFonts w:ascii="Cambria Math" w:eastAsiaTheme="minorEastAsia" w:hAnsi="Cambria Math"/>
+              </w:rPr>
+              <m:t>2</m:t>
+            </m:r>
+          </m:sup>
+        </m:sSup>
+        <m:r>
+          <w:rPr>
+            <w:rFonts w:ascii="Cambria Math" w:eastAsiaTheme="minorEastAsia" w:hAnsi="Cambria Math"/>
+          </w:rPr>
+          <m:t>-12x+36</m:t>
+        </m:r>
+      </m:oMath>
+      <w:r>
+        <w:rPr>
+          <w:rFonts w:eastAsiaTheme="minorEastAsia"/>
+        </w:rPr>
+        <w:t xml:space="preserve"> factored?</w:t>
+      </w:r>
+      <w:r>
+        <w:rPr>
+          <w:rFonts w:eastAsiaTheme="minorEastAsia"/>
+        </w:rPr>
+        <w:br/>
+      </w:r>
+      <w:r>
+        <w:rPr>
+          <w:rFonts w:eastAsiaTheme="minorEastAsia"/>
+          <w:b/>
+          <w:bCs/>
+        </w:rPr>
+        <w:t xml:space="preserve">(4) </w:t>
+      </w:r>
+      <m:oMath>
+        <m:sSup>
+          <m:sSupPr>
+            <m:ctrlPr>
+              <w:rPr>
+                <w:rFonts w:ascii="Cambria Math" w:eastAsiaTheme="minorEastAsia" w:hAnsi="Cambria Math"/>
+                <w:b/>
+                <w:bCs/>
+                <w:i/>
+              </w:rPr>
+            </m:ctrlPr>
+          </m:sSupPr>
+          <m:e>
+            <m:r>
+              <m:rPr>
+                <m:sty m:val="bi"/>
+              </m:rPr>
+              <w:rPr>
+                <w:rFonts w:ascii="Cambria Math" w:eastAsiaTheme="minorEastAsia" w:hAnsi="Cambria Math"/>
+              </w:rPr>
+              <m:t>(x-6)</m:t>
+            </m:r>
+          </m:e>
+          <m:sup>
+            <m:r>
+              <m:rPr>
+                <m:sty m:val="bi"/>
+              </m:rPr>
+              <w:rPr>
+                <w:rFonts w:ascii="Cambria Math" w:eastAsiaTheme="minorEastAsia" w:hAnsi="Cambria Math"/>
+              </w:rPr>
+              <m:t>2</m:t>
+            </m:r>
+          </m:sup>
+        </m:sSup>
+      </m:oMath>
+    </w:p>
+    <w:p>
+      <w:pPr>
+        <w:pStyle w:val="ListParagraph"/>
+        <w:numPr>
+          <w:ilvl w:val="0"/>
+          <w:numId w:val="22"/>
+        </w:numPr>
+        <w:rPr>
+          <w:b/>
+          <w:bCs/>
+        </w:rPr>
+      </w:pPr>
+      <w:r>
+        <w:rPr>
+          <w:rFonts w:eastAsiaTheme="minorEastAsia"/>
+        </w:rPr>
+        <w:t xml:space="preserve">Which shows </w:t>
+      </w:r>
+      <m:oMath>
+        <m:sSup>
+          <m:sSupPr>
+            <m:ctrlPr>
+              <w:rPr>
+                <w:rFonts w:ascii="Cambria Math" w:eastAsiaTheme="minorEastAsia" w:hAnsi="Cambria Math"/>
+                <w:i/>
+              </w:rPr>
+            </m:ctrlPr>
+          </m:sSupPr>
+          <m:e>
+            <m:r>
+              <w:rPr>
+                <w:rFonts w:ascii="Cambria Math" w:eastAsiaTheme="minorEastAsia" w:hAnsi="Cambria Math"/>
+              </w:rPr>
+              <m:t>x</m:t>
+            </m:r>
+          </m:e>
+          <m:sup>
+            <m:r>
+              <w:rPr>
+                <w:rFonts w:ascii="Cambria Math" w:eastAsiaTheme="minorEastAsia" w:hAnsi="Cambria Math"/>
+              </w:rPr>
+              <m:t>2</m:t>
+            </m:r>
+          </m:sup>
+        </m:sSup>
+        <m:r>
+          <w:rPr>
+            <w:rFonts w:ascii="Cambria Math" w:eastAsiaTheme="minorEastAsia" w:hAnsi="Cambria Math"/>
+          </w:rPr>
+          <m:t>-64</m:t>
+        </m:r>
+      </m:oMath>
+      <w:r>
+        <w:rPr>
+          <w:rFonts w:eastAsiaTheme="minorEastAsia"/>
+        </w:rPr>
+        <w:t xml:space="preserve"> factored?</w:t>
+      </w:r>
+      <w:r>
+        <w:rPr>
+          <w:rFonts w:eastAsiaTheme="minorEastAsia"/>
+        </w:rPr>
+        <w:br/>
+      </w:r>
+      <w:r>
+        <w:rPr>
+          <w:rFonts w:eastAsiaTheme="minorEastAsia"/>
+          <w:b/>
+          <w:bCs/>
+        </w:rPr>
+        <w:t xml:space="preserve">(2) </w:t>
+      </w:r>
+      <m:oMath>
+        <m:r>
+          <m:rPr>
+            <m:sty m:val="bi"/>
+          </m:rPr>
+          <w:rPr>
+            <w:rFonts w:ascii="Cambria Math" w:eastAsiaTheme="minorEastAsia" w:hAnsi="Cambria Math"/>
+          </w:rPr>
+          <m:t>(x-8)(x+8)</m:t>
+        </m:r>
+      </m:oMath>
+    </w:p>
+    <w:p>
+      <w:pPr>
+        <w:pStyle w:val="ListParagraph"/>
+        <w:numPr>
+          <w:ilvl w:val="0"/>
+          <w:numId w:val="22"/>
+        </w:numPr>
+        <w:rPr>
+          <w:b/>
+          <w:bCs/>
+        </w:rPr>
+      </w:pPr>
+      <w:r>
+        <w:rPr>
+          <w:rFonts w:eastAsiaTheme="minorEastAsia"/>
+        </w:rPr>
+        <w:t xml:space="preserve">Which shows </w:t>
+      </w:r>
+      <m:oMath>
+        <m:sSup>
+          <m:sSupPr>
+            <m:ctrlPr>
+              <w:rPr>
+                <w:rFonts w:ascii="Cambria Math" w:eastAsiaTheme="minorEastAsia" w:hAnsi="Cambria Math"/>
+                <w:i/>
+              </w:rPr>
+            </m:ctrlPr>
+          </m:sSupPr>
+          <m:e>
+            <m:r>
+              <w:rPr>
+                <w:rFonts w:ascii="Cambria Math" w:eastAsiaTheme="minorEastAsia" w:hAnsi="Cambria Math"/>
+              </w:rPr>
+              <m:t>x</m:t>
+            </m:r>
+          </m:e>
+          <m:sup>
+            <m:r>
+              <w:rPr>
+                <w:rFonts w:ascii="Cambria Math" w:eastAsiaTheme="minorEastAsia" w:hAnsi="Cambria Math"/>
+              </w:rPr>
+              <m:t>3</m:t>
+            </m:r>
+          </m:sup>
+        </m:sSup>
+        <m:r>
+          <w:rPr>
+            <w:rFonts w:ascii="Cambria Math" w:eastAsiaTheme="minorEastAsia" w:hAnsi="Cambria Math"/>
+          </w:rPr>
+          <m:t>+2</m:t>
+        </m:r>
+        <m:sSup>
+          <m:sSupPr>
+            <m:ctrlPr>
+              <w:rPr>
+                <w:rFonts w:ascii="Cambria Math" w:eastAsiaTheme="minorEastAsia" w:hAnsi="Cambria Math"/>
+                <w:i/>
+              </w:rPr>
+            </m:ctrlPr>
+          </m:sSupPr>
+          <m:e>
+            <m:r>
+              <w:rPr>
+                <w:rFonts w:ascii="Cambria Math" w:eastAsiaTheme="minorEastAsia" w:hAnsi="Cambria Math"/>
+              </w:rPr>
+              <m:t>x</m:t>
+            </m:r>
+          </m:e>
+          <m:sup>
+            <m:r>
+              <w:rPr>
+                <w:rFonts w:ascii="Cambria Math" w:eastAsiaTheme="minorEastAsia" w:hAnsi="Cambria Math"/>
+              </w:rPr>
+              <m:t>2</m:t>
+            </m:r>
+          </m:sup>
+        </m:sSup>
+        <m:r>
+          <w:rPr>
+            <w:rFonts w:ascii="Cambria Math" w:eastAsiaTheme="minorEastAsia" w:hAnsi="Cambria Math"/>
+          </w:rPr>
+          <m:t>+6x+12</m:t>
+        </m:r>
+      </m:oMath>
+      <w:r>
+        <w:rPr>
+          <w:rFonts w:eastAsiaTheme="minorEastAsia"/>
+        </w:rPr>
+        <w:t xml:space="preserve"> factored?</w:t>
+      </w:r>
+      <w:r>
+        <w:rPr>
+          <w:rFonts w:eastAsiaTheme="minorEastAsia"/>
+        </w:rPr>
+        <w:br/>
+      </w:r>
+      <m:oMathPara>
+        <m:oMath>
+          <m:sSup>
+            <m:sSupPr>
+              <m:ctrlPr>
+                <w:rPr>
+                  <w:rFonts w:ascii="Cambria Math" w:hAnsi="Cambria Math"/>
+                  <w:i/>
+                </w:rPr>
+              </m:ctrlPr>
+            </m:sSupPr>
+            <m:e>
+              <m:r>
+                <w:rPr>
+                  <w:rFonts w:ascii="Cambria Math" w:hAnsi="Cambria Math"/>
+                </w:rPr>
+                <m:t>x</m:t>
+              </m:r>
+            </m:e>
+            <m:sup>
+              <m:r>
+                <w:rPr>
+                  <w:rFonts w:ascii="Cambria Math" w:hAnsi="Cambria Math"/>
+                </w:rPr>
+                <m:t>2</m:t>
+              </m:r>
+            </m:sup>
+          </m:sSup>
+          <m:d>
+            <m:dPr>
+              <m:ctrlPr>
+                <w:rPr>
+                  <w:rFonts w:ascii="Cambria Math" w:hAnsi="Cambria Math"/>
+                  <w:i/>
+                </w:rPr>
+              </m:ctrlPr>
+            </m:dPr>
+            <m:e>
+              <m:r>
+                <w:rPr>
+                  <w:rFonts w:ascii="Cambria Math" w:hAnsi="Cambria Math"/>
+                </w:rPr>
+                <m:t>x+2</m:t>
+              </m:r>
+            </m:e>
+          </m:d>
+          <m:r>
+            <w:rPr>
+              <w:rFonts w:ascii="Cambria Math" w:hAnsi="Cambria Math"/>
+            </w:rPr>
+            <m:t>+6(x+2)</m:t>
+          </m:r>
+          <m:r>
+            <w:rPr>
+              <w:rFonts w:eastAsiaTheme="minorEastAsia"/>
+            </w:rPr>
+            <w:br/>
+          </m:r>
+        </m:oMath>
+      </m:oMathPara>
+      <w:r>
+        <w:rPr>
+          <w:rFonts w:eastAsiaTheme="minorEastAsia"/>
+          <w:b/>
+          <w:bCs/>
+        </w:rPr>
+        <w:t xml:space="preserve">(2) </w:t>
+      </w:r>
+      <m:oMath>
+        <m:r>
+          <m:rPr>
+            <m:sty m:val="bi"/>
+          </m:rPr>
+          <w:rPr>
+            <w:rFonts w:ascii="Cambria Math" w:eastAsiaTheme="minorEastAsia" w:hAnsi="Cambria Math"/>
+          </w:rPr>
+          <m:t>(x+2)(</m:t>
+        </m:r>
+        <m:sSup>
+          <m:sSupPr>
+            <m:ctrlPr>
+              <w:rPr>
+                <w:rFonts w:ascii="Cambria Math" w:eastAsiaTheme="minorEastAsia" w:hAnsi="Cambria Math"/>
+                <w:b/>
+                <w:bCs/>
+                <w:i/>
+              </w:rPr>
+            </m:ctrlPr>
+          </m:sSupPr>
+          <m:e>
+            <m:r>
+              <m:rPr>
+                <m:sty m:val="bi"/>
+              </m:rPr>
+              <w:rPr>
+                <w:rFonts w:ascii="Cambria Math" w:eastAsiaTheme="minorEastAsia" w:hAnsi="Cambria Math"/>
+              </w:rPr>
+              <m:t>x</m:t>
+            </m:r>
+          </m:e>
+          <m:sup>
+            <m:r>
+              <m:rPr>
+                <m:sty m:val="bi"/>
+              </m:rPr>
+              <w:rPr>
+                <w:rFonts w:ascii="Cambria Math" w:eastAsiaTheme="minorEastAsia" w:hAnsi="Cambria Math"/>
+              </w:rPr>
+              <m:t>2</m:t>
+            </m:r>
+          </m:sup>
+        </m:sSup>
+        <m:r>
+          <m:rPr>
+            <m:sty m:val="bi"/>
+          </m:rPr>
+          <w:rPr>
+            <w:rFonts w:ascii="Cambria Math" w:eastAsiaTheme="minorEastAsia" w:hAnsi="Cambria Math"/>
+          </w:rPr>
+          <m:t>+6)</m:t>
+        </m:r>
+      </m:oMath>
+    </w:p>
+    <w:p>
+      <w:pPr>
+        <w:pStyle w:val="ListParagraph"/>
+        <w:numPr>
+          <w:ilvl w:val="0"/>
+          <w:numId w:val="22"/>
+        </w:numPr>
+        <w:rPr>
+          <w:b/>
+          <w:bCs/>
+        </w:rPr>
+      </w:pPr>
+      <w:r>
+        <w:rPr>
+          <w:rFonts w:eastAsiaTheme="minorEastAsia"/>
+        </w:rPr>
+        <w:t xml:space="preserve">Which shows </w:t>
+      </w:r>
+      <m:oMath>
+        <m:sSup>
+          <m:sSupPr>
+            <m:ctrlPr>
+              <w:rPr>
+                <w:rFonts w:ascii="Cambria Math" w:eastAsiaTheme="minorEastAsia" w:hAnsi="Cambria Math"/>
+                <w:i/>
+              </w:rPr>
+            </m:ctrlPr>
+          </m:sSupPr>
+          <m:e>
+            <m:r>
+              <w:rPr>
+                <w:rFonts w:ascii="Cambria Math" w:eastAsiaTheme="minorEastAsia" w:hAnsi="Cambria Math"/>
+              </w:rPr>
+              <m:t>x</m:t>
+            </m:r>
+          </m:e>
+          <m:sup>
+            <m:r>
+              <w:rPr>
+                <w:rFonts w:ascii="Cambria Math" w:eastAsiaTheme="minorEastAsia" w:hAnsi="Cambria Math"/>
+              </w:rPr>
+              <m:t>3</m:t>
+            </m:r>
+          </m:sup>
+        </m:sSup>
+        <m:r>
+          <w:rPr>
+            <w:rFonts w:ascii="Cambria Math" w:eastAsiaTheme="minorEastAsia" w:hAnsi="Cambria Math"/>
+          </w:rPr>
+          <m:t>-5</m:t>
+        </m:r>
+        <m:sSup>
+          <m:sSupPr>
+            <m:ctrlPr>
+              <w:rPr>
+                <w:rFonts w:ascii="Cambria Math" w:eastAsiaTheme="minorEastAsia" w:hAnsi="Cambria Math"/>
+                <w:i/>
+              </w:rPr>
+            </m:ctrlPr>
+          </m:sSupPr>
+          <m:e>
+            <m:r>
+              <w:rPr>
+                <w:rFonts w:ascii="Cambria Math" w:eastAsiaTheme="minorEastAsia" w:hAnsi="Cambria Math"/>
+              </w:rPr>
+              <m:t>x</m:t>
+            </m:r>
+          </m:e>
+          <m:sup>
+            <m:r>
+              <w:rPr>
+                <w:rFonts w:ascii="Cambria Math" w:eastAsiaTheme="minorEastAsia" w:hAnsi="Cambria Math"/>
+              </w:rPr>
+              <m:t>2</m:t>
+            </m:r>
+          </m:sup>
+        </m:sSup>
+        <m:r>
+          <w:rPr>
+            <w:rFonts w:ascii="Cambria Math" w:eastAsiaTheme="minorEastAsia" w:hAnsi="Cambria Math"/>
+          </w:rPr>
+          <m:t>+4x-20</m:t>
+        </m:r>
+      </m:oMath>
+      <w:r>
+        <w:rPr>
+          <w:rFonts w:eastAsiaTheme="minorEastAsia"/>
+        </w:rPr>
+        <w:t xml:space="preserve"> factored?</w:t>
+      </w:r>
+      <w:r>
+        <w:rPr>
+          <w:rFonts w:eastAsiaTheme="minorEastAsia"/>
+        </w:rPr>
+        <w:br/>
+      </w:r>
+      <m:oMathPara>
+        <m:oMath>
+          <m:sSup>
+            <m:sSupPr>
+              <m:ctrlPr>
+                <w:rPr>
+                  <w:rFonts w:ascii="Cambria Math" w:hAnsi="Cambria Math"/>
+                  <w:i/>
+                </w:rPr>
+              </m:ctrlPr>
+            </m:sSupPr>
+            <m:e>
+              <m:r>
+                <w:rPr>
+                  <w:rFonts w:ascii="Cambria Math" w:hAnsi="Cambria Math"/>
+                </w:rPr>
+                <m:t>x</m:t>
+              </m:r>
+            </m:e>
+            <m:sup>
+              <m:r>
+                <w:rPr>
+                  <w:rFonts w:ascii="Cambria Math" w:hAnsi="Cambria Math"/>
+                </w:rPr>
+                <m:t>2</m:t>
+              </m:r>
+            </m:sup>
+          </m:sSup>
+          <m:d>
+            <m:dPr>
+              <m:ctrlPr>
+                <w:rPr>
+                  <w:rFonts w:ascii="Cambria Math" w:hAnsi="Cambria Math"/>
+                  <w:i/>
+                </w:rPr>
+              </m:ctrlPr>
+            </m:dPr>
+            <m:e>
+              <m:r>
+                <w:rPr>
+                  <w:rFonts w:ascii="Cambria Math" w:hAnsi="Cambria Math"/>
+                </w:rPr>
+                <m:t>x-5</m:t>
+              </m:r>
+            </m:e>
+          </m:d>
+          <m:r>
+            <w:rPr>
+              <w:rFonts w:ascii="Cambria Math" w:hAnsi="Cambria Math"/>
+            </w:rPr>
+            <m:t>+4(x-5)</m:t>
+          </m:r>
+          <m:r>
+            <w:rPr>
+              <w:rFonts w:eastAsiaTheme="minorEastAsia"/>
+            </w:rPr>
+            <w:br/>
+          </m:r>
+        </m:oMath>
+      </m:oMathPara>
+      <w:r>
+        <w:rPr>
+          <w:rFonts w:eastAsiaTheme="minorEastAsia"/>
+          <w:b/>
+          <w:bCs/>
+        </w:rPr>
+        <w:t xml:space="preserve">(1) </w:t>
+      </w:r>
+      <m:oMath>
+        <m:r>
+          <m:rPr>
+            <m:sty m:val="bi"/>
+          </m:rPr>
+          <w:rPr>
+            <w:rFonts w:ascii="Cambria Math" w:eastAsiaTheme="minorEastAsia" w:hAnsi="Cambria Math"/>
+          </w:rPr>
+          <m:t>(x-5)(</m:t>
+        </m:r>
+        <m:sSup>
+          <m:sSupPr>
+            <m:ctrlPr>
+              <w:rPr>
+                <w:rFonts w:ascii="Cambria Math" w:eastAsiaTheme="minorEastAsia" w:hAnsi="Cambria Math"/>
+                <w:b/>
+                <w:bCs/>
+                <w:i/>
+              </w:rPr>
+            </m:ctrlPr>
+          </m:sSupPr>
+          <m:e>
+            <m:r>
+              <m:rPr>
+                <m:sty m:val="bi"/>
+              </m:rPr>
+              <w:rPr>
+                <w:rFonts w:ascii="Cambria Math" w:eastAsiaTheme="minorEastAsia" w:hAnsi="Cambria Math"/>
+              </w:rPr>
+              <m:t>x</m:t>
+            </m:r>
+          </m:e>
+          <m:sup>
+            <m:r>
+              <m:rPr>
+                <m:sty m:val="bi"/>
+              </m:rPr>
+              <w:rPr>
+                <w:rFonts w:ascii="Cambria Math" w:eastAsiaTheme="minorEastAsia" w:hAnsi="Cambria Math"/>
+              </w:rPr>
+              <m:t>2</m:t>
+            </m:r>
+          </m:sup>
+        </m:sSup>
+        <m:r>
+          <m:rPr>
+            <m:sty m:val="bi"/>
+          </m:rPr>
+          <w:rPr>
+            <w:rFonts w:ascii="Cambria Math" w:eastAsiaTheme="minorEastAsia" w:hAnsi="Cambria Math"/>
+          </w:rPr>
+          <m:t>+4)</m:t>
+        </m:r>
+      </m:oMath>
+    </w:p>
+    <w:p>
+      <w:pPr>
+        <w:pStyle w:val="ListParagraph"/>
+        <w:numPr>
+          <w:ilvl w:val="0"/>
+          <w:numId w:val="22"/>
+        </w:numPr>
+        <w:rPr>
+          <w:b/>
+          <w:bCs/>
+        </w:rPr>
+      </w:pPr>
+      <w:r>
+        <w:rPr>
+          <w:rFonts w:eastAsiaTheme="minorEastAsia"/>
+        </w:rPr>
+        <w:t xml:space="preserve">Which shows </w:t>
+      </w:r>
+      <m:oMath>
+        <m:sSup>
+          <m:sSupPr>
+            <m:ctrlPr>
+              <w:rPr>
+                <w:rFonts w:ascii="Cambria Math" w:eastAsiaTheme="minorEastAsia" w:hAnsi="Cambria Math"/>
+                <w:i/>
+              </w:rPr>
+            </m:ctrlPr>
+          </m:sSupPr>
+          <m:e>
+            <m:r>
+              <w:rPr>
+                <w:rFonts w:ascii="Cambria Math" w:eastAsiaTheme="minorEastAsia" w:hAnsi="Cambria Math"/>
+              </w:rPr>
+              <m:t>x</m:t>
+            </m:r>
+          </m:e>
+          <m:sup>
+            <m:r>
+              <w:rPr>
+                <w:rFonts w:ascii="Cambria Math" w:eastAsiaTheme="minorEastAsia" w:hAnsi="Cambria Math"/>
+              </w:rPr>
+              <m:t>6</m:t>
+            </m:r>
+          </m:sup>
+        </m:sSup>
+        <m:r>
+          <w:rPr>
+            <w:rFonts w:ascii="Cambria Math" w:eastAsiaTheme="minorEastAsia" w:hAnsi="Cambria Math"/>
+          </w:rPr>
+          <m:t>-25</m:t>
+        </m:r>
+      </m:oMath>
+      <w:r>
+        <w:rPr>
+          <w:rFonts w:eastAsiaTheme="minorEastAsia"/>
+        </w:rPr>
+        <w:t xml:space="preserve"> factored?</w:t>
+      </w:r>
+      <w:r>
+        <w:rPr>
+          <w:rFonts w:eastAsiaTheme="minorEastAsia"/>
+        </w:rPr>
+        <w:br/>
+      </w:r>
+      <w:r>
+        <w:rPr>
+          <w:rFonts w:eastAsiaTheme="minorEastAsia"/>
+          <w:b/>
+          <w:bCs/>
+        </w:rPr>
+        <w:t xml:space="preserve">(1) </w:t>
+      </w:r>
+      <m:oMath>
+        <m:r>
+          <m:rPr>
+            <m:sty m:val="bi"/>
+          </m:rPr>
+          <w:rPr>
+            <w:rFonts w:ascii="Cambria Math" w:eastAsiaTheme="minorEastAsia" w:hAnsi="Cambria Math"/>
+          </w:rPr>
+          <m:t>(</m:t>
+        </m:r>
+        <m:sSup>
+          <m:sSupPr>
+            <m:ctrlPr>
+              <w:rPr>
+                <w:rFonts w:ascii="Cambria Math" w:eastAsiaTheme="minorEastAsia" w:hAnsi="Cambria Math"/>
+                <w:b/>
+                <w:bCs/>
+                <w:i/>
+              </w:rPr>
+            </m:ctrlPr>
+          </m:sSupPr>
+          <m:e>
+            <m:r>
+              <m:rPr>
+                <m:sty m:val="bi"/>
+              </m:rPr>
+              <w:rPr>
+                <w:rFonts w:ascii="Cambria Math" w:eastAsiaTheme="minorEastAsia" w:hAnsi="Cambria Math"/>
+              </w:rPr>
+              <m:t>x</m:t>
+            </m:r>
+          </m:e>
+          <m:sup>
+            <m:r>
+              <m:rPr>
+                <m:sty m:val="bi"/>
+              </m:rPr>
+              <w:rPr>
+                <w:rFonts w:ascii="Cambria Math" w:eastAsiaTheme="minorEastAsia" w:hAnsi="Cambria Math"/>
+              </w:rPr>
+              <m:t>3</m:t>
+            </m:r>
+          </m:sup>
+        </m:sSup>
+        <m:r>
+          <m:rPr>
+            <m:sty m:val="bi"/>
+          </m:rPr>
+          <w:rPr>
+            <w:rFonts w:ascii="Cambria Math" w:eastAsiaTheme="minorEastAsia" w:hAnsi="Cambria Math"/>
+          </w:rPr>
+          <m:t>-5)(</m:t>
+        </m:r>
+        <m:sSup>
+          <m:sSupPr>
+            <m:ctrlPr>
+              <w:rPr>
+                <w:rFonts w:ascii="Cambria Math" w:eastAsiaTheme="minorEastAsia" w:hAnsi="Cambria Math"/>
+                <w:b/>
+                <w:bCs/>
+                <w:i/>
+              </w:rPr>
+            </m:ctrlPr>
+          </m:sSupPr>
+          <m:e>
+            <m:r>
+              <m:rPr>
+                <m:sty m:val="bi"/>
+              </m:rPr>
+              <w:rPr>
+                <w:rFonts w:ascii="Cambria Math" w:eastAsiaTheme="minorEastAsia" w:hAnsi="Cambria Math"/>
+              </w:rPr>
+              <m:t>x</m:t>
+            </m:r>
+          </m:e>
+          <m:sup>
+            <m:r>
+              <m:rPr>
+                <m:sty m:val="bi"/>
+              </m:rPr>
+              <w:rPr>
+                <w:rFonts w:ascii="Cambria Math" w:eastAsiaTheme="minorEastAsia" w:hAnsi="Cambria Math"/>
+              </w:rPr>
+              <m:t>3</m:t>
+            </m:r>
+          </m:sup>
+        </m:sSup>
+        <m:r>
+          <m:rPr>
+            <m:sty m:val="bi"/>
+          </m:rPr>
+          <w:rPr>
+            <w:rFonts w:ascii="Cambria Math" w:eastAsiaTheme="minorEastAsia" w:hAnsi="Cambria Math"/>
+          </w:rPr>
+          <m:t>+5)</m:t>
+        </m:r>
+      </m:oMath>
+    </w:p>
+    <w:p>
+      <w:pPr>
+        <w:pStyle w:val="ListParagraph"/>
+        <w:numPr>
+          <w:ilvl w:val="0"/>
+          <w:numId w:val="22"/>
+        </w:numPr>
+        <w:rPr>
+          <w:b/>
+          <w:bCs/>
+        </w:rPr>
+      </w:pPr>
+      <w:r>
+        <w:t xml:space="preserve">Which shows </w:t>
+      </w:r>
+      <m:oMath>
+        <m:sSup>
+          <m:sSupPr>
+            <m:ctrlPr>
+              <w:rPr>
+                <w:rFonts w:ascii="Cambria Math" w:hAnsi="Cambria Math"/>
+                <w:i/>
+              </w:rPr>
+            </m:ctrlPr>
+          </m:sSupPr>
+          <m:e>
+            <m:r>
+              <w:rPr>
+                <w:rFonts w:ascii="Cambria Math" w:hAnsi="Cambria Math"/>
+              </w:rPr>
+              <m:t>x</m:t>
+            </m:r>
+          </m:e>
+          <m:sup>
+            <m:r>
+              <w:rPr>
+                <w:rFonts w:ascii="Cambria Math" w:hAnsi="Cambria Math"/>
+              </w:rPr>
+              <m:t>6</m:t>
+            </m:r>
+          </m:sup>
+        </m:sSup>
+        <m:r>
+          <w:rPr>
+            <w:rFonts w:ascii="Cambria Math" w:hAnsi="Cambria Math"/>
+          </w:rPr>
+          <m:t>-2</m:t>
+        </m:r>
+        <m:sSup>
+          <m:sSupPr>
+            <m:ctrlPr>
+              <w:rPr>
+                <w:rFonts w:ascii="Cambria Math" w:hAnsi="Cambria Math"/>
+                <w:i/>
+              </w:rPr>
+            </m:ctrlPr>
+          </m:sSupPr>
+          <m:e>
+            <m:r>
+              <w:rPr>
+                <w:rFonts w:ascii="Cambria Math" w:hAnsi="Cambria Math"/>
+              </w:rPr>
+              <m:t>x</m:t>
+            </m:r>
+          </m:e>
+          <m:sup>
+            <m:r>
+              <w:rPr>
+                <w:rFonts w:ascii="Cambria Math" w:hAnsi="Cambria Math"/>
+              </w:rPr>
+              <m:t>3</m:t>
+            </m:r>
+          </m:sup>
+        </m:sSup>
+        <m:r>
+          <w:rPr>
+            <w:rFonts w:ascii="Cambria Math" w:hAnsi="Cambria Math"/>
+          </w:rPr>
+          <m:t>-24</m:t>
+        </m:r>
+      </m:oMath>
+      <w:r>
+        <w:rPr>
+          <w:rFonts w:eastAsiaTheme="minorEastAsia"/>
+        </w:rPr>
+        <w:t>?</w:t>
+      </w:r>
+      <w:r>
+        <w:rPr>
+          <w:rFonts w:eastAsiaTheme="minorEastAsia"/>
+        </w:rPr>
+        <w:br/>
+      </w:r>
+      <w:r>
+        <w:rPr>
+          <w:rFonts w:eastAsiaTheme="minorEastAsia"/>
+          <w:b/>
+          <w:bCs/>
+        </w:rPr>
+        <w:t xml:space="preserve">(3) </w:t>
+      </w:r>
+      <m:oMath>
+        <m:sSup>
+          <m:sSupPr>
+            <m:ctrlPr>
+              <w:rPr>
+                <w:rFonts w:ascii="Cambria Math" w:eastAsiaTheme="minorEastAsia" w:hAnsi="Cambria Math"/>
+                <w:b/>
+                <w:bCs/>
+                <w:i/>
+              </w:rPr>
+            </m:ctrlPr>
+          </m:sSupPr>
+          <m:e>
+            <m:r>
+              <m:rPr>
+                <m:sty m:val="bi"/>
+              </m:rPr>
+              <w:rPr>
+                <w:rFonts w:ascii="Cambria Math" w:eastAsiaTheme="minorEastAsia" w:hAnsi="Cambria Math"/>
+              </w:rPr>
+              <m:t>(x</m:t>
+            </m:r>
+          </m:e>
+          <m:sup>
+            <m:r>
+              <m:rPr>
+                <m:sty m:val="bi"/>
+              </m:rPr>
+              <w:rPr>
+                <w:rFonts w:ascii="Cambria Math" w:eastAsiaTheme="minorEastAsia" w:hAnsi="Cambria Math"/>
+              </w:rPr>
+              <m:t>3</m:t>
+            </m:r>
+          </m:sup>
+        </m:sSup>
+        <m:r>
+          <m:rPr>
+            <m:sty m:val="bi"/>
+          </m:rPr>
+          <w:rPr>
+            <w:rFonts w:ascii="Cambria Math" w:eastAsiaTheme="minorEastAsia" w:hAnsi="Cambria Math"/>
+          </w:rPr>
+          <m:t>-6)(</m:t>
+        </m:r>
+        <m:sSup>
+          <m:sSupPr>
+            <m:ctrlPr>
+              <w:rPr>
+                <w:rFonts w:ascii="Cambria Math" w:eastAsiaTheme="minorEastAsia" w:hAnsi="Cambria Math"/>
+                <w:b/>
+                <w:bCs/>
+                <w:i/>
+              </w:rPr>
+            </m:ctrlPr>
+          </m:sSupPr>
+          <m:e>
+            <m:r>
+              <m:rPr>
+                <m:sty m:val="bi"/>
+              </m:rPr>
+              <w:rPr>
+                <w:rFonts w:ascii="Cambria Math" w:eastAsiaTheme="minorEastAsia" w:hAnsi="Cambria Math"/>
+              </w:rPr>
+              <m:t>x</m:t>
+            </m:r>
+          </m:e>
+          <m:sup>
+            <m:r>
+              <m:rPr>
+                <m:sty m:val="bi"/>
+              </m:rPr>
+              <w:rPr>
+                <w:rFonts w:ascii="Cambria Math" w:eastAsiaTheme="minorEastAsia" w:hAnsi="Cambria Math"/>
+              </w:rPr>
+              <m:t>3</m:t>
+            </m:r>
+          </m:sup>
+        </m:sSup>
+        <m:r>
+          <m:rPr>
+            <m:sty m:val="bi"/>
+          </m:rPr>
+          <w:rPr>
+            <w:rFonts w:ascii="Cambria Math" w:eastAsiaTheme="minorEastAsia" w:hAnsi="Cambria Math"/>
+          </w:rPr>
+          <m:t>+4)</m:t>
+        </m:r>
+      </m:oMath>
+    </w:p>
     <w:p/>
     <w:p/>
     <w:p/>
@@ -7095,746 +8573,10 @@
     </w:lvl>
   </w:abstractNum>
   <w:abstractNum w:abstractNumId="1" w15:restartNumberingAfterBreak="0">
-    <w:nsid w:val="07CD6A90"/>
+    <w:nsid w:val="04E569CC"/>
     <w:multiLevelType w:val="hybridMultilevel"/>
-    <w:tmpl w:val="F2B24B8E"/>
-    <w:lvl w:ilvl="0" w:tplc="0409000F">
-      <w:start w:val="1"/>
-      <w:numFmt w:val="decimal"/>
-      <w:lvlText w:val="%1."/>
-      <w:lvlJc w:val="left"/>
-      <w:pPr>
-        <w:ind w:left="720" w:hanging="360"/>
-      </w:pPr>
-      <w:rPr>
-        <w:rFonts w:hint="default"/>
-      </w:rPr>
-    </w:lvl>
-    <w:lvl w:ilvl="1" w:tplc="04090019" w:tentative="1">
-      <w:start w:val="1"/>
-      <w:numFmt w:val="lowerLetter"/>
-      <w:lvlText w:val="%2."/>
-      <w:lvlJc w:val="left"/>
-      <w:pPr>
-        <w:ind w:left="1440" w:hanging="360"/>
-      </w:pPr>
-    </w:lvl>
-    <w:lvl w:ilvl="2" w:tplc="0409001B" w:tentative="1">
-      <w:start w:val="1"/>
-      <w:numFmt w:val="lowerRoman"/>
-      <w:lvlText w:val="%3."/>
-      <w:lvlJc w:val="right"/>
-      <w:pPr>
-        <w:ind w:left="2160" w:hanging="180"/>
-      </w:pPr>
-    </w:lvl>
-    <w:lvl w:ilvl="3" w:tplc="0409000F" w:tentative="1">
-      <w:start w:val="1"/>
-      <w:numFmt w:val="decimal"/>
-      <w:lvlText w:val="%4."/>
-      <w:lvlJc w:val="left"/>
-      <w:pPr>
-        <w:ind w:left="2880" w:hanging="360"/>
-      </w:pPr>
-    </w:lvl>
-    <w:lvl w:ilvl="4" w:tplc="04090019" w:tentative="1">
-      <w:start w:val="1"/>
-      <w:numFmt w:val="lowerLetter"/>
-      <w:lvlText w:val="%5."/>
-      <w:lvlJc w:val="left"/>
-      <w:pPr>
-        <w:ind w:left="3600" w:hanging="360"/>
-      </w:pPr>
-    </w:lvl>
-    <w:lvl w:ilvl="5" w:tplc="0409001B" w:tentative="1">
-      <w:start w:val="1"/>
-      <w:numFmt w:val="lowerRoman"/>
-      <w:lvlText w:val="%6."/>
-      <w:lvlJc w:val="right"/>
-      <w:pPr>
-        <w:ind w:left="4320" w:hanging="180"/>
-      </w:pPr>
-    </w:lvl>
-    <w:lvl w:ilvl="6" w:tplc="0409000F" w:tentative="1">
-      <w:start w:val="1"/>
-      <w:numFmt w:val="decimal"/>
-      <w:lvlText w:val="%7."/>
-      <w:lvlJc w:val="left"/>
-      <w:pPr>
-        <w:ind w:left="5040" w:hanging="360"/>
-      </w:pPr>
-    </w:lvl>
-    <w:lvl w:ilvl="7" w:tplc="04090019" w:tentative="1">
-      <w:start w:val="1"/>
-      <w:numFmt w:val="lowerLetter"/>
-      <w:lvlText w:val="%8."/>
-      <w:lvlJc w:val="left"/>
-      <w:pPr>
-        <w:ind w:left="5760" w:hanging="360"/>
-      </w:pPr>
-    </w:lvl>
-    <w:lvl w:ilvl="8" w:tplc="0409001B" w:tentative="1">
-      <w:start w:val="1"/>
-      <w:numFmt w:val="lowerRoman"/>
-      <w:lvlText w:val="%9."/>
-      <w:lvlJc w:val="right"/>
-      <w:pPr>
-        <w:ind w:left="6480" w:hanging="180"/>
-      </w:pPr>
-    </w:lvl>
-  </w:abstractNum>
-  <w:abstractNum w:abstractNumId="2" w15:restartNumberingAfterBreak="0">
-    <w:nsid w:val="110A7174"/>
-    <w:multiLevelType w:val="hybridMultilevel"/>
-    <w:tmpl w:val="3852F392"/>
-    <w:lvl w:ilvl="0" w:tplc="0409000F">
-      <w:start w:val="1"/>
-      <w:numFmt w:val="decimal"/>
-      <w:lvlText w:val="%1."/>
-      <w:lvlJc w:val="left"/>
-      <w:pPr>
-        <w:ind w:left="720" w:hanging="360"/>
-      </w:pPr>
-      <w:rPr>
-        <w:rFonts w:hint="default"/>
-      </w:rPr>
-    </w:lvl>
-    <w:lvl w:ilvl="1" w:tplc="04090019" w:tentative="1">
-      <w:start w:val="1"/>
-      <w:numFmt w:val="lowerLetter"/>
-      <w:lvlText w:val="%2."/>
-      <w:lvlJc w:val="left"/>
-      <w:pPr>
-        <w:ind w:left="1440" w:hanging="360"/>
-      </w:pPr>
-    </w:lvl>
-    <w:lvl w:ilvl="2" w:tplc="0409001B" w:tentative="1">
-      <w:start w:val="1"/>
-      <w:numFmt w:val="lowerRoman"/>
-      <w:lvlText w:val="%3."/>
-      <w:lvlJc w:val="right"/>
-      <w:pPr>
-        <w:ind w:left="2160" w:hanging="180"/>
-      </w:pPr>
-    </w:lvl>
-    <w:lvl w:ilvl="3" w:tplc="0409000F" w:tentative="1">
-      <w:start w:val="1"/>
-      <w:numFmt w:val="decimal"/>
-      <w:lvlText w:val="%4."/>
-      <w:lvlJc w:val="left"/>
-      <w:pPr>
-        <w:ind w:left="2880" w:hanging="360"/>
-      </w:pPr>
-    </w:lvl>
-    <w:lvl w:ilvl="4" w:tplc="04090019" w:tentative="1">
-      <w:start w:val="1"/>
-      <w:numFmt w:val="lowerLetter"/>
-      <w:lvlText w:val="%5."/>
-      <w:lvlJc w:val="left"/>
-      <w:pPr>
-        <w:ind w:left="3600" w:hanging="360"/>
-      </w:pPr>
-    </w:lvl>
-    <w:lvl w:ilvl="5" w:tplc="0409001B" w:tentative="1">
-      <w:start w:val="1"/>
-      <w:numFmt w:val="lowerRoman"/>
-      <w:lvlText w:val="%6."/>
-      <w:lvlJc w:val="right"/>
-      <w:pPr>
-        <w:ind w:left="4320" w:hanging="180"/>
-      </w:pPr>
-    </w:lvl>
-    <w:lvl w:ilvl="6" w:tplc="0409000F" w:tentative="1">
-      <w:start w:val="1"/>
-      <w:numFmt w:val="decimal"/>
-      <w:lvlText w:val="%7."/>
-      <w:lvlJc w:val="left"/>
-      <w:pPr>
-        <w:ind w:left="5040" w:hanging="360"/>
-      </w:pPr>
-    </w:lvl>
-    <w:lvl w:ilvl="7" w:tplc="04090019" w:tentative="1">
-      <w:start w:val="1"/>
-      <w:numFmt w:val="lowerLetter"/>
-      <w:lvlText w:val="%8."/>
-      <w:lvlJc w:val="left"/>
-      <w:pPr>
-        <w:ind w:left="5760" w:hanging="360"/>
-      </w:pPr>
-    </w:lvl>
-    <w:lvl w:ilvl="8" w:tplc="0409001B" w:tentative="1">
-      <w:start w:val="1"/>
-      <w:numFmt w:val="lowerRoman"/>
-      <w:lvlText w:val="%9."/>
-      <w:lvlJc w:val="right"/>
-      <w:pPr>
-        <w:ind w:left="6480" w:hanging="180"/>
-      </w:pPr>
-    </w:lvl>
-  </w:abstractNum>
-  <w:abstractNum w:abstractNumId="3" w15:restartNumberingAfterBreak="0">
-    <w:nsid w:val="21127310"/>
-    <w:multiLevelType w:val="hybridMultilevel"/>
-    <w:tmpl w:val="5E50AF00"/>
-    <w:lvl w:ilvl="0" w:tplc="04090015">
-      <w:start w:val="1"/>
-      <w:numFmt w:val="upperLetter"/>
-      <w:lvlText w:val="%1."/>
-      <w:lvlJc w:val="left"/>
-      <w:pPr>
-        <w:ind w:left="720" w:hanging="360"/>
-      </w:pPr>
-      <w:rPr>
-        <w:rFonts w:hint="default"/>
-      </w:rPr>
-    </w:lvl>
-    <w:lvl w:ilvl="1" w:tplc="04090019" w:tentative="1">
-      <w:start w:val="1"/>
-      <w:numFmt w:val="lowerLetter"/>
-      <w:lvlText w:val="%2."/>
-      <w:lvlJc w:val="left"/>
-      <w:pPr>
-        <w:ind w:left="1440" w:hanging="360"/>
-      </w:pPr>
-    </w:lvl>
-    <w:lvl w:ilvl="2" w:tplc="0409001B" w:tentative="1">
-      <w:start w:val="1"/>
-      <w:numFmt w:val="lowerRoman"/>
-      <w:lvlText w:val="%3."/>
-      <w:lvlJc w:val="right"/>
-      <w:pPr>
-        <w:ind w:left="2160" w:hanging="180"/>
-      </w:pPr>
-    </w:lvl>
-    <w:lvl w:ilvl="3" w:tplc="0409000F" w:tentative="1">
-      <w:start w:val="1"/>
-      <w:numFmt w:val="decimal"/>
-      <w:lvlText w:val="%4."/>
-      <w:lvlJc w:val="left"/>
-      <w:pPr>
-        <w:ind w:left="2880" w:hanging="360"/>
-      </w:pPr>
-    </w:lvl>
-    <w:lvl w:ilvl="4" w:tplc="04090019" w:tentative="1">
-      <w:start w:val="1"/>
-      <w:numFmt w:val="lowerLetter"/>
-      <w:lvlText w:val="%5."/>
-      <w:lvlJc w:val="left"/>
-      <w:pPr>
-        <w:ind w:left="3600" w:hanging="360"/>
-      </w:pPr>
-    </w:lvl>
-    <w:lvl w:ilvl="5" w:tplc="0409001B" w:tentative="1">
-      <w:start w:val="1"/>
-      <w:numFmt w:val="lowerRoman"/>
-      <w:lvlText w:val="%6."/>
-      <w:lvlJc w:val="right"/>
-      <w:pPr>
-        <w:ind w:left="4320" w:hanging="180"/>
-      </w:pPr>
-    </w:lvl>
-    <w:lvl w:ilvl="6" w:tplc="0409000F" w:tentative="1">
-      <w:start w:val="1"/>
-      <w:numFmt w:val="decimal"/>
-      <w:lvlText w:val="%7."/>
-      <w:lvlJc w:val="left"/>
-      <w:pPr>
-        <w:ind w:left="5040" w:hanging="360"/>
-      </w:pPr>
-    </w:lvl>
-    <w:lvl w:ilvl="7" w:tplc="04090019" w:tentative="1">
-      <w:start w:val="1"/>
-      <w:numFmt w:val="lowerLetter"/>
-      <w:lvlText w:val="%8."/>
-      <w:lvlJc w:val="left"/>
-      <w:pPr>
-        <w:ind w:left="5760" w:hanging="360"/>
-      </w:pPr>
-    </w:lvl>
-    <w:lvl w:ilvl="8" w:tplc="0409001B" w:tentative="1">
-      <w:start w:val="1"/>
-      <w:numFmt w:val="lowerRoman"/>
-      <w:lvlText w:val="%9."/>
-      <w:lvlJc w:val="right"/>
-      <w:pPr>
-        <w:ind w:left="6480" w:hanging="180"/>
-      </w:pPr>
-    </w:lvl>
-  </w:abstractNum>
-  <w:abstractNum w:abstractNumId="4" w15:restartNumberingAfterBreak="0">
-    <w:nsid w:val="319A113D"/>
-    <w:multiLevelType w:val="hybridMultilevel"/>
-    <w:tmpl w:val="1D26A62C"/>
-    <w:lvl w:ilvl="0" w:tplc="0409000F">
-      <w:start w:val="1"/>
-      <w:numFmt w:val="decimal"/>
-      <w:lvlText w:val="%1."/>
-      <w:lvlJc w:val="left"/>
-      <w:pPr>
-        <w:ind w:left="720" w:hanging="360"/>
-      </w:pPr>
-      <w:rPr>
-        <w:rFonts w:hint="default"/>
-      </w:rPr>
-    </w:lvl>
-    <w:lvl w:ilvl="1" w:tplc="04090019" w:tentative="1">
-      <w:start w:val="1"/>
-      <w:numFmt w:val="lowerLetter"/>
-      <w:lvlText w:val="%2."/>
-      <w:lvlJc w:val="left"/>
-      <w:pPr>
-        <w:ind w:left="1440" w:hanging="360"/>
-      </w:pPr>
-    </w:lvl>
-    <w:lvl w:ilvl="2" w:tplc="0409001B" w:tentative="1">
-      <w:start w:val="1"/>
-      <w:numFmt w:val="lowerRoman"/>
-      <w:lvlText w:val="%3."/>
-      <w:lvlJc w:val="right"/>
-      <w:pPr>
-        <w:ind w:left="2160" w:hanging="180"/>
-      </w:pPr>
-    </w:lvl>
-    <w:lvl w:ilvl="3" w:tplc="0409000F" w:tentative="1">
-      <w:start w:val="1"/>
-      <w:numFmt w:val="decimal"/>
-      <w:lvlText w:val="%4."/>
-      <w:lvlJc w:val="left"/>
-      <w:pPr>
-        <w:ind w:left="2880" w:hanging="360"/>
-      </w:pPr>
-    </w:lvl>
-    <w:lvl w:ilvl="4" w:tplc="04090019" w:tentative="1">
-      <w:start w:val="1"/>
-      <w:numFmt w:val="lowerLetter"/>
-      <w:lvlText w:val="%5."/>
-      <w:lvlJc w:val="left"/>
-      <w:pPr>
-        <w:ind w:left="3600" w:hanging="360"/>
-      </w:pPr>
-    </w:lvl>
-    <w:lvl w:ilvl="5" w:tplc="0409001B" w:tentative="1">
-      <w:start w:val="1"/>
-      <w:numFmt w:val="lowerRoman"/>
-      <w:lvlText w:val="%6."/>
-      <w:lvlJc w:val="right"/>
-      <w:pPr>
-        <w:ind w:left="4320" w:hanging="180"/>
-      </w:pPr>
-    </w:lvl>
-    <w:lvl w:ilvl="6" w:tplc="0409000F" w:tentative="1">
-      <w:start w:val="1"/>
-      <w:numFmt w:val="decimal"/>
-      <w:lvlText w:val="%7."/>
-      <w:lvlJc w:val="left"/>
-      <w:pPr>
-        <w:ind w:left="5040" w:hanging="360"/>
-      </w:pPr>
-    </w:lvl>
-    <w:lvl w:ilvl="7" w:tplc="04090019" w:tentative="1">
-      <w:start w:val="1"/>
-      <w:numFmt w:val="lowerLetter"/>
-      <w:lvlText w:val="%8."/>
-      <w:lvlJc w:val="left"/>
-      <w:pPr>
-        <w:ind w:left="5760" w:hanging="360"/>
-      </w:pPr>
-    </w:lvl>
-    <w:lvl w:ilvl="8" w:tplc="0409001B" w:tentative="1">
-      <w:start w:val="1"/>
-      <w:numFmt w:val="lowerRoman"/>
-      <w:lvlText w:val="%9."/>
-      <w:lvlJc w:val="right"/>
-      <w:pPr>
-        <w:ind w:left="6480" w:hanging="180"/>
-      </w:pPr>
-    </w:lvl>
-  </w:abstractNum>
-  <w:abstractNum w:abstractNumId="5" w15:restartNumberingAfterBreak="0">
-    <w:nsid w:val="32B2060C"/>
-    <w:multiLevelType w:val="hybridMultilevel"/>
-    <w:tmpl w:val="5ADAF418"/>
-    <w:lvl w:ilvl="0" w:tplc="0409000F">
-      <w:start w:val="1"/>
-      <w:numFmt w:val="decimal"/>
-      <w:lvlText w:val="%1."/>
-      <w:lvlJc w:val="left"/>
-      <w:pPr>
-        <w:ind w:left="720" w:hanging="360"/>
-      </w:pPr>
-      <w:rPr>
-        <w:rFonts w:hint="default"/>
-      </w:rPr>
-    </w:lvl>
-    <w:lvl w:ilvl="1" w:tplc="04090019" w:tentative="1">
-      <w:start w:val="1"/>
-      <w:numFmt w:val="lowerLetter"/>
-      <w:lvlText w:val="%2."/>
-      <w:lvlJc w:val="left"/>
-      <w:pPr>
-        <w:ind w:left="1440" w:hanging="360"/>
-      </w:pPr>
-    </w:lvl>
-    <w:lvl w:ilvl="2" w:tplc="0409001B" w:tentative="1">
-      <w:start w:val="1"/>
-      <w:numFmt w:val="lowerRoman"/>
-      <w:lvlText w:val="%3."/>
-      <w:lvlJc w:val="right"/>
-      <w:pPr>
-        <w:ind w:left="2160" w:hanging="180"/>
-      </w:pPr>
-    </w:lvl>
-    <w:lvl w:ilvl="3" w:tplc="0409000F" w:tentative="1">
-      <w:start w:val="1"/>
-      <w:numFmt w:val="decimal"/>
-      <w:lvlText w:val="%4."/>
-      <w:lvlJc w:val="left"/>
-      <w:pPr>
-        <w:ind w:left="2880" w:hanging="360"/>
-      </w:pPr>
-    </w:lvl>
-    <w:lvl w:ilvl="4" w:tplc="04090019" w:tentative="1">
-      <w:start w:val="1"/>
-      <w:numFmt w:val="lowerLetter"/>
-      <w:lvlText w:val="%5."/>
-      <w:lvlJc w:val="left"/>
-      <w:pPr>
-        <w:ind w:left="3600" w:hanging="360"/>
-      </w:pPr>
-    </w:lvl>
-    <w:lvl w:ilvl="5" w:tplc="0409001B" w:tentative="1">
-      <w:start w:val="1"/>
-      <w:numFmt w:val="lowerRoman"/>
-      <w:lvlText w:val="%6."/>
-      <w:lvlJc w:val="right"/>
-      <w:pPr>
-        <w:ind w:left="4320" w:hanging="180"/>
-      </w:pPr>
-    </w:lvl>
-    <w:lvl w:ilvl="6" w:tplc="0409000F" w:tentative="1">
-      <w:start w:val="1"/>
-      <w:numFmt w:val="decimal"/>
-      <w:lvlText w:val="%7."/>
-      <w:lvlJc w:val="left"/>
-      <w:pPr>
-        <w:ind w:left="5040" w:hanging="360"/>
-      </w:pPr>
-    </w:lvl>
-    <w:lvl w:ilvl="7" w:tplc="04090019" w:tentative="1">
-      <w:start w:val="1"/>
-      <w:numFmt w:val="lowerLetter"/>
-      <w:lvlText w:val="%8."/>
-      <w:lvlJc w:val="left"/>
-      <w:pPr>
-        <w:ind w:left="5760" w:hanging="360"/>
-      </w:pPr>
-    </w:lvl>
-    <w:lvl w:ilvl="8" w:tplc="0409001B" w:tentative="1">
-      <w:start w:val="1"/>
-      <w:numFmt w:val="lowerRoman"/>
-      <w:lvlText w:val="%9."/>
-      <w:lvlJc w:val="right"/>
-      <w:pPr>
-        <w:ind w:left="6480" w:hanging="180"/>
-      </w:pPr>
-    </w:lvl>
-  </w:abstractNum>
-  <w:abstractNum w:abstractNumId="6" w15:restartNumberingAfterBreak="0">
-    <w:nsid w:val="37AA283F"/>
-    <w:multiLevelType w:val="hybridMultilevel"/>
-    <w:tmpl w:val="9E5006EE"/>
-    <w:lvl w:ilvl="0" w:tplc="0409000F">
-      <w:start w:val="1"/>
-      <w:numFmt w:val="decimal"/>
-      <w:lvlText w:val="%1."/>
-      <w:lvlJc w:val="left"/>
-      <w:pPr>
-        <w:ind w:left="720" w:hanging="360"/>
-      </w:pPr>
-      <w:rPr>
-        <w:rFonts w:hint="default"/>
-      </w:rPr>
-    </w:lvl>
-    <w:lvl w:ilvl="1" w:tplc="04090019" w:tentative="1">
-      <w:start w:val="1"/>
-      <w:numFmt w:val="lowerLetter"/>
-      <w:lvlText w:val="%2."/>
-      <w:lvlJc w:val="left"/>
-      <w:pPr>
-        <w:ind w:left="1440" w:hanging="360"/>
-      </w:pPr>
-    </w:lvl>
-    <w:lvl w:ilvl="2" w:tplc="0409001B" w:tentative="1">
-      <w:start w:val="1"/>
-      <w:numFmt w:val="lowerRoman"/>
-      <w:lvlText w:val="%3."/>
-      <w:lvlJc w:val="right"/>
-      <w:pPr>
-        <w:ind w:left="2160" w:hanging="180"/>
-      </w:pPr>
-    </w:lvl>
-    <w:lvl w:ilvl="3" w:tplc="0409000F" w:tentative="1">
-      <w:start w:val="1"/>
-      <w:numFmt w:val="decimal"/>
-      <w:lvlText w:val="%4."/>
-      <w:lvlJc w:val="left"/>
-      <w:pPr>
-        <w:ind w:left="2880" w:hanging="360"/>
-      </w:pPr>
-    </w:lvl>
-    <w:lvl w:ilvl="4" w:tplc="04090019" w:tentative="1">
-      <w:start w:val="1"/>
-      <w:numFmt w:val="lowerLetter"/>
-      <w:lvlText w:val="%5."/>
-      <w:lvlJc w:val="left"/>
-      <w:pPr>
-        <w:ind w:left="3600" w:hanging="360"/>
-      </w:pPr>
-    </w:lvl>
-    <w:lvl w:ilvl="5" w:tplc="0409001B" w:tentative="1">
-      <w:start w:val="1"/>
-      <w:numFmt w:val="lowerRoman"/>
-      <w:lvlText w:val="%6."/>
-      <w:lvlJc w:val="right"/>
-      <w:pPr>
-        <w:ind w:left="4320" w:hanging="180"/>
-      </w:pPr>
-    </w:lvl>
-    <w:lvl w:ilvl="6" w:tplc="0409000F" w:tentative="1">
-      <w:start w:val="1"/>
-      <w:numFmt w:val="decimal"/>
-      <w:lvlText w:val="%7."/>
-      <w:lvlJc w:val="left"/>
-      <w:pPr>
-        <w:ind w:left="5040" w:hanging="360"/>
-      </w:pPr>
-    </w:lvl>
-    <w:lvl w:ilvl="7" w:tplc="04090019" w:tentative="1">
-      <w:start w:val="1"/>
-      <w:numFmt w:val="lowerLetter"/>
-      <w:lvlText w:val="%8."/>
-      <w:lvlJc w:val="left"/>
-      <w:pPr>
-        <w:ind w:left="5760" w:hanging="360"/>
-      </w:pPr>
-    </w:lvl>
-    <w:lvl w:ilvl="8" w:tplc="0409001B" w:tentative="1">
-      <w:start w:val="1"/>
-      <w:numFmt w:val="lowerRoman"/>
-      <w:lvlText w:val="%9."/>
-      <w:lvlJc w:val="right"/>
-      <w:pPr>
-        <w:ind w:left="6480" w:hanging="180"/>
-      </w:pPr>
-    </w:lvl>
-  </w:abstractNum>
-  <w:abstractNum w:abstractNumId="7" w15:restartNumberingAfterBreak="0">
-    <w:nsid w:val="3E6C01DF"/>
-    <w:multiLevelType w:val="multilevel"/>
-    <w:tmpl w:val="1B46A5CE"/>
-    <w:lvl w:ilvl="0">
-      <w:start w:val="1"/>
-      <w:numFmt w:val="decimal"/>
-      <w:lvlText w:val="%1"/>
-      <w:lvlJc w:val="left"/>
-      <w:pPr>
-        <w:ind w:left="480" w:hanging="480"/>
-      </w:pPr>
-      <w:rPr>
-        <w:rFonts w:hint="default"/>
-      </w:rPr>
-    </w:lvl>
-    <w:lvl w:ilvl="1">
-      <w:start w:val="1"/>
-      <w:numFmt w:val="decimal"/>
-      <w:lvlText w:val="%1.%2"/>
-      <w:lvlJc w:val="left"/>
-      <w:pPr>
-        <w:ind w:left="480" w:hanging="480"/>
-      </w:pPr>
-      <w:rPr>
-        <w:rFonts w:hint="default"/>
-      </w:rPr>
-    </w:lvl>
-    <w:lvl w:ilvl="2">
-      <w:start w:val="1"/>
-      <w:numFmt w:val="decimal"/>
-      <w:lvlText w:val="%1.%2.%3"/>
-      <w:lvlJc w:val="left"/>
-      <w:pPr>
-        <w:ind w:left="720" w:hanging="720"/>
-      </w:pPr>
-      <w:rPr>
-        <w:rFonts w:hint="default"/>
-      </w:rPr>
-    </w:lvl>
-    <w:lvl w:ilvl="3">
-      <w:start w:val="1"/>
-      <w:numFmt w:val="decimal"/>
-      <w:lvlText w:val="%1.%2.%3.%4"/>
-      <w:lvlJc w:val="left"/>
-      <w:pPr>
-        <w:ind w:left="720" w:hanging="720"/>
-      </w:pPr>
-      <w:rPr>
-        <w:rFonts w:hint="default"/>
-      </w:rPr>
-    </w:lvl>
-    <w:lvl w:ilvl="4">
-      <w:start w:val="1"/>
-      <w:numFmt w:val="decimal"/>
-      <w:lvlText w:val="%1.%2.%3.%4.%5"/>
-      <w:lvlJc w:val="left"/>
-      <w:pPr>
-        <w:ind w:left="1080" w:hanging="1080"/>
-      </w:pPr>
-      <w:rPr>
-        <w:rFonts w:hint="default"/>
-      </w:rPr>
-    </w:lvl>
-    <w:lvl w:ilvl="5">
-      <w:start w:val="1"/>
-      <w:numFmt w:val="decimal"/>
-      <w:lvlText w:val="%1.%2.%3.%4.%5.%6"/>
-      <w:lvlJc w:val="left"/>
-      <w:pPr>
-        <w:ind w:left="1080" w:hanging="1080"/>
-      </w:pPr>
-      <w:rPr>
-        <w:rFonts w:hint="default"/>
-      </w:rPr>
-    </w:lvl>
-    <w:lvl w:ilvl="6">
-      <w:start w:val="1"/>
-      <w:numFmt w:val="decimal"/>
-      <w:lvlText w:val="%1.%2.%3.%4.%5.%6.%7"/>
-      <w:lvlJc w:val="left"/>
-      <w:pPr>
-        <w:ind w:left="1440" w:hanging="1440"/>
-      </w:pPr>
-      <w:rPr>
-        <w:rFonts w:hint="default"/>
-      </w:rPr>
-    </w:lvl>
-    <w:lvl w:ilvl="7">
-      <w:start w:val="1"/>
-      <w:numFmt w:val="decimal"/>
-      <w:lvlText w:val="%1.%2.%3.%4.%5.%6.%7.%8"/>
-      <w:lvlJc w:val="left"/>
-      <w:pPr>
-        <w:ind w:left="1440" w:hanging="1440"/>
-      </w:pPr>
-      <w:rPr>
-        <w:rFonts w:hint="default"/>
-      </w:rPr>
-    </w:lvl>
-    <w:lvl w:ilvl="8">
-      <w:start w:val="1"/>
-      <w:numFmt w:val="decimal"/>
-      <w:lvlText w:val="%1.%2.%3.%4.%5.%6.%7.%8.%9"/>
-      <w:lvlJc w:val="left"/>
-      <w:pPr>
-        <w:ind w:left="1800" w:hanging="1800"/>
-      </w:pPr>
-      <w:rPr>
-        <w:rFonts w:hint="default"/>
-      </w:rPr>
-    </w:lvl>
-  </w:abstractNum>
-  <w:abstractNum w:abstractNumId="8" w15:restartNumberingAfterBreak="0">
-    <w:nsid w:val="486D3880"/>
-    <w:multiLevelType w:val="hybridMultilevel"/>
-    <w:tmpl w:val="EED4CCFA"/>
-    <w:lvl w:ilvl="0" w:tplc="04090015">
-      <w:start w:val="1"/>
-      <w:numFmt w:val="upperLetter"/>
-      <w:lvlText w:val="%1."/>
-      <w:lvlJc w:val="left"/>
-      <w:pPr>
-        <w:ind w:left="720" w:hanging="360"/>
-      </w:pPr>
-      <w:rPr>
-        <w:rFonts w:hint="default"/>
-      </w:rPr>
-    </w:lvl>
-    <w:lvl w:ilvl="1" w:tplc="04090019" w:tentative="1">
-      <w:start w:val="1"/>
-      <w:numFmt w:val="lowerLetter"/>
-      <w:lvlText w:val="%2."/>
-      <w:lvlJc w:val="left"/>
-      <w:pPr>
-        <w:ind w:left="1440" w:hanging="360"/>
-      </w:pPr>
-    </w:lvl>
-    <w:lvl w:ilvl="2" w:tplc="0409001B" w:tentative="1">
-      <w:start w:val="1"/>
-      <w:numFmt w:val="lowerRoman"/>
-      <w:lvlText w:val="%3."/>
-      <w:lvlJc w:val="right"/>
-      <w:pPr>
-        <w:ind w:left="2160" w:hanging="180"/>
-      </w:pPr>
-    </w:lvl>
-    <w:lvl w:ilvl="3" w:tplc="0409000F" w:tentative="1">
-      <w:start w:val="1"/>
-      <w:numFmt w:val="decimal"/>
-      <w:lvlText w:val="%4."/>
-      <w:lvlJc w:val="left"/>
-      <w:pPr>
-        <w:ind w:left="2880" w:hanging="360"/>
-      </w:pPr>
-    </w:lvl>
-    <w:lvl w:ilvl="4" w:tplc="04090019" w:tentative="1">
-      <w:start w:val="1"/>
-      <w:numFmt w:val="lowerLetter"/>
-      <w:lvlText w:val="%5."/>
-      <w:lvlJc w:val="left"/>
-      <w:pPr>
-        <w:ind w:left="3600" w:hanging="360"/>
-      </w:pPr>
-    </w:lvl>
-    <w:lvl w:ilvl="5" w:tplc="0409001B" w:tentative="1">
-      <w:start w:val="1"/>
-      <w:numFmt w:val="lowerRoman"/>
-      <w:lvlText w:val="%6."/>
-      <w:lvlJc w:val="right"/>
-      <w:pPr>
-        <w:ind w:left="4320" w:hanging="180"/>
-      </w:pPr>
-    </w:lvl>
-    <w:lvl w:ilvl="6" w:tplc="0409000F" w:tentative="1">
-      <w:start w:val="1"/>
-      <w:numFmt w:val="decimal"/>
-      <w:lvlText w:val="%7."/>
-      <w:lvlJc w:val="left"/>
-      <w:pPr>
-        <w:ind w:left="5040" w:hanging="360"/>
-      </w:pPr>
-    </w:lvl>
-    <w:lvl w:ilvl="7" w:tplc="04090019" w:tentative="1">
-      <w:start w:val="1"/>
-      <w:numFmt w:val="lowerLetter"/>
-      <w:lvlText w:val="%8."/>
-      <w:lvlJc w:val="left"/>
-      <w:pPr>
-        <w:ind w:left="5760" w:hanging="360"/>
-      </w:pPr>
-    </w:lvl>
-    <w:lvl w:ilvl="8" w:tplc="0409001B" w:tentative="1">
-      <w:start w:val="1"/>
-      <w:numFmt w:val="lowerRoman"/>
-      <w:lvlText w:val="%9."/>
-      <w:lvlJc w:val="right"/>
-      <w:pPr>
-        <w:ind w:left="6480" w:hanging="180"/>
-      </w:pPr>
-    </w:lvl>
-  </w:abstractNum>
-  <w:abstractNum w:abstractNumId="9" w15:restartNumberingAfterBreak="0">
-    <w:nsid w:val="48DD0C30"/>
-    <w:multiLevelType w:val="hybridMultilevel"/>
-    <w:tmpl w:val="53FAFE02"/>
-    <w:lvl w:ilvl="0" w:tplc="2D3826AC">
+    <w:tmpl w:val="50A40088"/>
+    <w:lvl w:ilvl="0" w:tplc="9E047FB6">
       <w:start w:val="1"/>
       <w:numFmt w:val="decimal"/>
       <w:lvlText w:val="%1."/>
@@ -7921,135 +8663,758 @@
       </w:pPr>
     </w:lvl>
   </w:abstractNum>
-  <w:abstractNum w:abstractNumId="10" w15:restartNumberingAfterBreak="0">
-    <w:nsid w:val="4BC3468D"/>
-    <w:multiLevelType w:val="multilevel"/>
-    <w:tmpl w:val="C174284E"/>
-    <w:lvl w:ilvl="0">
+  <w:abstractNum w:abstractNumId="2" w15:restartNumberingAfterBreak="0">
+    <w:nsid w:val="07CD6A90"/>
+    <w:multiLevelType w:val="hybridMultilevel"/>
+    <w:tmpl w:val="F2B24B8E"/>
+    <w:lvl w:ilvl="0" w:tplc="0409000F">
       <w:start w:val="1"/>
       <w:numFmt w:val="decimal"/>
-      <w:lvlText w:val="%1"/>
-      <w:lvlJc w:val="left"/>
-      <w:pPr>
-        <w:ind w:left="480" w:hanging="480"/>
+      <w:lvlText w:val="%1."/>
+      <w:lvlJc w:val="left"/>
+      <w:pPr>
+        <w:ind w:left="720" w:hanging="360"/>
       </w:pPr>
       <w:rPr>
         <w:rFonts w:hint="default"/>
       </w:rPr>
     </w:lvl>
-    <w:lvl w:ilvl="1">
+    <w:lvl w:ilvl="1" w:tplc="04090019" w:tentative="1">
+      <w:start w:val="1"/>
+      <w:numFmt w:val="lowerLetter"/>
+      <w:lvlText w:val="%2."/>
+      <w:lvlJc w:val="left"/>
+      <w:pPr>
+        <w:ind w:left="1440" w:hanging="360"/>
+      </w:pPr>
+    </w:lvl>
+    <w:lvl w:ilvl="2" w:tplc="0409001B" w:tentative="1">
+      <w:start w:val="1"/>
+      <w:numFmt w:val="lowerRoman"/>
+      <w:lvlText w:val="%3."/>
+      <w:lvlJc w:val="right"/>
+      <w:pPr>
+        <w:ind w:left="2160" w:hanging="180"/>
+      </w:pPr>
+    </w:lvl>
+    <w:lvl w:ilvl="3" w:tplc="0409000F" w:tentative="1">
       <w:start w:val="1"/>
       <w:numFmt w:val="decimal"/>
-      <w:lvlText w:val="%1.%2"/>
-      <w:lvlJc w:val="left"/>
-      <w:pPr>
-        <w:ind w:left="480" w:hanging="480"/>
+      <w:lvlText w:val="%4."/>
+      <w:lvlJc w:val="left"/>
+      <w:pPr>
+        <w:ind w:left="2880" w:hanging="360"/>
+      </w:pPr>
+    </w:lvl>
+    <w:lvl w:ilvl="4" w:tplc="04090019" w:tentative="1">
+      <w:start w:val="1"/>
+      <w:numFmt w:val="lowerLetter"/>
+      <w:lvlText w:val="%5."/>
+      <w:lvlJc w:val="left"/>
+      <w:pPr>
+        <w:ind w:left="3600" w:hanging="360"/>
+      </w:pPr>
+    </w:lvl>
+    <w:lvl w:ilvl="5" w:tplc="0409001B" w:tentative="1">
+      <w:start w:val="1"/>
+      <w:numFmt w:val="lowerRoman"/>
+      <w:lvlText w:val="%6."/>
+      <w:lvlJc w:val="right"/>
+      <w:pPr>
+        <w:ind w:left="4320" w:hanging="180"/>
+      </w:pPr>
+    </w:lvl>
+    <w:lvl w:ilvl="6" w:tplc="0409000F" w:tentative="1">
+      <w:start w:val="1"/>
+      <w:numFmt w:val="decimal"/>
+      <w:lvlText w:val="%7."/>
+      <w:lvlJc w:val="left"/>
+      <w:pPr>
+        <w:ind w:left="5040" w:hanging="360"/>
+      </w:pPr>
+    </w:lvl>
+    <w:lvl w:ilvl="7" w:tplc="04090019" w:tentative="1">
+      <w:start w:val="1"/>
+      <w:numFmt w:val="lowerLetter"/>
+      <w:lvlText w:val="%8."/>
+      <w:lvlJc w:val="left"/>
+      <w:pPr>
+        <w:ind w:left="5760" w:hanging="360"/>
+      </w:pPr>
+    </w:lvl>
+    <w:lvl w:ilvl="8" w:tplc="0409001B" w:tentative="1">
+      <w:start w:val="1"/>
+      <w:numFmt w:val="lowerRoman"/>
+      <w:lvlText w:val="%9."/>
+      <w:lvlJc w:val="right"/>
+      <w:pPr>
+        <w:ind w:left="6480" w:hanging="180"/>
+      </w:pPr>
+    </w:lvl>
+  </w:abstractNum>
+  <w:abstractNum w:abstractNumId="3" w15:restartNumberingAfterBreak="0">
+    <w:nsid w:val="110A7174"/>
+    <w:multiLevelType w:val="hybridMultilevel"/>
+    <w:tmpl w:val="3852F392"/>
+    <w:lvl w:ilvl="0" w:tplc="0409000F">
+      <w:start w:val="1"/>
+      <w:numFmt w:val="decimal"/>
+      <w:lvlText w:val="%1."/>
+      <w:lvlJc w:val="left"/>
+      <w:pPr>
+        <w:ind w:left="720" w:hanging="360"/>
       </w:pPr>
       <w:rPr>
         <w:rFonts w:hint="default"/>
       </w:rPr>
     </w:lvl>
-    <w:lvl w:ilvl="2">
+    <w:lvl w:ilvl="1" w:tplc="04090019" w:tentative="1">
+      <w:start w:val="1"/>
+      <w:numFmt w:val="lowerLetter"/>
+      <w:lvlText w:val="%2."/>
+      <w:lvlJc w:val="left"/>
+      <w:pPr>
+        <w:ind w:left="1440" w:hanging="360"/>
+      </w:pPr>
+    </w:lvl>
+    <w:lvl w:ilvl="2" w:tplc="0409001B" w:tentative="1">
+      <w:start w:val="1"/>
+      <w:numFmt w:val="lowerRoman"/>
+      <w:lvlText w:val="%3."/>
+      <w:lvlJc w:val="right"/>
+      <w:pPr>
+        <w:ind w:left="2160" w:hanging="180"/>
+      </w:pPr>
+    </w:lvl>
+    <w:lvl w:ilvl="3" w:tplc="0409000F" w:tentative="1">
       <w:start w:val="1"/>
       <w:numFmt w:val="decimal"/>
-      <w:lvlText w:val="%1.%2.%3"/>
-      <w:lvlJc w:val="left"/>
-      <w:pPr>
-        <w:ind w:left="720" w:hanging="720"/>
+      <w:lvlText w:val="%4."/>
+      <w:lvlJc w:val="left"/>
+      <w:pPr>
+        <w:ind w:left="2880" w:hanging="360"/>
+      </w:pPr>
+    </w:lvl>
+    <w:lvl w:ilvl="4" w:tplc="04090019" w:tentative="1">
+      <w:start w:val="1"/>
+      <w:numFmt w:val="lowerLetter"/>
+      <w:lvlText w:val="%5."/>
+      <w:lvlJc w:val="left"/>
+      <w:pPr>
+        <w:ind w:left="3600" w:hanging="360"/>
+      </w:pPr>
+    </w:lvl>
+    <w:lvl w:ilvl="5" w:tplc="0409001B" w:tentative="1">
+      <w:start w:val="1"/>
+      <w:numFmt w:val="lowerRoman"/>
+      <w:lvlText w:val="%6."/>
+      <w:lvlJc w:val="right"/>
+      <w:pPr>
+        <w:ind w:left="4320" w:hanging="180"/>
+      </w:pPr>
+    </w:lvl>
+    <w:lvl w:ilvl="6" w:tplc="0409000F" w:tentative="1">
+      <w:start w:val="1"/>
+      <w:numFmt w:val="decimal"/>
+      <w:lvlText w:val="%7."/>
+      <w:lvlJc w:val="left"/>
+      <w:pPr>
+        <w:ind w:left="5040" w:hanging="360"/>
+      </w:pPr>
+    </w:lvl>
+    <w:lvl w:ilvl="7" w:tplc="04090019" w:tentative="1">
+      <w:start w:val="1"/>
+      <w:numFmt w:val="lowerLetter"/>
+      <w:lvlText w:val="%8."/>
+      <w:lvlJc w:val="left"/>
+      <w:pPr>
+        <w:ind w:left="5760" w:hanging="360"/>
+      </w:pPr>
+    </w:lvl>
+    <w:lvl w:ilvl="8" w:tplc="0409001B" w:tentative="1">
+      <w:start w:val="1"/>
+      <w:numFmt w:val="lowerRoman"/>
+      <w:lvlText w:val="%9."/>
+      <w:lvlJc w:val="right"/>
+      <w:pPr>
+        <w:ind w:left="6480" w:hanging="180"/>
+      </w:pPr>
+    </w:lvl>
+  </w:abstractNum>
+  <w:abstractNum w:abstractNumId="4" w15:restartNumberingAfterBreak="0">
+    <w:nsid w:val="19FF03E7"/>
+    <w:multiLevelType w:val="hybridMultilevel"/>
+    <w:tmpl w:val="B562F4AC"/>
+    <w:lvl w:ilvl="0" w:tplc="04090015">
+      <w:start w:val="1"/>
+      <w:numFmt w:val="upperLetter"/>
+      <w:lvlText w:val="%1."/>
+      <w:lvlJc w:val="left"/>
+      <w:pPr>
+        <w:ind w:left="360" w:hanging="360"/>
       </w:pPr>
       <w:rPr>
         <w:rFonts w:hint="default"/>
       </w:rPr>
     </w:lvl>
-    <w:lvl w:ilvl="3">
+    <w:lvl w:ilvl="1" w:tplc="04090019" w:tentative="1">
+      <w:start w:val="1"/>
+      <w:numFmt w:val="lowerLetter"/>
+      <w:lvlText w:val="%2."/>
+      <w:lvlJc w:val="left"/>
+      <w:pPr>
+        <w:ind w:left="1080" w:hanging="360"/>
+      </w:pPr>
+    </w:lvl>
+    <w:lvl w:ilvl="2" w:tplc="0409001B" w:tentative="1">
+      <w:start w:val="1"/>
+      <w:numFmt w:val="lowerRoman"/>
+      <w:lvlText w:val="%3."/>
+      <w:lvlJc w:val="right"/>
+      <w:pPr>
+        <w:ind w:left="1800" w:hanging="180"/>
+      </w:pPr>
+    </w:lvl>
+    <w:lvl w:ilvl="3" w:tplc="0409000F" w:tentative="1">
       <w:start w:val="1"/>
       <w:numFmt w:val="decimal"/>
-      <w:lvlText w:val="%1.%2.%3.%4"/>
-      <w:lvlJc w:val="left"/>
-      <w:pPr>
-        <w:ind w:left="720" w:hanging="720"/>
+      <w:lvlText w:val="%4."/>
+      <w:lvlJc w:val="left"/>
+      <w:pPr>
+        <w:ind w:left="2520" w:hanging="360"/>
+      </w:pPr>
+    </w:lvl>
+    <w:lvl w:ilvl="4" w:tplc="04090019" w:tentative="1">
+      <w:start w:val="1"/>
+      <w:numFmt w:val="lowerLetter"/>
+      <w:lvlText w:val="%5."/>
+      <w:lvlJc w:val="left"/>
+      <w:pPr>
+        <w:ind w:left="3240" w:hanging="360"/>
+      </w:pPr>
+    </w:lvl>
+    <w:lvl w:ilvl="5" w:tplc="0409001B" w:tentative="1">
+      <w:start w:val="1"/>
+      <w:numFmt w:val="lowerRoman"/>
+      <w:lvlText w:val="%6."/>
+      <w:lvlJc w:val="right"/>
+      <w:pPr>
+        <w:ind w:left="3960" w:hanging="180"/>
+      </w:pPr>
+    </w:lvl>
+    <w:lvl w:ilvl="6" w:tplc="0409000F" w:tentative="1">
+      <w:start w:val="1"/>
+      <w:numFmt w:val="decimal"/>
+      <w:lvlText w:val="%7."/>
+      <w:lvlJc w:val="left"/>
+      <w:pPr>
+        <w:ind w:left="4680" w:hanging="360"/>
+      </w:pPr>
+    </w:lvl>
+    <w:lvl w:ilvl="7" w:tplc="04090019" w:tentative="1">
+      <w:start w:val="1"/>
+      <w:numFmt w:val="lowerLetter"/>
+      <w:lvlText w:val="%8."/>
+      <w:lvlJc w:val="left"/>
+      <w:pPr>
+        <w:ind w:left="5400" w:hanging="360"/>
+      </w:pPr>
+    </w:lvl>
+    <w:lvl w:ilvl="8" w:tplc="0409001B" w:tentative="1">
+      <w:start w:val="1"/>
+      <w:numFmt w:val="lowerRoman"/>
+      <w:lvlText w:val="%9."/>
+      <w:lvlJc w:val="right"/>
+      <w:pPr>
+        <w:ind w:left="6120" w:hanging="180"/>
+      </w:pPr>
+    </w:lvl>
+  </w:abstractNum>
+  <w:abstractNum w:abstractNumId="5" w15:restartNumberingAfterBreak="0">
+    <w:nsid w:val="21127310"/>
+    <w:multiLevelType w:val="hybridMultilevel"/>
+    <w:tmpl w:val="5E50AF00"/>
+    <w:lvl w:ilvl="0" w:tplc="04090015">
+      <w:start w:val="1"/>
+      <w:numFmt w:val="upperLetter"/>
+      <w:lvlText w:val="%1."/>
+      <w:lvlJc w:val="left"/>
+      <w:pPr>
+        <w:ind w:left="720" w:hanging="360"/>
       </w:pPr>
       <w:rPr>
         <w:rFonts w:hint="default"/>
       </w:rPr>
     </w:lvl>
-    <w:lvl w:ilvl="4">
+    <w:lvl w:ilvl="1" w:tplc="04090019" w:tentative="1">
+      <w:start w:val="1"/>
+      <w:numFmt w:val="lowerLetter"/>
+      <w:lvlText w:val="%2."/>
+      <w:lvlJc w:val="left"/>
+      <w:pPr>
+        <w:ind w:left="1440" w:hanging="360"/>
+      </w:pPr>
+    </w:lvl>
+    <w:lvl w:ilvl="2" w:tplc="0409001B" w:tentative="1">
+      <w:start w:val="1"/>
+      <w:numFmt w:val="lowerRoman"/>
+      <w:lvlText w:val="%3."/>
+      <w:lvlJc w:val="right"/>
+      <w:pPr>
+        <w:ind w:left="2160" w:hanging="180"/>
+      </w:pPr>
+    </w:lvl>
+    <w:lvl w:ilvl="3" w:tplc="0409000F" w:tentative="1">
       <w:start w:val="1"/>
       <w:numFmt w:val="decimal"/>
-      <w:lvlText w:val="%1.%2.%3.%4.%5"/>
-      <w:lvlJc w:val="left"/>
-      <w:pPr>
-        <w:ind w:left="1080" w:hanging="1080"/>
+      <w:lvlText w:val="%4."/>
+      <w:lvlJc w:val="left"/>
+      <w:pPr>
+        <w:ind w:left="2880" w:hanging="360"/>
+      </w:pPr>
+    </w:lvl>
+    <w:lvl w:ilvl="4" w:tplc="04090019" w:tentative="1">
+      <w:start w:val="1"/>
+      <w:numFmt w:val="lowerLetter"/>
+      <w:lvlText w:val="%5."/>
+      <w:lvlJc w:val="left"/>
+      <w:pPr>
+        <w:ind w:left="3600" w:hanging="360"/>
+      </w:pPr>
+    </w:lvl>
+    <w:lvl w:ilvl="5" w:tplc="0409001B" w:tentative="1">
+      <w:start w:val="1"/>
+      <w:numFmt w:val="lowerRoman"/>
+      <w:lvlText w:val="%6."/>
+      <w:lvlJc w:val="right"/>
+      <w:pPr>
+        <w:ind w:left="4320" w:hanging="180"/>
+      </w:pPr>
+    </w:lvl>
+    <w:lvl w:ilvl="6" w:tplc="0409000F" w:tentative="1">
+      <w:start w:val="1"/>
+      <w:numFmt w:val="decimal"/>
+      <w:lvlText w:val="%7."/>
+      <w:lvlJc w:val="left"/>
+      <w:pPr>
+        <w:ind w:left="5040" w:hanging="360"/>
+      </w:pPr>
+    </w:lvl>
+    <w:lvl w:ilvl="7" w:tplc="04090019" w:tentative="1">
+      <w:start w:val="1"/>
+      <w:numFmt w:val="lowerLetter"/>
+      <w:lvlText w:val="%8."/>
+      <w:lvlJc w:val="left"/>
+      <w:pPr>
+        <w:ind w:left="5760" w:hanging="360"/>
+      </w:pPr>
+    </w:lvl>
+    <w:lvl w:ilvl="8" w:tplc="0409001B" w:tentative="1">
+      <w:start w:val="1"/>
+      <w:numFmt w:val="lowerRoman"/>
+      <w:lvlText w:val="%9."/>
+      <w:lvlJc w:val="right"/>
+      <w:pPr>
+        <w:ind w:left="6480" w:hanging="180"/>
+      </w:pPr>
+    </w:lvl>
+  </w:abstractNum>
+  <w:abstractNum w:abstractNumId="6" w15:restartNumberingAfterBreak="0">
+    <w:nsid w:val="319A113D"/>
+    <w:multiLevelType w:val="hybridMultilevel"/>
+    <w:tmpl w:val="1D26A62C"/>
+    <w:lvl w:ilvl="0" w:tplc="0409000F">
+      <w:start w:val="1"/>
+      <w:numFmt w:val="decimal"/>
+      <w:lvlText w:val="%1."/>
+      <w:lvlJc w:val="left"/>
+      <w:pPr>
+        <w:ind w:left="720" w:hanging="360"/>
       </w:pPr>
       <w:rPr>
         <w:rFonts w:hint="default"/>
       </w:rPr>
     </w:lvl>
-    <w:lvl w:ilvl="5">
+    <w:lvl w:ilvl="1" w:tplc="04090019" w:tentative="1">
+      <w:start w:val="1"/>
+      <w:numFmt w:val="lowerLetter"/>
+      <w:lvlText w:val="%2."/>
+      <w:lvlJc w:val="left"/>
+      <w:pPr>
+        <w:ind w:left="1440" w:hanging="360"/>
+      </w:pPr>
+    </w:lvl>
+    <w:lvl w:ilvl="2" w:tplc="0409001B" w:tentative="1">
+      <w:start w:val="1"/>
+      <w:numFmt w:val="lowerRoman"/>
+      <w:lvlText w:val="%3."/>
+      <w:lvlJc w:val="right"/>
+      <w:pPr>
+        <w:ind w:left="2160" w:hanging="180"/>
+      </w:pPr>
+    </w:lvl>
+    <w:lvl w:ilvl="3" w:tplc="0409000F" w:tentative="1">
       <w:start w:val="1"/>
       <w:numFmt w:val="decimal"/>
-      <w:lvlText w:val="%1.%2.%3.%4.%5.%6"/>
-      <w:lvlJc w:val="left"/>
-      <w:pPr>
-        <w:ind w:left="1080" w:hanging="1080"/>
+      <w:lvlText w:val="%4."/>
+      <w:lvlJc w:val="left"/>
+      <w:pPr>
+        <w:ind w:left="2880" w:hanging="360"/>
+      </w:pPr>
+    </w:lvl>
+    <w:lvl w:ilvl="4" w:tplc="04090019" w:tentative="1">
+      <w:start w:val="1"/>
+      <w:numFmt w:val="lowerLetter"/>
+      <w:lvlText w:val="%5."/>
+      <w:lvlJc w:val="left"/>
+      <w:pPr>
+        <w:ind w:left="3600" w:hanging="360"/>
+      </w:pPr>
+    </w:lvl>
+    <w:lvl w:ilvl="5" w:tplc="0409001B" w:tentative="1">
+      <w:start w:val="1"/>
+      <w:numFmt w:val="lowerRoman"/>
+      <w:lvlText w:val="%6."/>
+      <w:lvlJc w:val="right"/>
+      <w:pPr>
+        <w:ind w:left="4320" w:hanging="180"/>
+      </w:pPr>
+    </w:lvl>
+    <w:lvl w:ilvl="6" w:tplc="0409000F" w:tentative="1">
+      <w:start w:val="1"/>
+      <w:numFmt w:val="decimal"/>
+      <w:lvlText w:val="%7."/>
+      <w:lvlJc w:val="left"/>
+      <w:pPr>
+        <w:ind w:left="5040" w:hanging="360"/>
+      </w:pPr>
+    </w:lvl>
+    <w:lvl w:ilvl="7" w:tplc="04090019" w:tentative="1">
+      <w:start w:val="1"/>
+      <w:numFmt w:val="lowerLetter"/>
+      <w:lvlText w:val="%8."/>
+      <w:lvlJc w:val="left"/>
+      <w:pPr>
+        <w:ind w:left="5760" w:hanging="360"/>
+      </w:pPr>
+    </w:lvl>
+    <w:lvl w:ilvl="8" w:tplc="0409001B" w:tentative="1">
+      <w:start w:val="1"/>
+      <w:numFmt w:val="lowerRoman"/>
+      <w:lvlText w:val="%9."/>
+      <w:lvlJc w:val="right"/>
+      <w:pPr>
+        <w:ind w:left="6480" w:hanging="180"/>
+      </w:pPr>
+    </w:lvl>
+  </w:abstractNum>
+  <w:abstractNum w:abstractNumId="7" w15:restartNumberingAfterBreak="0">
+    <w:nsid w:val="32B2060C"/>
+    <w:multiLevelType w:val="hybridMultilevel"/>
+    <w:tmpl w:val="5ADAF418"/>
+    <w:lvl w:ilvl="0" w:tplc="0409000F">
+      <w:start w:val="1"/>
+      <w:numFmt w:val="decimal"/>
+      <w:lvlText w:val="%1."/>
+      <w:lvlJc w:val="left"/>
+      <w:pPr>
+        <w:ind w:left="720" w:hanging="360"/>
       </w:pPr>
       <w:rPr>
         <w:rFonts w:hint="default"/>
       </w:rPr>
     </w:lvl>
-    <w:lvl w:ilvl="6">
+    <w:lvl w:ilvl="1" w:tplc="04090019" w:tentative="1">
+      <w:start w:val="1"/>
+      <w:numFmt w:val="lowerLetter"/>
+      <w:lvlText w:val="%2."/>
+      <w:lvlJc w:val="left"/>
+      <w:pPr>
+        <w:ind w:left="1440" w:hanging="360"/>
+      </w:pPr>
+    </w:lvl>
+    <w:lvl w:ilvl="2" w:tplc="0409001B" w:tentative="1">
+      <w:start w:val="1"/>
+      <w:numFmt w:val="lowerRoman"/>
+      <w:lvlText w:val="%3."/>
+      <w:lvlJc w:val="right"/>
+      <w:pPr>
+        <w:ind w:left="2160" w:hanging="180"/>
+      </w:pPr>
+    </w:lvl>
+    <w:lvl w:ilvl="3" w:tplc="0409000F" w:tentative="1">
       <w:start w:val="1"/>
       <w:numFmt w:val="decimal"/>
-      <w:lvlText w:val="%1.%2.%3.%4.%5.%6.%7"/>
-      <w:lvlJc w:val="left"/>
-      <w:pPr>
-        <w:ind w:left="1440" w:hanging="1440"/>
+      <w:lvlText w:val="%4."/>
+      <w:lvlJc w:val="left"/>
+      <w:pPr>
+        <w:ind w:left="2880" w:hanging="360"/>
+      </w:pPr>
+    </w:lvl>
+    <w:lvl w:ilvl="4" w:tplc="04090019" w:tentative="1">
+      <w:start w:val="1"/>
+      <w:numFmt w:val="lowerLetter"/>
+      <w:lvlText w:val="%5."/>
+      <w:lvlJc w:val="left"/>
+      <w:pPr>
+        <w:ind w:left="3600" w:hanging="360"/>
+      </w:pPr>
+    </w:lvl>
+    <w:lvl w:ilvl="5" w:tplc="0409001B" w:tentative="1">
+      <w:start w:val="1"/>
+      <w:numFmt w:val="lowerRoman"/>
+      <w:lvlText w:val="%6."/>
+      <w:lvlJc w:val="right"/>
+      <w:pPr>
+        <w:ind w:left="4320" w:hanging="180"/>
+      </w:pPr>
+    </w:lvl>
+    <w:lvl w:ilvl="6" w:tplc="0409000F" w:tentative="1">
+      <w:start w:val="1"/>
+      <w:numFmt w:val="decimal"/>
+      <w:lvlText w:val="%7."/>
+      <w:lvlJc w:val="left"/>
+      <w:pPr>
+        <w:ind w:left="5040" w:hanging="360"/>
+      </w:pPr>
+    </w:lvl>
+    <w:lvl w:ilvl="7" w:tplc="04090019" w:tentative="1">
+      <w:start w:val="1"/>
+      <w:numFmt w:val="lowerLetter"/>
+      <w:lvlText w:val="%8."/>
+      <w:lvlJc w:val="left"/>
+      <w:pPr>
+        <w:ind w:left="5760" w:hanging="360"/>
+      </w:pPr>
+    </w:lvl>
+    <w:lvl w:ilvl="8" w:tplc="0409001B" w:tentative="1">
+      <w:start w:val="1"/>
+      <w:numFmt w:val="lowerRoman"/>
+      <w:lvlText w:val="%9."/>
+      <w:lvlJc w:val="right"/>
+      <w:pPr>
+        <w:ind w:left="6480" w:hanging="180"/>
+      </w:pPr>
+    </w:lvl>
+  </w:abstractNum>
+  <w:abstractNum w:abstractNumId="8" w15:restartNumberingAfterBreak="0">
+    <w:nsid w:val="37AA283F"/>
+    <w:multiLevelType w:val="hybridMultilevel"/>
+    <w:tmpl w:val="9E5006EE"/>
+    <w:lvl w:ilvl="0" w:tplc="0409000F">
+      <w:start w:val="1"/>
+      <w:numFmt w:val="decimal"/>
+      <w:lvlText w:val="%1."/>
+      <w:lvlJc w:val="left"/>
+      <w:pPr>
+        <w:ind w:left="720" w:hanging="360"/>
       </w:pPr>
       <w:rPr>
         <w:rFonts w:hint="default"/>
       </w:rPr>
     </w:lvl>
-    <w:lvl w:ilvl="7">
+    <w:lvl w:ilvl="1" w:tplc="04090019" w:tentative="1">
+      <w:start w:val="1"/>
+      <w:numFmt w:val="lowerLetter"/>
+      <w:lvlText w:val="%2."/>
+      <w:lvlJc w:val="left"/>
+      <w:pPr>
+        <w:ind w:left="1440" w:hanging="360"/>
+      </w:pPr>
+    </w:lvl>
+    <w:lvl w:ilvl="2" w:tplc="0409001B" w:tentative="1">
+      <w:start w:val="1"/>
+      <w:numFmt w:val="lowerRoman"/>
+      <w:lvlText w:val="%3."/>
+      <w:lvlJc w:val="right"/>
+      <w:pPr>
+        <w:ind w:left="2160" w:hanging="180"/>
+      </w:pPr>
+    </w:lvl>
+    <w:lvl w:ilvl="3" w:tplc="0409000F" w:tentative="1">
       <w:start w:val="1"/>
       <w:numFmt w:val="decimal"/>
-      <w:lvlText w:val="%1.%2.%3.%4.%5.%6.%7.%8"/>
-      <w:lvlJc w:val="left"/>
-      <w:pPr>
-        <w:ind w:left="1440" w:hanging="1440"/>
+      <w:lvlText w:val="%4."/>
+      <w:lvlJc w:val="left"/>
+      <w:pPr>
+        <w:ind w:left="2880" w:hanging="360"/>
+      </w:pPr>
+    </w:lvl>
+    <w:lvl w:ilvl="4" w:tplc="04090019" w:tentative="1">
+      <w:start w:val="1"/>
+      <w:numFmt w:val="lowerLetter"/>
+      <w:lvlText w:val="%5."/>
+      <w:lvlJc w:val="left"/>
+      <w:pPr>
+        <w:ind w:left="3600" w:hanging="360"/>
+      </w:pPr>
+    </w:lvl>
+    <w:lvl w:ilvl="5" w:tplc="0409001B" w:tentative="1">
+      <w:start w:val="1"/>
+      <w:numFmt w:val="lowerRoman"/>
+      <w:lvlText w:val="%6."/>
+      <w:lvlJc w:val="right"/>
+      <w:pPr>
+        <w:ind w:left="4320" w:hanging="180"/>
+      </w:pPr>
+    </w:lvl>
+    <w:lvl w:ilvl="6" w:tplc="0409000F" w:tentative="1">
+      <w:start w:val="1"/>
+      <w:numFmt w:val="decimal"/>
+      <w:lvlText w:val="%7."/>
+      <w:lvlJc w:val="left"/>
+      <w:pPr>
+        <w:ind w:left="5040" w:hanging="360"/>
+      </w:pPr>
+    </w:lvl>
+    <w:lvl w:ilvl="7" w:tplc="04090019" w:tentative="1">
+      <w:start w:val="1"/>
+      <w:numFmt w:val="lowerLetter"/>
+      <w:lvlText w:val="%8."/>
+      <w:lvlJc w:val="left"/>
+      <w:pPr>
+        <w:ind w:left="5760" w:hanging="360"/>
+      </w:pPr>
+    </w:lvl>
+    <w:lvl w:ilvl="8" w:tplc="0409001B" w:tentative="1">
+      <w:start w:val="1"/>
+      <w:numFmt w:val="lowerRoman"/>
+      <w:lvlText w:val="%9."/>
+      <w:lvlJc w:val="right"/>
+      <w:pPr>
+        <w:ind w:left="6480" w:hanging="180"/>
+      </w:pPr>
+    </w:lvl>
+  </w:abstractNum>
+  <w:abstractNum w:abstractNumId="9" w15:restartNumberingAfterBreak="0">
+    <w:nsid w:val="3E6C01DF"/>
+    <w:multiLevelType w:val="multilevel"/>
+    <w:tmpl w:val="1B46A5CE"/>
+    <w:lvl w:ilvl="0">
+      <w:start w:val="1"/>
+      <w:numFmt w:val="decimal"/>
+      <w:lvlText w:val="%1"/>
+      <w:lvlJc w:val="left"/>
+      <w:pPr>
+        <w:ind w:left="480" w:hanging="480"/>
       </w:pPr>
       <w:rPr>
         <w:rFonts w:hint="default"/>
       </w:rPr>
     </w:lvl>
-    <w:lvl w:ilvl="8">
+    <w:lvl w:ilvl="1">
       <w:start w:val="1"/>
       <w:numFmt w:val="decimal"/>
-      <w:lvlText w:val="%1.%2.%3.%4.%5.%6.%7.%8.%9"/>
-      <w:lvlJc w:val="left"/>
-      <w:pPr>
-        <w:ind w:left="1800" w:hanging="1800"/>
+      <w:lvlText w:val="%1.%2"/>
+      <w:lvlJc w:val="left"/>
+      <w:pPr>
+        <w:ind w:left="480" w:hanging="480"/>
       </w:pPr>
       <w:rPr>
         <w:rFonts w:hint="default"/>
       </w:rPr>
     </w:lvl>
-  </w:abstractNum>
-  <w:abstractNum w:abstractNumId="11" w15:restartNumberingAfterBreak="0">
-    <w:nsid w:val="51E2111C"/>
-    <w:multiLevelType w:val="hybridMultilevel"/>
-    <w:tmpl w:val="3CCCEA2E"/>
-    <w:lvl w:ilvl="0" w:tplc="0409000F">
+    <w:lvl w:ilvl="2">
       <w:start w:val="1"/>
       <w:numFmt w:val="decimal"/>
-      <w:lvlText w:val="%1."/>
-      <w:lvlJc w:val="left"/>
-      <w:pPr>
-        <w:ind w:left="720" w:hanging="360"/>
+      <w:lvlText w:val="%1.%2.%3"/>
+      <w:lvlJc w:val="left"/>
+      <w:pPr>
+        <w:ind w:left="720" w:hanging="720"/>
       </w:pPr>
       <w:rPr>
         <w:rFonts w:hint="default"/>
       </w:rPr>
     </w:lvl>
+    <w:lvl w:ilvl="3">
+      <w:start w:val="1"/>
+      <w:numFmt w:val="decimal"/>
+      <w:lvlText w:val="%1.%2.%3.%4"/>
+      <w:lvlJc w:val="left"/>
+      <w:pPr>
+        <w:ind w:left="720" w:hanging="720"/>
+      </w:pPr>
+      <w:rPr>
+        <w:rFonts w:hint="default"/>
+      </w:rPr>
+    </w:lvl>
+    <w:lvl w:ilvl="4">
+      <w:start w:val="1"/>
+      <w:numFmt w:val="decimal"/>
+      <w:lvlText w:val="%1.%2.%3.%4.%5"/>
+      <w:lvlJc w:val="left"/>
+      <w:pPr>
+        <w:ind w:left="1080" w:hanging="1080"/>
+      </w:pPr>
+      <w:rPr>
+        <w:rFonts w:hint="default"/>
+      </w:rPr>
+    </w:lvl>
+    <w:lvl w:ilvl="5">
+      <w:start w:val="1"/>
+      <w:numFmt w:val="decimal"/>
+      <w:lvlText w:val="%1.%2.%3.%4.%5.%6"/>
+      <w:lvlJc w:val="left"/>
+      <w:pPr>
+        <w:ind w:left="1080" w:hanging="1080"/>
+      </w:pPr>
+      <w:rPr>
+        <w:rFonts w:hint="default"/>
+      </w:rPr>
+    </w:lvl>
+    <w:lvl w:ilvl="6">
+      <w:start w:val="1"/>
+      <w:numFmt w:val="decimal"/>
+      <w:lvlText w:val="%1.%2.%3.%4.%5.%6.%7"/>
+      <w:lvlJc w:val="left"/>
+      <w:pPr>
+        <w:ind w:left="1440" w:hanging="1440"/>
+      </w:pPr>
+      <w:rPr>
+        <w:rFonts w:hint="default"/>
+      </w:rPr>
+    </w:lvl>
+    <w:lvl w:ilvl="7">
+      <w:start w:val="1"/>
+      <w:numFmt w:val="decimal"/>
+      <w:lvlText w:val="%1.%2.%3.%4.%5.%6.%7.%8"/>
+      <w:lvlJc w:val="left"/>
+      <w:pPr>
+        <w:ind w:left="1440" w:hanging="1440"/>
+      </w:pPr>
+      <w:rPr>
+        <w:rFonts w:hint="default"/>
+      </w:rPr>
+    </w:lvl>
+    <w:lvl w:ilvl="8">
+      <w:start w:val="1"/>
+      <w:numFmt w:val="decimal"/>
+      <w:lvlText w:val="%1.%2.%3.%4.%5.%6.%7.%8.%9"/>
+      <w:lvlJc w:val="left"/>
+      <w:pPr>
+        <w:ind w:left="1800" w:hanging="1800"/>
+      </w:pPr>
+      <w:rPr>
+        <w:rFonts w:hint="default"/>
+      </w:rPr>
+    </w:lvl>
+  </w:abstractNum>
+  <w:abstractNum w:abstractNumId="10" w15:restartNumberingAfterBreak="0">
+    <w:nsid w:val="486D3880"/>
+    <w:multiLevelType w:val="hybridMultilevel"/>
+    <w:tmpl w:val="EED4CCFA"/>
+    <w:lvl w:ilvl="0" w:tplc="04090015">
+      <w:start w:val="1"/>
+      <w:numFmt w:val="upperLetter"/>
+      <w:lvlText w:val="%1."/>
+      <w:lvlJc w:val="left"/>
+      <w:pPr>
+        <w:ind w:left="720" w:hanging="360"/>
+      </w:pPr>
+      <w:rPr>
+        <w:rFonts w:hint="default"/>
+      </w:rPr>
+    </w:lvl>
     <w:lvl w:ilvl="1" w:tplc="04090019" w:tentative="1">
       <w:start w:val="1"/>
       <w:numFmt w:val="lowerLetter"/>
@@ -8123,391 +9488,11 @@
       </w:pPr>
     </w:lvl>
   </w:abstractNum>
-  <w:abstractNum w:abstractNumId="12" w15:restartNumberingAfterBreak="0">
-    <w:nsid w:val="5E3144DC"/>
-    <w:multiLevelType w:val="multilevel"/>
-    <w:tmpl w:val="02B2E396"/>
-    <w:lvl w:ilvl="0">
-      <w:start w:val="1"/>
-      <w:numFmt w:val="decimal"/>
-      <w:lvlText w:val="%1"/>
-      <w:lvlJc w:val="left"/>
-      <w:pPr>
-        <w:ind w:left="360" w:hanging="360"/>
-      </w:pPr>
-      <w:rPr>
-        <w:rFonts w:hint="default"/>
-      </w:rPr>
-    </w:lvl>
-    <w:lvl w:ilvl="1">
-      <w:start w:val="1"/>
-      <w:numFmt w:val="decimal"/>
-      <w:lvlText w:val="%1.%2"/>
-      <w:lvlJc w:val="left"/>
-      <w:pPr>
-        <w:ind w:left="360" w:hanging="360"/>
-      </w:pPr>
-      <w:rPr>
-        <w:rFonts w:hint="default"/>
-      </w:rPr>
-    </w:lvl>
-    <w:lvl w:ilvl="2">
-      <w:start w:val="1"/>
-      <w:numFmt w:val="decimal"/>
-      <w:lvlText w:val="%1.%2.%3"/>
-      <w:lvlJc w:val="left"/>
-      <w:pPr>
-        <w:ind w:left="720" w:hanging="720"/>
-      </w:pPr>
-      <w:rPr>
-        <w:rFonts w:hint="default"/>
-      </w:rPr>
-    </w:lvl>
-    <w:lvl w:ilvl="3">
-      <w:start w:val="1"/>
-      <w:numFmt w:val="decimal"/>
-      <w:lvlText w:val="%1.%2.%3.%4"/>
-      <w:lvlJc w:val="left"/>
-      <w:pPr>
-        <w:ind w:left="720" w:hanging="720"/>
-      </w:pPr>
-      <w:rPr>
-        <w:rFonts w:hint="default"/>
-      </w:rPr>
-    </w:lvl>
-    <w:lvl w:ilvl="4">
-      <w:start w:val="1"/>
-      <w:numFmt w:val="decimal"/>
-      <w:lvlText w:val="%1.%2.%3.%4.%5"/>
-      <w:lvlJc w:val="left"/>
-      <w:pPr>
-        <w:ind w:left="1080" w:hanging="1080"/>
-      </w:pPr>
-      <w:rPr>
-        <w:rFonts w:hint="default"/>
-      </w:rPr>
-    </w:lvl>
-    <w:lvl w:ilvl="5">
-      <w:start w:val="1"/>
-      <w:numFmt w:val="decimal"/>
-      <w:lvlText w:val="%1.%2.%3.%4.%5.%6"/>
-      <w:lvlJc w:val="left"/>
-      <w:pPr>
-        <w:ind w:left="1080" w:hanging="1080"/>
-      </w:pPr>
-      <w:rPr>
-        <w:rFonts w:hint="default"/>
-      </w:rPr>
-    </w:lvl>
-    <w:lvl w:ilvl="6">
-      <w:start w:val="1"/>
-      <w:numFmt w:val="decimal"/>
-      <w:lvlText w:val="%1.%2.%3.%4.%5.%6.%7"/>
-      <w:lvlJc w:val="left"/>
-      <w:pPr>
-        <w:ind w:left="1440" w:hanging="1440"/>
-      </w:pPr>
-      <w:rPr>
-        <w:rFonts w:hint="default"/>
-      </w:rPr>
-    </w:lvl>
-    <w:lvl w:ilvl="7">
-      <w:start w:val="1"/>
-      <w:numFmt w:val="decimal"/>
-      <w:lvlText w:val="%1.%2.%3.%4.%5.%6.%7.%8"/>
-      <w:lvlJc w:val="left"/>
-      <w:pPr>
-        <w:ind w:left="1440" w:hanging="1440"/>
-      </w:pPr>
-      <w:rPr>
-        <w:rFonts w:hint="default"/>
-      </w:rPr>
-    </w:lvl>
-    <w:lvl w:ilvl="8">
-      <w:start w:val="1"/>
-      <w:numFmt w:val="decimal"/>
-      <w:lvlText w:val="%1.%2.%3.%4.%5.%6.%7.%8.%9"/>
-      <w:lvlJc w:val="left"/>
-      <w:pPr>
-        <w:ind w:left="1800" w:hanging="1800"/>
-      </w:pPr>
-      <w:rPr>
-        <w:rFonts w:hint="default"/>
-      </w:rPr>
-    </w:lvl>
-  </w:abstractNum>
-  <w:abstractNum w:abstractNumId="13" w15:restartNumberingAfterBreak="0">
-    <w:nsid w:val="61611601"/>
+  <w:abstractNum w:abstractNumId="11" w15:restartNumberingAfterBreak="0">
+    <w:nsid w:val="48DD0C30"/>
     <w:multiLevelType w:val="hybridMultilevel"/>
-    <w:tmpl w:val="A72A7508"/>
-    <w:lvl w:ilvl="0" w:tplc="87FAF29A">
-      <w:start w:val="1"/>
-      <w:numFmt w:val="decimal"/>
-      <w:lvlText w:val="%1."/>
-      <w:lvlJc w:val="left"/>
-      <w:pPr>
-        <w:ind w:left="1080" w:hanging="360"/>
-      </w:pPr>
-      <w:rPr>
-        <w:rFonts w:hint="default"/>
-      </w:rPr>
-    </w:lvl>
-    <w:lvl w:ilvl="1" w:tplc="04090019" w:tentative="1">
-      <w:start w:val="1"/>
-      <w:numFmt w:val="lowerLetter"/>
-      <w:lvlText w:val="%2."/>
-      <w:lvlJc w:val="left"/>
-      <w:pPr>
-        <w:ind w:left="1800" w:hanging="360"/>
-      </w:pPr>
-    </w:lvl>
-    <w:lvl w:ilvl="2" w:tplc="0409001B" w:tentative="1">
-      <w:start w:val="1"/>
-      <w:numFmt w:val="lowerRoman"/>
-      <w:lvlText w:val="%3."/>
-      <w:lvlJc w:val="right"/>
-      <w:pPr>
-        <w:ind w:left="2520" w:hanging="180"/>
-      </w:pPr>
-    </w:lvl>
-    <w:lvl w:ilvl="3" w:tplc="0409000F" w:tentative="1">
-      <w:start w:val="1"/>
-      <w:numFmt w:val="decimal"/>
-      <w:lvlText w:val="%4."/>
-      <w:lvlJc w:val="left"/>
-      <w:pPr>
-        <w:ind w:left="3240" w:hanging="360"/>
-      </w:pPr>
-    </w:lvl>
-    <w:lvl w:ilvl="4" w:tplc="04090019" w:tentative="1">
-      <w:start w:val="1"/>
-      <w:numFmt w:val="lowerLetter"/>
-      <w:lvlText w:val="%5."/>
-      <w:lvlJc w:val="left"/>
-      <w:pPr>
-        <w:ind w:left="3960" w:hanging="360"/>
-      </w:pPr>
-    </w:lvl>
-    <w:lvl w:ilvl="5" w:tplc="0409001B" w:tentative="1">
-      <w:start w:val="1"/>
-      <w:numFmt w:val="lowerRoman"/>
-      <w:lvlText w:val="%6."/>
-      <w:lvlJc w:val="right"/>
-      <w:pPr>
-        <w:ind w:left="4680" w:hanging="180"/>
-      </w:pPr>
-    </w:lvl>
-    <w:lvl w:ilvl="6" w:tplc="0409000F" w:tentative="1">
-      <w:start w:val="1"/>
-      <w:numFmt w:val="decimal"/>
-      <w:lvlText w:val="%7."/>
-      <w:lvlJc w:val="left"/>
-      <w:pPr>
-        <w:ind w:left="5400" w:hanging="360"/>
-      </w:pPr>
-    </w:lvl>
-    <w:lvl w:ilvl="7" w:tplc="04090019" w:tentative="1">
-      <w:start w:val="1"/>
-      <w:numFmt w:val="lowerLetter"/>
-      <w:lvlText w:val="%8."/>
-      <w:lvlJc w:val="left"/>
-      <w:pPr>
-        <w:ind w:left="6120" w:hanging="360"/>
-      </w:pPr>
-    </w:lvl>
-    <w:lvl w:ilvl="8" w:tplc="0409001B" w:tentative="1">
-      <w:start w:val="1"/>
-      <w:numFmt w:val="lowerRoman"/>
-      <w:lvlText w:val="%9."/>
-      <w:lvlJc w:val="right"/>
-      <w:pPr>
-        <w:ind w:left="6840" w:hanging="180"/>
-      </w:pPr>
-    </w:lvl>
-  </w:abstractNum>
-  <w:abstractNum w:abstractNumId="14" w15:restartNumberingAfterBreak="0">
-    <w:nsid w:val="64D34789"/>
-    <w:multiLevelType w:val="hybridMultilevel"/>
-    <w:tmpl w:val="16DC6484"/>
-    <w:lvl w:ilvl="0" w:tplc="0409000F">
-      <w:start w:val="1"/>
-      <w:numFmt w:val="decimal"/>
-      <w:lvlText w:val="%1."/>
-      <w:lvlJc w:val="left"/>
-      <w:pPr>
-        <w:ind w:left="720" w:hanging="360"/>
-      </w:pPr>
-      <w:rPr>
-        <w:rFonts w:hint="default"/>
-      </w:rPr>
-    </w:lvl>
-    <w:lvl w:ilvl="1" w:tplc="04090019" w:tentative="1">
-      <w:start w:val="1"/>
-      <w:numFmt w:val="lowerLetter"/>
-      <w:lvlText w:val="%2."/>
-      <w:lvlJc w:val="left"/>
-      <w:pPr>
-        <w:ind w:left="1440" w:hanging="360"/>
-      </w:pPr>
-    </w:lvl>
-    <w:lvl w:ilvl="2" w:tplc="0409001B" w:tentative="1">
-      <w:start w:val="1"/>
-      <w:numFmt w:val="lowerRoman"/>
-      <w:lvlText w:val="%3."/>
-      <w:lvlJc w:val="right"/>
-      <w:pPr>
-        <w:ind w:left="2160" w:hanging="180"/>
-      </w:pPr>
-    </w:lvl>
-    <w:lvl w:ilvl="3" w:tplc="0409000F" w:tentative="1">
-      <w:start w:val="1"/>
-      <w:numFmt w:val="decimal"/>
-      <w:lvlText w:val="%4."/>
-      <w:lvlJc w:val="left"/>
-      <w:pPr>
-        <w:ind w:left="2880" w:hanging="360"/>
-      </w:pPr>
-    </w:lvl>
-    <w:lvl w:ilvl="4" w:tplc="04090019" w:tentative="1">
-      <w:start w:val="1"/>
-      <w:numFmt w:val="lowerLetter"/>
-      <w:lvlText w:val="%5."/>
-      <w:lvlJc w:val="left"/>
-      <w:pPr>
-        <w:ind w:left="3600" w:hanging="360"/>
-      </w:pPr>
-    </w:lvl>
-    <w:lvl w:ilvl="5" w:tplc="0409001B" w:tentative="1">
-      <w:start w:val="1"/>
-      <w:numFmt w:val="lowerRoman"/>
-      <w:lvlText w:val="%6."/>
-      <w:lvlJc w:val="right"/>
-      <w:pPr>
-        <w:ind w:left="4320" w:hanging="180"/>
-      </w:pPr>
-    </w:lvl>
-    <w:lvl w:ilvl="6" w:tplc="0409000F" w:tentative="1">
-      <w:start w:val="1"/>
-      <w:numFmt w:val="decimal"/>
-      <w:lvlText w:val="%7."/>
-      <w:lvlJc w:val="left"/>
-      <w:pPr>
-        <w:ind w:left="5040" w:hanging="360"/>
-      </w:pPr>
-    </w:lvl>
-    <w:lvl w:ilvl="7" w:tplc="04090019" w:tentative="1">
-      <w:start w:val="1"/>
-      <w:numFmt w:val="lowerLetter"/>
-      <w:lvlText w:val="%8."/>
-      <w:lvlJc w:val="left"/>
-      <w:pPr>
-        <w:ind w:left="5760" w:hanging="360"/>
-      </w:pPr>
-    </w:lvl>
-    <w:lvl w:ilvl="8" w:tplc="0409001B" w:tentative="1">
-      <w:start w:val="1"/>
-      <w:numFmt w:val="lowerRoman"/>
-      <w:lvlText w:val="%9."/>
-      <w:lvlJc w:val="right"/>
-      <w:pPr>
-        <w:ind w:left="6480" w:hanging="180"/>
-      </w:pPr>
-    </w:lvl>
-  </w:abstractNum>
-  <w:abstractNum w:abstractNumId="15" w15:restartNumberingAfterBreak="0">
-    <w:nsid w:val="71B323F2"/>
-    <w:multiLevelType w:val="hybridMultilevel"/>
-    <w:tmpl w:val="F692F056"/>
-    <w:lvl w:ilvl="0" w:tplc="04090015">
-      <w:start w:val="1"/>
-      <w:numFmt w:val="upperLetter"/>
-      <w:lvlText w:val="%1."/>
-      <w:lvlJc w:val="left"/>
-      <w:pPr>
-        <w:ind w:left="360" w:hanging="360"/>
-      </w:pPr>
-      <w:rPr>
-        <w:rFonts w:hint="default"/>
-      </w:rPr>
-    </w:lvl>
-    <w:lvl w:ilvl="1" w:tplc="04090019" w:tentative="1">
-      <w:start w:val="1"/>
-      <w:numFmt w:val="lowerLetter"/>
-      <w:lvlText w:val="%2."/>
-      <w:lvlJc w:val="left"/>
-      <w:pPr>
-        <w:ind w:left="1080" w:hanging="360"/>
-      </w:pPr>
-    </w:lvl>
-    <w:lvl w:ilvl="2" w:tplc="0409001B" w:tentative="1">
-      <w:start w:val="1"/>
-      <w:numFmt w:val="lowerRoman"/>
-      <w:lvlText w:val="%3."/>
-      <w:lvlJc w:val="right"/>
-      <w:pPr>
-        <w:ind w:left="1800" w:hanging="180"/>
-      </w:pPr>
-    </w:lvl>
-    <w:lvl w:ilvl="3" w:tplc="0409000F" w:tentative="1">
-      <w:start w:val="1"/>
-      <w:numFmt w:val="decimal"/>
-      <w:lvlText w:val="%4."/>
-      <w:lvlJc w:val="left"/>
-      <w:pPr>
-        <w:ind w:left="2520" w:hanging="360"/>
-      </w:pPr>
-    </w:lvl>
-    <w:lvl w:ilvl="4" w:tplc="04090019" w:tentative="1">
-      <w:start w:val="1"/>
-      <w:numFmt w:val="lowerLetter"/>
-      <w:lvlText w:val="%5."/>
-      <w:lvlJc w:val="left"/>
-      <w:pPr>
-        <w:ind w:left="3240" w:hanging="360"/>
-      </w:pPr>
-    </w:lvl>
-    <w:lvl w:ilvl="5" w:tplc="0409001B" w:tentative="1">
-      <w:start w:val="1"/>
-      <w:numFmt w:val="lowerRoman"/>
-      <w:lvlText w:val="%6."/>
-      <w:lvlJc w:val="right"/>
-      <w:pPr>
-        <w:ind w:left="3960" w:hanging="180"/>
-      </w:pPr>
-    </w:lvl>
-    <w:lvl w:ilvl="6" w:tplc="0409000F" w:tentative="1">
-      <w:start w:val="1"/>
-      <w:numFmt w:val="decimal"/>
-      <w:lvlText w:val="%7."/>
-      <w:lvlJc w:val="left"/>
-      <w:pPr>
-        <w:ind w:left="4680" w:hanging="360"/>
-      </w:pPr>
-    </w:lvl>
-    <w:lvl w:ilvl="7" w:tplc="04090019" w:tentative="1">
-      <w:start w:val="1"/>
-      <w:numFmt w:val="lowerLetter"/>
-      <w:lvlText w:val="%8."/>
-      <w:lvlJc w:val="left"/>
-      <w:pPr>
-        <w:ind w:left="5400" w:hanging="360"/>
-      </w:pPr>
-    </w:lvl>
-    <w:lvl w:ilvl="8" w:tplc="0409001B" w:tentative="1">
-      <w:start w:val="1"/>
-      <w:numFmt w:val="lowerRoman"/>
-      <w:lvlText w:val="%9."/>
-      <w:lvlJc w:val="right"/>
-      <w:pPr>
-        <w:ind w:left="6120" w:hanging="180"/>
-      </w:pPr>
-    </w:lvl>
-  </w:abstractNum>
-  <w:abstractNum w:abstractNumId="16" w15:restartNumberingAfterBreak="0">
-    <w:nsid w:val="7B3156D7"/>
-    <w:multiLevelType w:val="hybridMultilevel"/>
-    <w:tmpl w:val="D79060AE"/>
-    <w:lvl w:ilvl="0" w:tplc="4E300C84">
+    <w:tmpl w:val="53FAFE02"/>
+    <w:lvl w:ilvl="0" w:tplc="2D3826AC">
       <w:start w:val="1"/>
       <w:numFmt w:val="decimal"/>
       <w:lvlText w:val="%1."/>
@@ -8594,7 +9579,680 @@
       </w:pPr>
     </w:lvl>
   </w:abstractNum>
+  <w:abstractNum w:abstractNumId="12" w15:restartNumberingAfterBreak="0">
+    <w:nsid w:val="4BC3468D"/>
+    <w:multiLevelType w:val="multilevel"/>
+    <w:tmpl w:val="C174284E"/>
+    <w:lvl w:ilvl="0">
+      <w:start w:val="1"/>
+      <w:numFmt w:val="decimal"/>
+      <w:lvlText w:val="%1"/>
+      <w:lvlJc w:val="left"/>
+      <w:pPr>
+        <w:ind w:left="480" w:hanging="480"/>
+      </w:pPr>
+      <w:rPr>
+        <w:rFonts w:hint="default"/>
+      </w:rPr>
+    </w:lvl>
+    <w:lvl w:ilvl="1">
+      <w:start w:val="1"/>
+      <w:numFmt w:val="decimal"/>
+      <w:lvlText w:val="%1.%2"/>
+      <w:lvlJc w:val="left"/>
+      <w:pPr>
+        <w:ind w:left="480" w:hanging="480"/>
+      </w:pPr>
+      <w:rPr>
+        <w:rFonts w:hint="default"/>
+      </w:rPr>
+    </w:lvl>
+    <w:lvl w:ilvl="2">
+      <w:start w:val="1"/>
+      <w:numFmt w:val="decimal"/>
+      <w:lvlText w:val="%1.%2.%3"/>
+      <w:lvlJc w:val="left"/>
+      <w:pPr>
+        <w:ind w:left="720" w:hanging="720"/>
+      </w:pPr>
+      <w:rPr>
+        <w:rFonts w:hint="default"/>
+      </w:rPr>
+    </w:lvl>
+    <w:lvl w:ilvl="3">
+      <w:start w:val="1"/>
+      <w:numFmt w:val="decimal"/>
+      <w:lvlText w:val="%1.%2.%3.%4"/>
+      <w:lvlJc w:val="left"/>
+      <w:pPr>
+        <w:ind w:left="720" w:hanging="720"/>
+      </w:pPr>
+      <w:rPr>
+        <w:rFonts w:hint="default"/>
+      </w:rPr>
+    </w:lvl>
+    <w:lvl w:ilvl="4">
+      <w:start w:val="1"/>
+      <w:numFmt w:val="decimal"/>
+      <w:lvlText w:val="%1.%2.%3.%4.%5"/>
+      <w:lvlJc w:val="left"/>
+      <w:pPr>
+        <w:ind w:left="1080" w:hanging="1080"/>
+      </w:pPr>
+      <w:rPr>
+        <w:rFonts w:hint="default"/>
+      </w:rPr>
+    </w:lvl>
+    <w:lvl w:ilvl="5">
+      <w:start w:val="1"/>
+      <w:numFmt w:val="decimal"/>
+      <w:lvlText w:val="%1.%2.%3.%4.%5.%6"/>
+      <w:lvlJc w:val="left"/>
+      <w:pPr>
+        <w:ind w:left="1080" w:hanging="1080"/>
+      </w:pPr>
+      <w:rPr>
+        <w:rFonts w:hint="default"/>
+      </w:rPr>
+    </w:lvl>
+    <w:lvl w:ilvl="6">
+      <w:start w:val="1"/>
+      <w:numFmt w:val="decimal"/>
+      <w:lvlText w:val="%1.%2.%3.%4.%5.%6.%7"/>
+      <w:lvlJc w:val="left"/>
+      <w:pPr>
+        <w:ind w:left="1440" w:hanging="1440"/>
+      </w:pPr>
+      <w:rPr>
+        <w:rFonts w:hint="default"/>
+      </w:rPr>
+    </w:lvl>
+    <w:lvl w:ilvl="7">
+      <w:start w:val="1"/>
+      <w:numFmt w:val="decimal"/>
+      <w:lvlText w:val="%1.%2.%3.%4.%5.%6.%7.%8"/>
+      <w:lvlJc w:val="left"/>
+      <w:pPr>
+        <w:ind w:left="1440" w:hanging="1440"/>
+      </w:pPr>
+      <w:rPr>
+        <w:rFonts w:hint="default"/>
+      </w:rPr>
+    </w:lvl>
+    <w:lvl w:ilvl="8">
+      <w:start w:val="1"/>
+      <w:numFmt w:val="decimal"/>
+      <w:lvlText w:val="%1.%2.%3.%4.%5.%6.%7.%8.%9"/>
+      <w:lvlJc w:val="left"/>
+      <w:pPr>
+        <w:ind w:left="1800" w:hanging="1800"/>
+      </w:pPr>
+      <w:rPr>
+        <w:rFonts w:hint="default"/>
+      </w:rPr>
+    </w:lvl>
+  </w:abstractNum>
+  <w:abstractNum w:abstractNumId="13" w15:restartNumberingAfterBreak="0">
+    <w:nsid w:val="51E2111C"/>
+    <w:multiLevelType w:val="hybridMultilevel"/>
+    <w:tmpl w:val="3CCCEA2E"/>
+    <w:lvl w:ilvl="0" w:tplc="0409000F">
+      <w:start w:val="1"/>
+      <w:numFmt w:val="decimal"/>
+      <w:lvlText w:val="%1."/>
+      <w:lvlJc w:val="left"/>
+      <w:pPr>
+        <w:ind w:left="720" w:hanging="360"/>
+      </w:pPr>
+      <w:rPr>
+        <w:rFonts w:hint="default"/>
+      </w:rPr>
+    </w:lvl>
+    <w:lvl w:ilvl="1" w:tplc="04090019" w:tentative="1">
+      <w:start w:val="1"/>
+      <w:numFmt w:val="lowerLetter"/>
+      <w:lvlText w:val="%2."/>
+      <w:lvlJc w:val="left"/>
+      <w:pPr>
+        <w:ind w:left="1440" w:hanging="360"/>
+      </w:pPr>
+    </w:lvl>
+    <w:lvl w:ilvl="2" w:tplc="0409001B" w:tentative="1">
+      <w:start w:val="1"/>
+      <w:numFmt w:val="lowerRoman"/>
+      <w:lvlText w:val="%3."/>
+      <w:lvlJc w:val="right"/>
+      <w:pPr>
+        <w:ind w:left="2160" w:hanging="180"/>
+      </w:pPr>
+    </w:lvl>
+    <w:lvl w:ilvl="3" w:tplc="0409000F" w:tentative="1">
+      <w:start w:val="1"/>
+      <w:numFmt w:val="decimal"/>
+      <w:lvlText w:val="%4."/>
+      <w:lvlJc w:val="left"/>
+      <w:pPr>
+        <w:ind w:left="2880" w:hanging="360"/>
+      </w:pPr>
+    </w:lvl>
+    <w:lvl w:ilvl="4" w:tplc="04090019" w:tentative="1">
+      <w:start w:val="1"/>
+      <w:numFmt w:val="lowerLetter"/>
+      <w:lvlText w:val="%5."/>
+      <w:lvlJc w:val="left"/>
+      <w:pPr>
+        <w:ind w:left="3600" w:hanging="360"/>
+      </w:pPr>
+    </w:lvl>
+    <w:lvl w:ilvl="5" w:tplc="0409001B" w:tentative="1">
+      <w:start w:val="1"/>
+      <w:numFmt w:val="lowerRoman"/>
+      <w:lvlText w:val="%6."/>
+      <w:lvlJc w:val="right"/>
+      <w:pPr>
+        <w:ind w:left="4320" w:hanging="180"/>
+      </w:pPr>
+    </w:lvl>
+    <w:lvl w:ilvl="6" w:tplc="0409000F" w:tentative="1">
+      <w:start w:val="1"/>
+      <w:numFmt w:val="decimal"/>
+      <w:lvlText w:val="%7."/>
+      <w:lvlJc w:val="left"/>
+      <w:pPr>
+        <w:ind w:left="5040" w:hanging="360"/>
+      </w:pPr>
+    </w:lvl>
+    <w:lvl w:ilvl="7" w:tplc="04090019" w:tentative="1">
+      <w:start w:val="1"/>
+      <w:numFmt w:val="lowerLetter"/>
+      <w:lvlText w:val="%8."/>
+      <w:lvlJc w:val="left"/>
+      <w:pPr>
+        <w:ind w:left="5760" w:hanging="360"/>
+      </w:pPr>
+    </w:lvl>
+    <w:lvl w:ilvl="8" w:tplc="0409001B" w:tentative="1">
+      <w:start w:val="1"/>
+      <w:numFmt w:val="lowerRoman"/>
+      <w:lvlText w:val="%9."/>
+      <w:lvlJc w:val="right"/>
+      <w:pPr>
+        <w:ind w:left="6480" w:hanging="180"/>
+      </w:pPr>
+    </w:lvl>
+  </w:abstractNum>
+  <w:abstractNum w:abstractNumId="14" w15:restartNumberingAfterBreak="0">
+    <w:nsid w:val="5E3144DC"/>
+    <w:multiLevelType w:val="multilevel"/>
+    <w:tmpl w:val="02B2E396"/>
+    <w:lvl w:ilvl="0">
+      <w:start w:val="1"/>
+      <w:numFmt w:val="decimal"/>
+      <w:lvlText w:val="%1"/>
+      <w:lvlJc w:val="left"/>
+      <w:pPr>
+        <w:ind w:left="360" w:hanging="360"/>
+      </w:pPr>
+      <w:rPr>
+        <w:rFonts w:hint="default"/>
+      </w:rPr>
+    </w:lvl>
+    <w:lvl w:ilvl="1">
+      <w:start w:val="1"/>
+      <w:numFmt w:val="decimal"/>
+      <w:lvlText w:val="%1.%2"/>
+      <w:lvlJc w:val="left"/>
+      <w:pPr>
+        <w:ind w:left="360" w:hanging="360"/>
+      </w:pPr>
+      <w:rPr>
+        <w:rFonts w:hint="default"/>
+      </w:rPr>
+    </w:lvl>
+    <w:lvl w:ilvl="2">
+      <w:start w:val="1"/>
+      <w:numFmt w:val="decimal"/>
+      <w:lvlText w:val="%1.%2.%3"/>
+      <w:lvlJc w:val="left"/>
+      <w:pPr>
+        <w:ind w:left="720" w:hanging="720"/>
+      </w:pPr>
+      <w:rPr>
+        <w:rFonts w:hint="default"/>
+      </w:rPr>
+    </w:lvl>
+    <w:lvl w:ilvl="3">
+      <w:start w:val="1"/>
+      <w:numFmt w:val="decimal"/>
+      <w:lvlText w:val="%1.%2.%3.%4"/>
+      <w:lvlJc w:val="left"/>
+      <w:pPr>
+        <w:ind w:left="720" w:hanging="720"/>
+      </w:pPr>
+      <w:rPr>
+        <w:rFonts w:hint="default"/>
+      </w:rPr>
+    </w:lvl>
+    <w:lvl w:ilvl="4">
+      <w:start w:val="1"/>
+      <w:numFmt w:val="decimal"/>
+      <w:lvlText w:val="%1.%2.%3.%4.%5"/>
+      <w:lvlJc w:val="left"/>
+      <w:pPr>
+        <w:ind w:left="1080" w:hanging="1080"/>
+      </w:pPr>
+      <w:rPr>
+        <w:rFonts w:hint="default"/>
+      </w:rPr>
+    </w:lvl>
+    <w:lvl w:ilvl="5">
+      <w:start w:val="1"/>
+      <w:numFmt w:val="decimal"/>
+      <w:lvlText w:val="%1.%2.%3.%4.%5.%6"/>
+      <w:lvlJc w:val="left"/>
+      <w:pPr>
+        <w:ind w:left="1080" w:hanging="1080"/>
+      </w:pPr>
+      <w:rPr>
+        <w:rFonts w:hint="default"/>
+      </w:rPr>
+    </w:lvl>
+    <w:lvl w:ilvl="6">
+      <w:start w:val="1"/>
+      <w:numFmt w:val="decimal"/>
+      <w:lvlText w:val="%1.%2.%3.%4.%5.%6.%7"/>
+      <w:lvlJc w:val="left"/>
+      <w:pPr>
+        <w:ind w:left="1440" w:hanging="1440"/>
+      </w:pPr>
+      <w:rPr>
+        <w:rFonts w:hint="default"/>
+      </w:rPr>
+    </w:lvl>
+    <w:lvl w:ilvl="7">
+      <w:start w:val="1"/>
+      <w:numFmt w:val="decimal"/>
+      <w:lvlText w:val="%1.%2.%3.%4.%5.%6.%7.%8"/>
+      <w:lvlJc w:val="left"/>
+      <w:pPr>
+        <w:ind w:left="1440" w:hanging="1440"/>
+      </w:pPr>
+      <w:rPr>
+        <w:rFonts w:hint="default"/>
+      </w:rPr>
+    </w:lvl>
+    <w:lvl w:ilvl="8">
+      <w:start w:val="1"/>
+      <w:numFmt w:val="decimal"/>
+      <w:lvlText w:val="%1.%2.%3.%4.%5.%6.%7.%8.%9"/>
+      <w:lvlJc w:val="left"/>
+      <w:pPr>
+        <w:ind w:left="1800" w:hanging="1800"/>
+      </w:pPr>
+      <w:rPr>
+        <w:rFonts w:hint="default"/>
+      </w:rPr>
+    </w:lvl>
+  </w:abstractNum>
+  <w:abstractNum w:abstractNumId="15" w15:restartNumberingAfterBreak="0">
+    <w:nsid w:val="61611601"/>
+    <w:multiLevelType w:val="hybridMultilevel"/>
+    <w:tmpl w:val="A72A7508"/>
+    <w:lvl w:ilvl="0" w:tplc="87FAF29A">
+      <w:start w:val="1"/>
+      <w:numFmt w:val="decimal"/>
+      <w:lvlText w:val="%1."/>
+      <w:lvlJc w:val="left"/>
+      <w:pPr>
+        <w:ind w:left="1080" w:hanging="360"/>
+      </w:pPr>
+      <w:rPr>
+        <w:rFonts w:hint="default"/>
+      </w:rPr>
+    </w:lvl>
+    <w:lvl w:ilvl="1" w:tplc="04090019" w:tentative="1">
+      <w:start w:val="1"/>
+      <w:numFmt w:val="lowerLetter"/>
+      <w:lvlText w:val="%2."/>
+      <w:lvlJc w:val="left"/>
+      <w:pPr>
+        <w:ind w:left="1800" w:hanging="360"/>
+      </w:pPr>
+    </w:lvl>
+    <w:lvl w:ilvl="2" w:tplc="0409001B" w:tentative="1">
+      <w:start w:val="1"/>
+      <w:numFmt w:val="lowerRoman"/>
+      <w:lvlText w:val="%3."/>
+      <w:lvlJc w:val="right"/>
+      <w:pPr>
+        <w:ind w:left="2520" w:hanging="180"/>
+      </w:pPr>
+    </w:lvl>
+    <w:lvl w:ilvl="3" w:tplc="0409000F" w:tentative="1">
+      <w:start w:val="1"/>
+      <w:numFmt w:val="decimal"/>
+      <w:lvlText w:val="%4."/>
+      <w:lvlJc w:val="left"/>
+      <w:pPr>
+        <w:ind w:left="3240" w:hanging="360"/>
+      </w:pPr>
+    </w:lvl>
+    <w:lvl w:ilvl="4" w:tplc="04090019" w:tentative="1">
+      <w:start w:val="1"/>
+      <w:numFmt w:val="lowerLetter"/>
+      <w:lvlText w:val="%5."/>
+      <w:lvlJc w:val="left"/>
+      <w:pPr>
+        <w:ind w:left="3960" w:hanging="360"/>
+      </w:pPr>
+    </w:lvl>
+    <w:lvl w:ilvl="5" w:tplc="0409001B" w:tentative="1">
+      <w:start w:val="1"/>
+      <w:numFmt w:val="lowerRoman"/>
+      <w:lvlText w:val="%6."/>
+      <w:lvlJc w:val="right"/>
+      <w:pPr>
+        <w:ind w:left="4680" w:hanging="180"/>
+      </w:pPr>
+    </w:lvl>
+    <w:lvl w:ilvl="6" w:tplc="0409000F" w:tentative="1">
+      <w:start w:val="1"/>
+      <w:numFmt w:val="decimal"/>
+      <w:lvlText w:val="%7."/>
+      <w:lvlJc w:val="left"/>
+      <w:pPr>
+        <w:ind w:left="5400" w:hanging="360"/>
+      </w:pPr>
+    </w:lvl>
+    <w:lvl w:ilvl="7" w:tplc="04090019" w:tentative="1">
+      <w:start w:val="1"/>
+      <w:numFmt w:val="lowerLetter"/>
+      <w:lvlText w:val="%8."/>
+      <w:lvlJc w:val="left"/>
+      <w:pPr>
+        <w:ind w:left="6120" w:hanging="360"/>
+      </w:pPr>
+    </w:lvl>
+    <w:lvl w:ilvl="8" w:tplc="0409001B" w:tentative="1">
+      <w:start w:val="1"/>
+      <w:numFmt w:val="lowerRoman"/>
+      <w:lvlText w:val="%9."/>
+      <w:lvlJc w:val="right"/>
+      <w:pPr>
+        <w:ind w:left="6840" w:hanging="180"/>
+      </w:pPr>
+    </w:lvl>
+  </w:abstractNum>
+  <w:abstractNum w:abstractNumId="16" w15:restartNumberingAfterBreak="0">
+    <w:nsid w:val="64D34789"/>
+    <w:multiLevelType w:val="hybridMultilevel"/>
+    <w:tmpl w:val="16DC6484"/>
+    <w:lvl w:ilvl="0" w:tplc="0409000F">
+      <w:start w:val="1"/>
+      <w:numFmt w:val="decimal"/>
+      <w:lvlText w:val="%1."/>
+      <w:lvlJc w:val="left"/>
+      <w:pPr>
+        <w:ind w:left="720" w:hanging="360"/>
+      </w:pPr>
+      <w:rPr>
+        <w:rFonts w:hint="default"/>
+      </w:rPr>
+    </w:lvl>
+    <w:lvl w:ilvl="1" w:tplc="04090019" w:tentative="1">
+      <w:start w:val="1"/>
+      <w:numFmt w:val="lowerLetter"/>
+      <w:lvlText w:val="%2."/>
+      <w:lvlJc w:val="left"/>
+      <w:pPr>
+        <w:ind w:left="1440" w:hanging="360"/>
+      </w:pPr>
+    </w:lvl>
+    <w:lvl w:ilvl="2" w:tplc="0409001B" w:tentative="1">
+      <w:start w:val="1"/>
+      <w:numFmt w:val="lowerRoman"/>
+      <w:lvlText w:val="%3."/>
+      <w:lvlJc w:val="right"/>
+      <w:pPr>
+        <w:ind w:left="2160" w:hanging="180"/>
+      </w:pPr>
+    </w:lvl>
+    <w:lvl w:ilvl="3" w:tplc="0409000F" w:tentative="1">
+      <w:start w:val="1"/>
+      <w:numFmt w:val="decimal"/>
+      <w:lvlText w:val="%4."/>
+      <w:lvlJc w:val="left"/>
+      <w:pPr>
+        <w:ind w:left="2880" w:hanging="360"/>
+      </w:pPr>
+    </w:lvl>
+    <w:lvl w:ilvl="4" w:tplc="04090019" w:tentative="1">
+      <w:start w:val="1"/>
+      <w:numFmt w:val="lowerLetter"/>
+      <w:lvlText w:val="%5."/>
+      <w:lvlJc w:val="left"/>
+      <w:pPr>
+        <w:ind w:left="3600" w:hanging="360"/>
+      </w:pPr>
+    </w:lvl>
+    <w:lvl w:ilvl="5" w:tplc="0409001B" w:tentative="1">
+      <w:start w:val="1"/>
+      <w:numFmt w:val="lowerRoman"/>
+      <w:lvlText w:val="%6."/>
+      <w:lvlJc w:val="right"/>
+      <w:pPr>
+        <w:ind w:left="4320" w:hanging="180"/>
+      </w:pPr>
+    </w:lvl>
+    <w:lvl w:ilvl="6" w:tplc="0409000F" w:tentative="1">
+      <w:start w:val="1"/>
+      <w:numFmt w:val="decimal"/>
+      <w:lvlText w:val="%7."/>
+      <w:lvlJc w:val="left"/>
+      <w:pPr>
+        <w:ind w:left="5040" w:hanging="360"/>
+      </w:pPr>
+    </w:lvl>
+    <w:lvl w:ilvl="7" w:tplc="04090019" w:tentative="1">
+      <w:start w:val="1"/>
+      <w:numFmt w:val="lowerLetter"/>
+      <w:lvlText w:val="%8."/>
+      <w:lvlJc w:val="left"/>
+      <w:pPr>
+        <w:ind w:left="5760" w:hanging="360"/>
+      </w:pPr>
+    </w:lvl>
+    <w:lvl w:ilvl="8" w:tplc="0409001B" w:tentative="1">
+      <w:start w:val="1"/>
+      <w:numFmt w:val="lowerRoman"/>
+      <w:lvlText w:val="%9."/>
+      <w:lvlJc w:val="right"/>
+      <w:pPr>
+        <w:ind w:left="6480" w:hanging="180"/>
+      </w:pPr>
+    </w:lvl>
+  </w:abstractNum>
   <w:abstractNum w:abstractNumId="17" w15:restartNumberingAfterBreak="0">
+    <w:nsid w:val="71B323F2"/>
+    <w:multiLevelType w:val="hybridMultilevel"/>
+    <w:tmpl w:val="F692F056"/>
+    <w:lvl w:ilvl="0" w:tplc="04090015">
+      <w:start w:val="1"/>
+      <w:numFmt w:val="upperLetter"/>
+      <w:lvlText w:val="%1."/>
+      <w:lvlJc w:val="left"/>
+      <w:pPr>
+        <w:ind w:left="360" w:hanging="360"/>
+      </w:pPr>
+      <w:rPr>
+        <w:rFonts w:hint="default"/>
+      </w:rPr>
+    </w:lvl>
+    <w:lvl w:ilvl="1" w:tplc="04090019" w:tentative="1">
+      <w:start w:val="1"/>
+      <w:numFmt w:val="lowerLetter"/>
+      <w:lvlText w:val="%2."/>
+      <w:lvlJc w:val="left"/>
+      <w:pPr>
+        <w:ind w:left="1080" w:hanging="360"/>
+      </w:pPr>
+    </w:lvl>
+    <w:lvl w:ilvl="2" w:tplc="0409001B" w:tentative="1">
+      <w:start w:val="1"/>
+      <w:numFmt w:val="lowerRoman"/>
+      <w:lvlText w:val="%3."/>
+      <w:lvlJc w:val="right"/>
+      <w:pPr>
+        <w:ind w:left="1800" w:hanging="180"/>
+      </w:pPr>
+    </w:lvl>
+    <w:lvl w:ilvl="3" w:tplc="0409000F" w:tentative="1">
+      <w:start w:val="1"/>
+      <w:numFmt w:val="decimal"/>
+      <w:lvlText w:val="%4."/>
+      <w:lvlJc w:val="left"/>
+      <w:pPr>
+        <w:ind w:left="2520" w:hanging="360"/>
+      </w:pPr>
+    </w:lvl>
+    <w:lvl w:ilvl="4" w:tplc="04090019" w:tentative="1">
+      <w:start w:val="1"/>
+      <w:numFmt w:val="lowerLetter"/>
+      <w:lvlText w:val="%5."/>
+      <w:lvlJc w:val="left"/>
+      <w:pPr>
+        <w:ind w:left="3240" w:hanging="360"/>
+      </w:pPr>
+    </w:lvl>
+    <w:lvl w:ilvl="5" w:tplc="0409001B" w:tentative="1">
+      <w:start w:val="1"/>
+      <w:numFmt w:val="lowerRoman"/>
+      <w:lvlText w:val="%6."/>
+      <w:lvlJc w:val="right"/>
+      <w:pPr>
+        <w:ind w:left="3960" w:hanging="180"/>
+      </w:pPr>
+    </w:lvl>
+    <w:lvl w:ilvl="6" w:tplc="0409000F" w:tentative="1">
+      <w:start w:val="1"/>
+      <w:numFmt w:val="decimal"/>
+      <w:lvlText w:val="%7."/>
+      <w:lvlJc w:val="left"/>
+      <w:pPr>
+        <w:ind w:left="4680" w:hanging="360"/>
+      </w:pPr>
+    </w:lvl>
+    <w:lvl w:ilvl="7" w:tplc="04090019" w:tentative="1">
+      <w:start w:val="1"/>
+      <w:numFmt w:val="lowerLetter"/>
+      <w:lvlText w:val="%8."/>
+      <w:lvlJc w:val="left"/>
+      <w:pPr>
+        <w:ind w:left="5400" w:hanging="360"/>
+      </w:pPr>
+    </w:lvl>
+    <w:lvl w:ilvl="8" w:tplc="0409001B" w:tentative="1">
+      <w:start w:val="1"/>
+      <w:numFmt w:val="lowerRoman"/>
+      <w:lvlText w:val="%9."/>
+      <w:lvlJc w:val="right"/>
+      <w:pPr>
+        <w:ind w:left="6120" w:hanging="180"/>
+      </w:pPr>
+    </w:lvl>
+  </w:abstractNum>
+  <w:abstractNum w:abstractNumId="18" w15:restartNumberingAfterBreak="0">
+    <w:nsid w:val="7B3156D7"/>
+    <w:multiLevelType w:val="hybridMultilevel"/>
+    <w:tmpl w:val="D79060AE"/>
+    <w:lvl w:ilvl="0" w:tplc="4E300C84">
+      <w:start w:val="1"/>
+      <w:numFmt w:val="decimal"/>
+      <w:lvlText w:val="%1."/>
+      <w:lvlJc w:val="left"/>
+      <w:pPr>
+        <w:ind w:left="720" w:hanging="360"/>
+      </w:pPr>
+      <w:rPr>
+        <w:rFonts w:hint="default"/>
+        <w:b w:val="0"/>
+        <w:bCs w:val="0"/>
+      </w:rPr>
+    </w:lvl>
+    <w:lvl w:ilvl="1" w:tplc="04090019" w:tentative="1">
+      <w:start w:val="1"/>
+      <w:numFmt w:val="lowerLetter"/>
+      <w:lvlText w:val="%2."/>
+      <w:lvlJc w:val="left"/>
+      <w:pPr>
+        <w:ind w:left="1440" w:hanging="360"/>
+      </w:pPr>
+    </w:lvl>
+    <w:lvl w:ilvl="2" w:tplc="0409001B" w:tentative="1">
+      <w:start w:val="1"/>
+      <w:numFmt w:val="lowerRoman"/>
+      <w:lvlText w:val="%3."/>
+      <w:lvlJc w:val="right"/>
+      <w:pPr>
+        <w:ind w:left="2160" w:hanging="180"/>
+      </w:pPr>
+    </w:lvl>
+    <w:lvl w:ilvl="3" w:tplc="0409000F" w:tentative="1">
+      <w:start w:val="1"/>
+      <w:numFmt w:val="decimal"/>
+      <w:lvlText w:val="%4."/>
+      <w:lvlJc w:val="left"/>
+      <w:pPr>
+        <w:ind w:left="2880" w:hanging="360"/>
+      </w:pPr>
+    </w:lvl>
+    <w:lvl w:ilvl="4" w:tplc="04090019" w:tentative="1">
+      <w:start w:val="1"/>
+      <w:numFmt w:val="lowerLetter"/>
+      <w:lvlText w:val="%5."/>
+      <w:lvlJc w:val="left"/>
+      <w:pPr>
+        <w:ind w:left="3600" w:hanging="360"/>
+      </w:pPr>
+    </w:lvl>
+    <w:lvl w:ilvl="5" w:tplc="0409001B" w:tentative="1">
+      <w:start w:val="1"/>
+      <w:numFmt w:val="lowerRoman"/>
+      <w:lvlText w:val="%6."/>
+      <w:lvlJc w:val="right"/>
+      <w:pPr>
+        <w:ind w:left="4320" w:hanging="180"/>
+      </w:pPr>
+    </w:lvl>
+    <w:lvl w:ilvl="6" w:tplc="0409000F" w:tentative="1">
+      <w:start w:val="1"/>
+      <w:numFmt w:val="decimal"/>
+      <w:lvlText w:val="%7."/>
+      <w:lvlJc w:val="left"/>
+      <w:pPr>
+        <w:ind w:left="5040" w:hanging="360"/>
+      </w:pPr>
+    </w:lvl>
+    <w:lvl w:ilvl="7" w:tplc="04090019" w:tentative="1">
+      <w:start w:val="1"/>
+      <w:numFmt w:val="lowerLetter"/>
+      <w:lvlText w:val="%8."/>
+      <w:lvlJc w:val="left"/>
+      <w:pPr>
+        <w:ind w:left="5760" w:hanging="360"/>
+      </w:pPr>
+    </w:lvl>
+    <w:lvl w:ilvl="8" w:tplc="0409001B" w:tentative="1">
+      <w:start w:val="1"/>
+      <w:numFmt w:val="lowerRoman"/>
+      <w:lvlText w:val="%9."/>
+      <w:lvlJc w:val="right"/>
+      <w:pPr>
+        <w:ind w:left="6480" w:hanging="180"/>
+      </w:pPr>
+    </w:lvl>
+  </w:abstractNum>
+  <w:abstractNum w:abstractNumId="19" w15:restartNumberingAfterBreak="0">
     <w:nsid w:val="7C093E54"/>
     <w:multiLevelType w:val="hybridMultilevel"/>
     <w:tmpl w:val="07E2E3AC"/>
@@ -8683,7 +10341,7 @@
       </w:pPr>
     </w:lvl>
   </w:abstractNum>
-  <w:abstractNum w:abstractNumId="18" w15:restartNumberingAfterBreak="0">
+  <w:abstractNum w:abstractNumId="20" w15:restartNumberingAfterBreak="0">
     <w:nsid w:val="7DBE32CF"/>
     <w:multiLevelType w:val="hybridMultilevel"/>
     <w:tmpl w:val="C92AF380"/>
@@ -8772,7 +10430,7 @@
       </w:pPr>
     </w:lvl>
   </w:abstractNum>
-  <w:abstractNum w:abstractNumId="19" w15:restartNumberingAfterBreak="0">
+  <w:abstractNum w:abstractNumId="21" w15:restartNumberingAfterBreak="0">
     <w:nsid w:val="7F540412"/>
     <w:multiLevelType w:val="hybridMultilevel"/>
     <w:tmpl w:val="E5C674FA"/>
@@ -8862,64 +10520,70 @@
     </w:lvl>
   </w:abstractNum>
   <w:num w:numId="1" w16cid:durableId="851644996">
-    <w:abstractNumId w:val="7"/>
+    <w:abstractNumId w:val="9"/>
   </w:num>
   <w:num w:numId="2" w16cid:durableId="1093429897">
-    <w:abstractNumId w:val="6"/>
+    <w:abstractNumId w:val="8"/>
   </w:num>
   <w:num w:numId="3" w16cid:durableId="392241423">
-    <w:abstractNumId w:val="8"/>
+    <w:abstractNumId w:val="10"/>
   </w:num>
   <w:num w:numId="4" w16cid:durableId="2033145947">
-    <w:abstractNumId w:val="19"/>
+    <w:abstractNumId w:val="21"/>
   </w:num>
   <w:num w:numId="5" w16cid:durableId="202055902">
     <w:abstractNumId w:val="0"/>
   </w:num>
   <w:num w:numId="6" w16cid:durableId="1370255834">
+    <w:abstractNumId w:val="16"/>
+  </w:num>
+  <w:num w:numId="7" w16cid:durableId="1398819235">
+    <w:abstractNumId w:val="7"/>
+  </w:num>
+  <w:num w:numId="8" w16cid:durableId="1640839801">
+    <w:abstractNumId w:val="19"/>
+  </w:num>
+  <w:num w:numId="9" w16cid:durableId="1914927308">
+    <w:abstractNumId w:val="2"/>
+  </w:num>
+  <w:num w:numId="10" w16cid:durableId="578298169">
+    <w:abstractNumId w:val="15"/>
+  </w:num>
+  <w:num w:numId="11" w16cid:durableId="1107581818">
+    <w:abstractNumId w:val="5"/>
+  </w:num>
+  <w:num w:numId="12" w16cid:durableId="2062249634">
+    <w:abstractNumId w:val="6"/>
+  </w:num>
+  <w:num w:numId="13" w16cid:durableId="819930803">
+    <w:abstractNumId w:val="20"/>
+  </w:num>
+  <w:num w:numId="14" w16cid:durableId="1214193706">
     <w:abstractNumId w:val="14"/>
   </w:num>
-  <w:num w:numId="7" w16cid:durableId="1398819235">
-    <w:abstractNumId w:val="5"/>
+  <w:num w:numId="15" w16cid:durableId="1183664756">
+    <w:abstractNumId w:val="12"/>
   </w:num>
-  <w:num w:numId="8" w16cid:durableId="1640839801">
+  <w:num w:numId="16" w16cid:durableId="537856220">
+    <w:abstractNumId w:val="3"/>
+  </w:num>
+  <w:num w:numId="17" w16cid:durableId="463011993">
+    <w:abstractNumId w:val="13"/>
+  </w:num>
+  <w:num w:numId="18" w16cid:durableId="1482582286">
     <w:abstractNumId w:val="17"/>
   </w:num>
-  <w:num w:numId="9" w16cid:durableId="1914927308">
-    <w:abstractNumId w:val="1"/>
+  <w:num w:numId="19" w16cid:durableId="1501500492">
+    <w:abstractNumId w:val="11"/>
   </w:num>
-  <w:num w:numId="10" w16cid:durableId="578298169">
-    <w:abstractNumId w:val="13"/>
+  <w:num w:numId="20" w16cid:durableId="1992253231">
+    <w:abstractNumId w:val="18"/>
   </w:num>
-  <w:num w:numId="11" w16cid:durableId="1107581818">
-    <w:abstractNumId w:val="3"/>
-  </w:num>
-  <w:num w:numId="12" w16cid:durableId="2062249634">
+  <w:num w:numId="21" w16cid:durableId="1919510597">
     <w:abstractNumId w:val="4"/>
   </w:num>
-  <w:num w:numId="13" w16cid:durableId="819930803">
-    <w:abstractNumId w:val="18"/>
-  </w:num>
-  <w:num w:numId="14" w16cid:durableId="1214193706">
-    <w:abstractNumId w:val="12"/>
-  </w:num>
-  <w:num w:numId="15" w16cid:durableId="1183664756">
-    <w:abstractNumId w:val="10"/>
-  </w:num>
-  <w:num w:numId="16" w16cid:durableId="537856220">
-    <w:abstractNumId w:val="2"/>
-  </w:num>
-  <w:num w:numId="17" w16cid:durableId="463011993">
-    <w:abstractNumId w:val="11"/>
-  </w:num>
-  <w:num w:numId="18" w16cid:durableId="1482582286">
-    <w:abstractNumId w:val="15"/>
-  </w:num>
-  <w:num w:numId="19" w16cid:durableId="1501500492">
-    <w:abstractNumId w:val="9"/>
-  </w:num>
-  <w:num w:numId="20" w16cid:durableId="1992253231">
-    <w:abstractNumId w:val="16"/>
+  <w:num w:numId="22" w16cid:durableId="646712018">
+    <w:abstractNumId w:val="1"/>
   </w:num>
 </w:numbering>
 </file>
@@ -9523,6 +11187,7 @@
   <w:style w:type="character" w:default="1" w:styleId="DefaultParagraphFont">
     <w:name w:val="Default Paragraph Font"/>
     <w:uiPriority w:val="1"/>
+    <w:semiHidden/>
     <w:unhideWhenUsed/>
   </w:style>
   <w:style w:type="table" w:default="1" w:styleId="TableNormal">

</xml_diff>

<commit_message>
Algebra 2 - Chapter 1: Polynomial Expressions and Equations - 1.2 Polynomial Factoring - Check Your Understanding of Section 1.2 - B. Show how you arrived at your answers.
</commit_message>
<xml_diff>
--- a/Algebra-2/ch01/Algebra 2 - Chapter 1.docx
+++ b/Algebra-2/ch01/Algebra 2 - Chapter 1.docx
@@ -3365,7 +3365,16 @@
           <w:rPr>
             <w:rFonts w:ascii="Cambria Math" w:eastAsiaTheme="minorEastAsia" w:hAnsi="Cambria Math"/>
           </w:rPr>
-          <m:t>+5x+2 R</m:t>
+          <m:t>+5</m:t>
+        </m:r>
+        <m:r>
+          <m:rPr>
+            <m:sty m:val="bi"/>
+          </m:rPr>
+          <w:rPr>
+            <w:rFonts w:ascii="Cambria Math" w:eastAsiaTheme="minorEastAsia" w:hAnsi="Cambria Math"/>
+          </w:rPr>
+          <m:t>x+2 R</m:t>
         </m:r>
         <m:r>
           <m:rPr>
@@ -6982,7 +6991,7 @@
     </w:p>
     <w:p>
       <w:pPr>
-        <w:pStyle w:val="Heading2"/>
+        <w:pStyle w:val="Heading3"/>
       </w:pPr>
       <w:r>
         <w:br w:type="column"/>
@@ -7170,16 +7179,7 @@
           <w:rPr>
             <w:rFonts w:ascii="Cambria Math" w:eastAsiaTheme="minorEastAsia" w:hAnsi="Cambria Math"/>
           </w:rPr>
-          <m:t>-5</m:t>
-        </m:r>
-        <m:r>
-          <m:rPr>
-            <m:sty m:val="bi"/>
-          </m:rPr>
-          <w:rPr>
-            <w:rFonts w:ascii="Cambria Math" w:eastAsiaTheme="minorEastAsia" w:hAnsi="Cambria Math"/>
-          </w:rPr>
-          <m:t>x+7)</m:t>
+          <m:t>-5x+7)</m:t>
         </m:r>
       </m:oMath>
     </w:p>
@@ -7818,6 +7818,9 @@
             <m:t>+6(x+2)</m:t>
           </m:r>
           <m:r>
+            <m:rPr>
+              <m:sty m:val="p"/>
+            </m:rPr>
             <w:rPr>
               <w:rFonts w:eastAsiaTheme="minorEastAsia"/>
             </w:rPr>
@@ -8037,6 +8040,9 @@
             <m:t>+4(x-5)</m:t>
           </m:r>
           <m:r>
+            <m:rPr>
+              <m:sty m:val="p"/>
+            </m:rPr>
             <w:rPr>
               <w:rFonts w:eastAsiaTheme="minorEastAsia"/>
             </w:rPr>
@@ -8467,9 +8473,1224 @@
         </m:r>
       </m:oMath>
     </w:p>
-    <w:p/>
-    <w:p/>
-    <w:p/>
+    <w:p>
+      <w:pPr>
+        <w:pStyle w:val="ListParagraph"/>
+        <w:numPr>
+          <w:ilvl w:val="0"/>
+          <w:numId w:val="21"/>
+        </w:numPr>
+      </w:pPr>
+      <w:r>
+        <w:t>Show how you arrived at your answers.</w:t>
+      </w:r>
+    </w:p>
+    <w:p>
+      <w:pPr>
+        <w:pStyle w:val="ListParagraph"/>
+        <w:numPr>
+          <w:ilvl w:val="0"/>
+          <w:numId w:val="23"/>
+        </w:numPr>
+      </w:pPr>
+      <w:r>
+        <w:t xml:space="preserve">Factor </w:t>
+      </w:r>
+      <m:oMath>
+        <m:r>
+          <w:rPr>
+            <w:rFonts w:ascii="Cambria Math" w:hAnsi="Cambria Math"/>
+          </w:rPr>
+          <m:t>2</m:t>
+        </m:r>
+        <m:sSup>
+          <m:sSupPr>
+            <m:ctrlPr>
+              <w:rPr>
+                <w:rFonts w:ascii="Cambria Math" w:hAnsi="Cambria Math"/>
+                <w:i/>
+              </w:rPr>
+            </m:ctrlPr>
+          </m:sSupPr>
+          <m:e>
+            <m:r>
+              <w:rPr>
+                <w:rFonts w:ascii="Cambria Math" w:hAnsi="Cambria Math"/>
+              </w:rPr>
+              <m:t>x</m:t>
+            </m:r>
+          </m:e>
+          <m:sup>
+            <m:r>
+              <w:rPr>
+                <w:rFonts w:ascii="Cambria Math" w:hAnsi="Cambria Math"/>
+              </w:rPr>
+              <m:t>2</m:t>
+            </m:r>
+          </m:sup>
+        </m:sSup>
+        <m:r>
+          <w:rPr>
+            <w:rFonts w:ascii="Cambria Math" w:hAnsi="Cambria Math"/>
+          </w:rPr>
+          <m:t>+7x+3</m:t>
+        </m:r>
+      </m:oMath>
+      <w:r>
+        <w:rPr>
+          <w:rFonts w:eastAsiaTheme="minorEastAsia"/>
+        </w:rPr>
+        <w:t>.</w:t>
+      </w:r>
+      <w:r>
+        <w:rPr>
+          <w:rFonts w:eastAsiaTheme="minorEastAsia"/>
+        </w:rPr>
+        <w:br/>
+        <w:t>Factors: 1, 3, 2x, x</w:t>
+      </w:r>
+      <w:r>
+        <w:rPr>
+          <w:rFonts w:eastAsiaTheme="minorEastAsia"/>
+        </w:rPr>
+        <w:br/>
+      </w:r>
+      <m:oMathPara>
+        <m:oMath>
+          <m:d>
+            <m:dPr>
+              <m:ctrlPr>
+                <w:rPr>
+                  <w:rFonts w:ascii="Cambria Math" w:hAnsi="Cambria Math"/>
+                  <w:b/>
+                  <w:bCs/>
+                  <w:i/>
+                </w:rPr>
+              </m:ctrlPr>
+            </m:dPr>
+            <m:e>
+              <m:r>
+                <m:rPr>
+                  <m:sty m:val="bi"/>
+                </m:rPr>
+                <w:rPr>
+                  <w:rFonts w:ascii="Cambria Math" w:hAnsi="Cambria Math"/>
+                </w:rPr>
+                <m:t>2</m:t>
+              </m:r>
+              <m:r>
+                <m:rPr>
+                  <m:sty m:val="bi"/>
+                </m:rPr>
+                <w:rPr>
+                  <w:rFonts w:ascii="Cambria Math" w:hAnsi="Cambria Math"/>
+                </w:rPr>
+                <m:t>x+1</m:t>
+              </m:r>
+            </m:e>
+          </m:d>
+          <m:d>
+            <m:dPr>
+              <m:ctrlPr>
+                <w:rPr>
+                  <w:rFonts w:ascii="Cambria Math" w:hAnsi="Cambria Math"/>
+                  <w:b/>
+                  <w:bCs/>
+                  <w:i/>
+                </w:rPr>
+              </m:ctrlPr>
+            </m:dPr>
+            <m:e>
+              <m:r>
+                <m:rPr>
+                  <m:sty m:val="bi"/>
+                </m:rPr>
+                <w:rPr>
+                  <w:rFonts w:ascii="Cambria Math" w:hAnsi="Cambria Math"/>
+                </w:rPr>
+                <m:t>x+3</m:t>
+              </m:r>
+            </m:e>
+          </m:d>
+          <m:r>
+            <m:rPr>
+              <m:sty m:val="bi"/>
+            </m:rPr>
+            <w:rPr>
+              <w:rFonts w:ascii="Cambria Math" w:hAnsi="Cambria Math"/>
+            </w:rPr>
+            <m:t>=</m:t>
+          </m:r>
+          <m:r>
+            <w:rPr>
+              <w:rFonts w:ascii="Cambria Math" w:hAnsi="Cambria Math"/>
+            </w:rPr>
+            <m:t>2</m:t>
+          </m:r>
+          <m:sSup>
+            <m:sSupPr>
+              <m:ctrlPr>
+                <w:rPr>
+                  <w:rFonts w:ascii="Cambria Math" w:hAnsi="Cambria Math"/>
+                  <w:i/>
+                </w:rPr>
+              </m:ctrlPr>
+            </m:sSupPr>
+            <m:e>
+              <m:r>
+                <w:rPr>
+                  <w:rFonts w:ascii="Cambria Math" w:hAnsi="Cambria Math"/>
+                </w:rPr>
+                <m:t>x</m:t>
+              </m:r>
+            </m:e>
+            <m:sup>
+              <m:r>
+                <w:rPr>
+                  <w:rFonts w:ascii="Cambria Math" w:hAnsi="Cambria Math"/>
+                </w:rPr>
+                <m:t>2</m:t>
+              </m:r>
+            </m:sup>
+          </m:sSup>
+          <m:r>
+            <w:rPr>
+              <w:rFonts w:ascii="Cambria Math" w:hAnsi="Cambria Math"/>
+            </w:rPr>
+            <m:t>+x+6x+3=</m:t>
+          </m:r>
+          <m:r>
+            <w:rPr>
+              <w:rFonts w:ascii="Cambria Math" w:hAnsi="Cambria Math"/>
+            </w:rPr>
+            <w:br/>
+          </m:r>
+        </m:oMath>
+        <m:oMath>
+          <m:r>
+            <w:rPr>
+              <w:rFonts w:ascii="Cambria Math" w:hAnsi="Cambria Math"/>
+            </w:rPr>
+            <m:t>2</m:t>
+          </m:r>
+          <m:sSup>
+            <m:sSupPr>
+              <m:ctrlPr>
+                <w:rPr>
+                  <w:rFonts w:ascii="Cambria Math" w:hAnsi="Cambria Math"/>
+                  <w:i/>
+                </w:rPr>
+              </m:ctrlPr>
+            </m:sSupPr>
+            <m:e>
+              <m:r>
+                <w:rPr>
+                  <w:rFonts w:ascii="Cambria Math" w:hAnsi="Cambria Math"/>
+                </w:rPr>
+                <m:t>x</m:t>
+              </m:r>
+            </m:e>
+            <m:sup>
+              <m:r>
+                <w:rPr>
+                  <w:rFonts w:ascii="Cambria Math" w:hAnsi="Cambria Math"/>
+                </w:rPr>
+                <m:t>2</m:t>
+              </m:r>
+            </m:sup>
+          </m:sSup>
+          <m:r>
+            <w:rPr>
+              <w:rFonts w:ascii="Cambria Math" w:hAnsi="Cambria Math"/>
+            </w:rPr>
+            <m:t>+7x+3</m:t>
+          </m:r>
+        </m:oMath>
+      </m:oMathPara>
+    </w:p>
+    <w:p>
+      <w:pPr>
+        <w:pStyle w:val="ListParagraph"/>
+        <w:numPr>
+          <w:ilvl w:val="0"/>
+          <w:numId w:val="23"/>
+        </w:numPr>
+      </w:pPr>
+      <w:r>
+        <w:rPr>
+          <w:rFonts w:eastAsiaTheme="minorEastAsia"/>
+        </w:rPr>
+        <w:t xml:space="preserve">Factor </w:t>
+      </w:r>
+      <m:oMath>
+        <m:sSup>
+          <m:sSupPr>
+            <m:ctrlPr>
+              <w:rPr>
+                <w:rFonts w:ascii="Cambria Math" w:eastAsiaTheme="minorEastAsia" w:hAnsi="Cambria Math"/>
+                <w:i/>
+              </w:rPr>
+            </m:ctrlPr>
+          </m:sSupPr>
+          <m:e>
+            <m:r>
+              <w:rPr>
+                <w:rFonts w:ascii="Cambria Math" w:eastAsiaTheme="minorEastAsia" w:hAnsi="Cambria Math"/>
+              </w:rPr>
+              <m:t>x</m:t>
+            </m:r>
+          </m:e>
+          <m:sup>
+            <m:r>
+              <w:rPr>
+                <w:rFonts w:ascii="Cambria Math" w:eastAsiaTheme="minorEastAsia" w:hAnsi="Cambria Math"/>
+              </w:rPr>
+              <m:t>2</m:t>
+            </m:r>
+          </m:sup>
+        </m:sSup>
+        <m:r>
+          <w:rPr>
+            <w:rFonts w:ascii="Cambria Math" w:eastAsiaTheme="minorEastAsia" w:hAnsi="Cambria Math"/>
+          </w:rPr>
+          <m:t>+</m:t>
+        </m:r>
+        <m:d>
+          <m:dPr>
+            <m:ctrlPr>
+              <w:rPr>
+                <w:rFonts w:ascii="Cambria Math" w:eastAsiaTheme="minorEastAsia" w:hAnsi="Cambria Math"/>
+                <w:i/>
+              </w:rPr>
+            </m:ctrlPr>
+          </m:dPr>
+          <m:e>
+            <m:r>
+              <w:rPr>
+                <w:rFonts w:ascii="Cambria Math" w:eastAsiaTheme="minorEastAsia" w:hAnsi="Cambria Math"/>
+              </w:rPr>
+              <m:t>17+39</m:t>
+            </m:r>
+          </m:e>
+        </m:d>
+        <m:r>
+          <w:rPr>
+            <w:rFonts w:ascii="Cambria Math" w:eastAsiaTheme="minorEastAsia" w:hAnsi="Cambria Math"/>
+          </w:rPr>
+          <m:t>x+</m:t>
+        </m:r>
+        <m:d>
+          <m:dPr>
+            <m:ctrlPr>
+              <w:rPr>
+                <w:rFonts w:ascii="Cambria Math" w:eastAsiaTheme="minorEastAsia" w:hAnsi="Cambria Math"/>
+                <w:i/>
+              </w:rPr>
+            </m:ctrlPr>
+          </m:dPr>
+          <m:e>
+            <m:r>
+              <w:rPr>
+                <w:rFonts w:ascii="Cambria Math" w:eastAsiaTheme="minorEastAsia" w:hAnsi="Cambria Math"/>
+              </w:rPr>
+              <m:t>17∙39</m:t>
+            </m:r>
+          </m:e>
+        </m:d>
+      </m:oMath>
+      <w:r>
+        <w:rPr>
+          <w:rFonts w:eastAsiaTheme="minorEastAsia"/>
+        </w:rPr>
+        <w:t>.</w:t>
+      </w:r>
+      <w:r>
+        <w:rPr>
+          <w:rFonts w:eastAsiaTheme="minorEastAsia"/>
+        </w:rPr>
+        <w:br/>
+        <w:t>Factors: 17, 39</w:t>
+      </w:r>
+      <w:r>
+        <w:rPr>
+          <w:rFonts w:eastAsiaTheme="minorEastAsia"/>
+        </w:rPr>
+        <w:br/>
+      </w:r>
+      <m:oMathPara>
+        <m:oMath>
+          <m:d>
+            <m:dPr>
+              <m:ctrlPr>
+                <w:rPr>
+                  <w:rFonts w:ascii="Cambria Math" w:hAnsi="Cambria Math"/>
+                  <w:b/>
+                  <w:bCs/>
+                  <w:i/>
+                </w:rPr>
+              </m:ctrlPr>
+            </m:dPr>
+            <m:e>
+              <m:r>
+                <m:rPr>
+                  <m:sty m:val="bi"/>
+                </m:rPr>
+                <w:rPr>
+                  <w:rFonts w:ascii="Cambria Math" w:hAnsi="Cambria Math"/>
+                </w:rPr>
+                <m:t>x+17</m:t>
+              </m:r>
+            </m:e>
+          </m:d>
+          <m:d>
+            <m:dPr>
+              <m:ctrlPr>
+                <w:rPr>
+                  <w:rFonts w:ascii="Cambria Math" w:hAnsi="Cambria Math"/>
+                  <w:b/>
+                  <w:bCs/>
+                  <w:i/>
+                </w:rPr>
+              </m:ctrlPr>
+            </m:dPr>
+            <m:e>
+              <m:r>
+                <m:rPr>
+                  <m:sty m:val="bi"/>
+                </m:rPr>
+                <w:rPr>
+                  <w:rFonts w:ascii="Cambria Math" w:hAnsi="Cambria Math"/>
+                </w:rPr>
+                <m:t>x+39</m:t>
+              </m:r>
+            </m:e>
+          </m:d>
+          <m:r>
+            <m:rPr>
+              <m:sty m:val="bi"/>
+            </m:rPr>
+            <w:rPr>
+              <w:rFonts w:ascii="Cambria Math" w:hAnsi="Cambria Math"/>
+            </w:rPr>
+            <m:t>=</m:t>
+          </m:r>
+          <m:r>
+            <w:rPr>
+              <w:rFonts w:ascii="Cambria Math" w:hAnsi="Cambria Math"/>
+            </w:rPr>
+            <w:br/>
+          </m:r>
+        </m:oMath>
+        <m:oMath>
+          <m:sSup>
+            <m:sSupPr>
+              <m:ctrlPr>
+                <w:rPr>
+                  <w:rFonts w:ascii="Cambria Math" w:hAnsi="Cambria Math"/>
+                  <w:i/>
+                </w:rPr>
+              </m:ctrlPr>
+            </m:sSupPr>
+            <m:e>
+              <m:r>
+                <w:rPr>
+                  <w:rFonts w:ascii="Cambria Math" w:hAnsi="Cambria Math"/>
+                </w:rPr>
+                <m:t>x</m:t>
+              </m:r>
+            </m:e>
+            <m:sup>
+              <m:r>
+                <w:rPr>
+                  <w:rFonts w:ascii="Cambria Math" w:hAnsi="Cambria Math"/>
+                </w:rPr>
+                <m:t>2</m:t>
+              </m:r>
+            </m:sup>
+          </m:sSup>
+          <m:r>
+            <w:rPr>
+              <w:rFonts w:ascii="Cambria Math" w:hAnsi="Cambria Math"/>
+            </w:rPr>
+            <m:t>+39x+17x+</m:t>
+          </m:r>
+          <m:d>
+            <m:dPr>
+              <m:ctrlPr>
+                <w:rPr>
+                  <w:rFonts w:ascii="Cambria Math" w:hAnsi="Cambria Math"/>
+                  <w:i/>
+                </w:rPr>
+              </m:ctrlPr>
+            </m:dPr>
+            <m:e>
+              <m:r>
+                <w:rPr>
+                  <w:rFonts w:ascii="Cambria Math" w:hAnsi="Cambria Math"/>
+                </w:rPr>
+                <m:t>17∙39</m:t>
+              </m:r>
+            </m:e>
+          </m:d>
+          <m:r>
+            <w:rPr>
+              <w:rFonts w:ascii="Cambria Math" w:hAnsi="Cambria Math"/>
+            </w:rPr>
+            <m:t>=</m:t>
+          </m:r>
+          <m:r>
+            <w:rPr>
+              <w:rFonts w:ascii="Cambria Math" w:hAnsi="Cambria Math"/>
+            </w:rPr>
+            <w:br/>
+          </m:r>
+        </m:oMath>
+        <m:oMath>
+          <m:sSup>
+            <m:sSupPr>
+              <m:ctrlPr>
+                <w:rPr>
+                  <w:rFonts w:ascii="Cambria Math" w:eastAsiaTheme="minorEastAsia" w:hAnsi="Cambria Math"/>
+                  <w:i/>
+                </w:rPr>
+              </m:ctrlPr>
+            </m:sSupPr>
+            <m:e>
+              <m:r>
+                <w:rPr>
+                  <w:rFonts w:ascii="Cambria Math" w:eastAsiaTheme="minorEastAsia" w:hAnsi="Cambria Math"/>
+                </w:rPr>
+                <m:t>x</m:t>
+              </m:r>
+            </m:e>
+            <m:sup>
+              <m:r>
+                <w:rPr>
+                  <w:rFonts w:ascii="Cambria Math" w:eastAsiaTheme="minorEastAsia" w:hAnsi="Cambria Math"/>
+                </w:rPr>
+                <m:t>2</m:t>
+              </m:r>
+            </m:sup>
+          </m:sSup>
+          <m:r>
+            <w:rPr>
+              <w:rFonts w:ascii="Cambria Math" w:eastAsiaTheme="minorEastAsia" w:hAnsi="Cambria Math"/>
+            </w:rPr>
+            <m:t>+</m:t>
+          </m:r>
+          <m:d>
+            <m:dPr>
+              <m:ctrlPr>
+                <w:rPr>
+                  <w:rFonts w:ascii="Cambria Math" w:eastAsiaTheme="minorEastAsia" w:hAnsi="Cambria Math"/>
+                  <w:i/>
+                </w:rPr>
+              </m:ctrlPr>
+            </m:dPr>
+            <m:e>
+              <m:r>
+                <w:rPr>
+                  <w:rFonts w:ascii="Cambria Math" w:eastAsiaTheme="minorEastAsia" w:hAnsi="Cambria Math"/>
+                </w:rPr>
+                <m:t>17+39</m:t>
+              </m:r>
+            </m:e>
+          </m:d>
+          <m:r>
+            <w:rPr>
+              <w:rFonts w:ascii="Cambria Math" w:eastAsiaTheme="minorEastAsia" w:hAnsi="Cambria Math"/>
+            </w:rPr>
+            <m:t>x+</m:t>
+          </m:r>
+          <m:d>
+            <m:dPr>
+              <m:ctrlPr>
+                <w:rPr>
+                  <w:rFonts w:ascii="Cambria Math" w:eastAsiaTheme="minorEastAsia" w:hAnsi="Cambria Math"/>
+                  <w:i/>
+                </w:rPr>
+              </m:ctrlPr>
+            </m:dPr>
+            <m:e>
+              <m:r>
+                <w:rPr>
+                  <w:rFonts w:ascii="Cambria Math" w:eastAsiaTheme="minorEastAsia" w:hAnsi="Cambria Math"/>
+                </w:rPr>
+                <m:t>17∙39</m:t>
+              </m:r>
+            </m:e>
+          </m:d>
+        </m:oMath>
+      </m:oMathPara>
+    </w:p>
+    <w:p>
+      <w:pPr>
+        <w:pStyle w:val="ListParagraph"/>
+        <w:numPr>
+          <w:ilvl w:val="0"/>
+          <w:numId w:val="23"/>
+        </w:numPr>
+      </w:pPr>
+      <w:r>
+        <w:rPr>
+          <w:rFonts w:eastAsiaTheme="minorEastAsia"/>
+        </w:rPr>
+        <w:t xml:space="preserve">What value for </w:t>
+      </w:r>
+      <w:r>
+        <w:rPr>
+          <w:rFonts w:eastAsiaTheme="minorEastAsia"/>
+          <w:i/>
+          <w:iCs/>
+        </w:rPr>
+        <w:t>c</w:t>
+      </w:r>
+      <w:r>
+        <w:rPr>
+          <w:rFonts w:eastAsiaTheme="minorEastAsia"/>
+        </w:rPr>
+        <w:t xml:space="preserve"> can </w:t>
+      </w:r>
+      <m:oMath>
+        <m:sSup>
+          <m:sSupPr>
+            <m:ctrlPr>
+              <w:rPr>
+                <w:rFonts w:ascii="Cambria Math" w:eastAsiaTheme="minorEastAsia" w:hAnsi="Cambria Math"/>
+                <w:i/>
+              </w:rPr>
+            </m:ctrlPr>
+          </m:sSupPr>
+          <m:e>
+            <m:r>
+              <w:rPr>
+                <w:rFonts w:ascii="Cambria Math" w:eastAsiaTheme="minorEastAsia" w:hAnsi="Cambria Math"/>
+              </w:rPr>
+              <m:t>x</m:t>
+            </m:r>
+          </m:e>
+          <m:sup>
+            <m:r>
+              <w:rPr>
+                <w:rFonts w:ascii="Cambria Math" w:eastAsiaTheme="minorEastAsia" w:hAnsi="Cambria Math"/>
+              </w:rPr>
+              <m:t>2</m:t>
+            </m:r>
+          </m:sup>
+        </m:sSup>
+        <m:r>
+          <w:rPr>
+            <w:rFonts w:ascii="Cambria Math" w:eastAsiaTheme="minorEastAsia" w:hAnsi="Cambria Math"/>
+          </w:rPr>
+          <m:t>-18x+c</m:t>
+        </m:r>
+      </m:oMath>
+      <w:r>
+        <w:rPr>
+          <w:rFonts w:eastAsiaTheme="minorEastAsia"/>
+        </w:rPr>
+        <w:t xml:space="preserve"> be factored into </w:t>
+      </w:r>
+      <m:oMath>
+        <m:sSup>
+          <m:sSupPr>
+            <m:ctrlPr>
+              <w:rPr>
+                <w:rFonts w:ascii="Cambria Math" w:eastAsiaTheme="minorEastAsia" w:hAnsi="Cambria Math"/>
+                <w:i/>
+              </w:rPr>
+            </m:ctrlPr>
+          </m:sSupPr>
+          <m:e>
+            <m:r>
+              <w:rPr>
+                <w:rFonts w:ascii="Cambria Math" w:eastAsiaTheme="minorEastAsia" w:hAnsi="Cambria Math"/>
+              </w:rPr>
+              <m:t>(x-9)</m:t>
+            </m:r>
+          </m:e>
+          <m:sup>
+            <m:r>
+              <w:rPr>
+                <w:rFonts w:ascii="Cambria Math" w:eastAsiaTheme="minorEastAsia" w:hAnsi="Cambria Math"/>
+              </w:rPr>
+              <m:t>2</m:t>
+            </m:r>
+          </m:sup>
+        </m:sSup>
+      </m:oMath>
+      <w:r>
+        <w:rPr>
+          <w:rFonts w:eastAsiaTheme="minorEastAsia"/>
+        </w:rPr>
+        <w:t>?</w:t>
+      </w:r>
+      <w:r>
+        <w:rPr>
+          <w:rFonts w:eastAsiaTheme="minorEastAsia"/>
+        </w:rPr>
+        <w:br/>
+      </w:r>
+      <m:oMathPara>
+        <m:oMath>
+          <m:sSup>
+            <m:sSupPr>
+              <m:ctrlPr>
+                <w:rPr>
+                  <w:rFonts w:ascii="Cambria Math" w:eastAsiaTheme="minorEastAsia" w:hAnsi="Cambria Math"/>
+                  <w:i/>
+                </w:rPr>
+              </m:ctrlPr>
+            </m:sSupPr>
+            <m:e>
+              <m:r>
+                <w:rPr>
+                  <w:rFonts w:ascii="Cambria Math" w:eastAsiaTheme="minorEastAsia" w:hAnsi="Cambria Math"/>
+                </w:rPr>
+                <m:t>(x-9)</m:t>
+              </m:r>
+            </m:e>
+            <m:sup>
+              <m:r>
+                <w:rPr>
+                  <w:rFonts w:ascii="Cambria Math" w:eastAsiaTheme="minorEastAsia" w:hAnsi="Cambria Math"/>
+                </w:rPr>
+                <m:t>2</m:t>
+              </m:r>
+            </m:sup>
+          </m:sSup>
+          <m:r>
+            <w:rPr>
+              <w:rFonts w:ascii="Cambria Math" w:eastAsiaTheme="minorEastAsia" w:hAnsi="Cambria Math"/>
+            </w:rPr>
+            <m:t>=</m:t>
+          </m:r>
+          <m:sSup>
+            <m:sSupPr>
+              <m:ctrlPr>
+                <w:rPr>
+                  <w:rFonts w:ascii="Cambria Math" w:eastAsiaTheme="minorEastAsia" w:hAnsi="Cambria Math"/>
+                  <w:i/>
+                </w:rPr>
+              </m:ctrlPr>
+            </m:sSupPr>
+            <m:e>
+              <m:r>
+                <w:rPr>
+                  <w:rFonts w:ascii="Cambria Math" w:eastAsiaTheme="minorEastAsia" w:hAnsi="Cambria Math"/>
+                </w:rPr>
+                <m:t>x</m:t>
+              </m:r>
+            </m:e>
+            <m:sup>
+              <m:r>
+                <w:rPr>
+                  <w:rFonts w:ascii="Cambria Math" w:eastAsiaTheme="minorEastAsia" w:hAnsi="Cambria Math"/>
+                </w:rPr>
+                <m:t>2</m:t>
+              </m:r>
+            </m:sup>
+          </m:sSup>
+          <m:r>
+            <w:rPr>
+              <w:rFonts w:ascii="Cambria Math" w:eastAsiaTheme="minorEastAsia" w:hAnsi="Cambria Math"/>
+            </w:rPr>
+            <m:t>-9x-9x+81</m:t>
+          </m:r>
+          <m:r>
+            <w:rPr>
+              <w:rFonts w:eastAsiaTheme="minorEastAsia"/>
+            </w:rPr>
+            <w:br/>
+          </m:r>
+        </m:oMath>
+      </m:oMathPara>
+      <w:r>
+        <w:rPr>
+          <w:rFonts w:eastAsiaTheme="minorEastAsia"/>
+          <w:i/>
+          <w:iCs/>
+        </w:rPr>
+        <w:t>c</w:t>
+      </w:r>
+      <w:r>
+        <w:rPr>
+          <w:rFonts w:eastAsiaTheme="minorEastAsia"/>
+        </w:rPr>
+        <w:t xml:space="preserve"> = 81</w:t>
+      </w:r>
+    </w:p>
+    <w:p>
+      <w:pPr>
+        <w:pStyle w:val="ListParagraph"/>
+        <w:numPr>
+          <w:ilvl w:val="0"/>
+          <w:numId w:val="23"/>
+        </w:numPr>
+      </w:pPr>
+      <w:r>
+        <w:t xml:space="preserve">How can the fact that </w:t>
+      </w:r>
+      <m:oMath>
+        <m:sSup>
+          <m:sSupPr>
+            <m:ctrlPr>
+              <w:rPr>
+                <w:rFonts w:ascii="Cambria Math" w:hAnsi="Cambria Math"/>
+                <w:i/>
+              </w:rPr>
+            </m:ctrlPr>
+          </m:sSupPr>
+          <m:e>
+            <m:r>
+              <w:rPr>
+                <w:rFonts w:ascii="Cambria Math" w:hAnsi="Cambria Math"/>
+              </w:rPr>
+              <m:t>24</m:t>
+            </m:r>
+          </m:e>
+          <m:sup>
+            <m:r>
+              <w:rPr>
+                <w:rFonts w:ascii="Cambria Math" w:hAnsi="Cambria Math"/>
+              </w:rPr>
+              <m:t>2</m:t>
+            </m:r>
+          </m:sup>
+        </m:sSup>
+        <m:r>
+          <w:rPr>
+            <w:rFonts w:ascii="Cambria Math" w:hAnsi="Cambria Math"/>
+          </w:rPr>
+          <m:t>-</m:t>
+        </m:r>
+        <m:sSup>
+          <m:sSupPr>
+            <m:ctrlPr>
+              <w:rPr>
+                <w:rFonts w:ascii="Cambria Math" w:hAnsi="Cambria Math"/>
+                <w:i/>
+              </w:rPr>
+            </m:ctrlPr>
+          </m:sSupPr>
+          <m:e>
+            <m:r>
+              <w:rPr>
+                <w:rFonts w:ascii="Cambria Math" w:hAnsi="Cambria Math"/>
+              </w:rPr>
+              <m:t>5</m:t>
+            </m:r>
+          </m:e>
+          <m:sup>
+            <m:r>
+              <w:rPr>
+                <w:rFonts w:ascii="Cambria Math" w:hAnsi="Cambria Math"/>
+              </w:rPr>
+              <m:t>2</m:t>
+            </m:r>
+          </m:sup>
+        </m:sSup>
+        <m:r>
+          <w:rPr>
+            <w:rFonts w:ascii="Cambria Math" w:hAnsi="Cambria Math"/>
+          </w:rPr>
+          <m:t>=551</m:t>
+        </m:r>
+      </m:oMath>
+      <w:r>
+        <w:rPr>
+          <w:rFonts w:eastAsiaTheme="minorEastAsia"/>
+        </w:rPr>
+        <w:t xml:space="preserve"> be used to find the factors (not including (1 or 551)</w:t>
+      </w:r>
+      <w:r>
+        <w:rPr>
+          <w:rFonts w:eastAsiaTheme="minorEastAsia"/>
+        </w:rPr>
+        <w:t xml:space="preserve"> of 551?</w:t>
+      </w:r>
+      <w:r>
+        <w:rPr>
+          <w:rFonts w:eastAsiaTheme="minorEastAsia"/>
+        </w:rPr>
+        <w:br/>
+      </w:r>
+      <w:r>
+        <w:rPr>
+          <w:rFonts w:eastAsiaTheme="minorEastAsia"/>
+        </w:rPr>
+        <w:br/>
+      </w:r>
+      <w:r>
+        <w:rPr>
+          <w:b/>
+          <w:bCs/>
+        </w:rPr>
+        <w:t>Difference of perfect squares</w:t>
+      </w:r>
+      <w:r>
+        <w:rPr>
+          <w:b/>
+          <w:bCs/>
+        </w:rPr>
+        <w:br/>
+      </w:r>
+      <m:oMathPara>
+        <m:oMath>
+          <m:sSup>
+            <m:sSupPr>
+              <m:ctrlPr>
+                <w:rPr>
+                  <w:rFonts w:ascii="Cambria Math" w:hAnsi="Cambria Math"/>
+                  <w:i/>
+                </w:rPr>
+              </m:ctrlPr>
+            </m:sSupPr>
+            <m:e>
+              <m:r>
+                <w:rPr>
+                  <w:rFonts w:ascii="Cambria Math" w:hAnsi="Cambria Math"/>
+                </w:rPr>
+                <m:t>24</m:t>
+              </m:r>
+            </m:e>
+            <m:sup>
+              <m:r>
+                <w:rPr>
+                  <w:rFonts w:ascii="Cambria Math" w:hAnsi="Cambria Math"/>
+                </w:rPr>
+                <m:t>2</m:t>
+              </m:r>
+            </m:sup>
+          </m:sSup>
+          <m:r>
+            <w:rPr>
+              <w:rFonts w:ascii="Cambria Math" w:hAnsi="Cambria Math"/>
+            </w:rPr>
+            <m:t>-</m:t>
+          </m:r>
+          <m:sSup>
+            <m:sSupPr>
+              <m:ctrlPr>
+                <w:rPr>
+                  <w:rFonts w:ascii="Cambria Math" w:hAnsi="Cambria Math"/>
+                  <w:i/>
+                </w:rPr>
+              </m:ctrlPr>
+            </m:sSupPr>
+            <m:e>
+              <m:r>
+                <w:rPr>
+                  <w:rFonts w:ascii="Cambria Math" w:hAnsi="Cambria Math"/>
+                </w:rPr>
+                <m:t>5</m:t>
+              </m:r>
+            </m:e>
+            <m:sup>
+              <m:r>
+                <w:rPr>
+                  <w:rFonts w:ascii="Cambria Math" w:hAnsi="Cambria Math"/>
+                </w:rPr>
+                <m:t>2</m:t>
+              </m:r>
+            </m:sup>
+          </m:sSup>
+          <m:r>
+            <w:rPr>
+              <w:rFonts w:ascii="Cambria Math" w:hAnsi="Cambria Math"/>
+            </w:rPr>
+            <m:t>=</m:t>
+          </m:r>
+          <m:d>
+            <m:dPr>
+              <m:ctrlPr>
+                <w:rPr>
+                  <w:rFonts w:ascii="Cambria Math" w:hAnsi="Cambria Math"/>
+                  <w:i/>
+                </w:rPr>
+              </m:ctrlPr>
+            </m:dPr>
+            <m:e>
+              <m:r>
+                <w:rPr>
+                  <w:rFonts w:ascii="Cambria Math" w:hAnsi="Cambria Math"/>
+                </w:rPr>
+                <m:t>24-5</m:t>
+              </m:r>
+            </m:e>
+          </m:d>
+          <m:r>
+            <w:rPr>
+              <w:rFonts w:ascii="Cambria Math" w:hAnsi="Cambria Math"/>
+            </w:rPr>
+            <m:t>∙</m:t>
+          </m:r>
+          <m:d>
+            <m:dPr>
+              <m:ctrlPr>
+                <w:rPr>
+                  <w:rFonts w:ascii="Cambria Math" w:hAnsi="Cambria Math"/>
+                  <w:i/>
+                </w:rPr>
+              </m:ctrlPr>
+            </m:dPr>
+            <m:e>
+              <m:r>
+                <w:rPr>
+                  <w:rFonts w:ascii="Cambria Math" w:hAnsi="Cambria Math"/>
+                </w:rPr>
+                <m:t>24+5</m:t>
+              </m:r>
+            </m:e>
+          </m:d>
+          <m:r>
+            <w:rPr>
+              <w:rFonts w:ascii="Cambria Math" w:eastAsiaTheme="minorEastAsia" w:hAnsi="Cambria Math"/>
+            </w:rPr>
+            <m:t>=</m:t>
+          </m:r>
+          <m:r>
+            <m:rPr>
+              <m:sty m:val="bi"/>
+            </m:rPr>
+            <w:rPr>
+              <w:rFonts w:ascii="Cambria Math" w:eastAsiaTheme="minorEastAsia" w:hAnsi="Cambria Math"/>
+            </w:rPr>
+            <m:t>19∙29</m:t>
+          </m:r>
+        </m:oMath>
+      </m:oMathPara>
+    </w:p>
+    <w:p>
+      <w:pPr>
+        <w:pStyle w:val="ListParagraph"/>
+        <w:numPr>
+          <w:ilvl w:val="0"/>
+          <w:numId w:val="23"/>
+        </w:numPr>
+      </w:pPr>
+      <w:r>
+        <w:rPr>
+          <w:rFonts w:eastAsiaTheme="minorEastAsia"/>
+        </w:rPr>
+        <w:br w:type="column"/>
+      </w:r>
+      <w:r>
+        <w:rPr>
+          <w:rFonts w:eastAsiaTheme="minorEastAsia"/>
+        </w:rPr>
+        <w:lastRenderedPageBreak/>
+        <w:t xml:space="preserve">Completely factor  </w:t>
+      </w:r>
+      <m:oMath>
+        <m:sSup>
+          <m:sSupPr>
+            <m:ctrlPr>
+              <w:rPr>
+                <w:rFonts w:ascii="Cambria Math" w:eastAsiaTheme="minorEastAsia" w:hAnsi="Cambria Math"/>
+                <w:i/>
+              </w:rPr>
+            </m:ctrlPr>
+          </m:sSupPr>
+          <m:e>
+            <m:r>
+              <w:rPr>
+                <w:rFonts w:ascii="Cambria Math" w:eastAsiaTheme="minorEastAsia" w:hAnsi="Cambria Math"/>
+              </w:rPr>
+              <m:t>x</m:t>
+            </m:r>
+          </m:e>
+          <m:sup>
+            <m:r>
+              <w:rPr>
+                <w:rFonts w:ascii="Cambria Math" w:eastAsiaTheme="minorEastAsia" w:hAnsi="Cambria Math"/>
+              </w:rPr>
+              <m:t>4</m:t>
+            </m:r>
+          </m:sup>
+        </m:sSup>
+        <m:r>
+          <w:rPr>
+            <w:rFonts w:ascii="Cambria Math" w:eastAsiaTheme="minorEastAsia" w:hAnsi="Cambria Math"/>
+          </w:rPr>
+          <m:t>-13</m:t>
+        </m:r>
+        <m:sSup>
+          <m:sSupPr>
+            <m:ctrlPr>
+              <w:rPr>
+                <w:rFonts w:ascii="Cambria Math" w:eastAsiaTheme="minorEastAsia" w:hAnsi="Cambria Math"/>
+                <w:i/>
+              </w:rPr>
+            </m:ctrlPr>
+          </m:sSupPr>
+          <m:e>
+            <m:r>
+              <w:rPr>
+                <w:rFonts w:ascii="Cambria Math" w:eastAsiaTheme="minorEastAsia" w:hAnsi="Cambria Math"/>
+              </w:rPr>
+              <m:t>x</m:t>
+            </m:r>
+          </m:e>
+          <m:sup>
+            <m:r>
+              <w:rPr>
+                <w:rFonts w:ascii="Cambria Math" w:eastAsiaTheme="minorEastAsia" w:hAnsi="Cambria Math"/>
+              </w:rPr>
+              <m:t>2</m:t>
+            </m:r>
+          </m:sup>
+        </m:sSup>
+        <m:r>
+          <w:rPr>
+            <w:rFonts w:ascii="Cambria Math" w:eastAsiaTheme="minorEastAsia" w:hAnsi="Cambria Math"/>
+          </w:rPr>
+          <m:t>+36</m:t>
+        </m:r>
+      </m:oMath>
+      <w:r>
+        <w:rPr>
+          <w:rFonts w:eastAsiaTheme="minorEastAsia"/>
+        </w:rPr>
+        <w:t>.</w:t>
+      </w:r>
+      <w:r>
+        <w:rPr>
+          <w:rFonts w:eastAsiaTheme="minorEastAsia"/>
+        </w:rPr>
+        <w:br/>
+      </w:r>
+      <w:r>
+        <w:t>Factors: (1,36), (2,18), (3,12), (4,9), (6,6)</w:t>
+      </w:r>
+      <w:r>
+        <w:br/>
+      </w:r>
+      <m:oMathPara>
+        <m:oMath>
+          <m:d>
+            <m:dPr>
+              <m:ctrlPr>
+                <w:rPr>
+                  <w:rFonts w:ascii="Cambria Math" w:hAnsi="Cambria Math"/>
+                  <w:i/>
+                </w:rPr>
+              </m:ctrlPr>
+            </m:dPr>
+            <m:e>
+              <m:sSup>
+                <m:sSupPr>
+                  <m:ctrlPr>
+                    <w:rPr>
+                      <w:rFonts w:ascii="Cambria Math" w:hAnsi="Cambria Math"/>
+                      <w:i/>
+                    </w:rPr>
+                  </m:ctrlPr>
+                </m:sSupPr>
+                <m:e>
+                  <m:r>
+                    <w:rPr>
+                      <w:rFonts w:ascii="Cambria Math" w:hAnsi="Cambria Math"/>
+                    </w:rPr>
+                    <m:t>x</m:t>
+                  </m:r>
+                </m:e>
+                <m:sup>
+                  <m:r>
+                    <w:rPr>
+                      <w:rFonts w:ascii="Cambria Math" w:hAnsi="Cambria Math"/>
+                    </w:rPr>
+                    <m:t>2</m:t>
+                  </m:r>
+                </m:sup>
+              </m:sSup>
+              <m:r>
+                <w:rPr>
+                  <w:rFonts w:ascii="Cambria Math" w:hAnsi="Cambria Math"/>
+                </w:rPr>
+                <m:t>-4</m:t>
+              </m:r>
+            </m:e>
+          </m:d>
+          <m:d>
+            <m:dPr>
+              <m:ctrlPr>
+                <w:rPr>
+                  <w:rFonts w:ascii="Cambria Math" w:hAnsi="Cambria Math"/>
+                  <w:i/>
+                </w:rPr>
+              </m:ctrlPr>
+            </m:dPr>
+            <m:e>
+              <m:sSup>
+                <m:sSupPr>
+                  <m:ctrlPr>
+                    <w:rPr>
+                      <w:rFonts w:ascii="Cambria Math" w:hAnsi="Cambria Math"/>
+                      <w:i/>
+                    </w:rPr>
+                  </m:ctrlPr>
+                </m:sSupPr>
+                <m:e>
+                  <m:r>
+                    <w:rPr>
+                      <w:rFonts w:ascii="Cambria Math" w:hAnsi="Cambria Math"/>
+                    </w:rPr>
+                    <m:t>x</m:t>
+                  </m:r>
+                </m:e>
+                <m:sup>
+                  <m:r>
+                    <w:rPr>
+                      <w:rFonts w:ascii="Cambria Math" w:hAnsi="Cambria Math"/>
+                    </w:rPr>
+                    <m:t>2</m:t>
+                  </m:r>
+                </m:sup>
+              </m:sSup>
+              <m:r>
+                <w:rPr>
+                  <w:rFonts w:ascii="Cambria Math" w:hAnsi="Cambria Math"/>
+                </w:rPr>
+                <m:t>-9</m:t>
+              </m:r>
+            </m:e>
+          </m:d>
+          <m:r>
+            <w:rPr>
+              <w:rFonts w:ascii="Cambria Math" w:hAnsi="Cambria Math"/>
+            </w:rPr>
+            <m:t>=</m:t>
+          </m:r>
+          <m:r>
+            <w:rPr>
+              <w:rFonts w:ascii="Cambria Math" w:hAnsi="Cambria Math"/>
+            </w:rPr>
+            <w:br/>
+          </m:r>
+        </m:oMath>
+        <m:oMath>
+          <m:r>
+            <m:rPr>
+              <m:sty m:val="bi"/>
+            </m:rPr>
+            <w:rPr>
+              <w:rFonts w:ascii="Cambria Math" w:hAnsi="Cambria Math"/>
+            </w:rPr>
+            <m:t>(x-2)(x+2)(x-3)(x+3)</m:t>
+          </m:r>
+          <m:r>
+            <m:rPr>
+              <m:sty m:val="bi"/>
+            </m:rPr>
+            <w:rPr>
+              <w:rFonts w:ascii="Cambria Math" w:hAnsi="Cambria Math"/>
+            </w:rPr>
+            <w:br/>
+          </m:r>
+        </m:oMath>
+      </m:oMathPara>
+    </w:p>
     <w:sectPr>
       <w:type w:val="continuous"/>
       <w:pgSz w:w="12240" w:h="15840"/>
@@ -10434,6 +11655,95 @@
     <w:nsid w:val="7F540412"/>
     <w:multiLevelType w:val="hybridMultilevel"/>
     <w:tmpl w:val="E5C674FA"/>
+    <w:lvl w:ilvl="0" w:tplc="0409000F">
+      <w:start w:val="1"/>
+      <w:numFmt w:val="decimal"/>
+      <w:lvlText w:val="%1."/>
+      <w:lvlJc w:val="left"/>
+      <w:pPr>
+        <w:ind w:left="720" w:hanging="360"/>
+      </w:pPr>
+      <w:rPr>
+        <w:rFonts w:hint="default"/>
+      </w:rPr>
+    </w:lvl>
+    <w:lvl w:ilvl="1" w:tplc="04090019" w:tentative="1">
+      <w:start w:val="1"/>
+      <w:numFmt w:val="lowerLetter"/>
+      <w:lvlText w:val="%2."/>
+      <w:lvlJc w:val="left"/>
+      <w:pPr>
+        <w:ind w:left="1440" w:hanging="360"/>
+      </w:pPr>
+    </w:lvl>
+    <w:lvl w:ilvl="2" w:tplc="0409001B" w:tentative="1">
+      <w:start w:val="1"/>
+      <w:numFmt w:val="lowerRoman"/>
+      <w:lvlText w:val="%3."/>
+      <w:lvlJc w:val="right"/>
+      <w:pPr>
+        <w:ind w:left="2160" w:hanging="180"/>
+      </w:pPr>
+    </w:lvl>
+    <w:lvl w:ilvl="3" w:tplc="0409000F" w:tentative="1">
+      <w:start w:val="1"/>
+      <w:numFmt w:val="decimal"/>
+      <w:lvlText w:val="%4."/>
+      <w:lvlJc w:val="left"/>
+      <w:pPr>
+        <w:ind w:left="2880" w:hanging="360"/>
+      </w:pPr>
+    </w:lvl>
+    <w:lvl w:ilvl="4" w:tplc="04090019" w:tentative="1">
+      <w:start w:val="1"/>
+      <w:numFmt w:val="lowerLetter"/>
+      <w:lvlText w:val="%5."/>
+      <w:lvlJc w:val="left"/>
+      <w:pPr>
+        <w:ind w:left="3600" w:hanging="360"/>
+      </w:pPr>
+    </w:lvl>
+    <w:lvl w:ilvl="5" w:tplc="0409001B" w:tentative="1">
+      <w:start w:val="1"/>
+      <w:numFmt w:val="lowerRoman"/>
+      <w:lvlText w:val="%6."/>
+      <w:lvlJc w:val="right"/>
+      <w:pPr>
+        <w:ind w:left="4320" w:hanging="180"/>
+      </w:pPr>
+    </w:lvl>
+    <w:lvl w:ilvl="6" w:tplc="0409000F" w:tentative="1">
+      <w:start w:val="1"/>
+      <w:numFmt w:val="decimal"/>
+      <w:lvlText w:val="%7."/>
+      <w:lvlJc w:val="left"/>
+      <w:pPr>
+        <w:ind w:left="5040" w:hanging="360"/>
+      </w:pPr>
+    </w:lvl>
+    <w:lvl w:ilvl="7" w:tplc="04090019" w:tentative="1">
+      <w:start w:val="1"/>
+      <w:numFmt w:val="lowerLetter"/>
+      <w:lvlText w:val="%8."/>
+      <w:lvlJc w:val="left"/>
+      <w:pPr>
+        <w:ind w:left="5760" w:hanging="360"/>
+      </w:pPr>
+    </w:lvl>
+    <w:lvl w:ilvl="8" w:tplc="0409001B" w:tentative="1">
+      <w:start w:val="1"/>
+      <w:numFmt w:val="lowerRoman"/>
+      <w:lvlText w:val="%9."/>
+      <w:lvlJc w:val="right"/>
+      <w:pPr>
+        <w:ind w:left="6480" w:hanging="180"/>
+      </w:pPr>
+    </w:lvl>
+  </w:abstractNum>
+  <w:abstractNum w:abstractNumId="22" w15:restartNumberingAfterBreak="0">
+    <w:nsid w:val="7F9E247D"/>
+    <w:multiLevelType w:val="hybridMultilevel"/>
+    <w:tmpl w:val="7CD2FB98"/>
     <w:lvl w:ilvl="0" w:tplc="0409000F">
       <w:start w:val="1"/>
       <w:numFmt w:val="decimal"/>
@@ -10584,6 +11894,9 @@
   </w:num>
   <w:num w:numId="22" w16cid:durableId="646712018">
     <w:abstractNumId w:val="1"/>
+  </w:num>
+  <w:num w:numId="23" w16cid:durableId="233318046">
+    <w:abstractNumId w:val="22"/>
   </w:num>
 </w:numbering>
 </file>

</xml_diff>

<commit_message>
Algebra 2 - Chapter 1: Polynomial Expressions and Equations - 1.3 The Remainder Theorem and the Factor Theorem
</commit_message>
<xml_diff>
--- a/Algebra-2/ch01/Algebra 2 - Chapter 1.docx
+++ b/Algebra-2/ch01/Algebra 2 - Chapter 1.docx
@@ -3365,16 +3365,7 @@
           <w:rPr>
             <w:rFonts w:ascii="Cambria Math" w:eastAsiaTheme="minorEastAsia" w:hAnsi="Cambria Math"/>
           </w:rPr>
-          <m:t>+5</m:t>
-        </m:r>
-        <m:r>
-          <m:rPr>
-            <m:sty m:val="bi"/>
-          </m:rPr>
-          <w:rPr>
-            <w:rFonts w:ascii="Cambria Math" w:eastAsiaTheme="minorEastAsia" w:hAnsi="Cambria Math"/>
-          </w:rPr>
-          <m:t>x+2 R</m:t>
+          <m:t>+5x+2 R</m:t>
         </m:r>
         <m:r>
           <m:rPr>
@@ -7179,7 +7170,16 @@
           <w:rPr>
             <w:rFonts w:ascii="Cambria Math" w:eastAsiaTheme="minorEastAsia" w:hAnsi="Cambria Math"/>
           </w:rPr>
-          <m:t>-5x+7)</m:t>
+          <m:t>-5</m:t>
+        </m:r>
+        <m:r>
+          <m:rPr>
+            <m:sty m:val="bi"/>
+          </m:rPr>
+          <w:rPr>
+            <w:rFonts w:ascii="Cambria Math" w:eastAsiaTheme="minorEastAsia" w:hAnsi="Cambria Math"/>
+          </w:rPr>
+          <m:t>x+7)</m:t>
         </m:r>
       </m:oMath>
     </w:p>
@@ -8660,6 +8660,9 @@
             <m:t>+x+6x+3=</m:t>
           </m:r>
           <m:r>
+            <m:rPr>
+              <m:sty m:val="p"/>
+            </m:rPr>
             <w:rPr>
               <w:rFonts w:ascii="Cambria Math" w:hAnsi="Cambria Math"/>
             </w:rPr>
@@ -8875,6 +8878,9 @@
             <m:t>=</m:t>
           </m:r>
           <m:r>
+            <m:rPr>
+              <m:sty m:val="p"/>
+            </m:rPr>
             <w:rPr>
               <w:rFonts w:ascii="Cambria Math" w:hAnsi="Cambria Math"/>
             </w:rPr>
@@ -8939,6 +8945,9 @@
             <m:t>=</m:t>
           </m:r>
           <m:r>
+            <m:rPr>
+              <m:sty m:val="p"/>
+            </m:rPr>
             <w:rPr>
               <w:rFonts w:ascii="Cambria Math" w:hAnsi="Cambria Math"/>
             </w:rPr>
@@ -9198,6 +9207,9 @@
             <m:t>-9x-9x+81</m:t>
           </m:r>
           <m:r>
+            <m:rPr>
+              <m:sty m:val="p"/>
+            </m:rPr>
             <w:rPr>
               <w:rFonts w:eastAsiaTheme="minorEastAsia"/>
             </w:rPr>
@@ -9663,6 +9675,9 @@
             <m:t>=</m:t>
           </m:r>
           <m:r>
+            <m:rPr>
+              <m:sty m:val="p"/>
+            </m:rPr>
             <w:rPr>
               <w:rFonts w:ascii="Cambria Math" w:hAnsi="Cambria Math"/>
             </w:rPr>
@@ -9679,10 +9694,1083 @@
             </w:rPr>
             <m:t>(x-2)(x+2)(x-3)(x+3)</m:t>
           </m:r>
+        </m:oMath>
+      </m:oMathPara>
+    </w:p>
+    <w:p>
+      <w:pPr>
+        <w:pStyle w:val="ListParagraph"/>
+      </w:pPr>
+    </w:p>
+    <w:p>
+      <w:pPr>
+        <w:pStyle w:val="Heading2"/>
+      </w:pPr>
+      <w:r>
+        <w:t>1.3 The Remainder Theorem and the Factor Theorem</w:t>
+      </w:r>
+    </w:p>
+    <w:p>
+      <w:r>
+        <w:t xml:space="preserve">When something is a factor of a number, like 5 is a factor of 10, there will be no remainder when the number is divided by the factor. This is called </w:t>
+      </w:r>
+      <w:r>
+        <w:rPr>
+          <w:i/>
+          <w:iCs/>
+        </w:rPr>
+        <w:t>the factor theorem</w:t>
+      </w:r>
+      <w:r>
+        <w:t xml:space="preserve">. When something is not a factor of a number, like 3 is not a factor of 10, there will be some remainder when the number is divided by the factor. With polynomial division, there is a theorem called </w:t>
+      </w:r>
+      <w:r>
+        <w:rPr>
+          <w:i/>
+          <w:iCs/>
+        </w:rPr>
+        <w:t>the remainder theorem</w:t>
+      </w:r>
+      <w:r>
+        <w:t xml:space="preserve"> that enables you to determine the remainder of some divisions without going through the long division process.</w:t>
+      </w:r>
+    </w:p>
+    <w:p>
+      <w:pPr>
+        <w:rPr>
+          <w:b/>
+          <w:bCs/>
+        </w:rPr>
+      </w:pPr>
+      <w:r>
+        <w:rPr>
+          <w:b/>
+          <w:bCs/>
+        </w:rPr>
+        <w:t>The Remainder Theorem</w:t>
+      </w:r>
+    </w:p>
+    <w:p>
+      <w:pPr>
+        <w:rPr>
+          <w:rFonts w:eastAsiaTheme="minorEastAsia"/>
+        </w:rPr>
+      </w:pPr>
+      <w:r>
+        <w:t xml:space="preserve">If you divide the polynomial function </w:t>
+      </w:r>
+      <w:r>
+        <w:br/>
+      </w:r>
+      <m:oMath>
+        <m:r>
+          <w:rPr>
+            <w:rFonts w:ascii="Cambria Math" w:hAnsi="Cambria Math"/>
+          </w:rPr>
+          <m:t>f</m:t>
+        </m:r>
+        <m:d>
+          <m:dPr>
+            <m:ctrlPr>
+              <w:rPr>
+                <w:rFonts w:ascii="Cambria Math" w:hAnsi="Cambria Math"/>
+                <w:i/>
+              </w:rPr>
+            </m:ctrlPr>
+          </m:dPr>
+          <m:e>
+            <m:r>
+              <w:rPr>
+                <w:rFonts w:ascii="Cambria Math" w:hAnsi="Cambria Math"/>
+              </w:rPr>
+              <m:t>x</m:t>
+            </m:r>
+          </m:e>
+        </m:d>
+        <m:r>
+          <w:rPr>
+            <w:rFonts w:ascii="Cambria Math" w:hAnsi="Cambria Math"/>
+          </w:rPr>
+          <m:t>=</m:t>
+        </m:r>
+        <m:sSup>
+          <m:sSupPr>
+            <m:ctrlPr>
+              <w:rPr>
+                <w:rFonts w:ascii="Cambria Math" w:hAnsi="Cambria Math"/>
+                <w:i/>
+              </w:rPr>
+            </m:ctrlPr>
+          </m:sSupPr>
+          <m:e>
+            <m:r>
+              <w:rPr>
+                <w:rFonts w:ascii="Cambria Math" w:hAnsi="Cambria Math"/>
+              </w:rPr>
+              <m:t>x</m:t>
+            </m:r>
+          </m:e>
+          <m:sup>
+            <m:r>
+              <w:rPr>
+                <w:rFonts w:ascii="Cambria Math" w:hAnsi="Cambria Math"/>
+              </w:rPr>
+              <m:t>3</m:t>
+            </m:r>
+          </m:sup>
+        </m:sSup>
+        <m:r>
+          <w:rPr>
+            <w:rFonts w:ascii="Cambria Math" w:hAnsi="Cambria Math"/>
+          </w:rPr>
+          <m:t>-5</m:t>
+        </m:r>
+        <m:sSup>
+          <m:sSupPr>
+            <m:ctrlPr>
+              <w:rPr>
+                <w:rFonts w:ascii="Cambria Math" w:hAnsi="Cambria Math"/>
+                <w:i/>
+              </w:rPr>
+            </m:ctrlPr>
+          </m:sSupPr>
+          <m:e>
+            <m:r>
+              <w:rPr>
+                <w:rFonts w:ascii="Cambria Math" w:hAnsi="Cambria Math"/>
+              </w:rPr>
+              <m:t>x</m:t>
+            </m:r>
+          </m:e>
+          <m:sup>
+            <m:r>
+              <w:rPr>
+                <w:rFonts w:ascii="Cambria Math" w:hAnsi="Cambria Math"/>
+              </w:rPr>
+              <m:t>2</m:t>
+            </m:r>
+          </m:sup>
+        </m:sSup>
+        <m:r>
+          <w:rPr>
+            <w:rFonts w:ascii="Cambria Math" w:hAnsi="Cambria Math"/>
+          </w:rPr>
+          <m:t>-6x-3</m:t>
+        </m:r>
+      </m:oMath>
+      <w:r>
+        <w:rPr>
+          <w:rFonts w:eastAsiaTheme="minorEastAsia"/>
+        </w:rPr>
+        <w:t xml:space="preserve"> by </w:t>
+      </w:r>
+      <m:oMath>
+        <m:r>
+          <w:rPr>
+            <w:rFonts w:ascii="Cambria Math" w:eastAsiaTheme="minorEastAsia" w:hAnsi="Cambria Math"/>
+          </w:rPr>
+          <m:t>(x-4)</m:t>
+        </m:r>
+      </m:oMath>
+      <w:r>
+        <w:rPr>
+          <w:rFonts w:eastAsiaTheme="minorEastAsia"/>
+        </w:rPr>
+        <w:t xml:space="preserve">  with the long division process, you get </w:t>
+      </w:r>
+      <m:oMath>
+        <m:sSup>
+          <m:sSupPr>
+            <m:ctrlPr>
+              <w:rPr>
+                <w:rFonts w:ascii="Cambria Math" w:eastAsiaTheme="minorEastAsia" w:hAnsi="Cambria Math"/>
+                <w:i/>
+              </w:rPr>
+            </m:ctrlPr>
+          </m:sSupPr>
+          <m:e>
+            <m:r>
+              <w:rPr>
+                <w:rFonts w:ascii="Cambria Math" w:eastAsiaTheme="minorEastAsia" w:hAnsi="Cambria Math"/>
+              </w:rPr>
+              <m:t>x</m:t>
+            </m:r>
+          </m:e>
+          <m:sup>
+            <m:r>
+              <w:rPr>
+                <w:rFonts w:ascii="Cambria Math" w:eastAsiaTheme="minorEastAsia" w:hAnsi="Cambria Math"/>
+              </w:rPr>
+              <m:t>2</m:t>
+            </m:r>
+          </m:sup>
+        </m:sSup>
+        <m:r>
+          <w:rPr>
+            <w:rFonts w:ascii="Cambria Math" w:eastAsiaTheme="minorEastAsia" w:hAnsi="Cambria Math"/>
+          </w:rPr>
+          <m:t>-x+2</m:t>
+        </m:r>
+      </m:oMath>
+      <w:r>
+        <w:rPr>
+          <w:rFonts w:eastAsiaTheme="minorEastAsia"/>
+        </w:rPr>
+        <w:t xml:space="preserve"> remainder 5.The remainder theorem says that you will also get the number 5 if you substitute +4 (the opposite of -4 in the </w:t>
+      </w:r>
+      <m:oMath>
+        <m:r>
+          <w:rPr>
+            <w:rFonts w:ascii="Cambria Math" w:eastAsiaTheme="minorEastAsia" w:hAnsi="Cambria Math"/>
+          </w:rPr>
+          <m:t>(x-4)</m:t>
+        </m:r>
+      </m:oMath>
+      <w:r>
+        <w:rPr>
+          <w:rFonts w:eastAsiaTheme="minorEastAsia"/>
+        </w:rPr>
+        <w:t xml:space="preserve"> divisor) into the </w:t>
+      </w:r>
+      <w:r>
+        <w:rPr>
+          <w:rFonts w:eastAsiaTheme="minorEastAsia"/>
+        </w:rPr>
+        <w:br/>
+      </w:r>
+      <m:oMath>
+        <m:r>
+          <w:rPr>
+            <w:rFonts w:ascii="Cambria Math" w:hAnsi="Cambria Math"/>
+          </w:rPr>
+          <m:t>f</m:t>
+        </m:r>
+        <m:d>
+          <m:dPr>
+            <m:ctrlPr>
+              <w:rPr>
+                <w:rFonts w:ascii="Cambria Math" w:hAnsi="Cambria Math"/>
+                <w:i/>
+              </w:rPr>
+            </m:ctrlPr>
+          </m:dPr>
+          <m:e>
+            <m:r>
+              <w:rPr>
+                <w:rFonts w:ascii="Cambria Math" w:hAnsi="Cambria Math"/>
+              </w:rPr>
+              <m:t>x</m:t>
+            </m:r>
+          </m:e>
+        </m:d>
+        <m:r>
+          <w:rPr>
+            <w:rFonts w:ascii="Cambria Math" w:hAnsi="Cambria Math"/>
+          </w:rPr>
+          <m:t>=</m:t>
+        </m:r>
+        <m:sSup>
+          <m:sSupPr>
+            <m:ctrlPr>
+              <w:rPr>
+                <w:rFonts w:ascii="Cambria Math" w:hAnsi="Cambria Math"/>
+                <w:i/>
+              </w:rPr>
+            </m:ctrlPr>
+          </m:sSupPr>
+          <m:e>
+            <m:r>
+              <w:rPr>
+                <w:rFonts w:ascii="Cambria Math" w:hAnsi="Cambria Math"/>
+              </w:rPr>
+              <m:t>x</m:t>
+            </m:r>
+          </m:e>
+          <m:sup>
+            <m:r>
+              <w:rPr>
+                <w:rFonts w:ascii="Cambria Math" w:hAnsi="Cambria Math"/>
+              </w:rPr>
+              <m:t>3</m:t>
+            </m:r>
+          </m:sup>
+        </m:sSup>
+        <m:r>
+          <w:rPr>
+            <w:rFonts w:ascii="Cambria Math" w:hAnsi="Cambria Math"/>
+          </w:rPr>
+          <m:t>-5</m:t>
+        </m:r>
+        <m:sSup>
+          <m:sSupPr>
+            <m:ctrlPr>
+              <w:rPr>
+                <w:rFonts w:ascii="Cambria Math" w:hAnsi="Cambria Math"/>
+                <w:i/>
+              </w:rPr>
+            </m:ctrlPr>
+          </m:sSupPr>
+          <m:e>
+            <m:r>
+              <w:rPr>
+                <w:rFonts w:ascii="Cambria Math" w:hAnsi="Cambria Math"/>
+              </w:rPr>
+              <m:t>x</m:t>
+            </m:r>
+          </m:e>
+          <m:sup>
+            <m:r>
+              <w:rPr>
+                <w:rFonts w:ascii="Cambria Math" w:hAnsi="Cambria Math"/>
+              </w:rPr>
+              <m:t>2</m:t>
+            </m:r>
+          </m:sup>
+        </m:sSup>
+        <m:r>
+          <w:rPr>
+            <w:rFonts w:ascii="Cambria Math" w:hAnsi="Cambria Math"/>
+          </w:rPr>
+          <m:t>-6x-3</m:t>
+        </m:r>
+      </m:oMath>
+      <w:r>
+        <w:rPr>
+          <w:rFonts w:eastAsiaTheme="minorEastAsia"/>
+        </w:rPr>
+        <w:t>.</w:t>
+      </w:r>
+    </w:p>
+    <w:p>
+      <w:pPr>
+        <w:rPr>
+          <w:rFonts w:eastAsiaTheme="minorEastAsia"/>
+        </w:rPr>
+      </w:pPr>
+      <w:r>
+        <w:rPr>
+          <w:rFonts w:eastAsiaTheme="minorEastAsia"/>
+        </w:rPr>
+        <w:t xml:space="preserve">To check if the remainder theorem works for this example, evaluate </w:t>
+      </w:r>
+      <w:r>
+        <w:rPr>
+          <w:rFonts w:eastAsiaTheme="minorEastAsia"/>
+        </w:rPr>
+        <w:br/>
+      </w:r>
+      <m:oMathPara>
+        <m:oMathParaPr>
+          <m:jc m:val="left"/>
+        </m:oMathParaPr>
+        <m:oMath>
           <m:r>
-            <m:rPr>
-              <m:sty m:val="bi"/>
-            </m:rPr>
+            <w:rPr>
+              <w:rFonts w:ascii="Cambria Math" w:eastAsiaTheme="minorEastAsia" w:hAnsi="Cambria Math"/>
+            </w:rPr>
+            <m:t>f</m:t>
+          </m:r>
+          <m:d>
+            <m:dPr>
+              <m:ctrlPr>
+                <w:rPr>
+                  <w:rFonts w:ascii="Cambria Math" w:eastAsiaTheme="minorEastAsia" w:hAnsi="Cambria Math"/>
+                  <w:i/>
+                </w:rPr>
+              </m:ctrlPr>
+            </m:dPr>
+            <m:e>
+              <m:r>
+                <w:rPr>
+                  <w:rFonts w:ascii="Cambria Math" w:eastAsiaTheme="minorEastAsia" w:hAnsi="Cambria Math"/>
+                </w:rPr>
+                <m:t>4</m:t>
+              </m:r>
+            </m:e>
+          </m:d>
+          <m:r>
+            <w:rPr>
+              <w:rFonts w:ascii="Cambria Math" w:eastAsiaTheme="minorEastAsia" w:hAnsi="Cambria Math"/>
+            </w:rPr>
+            <m:t>=</m:t>
+          </m:r>
+          <m:sSup>
+            <m:sSupPr>
+              <m:ctrlPr>
+                <w:rPr>
+                  <w:rFonts w:ascii="Cambria Math" w:eastAsiaTheme="minorEastAsia" w:hAnsi="Cambria Math"/>
+                  <w:i/>
+                </w:rPr>
+              </m:ctrlPr>
+            </m:sSupPr>
+            <m:e>
+              <m:r>
+                <w:rPr>
+                  <w:rFonts w:ascii="Cambria Math" w:eastAsiaTheme="minorEastAsia" w:hAnsi="Cambria Math"/>
+                </w:rPr>
+                <m:t>4</m:t>
+              </m:r>
+            </m:e>
+            <m:sup>
+              <m:r>
+                <w:rPr>
+                  <w:rFonts w:ascii="Cambria Math" w:eastAsiaTheme="minorEastAsia" w:hAnsi="Cambria Math"/>
+                </w:rPr>
+                <m:t>3</m:t>
+              </m:r>
+            </m:sup>
+          </m:sSup>
+          <m:r>
+            <w:rPr>
+              <w:rFonts w:ascii="Cambria Math" w:eastAsiaTheme="minorEastAsia" w:hAnsi="Cambria Math"/>
+            </w:rPr>
+            <m:t>-</m:t>
+          </m:r>
+          <m:d>
+            <m:dPr>
+              <m:ctrlPr>
+                <w:rPr>
+                  <w:rFonts w:ascii="Cambria Math" w:eastAsiaTheme="minorEastAsia" w:hAnsi="Cambria Math"/>
+                  <w:i/>
+                </w:rPr>
+              </m:ctrlPr>
+            </m:dPr>
+            <m:e>
+              <m:r>
+                <w:rPr>
+                  <w:rFonts w:ascii="Cambria Math" w:eastAsiaTheme="minorEastAsia" w:hAnsi="Cambria Math"/>
+                </w:rPr>
+                <m:t>5∙</m:t>
+              </m:r>
+              <m:sSup>
+                <m:sSupPr>
+                  <m:ctrlPr>
+                    <w:rPr>
+                      <w:rFonts w:ascii="Cambria Math" w:eastAsiaTheme="minorEastAsia" w:hAnsi="Cambria Math"/>
+                      <w:i/>
+                    </w:rPr>
+                  </m:ctrlPr>
+                </m:sSupPr>
+                <m:e>
+                  <m:r>
+                    <w:rPr>
+                      <w:rFonts w:ascii="Cambria Math" w:eastAsiaTheme="minorEastAsia" w:hAnsi="Cambria Math"/>
+                    </w:rPr>
+                    <m:t>4</m:t>
+                  </m:r>
+                </m:e>
+                <m:sup>
+                  <m:r>
+                    <w:rPr>
+                      <w:rFonts w:ascii="Cambria Math" w:eastAsiaTheme="minorEastAsia" w:hAnsi="Cambria Math"/>
+                    </w:rPr>
+                    <m:t>2</m:t>
+                  </m:r>
+                </m:sup>
+              </m:sSup>
+            </m:e>
+          </m:d>
+          <m:r>
+            <w:rPr>
+              <w:rFonts w:ascii="Cambria Math" w:eastAsiaTheme="minorEastAsia" w:hAnsi="Cambria Math"/>
+            </w:rPr>
+            <m:t>+</m:t>
+          </m:r>
+          <m:d>
+            <m:dPr>
+              <m:ctrlPr>
+                <w:rPr>
+                  <w:rFonts w:ascii="Cambria Math" w:eastAsiaTheme="minorEastAsia" w:hAnsi="Cambria Math"/>
+                  <w:i/>
+                </w:rPr>
+              </m:ctrlPr>
+            </m:dPr>
+            <m:e>
+              <m:r>
+                <w:rPr>
+                  <w:rFonts w:ascii="Cambria Math" w:eastAsiaTheme="minorEastAsia" w:hAnsi="Cambria Math"/>
+                </w:rPr>
+                <m:t>6∙4</m:t>
+              </m:r>
+            </m:e>
+          </m:d>
+          <m:r>
+            <w:rPr>
+              <w:rFonts w:ascii="Cambria Math" w:eastAsiaTheme="minorEastAsia" w:hAnsi="Cambria Math"/>
+            </w:rPr>
+            <m:t>-3=</m:t>
+          </m:r>
+          <m:r>
+            <w:rPr>
+              <w:rFonts w:ascii="Cambria Math" w:eastAsiaTheme="minorEastAsia" w:hAnsi="Cambria Math"/>
+            </w:rPr>
+            <w:br/>
+          </m:r>
+        </m:oMath>
+        <m:oMath>
+          <m:r>
+            <w:rPr>
+              <w:rFonts w:ascii="Cambria Math" w:hAnsi="Cambria Math"/>
+            </w:rPr>
+            <m:t>64-80+24-3=5</m:t>
+          </m:r>
+        </m:oMath>
+      </m:oMathPara>
+    </w:p>
+    <w:p>
+      <w:pPr>
+        <w:rPr>
+          <w:rFonts w:eastAsiaTheme="minorEastAsia"/>
+          <w:b/>
+          <w:bCs/>
+        </w:rPr>
+      </w:pPr>
+      <w:r>
+        <w:rPr>
+          <w:rFonts w:eastAsiaTheme="minorEastAsia"/>
+          <w:b/>
+          <w:bCs/>
+        </w:rPr>
+        <w:t>Math Facts</w:t>
+      </w:r>
+    </w:p>
+    <w:p>
+      <w:pPr>
+        <w:rPr>
+          <w:rFonts w:eastAsiaTheme="minorEastAsia"/>
+        </w:rPr>
+      </w:pPr>
+      <w:r>
+        <w:rPr>
+          <w:rFonts w:eastAsiaTheme="minorEastAsia"/>
+        </w:rPr>
+        <w:t xml:space="preserve">The remainder theorem says that the remainder when a polynomial equation is divided by </w:t>
+      </w:r>
+      <m:oMath>
+        <m:r>
+          <w:rPr>
+            <w:rFonts w:ascii="Cambria Math" w:eastAsiaTheme="minorEastAsia" w:hAnsi="Cambria Math"/>
+          </w:rPr>
+          <m:t>(x-a)</m:t>
+        </m:r>
+      </m:oMath>
+      <w:r>
+        <w:rPr>
+          <w:rFonts w:eastAsiaTheme="minorEastAsia"/>
+        </w:rPr>
+        <w:t xml:space="preserve"> is equivalent to the value of the polynomial when </w:t>
+      </w:r>
+      <m:oMath>
+        <m:r>
+          <w:rPr>
+            <w:rFonts w:ascii="Cambria Math" w:eastAsiaTheme="minorEastAsia" w:hAnsi="Cambria Math"/>
+          </w:rPr>
+          <m:t>+a</m:t>
+        </m:r>
+      </m:oMath>
+      <w:r>
+        <w:rPr>
+          <w:rFonts w:eastAsiaTheme="minorEastAsia"/>
+        </w:rPr>
+        <w:t xml:space="preserve"> is substituted for </w:t>
+      </w:r>
+      <m:oMath>
+        <m:r>
+          <w:rPr>
+            <w:rFonts w:ascii="Cambria Math" w:eastAsiaTheme="minorEastAsia" w:hAnsi="Cambria Math"/>
+          </w:rPr>
+          <m:t>x</m:t>
+        </m:r>
+      </m:oMath>
+      <w:r>
+        <w:rPr>
+          <w:rFonts w:eastAsiaTheme="minorEastAsia"/>
+        </w:rPr>
+        <w:t xml:space="preserve">. If the expression is </w:t>
+      </w:r>
+      <m:oMath>
+        <m:r>
+          <w:rPr>
+            <w:rFonts w:ascii="Cambria Math" w:eastAsiaTheme="minorEastAsia" w:hAnsi="Cambria Math"/>
+          </w:rPr>
+          <m:t>(x+a)</m:t>
+        </m:r>
+      </m:oMath>
+      <w:r>
+        <w:rPr>
+          <w:rFonts w:eastAsiaTheme="minorEastAsia"/>
+        </w:rPr>
+        <w:t xml:space="preserve">, then substitute </w:t>
+      </w:r>
+      <m:oMath>
+        <m:r>
+          <w:rPr>
+            <w:rFonts w:ascii="Cambria Math" w:eastAsiaTheme="minorEastAsia" w:hAnsi="Cambria Math"/>
+          </w:rPr>
+          <m:t>-a</m:t>
+        </m:r>
+      </m:oMath>
+      <w:r>
+        <w:rPr>
+          <w:rFonts w:eastAsiaTheme="minorEastAsia"/>
+        </w:rPr>
+        <w:t xml:space="preserve"> into the polynomial.</w:t>
+      </w:r>
+    </w:p>
+    <w:p>
+      <w:pPr>
+        <w:rPr>
+          <w:b/>
+          <w:bCs/>
+        </w:rPr>
+      </w:pPr>
+      <w:r>
+        <w:rPr>
+          <w:b/>
+          <w:bCs/>
+        </w:rPr>
+        <w:t>The Factor Theorem</w:t>
+      </w:r>
+    </w:p>
+    <w:p>
+      <w:pPr>
+        <w:rPr>
+          <w:rFonts w:eastAsiaTheme="minorEastAsia"/>
+        </w:rPr>
+      </w:pPr>
+      <w:r>
+        <w:t xml:space="preserve">When a binomial like </w:t>
+      </w:r>
+      <m:oMath>
+        <m:d>
+          <m:dPr>
+            <m:ctrlPr>
+              <w:rPr>
+                <w:rFonts w:ascii="Cambria Math" w:hAnsi="Cambria Math"/>
+                <w:i/>
+              </w:rPr>
+            </m:ctrlPr>
+          </m:dPr>
+          <m:e>
+            <m:r>
+              <w:rPr>
+                <w:rFonts w:ascii="Cambria Math" w:hAnsi="Cambria Math"/>
+              </w:rPr>
+              <m:t>x-2</m:t>
+            </m:r>
+          </m:e>
+        </m:d>
+      </m:oMath>
+      <w:r>
+        <w:rPr>
+          <w:rFonts w:eastAsiaTheme="minorEastAsia"/>
+        </w:rPr>
+        <w:t xml:space="preserve"> is a factor of a polynomial like </w:t>
+      </w:r>
+      <m:oMath>
+        <m:r>
+          <w:rPr>
+            <w:rFonts w:ascii="Cambria Math" w:eastAsiaTheme="minorEastAsia" w:hAnsi="Cambria Math"/>
+          </w:rPr>
+          <m:t>4</m:t>
+        </m:r>
+        <m:sSup>
+          <m:sSupPr>
+            <m:ctrlPr>
+              <w:rPr>
+                <w:rFonts w:ascii="Cambria Math" w:eastAsiaTheme="minorEastAsia" w:hAnsi="Cambria Math"/>
+                <w:i/>
+              </w:rPr>
+            </m:ctrlPr>
+          </m:sSupPr>
+          <m:e>
+            <m:r>
+              <w:rPr>
+                <w:rFonts w:ascii="Cambria Math" w:eastAsiaTheme="minorEastAsia" w:hAnsi="Cambria Math"/>
+              </w:rPr>
+              <m:t>x</m:t>
+            </m:r>
+          </m:e>
+          <m:sup>
+            <m:r>
+              <w:rPr>
+                <w:rFonts w:ascii="Cambria Math" w:eastAsiaTheme="minorEastAsia" w:hAnsi="Cambria Math"/>
+              </w:rPr>
+              <m:t>3</m:t>
+            </m:r>
+          </m:sup>
+        </m:sSup>
+        <m:r>
+          <w:rPr>
+            <w:rFonts w:ascii="Cambria Math" w:eastAsiaTheme="minorEastAsia" w:hAnsi="Cambria Math"/>
+          </w:rPr>
+          <m:t>-3</m:t>
+        </m:r>
+        <m:sSup>
+          <m:sSupPr>
+            <m:ctrlPr>
+              <w:rPr>
+                <w:rFonts w:ascii="Cambria Math" w:eastAsiaTheme="minorEastAsia" w:hAnsi="Cambria Math"/>
+                <w:i/>
+              </w:rPr>
+            </m:ctrlPr>
+          </m:sSupPr>
+          <m:e>
+            <m:r>
+              <w:rPr>
+                <w:rFonts w:ascii="Cambria Math" w:eastAsiaTheme="minorEastAsia" w:hAnsi="Cambria Math"/>
+              </w:rPr>
+              <m:t>x</m:t>
+            </m:r>
+          </m:e>
+          <m:sup>
+            <m:r>
+              <w:rPr>
+                <w:rFonts w:ascii="Cambria Math" w:eastAsiaTheme="minorEastAsia" w:hAnsi="Cambria Math"/>
+              </w:rPr>
+              <m:t>2</m:t>
+            </m:r>
+          </m:sup>
+        </m:sSup>
+        <m:r>
+          <w:rPr>
+            <w:rFonts w:ascii="Cambria Math" w:eastAsiaTheme="minorEastAsia" w:hAnsi="Cambria Math"/>
+          </w:rPr>
+          <m:t>-17x+4</m:t>
+        </m:r>
+      </m:oMath>
+      <w:r>
+        <w:rPr>
+          <w:rFonts w:eastAsiaTheme="minorEastAsia"/>
+        </w:rPr>
+        <w:t xml:space="preserve"> it means there will be remainder of zero when </w:t>
+      </w:r>
+      <m:oMath>
+        <m:r>
+          <w:rPr>
+            <w:rFonts w:ascii="Cambria Math" w:eastAsiaTheme="minorEastAsia" w:hAnsi="Cambria Math"/>
+          </w:rPr>
+          <m:t>4</m:t>
+        </m:r>
+        <m:sSup>
+          <m:sSupPr>
+            <m:ctrlPr>
+              <w:rPr>
+                <w:rFonts w:ascii="Cambria Math" w:eastAsiaTheme="minorEastAsia" w:hAnsi="Cambria Math"/>
+                <w:i/>
+              </w:rPr>
+            </m:ctrlPr>
+          </m:sSupPr>
+          <m:e>
+            <m:r>
+              <w:rPr>
+                <w:rFonts w:ascii="Cambria Math" w:eastAsiaTheme="minorEastAsia" w:hAnsi="Cambria Math"/>
+              </w:rPr>
+              <m:t>x</m:t>
+            </m:r>
+          </m:e>
+          <m:sup>
+            <m:r>
+              <w:rPr>
+                <w:rFonts w:ascii="Cambria Math" w:eastAsiaTheme="minorEastAsia" w:hAnsi="Cambria Math"/>
+              </w:rPr>
+              <m:t>3</m:t>
+            </m:r>
+          </m:sup>
+        </m:sSup>
+        <m:r>
+          <w:rPr>
+            <w:rFonts w:ascii="Cambria Math" w:eastAsiaTheme="minorEastAsia" w:hAnsi="Cambria Math"/>
+          </w:rPr>
+          <m:t>-3</m:t>
+        </m:r>
+        <m:sSup>
+          <m:sSupPr>
+            <m:ctrlPr>
+              <w:rPr>
+                <w:rFonts w:ascii="Cambria Math" w:eastAsiaTheme="minorEastAsia" w:hAnsi="Cambria Math"/>
+                <w:i/>
+              </w:rPr>
+            </m:ctrlPr>
+          </m:sSupPr>
+          <m:e>
+            <m:r>
+              <w:rPr>
+                <w:rFonts w:ascii="Cambria Math" w:eastAsiaTheme="minorEastAsia" w:hAnsi="Cambria Math"/>
+              </w:rPr>
+              <m:t>x</m:t>
+            </m:r>
+          </m:e>
+          <m:sup>
+            <m:r>
+              <w:rPr>
+                <w:rFonts w:ascii="Cambria Math" w:eastAsiaTheme="minorEastAsia" w:hAnsi="Cambria Math"/>
+              </w:rPr>
+              <m:t>2</m:t>
+            </m:r>
+          </m:sup>
+        </m:sSup>
+        <m:r>
+          <w:rPr>
+            <w:rFonts w:ascii="Cambria Math" w:eastAsiaTheme="minorEastAsia" w:hAnsi="Cambria Math"/>
+          </w:rPr>
+          <m:t>-17x+4</m:t>
+        </m:r>
+      </m:oMath>
+      <w:r>
+        <w:rPr>
+          <w:rFonts w:eastAsiaTheme="minorEastAsia"/>
+        </w:rPr>
+        <w:t xml:space="preserve"> is divided by </w:t>
+      </w:r>
+      <m:oMath>
+        <m:r>
+          <w:rPr>
+            <w:rFonts w:ascii="Cambria Math" w:eastAsiaTheme="minorEastAsia" w:hAnsi="Cambria Math"/>
+          </w:rPr>
+          <m:t>x-2.</m:t>
+        </m:r>
+      </m:oMath>
+      <w:r>
+        <w:rPr>
+          <w:rFonts w:eastAsiaTheme="minorEastAsia"/>
+        </w:rPr>
+        <w:t xml:space="preserve"> If you evaluate the polynomial </w:t>
+      </w:r>
+      <w:r>
+        <w:rPr>
+          <w:rFonts w:eastAsiaTheme="minorEastAsia"/>
+        </w:rPr>
+        <w:br/>
+      </w:r>
+      <m:oMath>
+        <m:r>
+          <w:rPr>
+            <w:rFonts w:ascii="Cambria Math" w:eastAsiaTheme="minorEastAsia" w:hAnsi="Cambria Math"/>
+          </w:rPr>
+          <m:t>4</m:t>
+        </m:r>
+        <m:sSup>
+          <m:sSupPr>
+            <m:ctrlPr>
+              <w:rPr>
+                <w:rFonts w:ascii="Cambria Math" w:eastAsiaTheme="minorEastAsia" w:hAnsi="Cambria Math"/>
+                <w:i/>
+              </w:rPr>
+            </m:ctrlPr>
+          </m:sSupPr>
+          <m:e>
+            <m:r>
+              <w:rPr>
+                <w:rFonts w:ascii="Cambria Math" w:eastAsiaTheme="minorEastAsia" w:hAnsi="Cambria Math"/>
+              </w:rPr>
+              <m:t>x</m:t>
+            </m:r>
+          </m:e>
+          <m:sup>
+            <m:r>
+              <w:rPr>
+                <w:rFonts w:ascii="Cambria Math" w:eastAsiaTheme="minorEastAsia" w:hAnsi="Cambria Math"/>
+              </w:rPr>
+              <m:t>3</m:t>
+            </m:r>
+          </m:sup>
+        </m:sSup>
+        <m:r>
+          <w:rPr>
+            <w:rFonts w:ascii="Cambria Math" w:eastAsiaTheme="minorEastAsia" w:hAnsi="Cambria Math"/>
+          </w:rPr>
+          <m:t>-3</m:t>
+        </m:r>
+        <m:sSup>
+          <m:sSupPr>
+            <m:ctrlPr>
+              <w:rPr>
+                <w:rFonts w:ascii="Cambria Math" w:eastAsiaTheme="minorEastAsia" w:hAnsi="Cambria Math"/>
+                <w:i/>
+              </w:rPr>
+            </m:ctrlPr>
+          </m:sSupPr>
+          <m:e>
+            <m:r>
+              <w:rPr>
+                <w:rFonts w:ascii="Cambria Math" w:eastAsiaTheme="minorEastAsia" w:hAnsi="Cambria Math"/>
+              </w:rPr>
+              <m:t>x</m:t>
+            </m:r>
+          </m:e>
+          <m:sup>
+            <m:r>
+              <w:rPr>
+                <w:rFonts w:ascii="Cambria Math" w:eastAsiaTheme="minorEastAsia" w:hAnsi="Cambria Math"/>
+              </w:rPr>
+              <m:t>2</m:t>
+            </m:r>
+          </m:sup>
+        </m:sSup>
+        <m:r>
+          <w:rPr>
+            <w:rFonts w:ascii="Cambria Math" w:eastAsiaTheme="minorEastAsia" w:hAnsi="Cambria Math"/>
+          </w:rPr>
+          <m:t>-17x+4</m:t>
+        </m:r>
+      </m:oMath>
+      <w:r>
+        <w:rPr>
+          <w:rFonts w:eastAsiaTheme="minorEastAsia"/>
+        </w:rPr>
+        <w:t xml:space="preserve"> for </w:t>
+      </w:r>
+      <m:oMath>
+        <m:r>
+          <w:rPr>
+            <w:rFonts w:ascii="Cambria Math" w:eastAsiaTheme="minorEastAsia" w:hAnsi="Cambria Math"/>
+          </w:rPr>
+          <m:t>x=2</m:t>
+        </m:r>
+      </m:oMath>
+      <w:r>
+        <w:rPr>
+          <w:rFonts w:eastAsiaTheme="minorEastAsia"/>
+        </w:rPr>
+        <w:t xml:space="preserve">, it becomes </w:t>
+      </w:r>
+      <w:r>
+        <w:rPr>
+          <w:rFonts w:eastAsiaTheme="minorEastAsia"/>
+        </w:rPr>
+        <w:br/>
+      </w:r>
+      <m:oMathPara>
+        <m:oMathParaPr>
+          <m:jc m:val="left"/>
+        </m:oMathParaPr>
+        <m:oMath>
+          <m:d>
+            <m:dPr>
+              <m:ctrlPr>
+                <w:rPr>
+                  <w:rFonts w:ascii="Cambria Math" w:hAnsi="Cambria Math"/>
+                  <w:i/>
+                </w:rPr>
+              </m:ctrlPr>
+            </m:dPr>
+            <m:e>
+              <m:r>
+                <w:rPr>
+                  <w:rFonts w:ascii="Cambria Math" w:hAnsi="Cambria Math"/>
+                </w:rPr>
+                <m:t>4∙</m:t>
+              </m:r>
+              <m:sSup>
+                <m:sSupPr>
+                  <m:ctrlPr>
+                    <w:rPr>
+                      <w:rFonts w:ascii="Cambria Math" w:hAnsi="Cambria Math"/>
+                      <w:i/>
+                    </w:rPr>
+                  </m:ctrlPr>
+                </m:sSupPr>
+                <m:e>
+                  <m:r>
+                    <w:rPr>
+                      <w:rFonts w:ascii="Cambria Math" w:hAnsi="Cambria Math"/>
+                    </w:rPr>
+                    <m:t>2</m:t>
+                  </m:r>
+                </m:e>
+                <m:sup>
+                  <m:r>
+                    <w:rPr>
+                      <w:rFonts w:ascii="Cambria Math" w:hAnsi="Cambria Math"/>
+                    </w:rPr>
+                    <m:t>3</m:t>
+                  </m:r>
+                </m:sup>
+              </m:sSup>
+            </m:e>
+          </m:d>
+          <m:r>
+            <w:rPr>
+              <w:rFonts w:ascii="Cambria Math" w:hAnsi="Cambria Math"/>
+            </w:rPr>
+            <m:t>-</m:t>
+          </m:r>
+          <m:d>
+            <m:dPr>
+              <m:ctrlPr>
+                <w:rPr>
+                  <w:rFonts w:ascii="Cambria Math" w:hAnsi="Cambria Math"/>
+                  <w:i/>
+                </w:rPr>
+              </m:ctrlPr>
+            </m:dPr>
+            <m:e>
+              <m:r>
+                <w:rPr>
+                  <w:rFonts w:ascii="Cambria Math" w:hAnsi="Cambria Math"/>
+                </w:rPr>
+                <m:t>3∙</m:t>
+              </m:r>
+              <m:sSup>
+                <m:sSupPr>
+                  <m:ctrlPr>
+                    <w:rPr>
+                      <w:rFonts w:ascii="Cambria Math" w:hAnsi="Cambria Math"/>
+                      <w:i/>
+                    </w:rPr>
+                  </m:ctrlPr>
+                </m:sSupPr>
+                <m:e>
+                  <m:r>
+                    <w:rPr>
+                      <w:rFonts w:ascii="Cambria Math" w:hAnsi="Cambria Math"/>
+                    </w:rPr>
+                    <m:t>2</m:t>
+                  </m:r>
+                </m:e>
+                <m:sup>
+                  <m:r>
+                    <w:rPr>
+                      <w:rFonts w:ascii="Cambria Math" w:hAnsi="Cambria Math"/>
+                    </w:rPr>
+                    <m:t>2</m:t>
+                  </m:r>
+                </m:sup>
+              </m:sSup>
+            </m:e>
+          </m:d>
+          <m:r>
+            <w:rPr>
+              <w:rFonts w:ascii="Cambria Math" w:hAnsi="Cambria Math"/>
+            </w:rPr>
+            <m:t>-</m:t>
+          </m:r>
+          <m:d>
+            <m:dPr>
+              <m:ctrlPr>
+                <w:rPr>
+                  <w:rFonts w:ascii="Cambria Math" w:hAnsi="Cambria Math"/>
+                  <w:i/>
+                </w:rPr>
+              </m:ctrlPr>
+            </m:dPr>
+            <m:e>
+              <m:r>
+                <w:rPr>
+                  <w:rFonts w:ascii="Cambria Math" w:hAnsi="Cambria Math"/>
+                </w:rPr>
+                <m:t>17∙2</m:t>
+              </m:r>
+            </m:e>
+          </m:d>
+          <m:r>
+            <w:rPr>
+              <w:rFonts w:ascii="Cambria Math" w:hAnsi="Cambria Math"/>
+            </w:rPr>
+            <m:t>+14=</m:t>
+          </m:r>
+          <m:r>
             <w:rPr>
               <w:rFonts w:ascii="Cambria Math" w:hAnsi="Cambria Math"/>
             </w:rPr>
@@ -9690,7 +10778,101 @@
           </m:r>
         </m:oMath>
       </m:oMathPara>
+      <m:oMath>
+        <m:r>
+          <w:rPr>
+            <w:rFonts w:ascii="Cambria Math" w:hAnsi="Cambria Math"/>
+          </w:rPr>
+          <m:t>32-12-34+14=0</m:t>
+        </m:r>
+      </m:oMath>
+      <w:r>
+        <w:rPr>
+          <w:rFonts w:eastAsiaTheme="minorEastAsia"/>
+        </w:rPr>
+        <w:t xml:space="preserve">, just as the remainder </w:t>
+      </w:r>
+      <w:r>
+        <w:rPr>
+          <w:rFonts w:eastAsiaTheme="minorEastAsia"/>
+        </w:rPr>
+        <w:t>theorem predicted. From this, we get the factor theorem.</w:t>
+      </w:r>
     </w:p>
+    <w:p>
+      <w:pPr>
+        <w:rPr>
+          <w:rFonts w:eastAsiaTheme="minorEastAsia"/>
+          <w:b/>
+          <w:bCs/>
+        </w:rPr>
+      </w:pPr>
+      <w:r>
+        <w:rPr>
+          <w:rFonts w:eastAsiaTheme="minorEastAsia"/>
+          <w:b/>
+          <w:bCs/>
+        </w:rPr>
+        <w:t>Math Facts</w:t>
+      </w:r>
+    </w:p>
+    <w:p>
+      <w:pPr>
+        <w:rPr>
+          <w:rFonts w:eastAsiaTheme="minorEastAsia"/>
+        </w:rPr>
+      </w:pPr>
+      <w:r>
+        <w:rPr>
+          <w:rFonts w:eastAsiaTheme="minorEastAsia"/>
+        </w:rPr>
+        <w:t xml:space="preserve">The factor theorem says that if </w:t>
+      </w:r>
+      <m:oMath>
+        <m:r>
+          <w:rPr>
+            <w:rFonts w:ascii="Cambria Math" w:eastAsiaTheme="minorEastAsia" w:hAnsi="Cambria Math"/>
+          </w:rPr>
+          <m:t>(x-a)</m:t>
+        </m:r>
+      </m:oMath>
+      <w:r>
+        <w:rPr>
+          <w:rFonts w:eastAsiaTheme="minorEastAsia"/>
+        </w:rPr>
+        <w:t xml:space="preserve"> is a factor of a polynomial, then the value of the polynomial when </w:t>
+      </w:r>
+      <m:oMath>
+        <m:r>
+          <w:rPr>
+            <w:rFonts w:ascii="Cambria Math" w:eastAsiaTheme="minorEastAsia" w:hAnsi="Cambria Math"/>
+          </w:rPr>
+          <m:t>+a</m:t>
+        </m:r>
+      </m:oMath>
+      <w:r>
+        <w:rPr>
+          <w:rFonts w:eastAsiaTheme="minorEastAsia"/>
+        </w:rPr>
+        <w:t xml:space="preserve"> is substituted for </w:t>
+      </w:r>
+      <m:oMath>
+        <m:r>
+          <w:rPr>
+            <w:rFonts w:ascii="Cambria Math" w:eastAsiaTheme="minorEastAsia" w:hAnsi="Cambria Math"/>
+          </w:rPr>
+          <m:t>x</m:t>
+        </m:r>
+      </m:oMath>
+      <w:r>
+        <w:rPr>
+          <w:rFonts w:eastAsiaTheme="minorEastAsia"/>
+        </w:rPr>
+        <w:t xml:space="preserve"> will be 0.</w:t>
+      </w:r>
+    </w:p>
+    <w:p/>
+    <w:p/>
     <w:sectPr>
       <w:type w:val="continuous"/>
       <w:pgSz w:w="12240" w:h="15840"/>

</xml_diff>

<commit_message>
Algebra 2 - Chapter 1: Polynomial Expressions and Equations - 1.3 The Remainder Theorem and the Factor Theorem - Check Your Understanding of Section 1.3 - A. Multiple-Choice
</commit_message>
<xml_diff>
--- a/Algebra-2/ch01/Algebra 2 - Chapter 1.docx
+++ b/Algebra-2/ch01/Algebra 2 - Chapter 1.docx
@@ -3365,7 +3365,16 @@
           <w:rPr>
             <w:rFonts w:ascii="Cambria Math" w:eastAsiaTheme="minorEastAsia" w:hAnsi="Cambria Math"/>
           </w:rPr>
-          <m:t>+5x+2 R</m:t>
+          <m:t>+5</m:t>
+        </m:r>
+        <m:r>
+          <m:rPr>
+            <m:sty m:val="bi"/>
+          </m:rPr>
+          <w:rPr>
+            <w:rFonts w:ascii="Cambria Math" w:eastAsiaTheme="minorEastAsia" w:hAnsi="Cambria Math"/>
+          </w:rPr>
+          <m:t>x+2 R</m:t>
         </m:r>
         <m:r>
           <m:rPr>
@@ -7170,16 +7179,7 @@
           <w:rPr>
             <w:rFonts w:ascii="Cambria Math" w:eastAsiaTheme="minorEastAsia" w:hAnsi="Cambria Math"/>
           </w:rPr>
-          <m:t>-5</m:t>
-        </m:r>
-        <m:r>
-          <m:rPr>
-            <m:sty m:val="bi"/>
-          </m:rPr>
-          <w:rPr>
-            <w:rFonts w:ascii="Cambria Math" w:eastAsiaTheme="minorEastAsia" w:hAnsi="Cambria Math"/>
-          </w:rPr>
-          <m:t>x+7)</m:t>
+          <m:t>-5x+7)</m:t>
         </m:r>
       </m:oMath>
     </w:p>
@@ -10201,6 +10201,9 @@
             <m:t>-3=</m:t>
           </m:r>
           <m:r>
+            <m:rPr>
+              <m:sty m:val="p"/>
+            </m:rPr>
             <w:rPr>
               <w:rFonts w:ascii="Cambria Math" w:eastAsiaTheme="minorEastAsia" w:hAnsi="Cambria Math"/>
             </w:rPr>
@@ -10771,6 +10774,9 @@
             <m:t>+14=</m:t>
           </m:r>
           <m:r>
+            <m:rPr>
+              <m:sty m:val="p"/>
+            </m:rPr>
             <w:rPr>
               <w:rFonts w:ascii="Cambria Math" w:hAnsi="Cambria Math"/>
             </w:rPr>
@@ -10871,7 +10877,2864 @@
         <w:t xml:space="preserve"> will be 0.</w:t>
       </w:r>
     </w:p>
-    <w:p/>
+    <w:p>
+      <w:pPr>
+        <w:pStyle w:val="Heading3"/>
+        <w:rPr>
+          <w:rFonts w:eastAsiaTheme="minorEastAsia"/>
+        </w:rPr>
+      </w:pPr>
+      <w:r>
+        <w:rPr>
+          <w:rFonts w:eastAsiaTheme="minorEastAsia"/>
+        </w:rPr>
+        <w:t>Check Your Understanding of Section 1.3</w:t>
+      </w:r>
+    </w:p>
+    <w:p>
+      <w:pPr>
+        <w:pStyle w:val="ListParagraph"/>
+        <w:numPr>
+          <w:ilvl w:val="0"/>
+          <w:numId w:val="24"/>
+        </w:numPr>
+        <w:rPr>
+          <w:rFonts w:eastAsiaTheme="minorEastAsia"/>
+        </w:rPr>
+      </w:pPr>
+      <w:r>
+        <w:rPr>
+          <w:rFonts w:eastAsiaTheme="minorEastAsia"/>
+        </w:rPr>
+        <w:t>Multiple-Choice</w:t>
+      </w:r>
+    </w:p>
+    <w:p>
+      <w:pPr>
+        <w:pStyle w:val="ListParagraph"/>
+        <w:numPr>
+          <w:ilvl w:val="0"/>
+          <w:numId w:val="25"/>
+        </w:numPr>
+        <w:rPr>
+          <w:rFonts w:eastAsiaTheme="minorEastAsia"/>
+        </w:rPr>
+      </w:pPr>
+      <w:r>
+        <w:rPr>
+          <w:rFonts w:eastAsiaTheme="minorEastAsia"/>
+        </w:rPr>
+        <w:t xml:space="preserve">What is the remainder when </w:t>
+      </w:r>
+      <m:oMath>
+        <m:sSup>
+          <m:sSupPr>
+            <m:ctrlPr>
+              <w:rPr>
+                <w:rFonts w:ascii="Cambria Math" w:eastAsiaTheme="minorEastAsia" w:hAnsi="Cambria Math"/>
+                <w:i/>
+              </w:rPr>
+            </m:ctrlPr>
+          </m:sSupPr>
+          <m:e>
+            <m:r>
+              <w:rPr>
+                <w:rFonts w:ascii="Cambria Math" w:eastAsiaTheme="minorEastAsia" w:hAnsi="Cambria Math"/>
+              </w:rPr>
+              <m:t>x</m:t>
+            </m:r>
+          </m:e>
+          <m:sup>
+            <m:r>
+              <w:rPr>
+                <w:rFonts w:ascii="Cambria Math" w:eastAsiaTheme="minorEastAsia" w:hAnsi="Cambria Math"/>
+              </w:rPr>
+              <m:t>3</m:t>
+            </m:r>
+          </m:sup>
+        </m:sSup>
+        <m:r>
+          <w:rPr>
+            <w:rFonts w:ascii="Cambria Math" w:eastAsiaTheme="minorEastAsia" w:hAnsi="Cambria Math"/>
+          </w:rPr>
+          <m:t>+</m:t>
+        </m:r>
+        <m:sSup>
+          <m:sSupPr>
+            <m:ctrlPr>
+              <w:rPr>
+                <w:rFonts w:ascii="Cambria Math" w:eastAsiaTheme="minorEastAsia" w:hAnsi="Cambria Math"/>
+                <w:i/>
+              </w:rPr>
+            </m:ctrlPr>
+          </m:sSupPr>
+          <m:e>
+            <m:r>
+              <w:rPr>
+                <w:rFonts w:ascii="Cambria Math" w:eastAsiaTheme="minorEastAsia" w:hAnsi="Cambria Math"/>
+              </w:rPr>
+              <m:t>x</m:t>
+            </m:r>
+          </m:e>
+          <m:sup>
+            <m:r>
+              <w:rPr>
+                <w:rFonts w:ascii="Cambria Math" w:eastAsiaTheme="minorEastAsia" w:hAnsi="Cambria Math"/>
+              </w:rPr>
+              <m:t>2</m:t>
+            </m:r>
+          </m:sup>
+        </m:sSup>
+        <m:r>
+          <w:rPr>
+            <w:rFonts w:ascii="Cambria Math" w:eastAsiaTheme="minorEastAsia" w:hAnsi="Cambria Math"/>
+          </w:rPr>
+          <m:t>-9x+5</m:t>
+        </m:r>
+      </m:oMath>
+      <w:r>
+        <w:rPr>
+          <w:rFonts w:eastAsiaTheme="minorEastAsia"/>
+        </w:rPr>
+        <w:t xml:space="preserve"> is divided by </w:t>
+      </w:r>
+      <m:oMath>
+        <m:r>
+          <w:rPr>
+            <w:rFonts w:ascii="Cambria Math" w:eastAsiaTheme="minorEastAsia" w:hAnsi="Cambria Math"/>
+          </w:rPr>
+          <m:t>x-3</m:t>
+        </m:r>
+      </m:oMath>
+      <w:r>
+        <w:rPr>
+          <w:rFonts w:eastAsiaTheme="minorEastAsia"/>
+        </w:rPr>
+        <w:t>?</w:t>
+      </w:r>
+      <w:r>
+        <w:rPr>
+          <w:rFonts w:eastAsiaTheme="minorEastAsia"/>
+        </w:rPr>
+        <w:br/>
+        <w:t>(3*3*</w:t>
+      </w:r>
+      <w:proofErr w:type="gramStart"/>
+      <w:r>
+        <w:rPr>
+          <w:rFonts w:eastAsiaTheme="minorEastAsia"/>
+        </w:rPr>
+        <w:t>3)+(</w:t>
+      </w:r>
+      <w:proofErr w:type="gramEnd"/>
+      <w:r>
+        <w:rPr>
+          <w:rFonts w:eastAsiaTheme="minorEastAsia"/>
+        </w:rPr>
+        <w:t>3*</w:t>
+      </w:r>
+      <w:proofErr w:type="gramStart"/>
+      <w:r>
+        <w:rPr>
+          <w:rFonts w:eastAsiaTheme="minorEastAsia"/>
+        </w:rPr>
+        <w:t>3)-(</w:t>
+      </w:r>
+      <w:proofErr w:type="gramEnd"/>
+      <w:r>
+        <w:rPr>
+          <w:rFonts w:eastAsiaTheme="minorEastAsia"/>
+        </w:rPr>
+        <w:t>9*</w:t>
+      </w:r>
+      <w:proofErr w:type="gramStart"/>
+      <w:r>
+        <w:rPr>
+          <w:rFonts w:eastAsiaTheme="minorEastAsia"/>
+        </w:rPr>
+        <w:t>3)+</w:t>
+      </w:r>
+      <w:proofErr w:type="gramEnd"/>
+      <w:r>
+        <w:rPr>
+          <w:rFonts w:eastAsiaTheme="minorEastAsia"/>
+        </w:rPr>
+        <w:t>5 = 27+9-27+5 = 14</w:t>
+      </w:r>
+    </w:p>
+    <w:p>
+      <w:pPr>
+        <w:pStyle w:val="ListParagraph"/>
+        <w:numPr>
+          <w:ilvl w:val="0"/>
+          <w:numId w:val="25"/>
+        </w:numPr>
+        <w:rPr>
+          <w:rFonts w:eastAsiaTheme="minorEastAsia"/>
+          <w:b/>
+          <w:bCs/>
+        </w:rPr>
+      </w:pPr>
+      <w:r>
+        <w:rPr>
+          <w:rFonts w:eastAsiaTheme="minorEastAsia"/>
+        </w:rPr>
+        <w:t xml:space="preserve">What is the remainder when </w:t>
+      </w:r>
+      <w:r>
+        <w:rPr>
+          <w:rFonts w:eastAsiaTheme="minorEastAsia"/>
+        </w:rPr>
+        <w:br/>
+      </w:r>
+      <m:oMath>
+        <m:r>
+          <w:rPr>
+            <w:rFonts w:ascii="Cambria Math" w:eastAsiaTheme="minorEastAsia" w:hAnsi="Cambria Math"/>
+          </w:rPr>
+          <m:t>2</m:t>
+        </m:r>
+        <m:sSup>
+          <m:sSupPr>
+            <m:ctrlPr>
+              <w:rPr>
+                <w:rFonts w:ascii="Cambria Math" w:eastAsiaTheme="minorEastAsia" w:hAnsi="Cambria Math"/>
+                <w:i/>
+              </w:rPr>
+            </m:ctrlPr>
+          </m:sSupPr>
+          <m:e>
+            <m:r>
+              <w:rPr>
+                <w:rFonts w:ascii="Cambria Math" w:eastAsiaTheme="minorEastAsia" w:hAnsi="Cambria Math"/>
+              </w:rPr>
+              <m:t>x</m:t>
+            </m:r>
+          </m:e>
+          <m:sup>
+            <m:r>
+              <w:rPr>
+                <w:rFonts w:ascii="Cambria Math" w:eastAsiaTheme="minorEastAsia" w:hAnsi="Cambria Math"/>
+              </w:rPr>
+              <m:t>3</m:t>
+            </m:r>
+          </m:sup>
+        </m:sSup>
+        <m:r>
+          <w:rPr>
+            <w:rFonts w:ascii="Cambria Math" w:eastAsiaTheme="minorEastAsia" w:hAnsi="Cambria Math"/>
+          </w:rPr>
+          <m:t>+7</m:t>
+        </m:r>
+        <m:sSup>
+          <m:sSupPr>
+            <m:ctrlPr>
+              <w:rPr>
+                <w:rFonts w:ascii="Cambria Math" w:eastAsiaTheme="minorEastAsia" w:hAnsi="Cambria Math"/>
+                <w:i/>
+              </w:rPr>
+            </m:ctrlPr>
+          </m:sSupPr>
+          <m:e>
+            <m:r>
+              <w:rPr>
+                <w:rFonts w:ascii="Cambria Math" w:eastAsiaTheme="minorEastAsia" w:hAnsi="Cambria Math"/>
+              </w:rPr>
+              <m:t>x</m:t>
+            </m:r>
+          </m:e>
+          <m:sup>
+            <m:r>
+              <w:rPr>
+                <w:rFonts w:ascii="Cambria Math" w:eastAsiaTheme="minorEastAsia" w:hAnsi="Cambria Math"/>
+              </w:rPr>
+              <m:t>2</m:t>
+            </m:r>
+          </m:sup>
+        </m:sSup>
+        <m:r>
+          <w:rPr>
+            <w:rFonts w:ascii="Cambria Math" w:eastAsiaTheme="minorEastAsia" w:hAnsi="Cambria Math"/>
+          </w:rPr>
+          <m:t>-10x+28</m:t>
+        </m:r>
+      </m:oMath>
+      <w:r>
+        <w:rPr>
+          <w:rFonts w:eastAsiaTheme="minorEastAsia"/>
+        </w:rPr>
+        <w:t xml:space="preserve"> is divided by </w:t>
+      </w:r>
+      <m:oMath>
+        <m:r>
+          <w:rPr>
+            <w:rFonts w:ascii="Cambria Math" w:eastAsiaTheme="minorEastAsia" w:hAnsi="Cambria Math"/>
+          </w:rPr>
+          <m:t>x+5</m:t>
+        </m:r>
+      </m:oMath>
+      <w:r>
+        <w:rPr>
+          <w:rFonts w:eastAsiaTheme="minorEastAsia"/>
+        </w:rPr>
+        <w:t>?</w:t>
+      </w:r>
+      <w:r>
+        <w:rPr>
+          <w:rFonts w:eastAsiaTheme="minorEastAsia"/>
+        </w:rPr>
+        <w:br/>
+      </w:r>
+      <m:oMathPara>
+        <m:oMath>
+          <m:d>
+            <m:dPr>
+              <m:ctrlPr>
+                <w:rPr>
+                  <w:rFonts w:ascii="Cambria Math" w:eastAsiaTheme="minorEastAsia" w:hAnsi="Cambria Math"/>
+                  <w:i/>
+                </w:rPr>
+              </m:ctrlPr>
+            </m:dPr>
+            <m:e>
+              <m:r>
+                <w:rPr>
+                  <w:rFonts w:ascii="Cambria Math" w:eastAsiaTheme="minorEastAsia" w:hAnsi="Cambria Math"/>
+                </w:rPr>
+                <m:t>2∙</m:t>
+              </m:r>
+              <m:sSup>
+                <m:sSupPr>
+                  <m:ctrlPr>
+                    <w:rPr>
+                      <w:rFonts w:ascii="Cambria Math" w:eastAsiaTheme="minorEastAsia" w:hAnsi="Cambria Math"/>
+                      <w:i/>
+                    </w:rPr>
+                  </m:ctrlPr>
+                </m:sSupPr>
+                <m:e>
+                  <m:d>
+                    <m:dPr>
+                      <m:ctrlPr>
+                        <w:rPr>
+                          <w:rFonts w:ascii="Cambria Math" w:eastAsiaTheme="minorEastAsia" w:hAnsi="Cambria Math"/>
+                          <w:i/>
+                        </w:rPr>
+                      </m:ctrlPr>
+                    </m:dPr>
+                    <m:e>
+                      <m:r>
+                        <w:rPr>
+                          <w:rFonts w:ascii="Cambria Math" w:eastAsiaTheme="minorEastAsia" w:hAnsi="Cambria Math"/>
+                        </w:rPr>
+                        <m:t>-5</m:t>
+                      </m:r>
+                    </m:e>
+                  </m:d>
+                </m:e>
+                <m:sup>
+                  <m:r>
+                    <w:rPr>
+                      <w:rFonts w:ascii="Cambria Math" w:eastAsiaTheme="minorEastAsia" w:hAnsi="Cambria Math"/>
+                    </w:rPr>
+                    <m:t>3</m:t>
+                  </m:r>
+                </m:sup>
+              </m:sSup>
+            </m:e>
+          </m:d>
+          <m:r>
+            <w:rPr>
+              <w:rFonts w:ascii="Cambria Math" w:eastAsiaTheme="minorEastAsia" w:hAnsi="Cambria Math"/>
+            </w:rPr>
+            <m:t>+</m:t>
+          </m:r>
+          <m:d>
+            <m:dPr>
+              <m:ctrlPr>
+                <w:rPr>
+                  <w:rFonts w:ascii="Cambria Math" w:eastAsiaTheme="minorEastAsia" w:hAnsi="Cambria Math"/>
+                  <w:i/>
+                </w:rPr>
+              </m:ctrlPr>
+            </m:dPr>
+            <m:e>
+              <m:r>
+                <w:rPr>
+                  <w:rFonts w:ascii="Cambria Math" w:eastAsiaTheme="minorEastAsia" w:hAnsi="Cambria Math"/>
+                </w:rPr>
+                <m:t>7∙</m:t>
+              </m:r>
+              <m:sSup>
+                <m:sSupPr>
+                  <m:ctrlPr>
+                    <w:rPr>
+                      <w:rFonts w:ascii="Cambria Math" w:eastAsiaTheme="minorEastAsia" w:hAnsi="Cambria Math"/>
+                      <w:i/>
+                    </w:rPr>
+                  </m:ctrlPr>
+                </m:sSupPr>
+                <m:e>
+                  <m:d>
+                    <m:dPr>
+                      <m:ctrlPr>
+                        <w:rPr>
+                          <w:rFonts w:ascii="Cambria Math" w:eastAsiaTheme="minorEastAsia" w:hAnsi="Cambria Math"/>
+                          <w:i/>
+                        </w:rPr>
+                      </m:ctrlPr>
+                    </m:dPr>
+                    <m:e>
+                      <m:r>
+                        <w:rPr>
+                          <w:rFonts w:ascii="Cambria Math" w:eastAsiaTheme="minorEastAsia" w:hAnsi="Cambria Math"/>
+                        </w:rPr>
+                        <m:t>-5</m:t>
+                      </m:r>
+                    </m:e>
+                  </m:d>
+                </m:e>
+                <m:sup>
+                  <m:r>
+                    <w:rPr>
+                      <w:rFonts w:ascii="Cambria Math" w:eastAsiaTheme="minorEastAsia" w:hAnsi="Cambria Math"/>
+                    </w:rPr>
+                    <m:t>2</m:t>
+                  </m:r>
+                </m:sup>
+              </m:sSup>
+            </m:e>
+          </m:d>
+          <m:r>
+            <w:rPr>
+              <w:rFonts w:ascii="Cambria Math" w:eastAsiaTheme="minorEastAsia" w:hAnsi="Cambria Math"/>
+            </w:rPr>
+            <m:t>-</m:t>
+          </m:r>
+          <m:d>
+            <m:dPr>
+              <m:ctrlPr>
+                <w:rPr>
+                  <w:rFonts w:ascii="Cambria Math" w:eastAsiaTheme="minorEastAsia" w:hAnsi="Cambria Math"/>
+                  <w:i/>
+                </w:rPr>
+              </m:ctrlPr>
+            </m:dPr>
+            <m:e>
+              <m:r>
+                <w:rPr>
+                  <w:rFonts w:ascii="Cambria Math" w:eastAsiaTheme="minorEastAsia" w:hAnsi="Cambria Math"/>
+                </w:rPr>
+                <m:t>10∙-5</m:t>
+              </m:r>
+            </m:e>
+          </m:d>
+          <m:r>
+            <w:rPr>
+              <w:rFonts w:ascii="Cambria Math" w:eastAsiaTheme="minorEastAsia" w:hAnsi="Cambria Math"/>
+            </w:rPr>
+            <m:t>+28=</m:t>
+          </m:r>
+          <m:r>
+            <w:rPr>
+              <w:rFonts w:ascii="Cambria Math" w:eastAsiaTheme="minorEastAsia" w:hAnsi="Cambria Math"/>
+            </w:rPr>
+            <w:br/>
+          </m:r>
+        </m:oMath>
+        <m:oMath>
+          <m:r>
+            <w:rPr>
+              <w:rFonts w:ascii="Cambria Math" w:eastAsiaTheme="minorEastAsia" w:hAnsi="Cambria Math"/>
+            </w:rPr>
+            <m:t>-250+175+50+28=3</m:t>
+          </m:r>
+          <m:r>
+            <w:rPr>
+              <w:rFonts w:eastAsiaTheme="minorEastAsia"/>
+            </w:rPr>
+            <w:br/>
+          </m:r>
+        </m:oMath>
+      </m:oMathPara>
+      <w:r>
+        <w:rPr>
+          <w:rFonts w:eastAsiaTheme="minorEastAsia"/>
+          <w:b/>
+          <w:bCs/>
+        </w:rPr>
+        <w:t>(2) 3</w:t>
+      </w:r>
+    </w:p>
+    <w:p>
+      <w:pPr>
+        <w:pStyle w:val="ListParagraph"/>
+        <w:numPr>
+          <w:ilvl w:val="0"/>
+          <w:numId w:val="25"/>
+        </w:numPr>
+      </w:pPr>
+      <w:r>
+        <w:rPr>
+          <w:rFonts w:eastAsiaTheme="minorEastAsia"/>
+        </w:rPr>
+        <w:t xml:space="preserve">If </w:t>
+      </w:r>
+      <m:oMath>
+        <m:r>
+          <w:rPr>
+            <w:rFonts w:ascii="Cambria Math" w:eastAsiaTheme="minorEastAsia" w:hAnsi="Cambria Math"/>
+          </w:rPr>
+          <m:t>f</m:t>
+        </m:r>
+        <m:d>
+          <m:dPr>
+            <m:ctrlPr>
+              <w:rPr>
+                <w:rFonts w:ascii="Cambria Math" w:eastAsiaTheme="minorEastAsia" w:hAnsi="Cambria Math"/>
+                <w:i/>
+              </w:rPr>
+            </m:ctrlPr>
+          </m:dPr>
+          <m:e>
+            <m:r>
+              <w:rPr>
+                <w:rFonts w:ascii="Cambria Math" w:eastAsiaTheme="minorEastAsia" w:hAnsi="Cambria Math"/>
+              </w:rPr>
+              <m:t>x</m:t>
+            </m:r>
+          </m:e>
+        </m:d>
+        <m:r>
+          <w:rPr>
+            <w:rFonts w:ascii="Cambria Math" w:eastAsiaTheme="minorEastAsia" w:hAnsi="Cambria Math"/>
+          </w:rPr>
+          <m:t>=</m:t>
+        </m:r>
+        <m:sSup>
+          <m:sSupPr>
+            <m:ctrlPr>
+              <w:rPr>
+                <w:rFonts w:ascii="Cambria Math" w:eastAsiaTheme="minorEastAsia" w:hAnsi="Cambria Math"/>
+                <w:i/>
+              </w:rPr>
+            </m:ctrlPr>
+          </m:sSupPr>
+          <m:e>
+            <m:r>
+              <w:rPr>
+                <w:rFonts w:ascii="Cambria Math" w:eastAsiaTheme="minorEastAsia" w:hAnsi="Cambria Math"/>
+              </w:rPr>
+              <m:t>x</m:t>
+            </m:r>
+          </m:e>
+          <m:sup>
+            <m:r>
+              <w:rPr>
+                <w:rFonts w:ascii="Cambria Math" w:eastAsiaTheme="minorEastAsia" w:hAnsi="Cambria Math"/>
+              </w:rPr>
+              <m:t>3</m:t>
+            </m:r>
+          </m:sup>
+        </m:sSup>
+        <m:r>
+          <w:rPr>
+            <w:rFonts w:ascii="Cambria Math" w:eastAsiaTheme="minorEastAsia" w:hAnsi="Cambria Math"/>
+          </w:rPr>
+          <m:t>-7</m:t>
+        </m:r>
+        <m:sSup>
+          <m:sSupPr>
+            <m:ctrlPr>
+              <w:rPr>
+                <w:rFonts w:ascii="Cambria Math" w:eastAsiaTheme="minorEastAsia" w:hAnsi="Cambria Math"/>
+                <w:i/>
+              </w:rPr>
+            </m:ctrlPr>
+          </m:sSupPr>
+          <m:e>
+            <m:r>
+              <w:rPr>
+                <w:rFonts w:ascii="Cambria Math" w:eastAsiaTheme="minorEastAsia" w:hAnsi="Cambria Math"/>
+              </w:rPr>
+              <m:t>x</m:t>
+            </m:r>
+          </m:e>
+          <m:sup>
+            <m:r>
+              <w:rPr>
+                <w:rFonts w:ascii="Cambria Math" w:eastAsiaTheme="minorEastAsia" w:hAnsi="Cambria Math"/>
+              </w:rPr>
+              <m:t>2</m:t>
+            </m:r>
+          </m:sup>
+        </m:sSup>
+        <m:r>
+          <w:rPr>
+            <w:rFonts w:ascii="Cambria Math" w:eastAsiaTheme="minorEastAsia" w:hAnsi="Cambria Math"/>
+          </w:rPr>
+          <m:t>+5x-9</m:t>
+        </m:r>
+      </m:oMath>
+      <w:r>
+        <w:rPr>
+          <w:rFonts w:eastAsiaTheme="minorEastAsia"/>
+        </w:rPr>
+        <w:t xml:space="preserve">, what is the remainder when </w:t>
+      </w:r>
+      <m:oMath>
+        <m:r>
+          <w:rPr>
+            <w:rFonts w:ascii="Cambria Math" w:eastAsiaTheme="minorEastAsia" w:hAnsi="Cambria Math"/>
+          </w:rPr>
+          <m:t>f</m:t>
+        </m:r>
+        <m:d>
+          <m:dPr>
+            <m:ctrlPr>
+              <w:rPr>
+                <w:rFonts w:ascii="Cambria Math" w:eastAsiaTheme="minorEastAsia" w:hAnsi="Cambria Math"/>
+                <w:i/>
+              </w:rPr>
+            </m:ctrlPr>
+          </m:dPr>
+          <m:e>
+            <m:r>
+              <w:rPr>
+                <w:rFonts w:ascii="Cambria Math" w:eastAsiaTheme="minorEastAsia" w:hAnsi="Cambria Math"/>
+              </w:rPr>
+              <m:t>x</m:t>
+            </m:r>
+          </m:e>
+        </m:d>
+      </m:oMath>
+      <w:r>
+        <w:rPr>
+          <w:rFonts w:eastAsiaTheme="minorEastAsia"/>
+        </w:rPr>
+        <w:t xml:space="preserve"> is divided by </w:t>
+      </w:r>
+      <m:oMath>
+        <m:d>
+          <m:dPr>
+            <m:ctrlPr>
+              <w:rPr>
+                <w:rFonts w:ascii="Cambria Math" w:eastAsiaTheme="minorEastAsia" w:hAnsi="Cambria Math"/>
+                <w:i/>
+              </w:rPr>
+            </m:ctrlPr>
+          </m:dPr>
+          <m:e>
+            <m:r>
+              <w:rPr>
+                <w:rFonts w:ascii="Cambria Math" w:eastAsiaTheme="minorEastAsia" w:hAnsi="Cambria Math"/>
+              </w:rPr>
+              <m:t>x+4</m:t>
+            </m:r>
+          </m:e>
+        </m:d>
+        <m:r>
+          <w:rPr>
+            <w:rFonts w:ascii="Cambria Math" w:eastAsiaTheme="minorEastAsia" w:hAnsi="Cambria Math"/>
+          </w:rPr>
+          <m:t>?</m:t>
+        </m:r>
+      </m:oMath>
+      <w:r>
+        <w:rPr>
+          <w:rFonts w:eastAsiaTheme="minorEastAsia"/>
+        </w:rPr>
+        <w:br/>
+      </w:r>
+      <w:r>
+        <w:rPr>
+          <w:b/>
+          <w:bCs/>
+        </w:rPr>
+        <w:t xml:space="preserve">(2) </w:t>
+      </w:r>
+      <m:oMath>
+        <m:r>
+          <m:rPr>
+            <m:sty m:val="bi"/>
+          </m:rPr>
+          <w:rPr>
+            <w:rFonts w:ascii="Cambria Math" w:hAnsi="Cambria Math"/>
+          </w:rPr>
+          <m:t>f(-4)</m:t>
+        </m:r>
+      </m:oMath>
+    </w:p>
+    <w:p>
+      <w:pPr>
+        <w:pStyle w:val="ListParagraph"/>
+        <w:numPr>
+          <w:ilvl w:val="0"/>
+          <w:numId w:val="25"/>
+        </w:numPr>
+        <w:rPr>
+          <w:b/>
+          <w:bCs/>
+        </w:rPr>
+      </w:pPr>
+      <w:r>
+        <w:rPr>
+          <w:rFonts w:eastAsiaTheme="minorEastAsia"/>
+        </w:rPr>
+        <w:t xml:space="preserve">If the remainder when </w:t>
+      </w:r>
+      <m:oMath>
+        <m:sSup>
+          <m:sSupPr>
+            <m:ctrlPr>
+              <w:rPr>
+                <w:rFonts w:ascii="Cambria Math" w:eastAsiaTheme="minorEastAsia" w:hAnsi="Cambria Math"/>
+                <w:i/>
+              </w:rPr>
+            </m:ctrlPr>
+          </m:sSupPr>
+          <m:e>
+            <m:r>
+              <w:rPr>
+                <w:rFonts w:ascii="Cambria Math" w:eastAsiaTheme="minorEastAsia" w:hAnsi="Cambria Math"/>
+              </w:rPr>
+              <m:t>x</m:t>
+            </m:r>
+          </m:e>
+          <m:sup>
+            <m:r>
+              <w:rPr>
+                <w:rFonts w:ascii="Cambria Math" w:eastAsiaTheme="minorEastAsia" w:hAnsi="Cambria Math"/>
+              </w:rPr>
+              <m:t>3</m:t>
+            </m:r>
+          </m:sup>
+        </m:sSup>
+        <m:r>
+          <w:rPr>
+            <w:rFonts w:ascii="Cambria Math" w:eastAsiaTheme="minorEastAsia" w:hAnsi="Cambria Math"/>
+          </w:rPr>
+          <m:t>-2</m:t>
+        </m:r>
+        <m:sSup>
+          <m:sSupPr>
+            <m:ctrlPr>
+              <w:rPr>
+                <w:rFonts w:ascii="Cambria Math" w:eastAsiaTheme="minorEastAsia" w:hAnsi="Cambria Math"/>
+                <w:i/>
+              </w:rPr>
+            </m:ctrlPr>
+          </m:sSupPr>
+          <m:e>
+            <m:r>
+              <w:rPr>
+                <w:rFonts w:ascii="Cambria Math" w:eastAsiaTheme="minorEastAsia" w:hAnsi="Cambria Math"/>
+              </w:rPr>
+              <m:t>x</m:t>
+            </m:r>
+          </m:e>
+          <m:sup>
+            <m:r>
+              <w:rPr>
+                <w:rFonts w:ascii="Cambria Math" w:eastAsiaTheme="minorEastAsia" w:hAnsi="Cambria Math"/>
+              </w:rPr>
+              <m:t>2</m:t>
+            </m:r>
+          </m:sup>
+        </m:sSup>
+        <m:r>
+          <w:rPr>
+            <w:rFonts w:ascii="Cambria Math" w:eastAsiaTheme="minorEastAsia" w:hAnsi="Cambria Math"/>
+          </w:rPr>
+          <m:t>+ax-3</m:t>
+        </m:r>
+      </m:oMath>
+      <w:r>
+        <w:rPr>
+          <w:rFonts w:eastAsiaTheme="minorEastAsia"/>
+        </w:rPr>
+        <w:t xml:space="preserve"> is divided by </w:t>
+      </w:r>
+      <m:oMath>
+        <m:r>
+          <w:rPr>
+            <w:rFonts w:ascii="Cambria Math" w:eastAsiaTheme="minorEastAsia" w:hAnsi="Cambria Math"/>
+          </w:rPr>
+          <m:t>x-2</m:t>
+        </m:r>
+      </m:oMath>
+      <w:r>
+        <w:rPr>
+          <w:rFonts w:eastAsiaTheme="minorEastAsia"/>
+        </w:rPr>
+        <w:t xml:space="preserve"> is 7, what is the value of a?</w:t>
+      </w:r>
+      <w:r>
+        <w:rPr>
+          <w:rFonts w:eastAsiaTheme="minorEastAsia"/>
+        </w:rPr>
+        <w:br/>
+      </w:r>
+      <m:oMathPara>
+        <m:oMathParaPr>
+          <m:jc m:val="left"/>
+        </m:oMathParaPr>
+        <m:oMath>
+          <m:sSup>
+            <m:sSupPr>
+              <m:ctrlPr>
+                <w:rPr>
+                  <w:rFonts w:ascii="Cambria Math" w:hAnsi="Cambria Math"/>
+                  <w:i/>
+                </w:rPr>
+              </m:ctrlPr>
+            </m:sSupPr>
+            <m:e>
+              <m:r>
+                <w:rPr>
+                  <w:rFonts w:ascii="Cambria Math" w:hAnsi="Cambria Math"/>
+                </w:rPr>
+                <m:t>2</m:t>
+              </m:r>
+            </m:e>
+            <m:sup>
+              <m:r>
+                <w:rPr>
+                  <w:rFonts w:ascii="Cambria Math" w:hAnsi="Cambria Math"/>
+                </w:rPr>
+                <m:t>3</m:t>
+              </m:r>
+            </m:sup>
+          </m:sSup>
+          <m:r>
+            <w:rPr>
+              <w:rFonts w:ascii="Cambria Math" w:hAnsi="Cambria Math"/>
+            </w:rPr>
+            <m:t>-</m:t>
+          </m:r>
+          <m:d>
+            <m:dPr>
+              <m:ctrlPr>
+                <w:rPr>
+                  <w:rFonts w:ascii="Cambria Math" w:hAnsi="Cambria Math"/>
+                  <w:i/>
+                </w:rPr>
+              </m:ctrlPr>
+            </m:dPr>
+            <m:e>
+              <m:r>
+                <w:rPr>
+                  <w:rFonts w:ascii="Cambria Math" w:hAnsi="Cambria Math"/>
+                </w:rPr>
+                <m:t>2∙</m:t>
+              </m:r>
+              <m:sSup>
+                <m:sSupPr>
+                  <m:ctrlPr>
+                    <w:rPr>
+                      <w:rFonts w:ascii="Cambria Math" w:hAnsi="Cambria Math"/>
+                      <w:i/>
+                    </w:rPr>
+                  </m:ctrlPr>
+                </m:sSupPr>
+                <m:e>
+                  <m:r>
+                    <w:rPr>
+                      <w:rFonts w:ascii="Cambria Math" w:hAnsi="Cambria Math"/>
+                    </w:rPr>
+                    <m:t>2</m:t>
+                  </m:r>
+                </m:e>
+                <m:sup>
+                  <m:r>
+                    <w:rPr>
+                      <w:rFonts w:ascii="Cambria Math" w:hAnsi="Cambria Math"/>
+                    </w:rPr>
+                    <m:t>2</m:t>
+                  </m:r>
+                </m:sup>
+              </m:sSup>
+            </m:e>
+          </m:d>
+          <m:r>
+            <w:rPr>
+              <w:rFonts w:ascii="Cambria Math" w:hAnsi="Cambria Math"/>
+            </w:rPr>
+            <m:t>+2a-3=</m:t>
+          </m:r>
+          <m:r>
+            <w:rPr>
+              <w:rFonts w:ascii="Cambria Math" w:hAnsi="Cambria Math"/>
+            </w:rPr>
+            <w:br/>
+          </m:r>
+        </m:oMath>
+        <m:oMath>
+          <m:r>
+            <w:rPr>
+              <w:rFonts w:ascii="Cambria Math" w:hAnsi="Cambria Math"/>
+            </w:rPr>
+            <m:t>8-8+2a-3=2a-3=7</m:t>
+          </m:r>
+          <m:r>
+            <w:rPr>
+              <w:rFonts w:ascii="Cambria Math" w:eastAsiaTheme="minorEastAsia" w:hAnsi="Cambria Math"/>
+            </w:rPr>
+            <m:t>, 2a=10, a=5</m:t>
+          </m:r>
+          <m:r>
+            <w:rPr>
+              <w:rFonts w:eastAsiaTheme="minorEastAsia"/>
+            </w:rPr>
+            <w:br/>
+          </m:r>
+        </m:oMath>
+      </m:oMathPara>
+      <w:r>
+        <w:rPr>
+          <w:rFonts w:eastAsiaTheme="minorEastAsia"/>
+          <w:b/>
+          <w:bCs/>
+        </w:rPr>
+        <w:t>(4) 5</w:t>
+      </w:r>
+    </w:p>
+    <w:p>
+      <w:pPr>
+        <w:pStyle w:val="ListParagraph"/>
+        <w:numPr>
+          <w:ilvl w:val="0"/>
+          <w:numId w:val="25"/>
+        </w:numPr>
+        <w:rPr>
+          <w:b/>
+          <w:bCs/>
+        </w:rPr>
+      </w:pPr>
+      <w:r>
+        <w:rPr>
+          <w:rFonts w:eastAsiaTheme="minorEastAsia"/>
+        </w:rPr>
+        <w:t xml:space="preserve">If the remainder when </w:t>
+      </w:r>
+      <m:oMath>
+        <m:sSup>
+          <m:sSupPr>
+            <m:ctrlPr>
+              <w:rPr>
+                <w:rFonts w:ascii="Cambria Math" w:eastAsiaTheme="minorEastAsia" w:hAnsi="Cambria Math"/>
+                <w:i/>
+              </w:rPr>
+            </m:ctrlPr>
+          </m:sSupPr>
+          <m:e>
+            <m:r>
+              <w:rPr>
+                <w:rFonts w:ascii="Cambria Math" w:eastAsiaTheme="minorEastAsia" w:hAnsi="Cambria Math"/>
+              </w:rPr>
+              <m:t>x</m:t>
+            </m:r>
+          </m:e>
+          <m:sup>
+            <m:r>
+              <w:rPr>
+                <w:rFonts w:ascii="Cambria Math" w:eastAsiaTheme="minorEastAsia" w:hAnsi="Cambria Math"/>
+              </w:rPr>
+              <m:t>3</m:t>
+            </m:r>
+          </m:sup>
+        </m:sSup>
+        <m:r>
+          <w:rPr>
+            <w:rFonts w:ascii="Cambria Math" w:eastAsiaTheme="minorEastAsia" w:hAnsi="Cambria Math"/>
+          </w:rPr>
+          <m:t>+a</m:t>
+        </m:r>
+        <m:sSup>
+          <m:sSupPr>
+            <m:ctrlPr>
+              <w:rPr>
+                <w:rFonts w:ascii="Cambria Math" w:eastAsiaTheme="minorEastAsia" w:hAnsi="Cambria Math"/>
+                <w:i/>
+              </w:rPr>
+            </m:ctrlPr>
+          </m:sSupPr>
+          <m:e>
+            <m:r>
+              <w:rPr>
+                <w:rFonts w:ascii="Cambria Math" w:eastAsiaTheme="minorEastAsia" w:hAnsi="Cambria Math"/>
+              </w:rPr>
+              <m:t>x</m:t>
+            </m:r>
+          </m:e>
+          <m:sup>
+            <m:r>
+              <w:rPr>
+                <w:rFonts w:ascii="Cambria Math" w:eastAsiaTheme="minorEastAsia" w:hAnsi="Cambria Math"/>
+              </w:rPr>
+              <m:t>2</m:t>
+            </m:r>
+          </m:sup>
+        </m:sSup>
+        <m:r>
+          <w:rPr>
+            <w:rFonts w:ascii="Cambria Math" w:eastAsiaTheme="minorEastAsia" w:hAnsi="Cambria Math"/>
+          </w:rPr>
+          <m:t>-5x+4</m:t>
+        </m:r>
+      </m:oMath>
+      <w:r>
+        <w:rPr>
+          <w:rFonts w:eastAsiaTheme="minorEastAsia"/>
+        </w:rPr>
+        <w:t xml:space="preserve"> is divided by </w:t>
+      </w:r>
+      <m:oMath>
+        <m:r>
+          <w:rPr>
+            <w:rFonts w:ascii="Cambria Math" w:eastAsiaTheme="minorEastAsia" w:hAnsi="Cambria Math"/>
+          </w:rPr>
+          <m:t>x-3</m:t>
+        </m:r>
+      </m:oMath>
+      <w:r>
+        <w:rPr>
+          <w:rFonts w:eastAsiaTheme="minorEastAsia"/>
+        </w:rPr>
+        <w:t xml:space="preserve"> is 97, what is the value of </w:t>
+      </w:r>
+      <m:oMath>
+        <m:r>
+          <w:rPr>
+            <w:rFonts w:ascii="Cambria Math" w:eastAsiaTheme="minorEastAsia" w:hAnsi="Cambria Math"/>
+          </w:rPr>
+          <m:t>a</m:t>
+        </m:r>
+      </m:oMath>
+      <w:r>
+        <w:rPr>
+          <w:rFonts w:eastAsiaTheme="minorEastAsia"/>
+        </w:rPr>
+        <w:t>?</w:t>
+      </w:r>
+      <w:r>
+        <w:rPr>
+          <w:rFonts w:eastAsiaTheme="minorEastAsia"/>
+        </w:rPr>
+        <w:br/>
+      </w:r>
+      <m:oMathPara>
+        <m:oMathParaPr>
+          <m:jc m:val="left"/>
+        </m:oMathParaPr>
+        <m:oMath>
+          <m:sSup>
+            <m:sSupPr>
+              <m:ctrlPr>
+                <w:rPr>
+                  <w:rFonts w:ascii="Cambria Math" w:hAnsi="Cambria Math"/>
+                  <w:i/>
+                </w:rPr>
+              </m:ctrlPr>
+            </m:sSupPr>
+            <m:e>
+              <m:r>
+                <w:rPr>
+                  <w:rFonts w:ascii="Cambria Math" w:hAnsi="Cambria Math"/>
+                </w:rPr>
+                <m:t>3</m:t>
+              </m:r>
+            </m:e>
+            <m:sup>
+              <m:r>
+                <w:rPr>
+                  <w:rFonts w:ascii="Cambria Math" w:hAnsi="Cambria Math"/>
+                </w:rPr>
+                <m:t>3</m:t>
+              </m:r>
+            </m:sup>
+          </m:sSup>
+          <m:r>
+            <w:rPr>
+              <w:rFonts w:ascii="Cambria Math" w:hAnsi="Cambria Math"/>
+            </w:rPr>
+            <m:t>+</m:t>
+          </m:r>
+          <m:sSup>
+            <m:sSupPr>
+              <m:ctrlPr>
+                <w:rPr>
+                  <w:rFonts w:ascii="Cambria Math" w:hAnsi="Cambria Math"/>
+                  <w:i/>
+                </w:rPr>
+              </m:ctrlPr>
+            </m:sSupPr>
+            <m:e>
+              <m:r>
+                <w:rPr>
+                  <w:rFonts w:ascii="Cambria Math" w:hAnsi="Cambria Math"/>
+                </w:rPr>
+                <m:t>3</m:t>
+              </m:r>
+            </m:e>
+            <m:sup>
+              <m:r>
+                <w:rPr>
+                  <w:rFonts w:ascii="Cambria Math" w:hAnsi="Cambria Math"/>
+                </w:rPr>
+                <m:t>2</m:t>
+              </m:r>
+            </m:sup>
+          </m:sSup>
+          <m:r>
+            <w:rPr>
+              <w:rFonts w:ascii="Cambria Math" w:hAnsi="Cambria Math"/>
+            </w:rPr>
+            <m:t>a-</m:t>
+          </m:r>
+          <m:d>
+            <m:dPr>
+              <m:ctrlPr>
+                <w:rPr>
+                  <w:rFonts w:ascii="Cambria Math" w:hAnsi="Cambria Math"/>
+                  <w:i/>
+                </w:rPr>
+              </m:ctrlPr>
+            </m:dPr>
+            <m:e>
+              <m:r>
+                <w:rPr>
+                  <w:rFonts w:ascii="Cambria Math" w:hAnsi="Cambria Math"/>
+                </w:rPr>
+                <m:t>5</m:t>
+              </m:r>
+            </m:e>
+          </m:d>
+          <m:d>
+            <m:dPr>
+              <m:ctrlPr>
+                <w:rPr>
+                  <w:rFonts w:ascii="Cambria Math" w:hAnsi="Cambria Math"/>
+                  <w:i/>
+                </w:rPr>
+              </m:ctrlPr>
+            </m:dPr>
+            <m:e>
+              <m:r>
+                <w:rPr>
+                  <w:rFonts w:ascii="Cambria Math" w:hAnsi="Cambria Math"/>
+                </w:rPr>
+                <m:t>3</m:t>
+              </m:r>
+            </m:e>
+          </m:d>
+          <m:r>
+            <w:rPr>
+              <w:rFonts w:ascii="Cambria Math" w:hAnsi="Cambria Math"/>
+            </w:rPr>
+            <m:t>+4=27+9a-15+4=</m:t>
+          </m:r>
+          <m:r>
+            <w:rPr>
+              <w:rFonts w:ascii="Cambria Math" w:hAnsi="Cambria Math"/>
+            </w:rPr>
+            <w:br/>
+          </m:r>
+        </m:oMath>
+        <m:oMath>
+          <m:r>
+            <w:rPr>
+              <w:rFonts w:ascii="Cambria Math" w:hAnsi="Cambria Math"/>
+            </w:rPr>
+            <m:t>9a+16=97, 9a=81, a=9</m:t>
+          </m:r>
+          <m:r>
+            <w:rPr>
+              <w:rFonts w:eastAsiaTheme="minorEastAsia"/>
+            </w:rPr>
+            <w:br/>
+          </m:r>
+        </m:oMath>
+      </m:oMathPara>
+      <w:r>
+        <w:rPr>
+          <w:rFonts w:eastAsiaTheme="minorEastAsia"/>
+          <w:b/>
+          <w:bCs/>
+        </w:rPr>
+        <w:t>(3) 9</w:t>
+      </w:r>
+    </w:p>
+    <w:p>
+      <w:pPr>
+        <w:pStyle w:val="ListParagraph"/>
+        <w:numPr>
+          <w:ilvl w:val="0"/>
+          <w:numId w:val="25"/>
+        </w:numPr>
+        <w:rPr>
+          <w:b/>
+          <w:bCs/>
+        </w:rPr>
+      </w:pPr>
+      <w:r>
+        <w:rPr>
+          <w:rFonts w:eastAsiaTheme="minorEastAsia"/>
+        </w:rPr>
+        <w:t xml:space="preserve">If </w:t>
+      </w:r>
+      <m:oMath>
+        <m:d>
+          <m:dPr>
+            <m:ctrlPr>
+              <w:rPr>
+                <w:rFonts w:ascii="Cambria Math" w:eastAsiaTheme="minorEastAsia" w:hAnsi="Cambria Math"/>
+                <w:i/>
+              </w:rPr>
+            </m:ctrlPr>
+          </m:dPr>
+          <m:e>
+            <m:r>
+              <w:rPr>
+                <w:rFonts w:ascii="Cambria Math" w:eastAsiaTheme="minorEastAsia" w:hAnsi="Cambria Math"/>
+              </w:rPr>
+              <m:t>x+4</m:t>
+            </m:r>
+          </m:e>
+        </m:d>
+        <m:d>
+          <m:dPr>
+            <m:ctrlPr>
+              <w:rPr>
+                <w:rFonts w:ascii="Cambria Math" w:eastAsiaTheme="minorEastAsia" w:hAnsi="Cambria Math"/>
+                <w:i/>
+              </w:rPr>
+            </m:ctrlPr>
+          </m:dPr>
+          <m:e>
+            <m:r>
+              <w:rPr>
+                <w:rFonts w:ascii="Cambria Math" w:eastAsiaTheme="minorEastAsia" w:hAnsi="Cambria Math"/>
+              </w:rPr>
+              <m:t>x-5</m:t>
+            </m:r>
+          </m:e>
+        </m:d>
+        <m:r>
+          <w:rPr>
+            <w:rFonts w:ascii="Cambria Math" w:eastAsiaTheme="minorEastAsia" w:hAnsi="Cambria Math"/>
+          </w:rPr>
+          <m:t>=</m:t>
+        </m:r>
+        <m:sSup>
+          <m:sSupPr>
+            <m:ctrlPr>
+              <w:rPr>
+                <w:rFonts w:ascii="Cambria Math" w:eastAsiaTheme="minorEastAsia" w:hAnsi="Cambria Math"/>
+                <w:i/>
+              </w:rPr>
+            </m:ctrlPr>
+          </m:sSupPr>
+          <m:e>
+            <m:r>
+              <w:rPr>
+                <w:rFonts w:ascii="Cambria Math" w:eastAsiaTheme="minorEastAsia" w:hAnsi="Cambria Math"/>
+              </w:rPr>
+              <m:t>x</m:t>
+            </m:r>
+          </m:e>
+          <m:sup>
+            <m:r>
+              <w:rPr>
+                <w:rFonts w:ascii="Cambria Math" w:eastAsiaTheme="minorEastAsia" w:hAnsi="Cambria Math"/>
+              </w:rPr>
+              <m:t>2</m:t>
+            </m:r>
+          </m:sup>
+        </m:sSup>
+        <m:r>
+          <w:rPr>
+            <w:rFonts w:ascii="Cambria Math" w:eastAsiaTheme="minorEastAsia" w:hAnsi="Cambria Math"/>
+          </w:rPr>
+          <m:t>-x-20</m:t>
+        </m:r>
+      </m:oMath>
+      <w:r>
+        <w:rPr>
+          <w:rFonts w:eastAsiaTheme="minorEastAsia"/>
+        </w:rPr>
+        <w:t xml:space="preserve">, what is the remainder when </w:t>
+      </w:r>
+      <m:oMath>
+        <m:sSup>
+          <m:sSupPr>
+            <m:ctrlPr>
+              <w:rPr>
+                <w:rFonts w:ascii="Cambria Math" w:eastAsiaTheme="minorEastAsia" w:hAnsi="Cambria Math"/>
+                <w:i/>
+              </w:rPr>
+            </m:ctrlPr>
+          </m:sSupPr>
+          <m:e>
+            <m:r>
+              <w:rPr>
+                <w:rFonts w:ascii="Cambria Math" w:eastAsiaTheme="minorEastAsia" w:hAnsi="Cambria Math"/>
+              </w:rPr>
+              <m:t>x</m:t>
+            </m:r>
+          </m:e>
+          <m:sup>
+            <m:r>
+              <w:rPr>
+                <w:rFonts w:ascii="Cambria Math" w:eastAsiaTheme="minorEastAsia" w:hAnsi="Cambria Math"/>
+              </w:rPr>
+              <m:t>2</m:t>
+            </m:r>
+          </m:sup>
+        </m:sSup>
+        <m:r>
+          <w:rPr>
+            <w:rFonts w:ascii="Cambria Math" w:eastAsiaTheme="minorEastAsia" w:hAnsi="Cambria Math"/>
+          </w:rPr>
+          <m:t>-x-20</m:t>
+        </m:r>
+      </m:oMath>
+      <w:r>
+        <w:rPr>
+          <w:rFonts w:eastAsiaTheme="minorEastAsia"/>
+        </w:rPr>
+        <w:t xml:space="preserve"> is divided by </w:t>
+      </w:r>
+      <m:oMath>
+        <m:r>
+          <w:rPr>
+            <w:rFonts w:ascii="Cambria Math" w:eastAsiaTheme="minorEastAsia" w:hAnsi="Cambria Math"/>
+          </w:rPr>
+          <m:t>(x+4)</m:t>
+        </m:r>
+      </m:oMath>
+      <w:r>
+        <w:rPr>
+          <w:rFonts w:eastAsiaTheme="minorEastAsia"/>
+        </w:rPr>
+        <w:t>?</w:t>
+      </w:r>
+      <w:r>
+        <w:rPr>
+          <w:rFonts w:eastAsiaTheme="minorEastAsia"/>
+        </w:rPr>
+        <w:br/>
+      </w:r>
+      <w:r>
+        <w:rPr>
+          <w:rFonts w:eastAsiaTheme="minorEastAsia"/>
+          <w:b/>
+          <w:bCs/>
+        </w:rPr>
+        <w:t>(4) 0</w:t>
+      </w:r>
+    </w:p>
+    <w:p>
+      <w:pPr>
+        <w:pStyle w:val="ListParagraph"/>
+        <w:numPr>
+          <w:ilvl w:val="0"/>
+          <w:numId w:val="25"/>
+        </w:numPr>
+        <w:rPr>
+          <w:b/>
+          <w:bCs/>
+        </w:rPr>
+      </w:pPr>
+      <w:r>
+        <w:rPr>
+          <w:rFonts w:eastAsiaTheme="minorEastAsia"/>
+        </w:rPr>
+        <w:t xml:space="preserve">Which of the following is a factor of </w:t>
+      </w:r>
+      <w:r>
+        <w:rPr>
+          <w:rFonts w:eastAsiaTheme="minorEastAsia"/>
+        </w:rPr>
+        <w:br/>
+      </w:r>
+      <m:oMath>
+        <m:sSup>
+          <m:sSupPr>
+            <m:ctrlPr>
+              <w:rPr>
+                <w:rFonts w:ascii="Cambria Math" w:hAnsi="Cambria Math"/>
+                <w:i/>
+              </w:rPr>
+            </m:ctrlPr>
+          </m:sSupPr>
+          <m:e>
+            <m:r>
+              <w:rPr>
+                <w:rFonts w:ascii="Cambria Math" w:hAnsi="Cambria Math"/>
+              </w:rPr>
+              <m:t>x</m:t>
+            </m:r>
+          </m:e>
+          <m:sup>
+            <m:r>
+              <w:rPr>
+                <w:rFonts w:ascii="Cambria Math" w:hAnsi="Cambria Math"/>
+              </w:rPr>
+              <m:t>3</m:t>
+            </m:r>
+          </m:sup>
+        </m:sSup>
+        <m:r>
+          <w:rPr>
+            <w:rFonts w:ascii="Cambria Math" w:hAnsi="Cambria Math"/>
+          </w:rPr>
+          <m:t>+3</m:t>
+        </m:r>
+        <m:sSup>
+          <m:sSupPr>
+            <m:ctrlPr>
+              <w:rPr>
+                <w:rFonts w:ascii="Cambria Math" w:hAnsi="Cambria Math"/>
+                <w:i/>
+              </w:rPr>
+            </m:ctrlPr>
+          </m:sSupPr>
+          <m:e>
+            <m:r>
+              <w:rPr>
+                <w:rFonts w:ascii="Cambria Math" w:hAnsi="Cambria Math"/>
+              </w:rPr>
+              <m:t>x</m:t>
+            </m:r>
+          </m:e>
+          <m:sup>
+            <m:r>
+              <w:rPr>
+                <w:rFonts w:ascii="Cambria Math" w:hAnsi="Cambria Math"/>
+              </w:rPr>
+              <m:t>2</m:t>
+            </m:r>
+          </m:sup>
+        </m:sSup>
+        <m:r>
+          <w:rPr>
+            <w:rFonts w:ascii="Cambria Math" w:hAnsi="Cambria Math"/>
+          </w:rPr>
+          <m:t>-10x-24</m:t>
+        </m:r>
+      </m:oMath>
+      <w:r>
+        <w:rPr>
+          <w:rFonts w:eastAsiaTheme="minorEastAsia"/>
+        </w:rPr>
+        <w:t>?</w:t>
+      </w:r>
+      <w:r>
+        <w:rPr>
+          <w:rFonts w:eastAsiaTheme="minorEastAsia"/>
+        </w:rPr>
+        <w:br/>
+        <w:t>1 =&gt; Remainder -30</w:t>
+      </w:r>
+      <w:r>
+        <w:rPr>
+          <w:rFonts w:eastAsiaTheme="minorEastAsia"/>
+        </w:rPr>
+        <w:br/>
+        <w:t>2 =&gt; 8 + 12 – 20 – 24 = -24</w:t>
+      </w:r>
+      <w:r>
+        <w:rPr>
+          <w:rFonts w:eastAsiaTheme="minorEastAsia"/>
+        </w:rPr>
+        <w:br/>
+        <w:t>3 =&gt; 27 + 27 – 30 -24 = 54 – 54 = 0</w:t>
+      </w:r>
+      <w:r>
+        <w:rPr>
+          <w:rFonts w:eastAsiaTheme="minorEastAsia"/>
+        </w:rPr>
+        <w:br/>
+      </w:r>
+      <w:r>
+        <w:rPr>
+          <w:rFonts w:eastAsiaTheme="minorEastAsia"/>
+          <w:b/>
+          <w:bCs/>
+        </w:rPr>
+        <w:t xml:space="preserve">(3) </w:t>
+      </w:r>
+      <m:oMath>
+        <m:r>
+          <m:rPr>
+            <m:sty m:val="bi"/>
+          </m:rPr>
+          <w:rPr>
+            <w:rFonts w:ascii="Cambria Math" w:eastAsiaTheme="minorEastAsia" w:hAnsi="Cambria Math"/>
+          </w:rPr>
+          <m:t>(x-3)</m:t>
+        </m:r>
+      </m:oMath>
+    </w:p>
+    <w:p>
+      <w:pPr>
+        <w:pStyle w:val="ListParagraph"/>
+        <w:numPr>
+          <w:ilvl w:val="0"/>
+          <w:numId w:val="25"/>
+        </w:numPr>
+      </w:pPr>
+      <w:r>
+        <w:rPr>
+          <w:rFonts w:eastAsiaTheme="minorEastAsia"/>
+        </w:rPr>
+        <w:br w:type="column"/>
+      </w:r>
+      <w:r>
+        <w:rPr>
+          <w:rFonts w:eastAsiaTheme="minorEastAsia"/>
+        </w:rPr>
+        <w:lastRenderedPageBreak/>
+        <w:t xml:space="preserve">Which of the following is a factor of </w:t>
+      </w:r>
+      <w:r>
+        <w:rPr>
+          <w:rFonts w:eastAsiaTheme="minorEastAsia"/>
+        </w:rPr>
+        <w:br/>
+      </w:r>
+      <m:oMath>
+        <m:r>
+          <w:rPr>
+            <w:rFonts w:ascii="Cambria Math" w:eastAsiaTheme="minorEastAsia" w:hAnsi="Cambria Math"/>
+          </w:rPr>
+          <m:t>2</m:t>
+        </m:r>
+        <m:sSup>
+          <m:sSupPr>
+            <m:ctrlPr>
+              <w:rPr>
+                <w:rFonts w:ascii="Cambria Math" w:eastAsiaTheme="minorEastAsia" w:hAnsi="Cambria Math"/>
+                <w:i/>
+              </w:rPr>
+            </m:ctrlPr>
+          </m:sSupPr>
+          <m:e>
+            <m:r>
+              <w:rPr>
+                <w:rFonts w:ascii="Cambria Math" w:eastAsiaTheme="minorEastAsia" w:hAnsi="Cambria Math"/>
+              </w:rPr>
+              <m:t>x</m:t>
+            </m:r>
+          </m:e>
+          <m:sup>
+            <m:r>
+              <w:rPr>
+                <w:rFonts w:ascii="Cambria Math" w:eastAsiaTheme="minorEastAsia" w:hAnsi="Cambria Math"/>
+              </w:rPr>
+              <m:t>4</m:t>
+            </m:r>
+          </m:sup>
+        </m:sSup>
+        <m:r>
+          <w:rPr>
+            <w:rFonts w:ascii="Cambria Math" w:eastAsiaTheme="minorEastAsia" w:hAnsi="Cambria Math"/>
+          </w:rPr>
+          <m:t>-9</m:t>
+        </m:r>
+        <m:sSup>
+          <m:sSupPr>
+            <m:ctrlPr>
+              <w:rPr>
+                <w:rFonts w:ascii="Cambria Math" w:eastAsiaTheme="minorEastAsia" w:hAnsi="Cambria Math"/>
+                <w:i/>
+              </w:rPr>
+            </m:ctrlPr>
+          </m:sSupPr>
+          <m:e>
+            <m:r>
+              <w:rPr>
+                <w:rFonts w:ascii="Cambria Math" w:eastAsiaTheme="minorEastAsia" w:hAnsi="Cambria Math"/>
+              </w:rPr>
+              <m:t>x</m:t>
+            </m:r>
+          </m:e>
+          <m:sup>
+            <m:r>
+              <w:rPr>
+                <w:rFonts w:ascii="Cambria Math" w:eastAsiaTheme="minorEastAsia" w:hAnsi="Cambria Math"/>
+              </w:rPr>
+              <m:t>3</m:t>
+            </m:r>
+          </m:sup>
+        </m:sSup>
+        <m:r>
+          <w:rPr>
+            <w:rFonts w:ascii="Cambria Math" w:eastAsiaTheme="minorEastAsia" w:hAnsi="Cambria Math"/>
+          </w:rPr>
+          <m:t>-9</m:t>
+        </m:r>
+        <m:sSup>
+          <m:sSupPr>
+            <m:ctrlPr>
+              <w:rPr>
+                <w:rFonts w:ascii="Cambria Math" w:eastAsiaTheme="minorEastAsia" w:hAnsi="Cambria Math"/>
+                <w:i/>
+              </w:rPr>
+            </m:ctrlPr>
+          </m:sSupPr>
+          <m:e>
+            <m:r>
+              <w:rPr>
+                <w:rFonts w:ascii="Cambria Math" w:eastAsiaTheme="minorEastAsia" w:hAnsi="Cambria Math"/>
+              </w:rPr>
+              <m:t>x</m:t>
+            </m:r>
+          </m:e>
+          <m:sup>
+            <m:r>
+              <w:rPr>
+                <w:rFonts w:ascii="Cambria Math" w:eastAsiaTheme="minorEastAsia" w:hAnsi="Cambria Math"/>
+              </w:rPr>
+              <m:t>2</m:t>
+            </m:r>
+          </m:sup>
+        </m:sSup>
+        <m:r>
+          <w:rPr>
+            <w:rFonts w:ascii="Cambria Math" w:eastAsiaTheme="minorEastAsia" w:hAnsi="Cambria Math"/>
+          </w:rPr>
+          <m:t>+46x+24</m:t>
+        </m:r>
+      </m:oMath>
+      <w:r>
+        <w:rPr>
+          <w:rFonts w:eastAsiaTheme="minorEastAsia"/>
+        </w:rPr>
+        <w:t>?</w:t>
+      </w:r>
+      <w:r>
+        <w:rPr>
+          <w:rFonts w:eastAsiaTheme="minorEastAsia"/>
+        </w:rPr>
+        <w:br/>
+      </w:r>
+    </w:p>
+    <w:tbl>
+      <w:tblPr>
+        <w:tblStyle w:val="TableGrid"/>
+        <w:tblW w:w="0" w:type="auto"/>
+        <w:tblInd w:w="720" w:type="dxa"/>
+        <w:tblLook w:val="04A0" w:firstRow="1" w:lastRow="0" w:firstColumn="1" w:lastColumn="0" w:noHBand="0" w:noVBand="1"/>
+      </w:tblPr>
+      <w:tblGrid>
+        <w:gridCol w:w="417"/>
+        <w:gridCol w:w="601"/>
+        <w:gridCol w:w="734"/>
+        <w:gridCol w:w="734"/>
+        <w:gridCol w:w="613"/>
+        <w:gridCol w:w="516"/>
+        <w:gridCol w:w="695"/>
+      </w:tblGrid>
+      <w:tr>
+        <w:tc>
+          <w:tcPr>
+            <w:tcW w:w="718" w:type="dxa"/>
+          </w:tcPr>
+          <w:p>
+            <w:pPr>
+              <w:pStyle w:val="NoSpacing"/>
+              <w:jc w:val="center"/>
+            </w:pPr>
+            <w:r>
+              <w:t>x</w:t>
+            </w:r>
+          </w:p>
+        </w:tc>
+        <w:tc>
+          <w:tcPr>
+            <w:tcW w:w="718" w:type="dxa"/>
+          </w:tcPr>
+          <w:p>
+            <w:pPr>
+              <w:pStyle w:val="NoSpacing"/>
+              <w:jc w:val="center"/>
+            </w:pPr>
+            <m:oMathPara>
+              <m:oMath>
+                <m:r>
+                  <w:rPr>
+                    <w:rFonts w:ascii="Cambria Math" w:eastAsiaTheme="minorEastAsia" w:hAnsi="Cambria Math"/>
+                  </w:rPr>
+                  <m:t>2</m:t>
+                </m:r>
+                <m:sSup>
+                  <m:sSupPr>
+                    <m:ctrlPr>
+                      <w:rPr>
+                        <w:rFonts w:ascii="Cambria Math" w:eastAsiaTheme="minorEastAsia" w:hAnsi="Cambria Math"/>
+                        <w:i/>
+                      </w:rPr>
+                    </m:ctrlPr>
+                  </m:sSupPr>
+                  <m:e>
+                    <m:r>
+                      <w:rPr>
+                        <w:rFonts w:ascii="Cambria Math" w:eastAsiaTheme="minorEastAsia" w:hAnsi="Cambria Math"/>
+                      </w:rPr>
+                      <m:t>x</m:t>
+                    </m:r>
+                  </m:e>
+                  <m:sup>
+                    <m:r>
+                      <w:rPr>
+                        <w:rFonts w:ascii="Cambria Math" w:eastAsiaTheme="minorEastAsia" w:hAnsi="Cambria Math"/>
+                      </w:rPr>
+                      <m:t>4</m:t>
+                    </m:r>
+                  </m:sup>
+                </m:sSup>
+              </m:oMath>
+            </m:oMathPara>
+          </w:p>
+        </w:tc>
+        <w:tc>
+          <w:tcPr>
+            <w:tcW w:w="718" w:type="dxa"/>
+          </w:tcPr>
+          <w:p>
+            <w:pPr>
+              <w:pStyle w:val="NoSpacing"/>
+              <w:jc w:val="center"/>
+            </w:pPr>
+            <m:oMathPara>
+              <m:oMath>
+                <m:r>
+                  <w:rPr>
+                    <w:rFonts w:ascii="Cambria Math" w:eastAsiaTheme="minorEastAsia" w:hAnsi="Cambria Math"/>
+                  </w:rPr>
+                  <m:t>-9</m:t>
+                </m:r>
+                <m:sSup>
+                  <m:sSupPr>
+                    <m:ctrlPr>
+                      <w:rPr>
+                        <w:rFonts w:ascii="Cambria Math" w:eastAsiaTheme="minorEastAsia" w:hAnsi="Cambria Math"/>
+                        <w:i/>
+                      </w:rPr>
+                    </m:ctrlPr>
+                  </m:sSupPr>
+                  <m:e>
+                    <m:r>
+                      <w:rPr>
+                        <w:rFonts w:ascii="Cambria Math" w:eastAsiaTheme="minorEastAsia" w:hAnsi="Cambria Math"/>
+                      </w:rPr>
+                      <m:t>x</m:t>
+                    </m:r>
+                  </m:e>
+                  <m:sup>
+                    <m:r>
+                      <w:rPr>
+                        <w:rFonts w:ascii="Cambria Math" w:eastAsiaTheme="minorEastAsia" w:hAnsi="Cambria Math"/>
+                      </w:rPr>
+                      <m:t>3</m:t>
+                    </m:r>
+                  </m:sup>
+                </m:sSup>
+              </m:oMath>
+            </m:oMathPara>
+          </w:p>
+        </w:tc>
+        <w:tc>
+          <w:tcPr>
+            <w:tcW w:w="719" w:type="dxa"/>
+          </w:tcPr>
+          <w:p>
+            <w:pPr>
+              <w:pStyle w:val="NoSpacing"/>
+              <w:jc w:val="center"/>
+            </w:pPr>
+            <m:oMathPara>
+              <m:oMath>
+                <m:r>
+                  <w:rPr>
+                    <w:rFonts w:ascii="Cambria Math" w:eastAsiaTheme="minorEastAsia" w:hAnsi="Cambria Math"/>
+                  </w:rPr>
+                  <m:t>-9</m:t>
+                </m:r>
+                <m:sSup>
+                  <m:sSupPr>
+                    <m:ctrlPr>
+                      <w:rPr>
+                        <w:rFonts w:ascii="Cambria Math" w:eastAsiaTheme="minorEastAsia" w:hAnsi="Cambria Math"/>
+                        <w:i/>
+                      </w:rPr>
+                    </m:ctrlPr>
+                  </m:sSupPr>
+                  <m:e>
+                    <m:r>
+                      <w:rPr>
+                        <w:rFonts w:ascii="Cambria Math" w:eastAsiaTheme="minorEastAsia" w:hAnsi="Cambria Math"/>
+                      </w:rPr>
+                      <m:t>x</m:t>
+                    </m:r>
+                  </m:e>
+                  <m:sup>
+                    <m:r>
+                      <w:rPr>
+                        <w:rFonts w:ascii="Cambria Math" w:eastAsiaTheme="minorEastAsia" w:hAnsi="Cambria Math"/>
+                      </w:rPr>
+                      <m:t>2</m:t>
+                    </m:r>
+                  </m:sup>
+                </m:sSup>
+              </m:oMath>
+            </m:oMathPara>
+          </w:p>
+        </w:tc>
+        <w:tc>
+          <w:tcPr>
+            <w:tcW w:w="719" w:type="dxa"/>
+          </w:tcPr>
+          <w:p>
+            <w:pPr>
+              <w:pStyle w:val="NoSpacing"/>
+              <w:jc w:val="center"/>
+            </w:pPr>
+            <m:oMathPara>
+              <m:oMath>
+                <m:r>
+                  <w:rPr>
+                    <w:rFonts w:ascii="Cambria Math" w:eastAsiaTheme="minorEastAsia" w:hAnsi="Cambria Math"/>
+                  </w:rPr>
+                  <m:t>46x</m:t>
+                </m:r>
+              </m:oMath>
+            </m:oMathPara>
+          </w:p>
+        </w:tc>
+        <w:tc>
+          <w:tcPr>
+            <w:tcW w:w="719" w:type="dxa"/>
+          </w:tcPr>
+          <w:p>
+            <w:pPr>
+              <w:pStyle w:val="NoSpacing"/>
+              <w:jc w:val="center"/>
+            </w:pPr>
+            <m:oMathPara>
+              <m:oMath>
+                <m:r>
+                  <w:rPr>
+                    <w:rFonts w:ascii="Cambria Math" w:eastAsiaTheme="minorEastAsia" w:hAnsi="Cambria Math"/>
+                  </w:rPr>
+                  <m:t>24</m:t>
+                </m:r>
+              </m:oMath>
+            </m:oMathPara>
+          </w:p>
+        </w:tc>
+        <w:tc>
+          <w:tcPr>
+            <w:tcW w:w="719" w:type="dxa"/>
+          </w:tcPr>
+          <w:p>
+            <w:pPr>
+              <w:pStyle w:val="NoSpacing"/>
+              <w:jc w:val="center"/>
+            </w:pPr>
+            <w:r>
+              <w:t>Total</w:t>
+            </w:r>
+          </w:p>
+        </w:tc>
+      </w:tr>
+      <w:tr>
+        <w:tc>
+          <w:tcPr>
+            <w:tcW w:w="718" w:type="dxa"/>
+          </w:tcPr>
+          <w:p>
+            <w:pPr>
+              <w:pStyle w:val="NoSpacing"/>
+              <w:jc w:val="center"/>
+            </w:pPr>
+            <w:r>
+              <w:t>3</w:t>
+            </w:r>
+          </w:p>
+        </w:tc>
+        <w:tc>
+          <w:tcPr>
+            <w:tcW w:w="718" w:type="dxa"/>
+          </w:tcPr>
+          <w:p>
+            <w:pPr>
+              <w:pStyle w:val="NoSpacing"/>
+              <w:jc w:val="center"/>
+            </w:pPr>
+            <w:r>
+              <w:t>162</w:t>
+            </w:r>
+          </w:p>
+        </w:tc>
+        <w:tc>
+          <w:tcPr>
+            <w:tcW w:w="718" w:type="dxa"/>
+          </w:tcPr>
+          <w:p>
+            <w:pPr>
+              <w:pStyle w:val="NoSpacing"/>
+              <w:jc w:val="center"/>
+            </w:pPr>
+            <w:r>
+              <w:t>-243</w:t>
+            </w:r>
+          </w:p>
+        </w:tc>
+        <w:tc>
+          <w:tcPr>
+            <w:tcW w:w="719" w:type="dxa"/>
+          </w:tcPr>
+          <w:p>
+            <w:pPr>
+              <w:pStyle w:val="NoSpacing"/>
+              <w:jc w:val="center"/>
+            </w:pPr>
+            <w:r>
+              <w:t>-81</w:t>
+            </w:r>
+          </w:p>
+        </w:tc>
+        <w:tc>
+          <w:tcPr>
+            <w:tcW w:w="719" w:type="dxa"/>
+          </w:tcPr>
+          <w:p>
+            <w:pPr>
+              <w:pStyle w:val="NoSpacing"/>
+              <w:jc w:val="center"/>
+            </w:pPr>
+            <w:r>
+              <w:t>138</w:t>
+            </w:r>
+          </w:p>
+        </w:tc>
+        <w:tc>
+          <w:tcPr>
+            <w:tcW w:w="719" w:type="dxa"/>
+          </w:tcPr>
+          <w:p>
+            <w:pPr>
+              <w:pStyle w:val="NoSpacing"/>
+              <w:jc w:val="center"/>
+            </w:pPr>
+            <w:r>
+              <w:t>24</w:t>
+            </w:r>
+          </w:p>
+        </w:tc>
+        <w:tc>
+          <w:tcPr>
+            <w:tcW w:w="719" w:type="dxa"/>
+          </w:tcPr>
+          <w:p>
+            <w:pPr>
+              <w:pStyle w:val="NoSpacing"/>
+              <w:jc w:val="center"/>
+            </w:pPr>
+            <w:r>
+              <w:t>0</w:t>
+            </w:r>
+          </w:p>
+        </w:tc>
+      </w:tr>
+      <w:tr>
+        <w:tc>
+          <w:tcPr>
+            <w:tcW w:w="718" w:type="dxa"/>
+          </w:tcPr>
+          <w:p>
+            <w:pPr>
+              <w:pStyle w:val="NoSpacing"/>
+              <w:jc w:val="center"/>
+            </w:pPr>
+            <w:r>
+              <w:t>-4</w:t>
+            </w:r>
+          </w:p>
+        </w:tc>
+        <w:tc>
+          <w:tcPr>
+            <w:tcW w:w="718" w:type="dxa"/>
+          </w:tcPr>
+          <w:p>
+            <w:pPr>
+              <w:pStyle w:val="NoSpacing"/>
+              <w:jc w:val="center"/>
+            </w:pPr>
+          </w:p>
+        </w:tc>
+        <w:tc>
+          <w:tcPr>
+            <w:tcW w:w="718" w:type="dxa"/>
+          </w:tcPr>
+          <w:p>
+            <w:pPr>
+              <w:pStyle w:val="NoSpacing"/>
+              <w:jc w:val="center"/>
+            </w:pPr>
+          </w:p>
+        </w:tc>
+        <w:tc>
+          <w:tcPr>
+            <w:tcW w:w="719" w:type="dxa"/>
+          </w:tcPr>
+          <w:p>
+            <w:pPr>
+              <w:pStyle w:val="NoSpacing"/>
+              <w:jc w:val="center"/>
+            </w:pPr>
+          </w:p>
+        </w:tc>
+        <w:tc>
+          <w:tcPr>
+            <w:tcW w:w="719" w:type="dxa"/>
+          </w:tcPr>
+          <w:p>
+            <w:pPr>
+              <w:pStyle w:val="NoSpacing"/>
+              <w:jc w:val="center"/>
+            </w:pPr>
+          </w:p>
+        </w:tc>
+        <w:tc>
+          <w:tcPr>
+            <w:tcW w:w="719" w:type="dxa"/>
+          </w:tcPr>
+          <w:p>
+            <w:pPr>
+              <w:pStyle w:val="NoSpacing"/>
+              <w:jc w:val="center"/>
+            </w:pPr>
+          </w:p>
+        </w:tc>
+        <w:tc>
+          <w:tcPr>
+            <w:tcW w:w="719" w:type="dxa"/>
+          </w:tcPr>
+          <w:p>
+            <w:pPr>
+              <w:pStyle w:val="NoSpacing"/>
+              <w:jc w:val="center"/>
+            </w:pPr>
+          </w:p>
+        </w:tc>
+      </w:tr>
+      <w:tr>
+        <w:tc>
+          <w:tcPr>
+            <w:tcW w:w="718" w:type="dxa"/>
+          </w:tcPr>
+          <w:p>
+            <w:pPr>
+              <w:pStyle w:val="NoSpacing"/>
+              <w:jc w:val="center"/>
+            </w:pPr>
+            <w:r>
+              <w:t>2</w:t>
+            </w:r>
+          </w:p>
+        </w:tc>
+        <w:tc>
+          <w:tcPr>
+            <w:tcW w:w="718" w:type="dxa"/>
+          </w:tcPr>
+          <w:p>
+            <w:pPr>
+              <w:pStyle w:val="NoSpacing"/>
+              <w:jc w:val="center"/>
+            </w:pPr>
+          </w:p>
+        </w:tc>
+        <w:tc>
+          <w:tcPr>
+            <w:tcW w:w="718" w:type="dxa"/>
+          </w:tcPr>
+          <w:p>
+            <w:pPr>
+              <w:pStyle w:val="NoSpacing"/>
+              <w:jc w:val="center"/>
+            </w:pPr>
+          </w:p>
+        </w:tc>
+        <w:tc>
+          <w:tcPr>
+            <w:tcW w:w="719" w:type="dxa"/>
+          </w:tcPr>
+          <w:p>
+            <w:pPr>
+              <w:pStyle w:val="NoSpacing"/>
+              <w:jc w:val="center"/>
+            </w:pPr>
+          </w:p>
+        </w:tc>
+        <w:tc>
+          <w:tcPr>
+            <w:tcW w:w="719" w:type="dxa"/>
+          </w:tcPr>
+          <w:p>
+            <w:pPr>
+              <w:pStyle w:val="NoSpacing"/>
+              <w:jc w:val="center"/>
+            </w:pPr>
+          </w:p>
+        </w:tc>
+        <w:tc>
+          <w:tcPr>
+            <w:tcW w:w="719" w:type="dxa"/>
+          </w:tcPr>
+          <w:p>
+            <w:pPr>
+              <w:pStyle w:val="NoSpacing"/>
+              <w:jc w:val="center"/>
+            </w:pPr>
+          </w:p>
+        </w:tc>
+        <w:tc>
+          <w:tcPr>
+            <w:tcW w:w="719" w:type="dxa"/>
+          </w:tcPr>
+          <w:p>
+            <w:pPr>
+              <w:pStyle w:val="NoSpacing"/>
+              <w:jc w:val="center"/>
+            </w:pPr>
+          </w:p>
+        </w:tc>
+      </w:tr>
+      <w:tr>
+        <w:tc>
+          <w:tcPr>
+            <w:tcW w:w="718" w:type="dxa"/>
+          </w:tcPr>
+          <w:p>
+            <w:pPr>
+              <w:pStyle w:val="NoSpacing"/>
+              <w:jc w:val="center"/>
+            </w:pPr>
+            <w:r>
+              <w:t>1</w:t>
+            </w:r>
+          </w:p>
+        </w:tc>
+        <w:tc>
+          <w:tcPr>
+            <w:tcW w:w="718" w:type="dxa"/>
+          </w:tcPr>
+          <w:p>
+            <w:pPr>
+              <w:pStyle w:val="NoSpacing"/>
+              <w:jc w:val="center"/>
+            </w:pPr>
+            <w:r>
+              <w:t>2</w:t>
+            </w:r>
+          </w:p>
+        </w:tc>
+        <w:tc>
+          <w:tcPr>
+            <w:tcW w:w="718" w:type="dxa"/>
+          </w:tcPr>
+          <w:p>
+            <w:pPr>
+              <w:pStyle w:val="NoSpacing"/>
+              <w:jc w:val="center"/>
+            </w:pPr>
+            <w:r>
+              <w:t>-9</w:t>
+            </w:r>
+          </w:p>
+        </w:tc>
+        <w:tc>
+          <w:tcPr>
+            <w:tcW w:w="719" w:type="dxa"/>
+          </w:tcPr>
+          <w:p>
+            <w:pPr>
+              <w:pStyle w:val="NoSpacing"/>
+              <w:jc w:val="center"/>
+            </w:pPr>
+            <w:r>
+              <w:t>-9</w:t>
+            </w:r>
+          </w:p>
+        </w:tc>
+        <w:tc>
+          <w:tcPr>
+            <w:tcW w:w="719" w:type="dxa"/>
+          </w:tcPr>
+          <w:p>
+            <w:pPr>
+              <w:pStyle w:val="NoSpacing"/>
+              <w:jc w:val="center"/>
+            </w:pPr>
+            <w:r>
+              <w:t>46</w:t>
+            </w:r>
+          </w:p>
+        </w:tc>
+        <w:tc>
+          <w:tcPr>
+            <w:tcW w:w="719" w:type="dxa"/>
+          </w:tcPr>
+          <w:p>
+            <w:pPr>
+              <w:pStyle w:val="NoSpacing"/>
+              <w:jc w:val="center"/>
+            </w:pPr>
+            <w:r>
+              <w:t>24</w:t>
+            </w:r>
+          </w:p>
+        </w:tc>
+        <w:tc>
+          <w:tcPr>
+            <w:tcW w:w="719" w:type="dxa"/>
+          </w:tcPr>
+          <w:p>
+            <w:pPr>
+              <w:pStyle w:val="NoSpacing"/>
+              <w:jc w:val="center"/>
+            </w:pPr>
+            <w:r>
+              <w:t>54</w:t>
+            </w:r>
+          </w:p>
+        </w:tc>
+      </w:tr>
+    </w:tbl>
+    <w:p>
+      <w:pPr>
+        <w:pStyle w:val="ListParagraph"/>
+        <w:rPr>
+          <w:rFonts w:eastAsiaTheme="minorEastAsia"/>
+          <w:b/>
+          <w:bCs/>
+        </w:rPr>
+      </w:pPr>
+      <w:r>
+        <w:br/>
+      </w:r>
+      <w:r>
+        <w:rPr>
+          <w:b/>
+          <w:bCs/>
+        </w:rPr>
+        <w:t xml:space="preserve">(1) </w:t>
+      </w:r>
+      <m:oMath>
+        <m:r>
+          <m:rPr>
+            <m:sty m:val="bi"/>
+          </m:rPr>
+          <w:rPr>
+            <w:rFonts w:ascii="Cambria Math" w:hAnsi="Cambria Math"/>
+          </w:rPr>
+          <m:t>(x-3)</m:t>
+        </m:r>
+      </m:oMath>
+    </w:p>
+    <w:p>
+      <w:pPr>
+        <w:pStyle w:val="NoSpacing"/>
+        <w:numPr>
+          <w:ilvl w:val="0"/>
+          <w:numId w:val="25"/>
+        </w:numPr>
+        <w:rPr>
+          <w:b/>
+          <w:bCs/>
+        </w:rPr>
+      </w:pPr>
+      <w:r>
+        <w:t xml:space="preserve">If </w:t>
+      </w:r>
+      <m:oMath>
+        <m:d>
+          <m:dPr>
+            <m:ctrlPr>
+              <w:rPr>
+                <w:rFonts w:ascii="Cambria Math" w:hAnsi="Cambria Math"/>
+                <w:i/>
+              </w:rPr>
+            </m:ctrlPr>
+          </m:dPr>
+          <m:e>
+            <m:r>
+              <w:rPr>
+                <w:rFonts w:ascii="Cambria Math" w:hAnsi="Cambria Math"/>
+              </w:rPr>
+              <m:t>x-5</m:t>
+            </m:r>
+          </m:e>
+        </m:d>
+      </m:oMath>
+      <w:r>
+        <w:rPr>
+          <w:rFonts w:eastAsiaTheme="minorEastAsia"/>
+        </w:rPr>
+        <w:t xml:space="preserve"> is a factor of </w:t>
+      </w:r>
+      <m:oMath>
+        <m:sSup>
+          <m:sSupPr>
+            <m:ctrlPr>
+              <w:rPr>
+                <w:rFonts w:ascii="Cambria Math" w:eastAsiaTheme="minorEastAsia" w:hAnsi="Cambria Math"/>
+                <w:i/>
+              </w:rPr>
+            </m:ctrlPr>
+          </m:sSupPr>
+          <m:e>
+            <m:r>
+              <w:rPr>
+                <w:rFonts w:ascii="Cambria Math" w:eastAsiaTheme="minorEastAsia" w:hAnsi="Cambria Math"/>
+              </w:rPr>
+              <m:t>x</m:t>
+            </m:r>
+          </m:e>
+          <m:sup>
+            <m:r>
+              <w:rPr>
+                <w:rFonts w:ascii="Cambria Math" w:eastAsiaTheme="minorEastAsia" w:hAnsi="Cambria Math"/>
+              </w:rPr>
+              <m:t>3</m:t>
+            </m:r>
+          </m:sup>
+        </m:sSup>
+        <m:r>
+          <w:rPr>
+            <w:rFonts w:ascii="Cambria Math" w:eastAsiaTheme="minorEastAsia" w:hAnsi="Cambria Math"/>
+          </w:rPr>
+          <m:t>-4</m:t>
+        </m:r>
+        <m:sSup>
+          <m:sSupPr>
+            <m:ctrlPr>
+              <w:rPr>
+                <w:rFonts w:ascii="Cambria Math" w:eastAsiaTheme="minorEastAsia" w:hAnsi="Cambria Math"/>
+                <w:i/>
+              </w:rPr>
+            </m:ctrlPr>
+          </m:sSupPr>
+          <m:e>
+            <m:r>
+              <w:rPr>
+                <w:rFonts w:ascii="Cambria Math" w:eastAsiaTheme="minorEastAsia" w:hAnsi="Cambria Math"/>
+              </w:rPr>
+              <m:t>x</m:t>
+            </m:r>
+          </m:e>
+          <m:sup>
+            <m:r>
+              <w:rPr>
+                <w:rFonts w:ascii="Cambria Math" w:eastAsiaTheme="minorEastAsia" w:hAnsi="Cambria Math"/>
+              </w:rPr>
+              <m:t>2</m:t>
+            </m:r>
+          </m:sup>
+        </m:sSup>
+        <m:r>
+          <w:rPr>
+            <w:rFonts w:ascii="Cambria Math" w:eastAsiaTheme="minorEastAsia" w:hAnsi="Cambria Math"/>
+          </w:rPr>
+          <m:t>+7x+a</m:t>
+        </m:r>
+      </m:oMath>
+      <w:r>
+        <w:rPr>
+          <w:rFonts w:eastAsiaTheme="minorEastAsia"/>
+        </w:rPr>
+        <w:t xml:space="preserve">, what is the value of </w:t>
+      </w:r>
+      <m:oMath>
+        <m:r>
+          <w:rPr>
+            <w:rFonts w:ascii="Cambria Math" w:eastAsiaTheme="minorEastAsia" w:hAnsi="Cambria Math"/>
+          </w:rPr>
+          <m:t>a</m:t>
+        </m:r>
+      </m:oMath>
+      <w:r>
+        <w:rPr>
+          <w:rFonts w:eastAsiaTheme="minorEastAsia"/>
+        </w:rPr>
+        <w:t>?</w:t>
+      </w:r>
+      <w:r>
+        <w:rPr>
+          <w:rFonts w:eastAsiaTheme="minorEastAsia"/>
+        </w:rPr>
+        <w:br/>
+      </w:r>
+      <m:oMathPara>
+        <m:oMathParaPr>
+          <m:jc m:val="left"/>
+        </m:oMathParaPr>
+        <m:oMath>
+          <m:sSup>
+            <m:sSupPr>
+              <m:ctrlPr>
+                <w:rPr>
+                  <w:rFonts w:ascii="Cambria Math" w:hAnsi="Cambria Math"/>
+                  <w:i/>
+                </w:rPr>
+              </m:ctrlPr>
+            </m:sSupPr>
+            <m:e>
+              <m:r>
+                <w:rPr>
+                  <w:rFonts w:ascii="Cambria Math" w:hAnsi="Cambria Math"/>
+                </w:rPr>
+                <m:t>5</m:t>
+              </m:r>
+            </m:e>
+            <m:sup>
+              <m:r>
+                <w:rPr>
+                  <w:rFonts w:ascii="Cambria Math" w:hAnsi="Cambria Math"/>
+                </w:rPr>
+                <m:t>3</m:t>
+              </m:r>
+            </m:sup>
+          </m:sSup>
+          <m:r>
+            <w:rPr>
+              <w:rFonts w:ascii="Cambria Math" w:hAnsi="Cambria Math"/>
+            </w:rPr>
+            <m:t>-4</m:t>
+          </m:r>
+          <m:d>
+            <m:dPr>
+              <m:ctrlPr>
+                <w:rPr>
+                  <w:rFonts w:ascii="Cambria Math" w:hAnsi="Cambria Math"/>
+                  <w:i/>
+                </w:rPr>
+              </m:ctrlPr>
+            </m:dPr>
+            <m:e>
+              <m:sSup>
+                <m:sSupPr>
+                  <m:ctrlPr>
+                    <w:rPr>
+                      <w:rFonts w:ascii="Cambria Math" w:hAnsi="Cambria Math"/>
+                      <w:i/>
+                    </w:rPr>
+                  </m:ctrlPr>
+                </m:sSupPr>
+                <m:e>
+                  <m:r>
+                    <w:rPr>
+                      <w:rFonts w:ascii="Cambria Math" w:hAnsi="Cambria Math"/>
+                    </w:rPr>
+                    <m:t>5</m:t>
+                  </m:r>
+                </m:e>
+                <m:sup>
+                  <m:r>
+                    <w:rPr>
+                      <w:rFonts w:ascii="Cambria Math" w:hAnsi="Cambria Math"/>
+                    </w:rPr>
+                    <m:t>2</m:t>
+                  </m:r>
+                </m:sup>
+              </m:sSup>
+            </m:e>
+          </m:d>
+          <m:r>
+            <w:rPr>
+              <w:rFonts w:ascii="Cambria Math" w:hAnsi="Cambria Math"/>
+            </w:rPr>
+            <m:t>+7</m:t>
+          </m:r>
+          <m:d>
+            <m:dPr>
+              <m:ctrlPr>
+                <w:rPr>
+                  <w:rFonts w:ascii="Cambria Math" w:hAnsi="Cambria Math"/>
+                  <w:i/>
+                </w:rPr>
+              </m:ctrlPr>
+            </m:dPr>
+            <m:e>
+              <m:r>
+                <w:rPr>
+                  <w:rFonts w:ascii="Cambria Math" w:hAnsi="Cambria Math"/>
+                </w:rPr>
+                <m:t>5</m:t>
+              </m:r>
+            </m:e>
+          </m:d>
+          <m:r>
+            <w:rPr>
+              <w:rFonts w:ascii="Cambria Math" w:hAnsi="Cambria Math"/>
+            </w:rPr>
+            <m:t>+a=</m:t>
+          </m:r>
+          <m:r>
+            <w:rPr>
+              <w:rFonts w:ascii="Cambria Math" w:hAnsi="Cambria Math"/>
+            </w:rPr>
+            <w:br/>
+          </m:r>
+        </m:oMath>
+        <m:oMath>
+          <m:r>
+            <w:rPr>
+              <w:rFonts w:ascii="Cambria Math" w:hAnsi="Cambria Math"/>
+            </w:rPr>
+            <m:t>125-100+35+a</m:t>
+          </m:r>
+          <m:r>
+            <w:rPr>
+              <w:rFonts w:ascii="Cambria Math" w:eastAsiaTheme="minorEastAsia" w:hAnsi="Cambria Math"/>
+            </w:rPr>
+            <m:t>=60+a=0, a=-60</m:t>
+          </m:r>
+          <m:r>
+            <w:rPr>
+              <w:rFonts w:eastAsiaTheme="minorEastAsia"/>
+            </w:rPr>
+            <w:br/>
+          </m:r>
+        </m:oMath>
+      </m:oMathPara>
+      <w:r>
+        <w:rPr>
+          <w:rFonts w:eastAsiaTheme="minorEastAsia"/>
+          <w:b/>
+          <w:bCs/>
+        </w:rPr>
+        <w:t>(4) -60</w:t>
+      </w:r>
+    </w:p>
+    <w:p>
+      <w:pPr>
+        <w:pStyle w:val="NoSpacing"/>
+        <w:numPr>
+          <w:ilvl w:val="0"/>
+          <w:numId w:val="25"/>
+        </w:numPr>
+        <w:rPr>
+          <w:b/>
+          <w:bCs/>
+        </w:rPr>
+      </w:pPr>
+      <w:r>
+        <w:rPr>
+          <w:rFonts w:eastAsiaTheme="minorEastAsia"/>
+        </w:rPr>
+        <w:t xml:space="preserve">If </w:t>
+      </w:r>
+      <m:oMath>
+        <m:d>
+          <m:dPr>
+            <m:ctrlPr>
+              <w:rPr>
+                <w:rFonts w:ascii="Cambria Math" w:eastAsiaTheme="minorEastAsia" w:hAnsi="Cambria Math"/>
+                <w:i/>
+              </w:rPr>
+            </m:ctrlPr>
+          </m:dPr>
+          <m:e>
+            <m:r>
+              <w:rPr>
+                <w:rFonts w:ascii="Cambria Math" w:eastAsiaTheme="minorEastAsia" w:hAnsi="Cambria Math"/>
+              </w:rPr>
+              <m:t>x+2</m:t>
+            </m:r>
+          </m:e>
+        </m:d>
+      </m:oMath>
+      <w:r>
+        <w:rPr>
+          <w:rFonts w:eastAsiaTheme="minorEastAsia"/>
+        </w:rPr>
+        <w:t xml:space="preserve"> is a factor of </w:t>
+      </w:r>
+      <m:oMath>
+        <m:sSup>
+          <m:sSupPr>
+            <m:ctrlPr>
+              <w:rPr>
+                <w:rFonts w:ascii="Cambria Math" w:eastAsiaTheme="minorEastAsia" w:hAnsi="Cambria Math"/>
+                <w:i/>
+              </w:rPr>
+            </m:ctrlPr>
+          </m:sSupPr>
+          <m:e>
+            <m:r>
+              <w:rPr>
+                <w:rFonts w:ascii="Cambria Math" w:eastAsiaTheme="minorEastAsia" w:hAnsi="Cambria Math"/>
+              </w:rPr>
+              <m:t>x</m:t>
+            </m:r>
+          </m:e>
+          <m:sup>
+            <m:r>
+              <w:rPr>
+                <w:rFonts w:ascii="Cambria Math" w:eastAsiaTheme="minorEastAsia" w:hAnsi="Cambria Math"/>
+              </w:rPr>
+              <m:t>3</m:t>
+            </m:r>
+          </m:sup>
+        </m:sSup>
+        <m:r>
+          <w:rPr>
+            <w:rFonts w:ascii="Cambria Math" w:eastAsiaTheme="minorEastAsia" w:hAnsi="Cambria Math"/>
+          </w:rPr>
+          <m:t>+a</m:t>
+        </m:r>
+        <m:sSup>
+          <m:sSupPr>
+            <m:ctrlPr>
+              <w:rPr>
+                <w:rFonts w:ascii="Cambria Math" w:eastAsiaTheme="minorEastAsia" w:hAnsi="Cambria Math"/>
+                <w:i/>
+              </w:rPr>
+            </m:ctrlPr>
+          </m:sSupPr>
+          <m:e>
+            <m:r>
+              <w:rPr>
+                <w:rFonts w:ascii="Cambria Math" w:eastAsiaTheme="minorEastAsia" w:hAnsi="Cambria Math"/>
+              </w:rPr>
+              <m:t>x</m:t>
+            </m:r>
+          </m:e>
+          <m:sup>
+            <m:r>
+              <w:rPr>
+                <w:rFonts w:ascii="Cambria Math" w:eastAsiaTheme="minorEastAsia" w:hAnsi="Cambria Math"/>
+              </w:rPr>
+              <m:t>2</m:t>
+            </m:r>
+          </m:sup>
+        </m:sSup>
+        <m:r>
+          <w:rPr>
+            <w:rFonts w:ascii="Cambria Math" w:eastAsiaTheme="minorEastAsia" w:hAnsi="Cambria Math"/>
+          </w:rPr>
+          <m:t>-5x-26</m:t>
+        </m:r>
+      </m:oMath>
+      <w:r>
+        <w:rPr>
+          <w:rFonts w:eastAsiaTheme="minorEastAsia"/>
+        </w:rPr>
+        <w:t xml:space="preserve">, what is the value of </w:t>
+      </w:r>
+      <m:oMath>
+        <m:r>
+          <w:rPr>
+            <w:rFonts w:ascii="Cambria Math" w:eastAsiaTheme="minorEastAsia" w:hAnsi="Cambria Math"/>
+          </w:rPr>
+          <m:t>a</m:t>
+        </m:r>
+      </m:oMath>
+      <w:r>
+        <w:rPr>
+          <w:rFonts w:eastAsiaTheme="minorEastAsia"/>
+        </w:rPr>
+        <w:t>?</w:t>
+      </w:r>
+      <w:r>
+        <w:rPr>
+          <w:rFonts w:eastAsiaTheme="minorEastAsia"/>
+        </w:rPr>
+        <w:br/>
+      </w:r>
+      <m:oMathPara>
+        <m:oMathParaPr>
+          <m:jc m:val="left"/>
+        </m:oMathParaPr>
+        <m:oMath>
+          <m:sSup>
+            <m:sSupPr>
+              <m:ctrlPr>
+                <w:rPr>
+                  <w:rFonts w:ascii="Cambria Math" w:hAnsi="Cambria Math"/>
+                  <w:i/>
+                </w:rPr>
+              </m:ctrlPr>
+            </m:sSupPr>
+            <m:e>
+              <m:d>
+                <m:dPr>
+                  <m:ctrlPr>
+                    <w:rPr>
+                      <w:rFonts w:ascii="Cambria Math" w:hAnsi="Cambria Math"/>
+                      <w:i/>
+                    </w:rPr>
+                  </m:ctrlPr>
+                </m:dPr>
+                <m:e>
+                  <m:r>
+                    <w:rPr>
+                      <w:rFonts w:ascii="Cambria Math" w:hAnsi="Cambria Math"/>
+                    </w:rPr>
+                    <m:t>-2</m:t>
+                  </m:r>
+                </m:e>
+              </m:d>
+            </m:e>
+            <m:sup>
+              <m:r>
+                <w:rPr>
+                  <w:rFonts w:ascii="Cambria Math" w:hAnsi="Cambria Math"/>
+                </w:rPr>
+                <m:t>3</m:t>
+              </m:r>
+            </m:sup>
+          </m:sSup>
+          <m:r>
+            <w:rPr>
+              <w:rFonts w:ascii="Cambria Math" w:hAnsi="Cambria Math"/>
+            </w:rPr>
+            <m:t>+a</m:t>
+          </m:r>
+          <m:sSup>
+            <m:sSupPr>
+              <m:ctrlPr>
+                <w:rPr>
+                  <w:rFonts w:ascii="Cambria Math" w:hAnsi="Cambria Math"/>
+                  <w:i/>
+                </w:rPr>
+              </m:ctrlPr>
+            </m:sSupPr>
+            <m:e>
+              <m:d>
+                <m:dPr>
+                  <m:ctrlPr>
+                    <w:rPr>
+                      <w:rFonts w:ascii="Cambria Math" w:hAnsi="Cambria Math"/>
+                      <w:i/>
+                    </w:rPr>
+                  </m:ctrlPr>
+                </m:dPr>
+                <m:e>
+                  <m:r>
+                    <w:rPr>
+                      <w:rFonts w:ascii="Cambria Math" w:hAnsi="Cambria Math"/>
+                    </w:rPr>
+                    <m:t>-2</m:t>
+                  </m:r>
+                </m:e>
+              </m:d>
+            </m:e>
+            <m:sup>
+              <m:r>
+                <w:rPr>
+                  <w:rFonts w:ascii="Cambria Math" w:hAnsi="Cambria Math"/>
+                </w:rPr>
+                <m:t>2</m:t>
+              </m:r>
+            </m:sup>
+          </m:sSup>
+          <m:r>
+            <w:rPr>
+              <w:rFonts w:ascii="Cambria Math" w:hAnsi="Cambria Math"/>
+            </w:rPr>
+            <m:t>-5</m:t>
+          </m:r>
+          <m:d>
+            <m:dPr>
+              <m:ctrlPr>
+                <w:rPr>
+                  <w:rFonts w:ascii="Cambria Math" w:hAnsi="Cambria Math"/>
+                  <w:i/>
+                </w:rPr>
+              </m:ctrlPr>
+            </m:dPr>
+            <m:e>
+              <m:r>
+                <w:rPr>
+                  <w:rFonts w:ascii="Cambria Math" w:hAnsi="Cambria Math"/>
+                </w:rPr>
+                <m:t>-2</m:t>
+              </m:r>
+            </m:e>
+          </m:d>
+          <m:r>
+            <w:rPr>
+              <w:rFonts w:ascii="Cambria Math" w:hAnsi="Cambria Math"/>
+            </w:rPr>
+            <m:t>-26=</m:t>
+          </m:r>
+          <m:r>
+            <w:rPr>
+              <w:rFonts w:ascii="Cambria Math" w:hAnsi="Cambria Math"/>
+            </w:rPr>
+            <w:br/>
+          </m:r>
+        </m:oMath>
+        <m:oMath>
+          <m:r>
+            <w:rPr>
+              <w:rFonts w:ascii="Cambria Math" w:hAnsi="Cambria Math"/>
+            </w:rPr>
+            <m:t>-8+4a</m:t>
+          </m:r>
+          <m:r>
+            <w:rPr>
+              <w:rFonts w:ascii="Cambria Math" w:hAnsi="Cambria Math"/>
+            </w:rPr>
+            <m:t>+</m:t>
+          </m:r>
+          <m:r>
+            <w:rPr>
+              <w:rFonts w:ascii="Cambria Math" w:hAnsi="Cambria Math"/>
+            </w:rPr>
+            <m:t>10-26=4a-</m:t>
+          </m:r>
+          <m:r>
+            <w:rPr>
+              <w:rFonts w:ascii="Cambria Math" w:hAnsi="Cambria Math"/>
+            </w:rPr>
+            <m:t>2</m:t>
+          </m:r>
+          <m:r>
+            <w:rPr>
+              <w:rFonts w:ascii="Cambria Math" w:hAnsi="Cambria Math"/>
+            </w:rPr>
+            <m:t>4=0, a=</m:t>
+          </m:r>
+          <m:r>
+            <w:rPr>
+              <w:rFonts w:ascii="Cambria Math" w:hAnsi="Cambria Math"/>
+            </w:rPr>
+            <m:t>6</m:t>
+          </m:r>
+          <m:r>
+            <w:rPr>
+              <w:rFonts w:eastAsiaTheme="minorEastAsia"/>
+            </w:rPr>
+            <w:br/>
+          </m:r>
+        </m:oMath>
+      </m:oMathPara>
+      <w:r>
+        <w:rPr>
+          <w:rFonts w:eastAsiaTheme="minorEastAsia"/>
+          <w:b/>
+          <w:bCs/>
+        </w:rPr>
+        <w:t>(3) 6</w:t>
+      </w:r>
+    </w:p>
     <w:p/>
     <w:sectPr>
       <w:type w:val="continuous"/>
@@ -10887,6 +13750,92 @@
 <file path=word/numbering.xml><?xml version="1.0" encoding="utf-8"?>
 <w:numbering xmlns:wpc="http://schemas.microsoft.com/office/word/2010/wordprocessingCanvas" xmlns:cx="http://schemas.microsoft.com/office/drawing/2014/chartex" xmlns:cx1="http://schemas.microsoft.com/office/drawing/2015/9/8/chartex" xmlns:cx2="http://schemas.microsoft.com/office/drawing/2015/10/21/chartex" xmlns:cx3="http://schemas.microsoft.com/office/drawing/2016/5/9/chartex" xmlns:cx4="http://schemas.microsoft.com/office/drawing/2016/5/10/chartex" xmlns:cx5="http://schemas.microsoft.com/office/drawing/2016/5/11/chartex" xmlns:cx6="http://schemas.microsoft.com/office/drawing/2016/5/12/chartex" xmlns:cx7="http://schemas.microsoft.com/office/drawing/2016/5/13/chartex" xmlns:cx8="http://schemas.microsoft.com/office/drawing/2016/5/14/chartex" xmlns:mc="http://schemas.openxmlformats.org/markup-compatibility/2006" xmlns:aink="http://schemas.microsoft.com/office/drawing/2016/ink" xmlns:am3d="http://schemas.microsoft.com/office/drawing/2017/model3d" xmlns:o="urn:schemas-microsoft-com:office:office" xmlns:oel="http://schemas.microsoft.com/office/2019/extlst" xmlns:r="http://schemas.openxmlformats.org/officeDocument/2006/relationships" xmlns:m="http://schemas.openxmlformats.org/officeDocument/2006/math" xmlns:v="urn:schemas-microsoft-com:vml" xmlns:wp14="http://schemas.microsoft.com/office/word/2010/wordprocessingDrawing" xmlns:wp="http://schemas.openxmlformats.org/drawingml/2006/wordprocessingDrawing" xmlns:w10="urn:schemas-microsoft-com:office:word" xmlns:w="http://schemas.openxmlformats.org/wordprocessingml/2006/main" xmlns:w14="http://schemas.microsoft.com/office/word/2010/wordml" xmlns:w15="http://schemas.microsoft.com/office/word/2012/wordml" xmlns:w16cex="http://schemas.microsoft.com/office/word/2018/wordml/cex" xmlns:w16cid="http://schemas.microsoft.com/office/word/2016/wordml/cid" xmlns:w16="http://schemas.microsoft.com/office/word/2018/wordml" xmlns:w16du="http://schemas.microsoft.com/office/word/2023/wordml/word16du" xmlns:w16sdtdh="http://schemas.microsoft.com/office/word/2020/wordml/sdtdatahash" xmlns:w16sdtfl="http://schemas.microsoft.com/office/word/2024/wordml/sdtformatlock" xmlns:w16se="http://schemas.microsoft.com/office/word/2015/wordml/symex" xmlns:wpg="http://schemas.microsoft.com/office/word/2010/wordprocessingGroup" xmlns:wpi="http://schemas.microsoft.com/office/word/2010/wordprocessingInk" xmlns:wne="http://schemas.microsoft.com/office/word/2006/wordml" xmlns:wps="http://schemas.microsoft.com/office/word/2010/wordprocessingShape" mc:Ignorable="w14 w15 w16se w16cid w16 w16cex w16sdtdh w16sdtfl w16du wp14">
   <w:abstractNum w:abstractNumId="0" w15:restartNumberingAfterBreak="0">
+    <w:nsid w:val="014B5609"/>
+    <w:multiLevelType w:val="hybridMultilevel"/>
+    <w:tmpl w:val="D6E0D05E"/>
+    <w:lvl w:ilvl="0" w:tplc="0409000F">
+      <w:start w:val="1"/>
+      <w:numFmt w:val="decimal"/>
+      <w:lvlText w:val="%1."/>
+      <w:lvlJc w:val="left"/>
+      <w:pPr>
+        <w:ind w:left="360" w:hanging="360"/>
+      </w:pPr>
+    </w:lvl>
+    <w:lvl w:ilvl="1" w:tplc="04090019" w:tentative="1">
+      <w:start w:val="1"/>
+      <w:numFmt w:val="lowerLetter"/>
+      <w:lvlText w:val="%2."/>
+      <w:lvlJc w:val="left"/>
+      <w:pPr>
+        <w:ind w:left="1080" w:hanging="360"/>
+      </w:pPr>
+    </w:lvl>
+    <w:lvl w:ilvl="2" w:tplc="0409001B" w:tentative="1">
+      <w:start w:val="1"/>
+      <w:numFmt w:val="lowerRoman"/>
+      <w:lvlText w:val="%3."/>
+      <w:lvlJc w:val="right"/>
+      <w:pPr>
+        <w:ind w:left="1800" w:hanging="180"/>
+      </w:pPr>
+    </w:lvl>
+    <w:lvl w:ilvl="3" w:tplc="0409000F" w:tentative="1">
+      <w:start w:val="1"/>
+      <w:numFmt w:val="decimal"/>
+      <w:lvlText w:val="%4."/>
+      <w:lvlJc w:val="left"/>
+      <w:pPr>
+        <w:ind w:left="2520" w:hanging="360"/>
+      </w:pPr>
+    </w:lvl>
+    <w:lvl w:ilvl="4" w:tplc="04090019" w:tentative="1">
+      <w:start w:val="1"/>
+      <w:numFmt w:val="lowerLetter"/>
+      <w:lvlText w:val="%5."/>
+      <w:lvlJc w:val="left"/>
+      <w:pPr>
+        <w:ind w:left="3240" w:hanging="360"/>
+      </w:pPr>
+    </w:lvl>
+    <w:lvl w:ilvl="5" w:tplc="0409001B" w:tentative="1">
+      <w:start w:val="1"/>
+      <w:numFmt w:val="lowerRoman"/>
+      <w:lvlText w:val="%6."/>
+      <w:lvlJc w:val="right"/>
+      <w:pPr>
+        <w:ind w:left="3960" w:hanging="180"/>
+      </w:pPr>
+    </w:lvl>
+    <w:lvl w:ilvl="6" w:tplc="0409000F" w:tentative="1">
+      <w:start w:val="1"/>
+      <w:numFmt w:val="decimal"/>
+      <w:lvlText w:val="%7."/>
+      <w:lvlJc w:val="left"/>
+      <w:pPr>
+        <w:ind w:left="4680" w:hanging="360"/>
+      </w:pPr>
+    </w:lvl>
+    <w:lvl w:ilvl="7" w:tplc="04090019" w:tentative="1">
+      <w:start w:val="1"/>
+      <w:numFmt w:val="lowerLetter"/>
+      <w:lvlText w:val="%8."/>
+      <w:lvlJc w:val="left"/>
+      <w:pPr>
+        <w:ind w:left="5400" w:hanging="360"/>
+      </w:pPr>
+    </w:lvl>
+    <w:lvl w:ilvl="8" w:tplc="0409001B" w:tentative="1">
+      <w:start w:val="1"/>
+      <w:numFmt w:val="lowerRoman"/>
+      <w:lvlText w:val="%9."/>
+      <w:lvlJc w:val="right"/>
+      <w:pPr>
+        <w:ind w:left="6120" w:hanging="180"/>
+      </w:pPr>
+    </w:lvl>
+  </w:abstractNum>
+  <w:abstractNum w:abstractNumId="1" w15:restartNumberingAfterBreak="0">
     <w:nsid w:val="033400AB"/>
     <w:multiLevelType w:val="hybridMultilevel"/>
     <w:tmpl w:val="4EAEC742"/>
@@ -10975,7 +13924,7 @@
       </w:pPr>
     </w:lvl>
   </w:abstractNum>
-  <w:abstractNum w:abstractNumId="1" w15:restartNumberingAfterBreak="0">
+  <w:abstractNum w:abstractNumId="2" w15:restartNumberingAfterBreak="0">
     <w:nsid w:val="04E569CC"/>
     <w:multiLevelType w:val="hybridMultilevel"/>
     <w:tmpl w:val="50A40088"/>
@@ -11066,7 +14015,7 @@
       </w:pPr>
     </w:lvl>
   </w:abstractNum>
-  <w:abstractNum w:abstractNumId="2" w15:restartNumberingAfterBreak="0">
+  <w:abstractNum w:abstractNumId="3" w15:restartNumberingAfterBreak="0">
     <w:nsid w:val="07CD6A90"/>
     <w:multiLevelType w:val="hybridMultilevel"/>
     <w:tmpl w:val="F2B24B8E"/>
@@ -11155,7 +14104,7 @@
       </w:pPr>
     </w:lvl>
   </w:abstractNum>
-  <w:abstractNum w:abstractNumId="3" w15:restartNumberingAfterBreak="0">
+  <w:abstractNum w:abstractNumId="4" w15:restartNumberingAfterBreak="0">
     <w:nsid w:val="110A7174"/>
     <w:multiLevelType w:val="hybridMultilevel"/>
     <w:tmpl w:val="3852F392"/>
@@ -11244,7 +14193,96 @@
       </w:pPr>
     </w:lvl>
   </w:abstractNum>
-  <w:abstractNum w:abstractNumId="4" w15:restartNumberingAfterBreak="0">
+  <w:abstractNum w:abstractNumId="5" w15:restartNumberingAfterBreak="0">
+    <w:nsid w:val="14122525"/>
+    <w:multiLevelType w:val="hybridMultilevel"/>
+    <w:tmpl w:val="631A35F4"/>
+    <w:lvl w:ilvl="0" w:tplc="04090015">
+      <w:start w:val="1"/>
+      <w:numFmt w:val="upperLetter"/>
+      <w:lvlText w:val="%1."/>
+      <w:lvlJc w:val="left"/>
+      <w:pPr>
+        <w:ind w:left="360" w:hanging="360"/>
+      </w:pPr>
+      <w:rPr>
+        <w:rFonts w:hint="default"/>
+      </w:rPr>
+    </w:lvl>
+    <w:lvl w:ilvl="1" w:tplc="04090019" w:tentative="1">
+      <w:start w:val="1"/>
+      <w:numFmt w:val="lowerLetter"/>
+      <w:lvlText w:val="%2."/>
+      <w:lvlJc w:val="left"/>
+      <w:pPr>
+        <w:ind w:left="1080" w:hanging="360"/>
+      </w:pPr>
+    </w:lvl>
+    <w:lvl w:ilvl="2" w:tplc="0409001B" w:tentative="1">
+      <w:start w:val="1"/>
+      <w:numFmt w:val="lowerRoman"/>
+      <w:lvlText w:val="%3."/>
+      <w:lvlJc w:val="right"/>
+      <w:pPr>
+        <w:ind w:left="1800" w:hanging="180"/>
+      </w:pPr>
+    </w:lvl>
+    <w:lvl w:ilvl="3" w:tplc="0409000F" w:tentative="1">
+      <w:start w:val="1"/>
+      <w:numFmt w:val="decimal"/>
+      <w:lvlText w:val="%4."/>
+      <w:lvlJc w:val="left"/>
+      <w:pPr>
+        <w:ind w:left="2520" w:hanging="360"/>
+      </w:pPr>
+    </w:lvl>
+    <w:lvl w:ilvl="4" w:tplc="04090019" w:tentative="1">
+      <w:start w:val="1"/>
+      <w:numFmt w:val="lowerLetter"/>
+      <w:lvlText w:val="%5."/>
+      <w:lvlJc w:val="left"/>
+      <w:pPr>
+        <w:ind w:left="3240" w:hanging="360"/>
+      </w:pPr>
+    </w:lvl>
+    <w:lvl w:ilvl="5" w:tplc="0409001B" w:tentative="1">
+      <w:start w:val="1"/>
+      <w:numFmt w:val="lowerRoman"/>
+      <w:lvlText w:val="%6."/>
+      <w:lvlJc w:val="right"/>
+      <w:pPr>
+        <w:ind w:left="3960" w:hanging="180"/>
+      </w:pPr>
+    </w:lvl>
+    <w:lvl w:ilvl="6" w:tplc="0409000F" w:tentative="1">
+      <w:start w:val="1"/>
+      <w:numFmt w:val="decimal"/>
+      <w:lvlText w:val="%7."/>
+      <w:lvlJc w:val="left"/>
+      <w:pPr>
+        <w:ind w:left="4680" w:hanging="360"/>
+      </w:pPr>
+    </w:lvl>
+    <w:lvl w:ilvl="7" w:tplc="04090019" w:tentative="1">
+      <w:start w:val="1"/>
+      <w:numFmt w:val="lowerLetter"/>
+      <w:lvlText w:val="%8."/>
+      <w:lvlJc w:val="left"/>
+      <w:pPr>
+        <w:ind w:left="5400" w:hanging="360"/>
+      </w:pPr>
+    </w:lvl>
+    <w:lvl w:ilvl="8" w:tplc="0409001B" w:tentative="1">
+      <w:start w:val="1"/>
+      <w:numFmt w:val="lowerRoman"/>
+      <w:lvlText w:val="%9."/>
+      <w:lvlJc w:val="right"/>
+      <w:pPr>
+        <w:ind w:left="6120" w:hanging="180"/>
+      </w:pPr>
+    </w:lvl>
+  </w:abstractNum>
+  <w:abstractNum w:abstractNumId="6" w15:restartNumberingAfterBreak="0">
     <w:nsid w:val="19FF03E7"/>
     <w:multiLevelType w:val="hybridMultilevel"/>
     <w:tmpl w:val="B562F4AC"/>
@@ -11333,7 +14371,7 @@
       </w:pPr>
     </w:lvl>
   </w:abstractNum>
-  <w:abstractNum w:abstractNumId="5" w15:restartNumberingAfterBreak="0">
+  <w:abstractNum w:abstractNumId="7" w15:restartNumberingAfterBreak="0">
     <w:nsid w:val="21127310"/>
     <w:multiLevelType w:val="hybridMultilevel"/>
     <w:tmpl w:val="5E50AF00"/>
@@ -11422,7 +14460,7 @@
       </w:pPr>
     </w:lvl>
   </w:abstractNum>
-  <w:abstractNum w:abstractNumId="6" w15:restartNumberingAfterBreak="0">
+  <w:abstractNum w:abstractNumId="8" w15:restartNumberingAfterBreak="0">
     <w:nsid w:val="319A113D"/>
     <w:multiLevelType w:val="hybridMultilevel"/>
     <w:tmpl w:val="1D26A62C"/>
@@ -11511,7 +14549,7 @@
       </w:pPr>
     </w:lvl>
   </w:abstractNum>
-  <w:abstractNum w:abstractNumId="7" w15:restartNumberingAfterBreak="0">
+  <w:abstractNum w:abstractNumId="9" w15:restartNumberingAfterBreak="0">
     <w:nsid w:val="32B2060C"/>
     <w:multiLevelType w:val="hybridMultilevel"/>
     <w:tmpl w:val="5ADAF418"/>
@@ -11600,7 +14638,7 @@
       </w:pPr>
     </w:lvl>
   </w:abstractNum>
-  <w:abstractNum w:abstractNumId="8" w15:restartNumberingAfterBreak="0">
+  <w:abstractNum w:abstractNumId="10" w15:restartNumberingAfterBreak="0">
     <w:nsid w:val="37AA283F"/>
     <w:multiLevelType w:val="hybridMultilevel"/>
     <w:tmpl w:val="9E5006EE"/>
@@ -11689,7 +14727,7 @@
       </w:pPr>
     </w:lvl>
   </w:abstractNum>
-  <w:abstractNum w:abstractNumId="9" w15:restartNumberingAfterBreak="0">
+  <w:abstractNum w:abstractNumId="11" w15:restartNumberingAfterBreak="0">
     <w:nsid w:val="3E6C01DF"/>
     <w:multiLevelType w:val="multilevel"/>
     <w:tmpl w:val="1B46A5CE"/>
@@ -11802,7 +14840,7 @@
       </w:rPr>
     </w:lvl>
   </w:abstractNum>
-  <w:abstractNum w:abstractNumId="10" w15:restartNumberingAfterBreak="0">
+  <w:abstractNum w:abstractNumId="12" w15:restartNumberingAfterBreak="0">
     <w:nsid w:val="486D3880"/>
     <w:multiLevelType w:val="hybridMultilevel"/>
     <w:tmpl w:val="EED4CCFA"/>
@@ -11891,7 +14929,7 @@
       </w:pPr>
     </w:lvl>
   </w:abstractNum>
-  <w:abstractNum w:abstractNumId="11" w15:restartNumberingAfterBreak="0">
+  <w:abstractNum w:abstractNumId="13" w15:restartNumberingAfterBreak="0">
     <w:nsid w:val="48DD0C30"/>
     <w:multiLevelType w:val="hybridMultilevel"/>
     <w:tmpl w:val="53FAFE02"/>
@@ -11982,7 +15020,7 @@
       </w:pPr>
     </w:lvl>
   </w:abstractNum>
-  <w:abstractNum w:abstractNumId="12" w15:restartNumberingAfterBreak="0">
+  <w:abstractNum w:abstractNumId="14" w15:restartNumberingAfterBreak="0">
     <w:nsid w:val="4BC3468D"/>
     <w:multiLevelType w:val="multilevel"/>
     <w:tmpl w:val="C174284E"/>
@@ -12095,7 +15133,7 @@
       </w:rPr>
     </w:lvl>
   </w:abstractNum>
-  <w:abstractNum w:abstractNumId="13" w15:restartNumberingAfterBreak="0">
+  <w:abstractNum w:abstractNumId="15" w15:restartNumberingAfterBreak="0">
     <w:nsid w:val="51E2111C"/>
     <w:multiLevelType w:val="hybridMultilevel"/>
     <w:tmpl w:val="3CCCEA2E"/>
@@ -12184,7 +15222,7 @@
       </w:pPr>
     </w:lvl>
   </w:abstractNum>
-  <w:abstractNum w:abstractNumId="14" w15:restartNumberingAfterBreak="0">
+  <w:abstractNum w:abstractNumId="16" w15:restartNumberingAfterBreak="0">
     <w:nsid w:val="5E3144DC"/>
     <w:multiLevelType w:val="multilevel"/>
     <w:tmpl w:val="02B2E396"/>
@@ -12297,7 +15335,7 @@
       </w:rPr>
     </w:lvl>
   </w:abstractNum>
-  <w:abstractNum w:abstractNumId="15" w15:restartNumberingAfterBreak="0">
+  <w:abstractNum w:abstractNumId="17" w15:restartNumberingAfterBreak="0">
     <w:nsid w:val="61611601"/>
     <w:multiLevelType w:val="hybridMultilevel"/>
     <w:tmpl w:val="A72A7508"/>
@@ -12386,7 +15424,7 @@
       </w:pPr>
     </w:lvl>
   </w:abstractNum>
-  <w:abstractNum w:abstractNumId="16" w15:restartNumberingAfterBreak="0">
+  <w:abstractNum w:abstractNumId="18" w15:restartNumberingAfterBreak="0">
     <w:nsid w:val="64D34789"/>
     <w:multiLevelType w:val="hybridMultilevel"/>
     <w:tmpl w:val="16DC6484"/>
@@ -12475,7 +15513,93 @@
       </w:pPr>
     </w:lvl>
   </w:abstractNum>
-  <w:abstractNum w:abstractNumId="17" w15:restartNumberingAfterBreak="0">
+  <w:abstractNum w:abstractNumId="19" w15:restartNumberingAfterBreak="0">
+    <w:nsid w:val="69E42A98"/>
+    <w:multiLevelType w:val="hybridMultilevel"/>
+    <w:tmpl w:val="9AAAFC70"/>
+    <w:lvl w:ilvl="0" w:tplc="0409000F">
+      <w:start w:val="1"/>
+      <w:numFmt w:val="decimal"/>
+      <w:lvlText w:val="%1."/>
+      <w:lvlJc w:val="left"/>
+      <w:pPr>
+        <w:ind w:left="720" w:hanging="360"/>
+      </w:pPr>
+    </w:lvl>
+    <w:lvl w:ilvl="1" w:tplc="04090019" w:tentative="1">
+      <w:start w:val="1"/>
+      <w:numFmt w:val="lowerLetter"/>
+      <w:lvlText w:val="%2."/>
+      <w:lvlJc w:val="left"/>
+      <w:pPr>
+        <w:ind w:left="1440" w:hanging="360"/>
+      </w:pPr>
+    </w:lvl>
+    <w:lvl w:ilvl="2" w:tplc="0409001B" w:tentative="1">
+      <w:start w:val="1"/>
+      <w:numFmt w:val="lowerRoman"/>
+      <w:lvlText w:val="%3."/>
+      <w:lvlJc w:val="right"/>
+      <w:pPr>
+        <w:ind w:left="2160" w:hanging="180"/>
+      </w:pPr>
+    </w:lvl>
+    <w:lvl w:ilvl="3" w:tplc="0409000F" w:tentative="1">
+      <w:start w:val="1"/>
+      <w:numFmt w:val="decimal"/>
+      <w:lvlText w:val="%4."/>
+      <w:lvlJc w:val="left"/>
+      <w:pPr>
+        <w:ind w:left="2880" w:hanging="360"/>
+      </w:pPr>
+    </w:lvl>
+    <w:lvl w:ilvl="4" w:tplc="04090019" w:tentative="1">
+      <w:start w:val="1"/>
+      <w:numFmt w:val="lowerLetter"/>
+      <w:lvlText w:val="%5."/>
+      <w:lvlJc w:val="left"/>
+      <w:pPr>
+        <w:ind w:left="3600" w:hanging="360"/>
+      </w:pPr>
+    </w:lvl>
+    <w:lvl w:ilvl="5" w:tplc="0409001B" w:tentative="1">
+      <w:start w:val="1"/>
+      <w:numFmt w:val="lowerRoman"/>
+      <w:lvlText w:val="%6."/>
+      <w:lvlJc w:val="right"/>
+      <w:pPr>
+        <w:ind w:left="4320" w:hanging="180"/>
+      </w:pPr>
+    </w:lvl>
+    <w:lvl w:ilvl="6" w:tplc="0409000F" w:tentative="1">
+      <w:start w:val="1"/>
+      <w:numFmt w:val="decimal"/>
+      <w:lvlText w:val="%7."/>
+      <w:lvlJc w:val="left"/>
+      <w:pPr>
+        <w:ind w:left="5040" w:hanging="360"/>
+      </w:pPr>
+    </w:lvl>
+    <w:lvl w:ilvl="7" w:tplc="04090019" w:tentative="1">
+      <w:start w:val="1"/>
+      <w:numFmt w:val="lowerLetter"/>
+      <w:lvlText w:val="%8."/>
+      <w:lvlJc w:val="left"/>
+      <w:pPr>
+        <w:ind w:left="5760" w:hanging="360"/>
+      </w:pPr>
+    </w:lvl>
+    <w:lvl w:ilvl="8" w:tplc="0409001B" w:tentative="1">
+      <w:start w:val="1"/>
+      <w:numFmt w:val="lowerRoman"/>
+      <w:lvlText w:val="%9."/>
+      <w:lvlJc w:val="right"/>
+      <w:pPr>
+        <w:ind w:left="6480" w:hanging="180"/>
+      </w:pPr>
+    </w:lvl>
+  </w:abstractNum>
+  <w:abstractNum w:abstractNumId="20" w15:restartNumberingAfterBreak="0">
     <w:nsid w:val="71B323F2"/>
     <w:multiLevelType w:val="hybridMultilevel"/>
     <w:tmpl w:val="F692F056"/>
@@ -12564,7 +15688,7 @@
       </w:pPr>
     </w:lvl>
   </w:abstractNum>
-  <w:abstractNum w:abstractNumId="18" w15:restartNumberingAfterBreak="0">
+  <w:abstractNum w:abstractNumId="21" w15:restartNumberingAfterBreak="0">
     <w:nsid w:val="7B3156D7"/>
     <w:multiLevelType w:val="hybridMultilevel"/>
     <w:tmpl w:val="D79060AE"/>
@@ -12655,7 +15779,7 @@
       </w:pPr>
     </w:lvl>
   </w:abstractNum>
-  <w:abstractNum w:abstractNumId="19" w15:restartNumberingAfterBreak="0">
+  <w:abstractNum w:abstractNumId="22" w15:restartNumberingAfterBreak="0">
     <w:nsid w:val="7C093E54"/>
     <w:multiLevelType w:val="hybridMultilevel"/>
     <w:tmpl w:val="07E2E3AC"/>
@@ -12744,7 +15868,7 @@
       </w:pPr>
     </w:lvl>
   </w:abstractNum>
-  <w:abstractNum w:abstractNumId="20" w15:restartNumberingAfterBreak="0">
+  <w:abstractNum w:abstractNumId="23" w15:restartNumberingAfterBreak="0">
     <w:nsid w:val="7DBE32CF"/>
     <w:multiLevelType w:val="hybridMultilevel"/>
     <w:tmpl w:val="C92AF380"/>
@@ -12833,7 +15957,7 @@
       </w:pPr>
     </w:lvl>
   </w:abstractNum>
-  <w:abstractNum w:abstractNumId="21" w15:restartNumberingAfterBreak="0">
+  <w:abstractNum w:abstractNumId="24" w15:restartNumberingAfterBreak="0">
     <w:nsid w:val="7F540412"/>
     <w:multiLevelType w:val="hybridMultilevel"/>
     <w:tmpl w:val="E5C674FA"/>
@@ -12922,7 +16046,96 @@
       </w:pPr>
     </w:lvl>
   </w:abstractNum>
-  <w:abstractNum w:abstractNumId="22" w15:restartNumberingAfterBreak="0">
+  <w:abstractNum w:abstractNumId="25" w15:restartNumberingAfterBreak="0">
+    <w:nsid w:val="7F650AC6"/>
+    <w:multiLevelType w:val="hybridMultilevel"/>
+    <w:tmpl w:val="A54E48EE"/>
+    <w:lvl w:ilvl="0" w:tplc="00702200">
+      <w:start w:val="1"/>
+      <w:numFmt w:val="decimal"/>
+      <w:lvlText w:val="%1."/>
+      <w:lvlJc w:val="left"/>
+      <w:pPr>
+        <w:ind w:left="720" w:hanging="360"/>
+      </w:pPr>
+      <w:rPr>
+        <w:rFonts w:hint="default"/>
+      </w:rPr>
+    </w:lvl>
+    <w:lvl w:ilvl="1" w:tplc="04090019" w:tentative="1">
+      <w:start w:val="1"/>
+      <w:numFmt w:val="lowerLetter"/>
+      <w:lvlText w:val="%2."/>
+      <w:lvlJc w:val="left"/>
+      <w:pPr>
+        <w:ind w:left="1440" w:hanging="360"/>
+      </w:pPr>
+    </w:lvl>
+    <w:lvl w:ilvl="2" w:tplc="0409001B" w:tentative="1">
+      <w:start w:val="1"/>
+      <w:numFmt w:val="lowerRoman"/>
+      <w:lvlText w:val="%3."/>
+      <w:lvlJc w:val="right"/>
+      <w:pPr>
+        <w:ind w:left="2160" w:hanging="180"/>
+      </w:pPr>
+    </w:lvl>
+    <w:lvl w:ilvl="3" w:tplc="0409000F" w:tentative="1">
+      <w:start w:val="1"/>
+      <w:numFmt w:val="decimal"/>
+      <w:lvlText w:val="%4."/>
+      <w:lvlJc w:val="left"/>
+      <w:pPr>
+        <w:ind w:left="2880" w:hanging="360"/>
+      </w:pPr>
+    </w:lvl>
+    <w:lvl w:ilvl="4" w:tplc="04090019" w:tentative="1">
+      <w:start w:val="1"/>
+      <w:numFmt w:val="lowerLetter"/>
+      <w:lvlText w:val="%5."/>
+      <w:lvlJc w:val="left"/>
+      <w:pPr>
+        <w:ind w:left="3600" w:hanging="360"/>
+      </w:pPr>
+    </w:lvl>
+    <w:lvl w:ilvl="5" w:tplc="0409001B" w:tentative="1">
+      <w:start w:val="1"/>
+      <w:numFmt w:val="lowerRoman"/>
+      <w:lvlText w:val="%6."/>
+      <w:lvlJc w:val="right"/>
+      <w:pPr>
+        <w:ind w:left="4320" w:hanging="180"/>
+      </w:pPr>
+    </w:lvl>
+    <w:lvl w:ilvl="6" w:tplc="0409000F" w:tentative="1">
+      <w:start w:val="1"/>
+      <w:numFmt w:val="decimal"/>
+      <w:lvlText w:val="%7."/>
+      <w:lvlJc w:val="left"/>
+      <w:pPr>
+        <w:ind w:left="5040" w:hanging="360"/>
+      </w:pPr>
+    </w:lvl>
+    <w:lvl w:ilvl="7" w:tplc="04090019" w:tentative="1">
+      <w:start w:val="1"/>
+      <w:numFmt w:val="lowerLetter"/>
+      <w:lvlText w:val="%8."/>
+      <w:lvlJc w:val="left"/>
+      <w:pPr>
+        <w:ind w:left="5760" w:hanging="360"/>
+      </w:pPr>
+    </w:lvl>
+    <w:lvl w:ilvl="8" w:tplc="0409001B" w:tentative="1">
+      <w:start w:val="1"/>
+      <w:numFmt w:val="lowerRoman"/>
+      <w:lvlText w:val="%9."/>
+      <w:lvlJc w:val="right"/>
+      <w:pPr>
+        <w:ind w:left="6480" w:hanging="180"/>
+      </w:pPr>
+    </w:lvl>
+  </w:abstractNum>
+  <w:abstractNum w:abstractNumId="26" w15:restartNumberingAfterBreak="0">
     <w:nsid w:val="7F9E247D"/>
     <w:multiLevelType w:val="hybridMultilevel"/>
     <w:tmpl w:val="7CD2FB98"/>
@@ -13012,73 +16225,85 @@
     </w:lvl>
   </w:abstractNum>
   <w:num w:numId="1" w16cid:durableId="851644996">
+    <w:abstractNumId w:val="11"/>
+  </w:num>
+  <w:num w:numId="2" w16cid:durableId="1093429897">
+    <w:abstractNumId w:val="10"/>
+  </w:num>
+  <w:num w:numId="3" w16cid:durableId="392241423">
+    <w:abstractNumId w:val="12"/>
+  </w:num>
+  <w:num w:numId="4" w16cid:durableId="2033145947">
+    <w:abstractNumId w:val="24"/>
+  </w:num>
+  <w:num w:numId="5" w16cid:durableId="202055902">
+    <w:abstractNumId w:val="1"/>
+  </w:num>
+  <w:num w:numId="6" w16cid:durableId="1370255834">
+    <w:abstractNumId w:val="18"/>
+  </w:num>
+  <w:num w:numId="7" w16cid:durableId="1398819235">
     <w:abstractNumId w:val="9"/>
   </w:num>
-  <w:num w:numId="2" w16cid:durableId="1093429897">
+  <w:num w:numId="8" w16cid:durableId="1640839801">
+    <w:abstractNumId w:val="22"/>
+  </w:num>
+  <w:num w:numId="9" w16cid:durableId="1914927308">
+    <w:abstractNumId w:val="3"/>
+  </w:num>
+  <w:num w:numId="10" w16cid:durableId="578298169">
+    <w:abstractNumId w:val="17"/>
+  </w:num>
+  <w:num w:numId="11" w16cid:durableId="1107581818">
+    <w:abstractNumId w:val="7"/>
+  </w:num>
+  <w:num w:numId="12" w16cid:durableId="2062249634">
     <w:abstractNumId w:val="8"/>
   </w:num>
-  <w:num w:numId="3" w16cid:durableId="392241423">
-    <w:abstractNumId w:val="10"/>
+  <w:num w:numId="13" w16cid:durableId="819930803">
+    <w:abstractNumId w:val="23"/>
   </w:num>
-  <w:num w:numId="4" w16cid:durableId="2033145947">
+  <w:num w:numId="14" w16cid:durableId="1214193706">
+    <w:abstractNumId w:val="16"/>
+  </w:num>
+  <w:num w:numId="15" w16cid:durableId="1183664756">
+    <w:abstractNumId w:val="14"/>
+  </w:num>
+  <w:num w:numId="16" w16cid:durableId="537856220">
+    <w:abstractNumId w:val="4"/>
+  </w:num>
+  <w:num w:numId="17" w16cid:durableId="463011993">
+    <w:abstractNumId w:val="15"/>
+  </w:num>
+  <w:num w:numId="18" w16cid:durableId="1482582286">
+    <w:abstractNumId w:val="20"/>
+  </w:num>
+  <w:num w:numId="19" w16cid:durableId="1501500492">
+    <w:abstractNumId w:val="13"/>
+  </w:num>
+  <w:num w:numId="20" w16cid:durableId="1992253231">
     <w:abstractNumId w:val="21"/>
   </w:num>
-  <w:num w:numId="5" w16cid:durableId="202055902">
+  <w:num w:numId="21" w16cid:durableId="1919510597">
+    <w:abstractNumId w:val="6"/>
+  </w:num>
+  <w:num w:numId="22" w16cid:durableId="646712018">
+    <w:abstractNumId w:val="2"/>
+  </w:num>
+  <w:num w:numId="23" w16cid:durableId="233318046">
+    <w:abstractNumId w:val="26"/>
+  </w:num>
+  <w:num w:numId="24" w16cid:durableId="271715766">
+    <w:abstractNumId w:val="5"/>
+  </w:num>
+  <w:num w:numId="25" w16cid:durableId="496187473">
+    <w:abstractNumId w:val="25"/>
+  </w:num>
+  <w:num w:numId="26" w16cid:durableId="1878423866">
     <w:abstractNumId w:val="0"/>
   </w:num>
-  <w:num w:numId="6" w16cid:durableId="1370255834">
-    <w:abstractNumId w:val="16"/>
-  </w:num>
-  <w:num w:numId="7" w16cid:durableId="1398819235">
-    <w:abstractNumId w:val="7"/>
-  </w:num>
-  <w:num w:numId="8" w16cid:durableId="1640839801">
+  <w:num w:numId="27" w16cid:durableId="1177305161">
     <w:abstractNumId w:val="19"/>
-  </w:num>
-  <w:num w:numId="9" w16cid:durableId="1914927308">
-    <w:abstractNumId w:val="2"/>
-  </w:num>
-  <w:num w:numId="10" w16cid:durableId="578298169">
-    <w:abstractNumId w:val="15"/>
-  </w:num>
-  <w:num w:numId="11" w16cid:durableId="1107581818">
-    <w:abstractNumId w:val="5"/>
-  </w:num>
-  <w:num w:numId="12" w16cid:durableId="2062249634">
-    <w:abstractNumId w:val="6"/>
-  </w:num>
-  <w:num w:numId="13" w16cid:durableId="819930803">
-    <w:abstractNumId w:val="20"/>
-  </w:num>
-  <w:num w:numId="14" w16cid:durableId="1214193706">
-    <w:abstractNumId w:val="14"/>
-  </w:num>
-  <w:num w:numId="15" w16cid:durableId="1183664756">
-    <w:abstractNumId w:val="12"/>
-  </w:num>
-  <w:num w:numId="16" w16cid:durableId="537856220">
-    <w:abstractNumId w:val="3"/>
-  </w:num>
-  <w:num w:numId="17" w16cid:durableId="463011993">
-    <w:abstractNumId w:val="13"/>
-  </w:num>
-  <w:num w:numId="18" w16cid:durableId="1482582286">
-    <w:abstractNumId w:val="17"/>
-  </w:num>
-  <w:num w:numId="19" w16cid:durableId="1501500492">
-    <w:abstractNumId w:val="11"/>
-  </w:num>
-  <w:num w:numId="20" w16cid:durableId="1992253231">
-    <w:abstractNumId w:val="18"/>
-  </w:num>
-  <w:num w:numId="21" w16cid:durableId="1919510597">
-    <w:abstractNumId w:val="4"/>
-  </w:num>
-  <w:num w:numId="22" w16cid:durableId="646712018">
-    <w:abstractNumId w:val="1"/>
-  </w:num>
-  <w:num w:numId="23" w16cid:durableId="233318046">
-    <w:abstractNumId w:val="22"/>
   </w:num>
 </w:numbering>
 </file>
@@ -14013,6 +17238,25 @@
       <w:spacing w:after="0" w:line="240" w:lineRule="auto"/>
     </w:pPr>
   </w:style>
+  <w:style w:type="table" w:styleId="TableGrid">
+    <w:name w:val="Table Grid"/>
+    <w:basedOn w:val="TableNormal"/>
+    <w:uiPriority w:val="39"/>
+    <w:rsid w:val="00530D91"/>
+    <w:pPr>
+      <w:spacing w:after="0" w:line="240" w:lineRule="auto"/>
+    </w:pPr>
+    <w:tblPr>
+      <w:tblBorders>
+        <w:top w:val="single" w:sz="4" w:space="0" w:color="auto"/>
+        <w:left w:val="single" w:sz="4" w:space="0" w:color="auto"/>
+        <w:bottom w:val="single" w:sz="4" w:space="0" w:color="auto"/>
+        <w:right w:val="single" w:sz="4" w:space="0" w:color="auto"/>
+        <w:insideH w:val="single" w:sz="4" w:space="0" w:color="auto"/>
+        <w:insideV w:val="single" w:sz="4" w:space="0" w:color="auto"/>
+      </w:tblBorders>
+    </w:tblPr>
+  </w:style>
 </w:styles>
 </file>
 

</xml_diff>

<commit_message>
Algebra 2 - Chapter 1: Polynomial Expressions and Equations - 1.3 The Remainder Theorem and the Factor Theorem - Check Your Understanding of Section 1.3 - B. Show how you arrived at your answers.
</commit_message>
<xml_diff>
--- a/Algebra-2/ch01/Algebra 2 - Chapter 1.docx
+++ b/Algebra-2/ch01/Algebra 2 - Chapter 1.docx
@@ -3365,16 +3365,7 @@
           <w:rPr>
             <w:rFonts w:ascii="Cambria Math" w:eastAsiaTheme="minorEastAsia" w:hAnsi="Cambria Math"/>
           </w:rPr>
-          <m:t>+5</m:t>
-        </m:r>
-        <m:r>
-          <m:rPr>
-            <m:sty m:val="bi"/>
-          </m:rPr>
-          <w:rPr>
-            <w:rFonts w:ascii="Cambria Math" w:eastAsiaTheme="minorEastAsia" w:hAnsi="Cambria Math"/>
-          </w:rPr>
-          <m:t>x+2 R</m:t>
+          <m:t>+5x+2 R</m:t>
         </m:r>
         <m:r>
           <m:rPr>
@@ -7179,7 +7170,16 @@
           <w:rPr>
             <w:rFonts w:ascii="Cambria Math" w:eastAsiaTheme="minorEastAsia" w:hAnsi="Cambria Math"/>
           </w:rPr>
-          <m:t>-5x+7)</m:t>
+          <m:t>-5</m:t>
+        </m:r>
+        <m:r>
+          <m:rPr>
+            <m:sty m:val="bi"/>
+          </m:rPr>
+          <w:rPr>
+            <w:rFonts w:ascii="Cambria Math" w:eastAsiaTheme="minorEastAsia" w:hAnsi="Cambria Math"/>
+          </w:rPr>
+          <m:t>x+7)</m:t>
         </m:r>
       </m:oMath>
     </w:p>
@@ -11336,6 +11336,9 @@
             <m:t>+28=</m:t>
           </m:r>
           <m:r>
+            <m:rPr>
+              <m:sty m:val="p"/>
+            </m:rPr>
             <w:rPr>
               <w:rFonts w:ascii="Cambria Math" w:eastAsiaTheme="minorEastAsia" w:hAnsi="Cambria Math"/>
             </w:rPr>
@@ -11350,6 +11353,9 @@
             <m:t>-250+175+50+28=3</m:t>
           </m:r>
           <m:r>
+            <m:rPr>
+              <m:sty m:val="p"/>
+            </m:rPr>
             <w:rPr>
               <w:rFonts w:eastAsiaTheme="minorEastAsia"/>
             </w:rPr>
@@ -11763,6 +11769,9 @@
             <m:t>+2a-3=</m:t>
           </m:r>
           <m:r>
+            <m:rPr>
+              <m:sty m:val="p"/>
+            </m:rPr>
             <w:rPr>
               <w:rFonts w:ascii="Cambria Math" w:hAnsi="Cambria Math"/>
             </w:rPr>
@@ -11783,6 +11792,9 @@
             <m:t>, 2a=10, a=5</m:t>
           </m:r>
           <m:r>
+            <m:rPr>
+              <m:sty m:val="p"/>
+            </m:rPr>
             <w:rPr>
               <w:rFonts w:eastAsiaTheme="minorEastAsia"/>
             </w:rPr>
@@ -12035,6 +12047,9 @@
             <m:t>+4=27+9a-15+4=</m:t>
           </m:r>
           <m:r>
+            <m:rPr>
+              <m:sty m:val="p"/>
+            </m:rPr>
             <w:rPr>
               <w:rFonts w:ascii="Cambria Math" w:hAnsi="Cambria Math"/>
             </w:rPr>
@@ -12049,6 +12064,9 @@
             <m:t>9a+16=97, 9a=81, a=9</m:t>
           </m:r>
           <m:r>
+            <m:rPr>
+              <m:sty m:val="p"/>
+            </m:rPr>
             <w:rPr>
               <w:rFonts w:eastAsiaTheme="minorEastAsia"/>
             </w:rPr>
@@ -13385,6 +13403,9 @@
             <m:t>+a=</m:t>
           </m:r>
           <m:r>
+            <m:rPr>
+              <m:sty m:val="p"/>
+            </m:rPr>
             <w:rPr>
               <w:rFonts w:ascii="Cambria Math" w:hAnsi="Cambria Math"/>
             </w:rPr>
@@ -13405,6 +13426,9 @@
             <m:t>=60+a=0, a=-60</m:t>
           </m:r>
           <m:r>
+            <m:rPr>
+              <m:sty m:val="p"/>
+            </m:rPr>
             <w:rPr>
               <w:rFonts w:eastAsiaTheme="minorEastAsia"/>
             </w:rPr>
@@ -13675,6 +13699,9 @@
             <m:t>-26=</m:t>
           </m:r>
           <m:r>
+            <m:rPr>
+              <m:sty m:val="p"/>
+            </m:rPr>
             <w:rPr>
               <w:rFonts w:ascii="Cambria Math" w:hAnsi="Cambria Math"/>
             </w:rPr>
@@ -13686,39 +13713,12 @@
             <w:rPr>
               <w:rFonts w:ascii="Cambria Math" w:hAnsi="Cambria Math"/>
             </w:rPr>
-            <m:t>-8+4a</m:t>
+            <m:t>-8+4a+10-26=4a-24=0, a=6</m:t>
           </m:r>
           <m:r>
-            <w:rPr>
-              <w:rFonts w:ascii="Cambria Math" w:hAnsi="Cambria Math"/>
-            </w:rPr>
-            <m:t>+</m:t>
-          </m:r>
-          <m:r>
-            <w:rPr>
-              <w:rFonts w:ascii="Cambria Math" w:hAnsi="Cambria Math"/>
-            </w:rPr>
-            <m:t>10-26=4a-</m:t>
-          </m:r>
-          <m:r>
-            <w:rPr>
-              <w:rFonts w:ascii="Cambria Math" w:hAnsi="Cambria Math"/>
-            </w:rPr>
-            <m:t>2</m:t>
-          </m:r>
-          <m:r>
-            <w:rPr>
-              <w:rFonts w:ascii="Cambria Math" w:hAnsi="Cambria Math"/>
-            </w:rPr>
-            <m:t>4=0, a=</m:t>
-          </m:r>
-          <m:r>
-            <w:rPr>
-              <w:rFonts w:ascii="Cambria Math" w:hAnsi="Cambria Math"/>
-            </w:rPr>
-            <m:t>6</m:t>
-          </m:r>
-          <m:r>
+            <m:rPr>
+              <m:sty m:val="p"/>
+            </m:rPr>
             <w:rPr>
               <w:rFonts w:eastAsiaTheme="minorEastAsia"/>
             </w:rPr>
@@ -13735,7 +13735,1558 @@
         <w:t>(3) 6</w:t>
       </w:r>
     </w:p>
-    <w:p/>
+    <w:p>
+      <w:pPr>
+        <w:pStyle w:val="ListParagraph"/>
+        <w:numPr>
+          <w:ilvl w:val="0"/>
+          <w:numId w:val="24"/>
+        </w:numPr>
+      </w:pPr>
+      <w:r>
+        <w:rPr>
+          <w:i/>
+          <w:iCs/>
+        </w:rPr>
+        <w:t>Show how you arrived at your answers</w:t>
+      </w:r>
+      <w:r>
+        <w:t>.</w:t>
+      </w:r>
+    </w:p>
+    <w:p>
+      <w:pPr>
+        <w:pStyle w:val="ListParagraph"/>
+        <w:numPr>
+          <w:ilvl w:val="0"/>
+          <w:numId w:val="28"/>
+        </w:numPr>
+        <w:rPr>
+          <w:b/>
+          <w:bCs/>
+        </w:rPr>
+      </w:pPr>
+      <w:r>
+        <w:t xml:space="preserve">What is the remainder when </w:t>
+      </w:r>
+      <w:r>
+        <w:rPr>
+          <w:rFonts w:eastAsiaTheme="minorEastAsia"/>
+        </w:rPr>
+        <w:br/>
+      </w:r>
+      <m:oMath>
+        <m:sSup>
+          <m:sSupPr>
+            <m:ctrlPr>
+              <w:rPr>
+                <w:rFonts w:ascii="Cambria Math" w:hAnsi="Cambria Math"/>
+                <w:i/>
+              </w:rPr>
+            </m:ctrlPr>
+          </m:sSupPr>
+          <m:e>
+            <m:r>
+              <w:rPr>
+                <w:rFonts w:ascii="Cambria Math" w:hAnsi="Cambria Math"/>
+              </w:rPr>
+              <m:t>x</m:t>
+            </m:r>
+          </m:e>
+          <m:sup>
+            <m:r>
+              <w:rPr>
+                <w:rFonts w:ascii="Cambria Math" w:hAnsi="Cambria Math"/>
+              </w:rPr>
+              <m:t>3</m:t>
+            </m:r>
+          </m:sup>
+        </m:sSup>
+        <m:r>
+          <w:rPr>
+            <w:rFonts w:ascii="Cambria Math" w:hAnsi="Cambria Math"/>
+          </w:rPr>
+          <m:t>+5</m:t>
+        </m:r>
+        <m:sSup>
+          <m:sSupPr>
+            <m:ctrlPr>
+              <w:rPr>
+                <w:rFonts w:ascii="Cambria Math" w:hAnsi="Cambria Math"/>
+                <w:i/>
+              </w:rPr>
+            </m:ctrlPr>
+          </m:sSupPr>
+          <m:e>
+            <m:r>
+              <w:rPr>
+                <w:rFonts w:ascii="Cambria Math" w:hAnsi="Cambria Math"/>
+              </w:rPr>
+              <m:t>x</m:t>
+            </m:r>
+          </m:e>
+          <m:sup>
+            <m:r>
+              <w:rPr>
+                <w:rFonts w:ascii="Cambria Math" w:hAnsi="Cambria Math"/>
+              </w:rPr>
+              <m:t>2</m:t>
+            </m:r>
+          </m:sup>
+        </m:sSup>
+        <m:r>
+          <w:rPr>
+            <w:rFonts w:ascii="Cambria Math" w:hAnsi="Cambria Math"/>
+          </w:rPr>
+          <m:t>-7x+3</m:t>
+        </m:r>
+      </m:oMath>
+      <w:r>
+        <w:rPr>
+          <w:rFonts w:eastAsiaTheme="minorEastAsia"/>
+        </w:rPr>
+        <w:t xml:space="preserve"> is divided by </w:t>
+      </w:r>
+      <m:oMath>
+        <m:r>
+          <w:rPr>
+            <w:rFonts w:ascii="Cambria Math" w:eastAsiaTheme="minorEastAsia" w:hAnsi="Cambria Math"/>
+          </w:rPr>
+          <m:t>x-4</m:t>
+        </m:r>
+      </m:oMath>
+      <w:r>
+        <w:rPr>
+          <w:rFonts w:eastAsiaTheme="minorEastAsia"/>
+        </w:rPr>
+        <w:t>?</w:t>
+      </w:r>
+      <w:r>
+        <w:rPr>
+          <w:rFonts w:eastAsiaTheme="minorEastAsia"/>
+        </w:rPr>
+        <w:br/>
+      </w:r>
+      <w:proofErr w:type="gramStart"/>
+      <w:r>
+        <w:rPr>
+          <w:rFonts w:eastAsiaTheme="minorEastAsia"/>
+        </w:rPr>
+        <w:t>f(</w:t>
+      </w:r>
+      <w:proofErr w:type="gramEnd"/>
+      <w:r>
+        <w:rPr>
+          <w:rFonts w:eastAsiaTheme="minorEastAsia"/>
+        </w:rPr>
+        <w:t>4)</w:t>
+      </w:r>
+      <w:r>
+        <w:rPr>
+          <w:rFonts w:eastAsiaTheme="minorEastAsia"/>
+        </w:rPr>
+        <w:br/>
+      </w:r>
+      <m:oMathPara>
+        <m:oMathParaPr>
+          <m:jc m:val="left"/>
+        </m:oMathParaPr>
+        <m:oMath>
+          <m:sSup>
+            <m:sSupPr>
+              <m:ctrlPr>
+                <w:rPr>
+                  <w:rFonts w:ascii="Cambria Math" w:hAnsi="Cambria Math"/>
+                  <w:i/>
+                </w:rPr>
+              </m:ctrlPr>
+            </m:sSupPr>
+            <m:e>
+              <m:r>
+                <w:rPr>
+                  <w:rFonts w:ascii="Cambria Math" w:hAnsi="Cambria Math"/>
+                </w:rPr>
+                <m:t>4</m:t>
+              </m:r>
+            </m:e>
+            <m:sup>
+              <m:r>
+                <w:rPr>
+                  <w:rFonts w:ascii="Cambria Math" w:hAnsi="Cambria Math"/>
+                </w:rPr>
+                <m:t>3</m:t>
+              </m:r>
+            </m:sup>
+          </m:sSup>
+          <m:r>
+            <w:rPr>
+              <w:rFonts w:ascii="Cambria Math" w:hAnsi="Cambria Math"/>
+            </w:rPr>
+            <m:t>+5</m:t>
+          </m:r>
+          <m:d>
+            <m:dPr>
+              <m:ctrlPr>
+                <w:rPr>
+                  <w:rFonts w:ascii="Cambria Math" w:hAnsi="Cambria Math"/>
+                  <w:i/>
+                </w:rPr>
+              </m:ctrlPr>
+            </m:dPr>
+            <m:e>
+              <m:sSup>
+                <m:sSupPr>
+                  <m:ctrlPr>
+                    <w:rPr>
+                      <w:rFonts w:ascii="Cambria Math" w:hAnsi="Cambria Math"/>
+                      <w:i/>
+                    </w:rPr>
+                  </m:ctrlPr>
+                </m:sSupPr>
+                <m:e>
+                  <m:r>
+                    <w:rPr>
+                      <w:rFonts w:ascii="Cambria Math" w:hAnsi="Cambria Math"/>
+                    </w:rPr>
+                    <m:t>4</m:t>
+                  </m:r>
+                </m:e>
+                <m:sup>
+                  <m:r>
+                    <w:rPr>
+                      <w:rFonts w:ascii="Cambria Math" w:hAnsi="Cambria Math"/>
+                    </w:rPr>
+                    <m:t>2</m:t>
+                  </m:r>
+                </m:sup>
+              </m:sSup>
+            </m:e>
+          </m:d>
+          <m:r>
+            <w:rPr>
+              <w:rFonts w:ascii="Cambria Math" w:hAnsi="Cambria Math"/>
+            </w:rPr>
+            <m:t>-7</m:t>
+          </m:r>
+          <m:d>
+            <m:dPr>
+              <m:ctrlPr>
+                <w:rPr>
+                  <w:rFonts w:ascii="Cambria Math" w:hAnsi="Cambria Math"/>
+                  <w:i/>
+                </w:rPr>
+              </m:ctrlPr>
+            </m:dPr>
+            <m:e>
+              <m:r>
+                <w:rPr>
+                  <w:rFonts w:ascii="Cambria Math" w:hAnsi="Cambria Math"/>
+                </w:rPr>
+                <m:t>4</m:t>
+              </m:r>
+            </m:e>
+          </m:d>
+          <m:r>
+            <w:rPr>
+              <w:rFonts w:ascii="Cambria Math" w:hAnsi="Cambria Math"/>
+            </w:rPr>
+            <m:t>+3=64+80-28+3=</m:t>
+          </m:r>
+          <m:r>
+            <w:rPr>
+              <w:rFonts w:ascii="Cambria Math" w:hAnsi="Cambria Math"/>
+            </w:rPr>
+            <w:br/>
+          </m:r>
+        </m:oMath>
+        <m:oMath>
+          <m:r>
+            <m:rPr>
+              <m:sty m:val="bi"/>
+            </m:rPr>
+            <w:rPr>
+              <w:rFonts w:ascii="Cambria Math" w:hAnsi="Cambria Math"/>
+            </w:rPr>
+            <m:t>119</m:t>
+          </m:r>
+        </m:oMath>
+      </m:oMathPara>
+    </w:p>
+    <w:p>
+      <w:pPr>
+        <w:pStyle w:val="ListParagraph"/>
+        <w:numPr>
+          <w:ilvl w:val="0"/>
+          <w:numId w:val="28"/>
+        </w:numPr>
+        <w:rPr>
+          <w:b/>
+          <w:bCs/>
+        </w:rPr>
+      </w:pPr>
+      <m:oMath>
+        <m:r>
+          <w:rPr>
+            <w:rFonts w:ascii="Cambria Math" w:hAnsi="Cambria Math"/>
+          </w:rPr>
+          <m:t>f</m:t>
+        </m:r>
+        <m:d>
+          <m:dPr>
+            <m:ctrlPr>
+              <w:rPr>
+                <w:rFonts w:ascii="Cambria Math" w:hAnsi="Cambria Math"/>
+                <w:i/>
+              </w:rPr>
+            </m:ctrlPr>
+          </m:dPr>
+          <m:e>
+            <m:r>
+              <w:rPr>
+                <w:rFonts w:ascii="Cambria Math" w:hAnsi="Cambria Math"/>
+              </w:rPr>
+              <m:t>x</m:t>
+            </m:r>
+          </m:e>
+        </m:d>
+        <m:r>
+          <w:rPr>
+            <w:rFonts w:ascii="Cambria Math" w:hAnsi="Cambria Math"/>
+          </w:rPr>
+          <m:t>=</m:t>
+        </m:r>
+        <m:sSup>
+          <m:sSupPr>
+            <m:ctrlPr>
+              <w:rPr>
+                <w:rFonts w:ascii="Cambria Math" w:hAnsi="Cambria Math"/>
+                <w:i/>
+              </w:rPr>
+            </m:ctrlPr>
+          </m:sSupPr>
+          <m:e>
+            <m:r>
+              <w:rPr>
+                <w:rFonts w:ascii="Cambria Math" w:hAnsi="Cambria Math"/>
+              </w:rPr>
+              <m:t>x</m:t>
+            </m:r>
+          </m:e>
+          <m:sup>
+            <m:r>
+              <w:rPr>
+                <w:rFonts w:ascii="Cambria Math" w:hAnsi="Cambria Math"/>
+              </w:rPr>
+              <m:t>4</m:t>
+            </m:r>
+          </m:sup>
+        </m:sSup>
+        <m:r>
+          <w:rPr>
+            <w:rFonts w:ascii="Cambria Math" w:hAnsi="Cambria Math"/>
+          </w:rPr>
+          <m:t>-3</m:t>
+        </m:r>
+        <m:sSup>
+          <m:sSupPr>
+            <m:ctrlPr>
+              <w:rPr>
+                <w:rFonts w:ascii="Cambria Math" w:hAnsi="Cambria Math"/>
+                <w:i/>
+              </w:rPr>
+            </m:ctrlPr>
+          </m:sSupPr>
+          <m:e>
+            <m:r>
+              <w:rPr>
+                <w:rFonts w:ascii="Cambria Math" w:hAnsi="Cambria Math"/>
+              </w:rPr>
+              <m:t>x</m:t>
+            </m:r>
+          </m:e>
+          <m:sup>
+            <m:r>
+              <w:rPr>
+                <w:rFonts w:ascii="Cambria Math" w:hAnsi="Cambria Math"/>
+              </w:rPr>
+              <m:t>3</m:t>
+            </m:r>
+          </m:sup>
+        </m:sSup>
+        <m:r>
+          <w:rPr>
+            <w:rFonts w:ascii="Cambria Math" w:hAnsi="Cambria Math"/>
+          </w:rPr>
+          <m:t>+6x-11</m:t>
+        </m:r>
+      </m:oMath>
+      <w:r>
+        <w:rPr>
+          <w:rFonts w:eastAsiaTheme="minorEastAsia"/>
+        </w:rPr>
+        <w:t xml:space="preserve">. If </w:t>
+      </w:r>
+      <m:oMath>
+        <m:r>
+          <w:rPr>
+            <w:rFonts w:ascii="Cambria Math" w:eastAsiaTheme="minorEastAsia" w:hAnsi="Cambria Math"/>
+          </w:rPr>
+          <m:t>f</m:t>
+        </m:r>
+        <m:d>
+          <m:dPr>
+            <m:ctrlPr>
+              <w:rPr>
+                <w:rFonts w:ascii="Cambria Math" w:eastAsiaTheme="minorEastAsia" w:hAnsi="Cambria Math"/>
+                <w:i/>
+              </w:rPr>
+            </m:ctrlPr>
+          </m:dPr>
+          <m:e>
+            <m:r>
+              <w:rPr>
+                <w:rFonts w:ascii="Cambria Math" w:eastAsiaTheme="minorEastAsia" w:hAnsi="Cambria Math"/>
+              </w:rPr>
+              <m:t>3</m:t>
+            </m:r>
+          </m:e>
+        </m:d>
+        <m:r>
+          <w:rPr>
+            <w:rFonts w:ascii="Cambria Math" w:eastAsiaTheme="minorEastAsia" w:hAnsi="Cambria Math"/>
+          </w:rPr>
+          <m:t>=7</m:t>
+        </m:r>
+      </m:oMath>
+      <w:r>
+        <w:rPr>
+          <w:rFonts w:eastAsiaTheme="minorEastAsia"/>
+        </w:rPr>
+        <w:t xml:space="preserve">, what is the reminder when </w:t>
+      </w:r>
+      <m:oMath>
+        <m:sSup>
+          <m:sSupPr>
+            <m:ctrlPr>
+              <w:rPr>
+                <w:rFonts w:ascii="Cambria Math" w:hAnsi="Cambria Math"/>
+                <w:i/>
+              </w:rPr>
+            </m:ctrlPr>
+          </m:sSupPr>
+          <m:e>
+            <m:r>
+              <w:rPr>
+                <w:rFonts w:ascii="Cambria Math" w:hAnsi="Cambria Math"/>
+              </w:rPr>
+              <m:t>x</m:t>
+            </m:r>
+          </m:e>
+          <m:sup>
+            <m:r>
+              <w:rPr>
+                <w:rFonts w:ascii="Cambria Math" w:hAnsi="Cambria Math"/>
+              </w:rPr>
+              <m:t>4</m:t>
+            </m:r>
+          </m:sup>
+        </m:sSup>
+        <m:r>
+          <w:rPr>
+            <w:rFonts w:ascii="Cambria Math" w:hAnsi="Cambria Math"/>
+          </w:rPr>
+          <m:t>-3</m:t>
+        </m:r>
+        <m:sSup>
+          <m:sSupPr>
+            <m:ctrlPr>
+              <w:rPr>
+                <w:rFonts w:ascii="Cambria Math" w:hAnsi="Cambria Math"/>
+                <w:i/>
+              </w:rPr>
+            </m:ctrlPr>
+          </m:sSupPr>
+          <m:e>
+            <m:r>
+              <w:rPr>
+                <w:rFonts w:ascii="Cambria Math" w:hAnsi="Cambria Math"/>
+              </w:rPr>
+              <m:t>x</m:t>
+            </m:r>
+          </m:e>
+          <m:sup>
+            <m:r>
+              <w:rPr>
+                <w:rFonts w:ascii="Cambria Math" w:hAnsi="Cambria Math"/>
+              </w:rPr>
+              <m:t>3</m:t>
+            </m:r>
+          </m:sup>
+        </m:sSup>
+        <m:r>
+          <w:rPr>
+            <w:rFonts w:ascii="Cambria Math" w:hAnsi="Cambria Math"/>
+          </w:rPr>
+          <m:t>+6x-11</m:t>
+        </m:r>
+      </m:oMath>
+      <w:r>
+        <w:rPr>
+          <w:rFonts w:eastAsiaTheme="minorEastAsia"/>
+        </w:rPr>
+        <w:t xml:space="preserve"> is divided by </w:t>
+      </w:r>
+      <m:oMath>
+        <m:r>
+          <w:rPr>
+            <w:rFonts w:ascii="Cambria Math" w:eastAsiaTheme="minorEastAsia" w:hAnsi="Cambria Math"/>
+          </w:rPr>
+          <m:t>(x-3)</m:t>
+        </m:r>
+      </m:oMath>
+      <w:r>
+        <w:rPr>
+          <w:rFonts w:eastAsiaTheme="minorEastAsia"/>
+        </w:rPr>
+        <w:t>?</w:t>
+      </w:r>
+      <w:r>
+        <w:rPr>
+          <w:rFonts w:eastAsiaTheme="minorEastAsia"/>
+        </w:rPr>
+        <w:br/>
+      </w:r>
+      <w:r>
+        <w:rPr>
+          <w:rFonts w:eastAsiaTheme="minorEastAsia"/>
+        </w:rPr>
+        <w:br/>
+      </w:r>
+      <w:r>
+        <w:rPr>
+          <w:rFonts w:eastAsiaTheme="minorEastAsia"/>
+          <w:b/>
+          <w:bCs/>
+        </w:rPr>
+        <w:t>Using the Remainder Theorem, the remainder is 7.</w:t>
+      </w:r>
+    </w:p>
+    <w:p>
+      <w:pPr>
+        <w:pStyle w:val="ListParagraph"/>
+        <w:numPr>
+          <w:ilvl w:val="0"/>
+          <w:numId w:val="28"/>
+        </w:numPr>
+        <w:rPr>
+          <w:b/>
+          <w:bCs/>
+        </w:rPr>
+      </w:pPr>
+      <w:r>
+        <w:t xml:space="preserve">If the remainder when </w:t>
+      </w:r>
+      <m:oMath>
+        <m:sSup>
+          <m:sSupPr>
+            <m:ctrlPr>
+              <w:rPr>
+                <w:rFonts w:ascii="Cambria Math" w:hAnsi="Cambria Math"/>
+                <w:i/>
+              </w:rPr>
+            </m:ctrlPr>
+          </m:sSupPr>
+          <m:e>
+            <m:r>
+              <w:rPr>
+                <w:rFonts w:ascii="Cambria Math" w:hAnsi="Cambria Math"/>
+              </w:rPr>
+              <m:t>x</m:t>
+            </m:r>
+          </m:e>
+          <m:sup>
+            <m:r>
+              <w:rPr>
+                <w:rFonts w:ascii="Cambria Math" w:hAnsi="Cambria Math"/>
+              </w:rPr>
+              <m:t>3</m:t>
+            </m:r>
+          </m:sup>
+        </m:sSup>
+        <m:r>
+          <w:rPr>
+            <w:rFonts w:ascii="Cambria Math" w:hAnsi="Cambria Math"/>
+          </w:rPr>
+          <m:t>+4</m:t>
+        </m:r>
+        <m:sSup>
+          <m:sSupPr>
+            <m:ctrlPr>
+              <w:rPr>
+                <w:rFonts w:ascii="Cambria Math" w:hAnsi="Cambria Math"/>
+                <w:i/>
+              </w:rPr>
+            </m:ctrlPr>
+          </m:sSupPr>
+          <m:e>
+            <m:r>
+              <w:rPr>
+                <w:rFonts w:ascii="Cambria Math" w:hAnsi="Cambria Math"/>
+              </w:rPr>
+              <m:t>x</m:t>
+            </m:r>
+          </m:e>
+          <m:sup>
+            <m:r>
+              <w:rPr>
+                <w:rFonts w:ascii="Cambria Math" w:hAnsi="Cambria Math"/>
+              </w:rPr>
+              <m:t>2</m:t>
+            </m:r>
+          </m:sup>
+        </m:sSup>
+        <m:r>
+          <w:rPr>
+            <w:rFonts w:ascii="Cambria Math" w:hAnsi="Cambria Math"/>
+          </w:rPr>
+          <m:t>-9x+2</m:t>
+        </m:r>
+      </m:oMath>
+      <w:r>
+        <w:rPr>
+          <w:rFonts w:eastAsiaTheme="minorEastAsia"/>
+        </w:rPr>
+        <w:t xml:space="preserve"> is divided by </w:t>
+      </w:r>
+      <m:oMath>
+        <m:r>
+          <w:rPr>
+            <w:rFonts w:ascii="Cambria Math" w:eastAsiaTheme="minorEastAsia" w:hAnsi="Cambria Math"/>
+          </w:rPr>
+          <m:t>(x-4)</m:t>
+        </m:r>
+      </m:oMath>
+      <w:r>
+        <w:rPr>
+          <w:rFonts w:eastAsiaTheme="minorEastAsia"/>
+        </w:rPr>
+        <w:t xml:space="preserve"> is 94, what is the remainder </w:t>
+      </w:r>
+      <m:oMath>
+        <m:sSup>
+          <m:sSupPr>
+            <m:ctrlPr>
+              <w:rPr>
+                <w:rFonts w:ascii="Cambria Math" w:hAnsi="Cambria Math"/>
+                <w:i/>
+              </w:rPr>
+            </m:ctrlPr>
+          </m:sSupPr>
+          <m:e>
+            <m:r>
+              <w:rPr>
+                <w:rFonts w:ascii="Cambria Math" w:hAnsi="Cambria Math"/>
+              </w:rPr>
+              <m:t>x</m:t>
+            </m:r>
+          </m:e>
+          <m:sup>
+            <m:r>
+              <w:rPr>
+                <w:rFonts w:ascii="Cambria Math" w:hAnsi="Cambria Math"/>
+              </w:rPr>
+              <m:t>3</m:t>
+            </m:r>
+          </m:sup>
+        </m:sSup>
+        <m:r>
+          <w:rPr>
+            <w:rFonts w:ascii="Cambria Math" w:hAnsi="Cambria Math"/>
+          </w:rPr>
+          <m:t>+4</m:t>
+        </m:r>
+        <m:sSup>
+          <m:sSupPr>
+            <m:ctrlPr>
+              <w:rPr>
+                <w:rFonts w:ascii="Cambria Math" w:hAnsi="Cambria Math"/>
+                <w:i/>
+              </w:rPr>
+            </m:ctrlPr>
+          </m:sSupPr>
+          <m:e>
+            <m:r>
+              <w:rPr>
+                <w:rFonts w:ascii="Cambria Math" w:hAnsi="Cambria Math"/>
+              </w:rPr>
+              <m:t>x</m:t>
+            </m:r>
+          </m:e>
+          <m:sup>
+            <m:r>
+              <w:rPr>
+                <w:rFonts w:ascii="Cambria Math" w:hAnsi="Cambria Math"/>
+              </w:rPr>
+              <m:t>2</m:t>
+            </m:r>
+          </m:sup>
+        </m:sSup>
+        <m:r>
+          <w:rPr>
+            <w:rFonts w:ascii="Cambria Math" w:hAnsi="Cambria Math"/>
+          </w:rPr>
+          <m:t>-9x+</m:t>
+        </m:r>
+        <m:r>
+          <w:rPr>
+            <w:rFonts w:ascii="Cambria Math" w:hAnsi="Cambria Math"/>
+          </w:rPr>
+          <m:t>8</m:t>
+        </m:r>
+      </m:oMath>
+      <w:r>
+        <w:rPr>
+          <w:rFonts w:eastAsiaTheme="minorEastAsia"/>
+        </w:rPr>
+        <w:t xml:space="preserve"> is divided by </w:t>
+      </w:r>
+      <m:oMath>
+        <m:r>
+          <w:rPr>
+            <w:rFonts w:ascii="Cambria Math" w:eastAsiaTheme="minorEastAsia" w:hAnsi="Cambria Math"/>
+          </w:rPr>
+          <m:t>x-4</m:t>
+        </m:r>
+      </m:oMath>
+      <w:r>
+        <w:rPr>
+          <w:rFonts w:eastAsiaTheme="minorEastAsia"/>
+        </w:rPr>
+        <w:t>?</w:t>
+      </w:r>
+      <w:r>
+        <w:rPr>
+          <w:rFonts w:eastAsiaTheme="minorEastAsia"/>
+        </w:rPr>
+        <w:br/>
+      </w:r>
+      <w:r>
+        <w:rPr>
+          <w:rFonts w:eastAsiaTheme="minorEastAsia"/>
+        </w:rPr>
+        <w:br/>
+      </w:r>
+      <w:r>
+        <w:rPr>
+          <w:rFonts w:eastAsiaTheme="minorEastAsia"/>
+          <w:b/>
+          <w:bCs/>
+        </w:rPr>
+        <w:t xml:space="preserve">Since the second polynomial is the first polynomial increased by 6, the remainder using the same factor will be the first remainder plus 6, or </w:t>
+      </w:r>
+      <m:oMath>
+        <m:r>
+          <m:rPr>
+            <m:sty m:val="bi"/>
+          </m:rPr>
+          <w:rPr>
+            <w:rFonts w:ascii="Cambria Math" w:eastAsiaTheme="minorEastAsia" w:hAnsi="Cambria Math"/>
+          </w:rPr>
+          <m:t>94+6=100</m:t>
+        </m:r>
+      </m:oMath>
+      <w:r>
+        <w:rPr>
+          <w:rFonts w:eastAsiaTheme="minorEastAsia"/>
+          <w:b/>
+          <w:bCs/>
+        </w:rPr>
+        <w:t>.</w:t>
+      </w:r>
+    </w:p>
+    <w:p>
+      <w:pPr>
+        <w:pStyle w:val="ListParagraph"/>
+        <w:numPr>
+          <w:ilvl w:val="0"/>
+          <w:numId w:val="28"/>
+        </w:numPr>
+        <w:rPr>
+          <w:b/>
+          <w:bCs/>
+        </w:rPr>
+      </w:pPr>
+      <w:r>
+        <w:rPr>
+          <w:rFonts w:eastAsiaTheme="minorEastAsia"/>
+        </w:rPr>
+        <w:br w:type="column"/>
+        <w:t xml:space="preserve">Zoe and Jose tried to figure out if </w:t>
+      </w:r>
+      <m:oMath>
+        <m:r>
+          <w:rPr>
+            <w:rFonts w:ascii="Cambria Math" w:eastAsiaTheme="minorEastAsia" w:hAnsi="Cambria Math"/>
+          </w:rPr>
+          <m:t>x-7</m:t>
+        </m:r>
+      </m:oMath>
+      <w:r>
+        <w:rPr>
+          <w:rFonts w:eastAsiaTheme="minorEastAsia"/>
+        </w:rPr>
+        <w:t xml:space="preserve"> is a factor of </w:t>
+      </w:r>
+      <m:oMath>
+        <m:sSup>
+          <m:sSupPr>
+            <m:ctrlPr>
+              <w:rPr>
+                <w:rFonts w:ascii="Cambria Math" w:eastAsiaTheme="minorEastAsia" w:hAnsi="Cambria Math"/>
+                <w:i/>
+              </w:rPr>
+            </m:ctrlPr>
+          </m:sSupPr>
+          <m:e>
+            <m:r>
+              <w:rPr>
+                <w:rFonts w:ascii="Cambria Math" w:eastAsiaTheme="minorEastAsia" w:hAnsi="Cambria Math"/>
+              </w:rPr>
+              <m:t>x</m:t>
+            </m:r>
+          </m:e>
+          <m:sup>
+            <m:r>
+              <w:rPr>
+                <w:rFonts w:ascii="Cambria Math" w:eastAsiaTheme="minorEastAsia" w:hAnsi="Cambria Math"/>
+              </w:rPr>
+              <m:t>3</m:t>
+            </m:r>
+          </m:sup>
+        </m:sSup>
+        <m:r>
+          <w:rPr>
+            <w:rFonts w:ascii="Cambria Math" w:eastAsiaTheme="minorEastAsia" w:hAnsi="Cambria Math"/>
+          </w:rPr>
+          <m:t>-12</m:t>
+        </m:r>
+        <m:sSup>
+          <m:sSupPr>
+            <m:ctrlPr>
+              <w:rPr>
+                <w:rFonts w:ascii="Cambria Math" w:eastAsiaTheme="minorEastAsia" w:hAnsi="Cambria Math"/>
+                <w:i/>
+              </w:rPr>
+            </m:ctrlPr>
+          </m:sSupPr>
+          <m:e>
+            <m:r>
+              <w:rPr>
+                <w:rFonts w:ascii="Cambria Math" w:eastAsiaTheme="minorEastAsia" w:hAnsi="Cambria Math"/>
+              </w:rPr>
+              <m:t>x</m:t>
+            </m:r>
+          </m:e>
+          <m:sup>
+            <m:r>
+              <w:rPr>
+                <w:rFonts w:ascii="Cambria Math" w:eastAsiaTheme="minorEastAsia" w:hAnsi="Cambria Math"/>
+              </w:rPr>
+              <m:t>2</m:t>
+            </m:r>
+          </m:sup>
+        </m:sSup>
+        <m:r>
+          <w:rPr>
+            <w:rFonts w:ascii="Cambria Math" w:eastAsiaTheme="minorEastAsia" w:hAnsi="Cambria Math"/>
+          </w:rPr>
+          <m:t>+43x-56</m:t>
+        </m:r>
+      </m:oMath>
+      <w:r>
+        <w:rPr>
+          <w:rFonts w:eastAsiaTheme="minorEastAsia"/>
+        </w:rPr>
+        <w:t>. Zoe did it by dividing, and Jose did it more quickly with the remainder theorem. How did Jose do it?</w:t>
+      </w:r>
+      <w:r>
+        <w:rPr>
+          <w:rFonts w:eastAsiaTheme="minorEastAsia"/>
+        </w:rPr>
+        <w:br/>
+      </w:r>
+      <w:r>
+        <w:rPr>
+          <w:rFonts w:eastAsiaTheme="minorEastAsia"/>
+        </w:rPr>
+        <w:br/>
+      </w:r>
+      <w:r>
+        <w:rPr>
+          <w:rFonts w:eastAsiaTheme="minorEastAsia"/>
+          <w:b/>
+          <w:bCs/>
+        </w:rPr>
+        <w:t>By substituting 7 into the polynomial:</w:t>
+      </w:r>
+      <w:r>
+        <w:rPr>
+          <w:rFonts w:eastAsiaTheme="minorEastAsia"/>
+          <w:b/>
+          <w:bCs/>
+        </w:rPr>
+        <w:br/>
+      </w:r>
+      <w:r>
+        <w:rPr>
+          <w:rFonts w:eastAsiaTheme="minorEastAsia"/>
+          <w:b/>
+          <w:bCs/>
+        </w:rPr>
+        <w:br/>
+      </w:r>
+      <m:oMathPara>
+        <m:oMathParaPr>
+          <m:jc m:val="left"/>
+        </m:oMathParaPr>
+        <m:oMath>
+          <m:sSup>
+            <m:sSupPr>
+              <m:ctrlPr>
+                <w:rPr>
+                  <w:rFonts w:ascii="Cambria Math" w:hAnsi="Cambria Math"/>
+                  <w:b/>
+                  <w:bCs/>
+                  <w:i/>
+                </w:rPr>
+              </m:ctrlPr>
+            </m:sSupPr>
+            <m:e>
+              <m:r>
+                <m:rPr>
+                  <m:sty m:val="bi"/>
+                </m:rPr>
+                <w:rPr>
+                  <w:rFonts w:ascii="Cambria Math" w:hAnsi="Cambria Math"/>
+                </w:rPr>
+                <m:t>7</m:t>
+              </m:r>
+            </m:e>
+            <m:sup>
+              <m:r>
+                <m:rPr>
+                  <m:sty m:val="bi"/>
+                </m:rPr>
+                <w:rPr>
+                  <w:rFonts w:ascii="Cambria Math" w:hAnsi="Cambria Math"/>
+                </w:rPr>
+                <m:t>3</m:t>
+              </m:r>
+            </m:sup>
+          </m:sSup>
+          <m:r>
+            <m:rPr>
+              <m:sty m:val="bi"/>
+            </m:rPr>
+            <w:rPr>
+              <w:rFonts w:ascii="Cambria Math" w:hAnsi="Cambria Math"/>
+            </w:rPr>
+            <m:t>-12</m:t>
+          </m:r>
+          <m:d>
+            <m:dPr>
+              <m:ctrlPr>
+                <w:rPr>
+                  <w:rFonts w:ascii="Cambria Math" w:hAnsi="Cambria Math"/>
+                  <w:b/>
+                  <w:bCs/>
+                  <w:i/>
+                </w:rPr>
+              </m:ctrlPr>
+            </m:dPr>
+            <m:e>
+              <m:sSup>
+                <m:sSupPr>
+                  <m:ctrlPr>
+                    <w:rPr>
+                      <w:rFonts w:ascii="Cambria Math" w:hAnsi="Cambria Math"/>
+                      <w:b/>
+                      <w:bCs/>
+                      <w:i/>
+                    </w:rPr>
+                  </m:ctrlPr>
+                </m:sSupPr>
+                <m:e>
+                  <m:r>
+                    <m:rPr>
+                      <m:sty m:val="bi"/>
+                    </m:rPr>
+                    <w:rPr>
+                      <w:rFonts w:ascii="Cambria Math" w:hAnsi="Cambria Math"/>
+                    </w:rPr>
+                    <m:t>7</m:t>
+                  </m:r>
+                </m:e>
+                <m:sup>
+                  <m:r>
+                    <m:rPr>
+                      <m:sty m:val="bi"/>
+                    </m:rPr>
+                    <w:rPr>
+                      <w:rFonts w:ascii="Cambria Math" w:hAnsi="Cambria Math"/>
+                    </w:rPr>
+                    <m:t>2</m:t>
+                  </m:r>
+                </m:sup>
+              </m:sSup>
+            </m:e>
+          </m:d>
+          <m:r>
+            <m:rPr>
+              <m:sty m:val="bi"/>
+            </m:rPr>
+            <w:rPr>
+              <w:rFonts w:ascii="Cambria Math" w:hAnsi="Cambria Math"/>
+            </w:rPr>
+            <m:t>+43</m:t>
+          </m:r>
+          <m:d>
+            <m:dPr>
+              <m:ctrlPr>
+                <w:rPr>
+                  <w:rFonts w:ascii="Cambria Math" w:hAnsi="Cambria Math"/>
+                  <w:b/>
+                  <w:bCs/>
+                  <w:i/>
+                </w:rPr>
+              </m:ctrlPr>
+            </m:dPr>
+            <m:e>
+              <m:r>
+                <m:rPr>
+                  <m:sty m:val="bi"/>
+                </m:rPr>
+                <w:rPr>
+                  <w:rFonts w:ascii="Cambria Math" w:hAnsi="Cambria Math"/>
+                </w:rPr>
+                <m:t>7</m:t>
+              </m:r>
+            </m:e>
+          </m:d>
+          <m:r>
+            <m:rPr>
+              <m:sty m:val="bi"/>
+            </m:rPr>
+            <w:rPr>
+              <w:rFonts w:ascii="Cambria Math" w:hAnsi="Cambria Math"/>
+            </w:rPr>
+            <m:t>-56=</m:t>
+          </m:r>
+          <m:r>
+            <m:rPr>
+              <m:sty m:val="bi"/>
+            </m:rPr>
+            <w:rPr>
+              <w:rFonts w:ascii="Cambria Math" w:hAnsi="Cambria Math"/>
+            </w:rPr>
+            <w:br/>
+          </m:r>
+        </m:oMath>
+        <m:oMath>
+          <m:r>
+            <m:rPr>
+              <m:sty m:val="bi"/>
+            </m:rPr>
+            <w:rPr>
+              <w:rFonts w:ascii="Cambria Math" w:hAnsi="Cambria Math"/>
+            </w:rPr>
+            <m:t>343-588+301-56=0</m:t>
+          </m:r>
+          <m:r>
+            <m:rPr>
+              <m:sty m:val="bi"/>
+            </m:rPr>
+            <w:rPr>
+              <w:rFonts w:ascii="Cambria Math" w:hAnsi="Cambria Math"/>
+            </w:rPr>
+            <w:br/>
+          </m:r>
+        </m:oMath>
+      </m:oMathPara>
+      <w:r>
+        <w:rPr>
+          <w:b/>
+          <w:bCs/>
+        </w:rPr>
+        <w:t xml:space="preserve">Yes. </w:t>
+      </w:r>
+      <m:oMath>
+        <m:r>
+          <m:rPr>
+            <m:sty m:val="bi"/>
+          </m:rPr>
+          <w:rPr>
+            <w:rFonts w:ascii="Cambria Math" w:hAnsi="Cambria Math"/>
+          </w:rPr>
+          <m:t>x-7</m:t>
+        </m:r>
+      </m:oMath>
+      <w:r>
+        <w:rPr>
+          <w:rFonts w:eastAsiaTheme="minorEastAsia"/>
+          <w:b/>
+          <w:bCs/>
+        </w:rPr>
+        <w:t xml:space="preserve"> is a factor of </w:t>
+      </w:r>
+      <w:r>
+        <w:rPr>
+          <w:rFonts w:eastAsiaTheme="minorEastAsia"/>
+          <w:b/>
+          <w:bCs/>
+        </w:rPr>
+        <w:br/>
+      </w:r>
+      <m:oMath>
+        <m:sSup>
+          <m:sSupPr>
+            <m:ctrlPr>
+              <w:rPr>
+                <w:rFonts w:ascii="Cambria Math" w:eastAsiaTheme="minorEastAsia" w:hAnsi="Cambria Math"/>
+                <w:b/>
+                <w:bCs/>
+                <w:i/>
+              </w:rPr>
+            </m:ctrlPr>
+          </m:sSupPr>
+          <m:e>
+            <m:r>
+              <m:rPr>
+                <m:sty m:val="bi"/>
+              </m:rPr>
+              <w:rPr>
+                <w:rFonts w:ascii="Cambria Math" w:eastAsiaTheme="minorEastAsia" w:hAnsi="Cambria Math"/>
+              </w:rPr>
+              <m:t>x</m:t>
+            </m:r>
+          </m:e>
+          <m:sup>
+            <m:r>
+              <m:rPr>
+                <m:sty m:val="bi"/>
+              </m:rPr>
+              <w:rPr>
+                <w:rFonts w:ascii="Cambria Math" w:eastAsiaTheme="minorEastAsia" w:hAnsi="Cambria Math"/>
+              </w:rPr>
+              <m:t>3</m:t>
+            </m:r>
+          </m:sup>
+        </m:sSup>
+        <m:r>
+          <m:rPr>
+            <m:sty m:val="bi"/>
+          </m:rPr>
+          <w:rPr>
+            <w:rFonts w:ascii="Cambria Math" w:eastAsiaTheme="minorEastAsia" w:hAnsi="Cambria Math"/>
+          </w:rPr>
+          <m:t>-12</m:t>
+        </m:r>
+        <m:sSup>
+          <m:sSupPr>
+            <m:ctrlPr>
+              <w:rPr>
+                <w:rFonts w:ascii="Cambria Math" w:eastAsiaTheme="minorEastAsia" w:hAnsi="Cambria Math"/>
+                <w:b/>
+                <w:bCs/>
+                <w:i/>
+              </w:rPr>
+            </m:ctrlPr>
+          </m:sSupPr>
+          <m:e>
+            <m:r>
+              <m:rPr>
+                <m:sty m:val="bi"/>
+              </m:rPr>
+              <w:rPr>
+                <w:rFonts w:ascii="Cambria Math" w:eastAsiaTheme="minorEastAsia" w:hAnsi="Cambria Math"/>
+              </w:rPr>
+              <m:t>x</m:t>
+            </m:r>
+          </m:e>
+          <m:sup>
+            <m:r>
+              <m:rPr>
+                <m:sty m:val="bi"/>
+              </m:rPr>
+              <w:rPr>
+                <w:rFonts w:ascii="Cambria Math" w:eastAsiaTheme="minorEastAsia" w:hAnsi="Cambria Math"/>
+              </w:rPr>
+              <m:t>2</m:t>
+            </m:r>
+          </m:sup>
+        </m:sSup>
+        <m:r>
+          <m:rPr>
+            <m:sty m:val="bi"/>
+          </m:rPr>
+          <w:rPr>
+            <w:rFonts w:ascii="Cambria Math" w:eastAsiaTheme="minorEastAsia" w:hAnsi="Cambria Math"/>
+          </w:rPr>
+          <m:t>+43</m:t>
+        </m:r>
+        <m:r>
+          <m:rPr>
+            <m:sty m:val="bi"/>
+          </m:rPr>
+          <w:rPr>
+            <w:rFonts w:ascii="Cambria Math" w:eastAsiaTheme="minorEastAsia" w:hAnsi="Cambria Math"/>
+          </w:rPr>
+          <m:t>x-56</m:t>
+        </m:r>
+      </m:oMath>
+      <w:r>
+        <w:rPr>
+          <w:rFonts w:eastAsiaTheme="minorEastAsia"/>
+          <w:b/>
+          <w:bCs/>
+        </w:rPr>
+        <w:t>.</w:t>
+      </w:r>
+    </w:p>
+    <w:p>
+      <w:pPr>
+        <w:pStyle w:val="ListParagraph"/>
+        <w:rPr>
+          <w:b/>
+          <w:bCs/>
+        </w:rPr>
+      </w:pPr>
+    </w:p>
+    <w:p>
+      <w:pPr>
+        <w:pStyle w:val="ListParagraph"/>
+        <w:numPr>
+          <w:ilvl w:val="0"/>
+          <w:numId w:val="28"/>
+        </w:numPr>
+        <w:rPr>
+          <w:b/>
+          <w:bCs/>
+        </w:rPr>
+      </w:pPr>
+      <w:r>
+        <w:t xml:space="preserve">If </w:t>
+      </w:r>
+      <m:oMath>
+        <m:r>
+          <w:rPr>
+            <w:rFonts w:ascii="Cambria Math" w:hAnsi="Cambria Math"/>
+          </w:rPr>
+          <m:t>f</m:t>
+        </m:r>
+        <m:d>
+          <m:dPr>
+            <m:ctrlPr>
+              <w:rPr>
+                <w:rFonts w:ascii="Cambria Math" w:hAnsi="Cambria Math"/>
+                <w:i/>
+              </w:rPr>
+            </m:ctrlPr>
+          </m:dPr>
+          <m:e>
+            <m:r>
+              <w:rPr>
+                <w:rFonts w:ascii="Cambria Math" w:hAnsi="Cambria Math"/>
+              </w:rPr>
+              <m:t>x</m:t>
+            </m:r>
+          </m:e>
+        </m:d>
+        <m:r>
+          <w:rPr>
+            <w:rFonts w:ascii="Cambria Math" w:hAnsi="Cambria Math"/>
+          </w:rPr>
+          <m:t>=</m:t>
+        </m:r>
+        <m:sSup>
+          <m:sSupPr>
+            <m:ctrlPr>
+              <w:rPr>
+                <w:rFonts w:ascii="Cambria Math" w:hAnsi="Cambria Math"/>
+                <w:i/>
+              </w:rPr>
+            </m:ctrlPr>
+          </m:sSupPr>
+          <m:e>
+            <m:r>
+              <w:rPr>
+                <w:rFonts w:ascii="Cambria Math" w:hAnsi="Cambria Math"/>
+              </w:rPr>
+              <m:t>x</m:t>
+            </m:r>
+          </m:e>
+          <m:sup>
+            <m:r>
+              <w:rPr>
+                <w:rFonts w:ascii="Cambria Math" w:hAnsi="Cambria Math"/>
+              </w:rPr>
+              <m:t>4</m:t>
+            </m:r>
+          </m:sup>
+        </m:sSup>
+        <m:r>
+          <w:rPr>
+            <w:rFonts w:ascii="Cambria Math" w:hAnsi="Cambria Math"/>
+          </w:rPr>
+          <m:t>+</m:t>
+        </m:r>
+        <m:sSup>
+          <m:sSupPr>
+            <m:ctrlPr>
+              <w:rPr>
+                <w:rFonts w:ascii="Cambria Math" w:hAnsi="Cambria Math"/>
+                <w:i/>
+              </w:rPr>
+            </m:ctrlPr>
+          </m:sSupPr>
+          <m:e>
+            <m:r>
+              <w:rPr>
+                <w:rFonts w:ascii="Cambria Math" w:hAnsi="Cambria Math"/>
+              </w:rPr>
+              <m:t>x</m:t>
+            </m:r>
+          </m:e>
+          <m:sup>
+            <m:r>
+              <w:rPr>
+                <w:rFonts w:ascii="Cambria Math" w:hAnsi="Cambria Math"/>
+              </w:rPr>
+              <m:t>3</m:t>
+            </m:r>
+          </m:sup>
+        </m:sSup>
+        <m:r>
+          <w:rPr>
+            <w:rFonts w:ascii="Cambria Math" w:hAnsi="Cambria Math"/>
+          </w:rPr>
+          <m:t>-</m:t>
+        </m:r>
+        <m:sSup>
+          <m:sSupPr>
+            <m:ctrlPr>
+              <w:rPr>
+                <w:rFonts w:ascii="Cambria Math" w:hAnsi="Cambria Math"/>
+                <w:i/>
+              </w:rPr>
+            </m:ctrlPr>
+          </m:sSupPr>
+          <m:e>
+            <m:r>
+              <w:rPr>
+                <w:rFonts w:ascii="Cambria Math" w:hAnsi="Cambria Math"/>
+              </w:rPr>
+              <m:t>x</m:t>
+            </m:r>
+          </m:e>
+          <m:sup>
+            <m:r>
+              <w:rPr>
+                <w:rFonts w:ascii="Cambria Math" w:hAnsi="Cambria Math"/>
+              </w:rPr>
+              <m:t>2</m:t>
+            </m:r>
+          </m:sup>
+        </m:sSup>
+        <m:r>
+          <w:rPr>
+            <w:rFonts w:ascii="Cambria Math" w:hAnsi="Cambria Math"/>
+          </w:rPr>
+          <m:t>+11x-12</m:t>
+        </m:r>
+      </m:oMath>
+      <w:r>
+        <w:rPr>
+          <w:rFonts w:eastAsiaTheme="minorEastAsia"/>
+        </w:rPr>
+        <w:t xml:space="preserve">, then </w:t>
+      </w:r>
+      <m:oMath>
+        <m:r>
+          <w:rPr>
+            <w:rFonts w:ascii="Cambria Math" w:eastAsiaTheme="minorEastAsia" w:hAnsi="Cambria Math"/>
+          </w:rPr>
+          <m:t>f</m:t>
+        </m:r>
+        <m:d>
+          <m:dPr>
+            <m:ctrlPr>
+              <w:rPr>
+                <w:rFonts w:ascii="Cambria Math" w:eastAsiaTheme="minorEastAsia" w:hAnsi="Cambria Math"/>
+                <w:i/>
+              </w:rPr>
+            </m:ctrlPr>
+          </m:dPr>
+          <m:e>
+            <m:r>
+              <w:rPr>
+                <w:rFonts w:ascii="Cambria Math" w:eastAsiaTheme="minorEastAsia" w:hAnsi="Cambria Math"/>
+              </w:rPr>
+              <m:t>-3</m:t>
+            </m:r>
+          </m:e>
+        </m:d>
+        <m:r>
+          <w:rPr>
+            <w:rFonts w:ascii="Cambria Math" w:eastAsiaTheme="minorEastAsia" w:hAnsi="Cambria Math"/>
+          </w:rPr>
+          <m:t>=0.</m:t>
+        </m:r>
+      </m:oMath>
+      <w:r>
+        <w:rPr>
+          <w:rFonts w:eastAsiaTheme="minorEastAsia"/>
+        </w:rPr>
+        <w:t xml:space="preserve"> What is one factor of </w:t>
+      </w:r>
+      <m:oMath>
+        <m:r>
+          <w:rPr>
+            <w:rFonts w:ascii="Cambria Math" w:eastAsiaTheme="minorEastAsia" w:hAnsi="Cambria Math"/>
+          </w:rPr>
+          <m:t>f(x)</m:t>
+        </m:r>
+      </m:oMath>
+      <w:r>
+        <w:rPr>
+          <w:rFonts w:eastAsiaTheme="minorEastAsia"/>
+        </w:rPr>
+        <w:t>?</w:t>
+      </w:r>
+      <w:r>
+        <w:rPr>
+          <w:rFonts w:eastAsiaTheme="minorEastAsia"/>
+        </w:rPr>
+        <w:br/>
+      </w:r>
+      <w:r>
+        <w:rPr>
+          <w:rFonts w:eastAsiaTheme="minorEastAsia"/>
+        </w:rPr>
+        <w:br/>
+      </w:r>
+      <w:r>
+        <w:rPr>
+          <w:rFonts w:eastAsiaTheme="minorEastAsia"/>
+          <w:b/>
+          <w:bCs/>
+        </w:rPr>
+        <w:t xml:space="preserve">Using the Remainder Theorem, the factor for </w:t>
+      </w:r>
+      <m:oMath>
+        <m:r>
+          <m:rPr>
+            <m:sty m:val="bi"/>
+          </m:rPr>
+          <w:rPr>
+            <w:rFonts w:ascii="Cambria Math" w:eastAsiaTheme="minorEastAsia" w:hAnsi="Cambria Math"/>
+          </w:rPr>
+          <m:t>f</m:t>
+        </m:r>
+        <m:d>
+          <m:dPr>
+            <m:ctrlPr>
+              <w:rPr>
+                <w:rFonts w:ascii="Cambria Math" w:eastAsiaTheme="minorEastAsia" w:hAnsi="Cambria Math"/>
+                <w:b/>
+                <w:bCs/>
+                <w:i/>
+              </w:rPr>
+            </m:ctrlPr>
+          </m:dPr>
+          <m:e>
+            <m:r>
+              <m:rPr>
+                <m:sty m:val="bi"/>
+              </m:rPr>
+              <w:rPr>
+                <w:rFonts w:ascii="Cambria Math" w:eastAsiaTheme="minorEastAsia" w:hAnsi="Cambria Math"/>
+              </w:rPr>
+              <m:t>-a</m:t>
+            </m:r>
+          </m:e>
+        </m:d>
+        <m:r>
+          <m:rPr>
+            <m:sty m:val="bi"/>
+          </m:rPr>
+          <w:rPr>
+            <w:rFonts w:ascii="Cambria Math" w:eastAsiaTheme="minorEastAsia" w:hAnsi="Cambria Math"/>
+          </w:rPr>
+          <m:t>=0</m:t>
+        </m:r>
+      </m:oMath>
+      <w:r>
+        <w:rPr>
+          <w:rFonts w:eastAsiaTheme="minorEastAsia"/>
+          <w:b/>
+          <w:bCs/>
+        </w:rPr>
+        <w:t xml:space="preserve"> would be </w:t>
+      </w:r>
+      <m:oMath>
+        <m:d>
+          <m:dPr>
+            <m:ctrlPr>
+              <w:rPr>
+                <w:rFonts w:ascii="Cambria Math" w:eastAsiaTheme="minorEastAsia" w:hAnsi="Cambria Math"/>
+                <w:b/>
+                <w:bCs/>
+                <w:i/>
+              </w:rPr>
+            </m:ctrlPr>
+          </m:dPr>
+          <m:e>
+            <m:r>
+              <m:rPr>
+                <m:sty m:val="bi"/>
+              </m:rPr>
+              <w:rPr>
+                <w:rFonts w:ascii="Cambria Math" w:eastAsiaTheme="minorEastAsia" w:hAnsi="Cambria Math"/>
+              </w:rPr>
+              <m:t>x+a</m:t>
+            </m:r>
+          </m:e>
+        </m:d>
+      </m:oMath>
+      <w:r>
+        <w:rPr>
+          <w:rFonts w:eastAsiaTheme="minorEastAsia"/>
+          <w:b/>
+          <w:bCs/>
+        </w:rPr>
+        <w:t xml:space="preserve">, or </w:t>
+      </w:r>
+      <m:oMath>
+        <m:r>
+          <m:rPr>
+            <m:sty m:val="bi"/>
+          </m:rPr>
+          <w:rPr>
+            <w:rFonts w:ascii="Cambria Math" w:eastAsiaTheme="minorEastAsia" w:hAnsi="Cambria Math"/>
+          </w:rPr>
+          <m:t>x+3</m:t>
+        </m:r>
+      </m:oMath>
+      <w:r>
+        <w:rPr>
+          <w:rFonts w:eastAsiaTheme="minorEastAsia"/>
+          <w:b/>
+          <w:bCs/>
+        </w:rPr>
+        <w:t>.</w:t>
+      </w:r>
+    </w:p>
     <w:sectPr>
       <w:type w:val="continuous"/>
       <w:pgSz w:w="12240" w:h="15840"/>
@@ -15689,6 +17240,95 @@
     </w:lvl>
   </w:abstractNum>
   <w:abstractNum w:abstractNumId="21" w15:restartNumberingAfterBreak="0">
+    <w:nsid w:val="7A060B79"/>
+    <w:multiLevelType w:val="hybridMultilevel"/>
+    <w:tmpl w:val="2B6E8C7C"/>
+    <w:lvl w:ilvl="0" w:tplc="0409000F">
+      <w:start w:val="1"/>
+      <w:numFmt w:val="decimal"/>
+      <w:lvlText w:val="%1."/>
+      <w:lvlJc w:val="left"/>
+      <w:pPr>
+        <w:ind w:left="720" w:hanging="360"/>
+      </w:pPr>
+      <w:rPr>
+        <w:rFonts w:hint="default"/>
+      </w:rPr>
+    </w:lvl>
+    <w:lvl w:ilvl="1" w:tplc="04090019" w:tentative="1">
+      <w:start w:val="1"/>
+      <w:numFmt w:val="lowerLetter"/>
+      <w:lvlText w:val="%2."/>
+      <w:lvlJc w:val="left"/>
+      <w:pPr>
+        <w:ind w:left="1440" w:hanging="360"/>
+      </w:pPr>
+    </w:lvl>
+    <w:lvl w:ilvl="2" w:tplc="0409001B" w:tentative="1">
+      <w:start w:val="1"/>
+      <w:numFmt w:val="lowerRoman"/>
+      <w:lvlText w:val="%3."/>
+      <w:lvlJc w:val="right"/>
+      <w:pPr>
+        <w:ind w:left="2160" w:hanging="180"/>
+      </w:pPr>
+    </w:lvl>
+    <w:lvl w:ilvl="3" w:tplc="0409000F" w:tentative="1">
+      <w:start w:val="1"/>
+      <w:numFmt w:val="decimal"/>
+      <w:lvlText w:val="%4."/>
+      <w:lvlJc w:val="left"/>
+      <w:pPr>
+        <w:ind w:left="2880" w:hanging="360"/>
+      </w:pPr>
+    </w:lvl>
+    <w:lvl w:ilvl="4" w:tplc="04090019" w:tentative="1">
+      <w:start w:val="1"/>
+      <w:numFmt w:val="lowerLetter"/>
+      <w:lvlText w:val="%5."/>
+      <w:lvlJc w:val="left"/>
+      <w:pPr>
+        <w:ind w:left="3600" w:hanging="360"/>
+      </w:pPr>
+    </w:lvl>
+    <w:lvl w:ilvl="5" w:tplc="0409001B" w:tentative="1">
+      <w:start w:val="1"/>
+      <w:numFmt w:val="lowerRoman"/>
+      <w:lvlText w:val="%6."/>
+      <w:lvlJc w:val="right"/>
+      <w:pPr>
+        <w:ind w:left="4320" w:hanging="180"/>
+      </w:pPr>
+    </w:lvl>
+    <w:lvl w:ilvl="6" w:tplc="0409000F" w:tentative="1">
+      <w:start w:val="1"/>
+      <w:numFmt w:val="decimal"/>
+      <w:lvlText w:val="%7."/>
+      <w:lvlJc w:val="left"/>
+      <w:pPr>
+        <w:ind w:left="5040" w:hanging="360"/>
+      </w:pPr>
+    </w:lvl>
+    <w:lvl w:ilvl="7" w:tplc="04090019" w:tentative="1">
+      <w:start w:val="1"/>
+      <w:numFmt w:val="lowerLetter"/>
+      <w:lvlText w:val="%8."/>
+      <w:lvlJc w:val="left"/>
+      <w:pPr>
+        <w:ind w:left="5760" w:hanging="360"/>
+      </w:pPr>
+    </w:lvl>
+    <w:lvl w:ilvl="8" w:tplc="0409001B" w:tentative="1">
+      <w:start w:val="1"/>
+      <w:numFmt w:val="lowerRoman"/>
+      <w:lvlText w:val="%9."/>
+      <w:lvlJc w:val="right"/>
+      <w:pPr>
+        <w:ind w:left="6480" w:hanging="180"/>
+      </w:pPr>
+    </w:lvl>
+  </w:abstractNum>
+  <w:abstractNum w:abstractNumId="22" w15:restartNumberingAfterBreak="0">
     <w:nsid w:val="7B3156D7"/>
     <w:multiLevelType w:val="hybridMultilevel"/>
     <w:tmpl w:val="D79060AE"/>
@@ -15779,7 +17419,7 @@
       </w:pPr>
     </w:lvl>
   </w:abstractNum>
-  <w:abstractNum w:abstractNumId="22" w15:restartNumberingAfterBreak="0">
+  <w:abstractNum w:abstractNumId="23" w15:restartNumberingAfterBreak="0">
     <w:nsid w:val="7C093E54"/>
     <w:multiLevelType w:val="hybridMultilevel"/>
     <w:tmpl w:val="07E2E3AC"/>
@@ -15868,7 +17508,7 @@
       </w:pPr>
     </w:lvl>
   </w:abstractNum>
-  <w:abstractNum w:abstractNumId="23" w15:restartNumberingAfterBreak="0">
+  <w:abstractNum w:abstractNumId="24" w15:restartNumberingAfterBreak="0">
     <w:nsid w:val="7DBE32CF"/>
     <w:multiLevelType w:val="hybridMultilevel"/>
     <w:tmpl w:val="C92AF380"/>
@@ -15957,7 +17597,7 @@
       </w:pPr>
     </w:lvl>
   </w:abstractNum>
-  <w:abstractNum w:abstractNumId="24" w15:restartNumberingAfterBreak="0">
+  <w:abstractNum w:abstractNumId="25" w15:restartNumberingAfterBreak="0">
     <w:nsid w:val="7F540412"/>
     <w:multiLevelType w:val="hybridMultilevel"/>
     <w:tmpl w:val="E5C674FA"/>
@@ -16046,7 +17686,7 @@
       </w:pPr>
     </w:lvl>
   </w:abstractNum>
-  <w:abstractNum w:abstractNumId="25" w15:restartNumberingAfterBreak="0">
+  <w:abstractNum w:abstractNumId="26" w15:restartNumberingAfterBreak="0">
     <w:nsid w:val="7F650AC6"/>
     <w:multiLevelType w:val="hybridMultilevel"/>
     <w:tmpl w:val="A54E48EE"/>
@@ -16135,7 +17775,7 @@
       </w:pPr>
     </w:lvl>
   </w:abstractNum>
-  <w:abstractNum w:abstractNumId="26" w15:restartNumberingAfterBreak="0">
+  <w:abstractNum w:abstractNumId="27" w15:restartNumberingAfterBreak="0">
     <w:nsid w:val="7F9E247D"/>
     <w:multiLevelType w:val="hybridMultilevel"/>
     <w:tmpl w:val="7CD2FB98"/>
@@ -16234,7 +17874,7 @@
     <w:abstractNumId w:val="12"/>
   </w:num>
   <w:num w:numId="4" w16cid:durableId="2033145947">
-    <w:abstractNumId w:val="24"/>
+    <w:abstractNumId w:val="25"/>
   </w:num>
   <w:num w:numId="5" w16cid:durableId="202055902">
     <w:abstractNumId w:val="1"/>
@@ -16246,7 +17886,7 @@
     <w:abstractNumId w:val="9"/>
   </w:num>
   <w:num w:numId="8" w16cid:durableId="1640839801">
-    <w:abstractNumId w:val="22"/>
+    <w:abstractNumId w:val="23"/>
   </w:num>
   <w:num w:numId="9" w16cid:durableId="1914927308">
     <w:abstractNumId w:val="3"/>
@@ -16261,7 +17901,7 @@
     <w:abstractNumId w:val="8"/>
   </w:num>
   <w:num w:numId="13" w16cid:durableId="819930803">
-    <w:abstractNumId w:val="23"/>
+    <w:abstractNumId w:val="24"/>
   </w:num>
   <w:num w:numId="14" w16cid:durableId="1214193706">
     <w:abstractNumId w:val="16"/>
@@ -16282,7 +17922,7 @@
     <w:abstractNumId w:val="13"/>
   </w:num>
   <w:num w:numId="20" w16cid:durableId="1992253231">
-    <w:abstractNumId w:val="21"/>
+    <w:abstractNumId w:val="22"/>
   </w:num>
   <w:num w:numId="21" w16cid:durableId="1919510597">
     <w:abstractNumId w:val="6"/>
@@ -16291,19 +17931,22 @@
     <w:abstractNumId w:val="2"/>
   </w:num>
   <w:num w:numId="23" w16cid:durableId="233318046">
-    <w:abstractNumId w:val="26"/>
+    <w:abstractNumId w:val="27"/>
   </w:num>
   <w:num w:numId="24" w16cid:durableId="271715766">
     <w:abstractNumId w:val="5"/>
   </w:num>
   <w:num w:numId="25" w16cid:durableId="496187473">
-    <w:abstractNumId w:val="25"/>
+    <w:abstractNumId w:val="26"/>
   </w:num>
   <w:num w:numId="26" w16cid:durableId="1878423866">
     <w:abstractNumId w:val="0"/>
   </w:num>
   <w:num w:numId="27" w16cid:durableId="1177305161">
     <w:abstractNumId w:val="19"/>
+  </w:num>
+  <w:num w:numId="28" w16cid:durableId="1164469922">
+    <w:abstractNumId w:val="21"/>
   </w:num>
 </w:numbering>
 </file>

</xml_diff>

<commit_message>
Algebra 1 - Chapter 1: Polynomial Expressions and Equations - 1.4 Polynomial Equations
</commit_message>
<xml_diff>
--- a/Algebra-2/ch01/Algebra 2 - Chapter 1.docx
+++ b/Algebra-2/ch01/Algebra 2 - Chapter 1.docx
@@ -3365,7 +3365,16 @@
           <w:rPr>
             <w:rFonts w:ascii="Cambria Math" w:eastAsiaTheme="minorEastAsia" w:hAnsi="Cambria Math"/>
           </w:rPr>
-          <m:t>+5x+2 R</m:t>
+          <m:t>+5</m:t>
+        </m:r>
+        <m:r>
+          <m:rPr>
+            <m:sty m:val="bi"/>
+          </m:rPr>
+          <w:rPr>
+            <w:rFonts w:ascii="Cambria Math" w:eastAsiaTheme="minorEastAsia" w:hAnsi="Cambria Math"/>
+          </w:rPr>
+          <m:t>x+2 R</m:t>
         </m:r>
         <m:r>
           <m:rPr>
@@ -7170,16 +7179,7 @@
           <w:rPr>
             <w:rFonts w:ascii="Cambria Math" w:eastAsiaTheme="minorEastAsia" w:hAnsi="Cambria Math"/>
           </w:rPr>
-          <m:t>-5</m:t>
-        </m:r>
-        <m:r>
-          <m:rPr>
-            <m:sty m:val="bi"/>
-          </m:rPr>
-          <w:rPr>
-            <w:rFonts w:ascii="Cambria Math" w:eastAsiaTheme="minorEastAsia" w:hAnsi="Cambria Math"/>
-          </w:rPr>
-          <m:t>x+7)</m:t>
+          <m:t>-5x+7)</m:t>
         </m:r>
       </m:oMath>
     </w:p>
@@ -13993,6 +13993,9 @@
             <m:t>+3=64+80-28+3=</m:t>
           </m:r>
           <m:r>
+            <m:rPr>
+              <m:sty m:val="p"/>
+            </m:rPr>
             <w:rPr>
               <w:rFonts w:ascii="Cambria Math" w:hAnsi="Cambria Math"/>
             </w:rPr>
@@ -14435,13 +14438,7 @@
           <w:rPr>
             <w:rFonts w:ascii="Cambria Math" w:hAnsi="Cambria Math"/>
           </w:rPr>
-          <m:t>-9x+</m:t>
-        </m:r>
-        <m:r>
-          <w:rPr>
-            <w:rFonts w:ascii="Cambria Math" w:hAnsi="Cambria Math"/>
-          </w:rPr>
-          <m:t>8</m:t>
+          <m:t>-9x+8</m:t>
         </m:r>
       </m:oMath>
       <w:r>
@@ -14784,7 +14781,7 @@
           </m:r>
           <m:r>
             <m:rPr>
-              <m:sty m:val="bi"/>
+              <m:sty m:val="p"/>
             </m:rPr>
             <w:rPr>
               <w:rFonts w:ascii="Cambria Math" w:hAnsi="Cambria Math"/>
@@ -14804,7 +14801,7 @@
           </m:r>
           <m:r>
             <m:rPr>
-              <m:sty m:val="bi"/>
+              <m:sty m:val="p"/>
             </m:rPr>
             <w:rPr>
               <w:rFonts w:ascii="Cambria Math" w:hAnsi="Cambria Math"/>
@@ -15285,6 +15282,797 @@
           <w:bCs/>
         </w:rPr>
         <w:t>.</w:t>
+      </w:r>
+    </w:p>
+    <w:p>
+      <w:pPr>
+        <w:pStyle w:val="ListParagraph"/>
+        <w:rPr>
+          <w:b/>
+          <w:bCs/>
+        </w:rPr>
+      </w:pPr>
+    </w:p>
+    <w:p>
+      <w:pPr>
+        <w:pStyle w:val="Heading2"/>
+      </w:pPr>
+      <w:r>
+        <w:br w:type="column"/>
+      </w:r>
+      <w:r>
+        <w:lastRenderedPageBreak/>
+        <w:t>1.4 Polynomial Equations</w:t>
+      </w:r>
+    </w:p>
+    <w:p>
+      <w:pPr>
+        <w:rPr>
+          <w:rFonts w:eastAsiaTheme="minorEastAsia"/>
+        </w:rPr>
+      </w:pPr>
+      <w:r>
+        <w:t xml:space="preserve">A </w:t>
+      </w:r>
+      <w:r>
+        <w:rPr>
+          <w:i/>
+          <w:iCs/>
+        </w:rPr>
+        <w:t>polynomial equation</w:t>
+      </w:r>
+      <w:r>
+        <w:t xml:space="preserve"> like </w:t>
+      </w:r>
+      <m:oMath>
+        <m:sSup>
+          <m:sSupPr>
+            <m:ctrlPr>
+              <w:rPr>
+                <w:rFonts w:ascii="Cambria Math" w:hAnsi="Cambria Math"/>
+                <w:i/>
+              </w:rPr>
+            </m:ctrlPr>
+          </m:sSupPr>
+          <m:e>
+            <m:r>
+              <w:rPr>
+                <w:rFonts w:ascii="Cambria Math" w:hAnsi="Cambria Math"/>
+              </w:rPr>
+              <m:t>x</m:t>
+            </m:r>
+          </m:e>
+          <m:sup>
+            <m:r>
+              <w:rPr>
+                <w:rFonts w:ascii="Cambria Math" w:hAnsi="Cambria Math"/>
+              </w:rPr>
+              <m:t>2</m:t>
+            </m:r>
+          </m:sup>
+        </m:sSup>
+        <m:r>
+          <w:rPr>
+            <w:rFonts w:ascii="Cambria Math" w:hAnsi="Cambria Math"/>
+          </w:rPr>
+          <m:t>-5x+6=0</m:t>
+        </m:r>
+      </m:oMath>
+      <w:r>
+        <w:rPr>
+          <w:rFonts w:eastAsiaTheme="minorEastAsia"/>
+        </w:rPr>
+        <w:t xml:space="preserve"> involves an equal sign with a polynomial expression on one or both sides. The solution set of a polynomial equation is the set of numbers that make the left side of the equation equal to the right side of the equation. Polynomial equations usually have more than one solution.</w:t>
+      </w:r>
+    </w:p>
+    <w:p>
+      <w:pPr>
+        <w:rPr>
+          <w:b/>
+          <w:bCs/>
+        </w:rPr>
+      </w:pPr>
+      <w:r>
+        <w:rPr>
+          <w:b/>
+          <w:bCs/>
+        </w:rPr>
+        <w:t>Solving Quadratic Equations that Have No x-Term</w:t>
+      </w:r>
+    </w:p>
+    <w:p>
+      <w:pPr>
+        <w:rPr>
+          <w:rFonts w:eastAsiaTheme="minorEastAsia"/>
+        </w:rPr>
+      </w:pPr>
+      <w:r>
+        <w:t xml:space="preserve">A </w:t>
+      </w:r>
+      <w:r>
+        <w:rPr>
+          <w:i/>
+          <w:iCs/>
+        </w:rPr>
+        <w:t>quadratic equation</w:t>
+      </w:r>
+      <w:r>
+        <w:t xml:space="preserve"> is one where the largest exponent is a 2. The simplest type of quadratic equation is when there is no x-term, such as the quadratic equation </w:t>
+      </w:r>
+      <m:oMath>
+        <m:sSup>
+          <m:sSupPr>
+            <m:ctrlPr>
+              <w:rPr>
+                <w:rFonts w:ascii="Cambria Math" w:hAnsi="Cambria Math"/>
+                <w:i/>
+              </w:rPr>
+            </m:ctrlPr>
+          </m:sSupPr>
+          <m:e>
+            <m:r>
+              <w:rPr>
+                <w:rFonts w:ascii="Cambria Math" w:hAnsi="Cambria Math"/>
+              </w:rPr>
+              <m:t>x</m:t>
+            </m:r>
+          </m:e>
+          <m:sup>
+            <m:r>
+              <w:rPr>
+                <w:rFonts w:ascii="Cambria Math" w:hAnsi="Cambria Math"/>
+              </w:rPr>
+              <m:t>2</m:t>
+            </m:r>
+          </m:sup>
+        </m:sSup>
+        <m:r>
+          <w:rPr>
+            <w:rFonts w:ascii="Cambria Math" w:hAnsi="Cambria Math"/>
+          </w:rPr>
+          <m:t>=9</m:t>
+        </m:r>
+      </m:oMath>
+      <w:r>
+        <w:rPr>
+          <w:rFonts w:eastAsiaTheme="minorEastAsia"/>
+        </w:rPr>
+        <w:t>.</w:t>
+      </w:r>
+    </w:p>
+    <w:p>
+      <w:pPr>
+        <w:rPr>
+          <w:rFonts w:eastAsiaTheme="minorEastAsia"/>
+        </w:rPr>
+      </w:pPr>
+      <m:oMathPara>
+        <m:oMath>
+          <m:sSup>
+            <m:sSupPr>
+              <m:ctrlPr>
+                <w:rPr>
+                  <w:rFonts w:ascii="Cambria Math" w:hAnsi="Cambria Math"/>
+                  <w:i/>
+                </w:rPr>
+              </m:ctrlPr>
+            </m:sSupPr>
+            <m:e>
+              <m:r>
+                <w:rPr>
+                  <w:rFonts w:ascii="Cambria Math" w:hAnsi="Cambria Math"/>
+                </w:rPr>
+                <m:t>x</m:t>
+              </m:r>
+            </m:e>
+            <m:sup>
+              <m:r>
+                <w:rPr>
+                  <w:rFonts w:ascii="Cambria Math" w:hAnsi="Cambria Math"/>
+                </w:rPr>
+                <m:t>2</m:t>
+              </m:r>
+            </m:sup>
+          </m:sSup>
+          <m:r>
+            <w:rPr>
+              <w:rFonts w:ascii="Cambria Math" w:hAnsi="Cambria Math"/>
+            </w:rPr>
+            <m:t>=9</m:t>
+          </m:r>
+          <m:r>
+            <w:rPr>
+              <w:rFonts w:ascii="Cambria Math" w:hAnsi="Cambria Math"/>
+            </w:rPr>
+            <w:br/>
+          </m:r>
+        </m:oMath>
+        <m:oMath>
+          <m:rad>
+            <m:radPr>
+              <m:degHide m:val="1"/>
+              <m:ctrlPr>
+                <w:rPr>
+                  <w:rFonts w:ascii="Cambria Math" w:hAnsi="Cambria Math"/>
+                  <w:i/>
+                </w:rPr>
+              </m:ctrlPr>
+            </m:radPr>
+            <m:deg/>
+            <m:e>
+              <m:sSup>
+                <m:sSupPr>
+                  <m:ctrlPr>
+                    <w:rPr>
+                      <w:rFonts w:ascii="Cambria Math" w:hAnsi="Cambria Math"/>
+                      <w:i/>
+                    </w:rPr>
+                  </m:ctrlPr>
+                </m:sSupPr>
+                <m:e>
+                  <m:r>
+                    <w:rPr>
+                      <w:rFonts w:ascii="Cambria Math" w:hAnsi="Cambria Math"/>
+                    </w:rPr>
+                    <m:t>x</m:t>
+                  </m:r>
+                </m:e>
+                <m:sup>
+                  <m:r>
+                    <w:rPr>
+                      <w:rFonts w:ascii="Cambria Math" w:hAnsi="Cambria Math"/>
+                    </w:rPr>
+                    <m:t>2</m:t>
+                  </m:r>
+                </m:sup>
+              </m:sSup>
+            </m:e>
+          </m:rad>
+          <m:r>
+            <w:rPr>
+              <w:rFonts w:ascii="Cambria Math" w:hAnsi="Cambria Math"/>
+            </w:rPr>
+            <m:t xml:space="preserve">= </m:t>
+          </m:r>
+          <m:rad>
+            <m:radPr>
+              <m:degHide m:val="1"/>
+              <m:ctrlPr>
+                <w:rPr>
+                  <w:rFonts w:ascii="Cambria Math" w:hAnsi="Cambria Math"/>
+                  <w:i/>
+                </w:rPr>
+              </m:ctrlPr>
+            </m:radPr>
+            <m:deg/>
+            <m:e>
+              <m:r>
+                <w:rPr>
+                  <w:rFonts w:ascii="Cambria Math" w:hAnsi="Cambria Math"/>
+                </w:rPr>
+                <m:t>9</m:t>
+              </m:r>
+            </m:e>
+          </m:rad>
+          <m:r>
+            <w:rPr>
+              <w:rFonts w:ascii="Cambria Math" w:hAnsi="Cambria Math"/>
+            </w:rPr>
+            <w:br/>
+          </m:r>
+        </m:oMath>
+        <m:oMath>
+          <m:r>
+            <w:rPr>
+              <w:rFonts w:ascii="Cambria Math" w:hAnsi="Cambria Math"/>
+            </w:rPr>
+            <m:t>x=±3</m:t>
+          </m:r>
+        </m:oMath>
+      </m:oMathPara>
+    </w:p>
+    <w:p>
+      <w:pPr>
+        <w:rPr>
+          <w:b/>
+          <w:bCs/>
+        </w:rPr>
+      </w:pPr>
+      <w:r>
+        <w:rPr>
+          <w:b/>
+          <w:bCs/>
+        </w:rPr>
+        <w:t>Solving Factored Polynomial Equations</w:t>
+      </w:r>
+    </w:p>
+    <w:p>
+      <w:pPr>
+        <w:rPr>
+          <w:rFonts w:eastAsiaTheme="minorEastAsia"/>
+        </w:rPr>
+      </w:pPr>
+      <w:r>
+        <w:t xml:space="preserve">The equation </w:t>
+      </w:r>
+      <m:oMath>
+        <m:d>
+          <m:dPr>
+            <m:ctrlPr>
+              <w:rPr>
+                <w:rFonts w:ascii="Cambria Math" w:hAnsi="Cambria Math"/>
+                <w:i/>
+              </w:rPr>
+            </m:ctrlPr>
+          </m:dPr>
+          <m:e>
+            <m:r>
+              <w:rPr>
+                <w:rFonts w:ascii="Cambria Math" w:hAnsi="Cambria Math"/>
+              </w:rPr>
+              <m:t>x-2</m:t>
+            </m:r>
+          </m:e>
+        </m:d>
+        <m:d>
+          <m:dPr>
+            <m:ctrlPr>
+              <w:rPr>
+                <w:rFonts w:ascii="Cambria Math" w:hAnsi="Cambria Math"/>
+                <w:i/>
+              </w:rPr>
+            </m:ctrlPr>
+          </m:dPr>
+          <m:e>
+            <m:r>
+              <w:rPr>
+                <w:rFonts w:ascii="Cambria Math" w:hAnsi="Cambria Math"/>
+              </w:rPr>
+              <m:t>x+3</m:t>
+            </m:r>
+          </m:e>
+        </m:d>
+        <m:r>
+          <w:rPr>
+            <w:rFonts w:ascii="Cambria Math" w:hAnsi="Cambria Math"/>
+          </w:rPr>
+          <m:t>=0</m:t>
+        </m:r>
+      </m:oMath>
+      <w:r>
+        <w:rPr>
+          <w:rFonts w:eastAsiaTheme="minorEastAsia"/>
+        </w:rPr>
+        <w:t xml:space="preserve"> is a quadratic equation. If the left side was simplified, the highest exponent would be 2.</w:t>
+      </w:r>
+      <w:r>
+        <w:rPr>
+          <w:rFonts w:eastAsiaTheme="minorEastAsia"/>
+        </w:rPr>
+        <w:br/>
+      </w:r>
+      <m:oMathPara>
+        <m:oMath>
+          <m:r>
+            <w:rPr>
+              <w:rFonts w:ascii="Cambria Math" w:eastAsiaTheme="minorEastAsia" w:hAnsi="Cambria Math"/>
+            </w:rPr>
+            <m:t>x-2=0, x=2</m:t>
+          </m:r>
+          <m:r>
+            <w:rPr>
+              <w:rFonts w:ascii="Cambria Math" w:eastAsiaTheme="minorEastAsia" w:hAnsi="Cambria Math"/>
+            </w:rPr>
+            <w:br/>
+          </m:r>
+        </m:oMath>
+        <m:oMath>
+          <m:r>
+            <w:rPr>
+              <w:rFonts w:ascii="Cambria Math" w:eastAsiaTheme="minorEastAsia" w:hAnsi="Cambria Math"/>
+            </w:rPr>
+            <m:t>x+3=0, x=-3</m:t>
+          </m:r>
+        </m:oMath>
+      </m:oMathPara>
+    </w:p>
+    <w:p>
+      <w:pPr>
+        <w:rPr>
+          <w:rFonts w:eastAsiaTheme="minorEastAsia"/>
+          <w:b/>
+          <w:bCs/>
+        </w:rPr>
+      </w:pPr>
+      <w:r>
+        <w:rPr>
+          <w:rFonts w:eastAsiaTheme="minorEastAsia"/>
+          <w:b/>
+          <w:bCs/>
+        </w:rPr>
+        <w:t>Solving Quadratic Equations by Factoring</w:t>
+      </w:r>
+    </w:p>
+    <w:p>
+      <w:pPr>
+        <w:rPr>
+          <w:rFonts w:eastAsiaTheme="minorEastAsia"/>
+        </w:rPr>
+      </w:pPr>
+      <w:r>
+        <w:rPr>
+          <w:rFonts w:eastAsiaTheme="minorEastAsia"/>
+        </w:rPr>
+        <w:t xml:space="preserve">Not all quadratic polynomials </w:t>
+      </w:r>
+      <w:proofErr w:type="gramStart"/>
+      <w:r>
+        <w:rPr>
+          <w:rFonts w:eastAsiaTheme="minorEastAsia"/>
+        </w:rPr>
+        <w:t>factor</w:t>
+      </w:r>
+      <w:proofErr w:type="gramEnd"/>
+      <w:r>
+        <w:rPr>
+          <w:rFonts w:eastAsiaTheme="minorEastAsia"/>
+        </w:rPr>
+        <w:t xml:space="preserve">. If one does an equation where there is a zero on the right-hand side of the equal sign, the </w:t>
+      </w:r>
+      <w:proofErr w:type="gramStart"/>
+      <w:r>
+        <w:rPr>
+          <w:rFonts w:eastAsiaTheme="minorEastAsia"/>
+        </w:rPr>
+        <w:t>solution set</w:t>
+      </w:r>
+      <w:proofErr w:type="gramEnd"/>
+      <w:r>
+        <w:rPr>
+          <w:rFonts w:eastAsiaTheme="minorEastAsia"/>
+        </w:rPr>
+        <w:t xml:space="preserve"> can be found very quickly.</w:t>
+      </w:r>
+    </w:p>
+    <w:p>
+      <w:pPr>
+        <w:rPr>
+          <w:rFonts w:eastAsiaTheme="minorEastAsia"/>
+        </w:rPr>
+      </w:pPr>
+      <m:oMathPara>
+        <m:oMath>
+          <m:sSup>
+            <m:sSupPr>
+              <m:ctrlPr>
+                <w:rPr>
+                  <w:rFonts w:ascii="Cambria Math" w:eastAsiaTheme="minorEastAsia" w:hAnsi="Cambria Math"/>
+                  <w:i/>
+                </w:rPr>
+              </m:ctrlPr>
+            </m:sSupPr>
+            <m:e>
+              <m:r>
+                <w:rPr>
+                  <w:rFonts w:ascii="Cambria Math" w:eastAsiaTheme="minorEastAsia" w:hAnsi="Cambria Math"/>
+                </w:rPr>
+                <m:t>x</m:t>
+              </m:r>
+            </m:e>
+            <m:sup>
+              <m:r>
+                <w:rPr>
+                  <w:rFonts w:ascii="Cambria Math" w:eastAsiaTheme="minorEastAsia" w:hAnsi="Cambria Math"/>
+                </w:rPr>
+                <m:t>2</m:t>
+              </m:r>
+            </m:sup>
+          </m:sSup>
+          <m:r>
+            <w:rPr>
+              <w:rFonts w:ascii="Cambria Math" w:eastAsiaTheme="minorEastAsia" w:hAnsi="Cambria Math"/>
+            </w:rPr>
+            <m:t>-5x+6=0</m:t>
+          </m:r>
+          <m:r>
+            <w:rPr>
+              <w:rFonts w:ascii="Cambria Math" w:eastAsiaTheme="minorEastAsia" w:hAnsi="Cambria Math"/>
+            </w:rPr>
+            <w:br/>
+          </m:r>
+        </m:oMath>
+        <m:oMath>
+          <m:d>
+            <m:dPr>
+              <m:ctrlPr>
+                <w:rPr>
+                  <w:rFonts w:ascii="Cambria Math" w:eastAsiaTheme="minorEastAsia" w:hAnsi="Cambria Math"/>
+                  <w:i/>
+                </w:rPr>
+              </m:ctrlPr>
+            </m:dPr>
+            <m:e>
+              <m:r>
+                <w:rPr>
+                  <w:rFonts w:ascii="Cambria Math" w:eastAsiaTheme="minorEastAsia" w:hAnsi="Cambria Math"/>
+                </w:rPr>
+                <m:t>x-2</m:t>
+              </m:r>
+            </m:e>
+          </m:d>
+          <m:d>
+            <m:dPr>
+              <m:ctrlPr>
+                <w:rPr>
+                  <w:rFonts w:ascii="Cambria Math" w:eastAsiaTheme="minorEastAsia" w:hAnsi="Cambria Math"/>
+                  <w:i/>
+                </w:rPr>
+              </m:ctrlPr>
+            </m:dPr>
+            <m:e>
+              <m:r>
+                <w:rPr>
+                  <w:rFonts w:ascii="Cambria Math" w:eastAsiaTheme="minorEastAsia" w:hAnsi="Cambria Math"/>
+                </w:rPr>
+                <m:t>x-3</m:t>
+              </m:r>
+            </m:e>
+          </m:d>
+          <m:r>
+            <w:rPr>
+              <w:rFonts w:ascii="Cambria Math" w:eastAsiaTheme="minorEastAsia" w:hAnsi="Cambria Math"/>
+            </w:rPr>
+            <m:t>=0</m:t>
+          </m:r>
+          <m:r>
+            <w:rPr>
+              <w:rFonts w:ascii="Cambria Math" w:eastAsiaTheme="minorEastAsia" w:hAnsi="Cambria Math"/>
+            </w:rPr>
+            <w:br/>
+          </m:r>
+        </m:oMath>
+        <m:oMath>
+          <m:r>
+            <w:rPr>
+              <w:rFonts w:ascii="Cambria Math" w:eastAsiaTheme="minorEastAsia" w:hAnsi="Cambria Math"/>
+            </w:rPr>
+            <m:t>x=2,3</m:t>
+          </m:r>
+        </m:oMath>
+      </m:oMathPara>
+    </w:p>
+    <w:p>
+      <w:pPr>
+        <w:rPr>
+          <w:rFonts w:eastAsiaTheme="minorEastAsia"/>
+          <w:b/>
+          <w:bCs/>
+        </w:rPr>
+      </w:pPr>
+      <w:r>
+        <w:rPr>
+          <w:rFonts w:eastAsiaTheme="minorEastAsia"/>
+          <w:b/>
+          <w:bCs/>
+        </w:rPr>
+        <w:t>Solving Quadratic Equations with the Quadratic Formula</w:t>
+      </w:r>
+    </w:p>
+    <w:p>
+      <w:pPr>
+        <w:rPr>
+          <w:rFonts w:eastAsiaTheme="minorEastAsia"/>
+        </w:rPr>
+      </w:pPr>
+      <w:r>
+        <w:rPr>
+          <w:rFonts w:eastAsiaTheme="minorEastAsia"/>
+        </w:rPr>
+        <w:t>When the quadratic expression does not factor, the equation has irrational roots and can be solved with the quadratic formula.</w:t>
+      </w:r>
+    </w:p>
+    <w:p>
+      <w:pPr>
+        <w:rPr>
+          <w:rFonts w:eastAsiaTheme="minorEastAsia"/>
+        </w:rPr>
+      </w:pPr>
+      <w:r>
+        <w:rPr>
+          <w:rFonts w:eastAsiaTheme="minorEastAsia"/>
+        </w:rPr>
+        <w:t>The two solutions to the quadratic equation:</w:t>
+      </w:r>
+    </w:p>
+    <w:p>
+      <w:pPr>
+        <w:rPr>
+          <w:rFonts w:eastAsiaTheme="minorEastAsia"/>
+        </w:rPr>
+      </w:pPr>
+      <m:oMathPara>
+        <m:oMath>
+          <m:r>
+            <w:rPr>
+              <w:rFonts w:ascii="Cambria Math" w:eastAsiaTheme="minorEastAsia" w:hAnsi="Cambria Math"/>
+            </w:rPr>
+            <m:t>a</m:t>
+          </m:r>
+          <m:sSup>
+            <m:sSupPr>
+              <m:ctrlPr>
+                <w:rPr>
+                  <w:rFonts w:ascii="Cambria Math" w:eastAsiaTheme="minorEastAsia" w:hAnsi="Cambria Math"/>
+                  <w:i/>
+                </w:rPr>
+              </m:ctrlPr>
+            </m:sSupPr>
+            <m:e>
+              <m:r>
+                <w:rPr>
+                  <w:rFonts w:ascii="Cambria Math" w:eastAsiaTheme="minorEastAsia" w:hAnsi="Cambria Math"/>
+                </w:rPr>
+                <m:t>x</m:t>
+              </m:r>
+            </m:e>
+            <m:sup>
+              <m:r>
+                <w:rPr>
+                  <w:rFonts w:ascii="Cambria Math" w:eastAsiaTheme="minorEastAsia" w:hAnsi="Cambria Math"/>
+                </w:rPr>
+                <m:t>2</m:t>
+              </m:r>
+            </m:sup>
+          </m:sSup>
+          <m:r>
+            <w:rPr>
+              <w:rFonts w:ascii="Cambria Math" w:eastAsiaTheme="minorEastAsia" w:hAnsi="Cambria Math"/>
+            </w:rPr>
+            <m:t>+bx+c=0</m:t>
+          </m:r>
+        </m:oMath>
+      </m:oMathPara>
+    </w:p>
+    <w:p>
+      <w:pPr>
+        <w:rPr>
+          <w:rFonts w:eastAsiaTheme="minorEastAsia"/>
+        </w:rPr>
+      </w:pPr>
+      <m:oMathPara>
+        <m:oMath>
+          <m:r>
+            <w:rPr>
+              <w:rFonts w:ascii="Cambria Math" w:eastAsiaTheme="minorEastAsia" w:hAnsi="Cambria Math" w:cs="Cambria Math"/>
+            </w:rPr>
+            <m:t>x</m:t>
+          </m:r>
+          <m:r>
+            <m:rPr>
+              <m:sty m:val="p"/>
+            </m:rPr>
+            <w:rPr>
+              <w:rFonts w:ascii="Cambria Math" w:eastAsiaTheme="minorEastAsia" w:hAnsi="Cambria Math" w:cs="Cambria Math"/>
+            </w:rPr>
+            <m:t>=</m:t>
+          </m:r>
+          <m:f>
+            <m:fPr>
+              <m:ctrlPr>
+                <w:rPr>
+                  <w:rFonts w:ascii="Cambria Math" w:eastAsiaTheme="minorEastAsia" w:hAnsi="Cambria Math"/>
+                </w:rPr>
+              </m:ctrlPr>
+            </m:fPr>
+            <m:num>
+              <m:r>
+                <m:rPr>
+                  <m:sty m:val="p"/>
+                </m:rPr>
+                <w:rPr>
+                  <w:rFonts w:ascii="Cambria Math" w:eastAsiaTheme="minorEastAsia" w:hAnsi="Cambria Math" w:cs="Cambria Math"/>
+                </w:rPr>
+                <m:t>-</m:t>
+              </m:r>
+              <m:r>
+                <w:rPr>
+                  <w:rFonts w:ascii="Cambria Math" w:eastAsiaTheme="minorEastAsia" w:hAnsi="Cambria Math" w:cs="Cambria Math"/>
+                </w:rPr>
+                <m:t>b</m:t>
+              </m:r>
+              <m:r>
+                <m:rPr>
+                  <m:sty m:val="p"/>
+                </m:rPr>
+                <w:rPr>
+                  <w:rFonts w:ascii="Cambria Math" w:eastAsiaTheme="minorEastAsia" w:hAnsi="Cambria Math" w:cs="Cambria Math"/>
+                </w:rPr>
+                <m:t>±</m:t>
+              </m:r>
+              <m:rad>
+                <m:radPr>
+                  <m:degHide m:val="1"/>
+                  <m:ctrlPr>
+                    <w:rPr>
+                      <w:rFonts w:ascii="Cambria Math" w:eastAsiaTheme="minorEastAsia" w:hAnsi="Cambria Math"/>
+                    </w:rPr>
+                  </m:ctrlPr>
+                </m:radPr>
+                <m:deg/>
+                <m:e>
+                  <m:sSup>
+                    <m:sSupPr>
+                      <m:ctrlPr>
+                        <w:rPr>
+                          <w:rFonts w:ascii="Cambria Math" w:eastAsiaTheme="minorEastAsia" w:hAnsi="Cambria Math"/>
+                        </w:rPr>
+                      </m:ctrlPr>
+                    </m:sSupPr>
+                    <m:e>
+                      <m:r>
+                        <w:rPr>
+                          <w:rFonts w:ascii="Cambria Math" w:eastAsiaTheme="minorEastAsia" w:hAnsi="Cambria Math" w:cs="Cambria Math"/>
+                        </w:rPr>
+                        <m:t>b</m:t>
+                      </m:r>
+                    </m:e>
+                    <m:sup>
+                      <m:r>
+                        <m:rPr>
+                          <m:sty m:val="p"/>
+                        </m:rPr>
+                        <w:rPr>
+                          <w:rFonts w:ascii="Cambria Math" w:eastAsiaTheme="minorEastAsia" w:hAnsi="Cambria Math" w:cs="Cambria Math"/>
+                        </w:rPr>
+                        <m:t>2</m:t>
+                      </m:r>
+                    </m:sup>
+                  </m:sSup>
+                  <m:r>
+                    <m:rPr>
+                      <m:sty m:val="p"/>
+                    </m:rPr>
+                    <w:rPr>
+                      <w:rFonts w:ascii="Cambria Math" w:eastAsiaTheme="minorEastAsia" w:hAnsi="Cambria Math" w:cs="Cambria Math"/>
+                    </w:rPr>
+                    <m:t>-4</m:t>
+                  </m:r>
+                  <m:r>
+                    <w:rPr>
+                      <w:rFonts w:ascii="Cambria Math" w:eastAsiaTheme="minorEastAsia" w:hAnsi="Cambria Math" w:cs="Cambria Math"/>
+                    </w:rPr>
+                    <m:t>ac</m:t>
+                  </m:r>
+                </m:e>
+              </m:rad>
+            </m:num>
+            <m:den>
+              <m:r>
+                <m:rPr>
+                  <m:sty m:val="p"/>
+                </m:rPr>
+                <w:rPr>
+                  <w:rFonts w:ascii="Cambria Math" w:eastAsiaTheme="minorEastAsia" w:hAnsi="Cambria Math" w:cs="Cambria Math"/>
+                </w:rPr>
+                <m:t>2</m:t>
+              </m:r>
+              <m:r>
+                <w:rPr>
+                  <w:rFonts w:ascii="Cambria Math" w:eastAsiaTheme="minorEastAsia" w:hAnsi="Cambria Math" w:cs="Cambria Math"/>
+                </w:rPr>
+                <m:t>a</m:t>
+              </m:r>
+            </m:den>
+          </m:f>
+        </m:oMath>
+      </m:oMathPara>
+    </w:p>
+    <w:p>
+      <w:pPr>
+        <w:pStyle w:val="Heading3"/>
+      </w:pPr>
+      <w:r>
+        <w:br w:type="column"/>
       </w:r>
     </w:p>
     <w:sectPr>
@@ -15656,6 +16444,95 @@
     </w:lvl>
   </w:abstractNum>
   <w:abstractNum w:abstractNumId="4" w15:restartNumberingAfterBreak="0">
+    <w:nsid w:val="0F555B90"/>
+    <w:multiLevelType w:val="hybridMultilevel"/>
+    <w:tmpl w:val="A5BE08F8"/>
+    <w:lvl w:ilvl="0" w:tplc="04090015">
+      <w:start w:val="1"/>
+      <w:numFmt w:val="upperLetter"/>
+      <w:lvlText w:val="%1."/>
+      <w:lvlJc w:val="left"/>
+      <w:pPr>
+        <w:ind w:left="360" w:hanging="360"/>
+      </w:pPr>
+      <w:rPr>
+        <w:rFonts w:hint="default"/>
+      </w:rPr>
+    </w:lvl>
+    <w:lvl w:ilvl="1" w:tplc="04090019" w:tentative="1">
+      <w:start w:val="1"/>
+      <w:numFmt w:val="lowerLetter"/>
+      <w:lvlText w:val="%2."/>
+      <w:lvlJc w:val="left"/>
+      <w:pPr>
+        <w:ind w:left="1080" w:hanging="360"/>
+      </w:pPr>
+    </w:lvl>
+    <w:lvl w:ilvl="2" w:tplc="0409001B" w:tentative="1">
+      <w:start w:val="1"/>
+      <w:numFmt w:val="lowerRoman"/>
+      <w:lvlText w:val="%3."/>
+      <w:lvlJc w:val="right"/>
+      <w:pPr>
+        <w:ind w:left="1800" w:hanging="180"/>
+      </w:pPr>
+    </w:lvl>
+    <w:lvl w:ilvl="3" w:tplc="0409000F" w:tentative="1">
+      <w:start w:val="1"/>
+      <w:numFmt w:val="decimal"/>
+      <w:lvlText w:val="%4."/>
+      <w:lvlJc w:val="left"/>
+      <w:pPr>
+        <w:ind w:left="2520" w:hanging="360"/>
+      </w:pPr>
+    </w:lvl>
+    <w:lvl w:ilvl="4" w:tplc="04090019" w:tentative="1">
+      <w:start w:val="1"/>
+      <w:numFmt w:val="lowerLetter"/>
+      <w:lvlText w:val="%5."/>
+      <w:lvlJc w:val="left"/>
+      <w:pPr>
+        <w:ind w:left="3240" w:hanging="360"/>
+      </w:pPr>
+    </w:lvl>
+    <w:lvl w:ilvl="5" w:tplc="0409001B" w:tentative="1">
+      <w:start w:val="1"/>
+      <w:numFmt w:val="lowerRoman"/>
+      <w:lvlText w:val="%6."/>
+      <w:lvlJc w:val="right"/>
+      <w:pPr>
+        <w:ind w:left="3960" w:hanging="180"/>
+      </w:pPr>
+    </w:lvl>
+    <w:lvl w:ilvl="6" w:tplc="0409000F" w:tentative="1">
+      <w:start w:val="1"/>
+      <w:numFmt w:val="decimal"/>
+      <w:lvlText w:val="%7."/>
+      <w:lvlJc w:val="left"/>
+      <w:pPr>
+        <w:ind w:left="4680" w:hanging="360"/>
+      </w:pPr>
+    </w:lvl>
+    <w:lvl w:ilvl="7" w:tplc="04090019" w:tentative="1">
+      <w:start w:val="1"/>
+      <w:numFmt w:val="lowerLetter"/>
+      <w:lvlText w:val="%8."/>
+      <w:lvlJc w:val="left"/>
+      <w:pPr>
+        <w:ind w:left="5400" w:hanging="360"/>
+      </w:pPr>
+    </w:lvl>
+    <w:lvl w:ilvl="8" w:tplc="0409001B" w:tentative="1">
+      <w:start w:val="1"/>
+      <w:numFmt w:val="lowerRoman"/>
+      <w:lvlText w:val="%9."/>
+      <w:lvlJc w:val="right"/>
+      <w:pPr>
+        <w:ind w:left="6120" w:hanging="180"/>
+      </w:pPr>
+    </w:lvl>
+  </w:abstractNum>
+  <w:abstractNum w:abstractNumId="5" w15:restartNumberingAfterBreak="0">
     <w:nsid w:val="110A7174"/>
     <w:multiLevelType w:val="hybridMultilevel"/>
     <w:tmpl w:val="3852F392"/>
@@ -15744,7 +16621,7 @@
       </w:pPr>
     </w:lvl>
   </w:abstractNum>
-  <w:abstractNum w:abstractNumId="5" w15:restartNumberingAfterBreak="0">
+  <w:abstractNum w:abstractNumId="6" w15:restartNumberingAfterBreak="0">
     <w:nsid w:val="14122525"/>
     <w:multiLevelType w:val="hybridMultilevel"/>
     <w:tmpl w:val="631A35F4"/>
@@ -15833,7 +16710,96 @@
       </w:pPr>
     </w:lvl>
   </w:abstractNum>
-  <w:abstractNum w:abstractNumId="6" w15:restartNumberingAfterBreak="0">
+  <w:abstractNum w:abstractNumId="7" w15:restartNumberingAfterBreak="0">
+    <w:nsid w:val="18F930DB"/>
+    <w:multiLevelType w:val="hybridMultilevel"/>
+    <w:tmpl w:val="A2D69F2A"/>
+    <w:lvl w:ilvl="0" w:tplc="0409000F">
+      <w:start w:val="1"/>
+      <w:numFmt w:val="decimal"/>
+      <w:lvlText w:val="%1."/>
+      <w:lvlJc w:val="left"/>
+      <w:pPr>
+        <w:ind w:left="720" w:hanging="360"/>
+      </w:pPr>
+      <w:rPr>
+        <w:rFonts w:hint="default"/>
+      </w:rPr>
+    </w:lvl>
+    <w:lvl w:ilvl="1" w:tplc="04090019" w:tentative="1">
+      <w:start w:val="1"/>
+      <w:numFmt w:val="lowerLetter"/>
+      <w:lvlText w:val="%2."/>
+      <w:lvlJc w:val="left"/>
+      <w:pPr>
+        <w:ind w:left="1440" w:hanging="360"/>
+      </w:pPr>
+    </w:lvl>
+    <w:lvl w:ilvl="2" w:tplc="0409001B" w:tentative="1">
+      <w:start w:val="1"/>
+      <w:numFmt w:val="lowerRoman"/>
+      <w:lvlText w:val="%3."/>
+      <w:lvlJc w:val="right"/>
+      <w:pPr>
+        <w:ind w:left="2160" w:hanging="180"/>
+      </w:pPr>
+    </w:lvl>
+    <w:lvl w:ilvl="3" w:tplc="0409000F" w:tentative="1">
+      <w:start w:val="1"/>
+      <w:numFmt w:val="decimal"/>
+      <w:lvlText w:val="%4."/>
+      <w:lvlJc w:val="left"/>
+      <w:pPr>
+        <w:ind w:left="2880" w:hanging="360"/>
+      </w:pPr>
+    </w:lvl>
+    <w:lvl w:ilvl="4" w:tplc="04090019" w:tentative="1">
+      <w:start w:val="1"/>
+      <w:numFmt w:val="lowerLetter"/>
+      <w:lvlText w:val="%5."/>
+      <w:lvlJc w:val="left"/>
+      <w:pPr>
+        <w:ind w:left="3600" w:hanging="360"/>
+      </w:pPr>
+    </w:lvl>
+    <w:lvl w:ilvl="5" w:tplc="0409001B" w:tentative="1">
+      <w:start w:val="1"/>
+      <w:numFmt w:val="lowerRoman"/>
+      <w:lvlText w:val="%6."/>
+      <w:lvlJc w:val="right"/>
+      <w:pPr>
+        <w:ind w:left="4320" w:hanging="180"/>
+      </w:pPr>
+    </w:lvl>
+    <w:lvl w:ilvl="6" w:tplc="0409000F" w:tentative="1">
+      <w:start w:val="1"/>
+      <w:numFmt w:val="decimal"/>
+      <w:lvlText w:val="%7."/>
+      <w:lvlJc w:val="left"/>
+      <w:pPr>
+        <w:ind w:left="5040" w:hanging="360"/>
+      </w:pPr>
+    </w:lvl>
+    <w:lvl w:ilvl="7" w:tplc="04090019" w:tentative="1">
+      <w:start w:val="1"/>
+      <w:numFmt w:val="lowerLetter"/>
+      <w:lvlText w:val="%8."/>
+      <w:lvlJc w:val="left"/>
+      <w:pPr>
+        <w:ind w:left="5760" w:hanging="360"/>
+      </w:pPr>
+    </w:lvl>
+    <w:lvl w:ilvl="8" w:tplc="0409001B" w:tentative="1">
+      <w:start w:val="1"/>
+      <w:numFmt w:val="lowerRoman"/>
+      <w:lvlText w:val="%9."/>
+      <w:lvlJc w:val="right"/>
+      <w:pPr>
+        <w:ind w:left="6480" w:hanging="180"/>
+      </w:pPr>
+    </w:lvl>
+  </w:abstractNum>
+  <w:abstractNum w:abstractNumId="8" w15:restartNumberingAfterBreak="0">
     <w:nsid w:val="19FF03E7"/>
     <w:multiLevelType w:val="hybridMultilevel"/>
     <w:tmpl w:val="B562F4AC"/>
@@ -15922,7 +16888,7 @@
       </w:pPr>
     </w:lvl>
   </w:abstractNum>
-  <w:abstractNum w:abstractNumId="7" w15:restartNumberingAfterBreak="0">
+  <w:abstractNum w:abstractNumId="9" w15:restartNumberingAfterBreak="0">
     <w:nsid w:val="21127310"/>
     <w:multiLevelType w:val="hybridMultilevel"/>
     <w:tmpl w:val="5E50AF00"/>
@@ -16011,7 +16977,7 @@
       </w:pPr>
     </w:lvl>
   </w:abstractNum>
-  <w:abstractNum w:abstractNumId="8" w15:restartNumberingAfterBreak="0">
+  <w:abstractNum w:abstractNumId="10" w15:restartNumberingAfterBreak="0">
     <w:nsid w:val="319A113D"/>
     <w:multiLevelType w:val="hybridMultilevel"/>
     <w:tmpl w:val="1D26A62C"/>
@@ -16100,7 +17066,7 @@
       </w:pPr>
     </w:lvl>
   </w:abstractNum>
-  <w:abstractNum w:abstractNumId="9" w15:restartNumberingAfterBreak="0">
+  <w:abstractNum w:abstractNumId="11" w15:restartNumberingAfterBreak="0">
     <w:nsid w:val="32B2060C"/>
     <w:multiLevelType w:val="hybridMultilevel"/>
     <w:tmpl w:val="5ADAF418"/>
@@ -16189,7 +17155,7 @@
       </w:pPr>
     </w:lvl>
   </w:abstractNum>
-  <w:abstractNum w:abstractNumId="10" w15:restartNumberingAfterBreak="0">
+  <w:abstractNum w:abstractNumId="12" w15:restartNumberingAfterBreak="0">
     <w:nsid w:val="37AA283F"/>
     <w:multiLevelType w:val="hybridMultilevel"/>
     <w:tmpl w:val="9E5006EE"/>
@@ -16278,7 +17244,7 @@
       </w:pPr>
     </w:lvl>
   </w:abstractNum>
-  <w:abstractNum w:abstractNumId="11" w15:restartNumberingAfterBreak="0">
+  <w:abstractNum w:abstractNumId="13" w15:restartNumberingAfterBreak="0">
     <w:nsid w:val="3E6C01DF"/>
     <w:multiLevelType w:val="multilevel"/>
     <w:tmpl w:val="1B46A5CE"/>
@@ -16391,7 +17357,7 @@
       </w:rPr>
     </w:lvl>
   </w:abstractNum>
-  <w:abstractNum w:abstractNumId="12" w15:restartNumberingAfterBreak="0">
+  <w:abstractNum w:abstractNumId="14" w15:restartNumberingAfterBreak="0">
     <w:nsid w:val="486D3880"/>
     <w:multiLevelType w:val="hybridMultilevel"/>
     <w:tmpl w:val="EED4CCFA"/>
@@ -16480,7 +17446,7 @@
       </w:pPr>
     </w:lvl>
   </w:abstractNum>
-  <w:abstractNum w:abstractNumId="13" w15:restartNumberingAfterBreak="0">
+  <w:abstractNum w:abstractNumId="15" w15:restartNumberingAfterBreak="0">
     <w:nsid w:val="48DD0C30"/>
     <w:multiLevelType w:val="hybridMultilevel"/>
     <w:tmpl w:val="53FAFE02"/>
@@ -16571,7 +17537,7 @@
       </w:pPr>
     </w:lvl>
   </w:abstractNum>
-  <w:abstractNum w:abstractNumId="14" w15:restartNumberingAfterBreak="0">
+  <w:abstractNum w:abstractNumId="16" w15:restartNumberingAfterBreak="0">
     <w:nsid w:val="4BC3468D"/>
     <w:multiLevelType w:val="multilevel"/>
     <w:tmpl w:val="C174284E"/>
@@ -16684,7 +17650,7 @@
       </w:rPr>
     </w:lvl>
   </w:abstractNum>
-  <w:abstractNum w:abstractNumId="15" w15:restartNumberingAfterBreak="0">
+  <w:abstractNum w:abstractNumId="17" w15:restartNumberingAfterBreak="0">
     <w:nsid w:val="51E2111C"/>
     <w:multiLevelType w:val="hybridMultilevel"/>
     <w:tmpl w:val="3CCCEA2E"/>
@@ -16773,7 +17739,7 @@
       </w:pPr>
     </w:lvl>
   </w:abstractNum>
-  <w:abstractNum w:abstractNumId="16" w15:restartNumberingAfterBreak="0">
+  <w:abstractNum w:abstractNumId="18" w15:restartNumberingAfterBreak="0">
     <w:nsid w:val="5E3144DC"/>
     <w:multiLevelType w:val="multilevel"/>
     <w:tmpl w:val="02B2E396"/>
@@ -16886,7 +17852,7 @@
       </w:rPr>
     </w:lvl>
   </w:abstractNum>
-  <w:abstractNum w:abstractNumId="17" w15:restartNumberingAfterBreak="0">
+  <w:abstractNum w:abstractNumId="19" w15:restartNumberingAfterBreak="0">
     <w:nsid w:val="61611601"/>
     <w:multiLevelType w:val="hybridMultilevel"/>
     <w:tmpl w:val="A72A7508"/>
@@ -16975,7 +17941,7 @@
       </w:pPr>
     </w:lvl>
   </w:abstractNum>
-  <w:abstractNum w:abstractNumId="18" w15:restartNumberingAfterBreak="0">
+  <w:abstractNum w:abstractNumId="20" w15:restartNumberingAfterBreak="0">
     <w:nsid w:val="64D34789"/>
     <w:multiLevelType w:val="hybridMultilevel"/>
     <w:tmpl w:val="16DC6484"/>
@@ -17064,7 +18030,7 @@
       </w:pPr>
     </w:lvl>
   </w:abstractNum>
-  <w:abstractNum w:abstractNumId="19" w15:restartNumberingAfterBreak="0">
+  <w:abstractNum w:abstractNumId="21" w15:restartNumberingAfterBreak="0">
     <w:nsid w:val="69E42A98"/>
     <w:multiLevelType w:val="hybridMultilevel"/>
     <w:tmpl w:val="9AAAFC70"/>
@@ -17150,7 +18116,7 @@
       </w:pPr>
     </w:lvl>
   </w:abstractNum>
-  <w:abstractNum w:abstractNumId="20" w15:restartNumberingAfterBreak="0">
+  <w:abstractNum w:abstractNumId="22" w15:restartNumberingAfterBreak="0">
     <w:nsid w:val="71B323F2"/>
     <w:multiLevelType w:val="hybridMultilevel"/>
     <w:tmpl w:val="F692F056"/>
@@ -17239,7 +18205,7 @@
       </w:pPr>
     </w:lvl>
   </w:abstractNum>
-  <w:abstractNum w:abstractNumId="21" w15:restartNumberingAfterBreak="0">
+  <w:abstractNum w:abstractNumId="23" w15:restartNumberingAfterBreak="0">
     <w:nsid w:val="7A060B79"/>
     <w:multiLevelType w:val="hybridMultilevel"/>
     <w:tmpl w:val="2B6E8C7C"/>
@@ -17328,7 +18294,7 @@
       </w:pPr>
     </w:lvl>
   </w:abstractNum>
-  <w:abstractNum w:abstractNumId="22" w15:restartNumberingAfterBreak="0">
+  <w:abstractNum w:abstractNumId="24" w15:restartNumberingAfterBreak="0">
     <w:nsid w:val="7B3156D7"/>
     <w:multiLevelType w:val="hybridMultilevel"/>
     <w:tmpl w:val="D79060AE"/>
@@ -17419,7 +18385,7 @@
       </w:pPr>
     </w:lvl>
   </w:abstractNum>
-  <w:abstractNum w:abstractNumId="23" w15:restartNumberingAfterBreak="0">
+  <w:abstractNum w:abstractNumId="25" w15:restartNumberingAfterBreak="0">
     <w:nsid w:val="7C093E54"/>
     <w:multiLevelType w:val="hybridMultilevel"/>
     <w:tmpl w:val="07E2E3AC"/>
@@ -17508,7 +18474,7 @@
       </w:pPr>
     </w:lvl>
   </w:abstractNum>
-  <w:abstractNum w:abstractNumId="24" w15:restartNumberingAfterBreak="0">
+  <w:abstractNum w:abstractNumId="26" w15:restartNumberingAfterBreak="0">
     <w:nsid w:val="7DBE32CF"/>
     <w:multiLevelType w:val="hybridMultilevel"/>
     <w:tmpl w:val="C92AF380"/>
@@ -17597,7 +18563,7 @@
       </w:pPr>
     </w:lvl>
   </w:abstractNum>
-  <w:abstractNum w:abstractNumId="25" w15:restartNumberingAfterBreak="0">
+  <w:abstractNum w:abstractNumId="27" w15:restartNumberingAfterBreak="0">
     <w:nsid w:val="7F540412"/>
     <w:multiLevelType w:val="hybridMultilevel"/>
     <w:tmpl w:val="E5C674FA"/>
@@ -17686,7 +18652,7 @@
       </w:pPr>
     </w:lvl>
   </w:abstractNum>
-  <w:abstractNum w:abstractNumId="26" w15:restartNumberingAfterBreak="0">
+  <w:abstractNum w:abstractNumId="28" w15:restartNumberingAfterBreak="0">
     <w:nsid w:val="7F650AC6"/>
     <w:multiLevelType w:val="hybridMultilevel"/>
     <w:tmpl w:val="A54E48EE"/>
@@ -17775,7 +18741,7 @@
       </w:pPr>
     </w:lvl>
   </w:abstractNum>
-  <w:abstractNum w:abstractNumId="27" w15:restartNumberingAfterBreak="0">
+  <w:abstractNum w:abstractNumId="29" w15:restartNumberingAfterBreak="0">
     <w:nsid w:val="7F9E247D"/>
     <w:multiLevelType w:val="hybridMultilevel"/>
     <w:tmpl w:val="7CD2FB98"/>
@@ -17865,88 +18831,94 @@
     </w:lvl>
   </w:abstractNum>
   <w:num w:numId="1" w16cid:durableId="851644996">
-    <w:abstractNumId w:val="11"/>
+    <w:abstractNumId w:val="13"/>
   </w:num>
   <w:num w:numId="2" w16cid:durableId="1093429897">
-    <w:abstractNumId w:val="10"/>
+    <w:abstractNumId w:val="12"/>
   </w:num>
   <w:num w:numId="3" w16cid:durableId="392241423">
-    <w:abstractNumId w:val="12"/>
+    <w:abstractNumId w:val="14"/>
   </w:num>
   <w:num w:numId="4" w16cid:durableId="2033145947">
-    <w:abstractNumId w:val="25"/>
+    <w:abstractNumId w:val="27"/>
   </w:num>
   <w:num w:numId="5" w16cid:durableId="202055902">
     <w:abstractNumId w:val="1"/>
   </w:num>
   <w:num w:numId="6" w16cid:durableId="1370255834">
-    <w:abstractNumId w:val="18"/>
+    <w:abstractNumId w:val="20"/>
   </w:num>
   <w:num w:numId="7" w16cid:durableId="1398819235">
-    <w:abstractNumId w:val="9"/>
+    <w:abstractNumId w:val="11"/>
   </w:num>
   <w:num w:numId="8" w16cid:durableId="1640839801">
-    <w:abstractNumId w:val="23"/>
+    <w:abstractNumId w:val="25"/>
   </w:num>
   <w:num w:numId="9" w16cid:durableId="1914927308">
     <w:abstractNumId w:val="3"/>
   </w:num>
   <w:num w:numId="10" w16cid:durableId="578298169">
+    <w:abstractNumId w:val="19"/>
+  </w:num>
+  <w:num w:numId="11" w16cid:durableId="1107581818">
+    <w:abstractNumId w:val="9"/>
+  </w:num>
+  <w:num w:numId="12" w16cid:durableId="2062249634">
+    <w:abstractNumId w:val="10"/>
+  </w:num>
+  <w:num w:numId="13" w16cid:durableId="819930803">
+    <w:abstractNumId w:val="26"/>
+  </w:num>
+  <w:num w:numId="14" w16cid:durableId="1214193706">
+    <w:abstractNumId w:val="18"/>
+  </w:num>
+  <w:num w:numId="15" w16cid:durableId="1183664756">
+    <w:abstractNumId w:val="16"/>
+  </w:num>
+  <w:num w:numId="16" w16cid:durableId="537856220">
+    <w:abstractNumId w:val="5"/>
+  </w:num>
+  <w:num w:numId="17" w16cid:durableId="463011993">
     <w:abstractNumId w:val="17"/>
   </w:num>
-  <w:num w:numId="11" w16cid:durableId="1107581818">
-    <w:abstractNumId w:val="7"/>
+  <w:num w:numId="18" w16cid:durableId="1482582286">
+    <w:abstractNumId w:val="22"/>
   </w:num>
-  <w:num w:numId="12" w16cid:durableId="2062249634">
-    <w:abstractNumId w:val="8"/>
+  <w:num w:numId="19" w16cid:durableId="1501500492">
+    <w:abstractNumId w:val="15"/>
   </w:num>
-  <w:num w:numId="13" w16cid:durableId="819930803">
+  <w:num w:numId="20" w16cid:durableId="1992253231">
     <w:abstractNumId w:val="24"/>
   </w:num>
-  <w:num w:numId="14" w16cid:durableId="1214193706">
-    <w:abstractNumId w:val="16"/>
-  </w:num>
-  <w:num w:numId="15" w16cid:durableId="1183664756">
-    <w:abstractNumId w:val="14"/>
-  </w:num>
-  <w:num w:numId="16" w16cid:durableId="537856220">
-    <w:abstractNumId w:val="4"/>
-  </w:num>
-  <w:num w:numId="17" w16cid:durableId="463011993">
-    <w:abstractNumId w:val="15"/>
-  </w:num>
-  <w:num w:numId="18" w16cid:durableId="1482582286">
-    <w:abstractNumId w:val="20"/>
-  </w:num>
-  <w:num w:numId="19" w16cid:durableId="1501500492">
-    <w:abstractNumId w:val="13"/>
-  </w:num>
-  <w:num w:numId="20" w16cid:durableId="1992253231">
-    <w:abstractNumId w:val="22"/>
-  </w:num>
   <w:num w:numId="21" w16cid:durableId="1919510597">
-    <w:abstractNumId w:val="6"/>
+    <w:abstractNumId w:val="8"/>
   </w:num>
   <w:num w:numId="22" w16cid:durableId="646712018">
     <w:abstractNumId w:val="2"/>
   </w:num>
   <w:num w:numId="23" w16cid:durableId="233318046">
-    <w:abstractNumId w:val="27"/>
+    <w:abstractNumId w:val="29"/>
   </w:num>
   <w:num w:numId="24" w16cid:durableId="271715766">
-    <w:abstractNumId w:val="5"/>
+    <w:abstractNumId w:val="6"/>
   </w:num>
   <w:num w:numId="25" w16cid:durableId="496187473">
-    <w:abstractNumId w:val="26"/>
+    <w:abstractNumId w:val="28"/>
   </w:num>
   <w:num w:numId="26" w16cid:durableId="1878423866">
     <w:abstractNumId w:val="0"/>
   </w:num>
   <w:num w:numId="27" w16cid:durableId="1177305161">
-    <w:abstractNumId w:val="19"/>
+    <w:abstractNumId w:val="21"/>
   </w:num>
   <w:num w:numId="28" w16cid:durableId="1164469922">
-    <w:abstractNumId w:val="21"/>
+    <w:abstractNumId w:val="23"/>
+  </w:num>
+  <w:num w:numId="29" w16cid:durableId="277638703">
+    <w:abstractNumId w:val="4"/>
+  </w:num>
+  <w:num w:numId="30" w16cid:durableId="1046099476">
+    <w:abstractNumId w:val="7"/>
   </w:num>
 </w:numbering>
 </file>

</xml_diff>

<commit_message>
Algebra 1 - Chapter 1: Polynomial Expressions and Equations - 1.4 Polynomial Equations - Check Your Understanding of Section 1.4 - A. Multiple-Choice
</commit_message>
<xml_diff>
--- a/Algebra-2/ch01/Algebra 2 - Chapter 1.docx
+++ b/Algebra-2/ch01/Algebra 2 - Chapter 1.docx
@@ -3365,16 +3365,7 @@
           <w:rPr>
             <w:rFonts w:ascii="Cambria Math" w:eastAsiaTheme="minorEastAsia" w:hAnsi="Cambria Math"/>
           </w:rPr>
-          <m:t>+5</m:t>
-        </m:r>
-        <m:r>
-          <m:rPr>
-            <m:sty m:val="bi"/>
-          </m:rPr>
-          <w:rPr>
-            <w:rFonts w:ascii="Cambria Math" w:eastAsiaTheme="minorEastAsia" w:hAnsi="Cambria Math"/>
-          </w:rPr>
-          <m:t>x+2 R</m:t>
+          <m:t>+5x+2 R</m:t>
         </m:r>
         <m:r>
           <m:rPr>
@@ -7179,7 +7170,16 @@
           <w:rPr>
             <w:rFonts w:ascii="Cambria Math" w:eastAsiaTheme="minorEastAsia" w:hAnsi="Cambria Math"/>
           </w:rPr>
-          <m:t>-5x+7)</m:t>
+          <m:t>-5</m:t>
+        </m:r>
+        <m:r>
+          <m:rPr>
+            <m:sty m:val="bi"/>
+          </m:rPr>
+          <w:rPr>
+            <w:rFonts w:ascii="Cambria Math" w:eastAsiaTheme="minorEastAsia" w:hAnsi="Cambria Math"/>
+          </w:rPr>
+          <m:t>x+7)</m:t>
         </m:r>
       </m:oMath>
     </w:p>
@@ -15481,6 +15481,9 @@
             <m:t>=9</m:t>
           </m:r>
           <m:r>
+            <m:rPr>
+              <m:sty m:val="p"/>
+            </m:rPr>
             <w:rPr>
               <w:rFonts w:ascii="Cambria Math" w:hAnsi="Cambria Math"/>
             </w:rPr>
@@ -15555,6 +15558,9 @@
             </m:e>
           </m:rad>
           <m:r>
+            <m:rPr>
+              <m:sty m:val="p"/>
+            </m:rPr>
             <w:rPr>
               <w:rFonts w:ascii="Cambria Math" w:hAnsi="Cambria Math"/>
             </w:rPr>
@@ -15660,6 +15666,9 @@
             <m:t>x-2=0, x=2</m:t>
           </m:r>
           <m:r>
+            <m:rPr>
+              <m:sty m:val="p"/>
+            </m:rPr>
             <w:rPr>
               <w:rFonts w:ascii="Cambria Math" w:eastAsiaTheme="minorEastAsia" w:hAnsi="Cambria Math"/>
             </w:rPr>
@@ -15775,6 +15784,9 @@
             <m:t>-5x+6=0</m:t>
           </m:r>
           <m:r>
+            <m:rPr>
+              <m:sty m:val="p"/>
+            </m:rPr>
             <w:rPr>
               <w:rFonts w:ascii="Cambria Math" w:eastAsiaTheme="minorEastAsia" w:hAnsi="Cambria Math"/>
             </w:rPr>
@@ -15825,6 +15837,9 @@
             <m:t>=0</m:t>
           </m:r>
           <m:r>
+            <m:rPr>
+              <m:sty m:val="p"/>
+            </m:rPr>
             <w:rPr>
               <w:rFonts w:ascii="Cambria Math" w:eastAsiaTheme="minorEastAsia" w:hAnsi="Cambria Math"/>
             </w:rPr>
@@ -16074,6 +16089,2233 @@
       <w:r>
         <w:br w:type="column"/>
       </w:r>
+      <w:r>
+        <w:t>Check Your Understanding of Section 1.4</w:t>
+      </w:r>
+    </w:p>
+    <w:p>
+      <w:pPr>
+        <w:pStyle w:val="ListParagraph"/>
+        <w:numPr>
+          <w:ilvl w:val="0"/>
+          <w:numId w:val="29"/>
+        </w:numPr>
+      </w:pPr>
+      <w:r>
+        <w:t>Multiple-Choice</w:t>
+      </w:r>
+    </w:p>
+    <w:p>
+      <w:pPr>
+        <w:pStyle w:val="ListParagraph"/>
+        <w:numPr>
+          <w:ilvl w:val="0"/>
+          <w:numId w:val="30"/>
+        </w:numPr>
+        <w:rPr>
+          <w:b/>
+          <w:bCs/>
+        </w:rPr>
+      </w:pPr>
+      <w:r>
+        <w:t xml:space="preserve">What is the solution set of </w:t>
+      </w:r>
+      <m:oMath>
+        <m:sSup>
+          <m:sSupPr>
+            <m:ctrlPr>
+              <w:rPr>
+                <w:rFonts w:ascii="Cambria Math" w:hAnsi="Cambria Math"/>
+                <w:i/>
+              </w:rPr>
+            </m:ctrlPr>
+          </m:sSupPr>
+          <m:e>
+            <m:r>
+              <w:rPr>
+                <w:rFonts w:ascii="Cambria Math" w:hAnsi="Cambria Math"/>
+              </w:rPr>
+              <m:t>x</m:t>
+            </m:r>
+          </m:e>
+          <m:sup>
+            <m:r>
+              <w:rPr>
+                <w:rFonts w:ascii="Cambria Math" w:hAnsi="Cambria Math"/>
+              </w:rPr>
+              <m:t>2</m:t>
+            </m:r>
+          </m:sup>
+        </m:sSup>
+        <m:r>
+          <w:rPr>
+            <w:rFonts w:ascii="Cambria Math" w:hAnsi="Cambria Math"/>
+          </w:rPr>
+          <m:t>=16</m:t>
+        </m:r>
+      </m:oMath>
+      <w:r>
+        <w:rPr>
+          <w:rFonts w:eastAsiaTheme="minorEastAsia"/>
+        </w:rPr>
+        <w:t>?</w:t>
+      </w:r>
+      <w:r>
+        <w:rPr>
+          <w:rFonts w:eastAsiaTheme="minorEastAsia"/>
+        </w:rPr>
+        <w:br/>
+      </w:r>
+      <w:r>
+        <w:rPr>
+          <w:rFonts w:eastAsiaTheme="minorEastAsia"/>
+          <w:b/>
+          <w:bCs/>
+        </w:rPr>
+        <w:t>(</w:t>
+      </w:r>
+      <w:proofErr w:type="gramStart"/>
+      <w:r>
+        <w:rPr>
+          <w:rFonts w:eastAsiaTheme="minorEastAsia"/>
+          <w:b/>
+          <w:bCs/>
+        </w:rPr>
+        <w:t>2) {</w:t>
+      </w:r>
+      <w:proofErr w:type="gramEnd"/>
+      <w:r>
+        <w:rPr>
+          <w:rFonts w:eastAsiaTheme="minorEastAsia"/>
+          <w:b/>
+          <w:bCs/>
+        </w:rPr>
+        <w:t>4, -4}</w:t>
+      </w:r>
+    </w:p>
+    <w:p>
+      <w:pPr>
+        <w:pStyle w:val="ListParagraph"/>
+        <w:numPr>
+          <w:ilvl w:val="0"/>
+          <w:numId w:val="30"/>
+        </w:numPr>
+        <w:rPr>
+          <w:b/>
+          <w:bCs/>
+        </w:rPr>
+      </w:pPr>
+      <w:r>
+        <w:rPr>
+          <w:rFonts w:eastAsiaTheme="minorEastAsia"/>
+        </w:rPr>
+        <w:t xml:space="preserve">What is the solution set of </w:t>
+      </w:r>
+      <w:r>
+        <w:rPr>
+          <w:rFonts w:eastAsiaTheme="minorEastAsia"/>
+        </w:rPr>
+        <w:br/>
+      </w:r>
+      <m:oMath>
+        <m:d>
+          <m:dPr>
+            <m:ctrlPr>
+              <w:rPr>
+                <w:rFonts w:ascii="Cambria Math" w:eastAsiaTheme="minorEastAsia" w:hAnsi="Cambria Math"/>
+                <w:i/>
+              </w:rPr>
+            </m:ctrlPr>
+          </m:dPr>
+          <m:e>
+            <m:r>
+              <w:rPr>
+                <w:rFonts w:ascii="Cambria Math" w:eastAsiaTheme="minorEastAsia" w:hAnsi="Cambria Math"/>
+              </w:rPr>
+              <m:t>x-4</m:t>
+            </m:r>
+          </m:e>
+        </m:d>
+        <m:d>
+          <m:dPr>
+            <m:ctrlPr>
+              <w:rPr>
+                <w:rFonts w:ascii="Cambria Math" w:eastAsiaTheme="minorEastAsia" w:hAnsi="Cambria Math"/>
+                <w:i/>
+              </w:rPr>
+            </m:ctrlPr>
+          </m:dPr>
+          <m:e>
+            <m:r>
+              <w:rPr>
+                <w:rFonts w:ascii="Cambria Math" w:eastAsiaTheme="minorEastAsia" w:hAnsi="Cambria Math"/>
+              </w:rPr>
+              <m:t>x-7</m:t>
+            </m:r>
+          </m:e>
+        </m:d>
+        <m:r>
+          <w:rPr>
+            <w:rFonts w:ascii="Cambria Math" w:eastAsiaTheme="minorEastAsia" w:hAnsi="Cambria Math"/>
+          </w:rPr>
+          <m:t>=0</m:t>
+        </m:r>
+      </m:oMath>
+      <w:r>
+        <w:rPr>
+          <w:rFonts w:eastAsiaTheme="minorEastAsia"/>
+        </w:rPr>
+        <w:t>?</w:t>
+      </w:r>
+      <w:r>
+        <w:rPr>
+          <w:rFonts w:eastAsiaTheme="minorEastAsia"/>
+        </w:rPr>
+        <w:br/>
+      </w:r>
+      <w:r>
+        <w:rPr>
+          <w:rFonts w:eastAsiaTheme="minorEastAsia"/>
+          <w:b/>
+          <w:bCs/>
+        </w:rPr>
+        <w:t>(</w:t>
+      </w:r>
+      <w:proofErr w:type="gramStart"/>
+      <w:r>
+        <w:rPr>
+          <w:rFonts w:eastAsiaTheme="minorEastAsia"/>
+          <w:b/>
+          <w:bCs/>
+        </w:rPr>
+        <w:t>1) {</w:t>
+      </w:r>
+      <w:proofErr w:type="gramEnd"/>
+      <w:r>
+        <w:rPr>
+          <w:rFonts w:eastAsiaTheme="minorEastAsia"/>
+          <w:b/>
+          <w:bCs/>
+        </w:rPr>
+        <w:t>4, 7}</w:t>
+      </w:r>
+    </w:p>
+    <w:p>
+      <w:pPr>
+        <w:pStyle w:val="ListParagraph"/>
+        <w:numPr>
+          <w:ilvl w:val="0"/>
+          <w:numId w:val="30"/>
+        </w:numPr>
+        <w:rPr>
+          <w:b/>
+          <w:bCs/>
+        </w:rPr>
+      </w:pPr>
+      <w:r>
+        <w:rPr>
+          <w:rFonts w:eastAsiaTheme="minorEastAsia"/>
+        </w:rPr>
+        <w:t xml:space="preserve">What is the solution set of </w:t>
+      </w:r>
+      <w:r>
+        <w:rPr>
+          <w:rFonts w:eastAsiaTheme="minorEastAsia"/>
+        </w:rPr>
+        <w:br/>
+      </w:r>
+      <m:oMath>
+        <m:d>
+          <m:dPr>
+            <m:ctrlPr>
+              <w:rPr>
+                <w:rFonts w:ascii="Cambria Math" w:eastAsiaTheme="minorEastAsia" w:hAnsi="Cambria Math"/>
+                <w:i/>
+              </w:rPr>
+            </m:ctrlPr>
+          </m:dPr>
+          <m:e>
+            <m:r>
+              <w:rPr>
+                <w:rFonts w:ascii="Cambria Math" w:eastAsiaTheme="minorEastAsia" w:hAnsi="Cambria Math"/>
+              </w:rPr>
+              <m:t>x-3</m:t>
+            </m:r>
+          </m:e>
+        </m:d>
+        <m:d>
+          <m:dPr>
+            <m:ctrlPr>
+              <w:rPr>
+                <w:rFonts w:ascii="Cambria Math" w:eastAsiaTheme="minorEastAsia" w:hAnsi="Cambria Math"/>
+                <w:i/>
+              </w:rPr>
+            </m:ctrlPr>
+          </m:dPr>
+          <m:e>
+            <m:r>
+              <w:rPr>
+                <w:rFonts w:ascii="Cambria Math" w:eastAsiaTheme="minorEastAsia" w:hAnsi="Cambria Math"/>
+              </w:rPr>
+              <m:t>x+9</m:t>
+            </m:r>
+          </m:e>
+        </m:d>
+        <m:r>
+          <w:rPr>
+            <w:rFonts w:ascii="Cambria Math" w:eastAsiaTheme="minorEastAsia" w:hAnsi="Cambria Math"/>
+          </w:rPr>
+          <m:t>=0</m:t>
+        </m:r>
+      </m:oMath>
+      <w:r>
+        <w:rPr>
+          <w:rFonts w:eastAsiaTheme="minorEastAsia"/>
+        </w:rPr>
+        <w:t>?</w:t>
+      </w:r>
+      <w:r>
+        <w:rPr>
+          <w:rFonts w:eastAsiaTheme="minorEastAsia"/>
+        </w:rPr>
+        <w:br/>
+      </w:r>
+      <w:r>
+        <w:rPr>
+          <w:rFonts w:eastAsiaTheme="minorEastAsia"/>
+          <w:b/>
+          <w:bCs/>
+        </w:rPr>
+        <w:t>(</w:t>
+      </w:r>
+      <w:proofErr w:type="gramStart"/>
+      <w:r>
+        <w:rPr>
+          <w:rFonts w:eastAsiaTheme="minorEastAsia"/>
+          <w:b/>
+          <w:bCs/>
+        </w:rPr>
+        <w:t>4) {</w:t>
+      </w:r>
+      <w:proofErr w:type="gramEnd"/>
+      <w:r>
+        <w:rPr>
+          <w:rFonts w:eastAsiaTheme="minorEastAsia"/>
+          <w:b/>
+          <w:bCs/>
+        </w:rPr>
+        <w:t>3, -9}</w:t>
+      </w:r>
+    </w:p>
+    <w:p>
+      <w:pPr>
+        <w:pStyle w:val="ListParagraph"/>
+        <w:numPr>
+          <w:ilvl w:val="0"/>
+          <w:numId w:val="30"/>
+        </w:numPr>
+        <w:rPr>
+          <w:b/>
+          <w:bCs/>
+        </w:rPr>
+      </w:pPr>
+      <w:r>
+        <w:rPr>
+          <w:rFonts w:eastAsiaTheme="minorEastAsia"/>
+        </w:rPr>
+        <w:t xml:space="preserve">What is the solution set of </w:t>
+      </w:r>
+      <w:r>
+        <w:rPr>
+          <w:rFonts w:eastAsiaTheme="minorEastAsia"/>
+        </w:rPr>
+        <w:br/>
+      </w:r>
+      <m:oMath>
+        <m:d>
+          <m:dPr>
+            <m:ctrlPr>
+              <w:rPr>
+                <w:rFonts w:ascii="Cambria Math" w:eastAsiaTheme="minorEastAsia" w:hAnsi="Cambria Math"/>
+                <w:i/>
+              </w:rPr>
+            </m:ctrlPr>
+          </m:dPr>
+          <m:e>
+            <m:r>
+              <w:rPr>
+                <w:rFonts w:ascii="Cambria Math" w:eastAsiaTheme="minorEastAsia" w:hAnsi="Cambria Math"/>
+              </w:rPr>
+              <m:t>x-2</m:t>
+            </m:r>
+          </m:e>
+        </m:d>
+        <m:d>
+          <m:dPr>
+            <m:ctrlPr>
+              <w:rPr>
+                <w:rFonts w:ascii="Cambria Math" w:eastAsiaTheme="minorEastAsia" w:hAnsi="Cambria Math"/>
+                <w:i/>
+              </w:rPr>
+            </m:ctrlPr>
+          </m:dPr>
+          <m:e>
+            <m:r>
+              <w:rPr>
+                <w:rFonts w:ascii="Cambria Math" w:eastAsiaTheme="minorEastAsia" w:hAnsi="Cambria Math"/>
+              </w:rPr>
+              <m:t>x-5</m:t>
+            </m:r>
+          </m:e>
+        </m:d>
+        <m:d>
+          <m:dPr>
+            <m:ctrlPr>
+              <w:rPr>
+                <w:rFonts w:ascii="Cambria Math" w:eastAsiaTheme="minorEastAsia" w:hAnsi="Cambria Math"/>
+                <w:i/>
+              </w:rPr>
+            </m:ctrlPr>
+          </m:dPr>
+          <m:e>
+            <m:r>
+              <w:rPr>
+                <w:rFonts w:ascii="Cambria Math" w:eastAsiaTheme="minorEastAsia" w:hAnsi="Cambria Math"/>
+              </w:rPr>
+              <m:t>x+1</m:t>
+            </m:r>
+          </m:e>
+        </m:d>
+        <m:r>
+          <w:rPr>
+            <w:rFonts w:ascii="Cambria Math" w:eastAsiaTheme="minorEastAsia" w:hAnsi="Cambria Math"/>
+          </w:rPr>
+          <m:t>=0</m:t>
+        </m:r>
+      </m:oMath>
+      <w:r>
+        <w:rPr>
+          <w:rFonts w:eastAsiaTheme="minorEastAsia"/>
+        </w:rPr>
+        <w:t>?</w:t>
+      </w:r>
+      <w:r>
+        <w:rPr>
+          <w:rFonts w:eastAsiaTheme="minorEastAsia"/>
+        </w:rPr>
+        <w:br/>
+      </w:r>
+      <w:r>
+        <w:rPr>
+          <w:rFonts w:eastAsiaTheme="minorEastAsia"/>
+          <w:b/>
+          <w:bCs/>
+        </w:rPr>
+        <w:t xml:space="preserve">(4) </w:t>
+      </w:r>
+      <m:oMath>
+        <m:r>
+          <m:rPr>
+            <m:sty m:val="bi"/>
+          </m:rPr>
+          <w:rPr>
+            <w:rFonts w:ascii="Cambria Math" w:eastAsiaTheme="minorEastAsia" w:hAnsi="Cambria Math"/>
+          </w:rPr>
+          <m:t>x=2,x=5, x=-1</m:t>
+        </m:r>
+      </m:oMath>
+    </w:p>
+    <w:p>
+      <w:pPr>
+        <w:pStyle w:val="ListParagraph"/>
+        <w:numPr>
+          <w:ilvl w:val="0"/>
+          <w:numId w:val="30"/>
+        </w:numPr>
+        <w:rPr>
+          <w:b/>
+          <w:bCs/>
+        </w:rPr>
+      </w:pPr>
+      <w:r>
+        <w:rPr>
+          <w:rFonts w:eastAsiaTheme="minorEastAsia"/>
+        </w:rPr>
+        <w:t xml:space="preserve">What is the solution set of </w:t>
+      </w:r>
+      <w:r>
+        <w:rPr>
+          <w:rFonts w:eastAsiaTheme="minorEastAsia"/>
+        </w:rPr>
+        <w:br/>
+      </w:r>
+      <m:oMath>
+        <m:sSup>
+          <m:sSupPr>
+            <m:ctrlPr>
+              <w:rPr>
+                <w:rFonts w:ascii="Cambria Math" w:eastAsiaTheme="minorEastAsia" w:hAnsi="Cambria Math"/>
+                <w:i/>
+              </w:rPr>
+            </m:ctrlPr>
+          </m:sSupPr>
+          <m:e>
+            <m:r>
+              <w:rPr>
+                <w:rFonts w:ascii="Cambria Math" w:eastAsiaTheme="minorEastAsia" w:hAnsi="Cambria Math"/>
+              </w:rPr>
+              <m:t>x</m:t>
+            </m:r>
+          </m:e>
+          <m:sup>
+            <m:r>
+              <w:rPr>
+                <w:rFonts w:ascii="Cambria Math" w:eastAsiaTheme="minorEastAsia" w:hAnsi="Cambria Math"/>
+              </w:rPr>
+              <m:t>2</m:t>
+            </m:r>
+          </m:sup>
+        </m:sSup>
+        <m:r>
+          <w:rPr>
+            <w:rFonts w:ascii="Cambria Math" w:eastAsiaTheme="minorEastAsia" w:hAnsi="Cambria Math"/>
+          </w:rPr>
+          <m:t>+10x+24=0</m:t>
+        </m:r>
+      </m:oMath>
+      <w:r>
+        <w:rPr>
+          <w:rFonts w:eastAsiaTheme="minorEastAsia"/>
+        </w:rPr>
+        <w:t>?</w:t>
+      </w:r>
+      <w:r>
+        <w:rPr>
+          <w:rFonts w:eastAsiaTheme="minorEastAsia"/>
+        </w:rPr>
+        <w:br/>
+      </w:r>
+      <m:oMathPara>
+        <m:oMathParaPr>
+          <m:jc m:val="left"/>
+        </m:oMathParaPr>
+        <m:oMath>
+          <m:d>
+            <m:dPr>
+              <m:ctrlPr>
+                <w:rPr>
+                  <w:rFonts w:ascii="Cambria Math" w:hAnsi="Cambria Math"/>
+                  <w:i/>
+                </w:rPr>
+              </m:ctrlPr>
+            </m:dPr>
+            <m:e>
+              <m:r>
+                <w:rPr>
+                  <w:rFonts w:ascii="Cambria Math" w:hAnsi="Cambria Math"/>
+                </w:rPr>
+                <m:t>x+4</m:t>
+              </m:r>
+            </m:e>
+          </m:d>
+          <m:d>
+            <m:dPr>
+              <m:ctrlPr>
+                <w:rPr>
+                  <w:rFonts w:ascii="Cambria Math" w:hAnsi="Cambria Math"/>
+                  <w:i/>
+                </w:rPr>
+              </m:ctrlPr>
+            </m:dPr>
+            <m:e>
+              <m:r>
+                <w:rPr>
+                  <w:rFonts w:ascii="Cambria Math" w:hAnsi="Cambria Math"/>
+                </w:rPr>
+                <m:t>x+6</m:t>
+              </m:r>
+            </m:e>
+          </m:d>
+          <m:r>
+            <w:rPr>
+              <w:rFonts w:ascii="Cambria Math" w:hAnsi="Cambria Math"/>
+            </w:rPr>
+            <m:t>=</m:t>
+          </m:r>
+          <m:r>
+            <w:rPr>
+              <w:rFonts w:ascii="Cambria Math" w:hAnsi="Cambria Math"/>
+            </w:rPr>
+            <m:t>0</m:t>
+          </m:r>
+          <m:r>
+            <w:rPr>
+              <w:rFonts w:eastAsiaTheme="minorEastAsia"/>
+            </w:rPr>
+            <w:br/>
+          </m:r>
+        </m:oMath>
+      </m:oMathPara>
+      <w:r>
+        <w:rPr>
+          <w:b/>
+          <w:bCs/>
+        </w:rPr>
+        <w:t xml:space="preserve">(1) </w:t>
+      </w:r>
+      <m:oMath>
+        <m:r>
+          <m:rPr>
+            <m:sty m:val="bi"/>
+          </m:rPr>
+          <w:rPr>
+            <w:rFonts w:ascii="Cambria Math" w:hAnsi="Cambria Math"/>
+          </w:rPr>
+          <m:t>x=-4, x=-6</m:t>
+        </m:r>
+      </m:oMath>
+    </w:p>
+    <w:p>
+      <w:pPr>
+        <w:pStyle w:val="ListParagraph"/>
+        <w:numPr>
+          <w:ilvl w:val="0"/>
+          <w:numId w:val="30"/>
+        </w:numPr>
+        <w:rPr>
+          <w:b/>
+          <w:bCs/>
+        </w:rPr>
+      </w:pPr>
+      <w:r>
+        <w:rPr>
+          <w:rFonts w:eastAsiaTheme="minorEastAsia"/>
+        </w:rPr>
+        <w:t xml:space="preserve">What is the solution set of </w:t>
+      </w:r>
+      <m:oMath>
+        <m:sSup>
+          <m:sSupPr>
+            <m:ctrlPr>
+              <w:rPr>
+                <w:rFonts w:ascii="Cambria Math" w:eastAsiaTheme="minorEastAsia" w:hAnsi="Cambria Math"/>
+                <w:i/>
+              </w:rPr>
+            </m:ctrlPr>
+          </m:sSupPr>
+          <m:e>
+            <m:r>
+              <w:rPr>
+                <w:rFonts w:ascii="Cambria Math" w:eastAsiaTheme="minorEastAsia" w:hAnsi="Cambria Math"/>
+              </w:rPr>
+              <m:t>x</m:t>
+            </m:r>
+          </m:e>
+          <m:sup>
+            <m:r>
+              <w:rPr>
+                <w:rFonts w:ascii="Cambria Math" w:eastAsiaTheme="minorEastAsia" w:hAnsi="Cambria Math"/>
+              </w:rPr>
+              <m:t>2</m:t>
+            </m:r>
+          </m:sup>
+        </m:sSup>
+        <m:r>
+          <w:rPr>
+            <w:rFonts w:ascii="Cambria Math" w:eastAsiaTheme="minorEastAsia" w:hAnsi="Cambria Math"/>
+          </w:rPr>
+          <m:t>+3x+2=12</m:t>
+        </m:r>
+      </m:oMath>
+      <w:r>
+        <w:rPr>
+          <w:rFonts w:eastAsiaTheme="minorEastAsia"/>
+        </w:rPr>
+        <w:t>?</w:t>
+      </w:r>
+      <w:r>
+        <w:rPr>
+          <w:rFonts w:eastAsiaTheme="minorEastAsia"/>
+        </w:rPr>
+        <w:br/>
+      </w:r>
+      <m:oMathPara>
+        <m:oMathParaPr>
+          <m:jc m:val="left"/>
+        </m:oMathParaPr>
+        <m:oMath>
+          <m:sSup>
+            <m:sSupPr>
+              <m:ctrlPr>
+                <w:rPr>
+                  <w:rFonts w:ascii="Cambria Math" w:eastAsiaTheme="minorEastAsia" w:hAnsi="Cambria Math"/>
+                  <w:i/>
+                </w:rPr>
+              </m:ctrlPr>
+            </m:sSupPr>
+            <m:e>
+              <m:r>
+                <w:rPr>
+                  <w:rFonts w:ascii="Cambria Math" w:eastAsiaTheme="minorEastAsia" w:hAnsi="Cambria Math"/>
+                </w:rPr>
+                <m:t>x</m:t>
+              </m:r>
+            </m:e>
+            <m:sup>
+              <m:r>
+                <w:rPr>
+                  <w:rFonts w:ascii="Cambria Math" w:eastAsiaTheme="minorEastAsia" w:hAnsi="Cambria Math"/>
+                </w:rPr>
+                <m:t>2</m:t>
+              </m:r>
+            </m:sup>
+          </m:sSup>
+          <m:r>
+            <w:rPr>
+              <w:rFonts w:ascii="Cambria Math" w:eastAsiaTheme="minorEastAsia" w:hAnsi="Cambria Math"/>
+            </w:rPr>
+            <m:t>+3x</m:t>
+          </m:r>
+          <m:r>
+            <w:rPr>
+              <w:rFonts w:ascii="Cambria Math" w:eastAsiaTheme="minorEastAsia" w:hAnsi="Cambria Math"/>
+            </w:rPr>
+            <m:t>-10=0</m:t>
+          </m:r>
+          <m:r>
+            <w:rPr>
+              <w:rFonts w:ascii="Cambria Math" w:eastAsiaTheme="minorEastAsia" w:hAnsi="Cambria Math"/>
+            </w:rPr>
+            <w:br/>
+          </m:r>
+        </m:oMath>
+        <m:oMath>
+          <m:d>
+            <m:dPr>
+              <m:ctrlPr>
+                <w:rPr>
+                  <w:rFonts w:ascii="Cambria Math" w:hAnsi="Cambria Math"/>
+                  <w:i/>
+                </w:rPr>
+              </m:ctrlPr>
+            </m:dPr>
+            <m:e>
+              <m:r>
+                <w:rPr>
+                  <w:rFonts w:ascii="Cambria Math" w:hAnsi="Cambria Math"/>
+                </w:rPr>
+                <m:t>x+5</m:t>
+              </m:r>
+            </m:e>
+          </m:d>
+          <m:d>
+            <m:dPr>
+              <m:ctrlPr>
+                <w:rPr>
+                  <w:rFonts w:ascii="Cambria Math" w:hAnsi="Cambria Math"/>
+                  <w:i/>
+                </w:rPr>
+              </m:ctrlPr>
+            </m:dPr>
+            <m:e>
+              <m:r>
+                <w:rPr>
+                  <w:rFonts w:ascii="Cambria Math" w:hAnsi="Cambria Math"/>
+                </w:rPr>
+                <m:t>x-2</m:t>
+              </m:r>
+            </m:e>
+          </m:d>
+          <m:r>
+            <w:rPr>
+              <w:rFonts w:ascii="Cambria Math" w:hAnsi="Cambria Math"/>
+            </w:rPr>
+            <m:t>=0</m:t>
+          </m:r>
+          <m:r>
+            <w:rPr>
+              <w:rFonts w:eastAsiaTheme="minorEastAsia"/>
+            </w:rPr>
+            <w:br/>
+          </m:r>
+        </m:oMath>
+      </m:oMathPara>
+      <w:r>
+        <w:rPr>
+          <w:rFonts w:eastAsiaTheme="minorEastAsia"/>
+          <w:b/>
+          <w:bCs/>
+        </w:rPr>
+        <w:t xml:space="preserve">(1) </w:t>
+      </w:r>
+      <m:oMath>
+        <m:r>
+          <m:rPr>
+            <m:sty m:val="bi"/>
+          </m:rPr>
+          <w:rPr>
+            <w:rFonts w:ascii="Cambria Math" w:eastAsiaTheme="minorEastAsia" w:hAnsi="Cambria Math"/>
+          </w:rPr>
+          <m:t>x=-5,x=2</m:t>
+        </m:r>
+      </m:oMath>
+    </w:p>
+    <w:p>
+      <w:pPr>
+        <w:pStyle w:val="ListParagraph"/>
+        <w:numPr>
+          <w:ilvl w:val="0"/>
+          <w:numId w:val="30"/>
+        </w:numPr>
+        <w:rPr>
+          <w:b/>
+          <w:bCs/>
+        </w:rPr>
+      </w:pPr>
+      <w:r>
+        <w:rPr>
+          <w:rFonts w:eastAsiaTheme="minorEastAsia"/>
+        </w:rPr>
+        <w:t xml:space="preserve">Which equation has the solutions </w:t>
+      </w:r>
+      <w:r>
+        <w:rPr>
+          <w:rFonts w:eastAsiaTheme="minorEastAsia"/>
+        </w:rPr>
+        <w:br/>
+      </w:r>
+      <m:oMath>
+        <m:r>
+          <w:rPr>
+            <w:rFonts w:ascii="Cambria Math" w:eastAsiaTheme="minorEastAsia" w:hAnsi="Cambria Math"/>
+          </w:rPr>
+          <m:t>x=5, x=-2</m:t>
+        </m:r>
+      </m:oMath>
+      <w:r>
+        <w:rPr>
+          <w:rFonts w:eastAsiaTheme="minorEastAsia"/>
+        </w:rPr>
+        <w:t>?</w:t>
+      </w:r>
+      <w:r>
+        <w:rPr>
+          <w:rFonts w:eastAsiaTheme="minorEastAsia"/>
+        </w:rPr>
+        <w:br/>
+      </w:r>
+      <w:r>
+        <w:rPr>
+          <w:rFonts w:eastAsiaTheme="minorEastAsia"/>
+          <w:b/>
+          <w:bCs/>
+        </w:rPr>
+        <w:t xml:space="preserve">(3) </w:t>
+      </w:r>
+      <m:oMath>
+        <m:d>
+          <m:dPr>
+            <m:ctrlPr>
+              <w:rPr>
+                <w:rFonts w:ascii="Cambria Math" w:eastAsiaTheme="minorEastAsia" w:hAnsi="Cambria Math"/>
+                <w:b/>
+                <w:bCs/>
+                <w:i/>
+              </w:rPr>
+            </m:ctrlPr>
+          </m:dPr>
+          <m:e>
+            <m:r>
+              <m:rPr>
+                <m:sty m:val="bi"/>
+              </m:rPr>
+              <w:rPr>
+                <w:rFonts w:ascii="Cambria Math" w:eastAsiaTheme="minorEastAsia" w:hAnsi="Cambria Math"/>
+              </w:rPr>
+              <m:t>x-5</m:t>
+            </m:r>
+          </m:e>
+        </m:d>
+        <m:d>
+          <m:dPr>
+            <m:ctrlPr>
+              <w:rPr>
+                <w:rFonts w:ascii="Cambria Math" w:eastAsiaTheme="minorEastAsia" w:hAnsi="Cambria Math"/>
+                <w:b/>
+                <w:bCs/>
+                <w:i/>
+              </w:rPr>
+            </m:ctrlPr>
+          </m:dPr>
+          <m:e>
+            <m:r>
+              <m:rPr>
+                <m:sty m:val="bi"/>
+              </m:rPr>
+              <w:rPr>
+                <w:rFonts w:ascii="Cambria Math" w:eastAsiaTheme="minorEastAsia" w:hAnsi="Cambria Math"/>
+              </w:rPr>
+              <m:t>x+2</m:t>
+            </m:r>
+          </m:e>
+        </m:d>
+        <m:r>
+          <m:rPr>
+            <m:sty m:val="bi"/>
+          </m:rPr>
+          <w:rPr>
+            <w:rFonts w:ascii="Cambria Math" w:eastAsiaTheme="minorEastAsia" w:hAnsi="Cambria Math"/>
+          </w:rPr>
+          <m:t>=0</m:t>
+        </m:r>
+      </m:oMath>
+    </w:p>
+    <w:p>
+      <w:pPr>
+        <w:pStyle w:val="ListParagraph"/>
+        <w:numPr>
+          <w:ilvl w:val="0"/>
+          <w:numId w:val="30"/>
+        </w:numPr>
+        <w:rPr>
+          <w:b/>
+          <w:bCs/>
+        </w:rPr>
+      </w:pPr>
+      <w:r>
+        <w:rPr>
+          <w:rFonts w:eastAsiaTheme="minorEastAsia"/>
+        </w:rPr>
+        <w:t>Which equation has the solutions</w:t>
+      </w:r>
+      <w:r>
+        <w:rPr>
+          <w:rFonts w:eastAsiaTheme="minorEastAsia"/>
+        </w:rPr>
+        <w:br/>
+      </w:r>
+      <m:oMath>
+        <m:r>
+          <w:rPr>
+            <w:rFonts w:ascii="Cambria Math" w:hAnsi="Cambria Math"/>
+          </w:rPr>
+          <m:t>x=-4, x=3</m:t>
+        </m:r>
+      </m:oMath>
+      <w:r>
+        <w:rPr>
+          <w:rFonts w:eastAsiaTheme="minorEastAsia"/>
+        </w:rPr>
+        <w:t>?</w:t>
+      </w:r>
+      <w:r>
+        <w:rPr>
+          <w:rFonts w:eastAsiaTheme="minorEastAsia"/>
+        </w:rPr>
+        <w:br/>
+      </w:r>
+      <m:oMathPara>
+        <m:oMathParaPr>
+          <m:jc m:val="left"/>
+        </m:oMathParaPr>
+        <m:oMath>
+          <m:d>
+            <m:dPr>
+              <m:ctrlPr>
+                <w:rPr>
+                  <w:rFonts w:ascii="Cambria Math" w:hAnsi="Cambria Math"/>
+                  <w:i/>
+                </w:rPr>
+              </m:ctrlPr>
+            </m:dPr>
+            <m:e>
+              <m:r>
+                <w:rPr>
+                  <w:rFonts w:ascii="Cambria Math" w:hAnsi="Cambria Math"/>
+                </w:rPr>
+                <m:t>x+4</m:t>
+              </m:r>
+            </m:e>
+          </m:d>
+          <m:d>
+            <m:dPr>
+              <m:ctrlPr>
+                <w:rPr>
+                  <w:rFonts w:ascii="Cambria Math" w:hAnsi="Cambria Math"/>
+                  <w:i/>
+                </w:rPr>
+              </m:ctrlPr>
+            </m:dPr>
+            <m:e>
+              <m:r>
+                <w:rPr>
+                  <w:rFonts w:ascii="Cambria Math" w:hAnsi="Cambria Math"/>
+                </w:rPr>
+                <m:t>x-3</m:t>
+              </m:r>
+            </m:e>
+          </m:d>
+          <m:r>
+            <w:rPr>
+              <w:rFonts w:ascii="Cambria Math" w:hAnsi="Cambria Math"/>
+            </w:rPr>
+            <m:t>=0</m:t>
+          </m:r>
+          <m:r>
+            <w:rPr>
+              <w:rFonts w:ascii="Cambria Math" w:hAnsi="Cambria Math"/>
+            </w:rPr>
+            <w:br/>
+          </m:r>
+        </m:oMath>
+      </m:oMathPara>
+      <w:r>
+        <w:rPr>
+          <w:rFonts w:eastAsiaTheme="minorEastAsia"/>
+          <w:b/>
+          <w:bCs/>
+        </w:rPr>
+        <w:t xml:space="preserve">(4) </w:t>
+      </w:r>
+      <m:oMath>
+        <m:sSup>
+          <m:sSupPr>
+            <m:ctrlPr>
+              <w:rPr>
+                <w:rFonts w:ascii="Cambria Math" w:hAnsi="Cambria Math"/>
+                <w:b/>
+                <w:bCs/>
+                <w:i/>
+              </w:rPr>
+            </m:ctrlPr>
+          </m:sSupPr>
+          <m:e>
+            <m:r>
+              <m:rPr>
+                <m:sty m:val="bi"/>
+              </m:rPr>
+              <w:rPr>
+                <w:rFonts w:ascii="Cambria Math" w:hAnsi="Cambria Math"/>
+              </w:rPr>
+              <m:t>x</m:t>
+            </m:r>
+          </m:e>
+          <m:sup>
+            <m:r>
+              <m:rPr>
+                <m:sty m:val="bi"/>
+              </m:rPr>
+              <w:rPr>
+                <w:rFonts w:ascii="Cambria Math" w:hAnsi="Cambria Math"/>
+              </w:rPr>
+              <m:t>2</m:t>
+            </m:r>
+          </m:sup>
+        </m:sSup>
+        <m:r>
+          <m:rPr>
+            <m:sty m:val="bi"/>
+          </m:rPr>
+          <w:rPr>
+            <w:rFonts w:ascii="Cambria Math" w:hAnsi="Cambria Math"/>
+          </w:rPr>
+          <m:t>+x-12=0</m:t>
+        </m:r>
+      </m:oMath>
+    </w:p>
+    <w:p>
+      <w:pPr>
+        <w:pStyle w:val="ListParagraph"/>
+        <w:numPr>
+          <w:ilvl w:val="0"/>
+          <w:numId w:val="30"/>
+        </w:numPr>
+      </w:pPr>
+      <w:r>
+        <w:rPr>
+          <w:rFonts w:eastAsiaTheme="minorEastAsia"/>
+        </w:rPr>
+        <w:t xml:space="preserve">What are the solutions to </w:t>
+      </w:r>
+      <m:oMath>
+        <m:sSup>
+          <m:sSupPr>
+            <m:ctrlPr>
+              <w:rPr>
+                <w:rFonts w:ascii="Cambria Math" w:eastAsiaTheme="minorEastAsia" w:hAnsi="Cambria Math"/>
+                <w:i/>
+              </w:rPr>
+            </m:ctrlPr>
+          </m:sSupPr>
+          <m:e>
+            <m:r>
+              <w:rPr>
+                <w:rFonts w:ascii="Cambria Math" w:eastAsiaTheme="minorEastAsia" w:hAnsi="Cambria Math"/>
+              </w:rPr>
+              <m:t>x</m:t>
+            </m:r>
+          </m:e>
+          <m:sup>
+            <m:r>
+              <w:rPr>
+                <w:rFonts w:ascii="Cambria Math" w:eastAsiaTheme="minorEastAsia" w:hAnsi="Cambria Math"/>
+              </w:rPr>
+              <m:t>2</m:t>
+            </m:r>
+          </m:sup>
+        </m:sSup>
+        <m:r>
+          <w:rPr>
+            <w:rFonts w:ascii="Cambria Math" w:eastAsiaTheme="minorEastAsia" w:hAnsi="Cambria Math"/>
+          </w:rPr>
+          <m:t>-6x+4=0</m:t>
+        </m:r>
+      </m:oMath>
+      <w:r>
+        <w:rPr>
+          <w:rFonts w:eastAsiaTheme="minorEastAsia"/>
+        </w:rPr>
+        <w:t>?</w:t>
+      </w:r>
+      <w:r>
+        <w:rPr>
+          <w:rFonts w:eastAsiaTheme="minorEastAsia"/>
+        </w:rPr>
+        <w:br/>
+      </w:r>
+      <m:oMathPara>
+        <m:oMathParaPr>
+          <m:jc m:val="left"/>
+        </m:oMathParaPr>
+        <m:oMath>
+          <m:r>
+            <w:rPr>
+              <w:rFonts w:ascii="Cambria Math" w:eastAsiaTheme="minorEastAsia" w:hAnsi="Cambria Math"/>
+            </w:rPr>
+            <m:t>a=1, b=-6, c=4</m:t>
+          </m:r>
+        </m:oMath>
+      </m:oMathPara>
+    </w:p>
+    <w:p>
+      <w:pPr>
+        <w:pStyle w:val="ListParagraph"/>
+        <w:rPr>
+          <w:rFonts w:eastAsiaTheme="minorEastAsia"/>
+          <w:b/>
+          <w:bCs/>
+        </w:rPr>
+      </w:pPr>
+      <m:oMathPara>
+        <m:oMathParaPr>
+          <m:jc m:val="left"/>
+        </m:oMathParaPr>
+        <m:oMath>
+          <m:r>
+            <w:rPr>
+              <w:rFonts w:ascii="Cambria Math" w:hAnsi="Cambria Math" w:cs="Cambria Math"/>
+            </w:rPr>
+            <m:t>x</m:t>
+          </m:r>
+          <m:r>
+            <m:rPr>
+              <m:sty m:val="p"/>
+            </m:rPr>
+            <w:rPr>
+              <w:rFonts w:ascii="Cambria Math" w:hAnsi="Cambria Math" w:cs="Cambria Math"/>
+            </w:rPr>
+            <m:t>=</m:t>
+          </m:r>
+          <m:f>
+            <m:fPr>
+              <m:ctrlPr>
+                <w:rPr>
+                  <w:rFonts w:ascii="Cambria Math" w:hAnsi="Cambria Math"/>
+                </w:rPr>
+              </m:ctrlPr>
+            </m:fPr>
+            <m:num>
+              <m:r>
+                <m:rPr>
+                  <m:sty m:val="p"/>
+                </m:rPr>
+                <w:rPr>
+                  <w:rFonts w:ascii="Cambria Math" w:hAnsi="Cambria Math" w:cs="Cambria Math"/>
+                </w:rPr>
+                <m:t>-</m:t>
+              </m:r>
+              <m:r>
+                <w:rPr>
+                  <w:rFonts w:ascii="Cambria Math" w:hAnsi="Cambria Math" w:cs="Cambria Math"/>
+                </w:rPr>
+                <m:t>b</m:t>
+              </m:r>
+              <m:r>
+                <m:rPr>
+                  <m:sty m:val="p"/>
+                </m:rPr>
+                <w:rPr>
+                  <w:rFonts w:ascii="Cambria Math" w:hAnsi="Cambria Math" w:cs="Cambria Math"/>
+                </w:rPr>
+                <m:t>±</m:t>
+              </m:r>
+              <m:rad>
+                <m:radPr>
+                  <m:degHide m:val="1"/>
+                  <m:ctrlPr>
+                    <w:rPr>
+                      <w:rFonts w:ascii="Cambria Math" w:hAnsi="Cambria Math"/>
+                    </w:rPr>
+                  </m:ctrlPr>
+                </m:radPr>
+                <m:deg/>
+                <m:e>
+                  <m:sSup>
+                    <m:sSupPr>
+                      <m:ctrlPr>
+                        <w:rPr>
+                          <w:rFonts w:ascii="Cambria Math" w:hAnsi="Cambria Math"/>
+                        </w:rPr>
+                      </m:ctrlPr>
+                    </m:sSupPr>
+                    <m:e>
+                      <m:r>
+                        <w:rPr>
+                          <w:rFonts w:ascii="Cambria Math" w:hAnsi="Cambria Math" w:cs="Cambria Math"/>
+                        </w:rPr>
+                        <m:t>b</m:t>
+                      </m:r>
+                    </m:e>
+                    <m:sup>
+                      <m:r>
+                        <m:rPr>
+                          <m:sty m:val="p"/>
+                        </m:rPr>
+                        <w:rPr>
+                          <w:rFonts w:ascii="Cambria Math" w:hAnsi="Cambria Math" w:cs="Cambria Math"/>
+                        </w:rPr>
+                        <m:t>2</m:t>
+                      </m:r>
+                    </m:sup>
+                  </m:sSup>
+                  <m:r>
+                    <m:rPr>
+                      <m:sty m:val="p"/>
+                    </m:rPr>
+                    <w:rPr>
+                      <w:rFonts w:ascii="Cambria Math" w:hAnsi="Cambria Math" w:cs="Cambria Math"/>
+                    </w:rPr>
+                    <m:t>-4</m:t>
+                  </m:r>
+                  <m:r>
+                    <w:rPr>
+                      <w:rFonts w:ascii="Cambria Math" w:hAnsi="Cambria Math" w:cs="Cambria Math"/>
+                    </w:rPr>
+                    <m:t>ac</m:t>
+                  </m:r>
+                </m:e>
+              </m:rad>
+            </m:num>
+            <m:den>
+              <m:r>
+                <m:rPr>
+                  <m:sty m:val="p"/>
+                </m:rPr>
+                <w:rPr>
+                  <w:rFonts w:ascii="Cambria Math" w:hAnsi="Cambria Math" w:cs="Cambria Math"/>
+                </w:rPr>
+                <m:t>2</m:t>
+              </m:r>
+              <m:r>
+                <w:rPr>
+                  <w:rFonts w:ascii="Cambria Math" w:hAnsi="Cambria Math" w:cs="Cambria Math"/>
+                </w:rPr>
+                <m:t>a</m:t>
+              </m:r>
+            </m:den>
+          </m:f>
+          <m:r>
+            <w:rPr>
+              <w:rFonts w:ascii="Cambria Math" w:hAnsi="Cambria Math"/>
+            </w:rPr>
+            <m:t>=</m:t>
+          </m:r>
+          <m:r>
+            <w:rPr>
+              <w:rFonts w:ascii="Cambria Math" w:hAnsi="Cambria Math"/>
+            </w:rPr>
+            <w:br/>
+          </m:r>
+        </m:oMath>
+        <m:oMath>
+          <m:f>
+            <m:fPr>
+              <m:ctrlPr>
+                <w:rPr>
+                  <w:rFonts w:ascii="Cambria Math" w:hAnsi="Cambria Math"/>
+                  <w:i/>
+                </w:rPr>
+              </m:ctrlPr>
+            </m:fPr>
+            <m:num>
+              <m:r>
+                <w:rPr>
+                  <w:rFonts w:ascii="Cambria Math" w:hAnsi="Cambria Math"/>
+                </w:rPr>
+                <m:t>-</m:t>
+              </m:r>
+              <m:d>
+                <m:dPr>
+                  <m:ctrlPr>
+                    <w:rPr>
+                      <w:rFonts w:ascii="Cambria Math" w:hAnsi="Cambria Math"/>
+                      <w:i/>
+                    </w:rPr>
+                  </m:ctrlPr>
+                </m:dPr>
+                <m:e>
+                  <m:r>
+                    <w:rPr>
+                      <w:rFonts w:ascii="Cambria Math" w:hAnsi="Cambria Math"/>
+                    </w:rPr>
+                    <m:t>-6</m:t>
+                  </m:r>
+                </m:e>
+              </m:d>
+              <m:r>
+                <w:rPr>
+                  <w:rFonts w:ascii="Cambria Math" w:hAnsi="Cambria Math"/>
+                </w:rPr>
+                <m:t>±</m:t>
+              </m:r>
+              <m:rad>
+                <m:radPr>
+                  <m:degHide m:val="1"/>
+                  <m:ctrlPr>
+                    <w:rPr>
+                      <w:rFonts w:ascii="Cambria Math" w:hAnsi="Cambria Math"/>
+                      <w:i/>
+                    </w:rPr>
+                  </m:ctrlPr>
+                </m:radPr>
+                <m:deg/>
+                <m:e>
+                  <m:sSup>
+                    <m:sSupPr>
+                      <m:ctrlPr>
+                        <w:rPr>
+                          <w:rFonts w:ascii="Cambria Math" w:hAnsi="Cambria Math"/>
+                          <w:i/>
+                        </w:rPr>
+                      </m:ctrlPr>
+                    </m:sSupPr>
+                    <m:e>
+                      <m:d>
+                        <m:dPr>
+                          <m:ctrlPr>
+                            <w:rPr>
+                              <w:rFonts w:ascii="Cambria Math" w:hAnsi="Cambria Math"/>
+                              <w:i/>
+                            </w:rPr>
+                          </m:ctrlPr>
+                        </m:dPr>
+                        <m:e>
+                          <m:r>
+                            <w:rPr>
+                              <w:rFonts w:ascii="Cambria Math" w:hAnsi="Cambria Math"/>
+                            </w:rPr>
+                            <m:t>-6</m:t>
+                          </m:r>
+                        </m:e>
+                      </m:d>
+                    </m:e>
+                    <m:sup>
+                      <m:r>
+                        <w:rPr>
+                          <w:rFonts w:ascii="Cambria Math" w:hAnsi="Cambria Math"/>
+                        </w:rPr>
+                        <m:t>2</m:t>
+                      </m:r>
+                    </m:sup>
+                  </m:sSup>
+                  <m:r>
+                    <w:rPr>
+                      <w:rFonts w:ascii="Cambria Math" w:hAnsi="Cambria Math"/>
+                    </w:rPr>
+                    <m:t>-4</m:t>
+                  </m:r>
+                  <m:d>
+                    <m:dPr>
+                      <m:ctrlPr>
+                        <w:rPr>
+                          <w:rFonts w:ascii="Cambria Math" w:hAnsi="Cambria Math"/>
+                          <w:i/>
+                        </w:rPr>
+                      </m:ctrlPr>
+                    </m:dPr>
+                    <m:e>
+                      <m:r>
+                        <w:rPr>
+                          <w:rFonts w:ascii="Cambria Math" w:hAnsi="Cambria Math"/>
+                        </w:rPr>
+                        <m:t>1</m:t>
+                      </m:r>
+                    </m:e>
+                  </m:d>
+                  <m:d>
+                    <m:dPr>
+                      <m:ctrlPr>
+                        <w:rPr>
+                          <w:rFonts w:ascii="Cambria Math" w:hAnsi="Cambria Math"/>
+                          <w:i/>
+                        </w:rPr>
+                      </m:ctrlPr>
+                    </m:dPr>
+                    <m:e>
+                      <m:r>
+                        <w:rPr>
+                          <w:rFonts w:ascii="Cambria Math" w:hAnsi="Cambria Math"/>
+                        </w:rPr>
+                        <m:t>4</m:t>
+                      </m:r>
+                    </m:e>
+                  </m:d>
+                </m:e>
+              </m:rad>
+            </m:num>
+            <m:den>
+              <m:r>
+                <w:rPr>
+                  <w:rFonts w:ascii="Cambria Math" w:hAnsi="Cambria Math"/>
+                </w:rPr>
+                <m:t>2</m:t>
+              </m:r>
+              <m:d>
+                <m:dPr>
+                  <m:ctrlPr>
+                    <w:rPr>
+                      <w:rFonts w:ascii="Cambria Math" w:hAnsi="Cambria Math"/>
+                      <w:i/>
+                    </w:rPr>
+                  </m:ctrlPr>
+                </m:dPr>
+                <m:e>
+                  <m:r>
+                    <w:rPr>
+                      <w:rFonts w:ascii="Cambria Math" w:hAnsi="Cambria Math"/>
+                    </w:rPr>
+                    <m:t>1</m:t>
+                  </m:r>
+                </m:e>
+              </m:d>
+            </m:den>
+          </m:f>
+          <m:r>
+            <w:rPr>
+              <w:rFonts w:ascii="Cambria Math" w:hAnsi="Cambria Math"/>
+            </w:rPr>
+            <m:t>=</m:t>
+          </m:r>
+          <m:r>
+            <w:rPr>
+              <w:rFonts w:ascii="Cambria Math" w:hAnsi="Cambria Math"/>
+            </w:rPr>
+            <w:br/>
+          </m:r>
+        </m:oMath>
+        <m:oMath>
+          <m:f>
+            <m:fPr>
+              <m:ctrlPr>
+                <w:rPr>
+                  <w:rFonts w:ascii="Cambria Math" w:hAnsi="Cambria Math"/>
+                  <w:i/>
+                </w:rPr>
+              </m:ctrlPr>
+            </m:fPr>
+            <m:num>
+              <m:r>
+                <w:rPr>
+                  <w:rFonts w:ascii="Cambria Math" w:hAnsi="Cambria Math"/>
+                </w:rPr>
+                <m:t>6±</m:t>
+              </m:r>
+              <m:rad>
+                <m:radPr>
+                  <m:degHide m:val="1"/>
+                  <m:ctrlPr>
+                    <w:rPr>
+                      <w:rFonts w:ascii="Cambria Math" w:hAnsi="Cambria Math"/>
+                      <w:i/>
+                    </w:rPr>
+                  </m:ctrlPr>
+                </m:radPr>
+                <m:deg/>
+                <m:e>
+                  <m:r>
+                    <w:rPr>
+                      <w:rFonts w:ascii="Cambria Math" w:hAnsi="Cambria Math"/>
+                    </w:rPr>
+                    <m:t>36-16</m:t>
+                  </m:r>
+                </m:e>
+              </m:rad>
+            </m:num>
+            <m:den>
+              <m:r>
+                <w:rPr>
+                  <w:rFonts w:ascii="Cambria Math" w:hAnsi="Cambria Math"/>
+                </w:rPr>
+                <m:t>2</m:t>
+              </m:r>
+            </m:den>
+          </m:f>
+          <m:r>
+            <w:rPr>
+              <w:rFonts w:ascii="Cambria Math" w:hAnsi="Cambria Math"/>
+            </w:rPr>
+            <m:t>=3±</m:t>
+          </m:r>
+          <m:f>
+            <m:fPr>
+              <m:ctrlPr>
+                <w:rPr>
+                  <w:rFonts w:ascii="Cambria Math" w:hAnsi="Cambria Math"/>
+                  <w:i/>
+                </w:rPr>
+              </m:ctrlPr>
+            </m:fPr>
+            <m:num>
+              <m:rad>
+                <m:radPr>
+                  <m:degHide m:val="1"/>
+                  <m:ctrlPr>
+                    <w:rPr>
+                      <w:rFonts w:ascii="Cambria Math" w:hAnsi="Cambria Math"/>
+                      <w:i/>
+                    </w:rPr>
+                  </m:ctrlPr>
+                </m:radPr>
+                <m:deg/>
+                <m:e>
+                  <m:r>
+                    <w:rPr>
+                      <w:rFonts w:ascii="Cambria Math" w:hAnsi="Cambria Math"/>
+                    </w:rPr>
+                    <m:t>20</m:t>
+                  </m:r>
+                </m:e>
+              </m:rad>
+            </m:num>
+            <m:den>
+              <m:r>
+                <w:rPr>
+                  <w:rFonts w:ascii="Cambria Math" w:hAnsi="Cambria Math"/>
+                </w:rPr>
+                <m:t>2</m:t>
+              </m:r>
+            </m:den>
+          </m:f>
+          <m:r>
+            <w:rPr>
+              <w:rFonts w:ascii="Cambria Math" w:eastAsiaTheme="minorEastAsia" w:hAnsi="Cambria Math"/>
+            </w:rPr>
+            <m:t>=3±</m:t>
+          </m:r>
+          <m:f>
+            <m:fPr>
+              <m:ctrlPr>
+                <w:rPr>
+                  <w:rFonts w:ascii="Cambria Math" w:eastAsiaTheme="minorEastAsia" w:hAnsi="Cambria Math"/>
+                  <w:i/>
+                </w:rPr>
+              </m:ctrlPr>
+            </m:fPr>
+            <m:num>
+              <m:r>
+                <w:rPr>
+                  <w:rFonts w:ascii="Cambria Math" w:eastAsiaTheme="minorEastAsia" w:hAnsi="Cambria Math"/>
+                </w:rPr>
+                <m:t>2</m:t>
+              </m:r>
+              <m:rad>
+                <m:radPr>
+                  <m:degHide m:val="1"/>
+                  <m:ctrlPr>
+                    <w:rPr>
+                      <w:rFonts w:ascii="Cambria Math" w:eastAsiaTheme="minorEastAsia" w:hAnsi="Cambria Math"/>
+                      <w:i/>
+                    </w:rPr>
+                  </m:ctrlPr>
+                </m:radPr>
+                <m:deg/>
+                <m:e>
+                  <m:r>
+                    <w:rPr>
+                      <w:rFonts w:ascii="Cambria Math" w:eastAsiaTheme="minorEastAsia" w:hAnsi="Cambria Math"/>
+                    </w:rPr>
+                    <m:t>5</m:t>
+                  </m:r>
+                </m:e>
+              </m:rad>
+            </m:num>
+            <m:den>
+              <m:r>
+                <w:rPr>
+                  <w:rFonts w:ascii="Cambria Math" w:eastAsiaTheme="minorEastAsia" w:hAnsi="Cambria Math"/>
+                </w:rPr>
+                <m:t>2</m:t>
+              </m:r>
+            </m:den>
+          </m:f>
+          <m:r>
+            <w:rPr>
+              <w:rFonts w:ascii="Cambria Math" w:eastAsiaTheme="minorEastAsia" w:hAnsi="Cambria Math"/>
+            </w:rPr>
+            <m:t>=</m:t>
+          </m:r>
+          <m:r>
+            <w:rPr>
+              <w:rFonts w:ascii="Cambria Math" w:eastAsiaTheme="minorEastAsia" w:hAnsi="Cambria Math"/>
+            </w:rPr>
+            <w:br/>
+          </m:r>
+        </m:oMath>
+      </m:oMathPara>
+      <w:r>
+        <w:rPr>
+          <w:rFonts w:eastAsiaTheme="minorEastAsia"/>
+          <w:b/>
+          <w:bCs/>
+        </w:rPr>
+        <w:t xml:space="preserve">(3) </w:t>
+      </w:r>
+      <m:oMath>
+        <m:r>
+          <w:rPr>
+            <w:rFonts w:ascii="Cambria Math" w:eastAsiaTheme="minorEastAsia" w:hAnsi="Cambria Math"/>
+          </w:rPr>
+          <m:t>x</m:t>
+        </m:r>
+        <m:r>
+          <m:rPr>
+            <m:sty m:val="bi"/>
+          </m:rPr>
+          <w:rPr>
+            <w:rFonts w:ascii="Cambria Math" w:eastAsiaTheme="minorEastAsia" w:hAnsi="Cambria Math"/>
+          </w:rPr>
+          <m:t>=</m:t>
+        </m:r>
+        <m:r>
+          <m:rPr>
+            <m:sty m:val="bi"/>
+          </m:rPr>
+          <w:rPr>
+            <w:rFonts w:ascii="Cambria Math" w:eastAsiaTheme="minorEastAsia" w:hAnsi="Cambria Math"/>
+          </w:rPr>
+          <m:t>3±</m:t>
+        </m:r>
+        <m:rad>
+          <m:radPr>
+            <m:degHide m:val="1"/>
+            <m:ctrlPr>
+              <w:rPr>
+                <w:rFonts w:ascii="Cambria Math" w:eastAsiaTheme="minorEastAsia" w:hAnsi="Cambria Math"/>
+                <w:b/>
+                <w:bCs/>
+                <w:i/>
+              </w:rPr>
+            </m:ctrlPr>
+          </m:radPr>
+          <m:deg/>
+          <m:e>
+            <m:r>
+              <m:rPr>
+                <m:sty m:val="bi"/>
+              </m:rPr>
+              <w:rPr>
+                <w:rFonts w:ascii="Cambria Math" w:eastAsiaTheme="minorEastAsia" w:hAnsi="Cambria Math"/>
+              </w:rPr>
+              <m:t>5</m:t>
+            </m:r>
+          </m:e>
+        </m:rad>
+      </m:oMath>
+    </w:p>
+    <w:p>
+      <w:pPr>
+        <w:pStyle w:val="NoSpacing"/>
+        <w:numPr>
+          <w:ilvl w:val="0"/>
+          <w:numId w:val="30"/>
+        </w:numPr>
+      </w:pPr>
+      <w:r>
+        <w:t xml:space="preserve">What are the solutions to </w:t>
+      </w:r>
+      <m:oMath>
+        <m:sSup>
+          <m:sSupPr>
+            <m:ctrlPr>
+              <w:rPr>
+                <w:rFonts w:ascii="Cambria Math" w:hAnsi="Cambria Math"/>
+                <w:i/>
+              </w:rPr>
+            </m:ctrlPr>
+          </m:sSupPr>
+          <m:e>
+            <m:r>
+              <w:rPr>
+                <w:rFonts w:ascii="Cambria Math" w:hAnsi="Cambria Math"/>
+              </w:rPr>
+              <m:t>x</m:t>
+            </m:r>
+          </m:e>
+          <m:sup>
+            <m:r>
+              <w:rPr>
+                <w:rFonts w:ascii="Cambria Math" w:hAnsi="Cambria Math"/>
+              </w:rPr>
+              <m:t>2</m:t>
+            </m:r>
+          </m:sup>
+        </m:sSup>
+        <m:r>
+          <w:rPr>
+            <w:rFonts w:ascii="Cambria Math" w:hAnsi="Cambria Math"/>
+          </w:rPr>
+          <m:t>-10x+23</m:t>
+        </m:r>
+      </m:oMath>
+      <w:r>
+        <w:rPr>
+          <w:rFonts w:eastAsiaTheme="minorEastAsia"/>
+        </w:rPr>
+        <w:t>?</w:t>
+      </w:r>
+      <w:r>
+        <w:rPr>
+          <w:rFonts w:eastAsiaTheme="minorEastAsia"/>
+        </w:rPr>
+        <w:br/>
+      </w:r>
+      <m:oMathPara>
+        <m:oMathParaPr>
+          <m:jc m:val="left"/>
+        </m:oMathParaPr>
+        <m:oMath>
+          <m:r>
+            <w:rPr>
+              <w:rFonts w:ascii="Cambria Math" w:hAnsi="Cambria Math"/>
+            </w:rPr>
+            <m:t>a=1, b=-10, c=2</m:t>
+          </m:r>
+          <m:r>
+            <w:rPr>
+              <w:rFonts w:ascii="Cambria Math" w:hAnsi="Cambria Math"/>
+            </w:rPr>
+            <m:t>3</m:t>
+          </m:r>
+          <m:r>
+            <w:rPr>
+              <w:rFonts w:ascii="Cambria Math" w:hAnsi="Cambria Math"/>
+            </w:rPr>
+            <w:br/>
+          </m:r>
+        </m:oMath>
+        <m:oMath>
+          <m:r>
+            <w:rPr>
+              <w:rFonts w:ascii="Cambria Math" w:eastAsiaTheme="minorEastAsia" w:hAnsi="Cambria Math" w:cs="Cambria Math"/>
+            </w:rPr>
+            <m:t>x</m:t>
+          </m:r>
+          <m:r>
+            <m:rPr>
+              <m:sty m:val="p"/>
+            </m:rPr>
+            <w:rPr>
+              <w:rFonts w:ascii="Cambria Math" w:eastAsiaTheme="minorEastAsia" w:hAnsi="Cambria Math" w:cs="Cambria Math"/>
+            </w:rPr>
+            <m:t>=</m:t>
+          </m:r>
+          <m:f>
+            <m:fPr>
+              <m:ctrlPr>
+                <w:rPr>
+                  <w:rFonts w:ascii="Cambria Math" w:eastAsiaTheme="minorEastAsia" w:hAnsi="Cambria Math"/>
+                </w:rPr>
+              </m:ctrlPr>
+            </m:fPr>
+            <m:num>
+              <m:r>
+                <m:rPr>
+                  <m:sty m:val="p"/>
+                </m:rPr>
+                <w:rPr>
+                  <w:rFonts w:ascii="Cambria Math" w:eastAsiaTheme="minorEastAsia" w:hAnsi="Cambria Math" w:cs="Cambria Math"/>
+                </w:rPr>
+                <m:t>-</m:t>
+              </m:r>
+              <m:r>
+                <w:rPr>
+                  <w:rFonts w:ascii="Cambria Math" w:eastAsiaTheme="minorEastAsia" w:hAnsi="Cambria Math" w:cs="Cambria Math"/>
+                </w:rPr>
+                <m:t>b</m:t>
+              </m:r>
+              <m:r>
+                <m:rPr>
+                  <m:sty m:val="p"/>
+                </m:rPr>
+                <w:rPr>
+                  <w:rFonts w:ascii="Cambria Math" w:eastAsiaTheme="minorEastAsia" w:hAnsi="Cambria Math" w:cs="Cambria Math"/>
+                </w:rPr>
+                <m:t>±</m:t>
+              </m:r>
+              <m:rad>
+                <m:radPr>
+                  <m:degHide m:val="1"/>
+                  <m:ctrlPr>
+                    <w:rPr>
+                      <w:rFonts w:ascii="Cambria Math" w:eastAsiaTheme="minorEastAsia" w:hAnsi="Cambria Math"/>
+                    </w:rPr>
+                  </m:ctrlPr>
+                </m:radPr>
+                <m:deg/>
+                <m:e>
+                  <m:sSup>
+                    <m:sSupPr>
+                      <m:ctrlPr>
+                        <w:rPr>
+                          <w:rFonts w:ascii="Cambria Math" w:eastAsiaTheme="minorEastAsia" w:hAnsi="Cambria Math"/>
+                        </w:rPr>
+                      </m:ctrlPr>
+                    </m:sSupPr>
+                    <m:e>
+                      <m:r>
+                        <w:rPr>
+                          <w:rFonts w:ascii="Cambria Math" w:eastAsiaTheme="minorEastAsia" w:hAnsi="Cambria Math" w:cs="Cambria Math"/>
+                        </w:rPr>
+                        <m:t>b</m:t>
+                      </m:r>
+                    </m:e>
+                    <m:sup>
+                      <m:r>
+                        <m:rPr>
+                          <m:sty m:val="p"/>
+                        </m:rPr>
+                        <w:rPr>
+                          <w:rFonts w:ascii="Cambria Math" w:eastAsiaTheme="minorEastAsia" w:hAnsi="Cambria Math" w:cs="Cambria Math"/>
+                        </w:rPr>
+                        <m:t>2</m:t>
+                      </m:r>
+                    </m:sup>
+                  </m:sSup>
+                  <m:r>
+                    <m:rPr>
+                      <m:sty m:val="p"/>
+                    </m:rPr>
+                    <w:rPr>
+                      <w:rFonts w:ascii="Cambria Math" w:eastAsiaTheme="minorEastAsia" w:hAnsi="Cambria Math" w:cs="Cambria Math"/>
+                    </w:rPr>
+                    <m:t>-4</m:t>
+                  </m:r>
+                  <m:r>
+                    <w:rPr>
+                      <w:rFonts w:ascii="Cambria Math" w:eastAsiaTheme="minorEastAsia" w:hAnsi="Cambria Math" w:cs="Cambria Math"/>
+                    </w:rPr>
+                    <m:t>ac</m:t>
+                  </m:r>
+                </m:e>
+              </m:rad>
+            </m:num>
+            <m:den>
+              <m:r>
+                <m:rPr>
+                  <m:sty m:val="p"/>
+                </m:rPr>
+                <w:rPr>
+                  <w:rFonts w:ascii="Cambria Math" w:eastAsiaTheme="minorEastAsia" w:hAnsi="Cambria Math" w:cs="Cambria Math"/>
+                </w:rPr>
+                <m:t>2</m:t>
+              </m:r>
+              <m:r>
+                <w:rPr>
+                  <w:rFonts w:ascii="Cambria Math" w:eastAsiaTheme="minorEastAsia" w:hAnsi="Cambria Math" w:cs="Cambria Math"/>
+                </w:rPr>
+                <m:t>a</m:t>
+              </m:r>
+            </m:den>
+          </m:f>
+          <m:r>
+            <w:rPr>
+              <w:rFonts w:ascii="Cambria Math" w:eastAsiaTheme="minorEastAsia" w:hAnsi="Cambria Math"/>
+            </w:rPr>
+            <m:t>=</m:t>
+          </m:r>
+          <m:r>
+            <w:rPr>
+              <w:rFonts w:ascii="Cambria Math" w:eastAsiaTheme="minorEastAsia" w:hAnsi="Cambria Math"/>
+            </w:rPr>
+            <w:br/>
+          </m:r>
+        </m:oMath>
+        <m:oMath>
+          <m:f>
+            <m:fPr>
+              <m:ctrlPr>
+                <w:rPr>
+                  <w:rFonts w:ascii="Cambria Math" w:eastAsiaTheme="minorEastAsia" w:hAnsi="Cambria Math"/>
+                  <w:i/>
+                </w:rPr>
+              </m:ctrlPr>
+            </m:fPr>
+            <m:num>
+              <m:r>
+                <w:rPr>
+                  <w:rFonts w:ascii="Cambria Math" w:eastAsiaTheme="minorEastAsia" w:hAnsi="Cambria Math"/>
+                </w:rPr>
+                <m:t>-</m:t>
+              </m:r>
+              <m:d>
+                <m:dPr>
+                  <m:ctrlPr>
+                    <w:rPr>
+                      <w:rFonts w:ascii="Cambria Math" w:eastAsiaTheme="minorEastAsia" w:hAnsi="Cambria Math"/>
+                      <w:i/>
+                    </w:rPr>
+                  </m:ctrlPr>
+                </m:dPr>
+                <m:e>
+                  <m:r>
+                    <w:rPr>
+                      <w:rFonts w:ascii="Cambria Math" w:eastAsiaTheme="minorEastAsia" w:hAnsi="Cambria Math"/>
+                    </w:rPr>
+                    <m:t>-10</m:t>
+                  </m:r>
+                </m:e>
+              </m:d>
+              <m:r>
+                <w:rPr>
+                  <w:rFonts w:ascii="Cambria Math" w:eastAsiaTheme="minorEastAsia" w:hAnsi="Cambria Math"/>
+                </w:rPr>
+                <m:t>±</m:t>
+              </m:r>
+              <m:rad>
+                <m:radPr>
+                  <m:degHide m:val="1"/>
+                  <m:ctrlPr>
+                    <w:rPr>
+                      <w:rFonts w:ascii="Cambria Math" w:eastAsiaTheme="minorEastAsia" w:hAnsi="Cambria Math"/>
+                      <w:i/>
+                    </w:rPr>
+                  </m:ctrlPr>
+                </m:radPr>
+                <m:deg/>
+                <m:e>
+                  <m:sSup>
+                    <m:sSupPr>
+                      <m:ctrlPr>
+                        <w:rPr>
+                          <w:rFonts w:ascii="Cambria Math" w:eastAsiaTheme="minorEastAsia" w:hAnsi="Cambria Math"/>
+                          <w:i/>
+                        </w:rPr>
+                      </m:ctrlPr>
+                    </m:sSupPr>
+                    <m:e>
+                      <m:d>
+                        <m:dPr>
+                          <m:ctrlPr>
+                            <w:rPr>
+                              <w:rFonts w:ascii="Cambria Math" w:eastAsiaTheme="minorEastAsia" w:hAnsi="Cambria Math"/>
+                              <w:i/>
+                            </w:rPr>
+                          </m:ctrlPr>
+                        </m:dPr>
+                        <m:e>
+                          <m:r>
+                            <w:rPr>
+                              <w:rFonts w:ascii="Cambria Math" w:eastAsiaTheme="minorEastAsia" w:hAnsi="Cambria Math"/>
+                            </w:rPr>
+                            <m:t>-10</m:t>
+                          </m:r>
+                        </m:e>
+                      </m:d>
+                    </m:e>
+                    <m:sup>
+                      <m:r>
+                        <w:rPr>
+                          <w:rFonts w:ascii="Cambria Math" w:eastAsiaTheme="minorEastAsia" w:hAnsi="Cambria Math"/>
+                        </w:rPr>
+                        <m:t>2</m:t>
+                      </m:r>
+                    </m:sup>
+                  </m:sSup>
+                  <m:r>
+                    <w:rPr>
+                      <w:rFonts w:ascii="Cambria Math" w:eastAsiaTheme="minorEastAsia" w:hAnsi="Cambria Math"/>
+                    </w:rPr>
+                    <m:t>-4</m:t>
+                  </m:r>
+                  <m:d>
+                    <m:dPr>
+                      <m:ctrlPr>
+                        <w:rPr>
+                          <w:rFonts w:ascii="Cambria Math" w:eastAsiaTheme="minorEastAsia" w:hAnsi="Cambria Math"/>
+                          <w:i/>
+                        </w:rPr>
+                      </m:ctrlPr>
+                    </m:dPr>
+                    <m:e>
+                      <m:r>
+                        <w:rPr>
+                          <w:rFonts w:ascii="Cambria Math" w:eastAsiaTheme="minorEastAsia" w:hAnsi="Cambria Math"/>
+                        </w:rPr>
+                        <m:t>1</m:t>
+                      </m:r>
+                    </m:e>
+                  </m:d>
+                  <m:d>
+                    <m:dPr>
+                      <m:ctrlPr>
+                        <w:rPr>
+                          <w:rFonts w:ascii="Cambria Math" w:eastAsiaTheme="minorEastAsia" w:hAnsi="Cambria Math"/>
+                          <w:i/>
+                        </w:rPr>
+                      </m:ctrlPr>
+                    </m:dPr>
+                    <m:e>
+                      <m:r>
+                        <w:rPr>
+                          <w:rFonts w:ascii="Cambria Math" w:eastAsiaTheme="minorEastAsia" w:hAnsi="Cambria Math"/>
+                        </w:rPr>
+                        <m:t>23</m:t>
+                      </m:r>
+                    </m:e>
+                  </m:d>
+                </m:e>
+              </m:rad>
+            </m:num>
+            <m:den>
+              <m:r>
+                <w:rPr>
+                  <w:rFonts w:ascii="Cambria Math" w:eastAsiaTheme="minorEastAsia" w:hAnsi="Cambria Math"/>
+                </w:rPr>
+                <m:t>2</m:t>
+              </m:r>
+              <m:d>
+                <m:dPr>
+                  <m:ctrlPr>
+                    <w:rPr>
+                      <w:rFonts w:ascii="Cambria Math" w:eastAsiaTheme="minorEastAsia" w:hAnsi="Cambria Math"/>
+                      <w:i/>
+                    </w:rPr>
+                  </m:ctrlPr>
+                </m:dPr>
+                <m:e>
+                  <m:r>
+                    <w:rPr>
+                      <w:rFonts w:ascii="Cambria Math" w:eastAsiaTheme="minorEastAsia" w:hAnsi="Cambria Math"/>
+                    </w:rPr>
+                    <m:t>1</m:t>
+                  </m:r>
+                </m:e>
+              </m:d>
+            </m:den>
+          </m:f>
+          <m:r>
+            <w:rPr>
+              <w:rFonts w:ascii="Cambria Math" w:eastAsiaTheme="minorEastAsia" w:hAnsi="Cambria Math"/>
+            </w:rPr>
+            <m:t>=</m:t>
+          </m:r>
+          <m:r>
+            <w:rPr>
+              <w:rFonts w:ascii="Cambria Math" w:eastAsiaTheme="minorEastAsia" w:hAnsi="Cambria Math"/>
+            </w:rPr>
+            <w:br/>
+          </m:r>
+        </m:oMath>
+        <m:oMath>
+          <m:f>
+            <m:fPr>
+              <m:ctrlPr>
+                <w:rPr>
+                  <w:rFonts w:ascii="Cambria Math" w:eastAsiaTheme="minorEastAsia" w:hAnsi="Cambria Math"/>
+                  <w:i/>
+                </w:rPr>
+              </m:ctrlPr>
+            </m:fPr>
+            <m:num>
+              <m:r>
+                <w:rPr>
+                  <w:rFonts w:ascii="Cambria Math" w:eastAsiaTheme="minorEastAsia" w:hAnsi="Cambria Math"/>
+                </w:rPr>
+                <m:t>10±</m:t>
+              </m:r>
+              <m:rad>
+                <m:radPr>
+                  <m:degHide m:val="1"/>
+                  <m:ctrlPr>
+                    <w:rPr>
+                      <w:rFonts w:ascii="Cambria Math" w:eastAsiaTheme="minorEastAsia" w:hAnsi="Cambria Math"/>
+                      <w:i/>
+                    </w:rPr>
+                  </m:ctrlPr>
+                </m:radPr>
+                <m:deg/>
+                <m:e>
+                  <m:r>
+                    <w:rPr>
+                      <w:rFonts w:ascii="Cambria Math" w:eastAsiaTheme="minorEastAsia" w:hAnsi="Cambria Math"/>
+                    </w:rPr>
+                    <m:t>100-92</m:t>
+                  </m:r>
+                </m:e>
+              </m:rad>
+            </m:num>
+            <m:den>
+              <m:r>
+                <w:rPr>
+                  <w:rFonts w:ascii="Cambria Math" w:eastAsiaTheme="minorEastAsia" w:hAnsi="Cambria Math"/>
+                </w:rPr>
+                <m:t>2</m:t>
+              </m:r>
+            </m:den>
+          </m:f>
+          <m:r>
+            <w:rPr>
+              <w:rFonts w:ascii="Cambria Math" w:eastAsiaTheme="minorEastAsia" w:hAnsi="Cambria Math"/>
+            </w:rPr>
+            <m:t>=5±</m:t>
+          </m:r>
+          <m:f>
+            <m:fPr>
+              <m:ctrlPr>
+                <w:rPr>
+                  <w:rFonts w:ascii="Cambria Math" w:eastAsiaTheme="minorEastAsia" w:hAnsi="Cambria Math"/>
+                  <w:i/>
+                </w:rPr>
+              </m:ctrlPr>
+            </m:fPr>
+            <m:num>
+              <m:rad>
+                <m:radPr>
+                  <m:degHide m:val="1"/>
+                  <m:ctrlPr>
+                    <w:rPr>
+                      <w:rFonts w:ascii="Cambria Math" w:eastAsiaTheme="minorEastAsia" w:hAnsi="Cambria Math"/>
+                      <w:i/>
+                    </w:rPr>
+                  </m:ctrlPr>
+                </m:radPr>
+                <m:deg/>
+                <m:e>
+                  <m:r>
+                    <w:rPr>
+                      <w:rFonts w:ascii="Cambria Math" w:eastAsiaTheme="minorEastAsia" w:hAnsi="Cambria Math"/>
+                    </w:rPr>
+                    <m:t>8</m:t>
+                  </m:r>
+                </m:e>
+              </m:rad>
+            </m:num>
+            <m:den>
+              <m:r>
+                <w:rPr>
+                  <w:rFonts w:ascii="Cambria Math" w:eastAsiaTheme="minorEastAsia" w:hAnsi="Cambria Math"/>
+                </w:rPr>
+                <m:t>2</m:t>
+              </m:r>
+            </m:den>
+          </m:f>
+          <m:r>
+            <w:rPr>
+              <w:rFonts w:ascii="Cambria Math" w:eastAsiaTheme="minorEastAsia" w:hAnsi="Cambria Math"/>
+            </w:rPr>
+            <m:t>=</m:t>
+          </m:r>
+          <m:r>
+            <w:rPr>
+              <w:rFonts w:ascii="Cambria Math" w:eastAsiaTheme="minorEastAsia" w:hAnsi="Cambria Math"/>
+            </w:rPr>
+            <w:br/>
+          </m:r>
+        </m:oMath>
+      </m:oMathPara>
+      <w:r>
+        <w:rPr>
+          <w:rFonts w:eastAsiaTheme="minorEastAsia"/>
+          <w:b/>
+          <w:bCs/>
+        </w:rPr>
+        <w:t xml:space="preserve">(2) </w:t>
+      </w:r>
+      <m:oMath>
+        <m:r>
+          <w:rPr>
+            <w:rFonts w:ascii="Cambria Math" w:eastAsiaTheme="minorEastAsia" w:hAnsi="Cambria Math"/>
+          </w:rPr>
+          <m:t>x</m:t>
+        </m:r>
+        <m:r>
+          <m:rPr>
+            <m:sty m:val="bi"/>
+          </m:rPr>
+          <w:rPr>
+            <w:rFonts w:ascii="Cambria Math" w:eastAsiaTheme="minorEastAsia" w:hAnsi="Cambria Math"/>
+          </w:rPr>
+          <m:t>=</m:t>
+        </m:r>
+        <m:r>
+          <m:rPr>
+            <m:sty m:val="bi"/>
+          </m:rPr>
+          <w:rPr>
+            <w:rFonts w:ascii="Cambria Math" w:eastAsiaTheme="minorEastAsia" w:hAnsi="Cambria Math"/>
+          </w:rPr>
+          <m:t>5±</m:t>
+        </m:r>
+        <m:rad>
+          <m:radPr>
+            <m:degHide m:val="1"/>
+            <m:ctrlPr>
+              <w:rPr>
+                <w:rFonts w:ascii="Cambria Math" w:eastAsiaTheme="minorEastAsia" w:hAnsi="Cambria Math"/>
+                <w:b/>
+                <w:bCs/>
+                <w:i/>
+              </w:rPr>
+            </m:ctrlPr>
+          </m:radPr>
+          <m:deg/>
+          <m:e>
+            <m:r>
+              <m:rPr>
+                <m:sty m:val="bi"/>
+              </m:rPr>
+              <w:rPr>
+                <w:rFonts w:ascii="Cambria Math" w:eastAsiaTheme="minorEastAsia" w:hAnsi="Cambria Math"/>
+              </w:rPr>
+              <m:t>2</m:t>
+            </m:r>
+          </m:e>
+        </m:rad>
+      </m:oMath>
+      <w:r>
+        <w:rPr>
+          <w:rFonts w:eastAsiaTheme="minorEastAsia"/>
+          <w:b/>
+          <w:bCs/>
+        </w:rPr>
+        <w:br/>
+      </w:r>
+    </w:p>
+    <w:p/>
+    <w:p>
+      <w:pPr>
+        <w:pStyle w:val="Heading3"/>
+      </w:pPr>
     </w:p>
     <w:sectPr>
       <w:type w:val="continuous"/>
@@ -16713,8 +18955,8 @@
   <w:abstractNum w:abstractNumId="7" w15:restartNumberingAfterBreak="0">
     <w:nsid w:val="18F930DB"/>
     <w:multiLevelType w:val="hybridMultilevel"/>
-    <w:tmpl w:val="A2D69F2A"/>
-    <w:lvl w:ilvl="0" w:tplc="0409000F">
+    <w:tmpl w:val="37B45406"/>
+    <w:lvl w:ilvl="0" w:tplc="BF84AF3A">
       <w:start w:val="1"/>
       <w:numFmt w:val="decimal"/>
       <w:lvlText w:val="%1."/>
@@ -16724,6 +18966,8 @@
       </w:pPr>
       <w:rPr>
         <w:rFonts w:hint="default"/>
+        <w:b w:val="0"/>
+        <w:bCs w:val="0"/>
       </w:rPr>
     </w:lvl>
     <w:lvl w:ilvl="1" w:tplc="04090019" w:tentative="1">

</xml_diff>

<commit_message>
Algebra 1 - Chapter 1: Polynomial Expressions and Equations - 1.4 Polynomial Equations - Check Your Understanding of Section 1.4 - B. Show how you arrived at your answers.
</commit_message>
<xml_diff>
--- a/Algebra-2/ch01/Algebra 2 - Chapter 1.docx
+++ b/Algebra-2/ch01/Algebra 2 - Chapter 1.docx
@@ -3365,7 +3365,16 @@
           <w:rPr>
             <w:rFonts w:ascii="Cambria Math" w:eastAsiaTheme="minorEastAsia" w:hAnsi="Cambria Math"/>
           </w:rPr>
-          <m:t>+5x+2 R</m:t>
+          <m:t>+5</m:t>
+        </m:r>
+        <m:r>
+          <m:rPr>
+            <m:sty m:val="bi"/>
+          </m:rPr>
+          <w:rPr>
+            <w:rFonts w:ascii="Cambria Math" w:eastAsiaTheme="minorEastAsia" w:hAnsi="Cambria Math"/>
+          </w:rPr>
+          <m:t>x+2 R</m:t>
         </m:r>
         <m:r>
           <m:rPr>
@@ -7170,16 +7179,7 @@
           <w:rPr>
             <w:rFonts w:ascii="Cambria Math" w:eastAsiaTheme="minorEastAsia" w:hAnsi="Cambria Math"/>
           </w:rPr>
-          <m:t>-5</m:t>
-        </m:r>
-        <m:r>
-          <m:rPr>
-            <m:sty m:val="bi"/>
-          </m:rPr>
-          <w:rPr>
-            <w:rFonts w:ascii="Cambria Math" w:eastAsiaTheme="minorEastAsia" w:hAnsi="Cambria Math"/>
-          </w:rPr>
-          <m:t>x+7)</m:t>
+          <m:t>-5x+7)</m:t>
         </m:r>
       </m:oMath>
     </w:p>
@@ -16640,15 +16640,12 @@
             <w:rPr>
               <w:rFonts w:ascii="Cambria Math" w:hAnsi="Cambria Math"/>
             </w:rPr>
-            <m:t>=</m:t>
+            <m:t>=0</m:t>
           </m:r>
           <m:r>
-            <w:rPr>
-              <w:rFonts w:ascii="Cambria Math" w:hAnsi="Cambria Math"/>
-            </w:rPr>
-            <m:t>0</m:t>
-          </m:r>
-          <m:r>
+            <m:rPr>
+              <m:sty m:val="p"/>
+            </m:rPr>
             <w:rPr>
               <w:rFonts w:eastAsiaTheme="minorEastAsia"/>
             </w:rPr>
@@ -16774,15 +16771,12 @@
             <w:rPr>
               <w:rFonts w:ascii="Cambria Math" w:eastAsiaTheme="minorEastAsia" w:hAnsi="Cambria Math"/>
             </w:rPr>
-            <m:t>+3x</m:t>
+            <m:t>+3x-10=0</m:t>
           </m:r>
           <m:r>
-            <w:rPr>
-              <w:rFonts w:ascii="Cambria Math" w:eastAsiaTheme="minorEastAsia" w:hAnsi="Cambria Math"/>
-            </w:rPr>
-            <m:t>-10=0</m:t>
-          </m:r>
-          <m:r>
+            <m:rPr>
+              <m:sty m:val="p"/>
+            </m:rPr>
             <w:rPr>
               <w:rFonts w:ascii="Cambria Math" w:eastAsiaTheme="minorEastAsia" w:hAnsi="Cambria Math"/>
             </w:rPr>
@@ -16833,6 +16827,9 @@
             <m:t>=0</m:t>
           </m:r>
           <m:r>
+            <m:rPr>
+              <m:sty m:val="p"/>
+            </m:rPr>
             <w:rPr>
               <w:rFonts w:eastAsiaTheme="minorEastAsia"/>
             </w:rPr>
@@ -17062,6 +17059,9 @@
             <m:t>=0</m:t>
           </m:r>
           <m:r>
+            <m:rPr>
+              <m:sty m:val="p"/>
+            </m:rPr>
             <w:rPr>
               <w:rFonts w:ascii="Cambria Math" w:hAnsi="Cambria Math"/>
             </w:rPr>
@@ -17341,6 +17341,9 @@
             <m:t>=</m:t>
           </m:r>
           <m:r>
+            <m:rPr>
+              <m:sty m:val="p"/>
+            </m:rPr>
             <w:rPr>
               <w:rFonts w:ascii="Cambria Math" w:hAnsi="Cambria Math"/>
             </w:rPr>
@@ -17517,6 +17520,9 @@
             <m:t>=</m:t>
           </m:r>
           <m:r>
+            <m:rPr>
+              <m:sty m:val="p"/>
+            </m:rPr>
             <w:rPr>
               <w:rFonts w:ascii="Cambria Math" w:hAnsi="Cambria Math"/>
             </w:rPr>
@@ -17675,6 +17681,9 @@
             <m:t>=</m:t>
           </m:r>
           <m:r>
+            <m:rPr>
+              <m:sty m:val="p"/>
+            </m:rPr>
             <w:rPr>
               <w:rFonts w:ascii="Cambria Math" w:eastAsiaTheme="minorEastAsia" w:hAnsi="Cambria Math"/>
             </w:rPr>
@@ -17704,16 +17713,7 @@
           <w:rPr>
             <w:rFonts w:ascii="Cambria Math" w:eastAsiaTheme="minorEastAsia" w:hAnsi="Cambria Math"/>
           </w:rPr>
-          <m:t>=</m:t>
-        </m:r>
-        <m:r>
-          <m:rPr>
-            <m:sty m:val="bi"/>
-          </m:rPr>
-          <w:rPr>
-            <w:rFonts w:ascii="Cambria Math" w:eastAsiaTheme="minorEastAsia" w:hAnsi="Cambria Math"/>
-          </w:rPr>
-          <m:t>3±</m:t>
+          <m:t>=3±</m:t>
         </m:r>
         <m:rad>
           <m:radPr>
@@ -17808,15 +17808,12 @@
             <w:rPr>
               <w:rFonts w:ascii="Cambria Math" w:hAnsi="Cambria Math"/>
             </w:rPr>
-            <m:t>a=1, b=-10, c=2</m:t>
+            <m:t>a=1, b=-10, c=23</m:t>
           </m:r>
           <m:r>
-            <w:rPr>
-              <w:rFonts w:ascii="Cambria Math" w:hAnsi="Cambria Math"/>
-            </w:rPr>
-            <m:t>3</m:t>
-          </m:r>
-          <m:r>
+            <m:rPr>
+              <m:sty m:val="p"/>
+            </m:rPr>
             <w:rPr>
               <w:rFonts w:ascii="Cambria Math" w:hAnsi="Cambria Math"/>
             </w:rPr>
@@ -17954,6 +17951,9 @@
             <m:t>=</m:t>
           </m:r>
           <m:r>
+            <m:rPr>
+              <m:sty m:val="p"/>
+            </m:rPr>
             <w:rPr>
               <w:rFonts w:ascii="Cambria Math" w:eastAsiaTheme="minorEastAsia" w:hAnsi="Cambria Math"/>
             </w:rPr>
@@ -18130,6 +18130,9 @@
             <m:t>=</m:t>
           </m:r>
           <m:r>
+            <m:rPr>
+              <m:sty m:val="p"/>
+            </m:rPr>
             <w:rPr>
               <w:rFonts w:ascii="Cambria Math" w:eastAsiaTheme="minorEastAsia" w:hAnsi="Cambria Math"/>
             </w:rPr>
@@ -18236,6 +18239,9 @@
             <m:t>=</m:t>
           </m:r>
           <m:r>
+            <m:rPr>
+              <m:sty m:val="p"/>
+            </m:rPr>
             <w:rPr>
               <w:rFonts w:ascii="Cambria Math" w:eastAsiaTheme="minorEastAsia" w:hAnsi="Cambria Math"/>
             </w:rPr>
@@ -18265,16 +18271,7 @@
           <w:rPr>
             <w:rFonts w:ascii="Cambria Math" w:eastAsiaTheme="minorEastAsia" w:hAnsi="Cambria Math"/>
           </w:rPr>
-          <m:t>=</m:t>
-        </m:r>
-        <m:r>
-          <m:rPr>
-            <m:sty m:val="bi"/>
-          </m:rPr>
-          <w:rPr>
-            <w:rFonts w:ascii="Cambria Math" w:eastAsiaTheme="minorEastAsia" w:hAnsi="Cambria Math"/>
-          </w:rPr>
-          <m:t>5±</m:t>
+          <m:t>=5±</m:t>
         </m:r>
         <m:rad>
           <m:radPr>
@@ -18311,7 +18308,1774 @@
         <w:br/>
       </w:r>
     </w:p>
-    <w:p/>
+    <w:p>
+      <w:pPr>
+        <w:pStyle w:val="ListParagraph"/>
+        <w:numPr>
+          <w:ilvl w:val="0"/>
+          <w:numId w:val="29"/>
+        </w:numPr>
+      </w:pPr>
+      <w:r>
+        <w:br w:type="column"/>
+      </w:r>
+      <w:r>
+        <w:rPr>
+          <w:i/>
+          <w:iCs/>
+        </w:rPr>
+        <w:lastRenderedPageBreak/>
+        <w:t>Show how you arrived at your answers</w:t>
+      </w:r>
+      <w:r>
+        <w:t>.</w:t>
+      </w:r>
+    </w:p>
+    <w:p>
+      <w:pPr>
+        <w:pStyle w:val="ListParagraph"/>
+        <w:numPr>
+          <w:ilvl w:val="0"/>
+          <w:numId w:val="31"/>
+        </w:numPr>
+        <w:rPr>
+          <w:b/>
+          <w:bCs/>
+        </w:rPr>
+      </w:pPr>
+      <w:r>
+        <w:t xml:space="preserve">Lila solves the equation </w:t>
+      </w:r>
+      <m:oMath>
+        <m:sSup>
+          <m:sSupPr>
+            <m:ctrlPr>
+              <w:rPr>
+                <w:rFonts w:ascii="Cambria Math" w:hAnsi="Cambria Math"/>
+                <w:i/>
+              </w:rPr>
+            </m:ctrlPr>
+          </m:sSupPr>
+          <m:e>
+            <m:r>
+              <w:rPr>
+                <w:rFonts w:ascii="Cambria Math" w:hAnsi="Cambria Math"/>
+              </w:rPr>
+              <m:t>x</m:t>
+            </m:r>
+          </m:e>
+          <m:sup>
+            <m:r>
+              <w:rPr>
+                <w:rFonts w:ascii="Cambria Math" w:hAnsi="Cambria Math"/>
+              </w:rPr>
+              <m:t>2</m:t>
+            </m:r>
+          </m:sup>
+        </m:sSup>
+        <m:r>
+          <w:rPr>
+            <w:rFonts w:ascii="Cambria Math" w:hAnsi="Cambria Math"/>
+          </w:rPr>
+          <m:t>-25=0</m:t>
+        </m:r>
+      </m:oMath>
+      <w:r>
+        <w:rPr>
+          <w:rFonts w:eastAsiaTheme="minorEastAsia"/>
+        </w:rPr>
+        <w:t xml:space="preserve"> by first factoring </w:t>
+      </w:r>
+      <m:oMath>
+        <m:sSup>
+          <m:sSupPr>
+            <m:ctrlPr>
+              <w:rPr>
+                <w:rFonts w:ascii="Cambria Math" w:hAnsi="Cambria Math"/>
+                <w:i/>
+              </w:rPr>
+            </m:ctrlPr>
+          </m:sSupPr>
+          <m:e>
+            <m:r>
+              <w:rPr>
+                <w:rFonts w:ascii="Cambria Math" w:hAnsi="Cambria Math"/>
+              </w:rPr>
+              <m:t>x</m:t>
+            </m:r>
+          </m:e>
+          <m:sup>
+            <m:r>
+              <w:rPr>
+                <w:rFonts w:ascii="Cambria Math" w:hAnsi="Cambria Math"/>
+              </w:rPr>
+              <m:t>2</m:t>
+            </m:r>
+          </m:sup>
+        </m:sSup>
+        <m:r>
+          <w:rPr>
+            <w:rFonts w:ascii="Cambria Math" w:hAnsi="Cambria Math"/>
+          </w:rPr>
+          <m:t>-25</m:t>
+        </m:r>
+      </m:oMath>
+      <w:r>
+        <w:rPr>
+          <w:rFonts w:eastAsiaTheme="minorEastAsia"/>
+        </w:rPr>
+        <w:t xml:space="preserve"> into </w:t>
+      </w:r>
+      <m:oMath>
+        <m:r>
+          <w:rPr>
+            <w:rFonts w:ascii="Cambria Math" w:eastAsiaTheme="minorEastAsia" w:hAnsi="Cambria Math"/>
+          </w:rPr>
+          <m:t>(x-5)(x+5)</m:t>
+        </m:r>
+      </m:oMath>
+      <w:r>
+        <w:rPr>
+          <w:rFonts w:eastAsiaTheme="minorEastAsia"/>
+        </w:rPr>
+        <w:t xml:space="preserve">. Skylar solves the same equation by first adding 25 to both sides of the equation to get </w:t>
+      </w:r>
+      <m:oMath>
+        <m:sSup>
+          <m:sSupPr>
+            <m:ctrlPr>
+              <w:rPr>
+                <w:rFonts w:ascii="Cambria Math" w:eastAsiaTheme="minorEastAsia" w:hAnsi="Cambria Math"/>
+                <w:i/>
+              </w:rPr>
+            </m:ctrlPr>
+          </m:sSupPr>
+          <m:e>
+            <m:r>
+              <w:rPr>
+                <w:rFonts w:ascii="Cambria Math" w:eastAsiaTheme="minorEastAsia" w:hAnsi="Cambria Math"/>
+              </w:rPr>
+              <m:t>x</m:t>
+            </m:r>
+          </m:e>
+          <m:sup>
+            <m:r>
+              <w:rPr>
+                <w:rFonts w:ascii="Cambria Math" w:eastAsiaTheme="minorEastAsia" w:hAnsi="Cambria Math"/>
+              </w:rPr>
+              <m:t>2</m:t>
+            </m:r>
+          </m:sup>
+        </m:sSup>
+        <m:r>
+          <w:rPr>
+            <w:rFonts w:ascii="Cambria Math" w:eastAsiaTheme="minorEastAsia" w:hAnsi="Cambria Math"/>
+          </w:rPr>
+          <m:t>=25</m:t>
+        </m:r>
+      </m:oMath>
+      <w:r>
+        <w:rPr>
+          <w:rFonts w:eastAsiaTheme="minorEastAsia"/>
+        </w:rPr>
+        <w:t>. Who is right?</w:t>
+      </w:r>
+      <w:r>
+        <w:rPr>
+          <w:rFonts w:eastAsiaTheme="minorEastAsia"/>
+        </w:rPr>
+        <w:br/>
+      </w:r>
+      <w:r>
+        <w:rPr>
+          <w:rFonts w:eastAsiaTheme="minorEastAsia"/>
+        </w:rPr>
+        <w:br/>
+      </w:r>
+      <w:r>
+        <w:rPr>
+          <w:rFonts w:eastAsiaTheme="minorEastAsia"/>
+          <w:b/>
+          <w:bCs/>
+        </w:rPr>
+        <w:t xml:space="preserve">Both Lila and Skylar are right, as both approaches </w:t>
+      </w:r>
+      <w:proofErr w:type="gramStart"/>
+      <w:r>
+        <w:rPr>
+          <w:rFonts w:eastAsiaTheme="minorEastAsia"/>
+          <w:b/>
+          <w:bCs/>
+        </w:rPr>
+        <w:t>leads</w:t>
+      </w:r>
+      <w:proofErr w:type="gramEnd"/>
+      <w:r>
+        <w:rPr>
+          <w:rFonts w:eastAsiaTheme="minorEastAsia"/>
+          <w:b/>
+          <w:bCs/>
+        </w:rPr>
+        <w:t xml:space="preserve"> to the solution set of </w:t>
+      </w:r>
+      <w:r>
+        <w:rPr>
+          <w:rFonts w:eastAsiaTheme="minorEastAsia"/>
+          <w:b/>
+          <w:bCs/>
+        </w:rPr>
+        <w:br/>
+        <w:t>{5, -</w:t>
+      </w:r>
+      <w:proofErr w:type="gramStart"/>
+      <w:r>
+        <w:rPr>
+          <w:rFonts w:eastAsiaTheme="minorEastAsia"/>
+          <w:b/>
+          <w:bCs/>
+        </w:rPr>
+        <w:t>5}.</w:t>
+      </w:r>
+      <w:proofErr w:type="gramEnd"/>
+    </w:p>
+    <w:p>
+      <w:pPr>
+        <w:pStyle w:val="ListParagraph"/>
+        <w:numPr>
+          <w:ilvl w:val="0"/>
+          <w:numId w:val="31"/>
+        </w:numPr>
+        <w:rPr>
+          <w:b/>
+          <w:bCs/>
+        </w:rPr>
+      </w:pPr>
+      <w:r>
+        <w:rPr>
+          <w:rFonts w:eastAsiaTheme="minorEastAsia"/>
+        </w:rPr>
+        <w:t>What are the three solutions to</w:t>
+      </w:r>
+      <w:r>
+        <w:rPr>
+          <w:rFonts w:eastAsiaTheme="minorEastAsia"/>
+        </w:rPr>
+        <w:br/>
+        <w:t xml:space="preserve"> </w:t>
+      </w:r>
+      <m:oMath>
+        <m:sSup>
+          <m:sSupPr>
+            <m:ctrlPr>
+              <w:rPr>
+                <w:rFonts w:ascii="Cambria Math" w:eastAsiaTheme="minorEastAsia" w:hAnsi="Cambria Math"/>
+                <w:i/>
+              </w:rPr>
+            </m:ctrlPr>
+          </m:sSupPr>
+          <m:e>
+            <m:r>
+              <w:rPr>
+                <w:rFonts w:ascii="Cambria Math" w:eastAsiaTheme="minorEastAsia" w:hAnsi="Cambria Math"/>
+              </w:rPr>
+              <m:t>x</m:t>
+            </m:r>
+          </m:e>
+          <m:sup>
+            <m:r>
+              <w:rPr>
+                <w:rFonts w:ascii="Cambria Math" w:eastAsiaTheme="minorEastAsia" w:hAnsi="Cambria Math"/>
+              </w:rPr>
+              <m:t>3</m:t>
+            </m:r>
+          </m:sup>
+        </m:sSup>
+        <m:r>
+          <w:rPr>
+            <w:rFonts w:ascii="Cambria Math" w:eastAsiaTheme="minorEastAsia" w:hAnsi="Cambria Math"/>
+          </w:rPr>
+          <m:t>+4</m:t>
+        </m:r>
+        <m:sSup>
+          <m:sSupPr>
+            <m:ctrlPr>
+              <w:rPr>
+                <w:rFonts w:ascii="Cambria Math" w:eastAsiaTheme="minorEastAsia" w:hAnsi="Cambria Math"/>
+                <w:i/>
+              </w:rPr>
+            </m:ctrlPr>
+          </m:sSupPr>
+          <m:e>
+            <m:r>
+              <w:rPr>
+                <w:rFonts w:ascii="Cambria Math" w:eastAsiaTheme="minorEastAsia" w:hAnsi="Cambria Math"/>
+              </w:rPr>
+              <m:t>x</m:t>
+            </m:r>
+          </m:e>
+          <m:sup>
+            <m:r>
+              <w:rPr>
+                <w:rFonts w:ascii="Cambria Math" w:eastAsiaTheme="minorEastAsia" w:hAnsi="Cambria Math"/>
+              </w:rPr>
+              <m:t>2</m:t>
+            </m:r>
+          </m:sup>
+        </m:sSup>
+        <m:r>
+          <w:rPr>
+            <w:rFonts w:ascii="Cambria Math" w:eastAsiaTheme="minorEastAsia" w:hAnsi="Cambria Math"/>
+          </w:rPr>
+          <m:t>-9x-36=0</m:t>
+        </m:r>
+      </m:oMath>
+      <w:r>
+        <w:rPr>
+          <w:rFonts w:eastAsiaTheme="minorEastAsia"/>
+        </w:rPr>
+        <w:t>?</w:t>
+      </w:r>
+      <w:r>
+        <w:rPr>
+          <w:rFonts w:eastAsiaTheme="minorEastAsia"/>
+        </w:rPr>
+        <w:br/>
+      </w:r>
+      <m:oMathPara>
+        <m:oMath>
+          <m:sSup>
+            <m:sSupPr>
+              <m:ctrlPr>
+                <w:rPr>
+                  <w:rFonts w:ascii="Cambria Math" w:hAnsi="Cambria Math"/>
+                  <w:i/>
+                </w:rPr>
+              </m:ctrlPr>
+            </m:sSupPr>
+            <m:e>
+              <m:r>
+                <w:rPr>
+                  <w:rFonts w:ascii="Cambria Math" w:hAnsi="Cambria Math"/>
+                </w:rPr>
+                <m:t>x</m:t>
+              </m:r>
+            </m:e>
+            <m:sup>
+              <m:r>
+                <w:rPr>
+                  <w:rFonts w:ascii="Cambria Math" w:hAnsi="Cambria Math"/>
+                </w:rPr>
+                <m:t>2</m:t>
+              </m:r>
+            </m:sup>
+          </m:sSup>
+          <m:d>
+            <m:dPr>
+              <m:ctrlPr>
+                <w:rPr>
+                  <w:rFonts w:ascii="Cambria Math" w:hAnsi="Cambria Math"/>
+                  <w:i/>
+                </w:rPr>
+              </m:ctrlPr>
+            </m:dPr>
+            <m:e>
+              <m:r>
+                <w:rPr>
+                  <w:rFonts w:ascii="Cambria Math" w:hAnsi="Cambria Math"/>
+                </w:rPr>
+                <m:t>x+4</m:t>
+              </m:r>
+            </m:e>
+          </m:d>
+          <m:r>
+            <w:rPr>
+              <w:rFonts w:ascii="Cambria Math" w:hAnsi="Cambria Math"/>
+            </w:rPr>
+            <m:t>-9</m:t>
+          </m:r>
+          <m:d>
+            <m:dPr>
+              <m:ctrlPr>
+                <w:rPr>
+                  <w:rFonts w:ascii="Cambria Math" w:hAnsi="Cambria Math"/>
+                  <w:i/>
+                </w:rPr>
+              </m:ctrlPr>
+            </m:dPr>
+            <m:e>
+              <m:r>
+                <w:rPr>
+                  <w:rFonts w:ascii="Cambria Math" w:hAnsi="Cambria Math"/>
+                </w:rPr>
+                <m:t>x+4</m:t>
+              </m:r>
+            </m:e>
+          </m:d>
+          <m:r>
+            <w:rPr>
+              <w:rFonts w:ascii="Cambria Math" w:hAnsi="Cambria Math"/>
+            </w:rPr>
+            <m:t>=0</m:t>
+          </m:r>
+          <m:r>
+            <w:rPr>
+              <w:rFonts w:ascii="Cambria Math" w:hAnsi="Cambria Math"/>
+            </w:rPr>
+            <w:br/>
+          </m:r>
+        </m:oMath>
+        <m:oMath>
+          <m:d>
+            <m:dPr>
+              <m:ctrlPr>
+                <w:rPr>
+                  <w:rFonts w:ascii="Cambria Math" w:hAnsi="Cambria Math"/>
+                  <w:i/>
+                </w:rPr>
+              </m:ctrlPr>
+            </m:dPr>
+            <m:e>
+              <m:r>
+                <w:rPr>
+                  <w:rFonts w:ascii="Cambria Math" w:hAnsi="Cambria Math"/>
+                </w:rPr>
+                <m:t>x+4</m:t>
+              </m:r>
+            </m:e>
+          </m:d>
+          <m:d>
+            <m:dPr>
+              <m:ctrlPr>
+                <w:rPr>
+                  <w:rFonts w:ascii="Cambria Math" w:hAnsi="Cambria Math"/>
+                  <w:i/>
+                </w:rPr>
+              </m:ctrlPr>
+            </m:dPr>
+            <m:e>
+              <m:sSup>
+                <m:sSupPr>
+                  <m:ctrlPr>
+                    <w:rPr>
+                      <w:rFonts w:ascii="Cambria Math" w:hAnsi="Cambria Math"/>
+                      <w:i/>
+                    </w:rPr>
+                  </m:ctrlPr>
+                </m:sSupPr>
+                <m:e>
+                  <m:r>
+                    <w:rPr>
+                      <w:rFonts w:ascii="Cambria Math" w:hAnsi="Cambria Math"/>
+                    </w:rPr>
+                    <m:t>x</m:t>
+                  </m:r>
+                </m:e>
+                <m:sup>
+                  <m:r>
+                    <w:rPr>
+                      <w:rFonts w:ascii="Cambria Math" w:hAnsi="Cambria Math"/>
+                    </w:rPr>
+                    <m:t>2</m:t>
+                  </m:r>
+                </m:sup>
+              </m:sSup>
+              <m:r>
+                <w:rPr>
+                  <w:rFonts w:ascii="Cambria Math" w:hAnsi="Cambria Math"/>
+                </w:rPr>
+                <m:t>-9</m:t>
+              </m:r>
+            </m:e>
+          </m:d>
+          <m:r>
+            <w:rPr>
+              <w:rFonts w:ascii="Cambria Math" w:hAnsi="Cambria Math"/>
+            </w:rPr>
+            <m:t>=0</m:t>
+          </m:r>
+          <m:r>
+            <w:rPr>
+              <w:rFonts w:ascii="Cambria Math" w:hAnsi="Cambria Math"/>
+            </w:rPr>
+            <w:br/>
+          </m:r>
+        </m:oMath>
+        <m:oMath>
+          <m:d>
+            <m:dPr>
+              <m:ctrlPr>
+                <w:rPr>
+                  <w:rFonts w:ascii="Cambria Math" w:hAnsi="Cambria Math"/>
+                  <w:i/>
+                </w:rPr>
+              </m:ctrlPr>
+            </m:dPr>
+            <m:e>
+              <m:r>
+                <w:rPr>
+                  <w:rFonts w:ascii="Cambria Math" w:hAnsi="Cambria Math"/>
+                </w:rPr>
+                <m:t>x+4</m:t>
+              </m:r>
+            </m:e>
+          </m:d>
+          <m:d>
+            <m:dPr>
+              <m:ctrlPr>
+                <w:rPr>
+                  <w:rFonts w:ascii="Cambria Math" w:hAnsi="Cambria Math"/>
+                  <w:i/>
+                </w:rPr>
+              </m:ctrlPr>
+            </m:dPr>
+            <m:e>
+              <m:r>
+                <w:rPr>
+                  <w:rFonts w:ascii="Cambria Math" w:hAnsi="Cambria Math"/>
+                </w:rPr>
+                <m:t>x+3</m:t>
+              </m:r>
+            </m:e>
+          </m:d>
+          <m:d>
+            <m:dPr>
+              <m:ctrlPr>
+                <w:rPr>
+                  <w:rFonts w:ascii="Cambria Math" w:hAnsi="Cambria Math"/>
+                  <w:i/>
+                </w:rPr>
+              </m:ctrlPr>
+            </m:dPr>
+            <m:e>
+              <m:r>
+                <w:rPr>
+                  <w:rFonts w:ascii="Cambria Math" w:hAnsi="Cambria Math"/>
+                </w:rPr>
+                <m:t>x-3</m:t>
+              </m:r>
+            </m:e>
+          </m:d>
+          <m:r>
+            <w:rPr>
+              <w:rFonts w:ascii="Cambria Math" w:hAnsi="Cambria Math"/>
+            </w:rPr>
+            <m:t>=0</m:t>
+          </m:r>
+          <m:r>
+            <w:rPr>
+              <w:rFonts w:ascii="Cambria Math" w:hAnsi="Cambria Math"/>
+            </w:rPr>
+            <w:br/>
+          </m:r>
+        </m:oMath>
+        <m:oMath>
+          <m:r>
+            <m:rPr>
+              <m:sty m:val="bi"/>
+            </m:rPr>
+            <w:rPr>
+              <w:rFonts w:ascii="Cambria Math" w:hAnsi="Cambria Math"/>
+            </w:rPr>
+            <m:t>x=-4, x=-3, x=3</m:t>
+          </m:r>
+        </m:oMath>
+      </m:oMathPara>
+    </w:p>
+    <w:p>
+      <w:pPr>
+        <w:pStyle w:val="ListParagraph"/>
+        <w:numPr>
+          <w:ilvl w:val="0"/>
+          <w:numId w:val="31"/>
+        </w:numPr>
+        <w:rPr>
+          <w:b/>
+          <w:bCs/>
+        </w:rPr>
+      </w:pPr>
+      <w:r>
+        <w:rPr>
+          <w:rFonts w:eastAsiaTheme="minorEastAsia"/>
+        </w:rPr>
+        <w:t xml:space="preserve">Create an equation that has the three solutions </w:t>
+      </w:r>
+      <m:oMath>
+        <m:r>
+          <w:rPr>
+            <w:rFonts w:ascii="Cambria Math" w:eastAsiaTheme="minorEastAsia" w:hAnsi="Cambria Math"/>
+          </w:rPr>
+          <m:t>x=2, 4,</m:t>
+        </m:r>
+      </m:oMath>
+      <w:r>
+        <w:rPr>
+          <w:rFonts w:eastAsiaTheme="minorEastAsia"/>
+        </w:rPr>
+        <w:t xml:space="preserve"> and 5.</w:t>
+      </w:r>
+      <w:r>
+        <w:rPr>
+          <w:rFonts w:eastAsiaTheme="minorEastAsia"/>
+        </w:rPr>
+        <w:br/>
+      </w:r>
+      <m:oMathPara>
+        <m:oMath>
+          <m:d>
+            <m:dPr>
+              <m:ctrlPr>
+                <w:rPr>
+                  <w:rFonts w:ascii="Cambria Math" w:hAnsi="Cambria Math"/>
+                  <w:b/>
+                  <w:bCs/>
+                  <w:i/>
+                </w:rPr>
+              </m:ctrlPr>
+            </m:dPr>
+            <m:e>
+              <m:r>
+                <m:rPr>
+                  <m:sty m:val="bi"/>
+                </m:rPr>
+                <w:rPr>
+                  <w:rFonts w:ascii="Cambria Math" w:hAnsi="Cambria Math"/>
+                </w:rPr>
+                <m:t>x-2</m:t>
+              </m:r>
+            </m:e>
+          </m:d>
+          <m:d>
+            <m:dPr>
+              <m:ctrlPr>
+                <w:rPr>
+                  <w:rFonts w:ascii="Cambria Math" w:hAnsi="Cambria Math"/>
+                  <w:b/>
+                  <w:bCs/>
+                  <w:i/>
+                </w:rPr>
+              </m:ctrlPr>
+            </m:dPr>
+            <m:e>
+              <m:r>
+                <m:rPr>
+                  <m:sty m:val="bi"/>
+                </m:rPr>
+                <w:rPr>
+                  <w:rFonts w:ascii="Cambria Math" w:hAnsi="Cambria Math"/>
+                </w:rPr>
+                <m:t>x-4</m:t>
+              </m:r>
+            </m:e>
+          </m:d>
+          <m:d>
+            <m:dPr>
+              <m:ctrlPr>
+                <w:rPr>
+                  <w:rFonts w:ascii="Cambria Math" w:hAnsi="Cambria Math"/>
+                  <w:b/>
+                  <w:bCs/>
+                  <w:i/>
+                </w:rPr>
+              </m:ctrlPr>
+            </m:dPr>
+            <m:e>
+              <m:r>
+                <m:rPr>
+                  <m:sty m:val="bi"/>
+                </m:rPr>
+                <w:rPr>
+                  <w:rFonts w:ascii="Cambria Math" w:hAnsi="Cambria Math"/>
+                </w:rPr>
+                <m:t>x-5</m:t>
+              </m:r>
+            </m:e>
+          </m:d>
+          <m:r>
+            <m:rPr>
+              <m:sty m:val="bi"/>
+            </m:rPr>
+            <w:rPr>
+              <w:rFonts w:ascii="Cambria Math" w:hAnsi="Cambria Math"/>
+            </w:rPr>
+            <m:t>=0</m:t>
+          </m:r>
+          <m:r>
+            <m:rPr>
+              <m:sty m:val="bi"/>
+            </m:rPr>
+            <w:rPr>
+              <w:rFonts w:ascii="Cambria Math" w:hAnsi="Cambria Math"/>
+            </w:rPr>
+            <w:br/>
+          </m:r>
+        </m:oMath>
+        <m:oMath>
+          <m:d>
+            <m:dPr>
+              <m:ctrlPr>
+                <w:rPr>
+                  <w:rFonts w:ascii="Cambria Math" w:hAnsi="Cambria Math"/>
+                  <w:i/>
+                </w:rPr>
+              </m:ctrlPr>
+            </m:dPr>
+            <m:e>
+              <m:r>
+                <w:rPr>
+                  <w:rFonts w:ascii="Cambria Math" w:hAnsi="Cambria Math"/>
+                </w:rPr>
+                <m:t>x-2</m:t>
+              </m:r>
+            </m:e>
+          </m:d>
+          <m:d>
+            <m:dPr>
+              <m:ctrlPr>
+                <w:rPr>
+                  <w:rFonts w:ascii="Cambria Math" w:hAnsi="Cambria Math"/>
+                  <w:i/>
+                </w:rPr>
+              </m:ctrlPr>
+            </m:dPr>
+            <m:e>
+              <m:sSup>
+                <m:sSupPr>
+                  <m:ctrlPr>
+                    <w:rPr>
+                      <w:rFonts w:ascii="Cambria Math" w:hAnsi="Cambria Math"/>
+                      <w:i/>
+                    </w:rPr>
+                  </m:ctrlPr>
+                </m:sSupPr>
+                <m:e>
+                  <m:r>
+                    <w:rPr>
+                      <w:rFonts w:ascii="Cambria Math" w:hAnsi="Cambria Math"/>
+                    </w:rPr>
+                    <m:t>x</m:t>
+                  </m:r>
+                </m:e>
+                <m:sup>
+                  <m:r>
+                    <w:rPr>
+                      <w:rFonts w:ascii="Cambria Math" w:hAnsi="Cambria Math"/>
+                    </w:rPr>
+                    <m:t>2</m:t>
+                  </m:r>
+                </m:sup>
+              </m:sSup>
+              <m:r>
+                <w:rPr>
+                  <w:rFonts w:ascii="Cambria Math" w:hAnsi="Cambria Math"/>
+                </w:rPr>
+                <m:t>-5x-4x+20</m:t>
+              </m:r>
+            </m:e>
+          </m:d>
+          <m:r>
+            <w:rPr>
+              <w:rFonts w:ascii="Cambria Math" w:hAnsi="Cambria Math"/>
+            </w:rPr>
+            <m:t>=0</m:t>
+          </m:r>
+          <m:r>
+            <w:rPr>
+              <w:rFonts w:ascii="Cambria Math" w:hAnsi="Cambria Math"/>
+            </w:rPr>
+            <w:br/>
+          </m:r>
+        </m:oMath>
+        <m:oMath>
+          <m:d>
+            <m:dPr>
+              <m:ctrlPr>
+                <w:rPr>
+                  <w:rFonts w:ascii="Cambria Math" w:hAnsi="Cambria Math"/>
+                  <w:i/>
+                </w:rPr>
+              </m:ctrlPr>
+            </m:dPr>
+            <m:e>
+              <m:r>
+                <w:rPr>
+                  <w:rFonts w:ascii="Cambria Math" w:hAnsi="Cambria Math"/>
+                </w:rPr>
+                <m:t>x-2</m:t>
+              </m:r>
+            </m:e>
+          </m:d>
+          <m:d>
+            <m:dPr>
+              <m:ctrlPr>
+                <w:rPr>
+                  <w:rFonts w:ascii="Cambria Math" w:hAnsi="Cambria Math"/>
+                  <w:i/>
+                </w:rPr>
+              </m:ctrlPr>
+            </m:dPr>
+            <m:e>
+              <m:sSup>
+                <m:sSupPr>
+                  <m:ctrlPr>
+                    <w:rPr>
+                      <w:rFonts w:ascii="Cambria Math" w:hAnsi="Cambria Math"/>
+                      <w:i/>
+                    </w:rPr>
+                  </m:ctrlPr>
+                </m:sSupPr>
+                <m:e>
+                  <m:r>
+                    <w:rPr>
+                      <w:rFonts w:ascii="Cambria Math" w:hAnsi="Cambria Math"/>
+                    </w:rPr>
+                    <m:t>x</m:t>
+                  </m:r>
+                </m:e>
+                <m:sup>
+                  <m:r>
+                    <w:rPr>
+                      <w:rFonts w:ascii="Cambria Math" w:hAnsi="Cambria Math"/>
+                    </w:rPr>
+                    <m:t>2</m:t>
+                  </m:r>
+                </m:sup>
+              </m:sSup>
+              <m:r>
+                <w:rPr>
+                  <w:rFonts w:ascii="Cambria Math" w:hAnsi="Cambria Math"/>
+                </w:rPr>
+                <m:t>-9x+20</m:t>
+              </m:r>
+            </m:e>
+          </m:d>
+          <m:r>
+            <w:rPr>
+              <w:rFonts w:ascii="Cambria Math" w:hAnsi="Cambria Math"/>
+            </w:rPr>
+            <m:t>=0</m:t>
+          </m:r>
+          <m:r>
+            <w:rPr>
+              <w:rFonts w:ascii="Cambria Math" w:hAnsi="Cambria Math"/>
+            </w:rPr>
+            <w:br/>
+          </m:r>
+        </m:oMath>
+        <m:oMath>
+          <m:sSup>
+            <m:sSupPr>
+              <m:ctrlPr>
+                <w:rPr>
+                  <w:rFonts w:ascii="Cambria Math" w:hAnsi="Cambria Math"/>
+                  <w:i/>
+                </w:rPr>
+              </m:ctrlPr>
+            </m:sSupPr>
+            <m:e>
+              <m:r>
+                <w:rPr>
+                  <w:rFonts w:ascii="Cambria Math" w:hAnsi="Cambria Math"/>
+                </w:rPr>
+                <m:t>x</m:t>
+              </m:r>
+            </m:e>
+            <m:sup>
+              <m:r>
+                <w:rPr>
+                  <w:rFonts w:ascii="Cambria Math" w:hAnsi="Cambria Math"/>
+                </w:rPr>
+                <m:t>3</m:t>
+              </m:r>
+            </m:sup>
+          </m:sSup>
+          <m:r>
+            <w:rPr>
+              <w:rFonts w:ascii="Cambria Math" w:hAnsi="Cambria Math"/>
+            </w:rPr>
+            <m:t>-9</m:t>
+          </m:r>
+          <m:sSup>
+            <m:sSupPr>
+              <m:ctrlPr>
+                <w:rPr>
+                  <w:rFonts w:ascii="Cambria Math" w:hAnsi="Cambria Math"/>
+                  <w:i/>
+                </w:rPr>
+              </m:ctrlPr>
+            </m:sSupPr>
+            <m:e>
+              <m:r>
+                <w:rPr>
+                  <w:rFonts w:ascii="Cambria Math" w:hAnsi="Cambria Math"/>
+                </w:rPr>
+                <m:t>x</m:t>
+              </m:r>
+            </m:e>
+            <m:sup>
+              <m:r>
+                <w:rPr>
+                  <w:rFonts w:ascii="Cambria Math" w:hAnsi="Cambria Math"/>
+                </w:rPr>
+                <m:t>2</m:t>
+              </m:r>
+            </m:sup>
+          </m:sSup>
+          <m:r>
+            <w:rPr>
+              <w:rFonts w:ascii="Cambria Math" w:hAnsi="Cambria Math"/>
+            </w:rPr>
+            <m:t>+20x-2</m:t>
+          </m:r>
+          <m:sSup>
+            <m:sSupPr>
+              <m:ctrlPr>
+                <w:rPr>
+                  <w:rFonts w:ascii="Cambria Math" w:hAnsi="Cambria Math"/>
+                  <w:i/>
+                </w:rPr>
+              </m:ctrlPr>
+            </m:sSupPr>
+            <m:e>
+              <m:r>
+                <w:rPr>
+                  <w:rFonts w:ascii="Cambria Math" w:hAnsi="Cambria Math"/>
+                </w:rPr>
+                <m:t>x</m:t>
+              </m:r>
+            </m:e>
+            <m:sup>
+              <m:r>
+                <w:rPr>
+                  <w:rFonts w:ascii="Cambria Math" w:hAnsi="Cambria Math"/>
+                </w:rPr>
+                <m:t>2</m:t>
+              </m:r>
+            </m:sup>
+          </m:sSup>
+          <m:r>
+            <w:rPr>
+              <w:rFonts w:ascii="Cambria Math" w:hAnsi="Cambria Math"/>
+            </w:rPr>
+            <m:t>+18x-40=0</m:t>
+          </m:r>
+          <m:r>
+            <w:rPr>
+              <w:rFonts w:ascii="Cambria Math" w:hAnsi="Cambria Math"/>
+            </w:rPr>
+            <w:br/>
+          </m:r>
+        </m:oMath>
+        <m:oMath>
+          <m:sSup>
+            <m:sSupPr>
+              <m:ctrlPr>
+                <w:rPr>
+                  <w:rFonts w:ascii="Cambria Math" w:hAnsi="Cambria Math"/>
+                  <w:b/>
+                  <w:bCs/>
+                  <w:i/>
+                </w:rPr>
+              </m:ctrlPr>
+            </m:sSupPr>
+            <m:e>
+              <m:r>
+                <m:rPr>
+                  <m:sty m:val="bi"/>
+                </m:rPr>
+                <w:rPr>
+                  <w:rFonts w:ascii="Cambria Math" w:hAnsi="Cambria Math"/>
+                </w:rPr>
+                <m:t>x</m:t>
+              </m:r>
+            </m:e>
+            <m:sup>
+              <m:r>
+                <m:rPr>
+                  <m:sty m:val="bi"/>
+                </m:rPr>
+                <w:rPr>
+                  <w:rFonts w:ascii="Cambria Math" w:hAnsi="Cambria Math"/>
+                </w:rPr>
+                <m:t>3</m:t>
+              </m:r>
+            </m:sup>
+          </m:sSup>
+          <m:r>
+            <m:rPr>
+              <m:sty m:val="bi"/>
+            </m:rPr>
+            <w:rPr>
+              <w:rFonts w:ascii="Cambria Math" w:hAnsi="Cambria Math"/>
+            </w:rPr>
+            <m:t>-11</m:t>
+          </m:r>
+          <m:sSup>
+            <m:sSupPr>
+              <m:ctrlPr>
+                <w:rPr>
+                  <w:rFonts w:ascii="Cambria Math" w:hAnsi="Cambria Math"/>
+                  <w:b/>
+                  <w:bCs/>
+                  <w:i/>
+                </w:rPr>
+              </m:ctrlPr>
+            </m:sSupPr>
+            <m:e>
+              <m:r>
+                <m:rPr>
+                  <m:sty m:val="bi"/>
+                </m:rPr>
+                <w:rPr>
+                  <w:rFonts w:ascii="Cambria Math" w:hAnsi="Cambria Math"/>
+                </w:rPr>
+                <m:t>x</m:t>
+              </m:r>
+            </m:e>
+            <m:sup>
+              <m:r>
+                <m:rPr>
+                  <m:sty m:val="bi"/>
+                </m:rPr>
+                <w:rPr>
+                  <w:rFonts w:ascii="Cambria Math" w:hAnsi="Cambria Math"/>
+                </w:rPr>
+                <m:t>2</m:t>
+              </m:r>
+            </m:sup>
+          </m:sSup>
+          <m:r>
+            <m:rPr>
+              <m:sty m:val="bi"/>
+            </m:rPr>
+            <w:rPr>
+              <w:rFonts w:ascii="Cambria Math" w:hAnsi="Cambria Math"/>
+            </w:rPr>
+            <m:t>+38</m:t>
+          </m:r>
+          <m:r>
+            <m:rPr>
+              <m:sty m:val="bi"/>
+            </m:rPr>
+            <w:rPr>
+              <w:rFonts w:ascii="Cambria Math" w:hAnsi="Cambria Math"/>
+            </w:rPr>
+            <m:t>x-40=0</m:t>
+          </m:r>
+        </m:oMath>
+      </m:oMathPara>
+    </w:p>
+    <w:p>
+      <w:pPr>
+        <w:pStyle w:val="ListParagraph"/>
+        <w:numPr>
+          <w:ilvl w:val="0"/>
+          <w:numId w:val="31"/>
+        </w:numPr>
+        <w:rPr>
+          <w:b/>
+          <w:bCs/>
+        </w:rPr>
+      </w:pPr>
+      <w:r>
+        <w:rPr>
+          <w:rFonts w:eastAsiaTheme="minorEastAsia"/>
+        </w:rPr>
+        <w:t xml:space="preserve">In terms of </w:t>
+      </w:r>
+      <m:oMath>
+        <m:r>
+          <w:rPr>
+            <w:rFonts w:ascii="Cambria Math" w:eastAsiaTheme="minorEastAsia" w:hAnsi="Cambria Math"/>
+          </w:rPr>
+          <m:t>b</m:t>
+        </m:r>
+      </m:oMath>
+      <w:r>
+        <w:rPr>
+          <w:rFonts w:eastAsiaTheme="minorEastAsia"/>
+        </w:rPr>
+        <w:t xml:space="preserve">, what is the solution to the quadratic equation </w:t>
+      </w:r>
+      <m:oMath>
+        <m:sSup>
+          <m:sSupPr>
+            <m:ctrlPr>
+              <w:rPr>
+                <w:rFonts w:ascii="Cambria Math" w:eastAsiaTheme="minorEastAsia" w:hAnsi="Cambria Math"/>
+                <w:i/>
+              </w:rPr>
+            </m:ctrlPr>
+          </m:sSupPr>
+          <m:e>
+            <m:r>
+              <w:rPr>
+                <w:rFonts w:ascii="Cambria Math" w:eastAsiaTheme="minorEastAsia" w:hAnsi="Cambria Math"/>
+              </w:rPr>
+              <m:t>x</m:t>
+            </m:r>
+          </m:e>
+          <m:sup>
+            <m:r>
+              <w:rPr>
+                <w:rFonts w:ascii="Cambria Math" w:eastAsiaTheme="minorEastAsia" w:hAnsi="Cambria Math"/>
+              </w:rPr>
+              <m:t>2</m:t>
+            </m:r>
+          </m:sup>
+        </m:sSup>
+        <m:r>
+          <w:rPr>
+            <w:rFonts w:ascii="Cambria Math" w:eastAsiaTheme="minorEastAsia" w:hAnsi="Cambria Math"/>
+          </w:rPr>
+          <m:t>+bx-4=0</m:t>
+        </m:r>
+      </m:oMath>
+      <w:r>
+        <w:rPr>
+          <w:rFonts w:eastAsiaTheme="minorEastAsia"/>
+        </w:rPr>
+        <w:t>?</w:t>
+      </w:r>
+      <w:r>
+        <w:rPr>
+          <w:rFonts w:eastAsiaTheme="minorEastAsia"/>
+        </w:rPr>
+        <w:br/>
+      </w:r>
+      <m:oMathPara>
+        <m:oMathParaPr>
+          <m:jc m:val="left"/>
+        </m:oMathParaPr>
+        <m:oMath>
+          <m:r>
+            <w:rPr>
+              <w:rFonts w:ascii="Cambria Math" w:hAnsi="Cambria Math"/>
+            </w:rPr>
+            <m:t>a=1, b=b, c=-</m:t>
+          </m:r>
+          <m:r>
+            <w:rPr>
+              <w:rFonts w:ascii="Cambria Math" w:hAnsi="Cambria Math"/>
+            </w:rPr>
+            <m:t>4</m:t>
+          </m:r>
+          <m:r>
+            <w:rPr>
+              <w:rFonts w:eastAsiaTheme="minorEastAsia"/>
+            </w:rPr>
+            <w:br/>
+          </m:r>
+        </m:oMath>
+        <m:oMath>
+          <m:r>
+            <w:rPr>
+              <w:rFonts w:ascii="Cambria Math" w:eastAsiaTheme="minorEastAsia" w:hAnsi="Cambria Math" w:cs="Cambria Math"/>
+            </w:rPr>
+            <m:t>x</m:t>
+          </m:r>
+          <m:r>
+            <m:rPr>
+              <m:sty m:val="p"/>
+            </m:rPr>
+            <w:rPr>
+              <w:rFonts w:ascii="Cambria Math" w:eastAsiaTheme="minorEastAsia" w:hAnsi="Cambria Math" w:cs="Cambria Math"/>
+            </w:rPr>
+            <m:t>=</m:t>
+          </m:r>
+          <m:f>
+            <m:fPr>
+              <m:ctrlPr>
+                <w:rPr>
+                  <w:rFonts w:ascii="Cambria Math" w:eastAsiaTheme="minorEastAsia" w:hAnsi="Cambria Math"/>
+                </w:rPr>
+              </m:ctrlPr>
+            </m:fPr>
+            <m:num>
+              <m:r>
+                <m:rPr>
+                  <m:sty m:val="p"/>
+                </m:rPr>
+                <w:rPr>
+                  <w:rFonts w:ascii="Cambria Math" w:eastAsiaTheme="minorEastAsia" w:hAnsi="Cambria Math" w:cs="Cambria Math"/>
+                </w:rPr>
+                <m:t>-</m:t>
+              </m:r>
+              <m:r>
+                <w:rPr>
+                  <w:rFonts w:ascii="Cambria Math" w:eastAsiaTheme="minorEastAsia" w:hAnsi="Cambria Math" w:cs="Cambria Math"/>
+                </w:rPr>
+                <m:t>b</m:t>
+              </m:r>
+              <m:r>
+                <m:rPr>
+                  <m:sty m:val="p"/>
+                </m:rPr>
+                <w:rPr>
+                  <w:rFonts w:ascii="Cambria Math" w:eastAsiaTheme="minorEastAsia" w:hAnsi="Cambria Math" w:cs="Cambria Math"/>
+                </w:rPr>
+                <m:t>±</m:t>
+              </m:r>
+              <m:rad>
+                <m:radPr>
+                  <m:degHide m:val="1"/>
+                  <m:ctrlPr>
+                    <w:rPr>
+                      <w:rFonts w:ascii="Cambria Math" w:eastAsiaTheme="minorEastAsia" w:hAnsi="Cambria Math"/>
+                    </w:rPr>
+                  </m:ctrlPr>
+                </m:radPr>
+                <m:deg/>
+                <m:e>
+                  <m:sSup>
+                    <m:sSupPr>
+                      <m:ctrlPr>
+                        <w:rPr>
+                          <w:rFonts w:ascii="Cambria Math" w:eastAsiaTheme="minorEastAsia" w:hAnsi="Cambria Math"/>
+                        </w:rPr>
+                      </m:ctrlPr>
+                    </m:sSupPr>
+                    <m:e>
+                      <m:r>
+                        <w:rPr>
+                          <w:rFonts w:ascii="Cambria Math" w:eastAsiaTheme="minorEastAsia" w:hAnsi="Cambria Math" w:cs="Cambria Math"/>
+                        </w:rPr>
+                        <m:t>b</m:t>
+                      </m:r>
+                    </m:e>
+                    <m:sup>
+                      <m:r>
+                        <m:rPr>
+                          <m:sty m:val="p"/>
+                        </m:rPr>
+                        <w:rPr>
+                          <w:rFonts w:ascii="Cambria Math" w:eastAsiaTheme="minorEastAsia" w:hAnsi="Cambria Math" w:cs="Cambria Math"/>
+                        </w:rPr>
+                        <m:t>2</m:t>
+                      </m:r>
+                    </m:sup>
+                  </m:sSup>
+                  <m:r>
+                    <m:rPr>
+                      <m:sty m:val="p"/>
+                    </m:rPr>
+                    <w:rPr>
+                      <w:rFonts w:ascii="Cambria Math" w:eastAsiaTheme="minorEastAsia" w:hAnsi="Cambria Math" w:cs="Cambria Math"/>
+                    </w:rPr>
+                    <m:t>-4</m:t>
+                  </m:r>
+                  <m:r>
+                    <w:rPr>
+                      <w:rFonts w:ascii="Cambria Math" w:eastAsiaTheme="minorEastAsia" w:hAnsi="Cambria Math" w:cs="Cambria Math"/>
+                    </w:rPr>
+                    <m:t>ac</m:t>
+                  </m:r>
+                </m:e>
+              </m:rad>
+            </m:num>
+            <m:den>
+              <m:r>
+                <m:rPr>
+                  <m:sty m:val="p"/>
+                </m:rPr>
+                <w:rPr>
+                  <w:rFonts w:ascii="Cambria Math" w:eastAsiaTheme="minorEastAsia" w:hAnsi="Cambria Math" w:cs="Cambria Math"/>
+                </w:rPr>
+                <m:t>2</m:t>
+              </m:r>
+              <m:r>
+                <w:rPr>
+                  <w:rFonts w:ascii="Cambria Math" w:eastAsiaTheme="minorEastAsia" w:hAnsi="Cambria Math" w:cs="Cambria Math"/>
+                </w:rPr>
+                <m:t>a</m:t>
+              </m:r>
+            </m:den>
+          </m:f>
+          <m:r>
+            <w:rPr>
+              <w:rFonts w:ascii="Cambria Math" w:eastAsiaTheme="minorEastAsia" w:hAnsi="Cambria Math"/>
+            </w:rPr>
+            <m:t>=</m:t>
+          </m:r>
+          <m:r>
+            <w:rPr>
+              <w:rFonts w:ascii="Cambria Math" w:eastAsiaTheme="minorEastAsia" w:hAnsi="Cambria Math"/>
+            </w:rPr>
+            <w:br/>
+          </m:r>
+        </m:oMath>
+        <m:oMath>
+          <m:f>
+            <m:fPr>
+              <m:ctrlPr>
+                <w:rPr>
+                  <w:rFonts w:ascii="Cambria Math" w:eastAsiaTheme="minorEastAsia" w:hAnsi="Cambria Math"/>
+                  <w:i/>
+                </w:rPr>
+              </m:ctrlPr>
+            </m:fPr>
+            <m:num>
+              <m:r>
+                <w:rPr>
+                  <w:rFonts w:ascii="Cambria Math" w:eastAsiaTheme="minorEastAsia" w:hAnsi="Cambria Math"/>
+                </w:rPr>
+                <m:t>-b±</m:t>
+              </m:r>
+              <m:rad>
+                <m:radPr>
+                  <m:degHide m:val="1"/>
+                  <m:ctrlPr>
+                    <w:rPr>
+                      <w:rFonts w:ascii="Cambria Math" w:eastAsiaTheme="minorEastAsia" w:hAnsi="Cambria Math"/>
+                      <w:i/>
+                    </w:rPr>
+                  </m:ctrlPr>
+                </m:radPr>
+                <m:deg/>
+                <m:e>
+                  <m:sSup>
+                    <m:sSupPr>
+                      <m:ctrlPr>
+                        <w:rPr>
+                          <w:rFonts w:ascii="Cambria Math" w:eastAsiaTheme="minorEastAsia" w:hAnsi="Cambria Math"/>
+                          <w:i/>
+                        </w:rPr>
+                      </m:ctrlPr>
+                    </m:sSupPr>
+                    <m:e>
+                      <m:r>
+                        <w:rPr>
+                          <w:rFonts w:ascii="Cambria Math" w:eastAsiaTheme="minorEastAsia" w:hAnsi="Cambria Math"/>
+                        </w:rPr>
+                        <m:t>b</m:t>
+                      </m:r>
+                    </m:e>
+                    <m:sup>
+                      <m:r>
+                        <w:rPr>
+                          <w:rFonts w:ascii="Cambria Math" w:eastAsiaTheme="minorEastAsia" w:hAnsi="Cambria Math"/>
+                        </w:rPr>
+                        <m:t>2</m:t>
+                      </m:r>
+                    </m:sup>
+                  </m:sSup>
+                  <m:r>
+                    <w:rPr>
+                      <w:rFonts w:ascii="Cambria Math" w:eastAsiaTheme="minorEastAsia" w:hAnsi="Cambria Math"/>
+                    </w:rPr>
+                    <m:t>-4(1)(-4)</m:t>
+                  </m:r>
+                </m:e>
+              </m:rad>
+            </m:num>
+            <m:den>
+              <m:r>
+                <w:rPr>
+                  <w:rFonts w:ascii="Cambria Math" w:eastAsiaTheme="minorEastAsia" w:hAnsi="Cambria Math"/>
+                </w:rPr>
+                <m:t>2(1)</m:t>
+              </m:r>
+            </m:den>
+          </m:f>
+          <m:r>
+            <w:rPr>
+              <w:rFonts w:ascii="Cambria Math" w:eastAsiaTheme="minorEastAsia" w:hAnsi="Cambria Math"/>
+            </w:rPr>
+            <m:t>=</m:t>
+          </m:r>
+          <m:f>
+            <m:fPr>
+              <m:ctrlPr>
+                <w:rPr>
+                  <w:rFonts w:ascii="Cambria Math" w:eastAsiaTheme="minorEastAsia" w:hAnsi="Cambria Math"/>
+                  <w:i/>
+                </w:rPr>
+              </m:ctrlPr>
+            </m:fPr>
+            <m:num>
+              <m:r>
+                <w:rPr>
+                  <w:rFonts w:ascii="Cambria Math" w:eastAsiaTheme="minorEastAsia" w:hAnsi="Cambria Math"/>
+                </w:rPr>
+                <m:t>-b±</m:t>
+              </m:r>
+              <m:rad>
+                <m:radPr>
+                  <m:degHide m:val="1"/>
+                  <m:ctrlPr>
+                    <w:rPr>
+                      <w:rFonts w:ascii="Cambria Math" w:eastAsiaTheme="minorEastAsia" w:hAnsi="Cambria Math"/>
+                      <w:i/>
+                    </w:rPr>
+                  </m:ctrlPr>
+                </m:radPr>
+                <m:deg/>
+                <m:e>
+                  <m:sSup>
+                    <m:sSupPr>
+                      <m:ctrlPr>
+                        <w:rPr>
+                          <w:rFonts w:ascii="Cambria Math" w:eastAsiaTheme="minorEastAsia" w:hAnsi="Cambria Math"/>
+                          <w:i/>
+                        </w:rPr>
+                      </m:ctrlPr>
+                    </m:sSupPr>
+                    <m:e>
+                      <m:r>
+                        <w:rPr>
+                          <w:rFonts w:ascii="Cambria Math" w:eastAsiaTheme="minorEastAsia" w:hAnsi="Cambria Math"/>
+                        </w:rPr>
+                        <m:t>b</m:t>
+                      </m:r>
+                    </m:e>
+                    <m:sup>
+                      <m:r>
+                        <w:rPr>
+                          <w:rFonts w:ascii="Cambria Math" w:eastAsiaTheme="minorEastAsia" w:hAnsi="Cambria Math"/>
+                        </w:rPr>
+                        <m:t>2</m:t>
+                      </m:r>
+                    </m:sup>
+                  </m:sSup>
+                  <m:r>
+                    <w:rPr>
+                      <w:rFonts w:ascii="Cambria Math" w:eastAsiaTheme="minorEastAsia" w:hAnsi="Cambria Math"/>
+                    </w:rPr>
+                    <m:t>+16</m:t>
+                  </m:r>
+                </m:e>
+              </m:rad>
+            </m:num>
+            <m:den>
+              <m:r>
+                <w:rPr>
+                  <w:rFonts w:ascii="Cambria Math" w:eastAsiaTheme="minorEastAsia" w:hAnsi="Cambria Math"/>
+                </w:rPr>
+                <m:t>2</m:t>
+              </m:r>
+            </m:den>
+          </m:f>
+          <m:r>
+            <w:rPr>
+              <w:rFonts w:ascii="Cambria Math" w:eastAsiaTheme="minorEastAsia" w:hAnsi="Cambria Math"/>
+            </w:rPr>
+            <m:t>=x</m:t>
+          </m:r>
+          <m:r>
+            <w:rPr>
+              <w:rFonts w:eastAsiaTheme="minorEastAsia"/>
+            </w:rPr>
+            <w:br/>
+          </m:r>
+          <m:r>
+            <w:rPr>
+              <w:rFonts w:eastAsiaTheme="minorEastAsia"/>
+            </w:rPr>
+            <w:br/>
+          </m:r>
+        </m:oMath>
+        <m:oMath>
+          <m:r>
+            <m:rPr>
+              <m:sty m:val="bi"/>
+            </m:rPr>
+            <w:rPr>
+              <w:rFonts w:ascii="Cambria Math" w:eastAsiaTheme="minorEastAsia" w:hAnsi="Cambria Math"/>
+            </w:rPr>
+            <m:t>x=</m:t>
+          </m:r>
+          <m:f>
+            <m:fPr>
+              <m:ctrlPr>
+                <w:rPr>
+                  <w:rFonts w:ascii="Cambria Math" w:eastAsiaTheme="minorEastAsia" w:hAnsi="Cambria Math"/>
+                  <w:b/>
+                  <w:bCs/>
+                  <w:i/>
+                </w:rPr>
+              </m:ctrlPr>
+            </m:fPr>
+            <m:num>
+              <m:r>
+                <m:rPr>
+                  <m:sty m:val="bi"/>
+                </m:rPr>
+                <w:rPr>
+                  <w:rFonts w:ascii="Cambria Math" w:eastAsiaTheme="minorEastAsia" w:hAnsi="Cambria Math"/>
+                </w:rPr>
+                <m:t>-b±</m:t>
+              </m:r>
+              <m:rad>
+                <m:radPr>
+                  <m:degHide m:val="1"/>
+                  <m:ctrlPr>
+                    <w:rPr>
+                      <w:rFonts w:ascii="Cambria Math" w:eastAsiaTheme="minorEastAsia" w:hAnsi="Cambria Math"/>
+                      <w:b/>
+                      <w:bCs/>
+                      <w:i/>
+                    </w:rPr>
+                  </m:ctrlPr>
+                </m:radPr>
+                <m:deg/>
+                <m:e>
+                  <m:sSup>
+                    <m:sSupPr>
+                      <m:ctrlPr>
+                        <w:rPr>
+                          <w:rFonts w:ascii="Cambria Math" w:eastAsiaTheme="minorEastAsia" w:hAnsi="Cambria Math"/>
+                          <w:b/>
+                          <w:bCs/>
+                          <w:i/>
+                        </w:rPr>
+                      </m:ctrlPr>
+                    </m:sSupPr>
+                    <m:e>
+                      <m:r>
+                        <m:rPr>
+                          <m:sty m:val="bi"/>
+                        </m:rPr>
+                        <w:rPr>
+                          <w:rFonts w:ascii="Cambria Math" w:eastAsiaTheme="minorEastAsia" w:hAnsi="Cambria Math"/>
+                        </w:rPr>
+                        <m:t>b</m:t>
+                      </m:r>
+                    </m:e>
+                    <m:sup>
+                      <m:r>
+                        <m:rPr>
+                          <m:sty m:val="bi"/>
+                        </m:rPr>
+                        <w:rPr>
+                          <w:rFonts w:ascii="Cambria Math" w:eastAsiaTheme="minorEastAsia" w:hAnsi="Cambria Math"/>
+                        </w:rPr>
+                        <m:t>2</m:t>
+                      </m:r>
+                    </m:sup>
+                  </m:sSup>
+                  <m:r>
+                    <m:rPr>
+                      <m:sty m:val="bi"/>
+                    </m:rPr>
+                    <w:rPr>
+                      <w:rFonts w:ascii="Cambria Math" w:eastAsiaTheme="minorEastAsia" w:hAnsi="Cambria Math"/>
+                    </w:rPr>
+                    <m:t>+16</m:t>
+                  </m:r>
+                </m:e>
+              </m:rad>
+            </m:num>
+            <m:den>
+              <m:r>
+                <m:rPr>
+                  <m:sty m:val="bi"/>
+                </m:rPr>
+                <w:rPr>
+                  <w:rFonts w:ascii="Cambria Math" w:eastAsiaTheme="minorEastAsia" w:hAnsi="Cambria Math"/>
+                </w:rPr>
+                <m:t>2</m:t>
+              </m:r>
+            </m:den>
+          </m:f>
+        </m:oMath>
+      </m:oMathPara>
+    </w:p>
+    <w:p>
+      <w:pPr>
+        <w:pStyle w:val="ListParagraph"/>
+        <w:numPr>
+          <w:ilvl w:val="0"/>
+          <w:numId w:val="31"/>
+        </w:numPr>
+      </w:pPr>
+      <w:r>
+        <w:rPr>
+          <w:rFonts w:eastAsiaTheme="minorEastAsia"/>
+        </w:rPr>
+        <w:t xml:space="preserve">Noelle used the quadratic formula to solve </w:t>
+      </w:r>
+      <m:oMath>
+        <m:sSup>
+          <m:sSupPr>
+            <m:ctrlPr>
+              <w:rPr>
+                <w:rFonts w:ascii="Cambria Math" w:eastAsiaTheme="minorEastAsia" w:hAnsi="Cambria Math"/>
+                <w:i/>
+              </w:rPr>
+            </m:ctrlPr>
+          </m:sSupPr>
+          <m:e>
+            <m:r>
+              <w:rPr>
+                <w:rFonts w:ascii="Cambria Math" w:eastAsiaTheme="minorEastAsia" w:hAnsi="Cambria Math"/>
+              </w:rPr>
+              <m:t>x</m:t>
+            </m:r>
+          </m:e>
+          <m:sup>
+            <m:r>
+              <w:rPr>
+                <w:rFonts w:ascii="Cambria Math" w:eastAsiaTheme="minorEastAsia" w:hAnsi="Cambria Math"/>
+              </w:rPr>
+              <m:t>2</m:t>
+            </m:r>
+          </m:sup>
+        </m:sSup>
+        <m:r>
+          <w:rPr>
+            <w:rFonts w:ascii="Cambria Math" w:eastAsiaTheme="minorEastAsia" w:hAnsi="Cambria Math"/>
+          </w:rPr>
+          <m:t>+10x+16=0</m:t>
+        </m:r>
+      </m:oMath>
+      <w:r>
+        <w:rPr>
+          <w:rFonts w:eastAsiaTheme="minorEastAsia"/>
+        </w:rPr>
+        <w:t>. Delilah solved it without the quadratic formula. What did Delilah notice that enabled her to solve this equation without using the quadratic formula?</w:t>
+      </w:r>
+      <w:r>
+        <w:rPr>
+          <w:rFonts w:eastAsiaTheme="minorEastAsia"/>
+        </w:rPr>
+        <w:br/>
+      </w:r>
+      <w:r>
+        <w:rPr>
+          <w:rFonts w:eastAsiaTheme="minorEastAsia"/>
+        </w:rPr>
+        <w:br/>
+        <w:t>Delilah noticed that the quadratic formula could be factored, and possible factors included (1,16), (2,8) and (4,4). The factor (2,8) totals 10 and the product of 2 and 8 is 16.</w:t>
+      </w:r>
+      <w:r>
+        <w:rPr>
+          <w:rFonts w:eastAsiaTheme="minorEastAsia"/>
+        </w:rPr>
+        <w:br/>
+      </w:r>
+      <w:r>
+        <w:rPr>
+          <w:rFonts w:eastAsiaTheme="minorEastAsia"/>
+        </w:rPr>
+        <w:br/>
+      </w:r>
+      <m:oMathPara>
+        <m:oMathParaPr>
+          <m:jc m:val="left"/>
+        </m:oMathParaPr>
+        <m:oMath>
+          <m:d>
+            <m:dPr>
+              <m:ctrlPr>
+                <w:rPr>
+                  <w:rFonts w:ascii="Cambria Math" w:eastAsiaTheme="minorEastAsia" w:hAnsi="Cambria Math"/>
+                  <w:b/>
+                  <w:bCs/>
+                  <w:i/>
+                </w:rPr>
+              </m:ctrlPr>
+            </m:dPr>
+            <m:e>
+              <m:r>
+                <m:rPr>
+                  <m:sty m:val="bi"/>
+                </m:rPr>
+                <w:rPr>
+                  <w:rFonts w:ascii="Cambria Math" w:eastAsiaTheme="minorEastAsia" w:hAnsi="Cambria Math"/>
+                </w:rPr>
+                <m:t>x+2</m:t>
+              </m:r>
+            </m:e>
+          </m:d>
+          <m:d>
+            <m:dPr>
+              <m:ctrlPr>
+                <w:rPr>
+                  <w:rFonts w:ascii="Cambria Math" w:eastAsiaTheme="minorEastAsia" w:hAnsi="Cambria Math"/>
+                  <w:b/>
+                  <w:bCs/>
+                  <w:i/>
+                </w:rPr>
+              </m:ctrlPr>
+            </m:dPr>
+            <m:e>
+              <m:r>
+                <m:rPr>
+                  <m:sty m:val="bi"/>
+                </m:rPr>
+                <w:rPr>
+                  <w:rFonts w:ascii="Cambria Math" w:eastAsiaTheme="minorEastAsia" w:hAnsi="Cambria Math"/>
+                </w:rPr>
+                <m:t>x+</m:t>
+              </m:r>
+              <m:r>
+                <m:rPr>
+                  <m:sty m:val="bi"/>
+                </m:rPr>
+                <w:rPr>
+                  <w:rFonts w:ascii="Cambria Math" w:eastAsiaTheme="minorEastAsia" w:hAnsi="Cambria Math"/>
+                </w:rPr>
+                <m:t>8</m:t>
+              </m:r>
+            </m:e>
+          </m:d>
+          <m:r>
+            <m:rPr>
+              <m:sty m:val="bi"/>
+            </m:rPr>
+            <w:rPr>
+              <w:rFonts w:ascii="Cambria Math" w:eastAsiaTheme="minorEastAsia" w:hAnsi="Cambria Math"/>
+            </w:rPr>
+            <m:t>=</m:t>
+          </m:r>
+          <m:sSup>
+            <m:sSupPr>
+              <m:ctrlPr>
+                <w:rPr>
+                  <w:rFonts w:ascii="Cambria Math" w:eastAsiaTheme="minorEastAsia" w:hAnsi="Cambria Math"/>
+                  <w:b/>
+                  <w:bCs/>
+                  <w:i/>
+                </w:rPr>
+              </m:ctrlPr>
+            </m:sSupPr>
+            <m:e>
+              <m:r>
+                <m:rPr>
+                  <m:sty m:val="bi"/>
+                </m:rPr>
+                <w:rPr>
+                  <w:rFonts w:ascii="Cambria Math" w:eastAsiaTheme="minorEastAsia" w:hAnsi="Cambria Math"/>
+                </w:rPr>
+                <m:t>x</m:t>
+              </m:r>
+            </m:e>
+            <m:sup>
+              <m:r>
+                <m:rPr>
+                  <m:sty m:val="bi"/>
+                </m:rPr>
+                <w:rPr>
+                  <w:rFonts w:ascii="Cambria Math" w:eastAsiaTheme="minorEastAsia" w:hAnsi="Cambria Math"/>
+                </w:rPr>
+                <m:t>2</m:t>
+              </m:r>
+            </m:sup>
+          </m:sSup>
+          <m:r>
+            <w:rPr>
+              <w:rFonts w:ascii="Cambria Math" w:eastAsiaTheme="minorEastAsia" w:hAnsi="Cambria Math"/>
+            </w:rPr>
+            <m:t>+10x+16=0</m:t>
+          </m:r>
+          <m:r>
+            <w:rPr>
+              <w:rFonts w:eastAsiaTheme="minorEastAsia"/>
+            </w:rPr>
+            <w:br/>
+          </m:r>
+        </m:oMath>
+      </m:oMathPara>
+    </w:p>
     <w:p>
       <w:pPr>
         <w:pStyle w:val="Heading3"/>
@@ -20719,6 +22483,95 @@
     </w:lvl>
   </w:abstractNum>
   <w:abstractNum w:abstractNumId="26" w15:restartNumberingAfterBreak="0">
+    <w:nsid w:val="7D2543A3"/>
+    <w:multiLevelType w:val="hybridMultilevel"/>
+    <w:tmpl w:val="49385B7E"/>
+    <w:lvl w:ilvl="0" w:tplc="0409000F">
+      <w:start w:val="1"/>
+      <w:numFmt w:val="decimal"/>
+      <w:lvlText w:val="%1."/>
+      <w:lvlJc w:val="left"/>
+      <w:pPr>
+        <w:ind w:left="720" w:hanging="360"/>
+      </w:pPr>
+      <w:rPr>
+        <w:rFonts w:hint="default"/>
+      </w:rPr>
+    </w:lvl>
+    <w:lvl w:ilvl="1" w:tplc="04090019" w:tentative="1">
+      <w:start w:val="1"/>
+      <w:numFmt w:val="lowerLetter"/>
+      <w:lvlText w:val="%2."/>
+      <w:lvlJc w:val="left"/>
+      <w:pPr>
+        <w:ind w:left="1440" w:hanging="360"/>
+      </w:pPr>
+    </w:lvl>
+    <w:lvl w:ilvl="2" w:tplc="0409001B" w:tentative="1">
+      <w:start w:val="1"/>
+      <w:numFmt w:val="lowerRoman"/>
+      <w:lvlText w:val="%3."/>
+      <w:lvlJc w:val="right"/>
+      <w:pPr>
+        <w:ind w:left="2160" w:hanging="180"/>
+      </w:pPr>
+    </w:lvl>
+    <w:lvl w:ilvl="3" w:tplc="0409000F" w:tentative="1">
+      <w:start w:val="1"/>
+      <w:numFmt w:val="decimal"/>
+      <w:lvlText w:val="%4."/>
+      <w:lvlJc w:val="left"/>
+      <w:pPr>
+        <w:ind w:left="2880" w:hanging="360"/>
+      </w:pPr>
+    </w:lvl>
+    <w:lvl w:ilvl="4" w:tplc="04090019" w:tentative="1">
+      <w:start w:val="1"/>
+      <w:numFmt w:val="lowerLetter"/>
+      <w:lvlText w:val="%5."/>
+      <w:lvlJc w:val="left"/>
+      <w:pPr>
+        <w:ind w:left="3600" w:hanging="360"/>
+      </w:pPr>
+    </w:lvl>
+    <w:lvl w:ilvl="5" w:tplc="0409001B" w:tentative="1">
+      <w:start w:val="1"/>
+      <w:numFmt w:val="lowerRoman"/>
+      <w:lvlText w:val="%6."/>
+      <w:lvlJc w:val="right"/>
+      <w:pPr>
+        <w:ind w:left="4320" w:hanging="180"/>
+      </w:pPr>
+    </w:lvl>
+    <w:lvl w:ilvl="6" w:tplc="0409000F" w:tentative="1">
+      <w:start w:val="1"/>
+      <w:numFmt w:val="decimal"/>
+      <w:lvlText w:val="%7."/>
+      <w:lvlJc w:val="left"/>
+      <w:pPr>
+        <w:ind w:left="5040" w:hanging="360"/>
+      </w:pPr>
+    </w:lvl>
+    <w:lvl w:ilvl="7" w:tplc="04090019" w:tentative="1">
+      <w:start w:val="1"/>
+      <w:numFmt w:val="lowerLetter"/>
+      <w:lvlText w:val="%8."/>
+      <w:lvlJc w:val="left"/>
+      <w:pPr>
+        <w:ind w:left="5760" w:hanging="360"/>
+      </w:pPr>
+    </w:lvl>
+    <w:lvl w:ilvl="8" w:tplc="0409001B" w:tentative="1">
+      <w:start w:val="1"/>
+      <w:numFmt w:val="lowerRoman"/>
+      <w:lvlText w:val="%9."/>
+      <w:lvlJc w:val="right"/>
+      <w:pPr>
+        <w:ind w:left="6480" w:hanging="180"/>
+      </w:pPr>
+    </w:lvl>
+  </w:abstractNum>
+  <w:abstractNum w:abstractNumId="27" w15:restartNumberingAfterBreak="0">
     <w:nsid w:val="7DBE32CF"/>
     <w:multiLevelType w:val="hybridMultilevel"/>
     <w:tmpl w:val="C92AF380"/>
@@ -20807,7 +22660,7 @@
       </w:pPr>
     </w:lvl>
   </w:abstractNum>
-  <w:abstractNum w:abstractNumId="27" w15:restartNumberingAfterBreak="0">
+  <w:abstractNum w:abstractNumId="28" w15:restartNumberingAfterBreak="0">
     <w:nsid w:val="7F540412"/>
     <w:multiLevelType w:val="hybridMultilevel"/>
     <w:tmpl w:val="E5C674FA"/>
@@ -20896,7 +22749,7 @@
       </w:pPr>
     </w:lvl>
   </w:abstractNum>
-  <w:abstractNum w:abstractNumId="28" w15:restartNumberingAfterBreak="0">
+  <w:abstractNum w:abstractNumId="29" w15:restartNumberingAfterBreak="0">
     <w:nsid w:val="7F650AC6"/>
     <w:multiLevelType w:val="hybridMultilevel"/>
     <w:tmpl w:val="A54E48EE"/>
@@ -20985,7 +22838,7 @@
       </w:pPr>
     </w:lvl>
   </w:abstractNum>
-  <w:abstractNum w:abstractNumId="29" w15:restartNumberingAfterBreak="0">
+  <w:abstractNum w:abstractNumId="30" w15:restartNumberingAfterBreak="0">
     <w:nsid w:val="7F9E247D"/>
     <w:multiLevelType w:val="hybridMultilevel"/>
     <w:tmpl w:val="7CD2FB98"/>
@@ -21084,7 +22937,7 @@
     <w:abstractNumId w:val="14"/>
   </w:num>
   <w:num w:numId="4" w16cid:durableId="2033145947">
-    <w:abstractNumId w:val="27"/>
+    <w:abstractNumId w:val="28"/>
   </w:num>
   <w:num w:numId="5" w16cid:durableId="202055902">
     <w:abstractNumId w:val="1"/>
@@ -21111,7 +22964,7 @@
     <w:abstractNumId w:val="10"/>
   </w:num>
   <w:num w:numId="13" w16cid:durableId="819930803">
-    <w:abstractNumId w:val="26"/>
+    <w:abstractNumId w:val="27"/>
   </w:num>
   <w:num w:numId="14" w16cid:durableId="1214193706">
     <w:abstractNumId w:val="18"/>
@@ -21141,13 +22994,13 @@
     <w:abstractNumId w:val="2"/>
   </w:num>
   <w:num w:numId="23" w16cid:durableId="233318046">
-    <w:abstractNumId w:val="29"/>
+    <w:abstractNumId w:val="30"/>
   </w:num>
   <w:num w:numId="24" w16cid:durableId="271715766">
     <w:abstractNumId w:val="6"/>
   </w:num>
   <w:num w:numId="25" w16cid:durableId="496187473">
-    <w:abstractNumId w:val="28"/>
+    <w:abstractNumId w:val="29"/>
   </w:num>
   <w:num w:numId="26" w16cid:durableId="1878423866">
     <w:abstractNumId w:val="0"/>
@@ -21163,6 +23016,9 @@
   </w:num>
   <w:num w:numId="30" w16cid:durableId="1046099476">
     <w:abstractNumId w:val="7"/>
+  </w:num>
+  <w:num w:numId="31" w16cid:durableId="1846166229">
+    <w:abstractNumId w:val="26"/>
   </w:num>
 </w:numbering>
 </file>

</xml_diff>

<commit_message>
Algebra 1 - Chapter 1: Polynomial Expressions and Equations - 1.5 Quadratic Graphs
</commit_message>
<xml_diff>
--- a/Algebra-2/ch01/Algebra 2 - Chapter 1.docx
+++ b/Algebra-2/ch01/Algebra 2 - Chapter 1.docx
@@ -3365,16 +3365,7 @@
           <w:rPr>
             <w:rFonts w:ascii="Cambria Math" w:eastAsiaTheme="minorEastAsia" w:hAnsi="Cambria Math"/>
           </w:rPr>
-          <m:t>+5</m:t>
-        </m:r>
-        <m:r>
-          <m:rPr>
-            <m:sty m:val="bi"/>
-          </m:rPr>
-          <w:rPr>
-            <w:rFonts w:ascii="Cambria Math" w:eastAsiaTheme="minorEastAsia" w:hAnsi="Cambria Math"/>
-          </w:rPr>
-          <m:t>x+2 R</m:t>
+          <m:t>+5x+2 R</m:t>
         </m:r>
         <m:r>
           <m:rPr>
@@ -7179,7 +7170,16 @@
           <w:rPr>
             <w:rFonts w:ascii="Cambria Math" w:eastAsiaTheme="minorEastAsia" w:hAnsi="Cambria Math"/>
           </w:rPr>
-          <m:t>-5x+7)</m:t>
+          <m:t>-5</m:t>
+        </m:r>
+        <m:r>
+          <m:rPr>
+            <m:sty m:val="bi"/>
+          </m:rPr>
+          <w:rPr>
+            <w:rFonts w:ascii="Cambria Math" w:eastAsiaTheme="minorEastAsia" w:hAnsi="Cambria Math"/>
+          </w:rPr>
+          <m:t>x+7)</m:t>
         </m:r>
       </m:oMath>
     </w:p>
@@ -18718,6 +18718,9 @@
             <m:t>=0</m:t>
           </m:r>
           <m:r>
+            <m:rPr>
+              <m:sty m:val="p"/>
+            </m:rPr>
             <w:rPr>
               <w:rFonts w:ascii="Cambria Math" w:hAnsi="Cambria Math"/>
             </w:rPr>
@@ -18794,6 +18797,9 @@
             <m:t>=0</m:t>
           </m:r>
           <m:r>
+            <m:rPr>
+              <m:sty m:val="p"/>
+            </m:rPr>
             <w:rPr>
               <w:rFonts w:ascii="Cambria Math" w:hAnsi="Cambria Math"/>
             </w:rPr>
@@ -18862,6 +18868,9 @@
             <m:t>=0</m:t>
           </m:r>
           <m:r>
+            <m:rPr>
+              <m:sty m:val="p"/>
+            </m:rPr>
             <w:rPr>
               <w:rFonts w:ascii="Cambria Math" w:hAnsi="Cambria Math"/>
             </w:rPr>
@@ -19001,7 +19010,7 @@
           </m:r>
           <m:r>
             <m:rPr>
-              <m:sty m:val="bi"/>
+              <m:sty m:val="p"/>
             </m:rPr>
             <w:rPr>
               <w:rFonts w:ascii="Cambria Math" w:hAnsi="Cambria Math"/>
@@ -19079,6 +19088,9 @@
             <m:t>=0</m:t>
           </m:r>
           <m:r>
+            <m:rPr>
+              <m:sty m:val="p"/>
+            </m:rPr>
             <w:rPr>
               <w:rFonts w:ascii="Cambria Math" w:hAnsi="Cambria Math"/>
             </w:rPr>
@@ -19155,6 +19167,9 @@
             <m:t>=0</m:t>
           </m:r>
           <m:r>
+            <m:rPr>
+              <m:sty m:val="p"/>
+            </m:rPr>
             <w:rPr>
               <w:rFonts w:ascii="Cambria Math" w:hAnsi="Cambria Math"/>
             </w:rPr>
@@ -19259,6 +19274,9 @@
             <m:t>+18x-40=0</m:t>
           </m:r>
           <m:r>
+            <m:rPr>
+              <m:sty m:val="p"/>
+            </m:rPr>
             <w:rPr>
               <w:rFonts w:ascii="Cambria Math" w:hAnsi="Cambria Math"/>
             </w:rPr>
@@ -19451,15 +19469,12 @@
             <w:rPr>
               <w:rFonts w:ascii="Cambria Math" w:hAnsi="Cambria Math"/>
             </w:rPr>
-            <m:t>a=1, b=b, c=-</m:t>
+            <m:t>a=1, b=b, c=-4</m:t>
           </m:r>
           <m:r>
-            <w:rPr>
-              <w:rFonts w:ascii="Cambria Math" w:hAnsi="Cambria Math"/>
-            </w:rPr>
-            <m:t>4</m:t>
-          </m:r>
-          <m:r>
+            <m:rPr>
+              <m:sty m:val="p"/>
+            </m:rPr>
             <w:rPr>
               <w:rFonts w:eastAsiaTheme="minorEastAsia"/>
             </w:rPr>
@@ -19597,6 +19612,9 @@
             <m:t>=</m:t>
           </m:r>
           <m:r>
+            <m:rPr>
+              <m:sty m:val="p"/>
+            </m:rPr>
             <w:rPr>
               <w:rFonts w:ascii="Cambria Math" w:eastAsiaTheme="minorEastAsia" w:hAnsi="Cambria Math"/>
             </w:rPr>
@@ -19761,12 +19779,20 @@
             <m:t>=x</m:t>
           </m:r>
           <m:r>
+            <m:rPr>
+              <m:sty m:val="p"/>
+            </m:rPr>
             <w:rPr>
               <w:rFonts w:eastAsiaTheme="minorEastAsia"/>
             </w:rPr>
             <w:br/>
           </m:r>
+        </m:oMath>
+        <m:oMath>
           <m:r>
+            <m:rPr>
+              <m:sty m:val="p"/>
+            </m:rPr>
             <w:rPr>
               <w:rFonts w:eastAsiaTheme="minorEastAsia"/>
             </w:rPr>
@@ -20005,16 +20031,7 @@
                 <w:rPr>
                   <w:rFonts w:ascii="Cambria Math" w:eastAsiaTheme="minorEastAsia" w:hAnsi="Cambria Math"/>
                 </w:rPr>
-                <m:t>x+</m:t>
-              </m:r>
-              <m:r>
-                <m:rPr>
-                  <m:sty m:val="bi"/>
-                </m:rPr>
-                <w:rPr>
-                  <w:rFonts w:ascii="Cambria Math" w:eastAsiaTheme="minorEastAsia" w:hAnsi="Cambria Math"/>
-                </w:rPr>
-                <m:t>8</m:t>
+                <m:t>x+8</m:t>
               </m:r>
             </m:e>
           </m:d>
@@ -20068,6 +20085,9 @@
             <m:t>+10x+16=0</m:t>
           </m:r>
           <m:r>
+            <m:rPr>
+              <m:sty m:val="p"/>
+            </m:rPr>
             <w:rPr>
               <w:rFonts w:eastAsiaTheme="minorEastAsia"/>
             </w:rPr>
@@ -20078,9 +20098,2830 @@
     </w:p>
     <w:p>
       <w:pPr>
-        <w:pStyle w:val="Heading3"/>
-      </w:pPr>
+        <w:pStyle w:val="Heading2"/>
+      </w:pPr>
+      <w:r>
+        <w:br w:type="column"/>
+      </w:r>
+      <w:r>
+        <w:t>1.5 Quadratic Graphs</w:t>
+      </w:r>
     </w:p>
+    <w:p>
+      <w:pPr>
+        <w:rPr>
+          <w:rFonts w:eastAsiaTheme="minorEastAsia"/>
+        </w:rPr>
+      </w:pPr>
+      <w:r>
+        <w:t xml:space="preserve">A graph of the solution set of a two-variable quadratic equation, like </w:t>
+      </w:r>
+      <m:oMath>
+        <m:r>
+          <w:rPr>
+            <w:rFonts w:ascii="Cambria Math" w:hAnsi="Cambria Math"/>
+          </w:rPr>
+          <m:t>y=</m:t>
+        </m:r>
+        <m:sSup>
+          <m:sSupPr>
+            <m:ctrlPr>
+              <w:rPr>
+                <w:rFonts w:ascii="Cambria Math" w:hAnsi="Cambria Math"/>
+                <w:i/>
+              </w:rPr>
+            </m:ctrlPr>
+          </m:sSupPr>
+          <m:e>
+            <m:r>
+              <w:rPr>
+                <w:rFonts w:ascii="Cambria Math" w:hAnsi="Cambria Math"/>
+              </w:rPr>
+              <m:t>x</m:t>
+            </m:r>
+          </m:e>
+          <m:sup>
+            <m:r>
+              <w:rPr>
+                <w:rFonts w:ascii="Cambria Math" w:hAnsi="Cambria Math"/>
+              </w:rPr>
+              <m:t>2</m:t>
+            </m:r>
+          </m:sup>
+        </m:sSup>
+        <m:r>
+          <w:rPr>
+            <w:rFonts w:ascii="Cambria Math" w:hAnsi="Cambria Math"/>
+          </w:rPr>
+          <m:t>-5x+6</m:t>
+        </m:r>
+      </m:oMath>
+      <w:r>
+        <w:rPr>
+          <w:rFonts w:eastAsiaTheme="minorEastAsia"/>
+        </w:rPr>
+        <w:t xml:space="preserve">, has a shape called a </w:t>
+      </w:r>
+      <w:r>
+        <w:rPr>
+          <w:rFonts w:eastAsiaTheme="minorEastAsia"/>
+          <w:i/>
+          <w:iCs/>
+        </w:rPr>
+        <w:t>parabola</w:t>
+      </w:r>
+      <w:r>
+        <w:rPr>
+          <w:rFonts w:eastAsiaTheme="minorEastAsia"/>
+        </w:rPr>
+        <w:t xml:space="preserve">. To produce an accurate sketch of this graph, determine the </w:t>
+      </w:r>
+      <w:r>
+        <w:rPr>
+          <w:rFonts w:eastAsiaTheme="minorEastAsia"/>
+          <w:i/>
+          <w:iCs/>
+        </w:rPr>
+        <w:t>vertex</w:t>
+      </w:r>
+      <w:r>
+        <w:rPr>
+          <w:rFonts w:eastAsiaTheme="minorEastAsia"/>
+        </w:rPr>
+        <w:t xml:space="preserve"> of the parabola and the </w:t>
+      </w:r>
+      <w:r>
+        <w:rPr>
+          <w:rFonts w:eastAsiaTheme="minorEastAsia"/>
+          <w:i/>
+          <w:iCs/>
+        </w:rPr>
+        <w:t>x-intercepts</w:t>
+      </w:r>
+      <w:r>
+        <w:rPr>
+          <w:rFonts w:eastAsiaTheme="minorEastAsia"/>
+        </w:rPr>
+        <w:t xml:space="preserve"> of the parabola if any exist. Depending on the form of the equation, you can use several methods to produce this graph.</w:t>
+      </w:r>
+    </w:p>
+    <w:p>
+      <w:pPr>
+        <w:rPr>
+          <w:rFonts w:eastAsiaTheme="minorEastAsia"/>
+        </w:rPr>
+      </w:pPr>
+      <w:r>
+        <w:rPr>
+          <w:rFonts w:eastAsiaTheme="minorEastAsia"/>
+        </w:rPr>
+        <w:t xml:space="preserve">The most basic quadratic graph is the graph of </w:t>
+      </w:r>
+      <w:r>
+        <w:rPr>
+          <w:rFonts w:eastAsiaTheme="minorEastAsia"/>
+        </w:rPr>
+        <w:br/>
+      </w:r>
+      <m:oMath>
+        <m:r>
+          <w:rPr>
+            <w:rFonts w:ascii="Cambria Math" w:eastAsiaTheme="minorEastAsia" w:hAnsi="Cambria Math"/>
+          </w:rPr>
+          <m:t>y=</m:t>
+        </m:r>
+        <m:sSup>
+          <m:sSupPr>
+            <m:ctrlPr>
+              <w:rPr>
+                <w:rFonts w:ascii="Cambria Math" w:eastAsiaTheme="minorEastAsia" w:hAnsi="Cambria Math"/>
+                <w:i/>
+              </w:rPr>
+            </m:ctrlPr>
+          </m:sSupPr>
+          <m:e>
+            <m:r>
+              <w:rPr>
+                <w:rFonts w:ascii="Cambria Math" w:eastAsiaTheme="minorEastAsia" w:hAnsi="Cambria Math"/>
+              </w:rPr>
+              <m:t>x</m:t>
+            </m:r>
+          </m:e>
+          <m:sup>
+            <m:r>
+              <w:rPr>
+                <w:rFonts w:ascii="Cambria Math" w:eastAsiaTheme="minorEastAsia" w:hAnsi="Cambria Math"/>
+              </w:rPr>
+              <m:t>2</m:t>
+            </m:r>
+          </m:sup>
+        </m:sSup>
+        <m:r>
+          <w:rPr>
+            <w:rFonts w:ascii="Cambria Math" w:eastAsiaTheme="minorEastAsia" w:hAnsi="Cambria Math"/>
+          </w:rPr>
+          <m:t>.</m:t>
+        </m:r>
+      </m:oMath>
+      <w:r>
+        <w:rPr>
+          <w:rFonts w:eastAsiaTheme="minorEastAsia"/>
+        </w:rPr>
+        <w:t xml:space="preserve"> Ordered pairs include: (0,0), (1,1), (2,4</w:t>
+      </w:r>
+      <w:proofErr w:type="gramStart"/>
+      <w:r>
+        <w:rPr>
+          <w:rFonts w:eastAsiaTheme="minorEastAsia"/>
+        </w:rPr>
+        <w:t>),(</w:t>
+      </w:r>
+      <w:proofErr w:type="gramEnd"/>
+      <w:r>
+        <w:rPr>
+          <w:rFonts w:eastAsiaTheme="minorEastAsia"/>
+        </w:rPr>
+        <w:t>3,9), (-1,1), (-2,4), and (-3,9).</w:t>
+      </w:r>
+    </w:p>
+    <w:p>
+      <w:pPr>
+        <w:rPr>
+          <w:rFonts w:eastAsiaTheme="minorEastAsia"/>
+        </w:rPr>
+      </w:pPr>
+      <w:r>
+        <w:rPr>
+          <w:rFonts w:eastAsiaTheme="minorEastAsia"/>
+        </w:rPr>
+        <w:t xml:space="preserve">The lowest point, which is (0,0) for this parabola, is the parabola’s </w:t>
+      </w:r>
+      <w:r>
+        <w:rPr>
+          <w:rFonts w:eastAsiaTheme="minorEastAsia"/>
+          <w:i/>
+          <w:iCs/>
+        </w:rPr>
+        <w:t>vertex</w:t>
+      </w:r>
+      <w:r>
+        <w:rPr>
+          <w:rFonts w:eastAsiaTheme="minorEastAsia"/>
+        </w:rPr>
+        <w:t>.</w:t>
+      </w:r>
+    </w:p>
+    <w:p>
+      <w:pPr>
+        <w:jc w:val="center"/>
+        <w:rPr>
+          <w:rFonts w:eastAsiaTheme="minorEastAsia"/>
+        </w:rPr>
+      </w:pPr>
+      <w:r>
+        <w:rPr>
+          <w:noProof/>
+        </w:rPr>
+        <w:drawing>
+          <wp:inline distT="0" distB="0" distL="0" distR="0" wp14:anchorId="5DFDB0E5" wp14:editId="0B0C2C8E">
+            <wp:extent cx="1517904" cy="2130552"/>
+            <wp:effectExtent l="0" t="0" r="6350" b="3175"/>
+            <wp:docPr id="553987867" name="Picture 1" descr="A graph of a function&#10;&#10;AI-generated content may be incorrect."/>
+            <wp:cNvGraphicFramePr>
+              <a:graphicFrameLocks xmlns:a="http://schemas.openxmlformats.org/drawingml/2006/main" noChangeAspect="1"/>
+            </wp:cNvGraphicFramePr>
+            <a:graphic xmlns:a="http://schemas.openxmlformats.org/drawingml/2006/main">
+              <a:graphicData uri="http://schemas.openxmlformats.org/drawingml/2006/picture">
+                <pic:pic xmlns:pic="http://schemas.openxmlformats.org/drawingml/2006/picture">
+                  <pic:nvPicPr>
+                    <pic:cNvPr id="553987867" name="Picture 1" descr="A graph of a function&#10;&#10;AI-generated content may be incorrect."/>
+                    <pic:cNvPicPr/>
+                  </pic:nvPicPr>
+                  <pic:blipFill>
+                    <a:blip r:embed="rId6"/>
+                    <a:stretch>
+                      <a:fillRect/>
+                    </a:stretch>
+                  </pic:blipFill>
+                  <pic:spPr>
+                    <a:xfrm>
+                      <a:off x="0" y="0"/>
+                      <a:ext cx="1517904" cy="2130552"/>
+                    </a:xfrm>
+                    <a:prstGeom prst="rect">
+                      <a:avLst/>
+                    </a:prstGeom>
+                  </pic:spPr>
+                </pic:pic>
+              </a:graphicData>
+            </a:graphic>
+          </wp:inline>
+        </w:drawing>
+      </w:r>
+    </w:p>
+    <w:p>
+      <w:pPr>
+        <w:rPr>
+          <w:rFonts w:eastAsiaTheme="minorEastAsia"/>
+        </w:rPr>
+      </w:pPr>
+      <w:r>
+        <w:rPr>
+          <w:rFonts w:eastAsiaTheme="minorEastAsia"/>
+        </w:rPr>
+        <w:t xml:space="preserve">This graph is also the graph of the quadratic function </w:t>
+      </w:r>
+      <m:oMath>
+        <m:r>
+          <w:rPr>
+            <w:rFonts w:ascii="Cambria Math" w:eastAsiaTheme="minorEastAsia" w:hAnsi="Cambria Math"/>
+          </w:rPr>
+          <m:t>f</m:t>
+        </m:r>
+        <m:d>
+          <m:dPr>
+            <m:ctrlPr>
+              <w:rPr>
+                <w:rFonts w:ascii="Cambria Math" w:eastAsiaTheme="minorEastAsia" w:hAnsi="Cambria Math"/>
+                <w:i/>
+              </w:rPr>
+            </m:ctrlPr>
+          </m:dPr>
+          <m:e>
+            <m:r>
+              <w:rPr>
+                <w:rFonts w:ascii="Cambria Math" w:eastAsiaTheme="minorEastAsia" w:hAnsi="Cambria Math"/>
+              </w:rPr>
+              <m:t>x</m:t>
+            </m:r>
+          </m:e>
+        </m:d>
+        <m:r>
+          <w:rPr>
+            <w:rFonts w:ascii="Cambria Math" w:eastAsiaTheme="minorEastAsia" w:hAnsi="Cambria Math"/>
+          </w:rPr>
+          <m:t>=</m:t>
+        </m:r>
+        <m:sSup>
+          <m:sSupPr>
+            <m:ctrlPr>
+              <w:rPr>
+                <w:rFonts w:ascii="Cambria Math" w:eastAsiaTheme="minorEastAsia" w:hAnsi="Cambria Math"/>
+                <w:i/>
+              </w:rPr>
+            </m:ctrlPr>
+          </m:sSupPr>
+          <m:e>
+            <m:r>
+              <w:rPr>
+                <w:rFonts w:ascii="Cambria Math" w:eastAsiaTheme="minorEastAsia" w:hAnsi="Cambria Math"/>
+              </w:rPr>
+              <m:t>x</m:t>
+            </m:r>
+          </m:e>
+          <m:sup>
+            <m:r>
+              <w:rPr>
+                <w:rFonts w:ascii="Cambria Math" w:eastAsiaTheme="minorEastAsia" w:hAnsi="Cambria Math"/>
+              </w:rPr>
+              <m:t>2</m:t>
+            </m:r>
+          </m:sup>
+        </m:sSup>
+        <m:r>
+          <w:rPr>
+            <w:rFonts w:ascii="Cambria Math" w:eastAsiaTheme="minorEastAsia" w:hAnsi="Cambria Math"/>
+          </w:rPr>
+          <m:t>.</m:t>
+        </m:r>
+      </m:oMath>
+    </w:p>
+    <w:p>
+      <w:pPr>
+        <w:rPr>
+          <w:rFonts w:eastAsiaTheme="minorEastAsia"/>
+          <w:b/>
+          <w:bCs/>
+        </w:rPr>
+      </w:pPr>
+      <w:r>
+        <w:rPr>
+          <w:rFonts w:eastAsiaTheme="minorEastAsia"/>
+          <w:b/>
+          <w:bCs/>
+        </w:rPr>
+        <w:t xml:space="preserve">Changing </w:t>
+      </w:r>
+      <w:proofErr w:type="gramStart"/>
+      <w:r>
+        <w:rPr>
+          <w:rFonts w:eastAsiaTheme="minorEastAsia"/>
+          <w:b/>
+          <w:bCs/>
+        </w:rPr>
+        <w:t xml:space="preserve">the </w:t>
+      </w:r>
+      <w:r>
+        <w:rPr>
+          <w:rFonts w:eastAsiaTheme="minorEastAsia"/>
+          <w:b/>
+          <w:bCs/>
+          <w:i/>
+          <w:iCs/>
+        </w:rPr>
+        <w:t>a</w:t>
+      </w:r>
+      <w:proofErr w:type="gramEnd"/>
+      <w:r>
+        <w:rPr>
+          <w:rFonts w:eastAsiaTheme="minorEastAsia"/>
+          <w:b/>
+          <w:bCs/>
+        </w:rPr>
+        <w:t xml:space="preserve"> </w:t>
+      </w:r>
+      <w:proofErr w:type="spellStart"/>
+      <w:r>
+        <w:rPr>
+          <w:rFonts w:eastAsiaTheme="minorEastAsia"/>
+          <w:b/>
+          <w:bCs/>
+        </w:rPr>
+        <w:t>Coefficent</w:t>
+      </w:r>
+      <w:proofErr w:type="spellEnd"/>
+    </w:p>
+    <w:p>
+      <w:pPr>
+        <w:rPr>
+          <w:rFonts w:eastAsiaTheme="minorEastAsia"/>
+        </w:rPr>
+      </w:pPr>
+      <w:r>
+        <w:rPr>
+          <w:rFonts w:eastAsiaTheme="minorEastAsia"/>
+        </w:rPr>
+        <w:t xml:space="preserve">If the coefficient greater than 1 is in front of the </w:t>
+      </w:r>
+      <m:oMath>
+        <m:sSup>
+          <m:sSupPr>
+            <m:ctrlPr>
+              <w:rPr>
+                <w:rFonts w:ascii="Cambria Math" w:eastAsiaTheme="minorEastAsia" w:hAnsi="Cambria Math"/>
+                <w:i/>
+              </w:rPr>
+            </m:ctrlPr>
+          </m:sSupPr>
+          <m:e>
+            <m:r>
+              <w:rPr>
+                <w:rFonts w:ascii="Cambria Math" w:eastAsiaTheme="minorEastAsia" w:hAnsi="Cambria Math"/>
+              </w:rPr>
+              <m:t>x</m:t>
+            </m:r>
+          </m:e>
+          <m:sup>
+            <m:r>
+              <w:rPr>
+                <w:rFonts w:ascii="Cambria Math" w:eastAsiaTheme="minorEastAsia" w:hAnsi="Cambria Math"/>
+              </w:rPr>
+              <m:t>2</m:t>
+            </m:r>
+          </m:sup>
+        </m:sSup>
+      </m:oMath>
+      <w:r>
+        <w:rPr>
+          <w:rFonts w:eastAsiaTheme="minorEastAsia"/>
+        </w:rPr>
+        <w:t xml:space="preserve">, such as </w:t>
+      </w:r>
+      <m:oMath>
+        <m:r>
+          <w:rPr>
+            <w:rFonts w:ascii="Cambria Math" w:eastAsiaTheme="minorEastAsia" w:hAnsi="Cambria Math"/>
+          </w:rPr>
+          <m:t>y=2</m:t>
+        </m:r>
+        <m:sSup>
+          <m:sSupPr>
+            <m:ctrlPr>
+              <w:rPr>
+                <w:rFonts w:ascii="Cambria Math" w:eastAsiaTheme="minorEastAsia" w:hAnsi="Cambria Math"/>
+                <w:i/>
+              </w:rPr>
+            </m:ctrlPr>
+          </m:sSupPr>
+          <m:e>
+            <m:r>
+              <w:rPr>
+                <w:rFonts w:ascii="Cambria Math" w:eastAsiaTheme="minorEastAsia" w:hAnsi="Cambria Math"/>
+              </w:rPr>
+              <m:t>x</m:t>
+            </m:r>
+          </m:e>
+          <m:sup>
+            <m:r>
+              <w:rPr>
+                <w:rFonts w:ascii="Cambria Math" w:eastAsiaTheme="minorEastAsia" w:hAnsi="Cambria Math"/>
+              </w:rPr>
+              <m:t>2</m:t>
+            </m:r>
+          </m:sup>
+        </m:sSup>
+      </m:oMath>
+      <w:r>
+        <w:rPr>
+          <w:rFonts w:eastAsiaTheme="minorEastAsia"/>
+        </w:rPr>
+        <w:t xml:space="preserve">, the graph is still a parabola. However, it is narrower than the one created by </w:t>
+      </w:r>
+      <w:r>
+        <w:rPr>
+          <w:rFonts w:eastAsiaTheme="minorEastAsia"/>
+        </w:rPr>
+        <w:br/>
+      </w:r>
+      <m:oMath>
+        <m:r>
+          <w:rPr>
+            <w:rFonts w:ascii="Cambria Math" w:eastAsiaTheme="minorEastAsia" w:hAnsi="Cambria Math"/>
+          </w:rPr>
+          <m:t>y=</m:t>
+        </m:r>
+        <m:sSup>
+          <m:sSupPr>
+            <m:ctrlPr>
+              <w:rPr>
+                <w:rFonts w:ascii="Cambria Math" w:eastAsiaTheme="minorEastAsia" w:hAnsi="Cambria Math"/>
+                <w:i/>
+              </w:rPr>
+            </m:ctrlPr>
+          </m:sSupPr>
+          <m:e>
+            <m:r>
+              <w:rPr>
+                <w:rFonts w:ascii="Cambria Math" w:eastAsiaTheme="minorEastAsia" w:hAnsi="Cambria Math"/>
+              </w:rPr>
+              <m:t>x</m:t>
+            </m:r>
+          </m:e>
+          <m:sup>
+            <m:r>
+              <w:rPr>
+                <w:rFonts w:ascii="Cambria Math" w:eastAsiaTheme="minorEastAsia" w:hAnsi="Cambria Math"/>
+              </w:rPr>
+              <m:t>2</m:t>
+            </m:r>
+          </m:sup>
+        </m:sSup>
+      </m:oMath>
+      <w:r>
+        <w:rPr>
+          <w:rFonts w:eastAsiaTheme="minorEastAsia"/>
+        </w:rPr>
+        <w:t xml:space="preserve">. The coefficient is usually called </w:t>
+      </w:r>
+      <m:oMath>
+        <m:r>
+          <w:rPr>
+            <w:rFonts w:ascii="Cambria Math" w:eastAsiaTheme="minorEastAsia" w:hAnsi="Cambria Math"/>
+          </w:rPr>
+          <m:t>a</m:t>
+        </m:r>
+      </m:oMath>
+      <w:r>
+        <w:rPr>
+          <w:rFonts w:eastAsiaTheme="minorEastAsia"/>
+        </w:rPr>
+        <w:t xml:space="preserve">, so the equation is </w:t>
+      </w:r>
+      <m:oMath>
+        <m:r>
+          <w:rPr>
+            <w:rFonts w:ascii="Cambria Math" w:eastAsiaTheme="minorEastAsia" w:hAnsi="Cambria Math"/>
+          </w:rPr>
+          <m:t>y=a</m:t>
+        </m:r>
+        <m:sSup>
+          <m:sSupPr>
+            <m:ctrlPr>
+              <w:rPr>
+                <w:rFonts w:ascii="Cambria Math" w:eastAsiaTheme="minorEastAsia" w:hAnsi="Cambria Math"/>
+                <w:i/>
+              </w:rPr>
+            </m:ctrlPr>
+          </m:sSupPr>
+          <m:e>
+            <m:r>
+              <w:rPr>
+                <w:rFonts w:ascii="Cambria Math" w:eastAsiaTheme="minorEastAsia" w:hAnsi="Cambria Math"/>
+              </w:rPr>
+              <m:t>x</m:t>
+            </m:r>
+          </m:e>
+          <m:sup>
+            <m:r>
+              <w:rPr>
+                <w:rFonts w:ascii="Cambria Math" w:eastAsiaTheme="minorEastAsia" w:hAnsi="Cambria Math"/>
+              </w:rPr>
+              <m:t>2</m:t>
+            </m:r>
+          </m:sup>
+        </m:sSup>
+      </m:oMath>
+      <w:r>
+        <w:rPr>
+          <w:rFonts w:eastAsiaTheme="minorEastAsia"/>
+        </w:rPr>
+        <w:t>. The vertex is still at (0,0).</w:t>
+      </w:r>
+    </w:p>
+    <w:p>
+      <w:pPr>
+        <w:jc w:val="center"/>
+        <w:rPr>
+          <w:rFonts w:eastAsiaTheme="minorEastAsia"/>
+        </w:rPr>
+      </w:pPr>
+      <w:r>
+        <w:rPr>
+          <w:noProof/>
+        </w:rPr>
+        <w:drawing>
+          <wp:inline distT="0" distB="0" distL="0" distR="0" wp14:anchorId="72F02D5F" wp14:editId="1CB049D2">
+            <wp:extent cx="1517904" cy="2130552"/>
+            <wp:effectExtent l="0" t="0" r="6350" b="3175"/>
+            <wp:docPr id="1823866223" name="Picture 1" descr="A graph of a line&#10;&#10;AI-generated content may be incorrect."/>
+            <wp:cNvGraphicFramePr>
+              <a:graphicFrameLocks xmlns:a="http://schemas.openxmlformats.org/drawingml/2006/main" noChangeAspect="1"/>
+            </wp:cNvGraphicFramePr>
+            <a:graphic xmlns:a="http://schemas.openxmlformats.org/drawingml/2006/main">
+              <a:graphicData uri="http://schemas.openxmlformats.org/drawingml/2006/picture">
+                <pic:pic xmlns:pic="http://schemas.openxmlformats.org/drawingml/2006/picture">
+                  <pic:nvPicPr>
+                    <pic:cNvPr id="1823866223" name="Picture 1" descr="A graph of a line&#10;&#10;AI-generated content may be incorrect."/>
+                    <pic:cNvPicPr/>
+                  </pic:nvPicPr>
+                  <pic:blipFill>
+                    <a:blip r:embed="rId7"/>
+                    <a:stretch>
+                      <a:fillRect/>
+                    </a:stretch>
+                  </pic:blipFill>
+                  <pic:spPr>
+                    <a:xfrm>
+                      <a:off x="0" y="0"/>
+                      <a:ext cx="1517904" cy="2130552"/>
+                    </a:xfrm>
+                    <a:prstGeom prst="rect">
+                      <a:avLst/>
+                    </a:prstGeom>
+                  </pic:spPr>
+                </pic:pic>
+              </a:graphicData>
+            </a:graphic>
+          </wp:inline>
+        </w:drawing>
+      </w:r>
+    </w:p>
+    <w:p>
+      <w:pPr>
+        <w:rPr>
+          <w:rFonts w:eastAsiaTheme="minorEastAsia"/>
+        </w:rPr>
+      </w:pPr>
+      <w:r>
+        <w:rPr>
+          <w:rFonts w:eastAsiaTheme="minorEastAsia"/>
+        </w:rPr>
+        <w:lastRenderedPageBreak/>
+        <w:t xml:space="preserve">If </w:t>
+      </w:r>
+      <w:r>
+        <w:rPr>
+          <w:rFonts w:eastAsiaTheme="minorEastAsia"/>
+          <w:i/>
+          <w:iCs/>
+        </w:rPr>
+        <w:t>a</w:t>
+      </w:r>
+      <w:r>
+        <w:rPr>
+          <w:rFonts w:eastAsiaTheme="minorEastAsia"/>
+        </w:rPr>
+        <w:t xml:space="preserve"> is negative, the parabola will be reflected over the </w:t>
+      </w:r>
+      <w:r>
+        <w:rPr>
+          <w:rFonts w:eastAsiaTheme="minorEastAsia"/>
+          <w:i/>
+          <w:iCs/>
+        </w:rPr>
+        <w:t>x-axis</w:t>
+      </w:r>
+      <w:r>
+        <w:rPr>
+          <w:rFonts w:eastAsiaTheme="minorEastAsia"/>
+        </w:rPr>
+        <w:t xml:space="preserve"> and resemble an upside-down “U”.</w:t>
+      </w:r>
+    </w:p>
+    <w:p>
+      <w:pPr>
+        <w:jc w:val="center"/>
+        <w:rPr>
+          <w:rFonts w:eastAsiaTheme="minorEastAsia"/>
+        </w:rPr>
+      </w:pPr>
+      <w:r>
+        <w:rPr>
+          <w:noProof/>
+        </w:rPr>
+        <w:drawing>
+          <wp:inline distT="0" distB="0" distL="0" distR="0" wp14:anchorId="70E5048E" wp14:editId="2ACD519E">
+            <wp:extent cx="859536" cy="1207008"/>
+            <wp:effectExtent l="0" t="0" r="0" b="0"/>
+            <wp:docPr id="855472987" name="Picture 1"/>
+            <wp:cNvGraphicFramePr>
+              <a:graphicFrameLocks xmlns:a="http://schemas.openxmlformats.org/drawingml/2006/main" noChangeAspect="1"/>
+            </wp:cNvGraphicFramePr>
+            <a:graphic xmlns:a="http://schemas.openxmlformats.org/drawingml/2006/main">
+              <a:graphicData uri="http://schemas.openxmlformats.org/drawingml/2006/picture">
+                <pic:pic xmlns:pic="http://schemas.openxmlformats.org/drawingml/2006/picture">
+                  <pic:nvPicPr>
+                    <pic:cNvPr id="855472987" name=""/>
+                    <pic:cNvPicPr/>
+                  </pic:nvPicPr>
+                  <pic:blipFill>
+                    <a:blip r:embed="rId8"/>
+                    <a:stretch>
+                      <a:fillRect/>
+                    </a:stretch>
+                  </pic:blipFill>
+                  <pic:spPr>
+                    <a:xfrm>
+                      <a:off x="0" y="0"/>
+                      <a:ext cx="859536" cy="1207008"/>
+                    </a:xfrm>
+                    <a:prstGeom prst="rect">
+                      <a:avLst/>
+                    </a:prstGeom>
+                  </pic:spPr>
+                </pic:pic>
+              </a:graphicData>
+            </a:graphic>
+          </wp:inline>
+        </w:drawing>
+      </w:r>
+    </w:p>
+    <w:p>
+      <w:pPr>
+        <w:jc w:val="center"/>
+        <w:rPr>
+          <w:rFonts w:eastAsiaTheme="minorEastAsia"/>
+        </w:rPr>
+      </w:pPr>
+      <w:r>
+        <w:rPr>
+          <w:noProof/>
+        </w:rPr>
+        <w:drawing>
+          <wp:inline distT="0" distB="0" distL="0" distR="0" wp14:anchorId="5F94F378" wp14:editId="53435C31">
+            <wp:extent cx="1517904" cy="2130552"/>
+            <wp:effectExtent l="0" t="0" r="6350" b="3175"/>
+            <wp:docPr id="1986835084" name="Picture 1" descr="A graph of a function&#10;&#10;AI-generated content may be incorrect."/>
+            <wp:cNvGraphicFramePr>
+              <a:graphicFrameLocks xmlns:a="http://schemas.openxmlformats.org/drawingml/2006/main" noChangeAspect="1"/>
+            </wp:cNvGraphicFramePr>
+            <a:graphic xmlns:a="http://schemas.openxmlformats.org/drawingml/2006/main">
+              <a:graphicData uri="http://schemas.openxmlformats.org/drawingml/2006/picture">
+                <pic:pic xmlns:pic="http://schemas.openxmlformats.org/drawingml/2006/picture">
+                  <pic:nvPicPr>
+                    <pic:cNvPr id="1986835084" name="Picture 1" descr="A graph of a function&#10;&#10;AI-generated content may be incorrect."/>
+                    <pic:cNvPicPr/>
+                  </pic:nvPicPr>
+                  <pic:blipFill>
+                    <a:blip r:embed="rId9"/>
+                    <a:stretch>
+                      <a:fillRect/>
+                    </a:stretch>
+                  </pic:blipFill>
+                  <pic:spPr>
+                    <a:xfrm>
+                      <a:off x="0" y="0"/>
+                      <a:ext cx="1517904" cy="2130552"/>
+                    </a:xfrm>
+                    <a:prstGeom prst="rect">
+                      <a:avLst/>
+                    </a:prstGeom>
+                  </pic:spPr>
+                </pic:pic>
+              </a:graphicData>
+            </a:graphic>
+          </wp:inline>
+        </w:drawing>
+      </w:r>
+    </w:p>
+    <w:p>
+      <w:pPr>
+        <w:rPr>
+          <w:rFonts w:eastAsiaTheme="minorEastAsia"/>
+          <w:b/>
+          <w:bCs/>
+        </w:rPr>
+      </w:pPr>
+      <w:r>
+        <w:rPr>
+          <w:rFonts w:eastAsiaTheme="minorEastAsia"/>
+          <w:b/>
+          <w:bCs/>
+        </w:rPr>
+        <w:t>Vertex Form of a Quadratic Equation</w:t>
+      </w:r>
+    </w:p>
+    <w:p>
+      <w:pPr>
+        <w:rPr>
+          <w:rFonts w:eastAsiaTheme="minorEastAsia"/>
+        </w:rPr>
+      </w:pPr>
+      <w:r>
+        <w:rPr>
+          <w:rFonts w:eastAsiaTheme="minorEastAsia"/>
+        </w:rPr>
+        <w:t xml:space="preserve">A quadratic equation like </w:t>
+      </w:r>
+      <m:oMath>
+        <m:r>
+          <w:rPr>
+            <w:rFonts w:ascii="Cambria Math" w:eastAsiaTheme="minorEastAsia" w:hAnsi="Cambria Math"/>
+          </w:rPr>
+          <m:t>y=1</m:t>
+        </m:r>
+        <m:sSup>
+          <m:sSupPr>
+            <m:ctrlPr>
+              <w:rPr>
+                <w:rFonts w:ascii="Cambria Math" w:eastAsiaTheme="minorEastAsia" w:hAnsi="Cambria Math"/>
+                <w:i/>
+              </w:rPr>
+            </m:ctrlPr>
+          </m:sSupPr>
+          <m:e>
+            <m:r>
+              <w:rPr>
+                <w:rFonts w:ascii="Cambria Math" w:eastAsiaTheme="minorEastAsia" w:hAnsi="Cambria Math"/>
+              </w:rPr>
+              <m:t>(x-2)</m:t>
+            </m:r>
+          </m:e>
+          <m:sup>
+            <m:r>
+              <w:rPr>
+                <w:rFonts w:ascii="Cambria Math" w:eastAsiaTheme="minorEastAsia" w:hAnsi="Cambria Math"/>
+              </w:rPr>
+              <m:t>2</m:t>
+            </m:r>
+          </m:sup>
+        </m:sSup>
+        <m:r>
+          <w:rPr>
+            <w:rFonts w:ascii="Cambria Math" w:eastAsiaTheme="minorEastAsia" w:hAnsi="Cambria Math"/>
+          </w:rPr>
+          <m:t>-5</m:t>
+        </m:r>
+      </m:oMath>
+      <w:r>
+        <w:rPr>
+          <w:rFonts w:eastAsiaTheme="minorEastAsia"/>
+        </w:rPr>
+        <w:t xml:space="preserve"> is said to be in </w:t>
+      </w:r>
+      <w:r>
+        <w:rPr>
+          <w:rFonts w:eastAsiaTheme="minorEastAsia"/>
+          <w:i/>
+          <w:iCs/>
+        </w:rPr>
+        <w:t>vertex form</w:t>
+      </w:r>
+      <w:r>
+        <w:rPr>
+          <w:rFonts w:eastAsiaTheme="minorEastAsia"/>
+        </w:rPr>
+        <w:t>.</w:t>
+      </w:r>
+    </w:p>
+    <w:p>
+      <w:pPr>
+        <w:rPr>
+          <w:rFonts w:eastAsiaTheme="minorEastAsia"/>
+        </w:rPr>
+      </w:pPr>
+      <w:r>
+        <w:rPr>
+          <w:rFonts w:eastAsiaTheme="minorEastAsia"/>
+        </w:rPr>
+        <w:t xml:space="preserve">Vertex form is an expression like </w:t>
+      </w:r>
+      <m:oMath>
+        <m:r>
+          <w:rPr>
+            <w:rFonts w:ascii="Cambria Math" w:eastAsiaTheme="minorEastAsia" w:hAnsi="Cambria Math"/>
+          </w:rPr>
+          <m:t>y=a</m:t>
+        </m:r>
+        <m:sSup>
+          <m:sSupPr>
+            <m:ctrlPr>
+              <w:rPr>
+                <w:rFonts w:ascii="Cambria Math" w:eastAsiaTheme="minorEastAsia" w:hAnsi="Cambria Math"/>
+                <w:i/>
+              </w:rPr>
+            </m:ctrlPr>
+          </m:sSupPr>
+          <m:e>
+            <m:r>
+              <w:rPr>
+                <w:rFonts w:ascii="Cambria Math" w:eastAsiaTheme="minorEastAsia" w:hAnsi="Cambria Math"/>
+              </w:rPr>
+              <m:t>(x-h)</m:t>
+            </m:r>
+          </m:e>
+          <m:sup>
+            <m:r>
+              <w:rPr>
+                <w:rFonts w:ascii="Cambria Math" w:eastAsiaTheme="minorEastAsia" w:hAnsi="Cambria Math"/>
+              </w:rPr>
+              <m:t>2</m:t>
+            </m:r>
+          </m:sup>
+        </m:sSup>
+        <m:r>
+          <w:rPr>
+            <w:rFonts w:ascii="Cambria Math" w:eastAsiaTheme="minorEastAsia" w:hAnsi="Cambria Math"/>
+          </w:rPr>
+          <m:t>+k</m:t>
+        </m:r>
+      </m:oMath>
+      <w:r>
+        <w:rPr>
+          <w:rFonts w:eastAsiaTheme="minorEastAsia"/>
+        </w:rPr>
+        <w:t>, where a, h, and k are replaced with numbers. When a quadratic equation is in vertex form, the x-coordinate of the vertex is the opposite of the constant in parentheses and the y-coordinate of the vertex is the constant outside the parentheses.</w:t>
+      </w:r>
+    </w:p>
+    <w:p>
+      <w:pPr>
+        <w:rPr>
+          <w:rFonts w:eastAsiaTheme="minorEastAsia"/>
+        </w:rPr>
+      </w:pPr>
+      <w:r>
+        <w:rPr>
+          <w:rFonts w:eastAsiaTheme="minorEastAsia"/>
+        </w:rPr>
+        <w:t xml:space="preserve">For </w:t>
+      </w:r>
+      <m:oMath>
+        <m:r>
+          <w:rPr>
+            <w:rFonts w:ascii="Cambria Math" w:eastAsiaTheme="minorEastAsia" w:hAnsi="Cambria Math"/>
+          </w:rPr>
+          <m:t>y=1</m:t>
+        </m:r>
+        <m:sSup>
+          <m:sSupPr>
+            <m:ctrlPr>
+              <w:rPr>
+                <w:rFonts w:ascii="Cambria Math" w:eastAsiaTheme="minorEastAsia" w:hAnsi="Cambria Math"/>
+                <w:i/>
+              </w:rPr>
+            </m:ctrlPr>
+          </m:sSupPr>
+          <m:e>
+            <m:r>
+              <w:rPr>
+                <w:rFonts w:ascii="Cambria Math" w:eastAsiaTheme="minorEastAsia" w:hAnsi="Cambria Math"/>
+              </w:rPr>
+              <m:t>(x-2)</m:t>
+            </m:r>
+          </m:e>
+          <m:sup>
+            <m:r>
+              <w:rPr>
+                <w:rFonts w:ascii="Cambria Math" w:eastAsiaTheme="minorEastAsia" w:hAnsi="Cambria Math"/>
+              </w:rPr>
+              <m:t>2</m:t>
+            </m:r>
+          </m:sup>
+        </m:sSup>
+        <m:r>
+          <w:rPr>
+            <w:rFonts w:ascii="Cambria Math" w:eastAsiaTheme="minorEastAsia" w:hAnsi="Cambria Math"/>
+          </w:rPr>
+          <m:t>-5</m:t>
+        </m:r>
+      </m:oMath>
+      <w:r>
+        <w:rPr>
+          <w:rFonts w:eastAsiaTheme="minorEastAsia"/>
+        </w:rPr>
+        <w:t>, the vertex is (-(-2), -5) = (2, -5).</w:t>
+      </w:r>
+    </w:p>
+    <w:p>
+      <w:pPr>
+        <w:rPr>
+          <w:rFonts w:eastAsiaTheme="minorEastAsia"/>
+          <w:b/>
+          <w:bCs/>
+        </w:rPr>
+      </w:pPr>
+      <w:r>
+        <w:rPr>
+          <w:rFonts w:eastAsiaTheme="minorEastAsia"/>
+          <w:b/>
+          <w:bCs/>
+        </w:rPr>
+        <w:t>Math Facts</w:t>
+      </w:r>
+    </w:p>
+    <w:p>
+      <w:pPr>
+        <w:rPr>
+          <w:rFonts w:eastAsiaTheme="minorEastAsia"/>
+        </w:rPr>
+      </w:pPr>
+      <w:r>
+        <w:rPr>
+          <w:rFonts w:eastAsiaTheme="minorEastAsia"/>
+          <w:highlight w:val="yellow"/>
+        </w:rPr>
+        <w:t xml:space="preserve">The vertex of the parabola defined by </w:t>
+      </w:r>
+      <w:r>
+        <w:rPr>
+          <w:rFonts w:eastAsiaTheme="minorEastAsia"/>
+          <w:highlight w:val="yellow"/>
+        </w:rPr>
+        <w:br/>
+      </w:r>
+      <m:oMath>
+        <m:r>
+          <w:rPr>
+            <w:rFonts w:ascii="Cambria Math" w:eastAsiaTheme="minorEastAsia" w:hAnsi="Cambria Math"/>
+            <w:highlight w:val="yellow"/>
+          </w:rPr>
+          <m:t>y=a</m:t>
+        </m:r>
+        <m:sSup>
+          <m:sSupPr>
+            <m:ctrlPr>
+              <w:rPr>
+                <w:rFonts w:ascii="Cambria Math" w:eastAsiaTheme="minorEastAsia" w:hAnsi="Cambria Math"/>
+                <w:i/>
+                <w:highlight w:val="yellow"/>
+              </w:rPr>
+            </m:ctrlPr>
+          </m:sSupPr>
+          <m:e>
+            <m:r>
+              <w:rPr>
+                <w:rFonts w:ascii="Cambria Math" w:eastAsiaTheme="minorEastAsia" w:hAnsi="Cambria Math"/>
+                <w:highlight w:val="yellow"/>
+              </w:rPr>
+              <m:t>(x-h)</m:t>
+            </m:r>
+          </m:e>
+          <m:sup>
+            <m:r>
+              <w:rPr>
+                <w:rFonts w:ascii="Cambria Math" w:eastAsiaTheme="minorEastAsia" w:hAnsi="Cambria Math"/>
+                <w:highlight w:val="yellow"/>
+              </w:rPr>
+              <m:t>2</m:t>
+            </m:r>
+          </m:sup>
+        </m:sSup>
+        <m:r>
+          <w:rPr>
+            <w:rFonts w:ascii="Cambria Math" w:eastAsiaTheme="minorEastAsia" w:hAnsi="Cambria Math"/>
+            <w:highlight w:val="yellow"/>
+          </w:rPr>
+          <m:t>+k</m:t>
+        </m:r>
+      </m:oMath>
+      <w:r>
+        <w:rPr>
+          <w:rFonts w:eastAsiaTheme="minorEastAsia"/>
+          <w:highlight w:val="yellow"/>
+        </w:rPr>
+        <w:t xml:space="preserve"> is </w:t>
+      </w:r>
+      <m:oMath>
+        <m:d>
+          <m:dPr>
+            <m:ctrlPr>
+              <w:rPr>
+                <w:rFonts w:ascii="Cambria Math" w:eastAsiaTheme="minorEastAsia" w:hAnsi="Cambria Math"/>
+                <w:i/>
+                <w:highlight w:val="yellow"/>
+              </w:rPr>
+            </m:ctrlPr>
+          </m:dPr>
+          <m:e>
+            <m:r>
+              <w:rPr>
+                <w:rFonts w:ascii="Cambria Math" w:eastAsiaTheme="minorEastAsia" w:hAnsi="Cambria Math"/>
+                <w:highlight w:val="yellow"/>
+              </w:rPr>
+              <m:t>h,k</m:t>
+            </m:r>
+          </m:e>
+        </m:d>
+        <m:r>
+          <w:rPr>
+            <w:rFonts w:ascii="Cambria Math" w:eastAsiaTheme="minorEastAsia" w:hAnsi="Cambria Math"/>
+            <w:highlight w:val="yellow"/>
+          </w:rPr>
+          <m:t>.</m:t>
+        </m:r>
+      </m:oMath>
+      <w:r>
+        <w:rPr>
+          <w:rFonts w:eastAsiaTheme="minorEastAsia"/>
+        </w:rPr>
+        <w:t xml:space="preserve"> </w:t>
+      </w:r>
+      <w:r>
+        <w:rPr>
+          <w:rFonts w:eastAsiaTheme="minorEastAsia"/>
+        </w:rPr>
+        <w:t xml:space="preserve">If </w:t>
+      </w:r>
+      <w:r>
+        <w:rPr>
+          <w:rFonts w:eastAsiaTheme="minorEastAsia"/>
+          <w:i/>
+          <w:iCs/>
+        </w:rPr>
+        <w:t>a</w:t>
+      </w:r>
+      <w:r>
+        <w:rPr>
+          <w:rFonts w:eastAsiaTheme="minorEastAsia"/>
+        </w:rPr>
+        <w:t xml:space="preserve"> is greater than 1, the parabola will be narrow. </w:t>
+      </w:r>
+      <w:r>
+        <w:rPr>
+          <w:rFonts w:eastAsiaTheme="minorEastAsia"/>
+        </w:rPr>
+        <w:t xml:space="preserve">If </w:t>
+      </w:r>
+      <w:r>
+        <w:rPr>
+          <w:rFonts w:eastAsiaTheme="minorEastAsia"/>
+          <w:i/>
+          <w:iCs/>
+        </w:rPr>
+        <w:t>a</w:t>
+      </w:r>
+      <w:r>
+        <w:rPr>
+          <w:rFonts w:eastAsiaTheme="minorEastAsia"/>
+        </w:rPr>
+        <w:t xml:space="preserve"> is between 0 and 1, the parabola will be wide. If </w:t>
+      </w:r>
+      <w:r>
+        <w:rPr>
+          <w:rFonts w:eastAsiaTheme="minorEastAsia"/>
+          <w:i/>
+          <w:iCs/>
+        </w:rPr>
+        <w:t>a</w:t>
+      </w:r>
+      <w:r>
+        <w:rPr>
+          <w:rFonts w:eastAsiaTheme="minorEastAsia"/>
+        </w:rPr>
+        <w:t xml:space="preserve"> is negative, the parabola will resemble an upside down “U”.</w:t>
+      </w:r>
+    </w:p>
+    <w:p>
+      <w:pPr>
+        <w:rPr>
+          <w:rFonts w:eastAsiaTheme="minorEastAsia"/>
+          <w:b/>
+          <w:bCs/>
+        </w:rPr>
+      </w:pPr>
+      <w:r>
+        <w:rPr>
+          <w:rFonts w:eastAsiaTheme="minorEastAsia"/>
+          <w:b/>
+          <w:bCs/>
+        </w:rPr>
+        <w:t>Graphing Quadratic Equations</w:t>
+      </w:r>
+    </w:p>
+    <w:p>
+      <w:pPr>
+        <w:rPr>
+          <w:rFonts w:eastAsiaTheme="minorEastAsia"/>
+        </w:rPr>
+      </w:pPr>
+      <w:r>
+        <w:rPr>
+          <w:rFonts w:eastAsiaTheme="minorEastAsia"/>
+        </w:rPr>
+        <w:t xml:space="preserve">To sketch a more accurate graph, find the x-intercepts and y-intercepts of the parabola. To find the </w:t>
+      </w:r>
+      <w:r>
+        <w:rPr>
+          <w:rFonts w:eastAsiaTheme="minorEastAsia"/>
+          <w:i/>
+          <w:iCs/>
+        </w:rPr>
+        <w:t>x-intercepts</w:t>
+      </w:r>
+      <w:r>
+        <w:rPr>
+          <w:rFonts w:eastAsiaTheme="minorEastAsia"/>
+        </w:rPr>
+        <w:t xml:space="preserve">, set </w:t>
+      </w:r>
+      <m:oMath>
+        <m:r>
+          <w:rPr>
+            <w:rFonts w:ascii="Cambria Math" w:eastAsiaTheme="minorEastAsia" w:hAnsi="Cambria Math"/>
+          </w:rPr>
+          <m:t>y=0</m:t>
+        </m:r>
+      </m:oMath>
+      <w:r>
+        <w:rPr>
+          <w:rFonts w:eastAsiaTheme="minorEastAsia"/>
+        </w:rPr>
+        <w:t xml:space="preserve"> and solve for the values (if there are any) of </w:t>
+      </w:r>
+      <m:oMath>
+        <m:r>
+          <w:rPr>
+            <w:rFonts w:ascii="Cambria Math" w:eastAsiaTheme="minorEastAsia" w:hAnsi="Cambria Math"/>
+          </w:rPr>
+          <m:t>x</m:t>
+        </m:r>
+      </m:oMath>
+      <w:r>
+        <w:rPr>
+          <w:rFonts w:eastAsiaTheme="minorEastAsia"/>
+        </w:rPr>
+        <w:t xml:space="preserve">. The </w:t>
+      </w:r>
+      <w:r>
+        <w:rPr>
+          <w:rFonts w:eastAsiaTheme="minorEastAsia"/>
+          <w:i/>
+          <w:iCs/>
+        </w:rPr>
+        <w:t>y-intercept</w:t>
+      </w:r>
+      <w:r>
+        <w:rPr>
+          <w:rFonts w:eastAsiaTheme="minorEastAsia"/>
+        </w:rPr>
+        <w:t xml:space="preserve"> can be found by setting </w:t>
+      </w:r>
+      <m:oMath>
+        <m:r>
+          <w:rPr>
+            <w:rFonts w:ascii="Cambria Math" w:eastAsiaTheme="minorEastAsia" w:hAnsi="Cambria Math"/>
+          </w:rPr>
+          <m:t>x=0</m:t>
+        </m:r>
+      </m:oMath>
+      <w:r>
+        <w:rPr>
+          <w:rFonts w:eastAsiaTheme="minorEastAsia"/>
+        </w:rPr>
+        <w:t xml:space="preserve"> and solving for y.</w:t>
+      </w:r>
+    </w:p>
+    <w:p>
+      <w:pPr>
+        <w:rPr>
+          <w:rFonts w:eastAsiaTheme="minorEastAsia"/>
+        </w:rPr>
+      </w:pPr>
+      <w:r>
+        <w:rPr>
+          <w:rFonts w:eastAsiaTheme="minorEastAsia"/>
+        </w:rPr>
+        <w:t xml:space="preserve">Vertex form is related to graphs of transformed functions. The </w:t>
+      </w:r>
+      <w:proofErr w:type="gramStart"/>
+      <w:r>
+        <w:rPr>
+          <w:rFonts w:eastAsiaTheme="minorEastAsia"/>
+        </w:rPr>
+        <w:t>equation  function</w:t>
+      </w:r>
+      <w:proofErr w:type="gramEnd"/>
+      <w:r>
+        <w:rPr>
+          <w:rFonts w:eastAsiaTheme="minorEastAsia"/>
+        </w:rPr>
+        <w:t xml:space="preserve"> </w:t>
+      </w:r>
+      <w:r>
+        <w:rPr>
+          <w:rFonts w:eastAsiaTheme="minorEastAsia"/>
+        </w:rPr>
+        <w:br/>
+      </w:r>
+      <m:oMath>
+        <m:r>
+          <w:rPr>
+            <w:rFonts w:ascii="Cambria Math" w:eastAsiaTheme="minorEastAsia" w:hAnsi="Cambria Math"/>
+          </w:rPr>
+          <m:t>g</m:t>
+        </m:r>
+        <m:d>
+          <m:dPr>
+            <m:ctrlPr>
+              <w:rPr>
+                <w:rFonts w:ascii="Cambria Math" w:eastAsiaTheme="minorEastAsia" w:hAnsi="Cambria Math"/>
+                <w:i/>
+              </w:rPr>
+            </m:ctrlPr>
+          </m:dPr>
+          <m:e>
+            <m:r>
+              <w:rPr>
+                <w:rFonts w:ascii="Cambria Math" w:eastAsiaTheme="minorEastAsia" w:hAnsi="Cambria Math"/>
+              </w:rPr>
+              <m:t>x</m:t>
+            </m:r>
+          </m:e>
+        </m:d>
+        <m:r>
+          <w:rPr>
+            <w:rFonts w:ascii="Cambria Math" w:eastAsiaTheme="minorEastAsia" w:hAnsi="Cambria Math"/>
+          </w:rPr>
+          <m:t>=1</m:t>
+        </m:r>
+        <m:sSup>
+          <m:sSupPr>
+            <m:ctrlPr>
+              <w:rPr>
+                <w:rFonts w:ascii="Cambria Math" w:eastAsiaTheme="minorEastAsia" w:hAnsi="Cambria Math"/>
+                <w:i/>
+              </w:rPr>
+            </m:ctrlPr>
+          </m:sSupPr>
+          <m:e>
+            <m:r>
+              <w:rPr>
+                <w:rFonts w:ascii="Cambria Math" w:eastAsiaTheme="minorEastAsia" w:hAnsi="Cambria Math"/>
+              </w:rPr>
+              <m:t>(x-2)</m:t>
+            </m:r>
+          </m:e>
+          <m:sup>
+            <m:r>
+              <w:rPr>
+                <w:rFonts w:ascii="Cambria Math" w:eastAsiaTheme="minorEastAsia" w:hAnsi="Cambria Math"/>
+              </w:rPr>
+              <m:t>2</m:t>
+            </m:r>
+          </m:sup>
+        </m:sSup>
+        <m:r>
+          <w:rPr>
+            <w:rFonts w:ascii="Cambria Math" w:eastAsiaTheme="minorEastAsia" w:hAnsi="Cambria Math"/>
+          </w:rPr>
+          <m:t>-5</m:t>
+        </m:r>
+      </m:oMath>
+      <w:r>
+        <w:rPr>
+          <w:rFonts w:eastAsiaTheme="minorEastAsia"/>
+        </w:rPr>
+        <w:t xml:space="preserve"> is related to the basic quadratic equation </w:t>
+      </w:r>
+      <m:oMath>
+        <m:r>
+          <w:rPr>
+            <w:rFonts w:ascii="Cambria Math" w:eastAsiaTheme="minorEastAsia" w:hAnsi="Cambria Math"/>
+          </w:rPr>
+          <m:t>f</m:t>
+        </m:r>
+        <m:d>
+          <m:dPr>
+            <m:ctrlPr>
+              <w:rPr>
+                <w:rFonts w:ascii="Cambria Math" w:eastAsiaTheme="minorEastAsia" w:hAnsi="Cambria Math"/>
+                <w:i/>
+              </w:rPr>
+            </m:ctrlPr>
+          </m:dPr>
+          <m:e>
+            <m:r>
+              <w:rPr>
+                <w:rFonts w:ascii="Cambria Math" w:eastAsiaTheme="minorEastAsia" w:hAnsi="Cambria Math"/>
+              </w:rPr>
+              <m:t>x</m:t>
+            </m:r>
+          </m:e>
+        </m:d>
+        <m:r>
+          <w:rPr>
+            <w:rFonts w:ascii="Cambria Math" w:eastAsiaTheme="minorEastAsia" w:hAnsi="Cambria Math"/>
+          </w:rPr>
+          <m:t>=</m:t>
+        </m:r>
+        <m:sSup>
+          <m:sSupPr>
+            <m:ctrlPr>
+              <w:rPr>
+                <w:rFonts w:ascii="Cambria Math" w:eastAsiaTheme="minorEastAsia" w:hAnsi="Cambria Math"/>
+                <w:i/>
+              </w:rPr>
+            </m:ctrlPr>
+          </m:sSupPr>
+          <m:e>
+            <m:r>
+              <w:rPr>
+                <w:rFonts w:ascii="Cambria Math" w:eastAsiaTheme="minorEastAsia" w:hAnsi="Cambria Math"/>
+              </w:rPr>
+              <m:t>x</m:t>
+            </m:r>
+          </m:e>
+          <m:sup>
+            <m:r>
+              <w:rPr>
+                <w:rFonts w:ascii="Cambria Math" w:eastAsiaTheme="minorEastAsia" w:hAnsi="Cambria Math"/>
+              </w:rPr>
+              <m:t>2</m:t>
+            </m:r>
+          </m:sup>
+        </m:sSup>
+        <m:r>
+          <w:rPr>
+            <w:rFonts w:ascii="Cambria Math" w:eastAsiaTheme="minorEastAsia" w:hAnsi="Cambria Math"/>
+          </w:rPr>
+          <m:t>.</m:t>
+        </m:r>
+      </m:oMath>
+      <w:r>
+        <w:rPr>
+          <w:rFonts w:eastAsiaTheme="minorEastAsia"/>
+        </w:rPr>
+        <w:t xml:space="preserve">  The </w:t>
+      </w:r>
+      <m:oMath>
+        <m:r>
+          <w:rPr>
+            <w:rFonts w:ascii="Cambria Math" w:eastAsiaTheme="minorEastAsia" w:hAnsi="Cambria Math"/>
+          </w:rPr>
+          <m:t>g(x)</m:t>
+        </m:r>
+      </m:oMath>
+      <w:r>
+        <w:rPr>
+          <w:rFonts w:eastAsiaTheme="minorEastAsia"/>
+        </w:rPr>
+        <w:t xml:space="preserve"> function can be expressed as </w:t>
+      </w:r>
+      <m:oMath>
+        <m:r>
+          <w:rPr>
+            <w:rFonts w:ascii="Cambria Math" w:eastAsiaTheme="minorEastAsia" w:hAnsi="Cambria Math"/>
+          </w:rPr>
+          <m:t>g</m:t>
+        </m:r>
+        <m:d>
+          <m:dPr>
+            <m:ctrlPr>
+              <w:rPr>
+                <w:rFonts w:ascii="Cambria Math" w:eastAsiaTheme="minorEastAsia" w:hAnsi="Cambria Math"/>
+                <w:i/>
+              </w:rPr>
+            </m:ctrlPr>
+          </m:dPr>
+          <m:e>
+            <m:r>
+              <w:rPr>
+                <w:rFonts w:ascii="Cambria Math" w:eastAsiaTheme="minorEastAsia" w:hAnsi="Cambria Math"/>
+              </w:rPr>
+              <m:t>x</m:t>
+            </m:r>
+          </m:e>
+        </m:d>
+        <m:r>
+          <w:rPr>
+            <w:rFonts w:ascii="Cambria Math" w:eastAsiaTheme="minorEastAsia" w:hAnsi="Cambria Math"/>
+          </w:rPr>
+          <m:t>=f</m:t>
+        </m:r>
+        <m:d>
+          <m:dPr>
+            <m:ctrlPr>
+              <w:rPr>
+                <w:rFonts w:ascii="Cambria Math" w:eastAsiaTheme="minorEastAsia" w:hAnsi="Cambria Math"/>
+                <w:i/>
+              </w:rPr>
+            </m:ctrlPr>
+          </m:dPr>
+          <m:e>
+            <m:r>
+              <w:rPr>
+                <w:rFonts w:ascii="Cambria Math" w:eastAsiaTheme="minorEastAsia" w:hAnsi="Cambria Math"/>
+              </w:rPr>
+              <m:t>x-2</m:t>
+            </m:r>
+          </m:e>
+        </m:d>
+        <m:r>
+          <w:rPr>
+            <w:rFonts w:ascii="Cambria Math" w:eastAsiaTheme="minorEastAsia" w:hAnsi="Cambria Math"/>
+          </w:rPr>
+          <m:t>-5</m:t>
+        </m:r>
+      </m:oMath>
+      <w:r>
+        <w:rPr>
+          <w:rFonts w:eastAsiaTheme="minorEastAsia"/>
+        </w:rPr>
+        <w:t xml:space="preserve">. The graph of a function defined this way is a translation of the original graph 2 units to the right and 5 units down. When the vertex of the graph of </w:t>
+      </w:r>
+      <m:oMath>
+        <m:r>
+          <w:rPr>
+            <w:rFonts w:ascii="Cambria Math" w:eastAsiaTheme="minorEastAsia" w:hAnsi="Cambria Math"/>
+          </w:rPr>
+          <m:t>f</m:t>
+        </m:r>
+        <m:d>
+          <m:dPr>
+            <m:ctrlPr>
+              <w:rPr>
+                <w:rFonts w:ascii="Cambria Math" w:eastAsiaTheme="minorEastAsia" w:hAnsi="Cambria Math"/>
+                <w:i/>
+              </w:rPr>
+            </m:ctrlPr>
+          </m:dPr>
+          <m:e>
+            <m:r>
+              <w:rPr>
+                <w:rFonts w:ascii="Cambria Math" w:eastAsiaTheme="minorEastAsia" w:hAnsi="Cambria Math"/>
+              </w:rPr>
+              <m:t>x</m:t>
+            </m:r>
+          </m:e>
+        </m:d>
+        <m:r>
+          <w:rPr>
+            <w:rFonts w:ascii="Cambria Math" w:eastAsiaTheme="minorEastAsia" w:hAnsi="Cambria Math"/>
+          </w:rPr>
+          <m:t>=</m:t>
+        </m:r>
+        <m:sSup>
+          <m:sSupPr>
+            <m:ctrlPr>
+              <w:rPr>
+                <w:rFonts w:ascii="Cambria Math" w:eastAsiaTheme="minorEastAsia" w:hAnsi="Cambria Math"/>
+                <w:i/>
+              </w:rPr>
+            </m:ctrlPr>
+          </m:sSupPr>
+          <m:e>
+            <m:r>
+              <w:rPr>
+                <w:rFonts w:ascii="Cambria Math" w:eastAsiaTheme="minorEastAsia" w:hAnsi="Cambria Math"/>
+              </w:rPr>
+              <m:t>x</m:t>
+            </m:r>
+          </m:e>
+          <m:sup>
+            <m:r>
+              <w:rPr>
+                <w:rFonts w:ascii="Cambria Math" w:eastAsiaTheme="minorEastAsia" w:hAnsi="Cambria Math"/>
+              </w:rPr>
+              <m:t>2</m:t>
+            </m:r>
+          </m:sup>
+        </m:sSup>
+      </m:oMath>
+      <w:r>
+        <w:rPr>
+          <w:rFonts w:eastAsiaTheme="minorEastAsia"/>
+        </w:rPr>
+        <w:t xml:space="preserve">, which is (0,0), is </w:t>
+      </w:r>
+      <w:proofErr w:type="gramStart"/>
+      <w:r>
+        <w:rPr>
+          <w:rFonts w:eastAsiaTheme="minorEastAsia"/>
+        </w:rPr>
+        <w:t>translate</w:t>
+      </w:r>
+      <w:proofErr w:type="gramEnd"/>
+      <w:r>
+        <w:rPr>
+          <w:rFonts w:eastAsiaTheme="minorEastAsia"/>
+        </w:rPr>
+        <w:t xml:space="preserve"> 2 units to the right and 5 units down, the vertex of the transformed parabola will be (</w:t>
+      </w:r>
+      <w:proofErr w:type="gramStart"/>
+      <w:r>
+        <w:rPr>
+          <w:rFonts w:eastAsiaTheme="minorEastAsia"/>
+        </w:rPr>
+        <w:t>2,-</w:t>
+      </w:r>
+      <w:proofErr w:type="gramEnd"/>
+      <w:r>
+        <w:rPr>
+          <w:rFonts w:eastAsiaTheme="minorEastAsia"/>
+        </w:rPr>
+        <w:t>5).</w:t>
+      </w:r>
+    </w:p>
+    <w:p>
+      <w:pPr>
+        <w:rPr>
+          <w:rFonts w:eastAsiaTheme="minorEastAsia"/>
+          <w:b/>
+          <w:bCs/>
+        </w:rPr>
+      </w:pPr>
+      <w:r>
+        <w:rPr>
+          <w:rFonts w:eastAsiaTheme="minorEastAsia"/>
+          <w:b/>
+          <w:bCs/>
+        </w:rPr>
+        <w:t>Standard Form of a Quadratic Equation</w:t>
+      </w:r>
+    </w:p>
+    <w:p>
+      <w:pPr>
+        <w:rPr>
+          <w:rFonts w:eastAsiaTheme="minorEastAsia"/>
+        </w:rPr>
+      </w:pPr>
+      <w:r>
+        <w:rPr>
+          <w:rFonts w:eastAsiaTheme="minorEastAsia"/>
+        </w:rPr>
+        <w:t xml:space="preserve">Most quadratic equations and two-variable quadratic equations are not written in vertex form. Instead, they look like </w:t>
+      </w:r>
+      <m:oMath>
+        <m:r>
+          <w:rPr>
+            <w:rFonts w:ascii="Cambria Math" w:eastAsiaTheme="minorEastAsia" w:hAnsi="Cambria Math"/>
+          </w:rPr>
+          <m:t>f</m:t>
+        </m:r>
+        <m:d>
+          <m:dPr>
+            <m:ctrlPr>
+              <w:rPr>
+                <w:rFonts w:ascii="Cambria Math" w:eastAsiaTheme="minorEastAsia" w:hAnsi="Cambria Math"/>
+                <w:i/>
+              </w:rPr>
+            </m:ctrlPr>
+          </m:dPr>
+          <m:e>
+            <m:r>
+              <w:rPr>
+                <w:rFonts w:ascii="Cambria Math" w:eastAsiaTheme="minorEastAsia" w:hAnsi="Cambria Math"/>
+              </w:rPr>
+              <m:t>x</m:t>
+            </m:r>
+          </m:e>
+        </m:d>
+        <m:r>
+          <w:rPr>
+            <w:rFonts w:ascii="Cambria Math" w:eastAsiaTheme="minorEastAsia" w:hAnsi="Cambria Math"/>
+          </w:rPr>
+          <m:t>=</m:t>
+        </m:r>
+        <m:sSup>
+          <m:sSupPr>
+            <m:ctrlPr>
+              <w:rPr>
+                <w:rFonts w:ascii="Cambria Math" w:eastAsiaTheme="minorEastAsia" w:hAnsi="Cambria Math"/>
+                <w:i/>
+              </w:rPr>
+            </m:ctrlPr>
+          </m:sSupPr>
+          <m:e>
+            <m:r>
+              <w:rPr>
+                <w:rFonts w:ascii="Cambria Math" w:eastAsiaTheme="minorEastAsia" w:hAnsi="Cambria Math"/>
+              </w:rPr>
+              <m:t>x</m:t>
+            </m:r>
+          </m:e>
+          <m:sup>
+            <m:r>
+              <w:rPr>
+                <w:rFonts w:ascii="Cambria Math" w:eastAsiaTheme="minorEastAsia" w:hAnsi="Cambria Math"/>
+              </w:rPr>
+              <m:t>2</m:t>
+            </m:r>
+          </m:sup>
+        </m:sSup>
+        <m:r>
+          <w:rPr>
+            <w:rFonts w:ascii="Cambria Math" w:eastAsiaTheme="minorEastAsia" w:hAnsi="Cambria Math"/>
+          </w:rPr>
+          <m:t>-5x+6</m:t>
+        </m:r>
+      </m:oMath>
+      <w:r>
+        <w:rPr>
+          <w:rFonts w:eastAsiaTheme="minorEastAsia"/>
+        </w:rPr>
+        <w:t xml:space="preserve"> or </w:t>
+      </w:r>
+      <m:oMath>
+        <m:r>
+          <w:rPr>
+            <w:rFonts w:ascii="Cambria Math" w:eastAsiaTheme="minorEastAsia" w:hAnsi="Cambria Math"/>
+          </w:rPr>
+          <m:t xml:space="preserve">y= </m:t>
+        </m:r>
+        <m:sSup>
+          <m:sSupPr>
+            <m:ctrlPr>
+              <w:rPr>
+                <w:rFonts w:ascii="Cambria Math" w:eastAsiaTheme="minorEastAsia" w:hAnsi="Cambria Math"/>
+                <w:i/>
+              </w:rPr>
+            </m:ctrlPr>
+          </m:sSupPr>
+          <m:e>
+            <m:r>
+              <w:rPr>
+                <w:rFonts w:ascii="Cambria Math" w:eastAsiaTheme="minorEastAsia" w:hAnsi="Cambria Math"/>
+              </w:rPr>
+              <m:t>x</m:t>
+            </m:r>
+          </m:e>
+          <m:sup>
+            <m:r>
+              <w:rPr>
+                <w:rFonts w:ascii="Cambria Math" w:eastAsiaTheme="minorEastAsia" w:hAnsi="Cambria Math"/>
+              </w:rPr>
+              <m:t>2</m:t>
+            </m:r>
+          </m:sup>
+        </m:sSup>
+        <m:r>
+          <w:rPr>
+            <w:rFonts w:ascii="Cambria Math" w:eastAsiaTheme="minorEastAsia" w:hAnsi="Cambria Math"/>
+          </w:rPr>
+          <m:t>-5x+6</m:t>
+        </m:r>
+      </m:oMath>
+      <w:r>
+        <w:rPr>
+          <w:rFonts w:eastAsiaTheme="minorEastAsia"/>
+        </w:rPr>
+        <w:t xml:space="preserve"> </w:t>
+      </w:r>
+      <w:r>
+        <w:rPr>
+          <w:rFonts w:eastAsiaTheme="minorEastAsia"/>
+        </w:rPr>
+        <w:t xml:space="preserve">. An equation in this simplified form is standard form, </w:t>
+      </w:r>
+      <m:oMath>
+        <m:r>
+          <w:rPr>
+            <w:rFonts w:ascii="Cambria Math" w:eastAsiaTheme="minorEastAsia" w:hAnsi="Cambria Math"/>
+          </w:rPr>
+          <m:t>a</m:t>
+        </m:r>
+        <m:sSup>
+          <m:sSupPr>
+            <m:ctrlPr>
+              <w:rPr>
+                <w:rFonts w:ascii="Cambria Math" w:eastAsiaTheme="minorEastAsia" w:hAnsi="Cambria Math"/>
+                <w:i/>
+              </w:rPr>
+            </m:ctrlPr>
+          </m:sSupPr>
+          <m:e>
+            <m:r>
+              <w:rPr>
+                <w:rFonts w:ascii="Cambria Math" w:eastAsiaTheme="minorEastAsia" w:hAnsi="Cambria Math"/>
+              </w:rPr>
+              <m:t>x</m:t>
+            </m:r>
+          </m:e>
+          <m:sup>
+            <m:r>
+              <w:rPr>
+                <w:rFonts w:ascii="Cambria Math" w:eastAsiaTheme="minorEastAsia" w:hAnsi="Cambria Math"/>
+              </w:rPr>
+              <m:t>2</m:t>
+            </m:r>
+          </m:sup>
+        </m:sSup>
+        <m:r>
+          <w:rPr>
+            <w:rFonts w:ascii="Cambria Math" w:eastAsiaTheme="minorEastAsia" w:hAnsi="Cambria Math"/>
+          </w:rPr>
+          <m:t>+bx+c</m:t>
+        </m:r>
+      </m:oMath>
+      <w:r>
+        <w:rPr>
+          <w:rFonts w:eastAsiaTheme="minorEastAsia"/>
+        </w:rPr>
+        <w:t>. When the equation nis in standard form, determining the vertex takes more work.</w:t>
+      </w:r>
+    </w:p>
+    <w:p>
+      <w:pPr>
+        <w:rPr>
+          <w:rFonts w:eastAsiaTheme="minorEastAsia"/>
+          <w:b/>
+          <w:bCs/>
+        </w:rPr>
+      </w:pPr>
+      <w:r>
+        <w:rPr>
+          <w:rFonts w:eastAsiaTheme="minorEastAsia"/>
+          <w:b/>
+          <w:bCs/>
+        </w:rPr>
+        <w:t>Math Facts</w:t>
+      </w:r>
+    </w:p>
+    <w:p>
+      <w:pPr>
+        <w:rPr>
+          <w:rFonts w:eastAsiaTheme="minorEastAsia"/>
+        </w:rPr>
+      </w:pPr>
+      <w:r>
+        <w:rPr>
+          <w:rFonts w:eastAsiaTheme="minorEastAsia"/>
+        </w:rPr>
+        <w:t xml:space="preserve">The x-coordinate of the vertex of the graph of </w:t>
+      </w:r>
+      <w:r>
+        <w:rPr>
+          <w:rFonts w:eastAsiaTheme="minorEastAsia"/>
+        </w:rPr>
+        <w:br/>
+      </w:r>
+      <m:oMath>
+        <m:r>
+          <w:rPr>
+            <w:rFonts w:ascii="Cambria Math" w:eastAsiaTheme="minorEastAsia" w:hAnsi="Cambria Math"/>
+          </w:rPr>
+          <m:t>f</m:t>
+        </m:r>
+        <m:d>
+          <m:dPr>
+            <m:ctrlPr>
+              <w:rPr>
+                <w:rFonts w:ascii="Cambria Math" w:eastAsiaTheme="minorEastAsia" w:hAnsi="Cambria Math"/>
+                <w:i/>
+              </w:rPr>
+            </m:ctrlPr>
+          </m:dPr>
+          <m:e>
+            <m:r>
+              <w:rPr>
+                <w:rFonts w:ascii="Cambria Math" w:eastAsiaTheme="minorEastAsia" w:hAnsi="Cambria Math"/>
+              </w:rPr>
+              <m:t>x</m:t>
+            </m:r>
+          </m:e>
+        </m:d>
+        <m:r>
+          <w:rPr>
+            <w:rFonts w:ascii="Cambria Math" w:eastAsiaTheme="minorEastAsia" w:hAnsi="Cambria Math"/>
+          </w:rPr>
+          <m:t>=a</m:t>
+        </m:r>
+        <m:sSup>
+          <m:sSupPr>
+            <m:ctrlPr>
+              <w:rPr>
+                <w:rFonts w:ascii="Cambria Math" w:eastAsiaTheme="minorEastAsia" w:hAnsi="Cambria Math"/>
+                <w:i/>
+              </w:rPr>
+            </m:ctrlPr>
+          </m:sSupPr>
+          <m:e>
+            <m:r>
+              <w:rPr>
+                <w:rFonts w:ascii="Cambria Math" w:eastAsiaTheme="minorEastAsia" w:hAnsi="Cambria Math"/>
+              </w:rPr>
+              <m:t>x</m:t>
+            </m:r>
+          </m:e>
+          <m:sup>
+            <m:r>
+              <w:rPr>
+                <w:rFonts w:ascii="Cambria Math" w:eastAsiaTheme="minorEastAsia" w:hAnsi="Cambria Math"/>
+              </w:rPr>
+              <m:t>2</m:t>
+            </m:r>
+          </m:sup>
+        </m:sSup>
+        <m:r>
+          <w:rPr>
+            <w:rFonts w:ascii="Cambria Math" w:eastAsiaTheme="minorEastAsia" w:hAnsi="Cambria Math"/>
+          </w:rPr>
+          <m:t>+bx+c</m:t>
+        </m:r>
+      </m:oMath>
+      <w:r>
+        <w:rPr>
+          <w:rFonts w:eastAsiaTheme="minorEastAsia"/>
+        </w:rPr>
+        <w:t xml:space="preserve"> is </w:t>
+      </w:r>
+      <m:oMath>
+        <m:f>
+          <m:fPr>
+            <m:ctrlPr>
+              <w:rPr>
+                <w:rFonts w:ascii="Cambria Math" w:eastAsiaTheme="minorEastAsia" w:hAnsi="Cambria Math"/>
+                <w:i/>
+              </w:rPr>
+            </m:ctrlPr>
+          </m:fPr>
+          <m:num>
+            <m:r>
+              <w:rPr>
+                <w:rFonts w:ascii="Cambria Math" w:eastAsiaTheme="minorEastAsia" w:hAnsi="Cambria Math"/>
+              </w:rPr>
+              <m:t>-b</m:t>
+            </m:r>
+          </m:num>
+          <m:den>
+            <m:r>
+              <w:rPr>
+                <w:rFonts w:ascii="Cambria Math" w:eastAsiaTheme="minorEastAsia" w:hAnsi="Cambria Math"/>
+              </w:rPr>
+              <m:t>2a</m:t>
+            </m:r>
+          </m:den>
+        </m:f>
+      </m:oMath>
+      <w:r>
+        <w:rPr>
+          <w:rFonts w:eastAsiaTheme="minorEastAsia"/>
+        </w:rPr>
+        <w:t xml:space="preserve">. The y-coordinate of the vertex is the value of </w:t>
+      </w:r>
+      <m:oMath>
+        <m:r>
+          <w:rPr>
+            <w:rFonts w:ascii="Cambria Math" w:eastAsiaTheme="minorEastAsia" w:hAnsi="Cambria Math"/>
+          </w:rPr>
+          <m:t>f(</m:t>
+        </m:r>
+        <m:f>
+          <m:fPr>
+            <m:ctrlPr>
+              <w:rPr>
+                <w:rFonts w:ascii="Cambria Math" w:eastAsiaTheme="minorEastAsia" w:hAnsi="Cambria Math"/>
+                <w:i/>
+              </w:rPr>
+            </m:ctrlPr>
+          </m:fPr>
+          <m:num>
+            <m:r>
+              <w:rPr>
+                <w:rFonts w:ascii="Cambria Math" w:eastAsiaTheme="minorEastAsia" w:hAnsi="Cambria Math"/>
+              </w:rPr>
+              <m:t>-b</m:t>
+            </m:r>
+          </m:num>
+          <m:den>
+            <m:r>
+              <w:rPr>
+                <w:rFonts w:ascii="Cambria Math" w:eastAsiaTheme="minorEastAsia" w:hAnsi="Cambria Math"/>
+              </w:rPr>
+              <m:t>2a</m:t>
+            </m:r>
+          </m:den>
+        </m:f>
+        <m:r>
+          <w:rPr>
+            <w:rFonts w:ascii="Cambria Math" w:eastAsiaTheme="minorEastAsia" w:hAnsi="Cambria Math"/>
+          </w:rPr>
+          <m:t>)</m:t>
+        </m:r>
+      </m:oMath>
+      <w:r>
+        <w:rPr>
+          <w:rFonts w:eastAsiaTheme="minorEastAsia"/>
+        </w:rPr>
+        <w:t xml:space="preserve">. The vertex of the parabola defined by </w:t>
+      </w:r>
+      <m:oMath>
+        <m:r>
+          <w:rPr>
+            <w:rFonts w:ascii="Cambria Math" w:eastAsiaTheme="minorEastAsia" w:hAnsi="Cambria Math"/>
+          </w:rPr>
+          <m:t>f</m:t>
+        </m:r>
+        <m:d>
+          <m:dPr>
+            <m:ctrlPr>
+              <w:rPr>
+                <w:rFonts w:ascii="Cambria Math" w:eastAsiaTheme="minorEastAsia" w:hAnsi="Cambria Math"/>
+                <w:i/>
+              </w:rPr>
+            </m:ctrlPr>
+          </m:dPr>
+          <m:e>
+            <m:r>
+              <w:rPr>
+                <w:rFonts w:ascii="Cambria Math" w:eastAsiaTheme="minorEastAsia" w:hAnsi="Cambria Math"/>
+              </w:rPr>
+              <m:t>x</m:t>
+            </m:r>
+          </m:e>
+        </m:d>
+        <m:r>
+          <w:rPr>
+            <w:rFonts w:ascii="Cambria Math" w:eastAsiaTheme="minorEastAsia" w:hAnsi="Cambria Math"/>
+          </w:rPr>
+          <m:t>=</m:t>
+        </m:r>
+        <m:sSup>
+          <m:sSupPr>
+            <m:ctrlPr>
+              <w:rPr>
+                <w:rFonts w:ascii="Cambria Math" w:eastAsiaTheme="minorEastAsia" w:hAnsi="Cambria Math"/>
+                <w:i/>
+              </w:rPr>
+            </m:ctrlPr>
+          </m:sSupPr>
+          <m:e>
+            <m:r>
+              <w:rPr>
+                <w:rFonts w:ascii="Cambria Math" w:eastAsiaTheme="minorEastAsia" w:hAnsi="Cambria Math"/>
+              </w:rPr>
+              <m:t>x</m:t>
+            </m:r>
+          </m:e>
+          <m:sup>
+            <m:r>
+              <w:rPr>
+                <w:rFonts w:ascii="Cambria Math" w:eastAsiaTheme="minorEastAsia" w:hAnsi="Cambria Math"/>
+              </w:rPr>
+              <m:t>2</m:t>
+            </m:r>
+          </m:sup>
+        </m:sSup>
+        <m:r>
+          <w:rPr>
+            <w:rFonts w:ascii="Cambria Math" w:eastAsiaTheme="minorEastAsia" w:hAnsi="Cambria Math"/>
+          </w:rPr>
+          <m:t>-6x+8</m:t>
+        </m:r>
+      </m:oMath>
+      <w:r>
+        <w:rPr>
+          <w:rFonts w:eastAsiaTheme="minorEastAsia"/>
+        </w:rPr>
+        <w:t xml:space="preserve">, has an x-coordinate of </w:t>
+      </w:r>
+      <m:oMath>
+        <m:f>
+          <m:fPr>
+            <m:ctrlPr>
+              <w:rPr>
+                <w:rFonts w:ascii="Cambria Math" w:eastAsiaTheme="minorEastAsia" w:hAnsi="Cambria Math"/>
+                <w:i/>
+              </w:rPr>
+            </m:ctrlPr>
+          </m:fPr>
+          <m:num>
+            <m:r>
+              <w:rPr>
+                <w:rFonts w:ascii="Cambria Math" w:eastAsiaTheme="minorEastAsia" w:hAnsi="Cambria Math"/>
+              </w:rPr>
+              <m:t>-(-6)</m:t>
+            </m:r>
+          </m:num>
+          <m:den>
+            <m:r>
+              <w:rPr>
+                <w:rFonts w:ascii="Cambria Math" w:eastAsiaTheme="minorEastAsia" w:hAnsi="Cambria Math"/>
+              </w:rPr>
+              <m:t>2∙1</m:t>
+            </m:r>
+          </m:den>
+        </m:f>
+        <m:r>
+          <w:rPr>
+            <w:rFonts w:ascii="Cambria Math" w:eastAsiaTheme="minorEastAsia" w:hAnsi="Cambria Math"/>
+          </w:rPr>
+          <m:t>=3</m:t>
+        </m:r>
+      </m:oMath>
+      <w:r>
+        <w:rPr>
+          <w:rFonts w:eastAsiaTheme="minorEastAsia"/>
+        </w:rPr>
+        <w:t xml:space="preserve"> and a y-intercept of </w:t>
+      </w:r>
+      <m:oMath>
+        <m:r>
+          <w:rPr>
+            <w:rFonts w:ascii="Cambria Math" w:eastAsiaTheme="minorEastAsia" w:hAnsi="Cambria Math"/>
+          </w:rPr>
+          <m:t>f</m:t>
+        </m:r>
+        <m:d>
+          <m:dPr>
+            <m:ctrlPr>
+              <w:rPr>
+                <w:rFonts w:ascii="Cambria Math" w:eastAsiaTheme="minorEastAsia" w:hAnsi="Cambria Math"/>
+                <w:i/>
+              </w:rPr>
+            </m:ctrlPr>
+          </m:dPr>
+          <m:e>
+            <m:r>
+              <w:rPr>
+                <w:rFonts w:ascii="Cambria Math" w:eastAsiaTheme="minorEastAsia" w:hAnsi="Cambria Math"/>
+              </w:rPr>
+              <m:t>3</m:t>
+            </m:r>
+          </m:e>
+        </m:d>
+        <m:r>
+          <w:rPr>
+            <w:rFonts w:ascii="Cambria Math" w:eastAsiaTheme="minorEastAsia" w:hAnsi="Cambria Math"/>
+          </w:rPr>
+          <m:t>=-1</m:t>
+        </m:r>
+      </m:oMath>
+      <w:r>
+        <w:rPr>
+          <w:rFonts w:eastAsiaTheme="minorEastAsia"/>
+        </w:rPr>
+        <w:t>.</w:t>
+      </w:r>
+    </w:p>
+    <w:p>
+      <w:pPr>
+        <w:rPr>
+          <w:rFonts w:eastAsiaTheme="minorEastAsia"/>
+          <w:b/>
+          <w:bCs/>
+        </w:rPr>
+      </w:pPr>
+      <w:r>
+        <w:rPr>
+          <w:rFonts w:eastAsiaTheme="minorEastAsia"/>
+          <w:b/>
+          <w:bCs/>
+        </w:rPr>
+        <w:t>Graphing Quadratic Equations on the Graphing Calculator</w:t>
+      </w:r>
+    </w:p>
+    <w:p>
+      <w:pPr>
+        <w:rPr>
+          <w:rFonts w:eastAsiaTheme="minorEastAsia"/>
+          <w:b/>
+          <w:bCs/>
+        </w:rPr>
+      </w:pPr>
+      <w:r>
+        <w:rPr>
+          <w:rFonts w:eastAsiaTheme="minorEastAsia"/>
+          <w:b/>
+          <w:bCs/>
+        </w:rPr>
+        <w:t>Focus and Directrix of a Parabola</w:t>
+      </w:r>
+    </w:p>
+    <w:p>
+      <w:pPr>
+        <w:rPr>
+          <w:rFonts w:eastAsiaTheme="minorEastAsia"/>
+        </w:rPr>
+      </w:pPr>
+      <w:r>
+        <w:rPr>
+          <w:rFonts w:eastAsiaTheme="minorEastAsia"/>
+        </w:rPr>
+        <w:t xml:space="preserve">Every parabola has an invisible line and invisible point associated with it. The invisible line is called the </w:t>
+      </w:r>
+      <w:r>
+        <w:rPr>
+          <w:rFonts w:eastAsiaTheme="minorEastAsia"/>
+          <w:i/>
+          <w:iCs/>
+        </w:rPr>
+        <w:t>directrix</w:t>
+      </w:r>
+      <w:r>
+        <w:rPr>
+          <w:rFonts w:eastAsiaTheme="minorEastAsia"/>
+        </w:rPr>
+        <w:t xml:space="preserve">, and the invisible point is called the </w:t>
+      </w:r>
+      <w:r>
+        <w:rPr>
+          <w:rFonts w:eastAsiaTheme="minorEastAsia"/>
+          <w:i/>
+          <w:iCs/>
+        </w:rPr>
+        <w:t>focus</w:t>
+      </w:r>
+      <w:r>
+        <w:rPr>
+          <w:rFonts w:eastAsiaTheme="minorEastAsia"/>
+        </w:rPr>
+        <w:t>.</w:t>
+      </w:r>
+    </w:p>
+    <w:p>
+      <w:pPr>
+        <w:rPr>
+          <w:rFonts w:eastAsiaTheme="minorEastAsia"/>
+        </w:rPr>
+      </w:pPr>
+      <w:r>
+        <w:rPr>
+          <w:rFonts w:eastAsiaTheme="minorEastAsia"/>
+        </w:rPr>
+        <w:t>For a parabola that resembles a right-side-up “U,” the focus is a bit above the vertex. The directrix is a horizontal line below the vertex. The distance between the focus and vertex is the same as the distance between the vertex and the directrix.</w:t>
+      </w:r>
+    </w:p>
+    <w:p>
+      <w:pPr>
+        <w:rPr>
+          <w:rFonts w:eastAsiaTheme="minorEastAsia"/>
+        </w:rPr>
+      </w:pPr>
+      <w:r>
+        <w:rPr>
+          <w:rFonts w:eastAsiaTheme="minorEastAsia"/>
+        </w:rPr>
+        <w:t xml:space="preserve">For a parabola that resembles an upside-down “U,” the focus is a bit below the vertex and the directrix is a bit above. </w:t>
+      </w:r>
+      <w:proofErr w:type="gramStart"/>
+      <w:r>
+        <w:rPr>
+          <w:rFonts w:eastAsiaTheme="minorEastAsia"/>
+        </w:rPr>
+        <w:t>Again</w:t>
+      </w:r>
+      <w:proofErr w:type="gramEnd"/>
+      <w:r>
+        <w:rPr>
+          <w:rFonts w:eastAsiaTheme="minorEastAsia"/>
+        </w:rPr>
+        <w:t xml:space="preserve"> the distance between the focus and vertex is the same as the distance between the vertex and the directrix.</w:t>
+      </w:r>
+    </w:p>
+    <w:p>
+      <w:pPr>
+        <w:rPr>
+          <w:rFonts w:eastAsiaTheme="minorEastAsia"/>
+          <w:b/>
+          <w:bCs/>
+        </w:rPr>
+      </w:pPr>
+      <w:r>
+        <w:rPr>
+          <w:rFonts w:eastAsiaTheme="minorEastAsia"/>
+          <w:b/>
+          <w:bCs/>
+        </w:rPr>
+        <w:br w:type="column"/>
+      </w:r>
+      <w:r>
+        <w:rPr>
+          <w:rFonts w:eastAsiaTheme="minorEastAsia"/>
+          <w:b/>
+          <w:bCs/>
+        </w:rPr>
+        <w:lastRenderedPageBreak/>
+        <w:t>Math Facts</w:t>
+      </w:r>
+    </w:p>
+    <w:p>
+      <w:pPr>
+        <w:rPr>
+          <w:rFonts w:eastAsiaTheme="minorEastAsia"/>
+        </w:rPr>
+      </w:pPr>
+      <w:r>
+        <w:rPr>
+          <w:rFonts w:eastAsiaTheme="minorEastAsia"/>
+        </w:rPr>
+        <w:t xml:space="preserve">The distance between the vertex and the focus is the same as the distance between the vertex and the directrix. If the parabola is defined as </w:t>
+      </w:r>
+      <w:r>
+        <w:rPr>
+          <w:rFonts w:eastAsiaTheme="minorEastAsia"/>
+        </w:rPr>
+        <w:br/>
+      </w:r>
+      <m:oMath>
+        <m:r>
+          <w:rPr>
+            <w:rFonts w:ascii="Cambria Math" w:eastAsiaTheme="minorEastAsia" w:hAnsi="Cambria Math"/>
+          </w:rPr>
+          <m:t>y=</m:t>
+        </m:r>
+        <m:sSup>
+          <m:sSupPr>
+            <m:ctrlPr>
+              <w:rPr>
+                <w:rFonts w:ascii="Cambria Math" w:eastAsiaTheme="minorEastAsia" w:hAnsi="Cambria Math"/>
+                <w:i/>
+              </w:rPr>
+            </m:ctrlPr>
+          </m:sSupPr>
+          <m:e>
+            <m:r>
+              <w:rPr>
+                <w:rFonts w:ascii="Cambria Math" w:eastAsiaTheme="minorEastAsia" w:hAnsi="Cambria Math"/>
+              </w:rPr>
+              <m:t>ax</m:t>
+            </m:r>
+          </m:e>
+          <m:sup>
+            <m:r>
+              <w:rPr>
+                <w:rFonts w:ascii="Cambria Math" w:eastAsiaTheme="minorEastAsia" w:hAnsi="Cambria Math"/>
+              </w:rPr>
+              <m:t>2</m:t>
+            </m:r>
+          </m:sup>
+        </m:sSup>
+        <m:r>
+          <w:rPr>
+            <w:rFonts w:ascii="Cambria Math" w:eastAsiaTheme="minorEastAsia" w:hAnsi="Cambria Math"/>
+          </w:rPr>
+          <m:t>+bx+c</m:t>
+        </m:r>
+      </m:oMath>
+      <w:r>
+        <w:rPr>
+          <w:rFonts w:eastAsiaTheme="minorEastAsia"/>
+        </w:rPr>
+        <w:t xml:space="preserve"> or as </w:t>
+      </w:r>
+      <m:oMath>
+        <m:r>
+          <w:rPr>
+            <w:rFonts w:ascii="Cambria Math" w:eastAsiaTheme="minorEastAsia" w:hAnsi="Cambria Math"/>
+          </w:rPr>
+          <m:t>y=a</m:t>
+        </m:r>
+        <m:sSup>
+          <m:sSupPr>
+            <m:ctrlPr>
+              <w:rPr>
+                <w:rFonts w:ascii="Cambria Math" w:eastAsiaTheme="minorEastAsia" w:hAnsi="Cambria Math"/>
+                <w:i/>
+              </w:rPr>
+            </m:ctrlPr>
+          </m:sSupPr>
+          <m:e>
+            <m:r>
+              <w:rPr>
+                <w:rFonts w:ascii="Cambria Math" w:eastAsiaTheme="minorEastAsia" w:hAnsi="Cambria Math"/>
+              </w:rPr>
+              <m:t>(x-h)</m:t>
+            </m:r>
+          </m:e>
+          <m:sup>
+            <m:r>
+              <w:rPr>
+                <w:rFonts w:ascii="Cambria Math" w:eastAsiaTheme="minorEastAsia" w:hAnsi="Cambria Math"/>
+              </w:rPr>
+              <m:t>2</m:t>
+            </m:r>
+          </m:sup>
+        </m:sSup>
+        <m:r>
+          <w:rPr>
+            <w:rFonts w:ascii="Cambria Math" w:eastAsiaTheme="minorEastAsia" w:hAnsi="Cambria Math"/>
+          </w:rPr>
+          <m:t>+k</m:t>
+        </m:r>
+      </m:oMath>
+      <w:r>
+        <w:rPr>
+          <w:rFonts w:eastAsiaTheme="minorEastAsia"/>
+        </w:rPr>
+        <w:t xml:space="preserve">, that distance is equal to </w:t>
+      </w:r>
+      <m:oMath>
+        <m:f>
+          <m:fPr>
+            <m:ctrlPr>
+              <w:rPr>
+                <w:rFonts w:ascii="Cambria Math" w:eastAsiaTheme="minorEastAsia" w:hAnsi="Cambria Math"/>
+                <w:i/>
+              </w:rPr>
+            </m:ctrlPr>
+          </m:fPr>
+          <m:num>
+            <m:r>
+              <w:rPr>
+                <w:rFonts w:ascii="Cambria Math" w:eastAsiaTheme="minorEastAsia" w:hAnsi="Cambria Math"/>
+              </w:rPr>
+              <m:t>1</m:t>
+            </m:r>
+          </m:num>
+          <m:den>
+            <m:r>
+              <w:rPr>
+                <w:rFonts w:ascii="Cambria Math" w:eastAsiaTheme="minorEastAsia" w:hAnsi="Cambria Math"/>
+              </w:rPr>
+              <m:t>4a</m:t>
+            </m:r>
+          </m:den>
+        </m:f>
+      </m:oMath>
+      <w:r>
+        <w:rPr>
+          <w:rFonts w:eastAsiaTheme="minorEastAsia"/>
+        </w:rPr>
+        <w:t xml:space="preserve"> and is usually denoted by the variable p.</w:t>
+      </w:r>
+    </w:p>
+    <w:p>
+      <w:pPr>
+        <w:rPr>
+          <w:rFonts w:eastAsiaTheme="minorEastAsia"/>
+        </w:rPr>
+      </w:pPr>
+      <w:r>
+        <w:rPr>
+          <w:rFonts w:eastAsiaTheme="minorEastAsia"/>
+        </w:rPr>
+        <w:t xml:space="preserve">For the parabola </w:t>
+      </w:r>
+      <m:oMath>
+        <m:r>
+          <w:rPr>
+            <w:rFonts w:ascii="Cambria Math" w:eastAsiaTheme="minorEastAsia" w:hAnsi="Cambria Math"/>
+          </w:rPr>
+          <m:t>y=</m:t>
+        </m:r>
+        <m:f>
+          <m:fPr>
+            <m:ctrlPr>
+              <w:rPr>
+                <w:rFonts w:ascii="Cambria Math" w:eastAsiaTheme="minorEastAsia" w:hAnsi="Cambria Math"/>
+                <w:i/>
+              </w:rPr>
+            </m:ctrlPr>
+          </m:fPr>
+          <m:num>
+            <m:r>
+              <w:rPr>
+                <w:rFonts w:ascii="Cambria Math" w:eastAsiaTheme="minorEastAsia" w:hAnsi="Cambria Math"/>
+              </w:rPr>
+              <m:t>1</m:t>
+            </m:r>
+          </m:num>
+          <m:den>
+            <m:r>
+              <w:rPr>
+                <w:rFonts w:ascii="Cambria Math" w:eastAsiaTheme="minorEastAsia" w:hAnsi="Cambria Math"/>
+              </w:rPr>
+              <m:t>4</m:t>
+            </m:r>
+          </m:den>
+        </m:f>
+        <m:sSup>
+          <m:sSupPr>
+            <m:ctrlPr>
+              <w:rPr>
+                <w:rFonts w:ascii="Cambria Math" w:eastAsiaTheme="minorEastAsia" w:hAnsi="Cambria Math"/>
+                <w:i/>
+              </w:rPr>
+            </m:ctrlPr>
+          </m:sSupPr>
+          <m:e>
+            <m:r>
+              <w:rPr>
+                <w:rFonts w:ascii="Cambria Math" w:eastAsiaTheme="minorEastAsia" w:hAnsi="Cambria Math"/>
+              </w:rPr>
+              <m:t>x</m:t>
+            </m:r>
+          </m:e>
+          <m:sup>
+            <m:r>
+              <w:rPr>
+                <w:rFonts w:ascii="Cambria Math" w:eastAsiaTheme="minorEastAsia" w:hAnsi="Cambria Math"/>
+              </w:rPr>
+              <m:t>2</m:t>
+            </m:r>
+          </m:sup>
+        </m:sSup>
+      </m:oMath>
+      <w:r>
+        <w:rPr>
+          <w:rFonts w:eastAsiaTheme="minorEastAsia"/>
+        </w:rPr>
+        <w:t xml:space="preserve">, the value of p is </w:t>
+      </w:r>
+      <w:r>
+        <w:rPr>
+          <w:rFonts w:eastAsiaTheme="minorEastAsia"/>
+        </w:rPr>
+        <w:br/>
+      </w:r>
+      <m:oMath>
+        <m:f>
+          <m:fPr>
+            <m:ctrlPr>
+              <w:rPr>
+                <w:rFonts w:ascii="Cambria Math" w:eastAsiaTheme="minorEastAsia" w:hAnsi="Cambria Math"/>
+                <w:i/>
+              </w:rPr>
+            </m:ctrlPr>
+          </m:fPr>
+          <m:num>
+            <m:r>
+              <w:rPr>
+                <w:rFonts w:ascii="Cambria Math" w:eastAsiaTheme="minorEastAsia" w:hAnsi="Cambria Math"/>
+              </w:rPr>
+              <m:t>1</m:t>
+            </m:r>
+          </m:num>
+          <m:den>
+            <m:r>
+              <w:rPr>
+                <w:rFonts w:ascii="Cambria Math" w:eastAsiaTheme="minorEastAsia" w:hAnsi="Cambria Math"/>
+              </w:rPr>
+              <m:t>4∙</m:t>
+            </m:r>
+            <m:f>
+              <m:fPr>
+                <m:ctrlPr>
+                  <w:rPr>
+                    <w:rFonts w:ascii="Cambria Math" w:eastAsiaTheme="minorEastAsia" w:hAnsi="Cambria Math"/>
+                    <w:i/>
+                  </w:rPr>
+                </m:ctrlPr>
+              </m:fPr>
+              <m:num>
+                <m:r>
+                  <w:rPr>
+                    <w:rFonts w:ascii="Cambria Math" w:eastAsiaTheme="minorEastAsia" w:hAnsi="Cambria Math"/>
+                  </w:rPr>
+                  <m:t>1</m:t>
+                </m:r>
+              </m:num>
+              <m:den>
+                <m:r>
+                  <w:rPr>
+                    <w:rFonts w:ascii="Cambria Math" w:eastAsiaTheme="minorEastAsia" w:hAnsi="Cambria Math"/>
+                  </w:rPr>
+                  <m:t>4</m:t>
+                </m:r>
+              </m:den>
+            </m:f>
+          </m:den>
+        </m:f>
+        <m:r>
+          <w:rPr>
+            <w:rFonts w:ascii="Cambria Math" w:eastAsiaTheme="minorEastAsia" w:hAnsi="Cambria Math"/>
+          </w:rPr>
+          <m:t>=</m:t>
+        </m:r>
+        <m:f>
+          <m:fPr>
+            <m:ctrlPr>
+              <w:rPr>
+                <w:rFonts w:ascii="Cambria Math" w:eastAsiaTheme="minorEastAsia" w:hAnsi="Cambria Math"/>
+                <w:i/>
+              </w:rPr>
+            </m:ctrlPr>
+          </m:fPr>
+          <m:num>
+            <m:r>
+              <w:rPr>
+                <w:rFonts w:ascii="Cambria Math" w:eastAsiaTheme="minorEastAsia" w:hAnsi="Cambria Math"/>
+              </w:rPr>
+              <m:t>1</m:t>
+            </m:r>
+          </m:num>
+          <m:den>
+            <m:r>
+              <w:rPr>
+                <w:rFonts w:ascii="Cambria Math" w:eastAsiaTheme="minorEastAsia" w:hAnsi="Cambria Math"/>
+              </w:rPr>
+              <m:t>1</m:t>
+            </m:r>
+          </m:den>
+        </m:f>
+        <m:r>
+          <w:rPr>
+            <w:rFonts w:ascii="Cambria Math" w:eastAsiaTheme="minorEastAsia" w:hAnsi="Cambria Math"/>
+          </w:rPr>
+          <m:t>=1</m:t>
+        </m:r>
+      </m:oMath>
+      <w:r>
+        <w:rPr>
+          <w:rFonts w:eastAsiaTheme="minorEastAsia"/>
+        </w:rPr>
+        <w:t xml:space="preserve">. </w:t>
+      </w:r>
+      <w:proofErr w:type="gramStart"/>
+      <w:r>
+        <w:rPr>
+          <w:rFonts w:eastAsiaTheme="minorEastAsia"/>
+        </w:rPr>
+        <w:t>So</w:t>
+      </w:r>
+      <w:proofErr w:type="gramEnd"/>
+      <w:r>
+        <w:rPr>
+          <w:rFonts w:eastAsiaTheme="minorEastAsia"/>
+        </w:rPr>
+        <w:t xml:space="preserve"> the focus is a point located 1 unit above the vertex, at (0, 1). The directrix is a horizontal line located 1 unit below the vertex, at </w:t>
+      </w:r>
+      <m:oMath>
+        <m:r>
+          <w:rPr>
+            <w:rFonts w:ascii="Cambria Math" w:eastAsiaTheme="minorEastAsia" w:hAnsi="Cambria Math"/>
+          </w:rPr>
+          <m:t>y=-1</m:t>
+        </m:r>
+      </m:oMath>
+      <w:r>
+        <w:rPr>
+          <w:rFonts w:eastAsiaTheme="minorEastAsia"/>
+        </w:rPr>
+        <w:t>.</w:t>
+      </w:r>
+    </w:p>
+    <w:p>
+      <w:pPr>
+        <w:jc w:val="center"/>
+        <w:rPr>
+          <w:rFonts w:eastAsiaTheme="minorEastAsia"/>
+        </w:rPr>
+      </w:pPr>
+      <w:r>
+        <w:rPr>
+          <w:noProof/>
+        </w:rPr>
+        <w:drawing>
+          <wp:inline distT="0" distB="0" distL="0" distR="0" wp14:anchorId="361CF99D" wp14:editId="5CE09A30">
+            <wp:extent cx="749808" cy="621792"/>
+            <wp:effectExtent l="0" t="0" r="0" b="6985"/>
+            <wp:docPr id="441618983" name="Picture 1" descr="A screenshot of a cell phone&#10;&#10;AI-generated content may be incorrect."/>
+            <wp:cNvGraphicFramePr>
+              <a:graphicFrameLocks xmlns:a="http://schemas.openxmlformats.org/drawingml/2006/main" noChangeAspect="1"/>
+            </wp:cNvGraphicFramePr>
+            <a:graphic xmlns:a="http://schemas.openxmlformats.org/drawingml/2006/main">
+              <a:graphicData uri="http://schemas.openxmlformats.org/drawingml/2006/picture">
+                <pic:pic xmlns:pic="http://schemas.openxmlformats.org/drawingml/2006/picture">
+                  <pic:nvPicPr>
+                    <pic:cNvPr id="441618983" name="Picture 1" descr="A screenshot of a cell phone&#10;&#10;AI-generated content may be incorrect."/>
+                    <pic:cNvPicPr/>
+                  </pic:nvPicPr>
+                  <pic:blipFill>
+                    <a:blip r:embed="rId10"/>
+                    <a:stretch>
+                      <a:fillRect/>
+                    </a:stretch>
+                  </pic:blipFill>
+                  <pic:spPr>
+                    <a:xfrm>
+                      <a:off x="0" y="0"/>
+                      <a:ext cx="749808" cy="621792"/>
+                    </a:xfrm>
+                    <a:prstGeom prst="rect">
+                      <a:avLst/>
+                    </a:prstGeom>
+                  </pic:spPr>
+                </pic:pic>
+              </a:graphicData>
+            </a:graphic>
+          </wp:inline>
+        </w:drawing>
+      </w:r>
+    </w:p>
+    <w:p>
+      <w:pPr>
+        <w:jc w:val="center"/>
+        <w:rPr>
+          <w:rFonts w:eastAsiaTheme="minorEastAsia"/>
+        </w:rPr>
+      </w:pPr>
+      <w:r>
+        <w:rPr>
+          <w:rFonts w:eastAsiaTheme="minorEastAsia"/>
+          <w:noProof/>
+        </w:rPr>
+        <w:drawing>
+          <wp:inline distT="0" distB="0" distL="0" distR="0" wp14:anchorId="7CCD7A37" wp14:editId="2F880B84">
+            <wp:extent cx="1225296" cy="1709928"/>
+            <wp:effectExtent l="0" t="0" r="0" b="5080"/>
+            <wp:docPr id="1944965799" name="Picture 1"/>
+            <wp:cNvGraphicFramePr>
+              <a:graphicFrameLocks xmlns:a="http://schemas.openxmlformats.org/drawingml/2006/main" noChangeAspect="1"/>
+            </wp:cNvGraphicFramePr>
+            <a:graphic xmlns:a="http://schemas.openxmlformats.org/drawingml/2006/main">
+              <a:graphicData uri="http://schemas.openxmlformats.org/drawingml/2006/picture">
+                <pic:pic xmlns:pic="http://schemas.openxmlformats.org/drawingml/2006/picture">
+                  <pic:nvPicPr>
+                    <pic:cNvPr id="0" name="Picture 1"/>
+                    <pic:cNvPicPr>
+                      <a:picLocks noChangeAspect="1" noChangeArrowheads="1"/>
+                    </pic:cNvPicPr>
+                  </pic:nvPicPr>
+                  <pic:blipFill>
+                    <a:blip r:embed="rId11" cstate="print">
+                      <a:extLst>
+                        <a:ext uri="{28A0092B-C50C-407E-A947-70E740481C1C}">
+                          <a14:useLocalDpi xmlns:a14="http://schemas.microsoft.com/office/drawing/2010/main" val="0"/>
+                        </a:ext>
+                      </a:extLst>
+                    </a:blip>
+                    <a:srcRect/>
+                    <a:stretch>
+                      <a:fillRect/>
+                    </a:stretch>
+                  </pic:blipFill>
+                  <pic:spPr bwMode="auto">
+                    <a:xfrm>
+                      <a:off x="0" y="0"/>
+                      <a:ext cx="1225296" cy="1709928"/>
+                    </a:xfrm>
+                    <a:prstGeom prst="rect">
+                      <a:avLst/>
+                    </a:prstGeom>
+                    <a:noFill/>
+                    <a:ln>
+                      <a:noFill/>
+                    </a:ln>
+                  </pic:spPr>
+                </pic:pic>
+              </a:graphicData>
+            </a:graphic>
+          </wp:inline>
+        </w:drawing>
+      </w:r>
+    </w:p>
+    <w:p>
+      <w:pPr>
+        <w:rPr>
+          <w:rFonts w:eastAsiaTheme="minorEastAsia"/>
+          <w:b/>
+          <w:bCs/>
+        </w:rPr>
+      </w:pPr>
+      <w:r>
+        <w:rPr>
+          <w:rFonts w:eastAsiaTheme="minorEastAsia"/>
+          <w:b/>
+          <w:bCs/>
+        </w:rPr>
+        <w:t>Math Facts</w:t>
+      </w:r>
+    </w:p>
+    <w:p>
+      <w:pPr>
+        <w:rPr>
+          <w:rFonts w:eastAsiaTheme="minorEastAsia"/>
+        </w:rPr>
+      </w:pPr>
+      <w:r>
+        <w:rPr>
+          <w:rFonts w:eastAsiaTheme="minorEastAsia"/>
+        </w:rPr>
+        <w:t xml:space="preserve">If the vertex of a parabola is at (h, k), the focus is at (h, k + p), and the directrix is at y = k – p, where </w:t>
+      </w:r>
+      <w:r>
+        <w:rPr>
+          <w:rFonts w:eastAsiaTheme="minorEastAsia"/>
+        </w:rPr>
+        <w:br/>
+      </w:r>
+      <m:oMath>
+        <m:r>
+          <w:rPr>
+            <w:rFonts w:ascii="Cambria Math" w:eastAsiaTheme="minorEastAsia" w:hAnsi="Cambria Math"/>
+          </w:rPr>
+          <m:t>p=</m:t>
+        </m:r>
+        <m:f>
+          <m:fPr>
+            <m:ctrlPr>
+              <w:rPr>
+                <w:rFonts w:ascii="Cambria Math" w:eastAsiaTheme="minorEastAsia" w:hAnsi="Cambria Math"/>
+                <w:i/>
+              </w:rPr>
+            </m:ctrlPr>
+          </m:fPr>
+          <m:num>
+            <m:r>
+              <w:rPr>
+                <w:rFonts w:ascii="Cambria Math" w:eastAsiaTheme="minorEastAsia" w:hAnsi="Cambria Math"/>
+              </w:rPr>
+              <m:t>1</m:t>
+            </m:r>
+          </m:num>
+          <m:den>
+            <m:r>
+              <w:rPr>
+                <w:rFonts w:ascii="Cambria Math" w:eastAsiaTheme="minorEastAsia" w:hAnsi="Cambria Math"/>
+              </w:rPr>
+              <m:t>4a</m:t>
+            </m:r>
+          </m:den>
+        </m:f>
+      </m:oMath>
+      <w:r>
+        <w:rPr>
+          <w:rFonts w:eastAsiaTheme="minorEastAsia"/>
+        </w:rPr>
+        <w:t>.</w:t>
+      </w:r>
+    </w:p>
+    <w:p>
+      <w:pPr>
+        <w:rPr>
+          <w:rFonts w:eastAsiaTheme="minorEastAsia"/>
+        </w:rPr>
+      </w:pPr>
+    </w:p>
+    <w:p>
+      <w:pPr>
+        <w:rPr>
+          <w:rFonts w:eastAsiaTheme="minorEastAsia"/>
+        </w:rPr>
+      </w:pPr>
+    </w:p>
+    <w:p/>
     <w:sectPr>
       <w:type w:val="continuous"/>
       <w:pgSz w:w="12240" w:h="15840"/>
@@ -24288,4 +27129,16 @@
     </a:ext>
   </a:extLst>
 </a:theme>
+</file>
+
+<file path=customXml/item1.xml><?xml version="1.0" encoding="utf-8"?>
+<b:Sources xmlns:b="http://schemas.openxmlformats.org/officeDocument/2006/bibliography" xmlns="http://schemas.openxmlformats.org/officeDocument/2006/bibliography" SelectedStyle="\APASixthEditionOfficeOnline.xsl" StyleName="APA" Version="6"/>
+</file>
+
+<file path=customXml/itemProps1.xml><?xml version="1.0" encoding="utf-8"?>
+<ds:datastoreItem xmlns:ds="http://schemas.openxmlformats.org/officeDocument/2006/customXml" ds:itemID="{259F9D4F-EDE6-44F7-8A7B-5420DCD69B20}">
+  <ds:schemaRefs>
+    <ds:schemaRef ds:uri="http://schemas.openxmlformats.org/officeDocument/2006/bibliography"/>
+  </ds:schemaRefs>
+</ds:datastoreItem>
 </file>
</xml_diff>

<commit_message>
Algebra 2 - Chapter 1: Polynomial Expressions and Equations - 1.5 Quadratic Graphs - Check Your Understanding of Section 1.5 - B. Show how you arrived at your answers.
</commit_message>
<xml_diff>
--- a/Algebra-2/ch01/Algebra 2 - Chapter 1.docx
+++ b/Algebra-2/ch01/Algebra 2 - Chapter 1.docx
@@ -5284,15 +5284,32 @@
       </w:r>
     </w:p>
     <w:p>
+      <w:proofErr w:type="gramStart"/>
       <w:r>
         <w:rPr>
           <w:i/>
           <w:iCs/>
         </w:rPr>
-        <w:t>Greatest common factor</w:t>
-      </w:r>
-      <w:r>
-        <w:t xml:space="preserve"> factoring is the first type of factoring you should always try. If all the terms of a polynomial have a common factor, that common factor can be “factored out.” Often, the only common factor is 1, in which case this type of factoring is not useful.</w:t>
+        <w:t>Greatest</w:t>
+      </w:r>
+      <w:proofErr w:type="gramEnd"/>
+      <w:r>
+        <w:rPr>
+          <w:i/>
+          <w:iCs/>
+        </w:rPr>
+        <w:t xml:space="preserve"> common factor</w:t>
+      </w:r>
+      <w:r>
+        <w:t xml:space="preserve"> </w:t>
+      </w:r>
+      <w:proofErr w:type="gramStart"/>
+      <w:r>
+        <w:t>factoring</w:t>
+      </w:r>
+      <w:proofErr w:type="gramEnd"/>
+      <w:r>
+        <w:t xml:space="preserve"> is the first type of factoring you should always try. If all the terms of a polynomial have a common factor, that common factor can be “factored out.” Often, the only common factor is 1, in which case this type of factoring is not useful.</w:t>
       </w:r>
     </w:p>
     <w:p>
@@ -6349,7 +6366,21 @@
         <w:rPr>
           <w:rFonts w:eastAsiaTheme="minorEastAsia"/>
         </w:rPr>
-        <w:t xml:space="preserve">At this point, notice that both of the terms have a factor of </w:t>
+        <w:t xml:space="preserve">At this point, notice that </w:t>
+      </w:r>
+      <w:proofErr w:type="gramStart"/>
+      <w:r>
+        <w:rPr>
+          <w:rFonts w:eastAsiaTheme="minorEastAsia"/>
+        </w:rPr>
+        <w:t>both of the terms</w:t>
+      </w:r>
+      <w:proofErr w:type="gramEnd"/>
+      <w:r>
+        <w:rPr>
+          <w:rFonts w:eastAsiaTheme="minorEastAsia"/>
+        </w:rPr>
+        <w:t xml:space="preserve"> have a factor of </w:t>
       </w:r>
       <m:oMath>
         <m:d>
@@ -10972,7 +11003,49 @@
           <w:rFonts w:eastAsiaTheme="minorEastAsia"/>
         </w:rPr>
         <w:br/>
-        <w:t>(3*3*3)+(3*3)-(9*3)+5 = 27+9-27+5 = 14</w:t>
+        <w:t>(3*3*</w:t>
+      </w:r>
+      <w:proofErr w:type="gramStart"/>
+      <w:r>
+        <w:rPr>
+          <w:rFonts w:eastAsiaTheme="minorEastAsia"/>
+        </w:rPr>
+        <w:t>3)+(</w:t>
+      </w:r>
+      <w:proofErr w:type="gramEnd"/>
+      <w:r>
+        <w:rPr>
+          <w:rFonts w:eastAsiaTheme="minorEastAsia"/>
+        </w:rPr>
+        <w:t>3*</w:t>
+      </w:r>
+      <w:proofErr w:type="gramStart"/>
+      <w:r>
+        <w:rPr>
+          <w:rFonts w:eastAsiaTheme="minorEastAsia"/>
+        </w:rPr>
+        <w:t>3)-(</w:t>
+      </w:r>
+      <w:proofErr w:type="gramEnd"/>
+      <w:r>
+        <w:rPr>
+          <w:rFonts w:eastAsiaTheme="minorEastAsia"/>
+        </w:rPr>
+        <w:t>9*</w:t>
+      </w:r>
+      <w:proofErr w:type="gramStart"/>
+      <w:r>
+        <w:rPr>
+          <w:rFonts w:eastAsiaTheme="minorEastAsia"/>
+        </w:rPr>
+        <w:t>3)+</w:t>
+      </w:r>
+      <w:proofErr w:type="gramEnd"/>
+      <w:r>
+        <w:rPr>
+          <w:rFonts w:eastAsiaTheme="minorEastAsia"/>
+        </w:rPr>
+        <w:t>5 = 27+9-27+5 = 14</w:t>
       </w:r>
     </w:p>
     <w:p>
@@ -13779,7 +13852,20 @@
           <w:rFonts w:eastAsiaTheme="minorEastAsia"/>
         </w:rPr>
         <w:br/>
-        <w:t>f(4)</w:t>
+      </w:r>
+      <w:proofErr w:type="gramStart"/>
+      <w:r>
+        <w:rPr>
+          <w:rFonts w:eastAsiaTheme="minorEastAsia"/>
+        </w:rPr>
+        <w:t>f(</w:t>
+      </w:r>
+      <w:proofErr w:type="gramEnd"/>
+      <w:r>
+        <w:rPr>
+          <w:rFonts w:eastAsiaTheme="minorEastAsia"/>
+        </w:rPr>
+        <w:t>4)</w:t>
       </w:r>
       <w:r>
         <w:rPr>
@@ -15612,7 +15698,35 @@
         <w:rPr>
           <w:rFonts w:eastAsiaTheme="minorEastAsia"/>
         </w:rPr>
-        <w:t>Not all quadratic polynomials factor. If one does an equation where there is a zero on the right-hand side of the equal sign, the solution set can be found very quickly.</w:t>
+        <w:t xml:space="preserve">Not all quadratic polynomials </w:t>
+      </w:r>
+      <w:proofErr w:type="gramStart"/>
+      <w:r>
+        <w:rPr>
+          <w:rFonts w:eastAsiaTheme="minorEastAsia"/>
+        </w:rPr>
+        <w:t>factor</w:t>
+      </w:r>
+      <w:proofErr w:type="gramEnd"/>
+      <w:r>
+        <w:rPr>
+          <w:rFonts w:eastAsiaTheme="minorEastAsia"/>
+        </w:rPr>
+        <w:t xml:space="preserve">. If one does an equation where there is a zero on the right-hand side of the equal sign, the </w:t>
+      </w:r>
+      <w:proofErr w:type="gramStart"/>
+      <w:r>
+        <w:rPr>
+          <w:rFonts w:eastAsiaTheme="minorEastAsia"/>
+        </w:rPr>
+        <w:t>solution set</w:t>
+      </w:r>
+      <w:proofErr w:type="gramEnd"/>
+      <w:r>
+        <w:rPr>
+          <w:rFonts w:eastAsiaTheme="minorEastAsia"/>
+        </w:rPr>
+        <w:t xml:space="preserve"> can be found very quickly.</w:t>
       </w:r>
     </w:p>
     <w:p>
@@ -16044,7 +16158,25 @@
           <w:b/>
           <w:bCs/>
         </w:rPr>
-        <w:t>(2) {4, -4}</w:t>
+        <w:t>(</w:t>
+      </w:r>
+      <w:proofErr w:type="gramStart"/>
+      <w:r>
+        <w:rPr>
+          <w:rFonts w:eastAsiaTheme="minorEastAsia"/>
+          <w:b/>
+          <w:bCs/>
+        </w:rPr>
+        <w:t>2) {</w:t>
+      </w:r>
+      <w:proofErr w:type="gramEnd"/>
+      <w:r>
+        <w:rPr>
+          <w:rFonts w:eastAsiaTheme="minorEastAsia"/>
+          <w:b/>
+          <w:bCs/>
+        </w:rPr>
+        <w:t>4, -4}</w:t>
       </w:r>
     </w:p>
     <w:p>
@@ -16133,7 +16265,25 @@
           <w:b/>
           <w:bCs/>
         </w:rPr>
-        <w:t>(1) {4, 7}</w:t>
+        <w:t>(</w:t>
+      </w:r>
+      <w:proofErr w:type="gramStart"/>
+      <w:r>
+        <w:rPr>
+          <w:rFonts w:eastAsiaTheme="minorEastAsia"/>
+          <w:b/>
+          <w:bCs/>
+        </w:rPr>
+        <w:t>1) {</w:t>
+      </w:r>
+      <w:proofErr w:type="gramEnd"/>
+      <w:r>
+        <w:rPr>
+          <w:rFonts w:eastAsiaTheme="minorEastAsia"/>
+          <w:b/>
+          <w:bCs/>
+        </w:rPr>
+        <w:t>4, 7}</w:t>
       </w:r>
     </w:p>
     <w:p>
@@ -16222,7 +16372,25 @@
           <w:b/>
           <w:bCs/>
         </w:rPr>
-        <w:t>(4) {3, -9}</w:t>
+        <w:t>(</w:t>
+      </w:r>
+      <w:proofErr w:type="gramStart"/>
+      <w:r>
+        <w:rPr>
+          <w:rFonts w:eastAsiaTheme="minorEastAsia"/>
+          <w:b/>
+          <w:bCs/>
+        </w:rPr>
+        <w:t>4) {</w:t>
+      </w:r>
+      <w:proofErr w:type="gramEnd"/>
+      <w:r>
+        <w:rPr>
+          <w:rFonts w:eastAsiaTheme="minorEastAsia"/>
+          <w:b/>
+          <w:bCs/>
+        </w:rPr>
+        <w:t>3, -9}</w:t>
       </w:r>
     </w:p>
     <w:p>
@@ -18316,17 +18484,45 @@
           <w:b/>
           <w:bCs/>
         </w:rPr>
-        <w:t xml:space="preserve">Both Lila and Skylar are right, as both approaches leads to the solution set of </w:t>
-      </w:r>
+        <w:t xml:space="preserve">Both Lila and Skylar are right, as both approaches </w:t>
+      </w:r>
+      <w:proofErr w:type="gramStart"/>
       <w:r>
         <w:rPr>
           <w:rFonts w:eastAsiaTheme="minorEastAsia"/>
           <w:b/>
           <w:bCs/>
         </w:rPr>
+        <w:t>leads</w:t>
+      </w:r>
+      <w:proofErr w:type="gramEnd"/>
+      <w:r>
+        <w:rPr>
+          <w:rFonts w:eastAsiaTheme="minorEastAsia"/>
+          <w:b/>
+          <w:bCs/>
+        </w:rPr>
+        <w:t xml:space="preserve"> to the solution set of </w:t>
+      </w:r>
+      <w:r>
+        <w:rPr>
+          <w:rFonts w:eastAsiaTheme="minorEastAsia"/>
+          <w:b/>
+          <w:bCs/>
+        </w:rPr>
         <w:br/>
-        <w:t>{5, -5}.</w:t>
-      </w:r>
+        <w:t>{5, -</w:t>
+      </w:r>
+      <w:proofErr w:type="gramStart"/>
+      <w:r>
+        <w:rPr>
+          <w:rFonts w:eastAsiaTheme="minorEastAsia"/>
+          <w:b/>
+          <w:bCs/>
+        </w:rPr>
+        <w:t>5}.</w:t>
+      </w:r>
+      <w:proofErr w:type="gramEnd"/>
     </w:p>
     <w:p>
       <w:pPr>
@@ -20057,7 +20253,21 @@
         <w:rPr>
           <w:rFonts w:eastAsiaTheme="minorEastAsia"/>
         </w:rPr>
-        <w:t xml:space="preserve"> Ordered pairs include: (0,0), (1,1), (2,4),(3,9), (-1,1), (-2,4), and (-3,9).</w:t>
+        <w:t xml:space="preserve"> Ordered pairs include: (0,0), (1,1), (2,4</w:t>
+      </w:r>
+      <w:proofErr w:type="gramStart"/>
+      <w:r>
+        <w:rPr>
+          <w:rFonts w:eastAsiaTheme="minorEastAsia"/>
+        </w:rPr>
+        <w:t>),(</w:t>
+      </w:r>
+      <w:proofErr w:type="gramEnd"/>
+      <w:r>
+        <w:rPr>
+          <w:rFonts w:eastAsiaTheme="minorEastAsia"/>
+        </w:rPr>
+        <w:t>3,9), (-1,1), (-2,4), and (-3,9).</w:t>
       </w:r>
     </w:p>
     <w:p>
@@ -20226,7 +20436,16 @@
           <w:b/>
           <w:bCs/>
         </w:rPr>
-        <w:t xml:space="preserve">Changing the </w:t>
+        <w:t xml:space="preserve">Changing </w:t>
+      </w:r>
+      <w:proofErr w:type="gramStart"/>
+      <w:r>
+        <w:rPr>
+          <w:rFonts w:eastAsiaTheme="minorEastAsia"/>
+          <w:b/>
+          <w:bCs/>
+        </w:rPr>
+        <w:t xml:space="preserve">the </w:t>
       </w:r>
       <w:r>
         <w:rPr>
@@ -20238,6 +20457,7 @@
         </w:rPr>
         <w:t>a</w:t>
       </w:r>
+      <w:proofErr w:type="gramEnd"/>
       <w:r>
         <w:rPr>
           <w:rFonts w:eastAsiaTheme="minorEastAsia"/>
@@ -21137,7 +21357,21 @@
         <w:rPr>
           <w:rFonts w:eastAsiaTheme="minorEastAsia"/>
         </w:rPr>
-        <w:t xml:space="preserve">Vertex form is related to graphs of transformed functions. The equation  function </w:t>
+        <w:t xml:space="preserve">Vertex form is related to graphs of transformed functions. The </w:t>
+      </w:r>
+      <w:proofErr w:type="gramStart"/>
+      <w:r>
+        <w:rPr>
+          <w:rFonts w:eastAsiaTheme="minorEastAsia"/>
+        </w:rPr>
+        <w:t>equation  function</w:t>
+      </w:r>
+      <w:proofErr w:type="gramEnd"/>
+      <w:r>
+        <w:rPr>
+          <w:rFonts w:eastAsiaTheme="minorEastAsia"/>
+        </w:rPr>
+        <w:t xml:space="preserve"> </w:t>
       </w:r>
       <w:r>
         <w:rPr>
@@ -21423,7 +21657,35 @@
         <w:rPr>
           <w:rFonts w:eastAsiaTheme="minorEastAsia"/>
         </w:rPr>
-        <w:t>, which is (0,0), is translate 2 units to the right and 5 units down, the vertex of the transformed parabola will be (2,-5).</w:t>
+        <w:t xml:space="preserve">, which is (0,0), is </w:t>
+      </w:r>
+      <w:proofErr w:type="gramStart"/>
+      <w:r>
+        <w:rPr>
+          <w:rFonts w:eastAsiaTheme="minorEastAsia"/>
+        </w:rPr>
+        <w:t>translate</w:t>
+      </w:r>
+      <w:proofErr w:type="gramEnd"/>
+      <w:r>
+        <w:rPr>
+          <w:rFonts w:eastAsiaTheme="minorEastAsia"/>
+        </w:rPr>
+        <w:t xml:space="preserve"> 2 units to the right and 5 units down, the vertex of the transformed parabola will be (</w:t>
+      </w:r>
+      <w:proofErr w:type="gramStart"/>
+      <w:r>
+        <w:rPr>
+          <w:rFonts w:eastAsiaTheme="minorEastAsia"/>
+        </w:rPr>
+        <w:t>2,-</w:t>
+      </w:r>
+      <w:proofErr w:type="gramEnd"/>
+      <w:r>
+        <w:rPr>
+          <w:rFonts w:eastAsiaTheme="minorEastAsia"/>
+        </w:rPr>
+        <w:t>5).</w:t>
       </w:r>
     </w:p>
     <w:p>
@@ -22077,7 +22339,21 @@
         <w:rPr>
           <w:rFonts w:eastAsiaTheme="minorEastAsia"/>
         </w:rPr>
-        <w:t>For a parabola that resembles an upside-down “U,” the focus is a bit below the vertex and the directrix is a bit above. Again the distance between the focus and vertex is the same as the distance between the vertex and the directrix.</w:t>
+        <w:t xml:space="preserve">For a parabola that resembles an upside-down “U,” the focus is a bit below the vertex and the directrix is a bit above. </w:t>
+      </w:r>
+      <w:proofErr w:type="gramStart"/>
+      <w:r>
+        <w:rPr>
+          <w:rFonts w:eastAsiaTheme="minorEastAsia"/>
+        </w:rPr>
+        <w:t>Again</w:t>
+      </w:r>
+      <w:proofErr w:type="gramEnd"/>
+      <w:r>
+        <w:rPr>
+          <w:rFonts w:eastAsiaTheme="minorEastAsia"/>
+        </w:rPr>
+        <w:t xml:space="preserve"> the distance between the focus and vertex is the same as the distance between the vertex and the directrix.</w:t>
       </w:r>
     </w:p>
     <w:p>
@@ -22468,7 +22744,21 @@
         <w:rPr>
           <w:rFonts w:eastAsiaTheme="minorEastAsia"/>
         </w:rPr>
-        <w:t xml:space="preserve">. So the focus is a point located 1 unit above the vertex, at (0, 1). The directrix is a horizontal line located 1 unit below the vertex, at </w:t>
+        <w:t xml:space="preserve">. </w:t>
+      </w:r>
+      <w:proofErr w:type="gramStart"/>
+      <w:r>
+        <w:rPr>
+          <w:rFonts w:eastAsiaTheme="minorEastAsia"/>
+        </w:rPr>
+        <w:t>So</w:t>
+      </w:r>
+      <w:proofErr w:type="gramEnd"/>
+      <w:r>
+        <w:rPr>
+          <w:rFonts w:eastAsiaTheme="minorEastAsia"/>
+        </w:rPr>
+        <w:t xml:space="preserve"> the focus is a point located 1 unit above the vertex, at (0, 1). The directrix is a horizontal line located 1 unit below the vertex, at </w:t>
       </w:r>
       <m:oMath>
         <m:r>
@@ -22546,7 +22836,7 @@
           <w:noProof/>
         </w:rPr>
         <w:drawing>
-          <wp:inline distT="0" distB="0" distL="0" distR="0" wp14:anchorId="7CCD7A37" wp14:editId="22B81FDB">
+          <wp:inline distT="0" distB="0" distL="0" distR="0" wp14:anchorId="7CCD7A37" wp14:editId="650ECFC3">
             <wp:extent cx="1225296" cy="1709928"/>
             <wp:effectExtent l="0" t="0" r="0" b="5080"/>
             <wp:docPr id="1944965799" name="Picture 1"/>
@@ -22853,19 +23143,7 @@
               <w:rPr>
                 <w:rFonts w:ascii="Cambria Math" w:eastAsiaTheme="minorEastAsia" w:hAnsi="Cambria Math"/>
               </w:rPr>
-              <m:t xml:space="preserve">, </m:t>
-            </m:r>
-            <m:r>
-              <w:rPr>
-                <w:rFonts w:ascii="Cambria Math" w:eastAsiaTheme="minorEastAsia" w:hAnsi="Cambria Math"/>
-              </w:rPr>
-              <m:t>-</m:t>
-            </m:r>
-            <m:r>
-              <w:rPr>
-                <w:rFonts w:ascii="Cambria Math" w:eastAsiaTheme="minorEastAsia" w:hAnsi="Cambria Math"/>
-              </w:rPr>
-              <m:t>5</m:t>
+              <m:t>, -5</m:t>
             </m:r>
           </m:e>
         </m:d>
@@ -22873,19 +23151,7 @@
           <w:rPr>
             <w:rFonts w:ascii="Cambria Math" w:eastAsiaTheme="minorEastAsia" w:hAnsi="Cambria Math"/>
           </w:rPr>
-          <m:t>=(2,</m:t>
-        </m:r>
-        <m:r>
-          <w:rPr>
-            <w:rFonts w:ascii="Cambria Math" w:eastAsiaTheme="minorEastAsia" w:hAnsi="Cambria Math"/>
-          </w:rPr>
-          <m:t xml:space="preserve"> -</m:t>
-        </m:r>
-        <m:r>
-          <w:rPr>
-            <w:rFonts w:ascii="Cambria Math" w:eastAsiaTheme="minorEastAsia" w:hAnsi="Cambria Math"/>
-          </w:rPr>
-          <m:t>5)</m:t>
+          <m:t>=(2, -5)</m:t>
         </m:r>
       </m:oMath>
       <w:r>
@@ -23896,6 +24162,9 @@
           <m:t>-5</m:t>
         </m:r>
         <m:r>
+          <m:rPr>
+            <m:sty m:val="p"/>
+          </m:rPr>
           <w:rPr>
             <w:rFonts w:ascii="Cambria Math" w:eastAsiaTheme="minorEastAsia" w:hAnsi="Cambria Math"/>
           </w:rPr>
@@ -24156,7 +24425,21 @@
         <w:rPr>
           <w:rFonts w:eastAsiaTheme="minorEastAsia"/>
         </w:rPr>
-        <w:t xml:space="preserve">What are the x-intercepts of the parabola whose equation is </w:t>
+        <w:t xml:space="preserve">What </w:t>
+      </w:r>
+      <w:proofErr w:type="gramStart"/>
+      <w:r>
+        <w:rPr>
+          <w:rFonts w:eastAsiaTheme="minorEastAsia"/>
+        </w:rPr>
+        <w:t>are</w:t>
+      </w:r>
+      <w:proofErr w:type="gramEnd"/>
+      <w:r>
+        <w:rPr>
+          <w:rFonts w:eastAsiaTheme="minorEastAsia"/>
+        </w:rPr>
+        <w:t xml:space="preserve"> the x-intercepts of the parabola whose equation is </w:t>
       </w:r>
       <m:oMath>
         <m:r>
@@ -24412,13 +24695,7 @@
           <w:rPr>
             <w:rFonts w:ascii="Cambria Math" w:eastAsiaTheme="minorEastAsia" w:hAnsi="Cambria Math"/>
           </w:rPr>
-          <m:t>))</m:t>
-        </m:r>
-        <m:r>
-          <w:rPr>
-            <w:rFonts w:ascii="Cambria Math" w:eastAsiaTheme="minorEastAsia" w:hAnsi="Cambria Math"/>
-          </w:rPr>
-          <m:t>, x=</m:t>
+          <m:t>)), x=</m:t>
         </m:r>
         <m:f>
           <m:fPr>
@@ -24453,6 +24730,9 @@
           <m:t xml:space="preserve">=-2 </m:t>
         </m:r>
         <m:r>
+          <m:rPr>
+            <m:sty m:val="p"/>
+          </m:rPr>
           <w:rPr>
             <w:rFonts w:ascii="Cambria Math" w:eastAsiaTheme="minorEastAsia" w:hAnsi="Cambria Math"/>
           </w:rPr>
@@ -24492,6 +24772,9 @@
             <m:t>=4-8-12=-16</m:t>
           </m:r>
           <m:r>
+            <m:rPr>
+              <m:sty m:val="p"/>
+            </m:rPr>
             <w:rPr>
               <w:rFonts w:eastAsiaTheme="minorEastAsia"/>
             </w:rPr>
@@ -24731,6 +25014,9 @@
             <m:t>=</m:t>
           </m:r>
           <m:r>
+            <m:rPr>
+              <m:sty m:val="p"/>
+            </m:rPr>
             <w:rPr>
               <w:rFonts w:ascii="Cambria Math" w:eastAsiaTheme="minorEastAsia" w:hAnsi="Cambria Math"/>
             </w:rPr>
@@ -24959,6 +25245,9 @@
             <m:t>=</m:t>
           </m:r>
           <m:r>
+            <m:rPr>
+              <m:sty m:val="p"/>
+            </m:rPr>
             <w:rPr>
               <w:rFonts w:ascii="Cambria Math" w:eastAsiaTheme="minorEastAsia" w:hAnsi="Cambria Math"/>
             </w:rPr>
@@ -24973,6 +25262,9 @@
             <m:t>2±4</m:t>
           </m:r>
           <m:r>
+            <m:rPr>
+              <m:sty m:val="p"/>
+            </m:rPr>
             <w:rPr>
               <w:rFonts w:eastAsiaTheme="minorEastAsia"/>
             </w:rPr>
@@ -25197,6 +25489,9 @@
       </w:r>
       <m:oMath>
         <m:r>
+          <m:rPr>
+            <m:sty m:val="p"/>
+          </m:rPr>
           <w:rPr>
             <w:rFonts w:ascii="Cambria Math" w:eastAsiaTheme="minorEastAsia" w:hAnsi="Cambria Math"/>
           </w:rPr>
@@ -25265,15 +25560,12 @@
             <w:rPr>
               <w:rFonts w:ascii="Cambria Math" w:eastAsiaTheme="minorEastAsia" w:hAnsi="Cambria Math"/>
             </w:rPr>
-            <m:t>-3=1-2-3=-</m:t>
+            <m:t>-3=1-2-3=-4</m:t>
           </m:r>
           <m:r>
-            <w:rPr>
-              <w:rFonts w:ascii="Cambria Math" w:eastAsiaTheme="minorEastAsia" w:hAnsi="Cambria Math"/>
-            </w:rPr>
-            <m:t>4</m:t>
-          </m:r>
-          <m:r>
+            <m:rPr>
+              <m:sty m:val="p"/>
+            </m:rPr>
             <w:rPr>
               <w:rFonts w:eastAsiaTheme="minorEastAsia"/>
             </w:rPr>
@@ -25500,6 +25792,9 @@
         <w:sdtContent>
           <m:oMath>
             <m:r>
+              <m:rPr>
+                <m:sty m:val="p"/>
+              </m:rPr>
               <w:rPr>
                 <w:rStyle w:val="PlaceholderText"/>
                 <w:rFonts w:ascii="Cambria Math" w:hAnsi="Cambria Math"/>
@@ -26044,6 +26339,9 @@
             <m:t>=4</m:t>
           </m:r>
           <m:r>
+            <m:rPr>
+              <m:sty m:val="p"/>
+            </m:rPr>
             <w:rPr>
               <w:rFonts w:ascii="Cambria Math" w:eastAsiaTheme="minorEastAsia" w:hAnsi="Cambria Math"/>
             </w:rPr>
@@ -26058,6 +26356,9 @@
             <m:t>16a=1</m:t>
           </m:r>
           <m:r>
+            <m:rPr>
+              <m:sty m:val="p"/>
+            </m:rPr>
             <w:rPr>
               <w:rFonts w:ascii="Cambria Math" w:eastAsiaTheme="minorEastAsia" w:hAnsi="Cambria Math"/>
             </w:rPr>
@@ -26098,12 +26399,20 @@
             </m:den>
           </m:f>
           <m:r>
+            <m:rPr>
+              <m:sty m:val="p"/>
+            </m:rPr>
             <w:rPr>
               <w:rFonts w:eastAsiaTheme="minorEastAsia"/>
             </w:rPr>
             <w:br/>
           </m:r>
+        </m:oMath>
+        <m:oMath>
           <m:r>
+            <m:rPr>
+              <m:sty m:val="p"/>
+            </m:rPr>
             <w:rPr>
               <w:rFonts w:eastAsiaTheme="minorEastAsia"/>
             </w:rPr>
@@ -26162,6 +26471,9 @@
             <m:t>+k</m:t>
           </m:r>
           <m:r>
+            <m:rPr>
+              <m:sty m:val="p"/>
+            </m:rPr>
             <w:rPr>
               <w:rFonts w:eastAsiaTheme="minorEastAsia"/>
             </w:rPr>
@@ -26246,6 +26558,9 @@
             <m:t>+0</m:t>
           </m:r>
           <m:r>
+            <m:rPr>
+              <m:sty m:val="p"/>
+            </m:rPr>
             <w:rPr>
               <w:rFonts w:ascii="Cambria Math" w:eastAsiaTheme="minorEastAsia" w:hAnsi="Cambria Math"/>
             </w:rPr>
@@ -26331,10 +26646,11 @@
             </m:sup>
           </m:sSup>
           <m:r>
+            <m:rPr>
+              <m:sty m:val="p"/>
+            </m:rPr>
             <w:rPr>
               <w:rFonts w:eastAsiaTheme="minorEastAsia"/>
-              <w:b/>
-              <w:bCs/>
             </w:rPr>
             <w:br/>
           </m:r>
@@ -26522,10 +26838,18 @@
           <m:t xml:space="preserve"> </m:t>
         </m:r>
         <m:r>
+          <m:rPr>
+            <m:sty m:val="p"/>
+          </m:rPr>
           <w:rPr>
             <w:rFonts w:ascii="Cambria Math" w:eastAsiaTheme="minorEastAsia" w:hAnsi="Cambria Math"/>
           </w:rPr>
           <w:br/>
+        </m:r>
+        <m:r>
+          <w:rPr>
+            <w:rFonts w:ascii="Cambria Math" w:eastAsiaTheme="minorEastAsia" w:hAnsi="Cambria Math"/>
+          </w:rPr>
           <m:t>h=-3, k=5</m:t>
         </m:r>
       </m:oMath>
@@ -26593,11 +26917,6 @@
           <w:rFonts w:eastAsiaTheme="minorEastAsia"/>
         </w:rPr>
         <w:br/>
-      </w:r>
-      <w:r>
-        <w:rPr>
-          <w:rFonts w:eastAsiaTheme="minorEastAsia"/>
-        </w:rPr>
         <w:t xml:space="preserve">If </w:t>
       </w:r>
       <w:r>
@@ -26654,6 +26973,2501 @@
         </w:rPr>
         <w:t>(1)</w:t>
       </w:r>
+    </w:p>
+    <w:p>
+      <w:pPr>
+        <w:pStyle w:val="ListParagraph"/>
+        <w:rPr>
+          <w:rFonts w:eastAsiaTheme="minorEastAsia"/>
+          <w:b/>
+          <w:bCs/>
+        </w:rPr>
+      </w:pPr>
+    </w:p>
+    <w:p>
+      <w:pPr>
+        <w:pStyle w:val="ListParagraph"/>
+        <w:numPr>
+          <w:ilvl w:val="0"/>
+          <w:numId w:val="32"/>
+        </w:numPr>
+        <w:rPr>
+          <w:rFonts w:eastAsiaTheme="minorEastAsia"/>
+        </w:rPr>
+      </w:pPr>
+      <w:r>
+        <w:rPr>
+          <w:rFonts w:eastAsiaTheme="minorEastAsia"/>
+        </w:rPr>
+        <w:br w:type="column"/>
+      </w:r>
+      <w:r>
+        <w:rPr>
+          <w:rFonts w:eastAsiaTheme="minorEastAsia"/>
+          <w:i/>
+          <w:iCs/>
+        </w:rPr>
+        <w:t>Show how you arrived at your answers</w:t>
+      </w:r>
+      <w:r>
+        <w:rPr>
+          <w:rFonts w:eastAsiaTheme="minorEastAsia"/>
+        </w:rPr>
+        <w:t>.</w:t>
+      </w:r>
+    </w:p>
+    <w:p>
+      <w:pPr>
+        <w:pStyle w:val="ListParagraph"/>
+        <w:numPr>
+          <w:ilvl w:val="0"/>
+          <w:numId w:val="34"/>
+        </w:numPr>
+        <w:rPr>
+          <w:rFonts w:eastAsiaTheme="minorEastAsia"/>
+        </w:rPr>
+      </w:pPr>
+      <w:r>
+        <w:rPr>
+          <w:rFonts w:eastAsiaTheme="minorEastAsia"/>
+        </w:rPr>
+        <w:t xml:space="preserve">Sketch the graph of </w:t>
+      </w:r>
+      <m:oMath>
+        <m:r>
+          <w:rPr>
+            <w:rFonts w:ascii="Cambria Math" w:eastAsiaTheme="minorEastAsia" w:hAnsi="Cambria Math"/>
+          </w:rPr>
+          <m:t>y=</m:t>
+        </m:r>
+        <m:sSup>
+          <m:sSupPr>
+            <m:ctrlPr>
+              <w:rPr>
+                <w:rFonts w:ascii="Cambria Math" w:eastAsiaTheme="minorEastAsia" w:hAnsi="Cambria Math"/>
+                <w:i/>
+              </w:rPr>
+            </m:ctrlPr>
+          </m:sSupPr>
+          <m:e>
+            <m:d>
+              <m:dPr>
+                <m:ctrlPr>
+                  <w:rPr>
+                    <w:rFonts w:ascii="Cambria Math" w:eastAsiaTheme="minorEastAsia" w:hAnsi="Cambria Math"/>
+                    <w:i/>
+                  </w:rPr>
+                </m:ctrlPr>
+              </m:dPr>
+              <m:e>
+                <m:r>
+                  <w:rPr>
+                    <w:rFonts w:ascii="Cambria Math" w:eastAsiaTheme="minorEastAsia" w:hAnsi="Cambria Math"/>
+                  </w:rPr>
+                  <m:t>x-3</m:t>
+                </m:r>
+              </m:e>
+            </m:d>
+          </m:e>
+          <m:sup>
+            <m:r>
+              <w:rPr>
+                <w:rFonts w:ascii="Cambria Math" w:eastAsiaTheme="minorEastAsia" w:hAnsi="Cambria Math"/>
+              </w:rPr>
+              <m:t>2</m:t>
+            </m:r>
+          </m:sup>
+        </m:sSup>
+        <m:r>
+          <w:rPr>
+            <w:rFonts w:ascii="Cambria Math" w:eastAsiaTheme="minorEastAsia" w:hAnsi="Cambria Math"/>
+          </w:rPr>
+          <m:t>-1</m:t>
+        </m:r>
+      </m:oMath>
+      <w:r>
+        <w:rPr>
+          <w:rFonts w:eastAsiaTheme="minorEastAsia"/>
+        </w:rPr>
+        <w:t>, including the vertex, x-intercepts and y-intercept.</w:t>
+      </w:r>
+      <w:r>
+        <w:rPr>
+          <w:rFonts w:eastAsiaTheme="minorEastAsia"/>
+        </w:rPr>
+        <w:br/>
+      </w:r>
+      <m:oMath>
+        <m:r>
+          <w:rPr>
+            <w:rFonts w:ascii="Cambria Math" w:eastAsiaTheme="minorEastAsia" w:hAnsi="Cambria Math"/>
+          </w:rPr>
+          <m:t>y=</m:t>
+        </m:r>
+        <m:sSup>
+          <m:sSupPr>
+            <m:ctrlPr>
+              <w:rPr>
+                <w:rFonts w:ascii="Cambria Math" w:eastAsiaTheme="minorEastAsia" w:hAnsi="Cambria Math"/>
+                <w:i/>
+              </w:rPr>
+            </m:ctrlPr>
+          </m:sSupPr>
+          <m:e>
+            <m:r>
+              <w:rPr>
+                <w:rFonts w:ascii="Cambria Math" w:eastAsiaTheme="minorEastAsia" w:hAnsi="Cambria Math"/>
+              </w:rPr>
+              <m:t>x</m:t>
+            </m:r>
+          </m:e>
+          <m:sup>
+            <m:r>
+              <w:rPr>
+                <w:rFonts w:ascii="Cambria Math" w:eastAsiaTheme="minorEastAsia" w:hAnsi="Cambria Math"/>
+              </w:rPr>
+              <m:t>2</m:t>
+            </m:r>
+          </m:sup>
+        </m:sSup>
+        <m:r>
+          <w:rPr>
+            <w:rFonts w:ascii="Cambria Math" w:eastAsiaTheme="minorEastAsia" w:hAnsi="Cambria Math"/>
+          </w:rPr>
+          <m:t>-6x+9-1=</m:t>
+        </m:r>
+        <m:sSup>
+          <m:sSupPr>
+            <m:ctrlPr>
+              <w:rPr>
+                <w:rFonts w:ascii="Cambria Math" w:eastAsiaTheme="minorEastAsia" w:hAnsi="Cambria Math"/>
+                <w:i/>
+              </w:rPr>
+            </m:ctrlPr>
+          </m:sSupPr>
+          <m:e>
+            <m:r>
+              <w:rPr>
+                <w:rFonts w:ascii="Cambria Math" w:eastAsiaTheme="minorEastAsia" w:hAnsi="Cambria Math"/>
+              </w:rPr>
+              <m:t>x</m:t>
+            </m:r>
+          </m:e>
+          <m:sup>
+            <m:r>
+              <w:rPr>
+                <w:rFonts w:ascii="Cambria Math" w:eastAsiaTheme="minorEastAsia" w:hAnsi="Cambria Math"/>
+              </w:rPr>
+              <m:t>2</m:t>
+            </m:r>
+          </m:sup>
+        </m:sSup>
+        <m:r>
+          <w:rPr>
+            <w:rFonts w:ascii="Cambria Math" w:eastAsiaTheme="minorEastAsia" w:hAnsi="Cambria Math"/>
+          </w:rPr>
+          <m:t>-6x+8</m:t>
+        </m:r>
+      </m:oMath>
+      <w:r>
+        <w:rPr>
+          <w:rFonts w:eastAsiaTheme="minorEastAsia"/>
+        </w:rPr>
+        <w:t xml:space="preserve"> </w:t>
+      </w:r>
+      <w:r>
+        <w:rPr>
+          <w:rFonts w:eastAsiaTheme="minorEastAsia"/>
+        </w:rPr>
+        <w:br/>
+      </w:r>
+      <m:oMathPara>
+        <m:oMath>
+          <m:r>
+            <w:rPr>
+              <w:rFonts w:ascii="Cambria Math" w:eastAsiaTheme="minorEastAsia" w:hAnsi="Cambria Math"/>
+            </w:rPr>
+            <m:t>a=1, b=-6, c=8</m:t>
+          </m:r>
+          <m:r>
+            <m:rPr>
+              <m:sty m:val="p"/>
+            </m:rPr>
+            <w:rPr>
+              <w:rFonts w:eastAsiaTheme="minorEastAsia"/>
+            </w:rPr>
+            <w:br/>
+          </m:r>
+        </m:oMath>
+      </m:oMathPara>
+      <w:r>
+        <w:rPr>
+          <w:rFonts w:eastAsiaTheme="minorEastAsia"/>
+        </w:rPr>
+        <w:t xml:space="preserve">y-intercept: </w:t>
+      </w:r>
+      <m:oMath>
+        <m:r>
+          <w:rPr>
+            <w:rFonts w:ascii="Cambria Math" w:eastAsiaTheme="minorEastAsia" w:hAnsi="Cambria Math"/>
+          </w:rPr>
+          <m:t>x=0</m:t>
+        </m:r>
+      </m:oMath>
+      <w:r>
+        <w:rPr>
+          <w:rFonts w:eastAsiaTheme="minorEastAsia"/>
+        </w:rPr>
+        <w:t xml:space="preserve">: (0, </w:t>
+      </w:r>
+      <w:r>
+        <w:rPr>
+          <w:rFonts w:eastAsiaTheme="minorEastAsia"/>
+        </w:rPr>
+        <w:t>8</w:t>
+      </w:r>
+      <w:r>
+        <w:rPr>
+          <w:rFonts w:eastAsiaTheme="minorEastAsia"/>
+        </w:rPr>
+        <w:t>)</w:t>
+      </w:r>
+      <w:r>
+        <w:rPr>
+          <w:rFonts w:eastAsiaTheme="minorEastAsia"/>
+        </w:rPr>
+        <w:br/>
+        <w:t xml:space="preserve">x-intercepts: </w:t>
+      </w:r>
+      <m:oMath>
+        <m:r>
+          <w:rPr>
+            <w:rFonts w:ascii="Cambria Math" w:eastAsiaTheme="minorEastAsia" w:hAnsi="Cambria Math"/>
+          </w:rPr>
+          <m:t>y=0</m:t>
+        </m:r>
+      </m:oMath>
+      <w:r>
+        <w:rPr>
+          <w:rFonts w:eastAsiaTheme="minorEastAsia"/>
+        </w:rPr>
+        <w:br/>
+      </w:r>
+      <m:oMathPara>
+        <m:oMath>
+          <m:sSup>
+            <m:sSupPr>
+              <m:ctrlPr>
+                <w:rPr>
+                  <w:rFonts w:ascii="Cambria Math" w:eastAsiaTheme="minorEastAsia" w:hAnsi="Cambria Math"/>
+                  <w:i/>
+                </w:rPr>
+              </m:ctrlPr>
+            </m:sSupPr>
+            <m:e>
+              <m:d>
+                <m:dPr>
+                  <m:ctrlPr>
+                    <w:rPr>
+                      <w:rFonts w:ascii="Cambria Math" w:eastAsiaTheme="minorEastAsia" w:hAnsi="Cambria Math"/>
+                      <w:i/>
+                    </w:rPr>
+                  </m:ctrlPr>
+                </m:dPr>
+                <m:e>
+                  <m:r>
+                    <w:rPr>
+                      <w:rFonts w:ascii="Cambria Math" w:eastAsiaTheme="minorEastAsia" w:hAnsi="Cambria Math"/>
+                    </w:rPr>
+                    <m:t>x-3</m:t>
+                  </m:r>
+                </m:e>
+              </m:d>
+            </m:e>
+            <m:sup>
+              <m:r>
+                <w:rPr>
+                  <w:rFonts w:ascii="Cambria Math" w:eastAsiaTheme="minorEastAsia" w:hAnsi="Cambria Math"/>
+                </w:rPr>
+                <m:t>2</m:t>
+              </m:r>
+            </m:sup>
+          </m:sSup>
+          <m:r>
+            <w:rPr>
+              <w:rFonts w:ascii="Cambria Math" w:eastAsiaTheme="minorEastAsia" w:hAnsi="Cambria Math"/>
+            </w:rPr>
+            <m:t>-1=0</m:t>
+          </m:r>
+          <m:r>
+            <m:rPr>
+              <m:sty m:val="p"/>
+            </m:rPr>
+            <w:rPr>
+              <w:rFonts w:ascii="Cambria Math" w:eastAsiaTheme="minorEastAsia" w:hAnsi="Cambria Math"/>
+            </w:rPr>
+            <w:br/>
+          </m:r>
+        </m:oMath>
+        <m:oMath>
+          <m:r>
+            <w:rPr>
+              <w:rFonts w:ascii="Cambria Math" w:eastAsiaTheme="minorEastAsia" w:hAnsi="Cambria Math"/>
+            </w:rPr>
+            <m:t>+1=+1</m:t>
+          </m:r>
+          <m:r>
+            <m:rPr>
+              <m:sty m:val="p"/>
+            </m:rPr>
+            <w:rPr>
+              <w:rFonts w:ascii="Cambria Math" w:eastAsiaTheme="minorEastAsia" w:hAnsi="Cambria Math"/>
+            </w:rPr>
+            <w:br/>
+          </m:r>
+        </m:oMath>
+        <m:oMath>
+          <m:sSup>
+            <m:sSupPr>
+              <m:ctrlPr>
+                <w:rPr>
+                  <w:rFonts w:ascii="Cambria Math" w:eastAsiaTheme="minorEastAsia" w:hAnsi="Cambria Math"/>
+                  <w:i/>
+                </w:rPr>
+              </m:ctrlPr>
+            </m:sSupPr>
+            <m:e>
+              <m:d>
+                <m:dPr>
+                  <m:ctrlPr>
+                    <w:rPr>
+                      <w:rFonts w:ascii="Cambria Math" w:eastAsiaTheme="minorEastAsia" w:hAnsi="Cambria Math"/>
+                      <w:i/>
+                    </w:rPr>
+                  </m:ctrlPr>
+                </m:dPr>
+                <m:e>
+                  <m:r>
+                    <w:rPr>
+                      <w:rFonts w:ascii="Cambria Math" w:eastAsiaTheme="minorEastAsia" w:hAnsi="Cambria Math"/>
+                    </w:rPr>
+                    <m:t>x-3</m:t>
+                  </m:r>
+                </m:e>
+              </m:d>
+            </m:e>
+            <m:sup>
+              <m:r>
+                <w:rPr>
+                  <w:rFonts w:ascii="Cambria Math" w:eastAsiaTheme="minorEastAsia" w:hAnsi="Cambria Math"/>
+                </w:rPr>
+                <m:t>2</m:t>
+              </m:r>
+            </m:sup>
+          </m:sSup>
+          <m:r>
+            <w:rPr>
+              <w:rFonts w:ascii="Cambria Math" w:eastAsiaTheme="minorEastAsia" w:hAnsi="Cambria Math"/>
+            </w:rPr>
+            <m:t>=1</m:t>
+          </m:r>
+          <m:r>
+            <m:rPr>
+              <m:sty m:val="p"/>
+            </m:rPr>
+            <w:rPr>
+              <w:rFonts w:ascii="Cambria Math" w:eastAsiaTheme="minorEastAsia" w:hAnsi="Cambria Math"/>
+            </w:rPr>
+            <w:br/>
+          </m:r>
+        </m:oMath>
+        <m:oMath>
+          <m:r>
+            <w:rPr>
+              <w:rFonts w:ascii="Cambria Math" w:eastAsiaTheme="minorEastAsia" w:hAnsi="Cambria Math"/>
+            </w:rPr>
+            <m:t>x-3=±1</m:t>
+          </m:r>
+          <m:r>
+            <m:rPr>
+              <m:sty m:val="p"/>
+            </m:rPr>
+            <w:rPr>
+              <w:rFonts w:ascii="Cambria Math" w:eastAsiaTheme="minorEastAsia" w:hAnsi="Cambria Math"/>
+            </w:rPr>
+            <w:br/>
+          </m:r>
+        </m:oMath>
+        <m:oMath>
+          <m:r>
+            <w:rPr>
+              <w:rFonts w:ascii="Cambria Math" w:eastAsiaTheme="minorEastAsia" w:hAnsi="Cambria Math"/>
+            </w:rPr>
+            <m:t>x=2, 4</m:t>
+          </m:r>
+          <m:r>
+            <m:rPr>
+              <m:sty m:val="p"/>
+            </m:rPr>
+            <w:rPr>
+              <w:rFonts w:ascii="Cambria Math" w:eastAsiaTheme="minorEastAsia" w:hAnsi="Cambria Math"/>
+            </w:rPr>
+            <w:br/>
+          </m:r>
+        </m:oMath>
+      </m:oMathPara>
+      <w:r>
+        <w:rPr>
+          <w:rFonts w:eastAsiaTheme="minorEastAsia"/>
+        </w:rPr>
+        <w:t xml:space="preserve">x-intercepts: </w:t>
+      </w:r>
+      <w:r>
+        <w:rPr>
+          <w:rFonts w:eastAsiaTheme="minorEastAsia"/>
+        </w:rPr>
+        <w:t>(2, 0), (4, 0)</w:t>
+      </w:r>
+      <w:r>
+        <w:rPr>
+          <w:rFonts w:eastAsiaTheme="minorEastAsia"/>
+        </w:rPr>
+        <w:br/>
+        <w:t xml:space="preserve">Vertex: </w:t>
+      </w:r>
+      <m:oMath>
+        <m:r>
+          <w:rPr>
+            <w:rFonts w:ascii="Cambria Math" w:eastAsiaTheme="minorEastAsia" w:hAnsi="Cambria Math"/>
+          </w:rPr>
+          <m:t>x=</m:t>
+        </m:r>
+        <m:f>
+          <m:fPr>
+            <m:ctrlPr>
+              <w:rPr>
+                <w:rFonts w:ascii="Cambria Math" w:eastAsiaTheme="minorEastAsia" w:hAnsi="Cambria Math"/>
+                <w:i/>
+              </w:rPr>
+            </m:ctrlPr>
+          </m:fPr>
+          <m:num>
+            <m:r>
+              <w:rPr>
+                <w:rFonts w:ascii="Cambria Math" w:eastAsiaTheme="minorEastAsia" w:hAnsi="Cambria Math"/>
+              </w:rPr>
+              <m:t>-b</m:t>
+            </m:r>
+          </m:num>
+          <m:den>
+            <m:r>
+              <w:rPr>
+                <w:rFonts w:ascii="Cambria Math" w:eastAsiaTheme="minorEastAsia" w:hAnsi="Cambria Math"/>
+              </w:rPr>
+              <m:t>2a</m:t>
+            </m:r>
+          </m:den>
+        </m:f>
+        <m:r>
+          <w:rPr>
+            <w:rFonts w:ascii="Cambria Math" w:eastAsiaTheme="minorEastAsia" w:hAnsi="Cambria Math"/>
+          </w:rPr>
+          <m:t>=</m:t>
+        </m:r>
+        <m:f>
+          <m:fPr>
+            <m:ctrlPr>
+              <w:rPr>
+                <w:rFonts w:ascii="Cambria Math" w:eastAsiaTheme="minorEastAsia" w:hAnsi="Cambria Math"/>
+                <w:i/>
+              </w:rPr>
+            </m:ctrlPr>
+          </m:fPr>
+          <m:num>
+            <m:r>
+              <w:rPr>
+                <w:rFonts w:ascii="Cambria Math" w:eastAsiaTheme="minorEastAsia" w:hAnsi="Cambria Math"/>
+              </w:rPr>
+              <m:t>-(-6)</m:t>
+            </m:r>
+          </m:num>
+          <m:den>
+            <m:r>
+              <w:rPr>
+                <w:rFonts w:ascii="Cambria Math" w:eastAsiaTheme="minorEastAsia" w:hAnsi="Cambria Math"/>
+              </w:rPr>
+              <m:t>2(1)</m:t>
+            </m:r>
+          </m:den>
+        </m:f>
+        <m:r>
+          <w:rPr>
+            <w:rFonts w:ascii="Cambria Math" w:eastAsiaTheme="minorEastAsia" w:hAnsi="Cambria Math"/>
+          </w:rPr>
+          <m:t>=</m:t>
+        </m:r>
+        <m:f>
+          <m:fPr>
+            <m:ctrlPr>
+              <w:rPr>
+                <w:rFonts w:ascii="Cambria Math" w:eastAsiaTheme="minorEastAsia" w:hAnsi="Cambria Math"/>
+                <w:i/>
+              </w:rPr>
+            </m:ctrlPr>
+          </m:fPr>
+          <m:num>
+            <m:r>
+              <w:rPr>
+                <w:rFonts w:ascii="Cambria Math" w:eastAsiaTheme="minorEastAsia" w:hAnsi="Cambria Math"/>
+              </w:rPr>
+              <m:t>6</m:t>
+            </m:r>
+          </m:num>
+          <m:den>
+            <m:r>
+              <w:rPr>
+                <w:rFonts w:ascii="Cambria Math" w:eastAsiaTheme="minorEastAsia" w:hAnsi="Cambria Math"/>
+              </w:rPr>
+              <m:t>2</m:t>
+            </m:r>
+          </m:den>
+        </m:f>
+        <m:r>
+          <w:rPr>
+            <w:rFonts w:ascii="Cambria Math" w:eastAsiaTheme="minorEastAsia" w:hAnsi="Cambria Math"/>
+          </w:rPr>
+          <m:t>=3</m:t>
+        </m:r>
+      </m:oMath>
+      <w:r>
+        <w:rPr>
+          <w:rFonts w:eastAsiaTheme="minorEastAsia"/>
+        </w:rPr>
+        <w:br/>
+        <w:t>Vertex: (3, -1)</w:t>
+      </w:r>
+      <w:r>
+        <w:rPr>
+          <w:rFonts w:eastAsiaTheme="minorEastAsia"/>
+        </w:rPr>
+        <w:br/>
+      </w:r>
+      <w:r>
+        <w:rPr>
+          <w:rFonts w:eastAsiaTheme="minorEastAsia"/>
+        </w:rPr>
+        <w:br/>
+      </w:r>
+      <w:r>
+        <w:rPr>
+          <w:rFonts w:eastAsiaTheme="minorEastAsia"/>
+          <w:noProof/>
+        </w:rPr>
+        <w:drawing>
+          <wp:inline distT="0" distB="0" distL="0" distR="0" wp14:anchorId="390FABE6" wp14:editId="0002C312">
+            <wp:extent cx="2438400" cy="3416300"/>
+            <wp:effectExtent l="0" t="0" r="0" b="0"/>
+            <wp:docPr id="2051688025" name="Picture 1"/>
+            <wp:cNvGraphicFramePr>
+              <a:graphicFrameLocks xmlns:a="http://schemas.openxmlformats.org/drawingml/2006/main" noChangeAspect="1"/>
+            </wp:cNvGraphicFramePr>
+            <a:graphic xmlns:a="http://schemas.openxmlformats.org/drawingml/2006/main">
+              <a:graphicData uri="http://schemas.openxmlformats.org/drawingml/2006/picture">
+                <pic:pic xmlns:pic="http://schemas.openxmlformats.org/drawingml/2006/picture">
+                  <pic:nvPicPr>
+                    <pic:cNvPr id="0" name="Picture 1"/>
+                    <pic:cNvPicPr>
+                      <a:picLocks noChangeAspect="1" noChangeArrowheads="1"/>
+                    </pic:cNvPicPr>
+                  </pic:nvPicPr>
+                  <pic:blipFill>
+                    <a:blip r:embed="rId15">
+                      <a:extLst>
+                        <a:ext uri="{28A0092B-C50C-407E-A947-70E740481C1C}">
+                          <a14:useLocalDpi xmlns:a14="http://schemas.microsoft.com/office/drawing/2010/main" val="0"/>
+                        </a:ext>
+                      </a:extLst>
+                    </a:blip>
+                    <a:srcRect/>
+                    <a:stretch>
+                      <a:fillRect/>
+                    </a:stretch>
+                  </pic:blipFill>
+                  <pic:spPr bwMode="auto">
+                    <a:xfrm>
+                      <a:off x="0" y="0"/>
+                      <a:ext cx="2438400" cy="3416300"/>
+                    </a:xfrm>
+                    <a:prstGeom prst="rect">
+                      <a:avLst/>
+                    </a:prstGeom>
+                    <a:noFill/>
+                    <a:ln>
+                      <a:noFill/>
+                    </a:ln>
+                  </pic:spPr>
+                </pic:pic>
+              </a:graphicData>
+            </a:graphic>
+          </wp:inline>
+        </w:drawing>
+      </w:r>
+    </w:p>
+    <w:p>
+      <w:pPr>
+        <w:pStyle w:val="ListParagraph"/>
+        <w:numPr>
+          <w:ilvl w:val="0"/>
+          <w:numId w:val="34"/>
+        </w:numPr>
+        <w:rPr>
+          <w:rFonts w:eastAsiaTheme="minorEastAsia"/>
+          <w:b/>
+          <w:bCs/>
+        </w:rPr>
+      </w:pPr>
+      <m:oMath>
+        <m:r>
+          <w:rPr>
+            <w:rFonts w:ascii="Cambria Math" w:eastAsiaTheme="minorEastAsia" w:hAnsi="Cambria Math"/>
+          </w:rPr>
+          <m:t>y=</m:t>
+        </m:r>
+        <m:sSup>
+          <m:sSupPr>
+            <m:ctrlPr>
+              <w:rPr>
+                <w:rFonts w:ascii="Cambria Math" w:eastAsiaTheme="minorEastAsia" w:hAnsi="Cambria Math"/>
+                <w:i/>
+              </w:rPr>
+            </m:ctrlPr>
+          </m:sSupPr>
+          <m:e>
+            <m:r>
+              <w:rPr>
+                <w:rFonts w:ascii="Cambria Math" w:eastAsiaTheme="minorEastAsia" w:hAnsi="Cambria Math"/>
+              </w:rPr>
+              <m:t>x</m:t>
+            </m:r>
+          </m:e>
+          <m:sup>
+            <m:r>
+              <w:rPr>
+                <w:rFonts w:ascii="Cambria Math" w:eastAsiaTheme="minorEastAsia" w:hAnsi="Cambria Math"/>
+              </w:rPr>
+              <m:t>2</m:t>
+            </m:r>
+          </m:sup>
+        </m:sSup>
+        <m:r>
+          <w:rPr>
+            <w:rFonts w:ascii="Cambria Math" w:eastAsiaTheme="minorEastAsia" w:hAnsi="Cambria Math"/>
+          </w:rPr>
+          <m:t>+bx+7</m:t>
+        </m:r>
+      </m:oMath>
+      <w:r>
+        <w:rPr>
+          <w:rFonts w:eastAsiaTheme="minorEastAsia"/>
+        </w:rPr>
+        <w:t xml:space="preserve"> has a vertex at (-4, -9). What is the value of </w:t>
+      </w:r>
+      <m:oMath>
+        <m:r>
+          <w:rPr>
+            <w:rFonts w:ascii="Cambria Math" w:eastAsiaTheme="minorEastAsia" w:hAnsi="Cambria Math"/>
+          </w:rPr>
+          <m:t>b</m:t>
+        </m:r>
+      </m:oMath>
+      <w:r>
+        <w:rPr>
+          <w:rFonts w:eastAsiaTheme="minorEastAsia"/>
+        </w:rPr>
+        <w:t>?</w:t>
+      </w:r>
+      <w:r>
+        <w:rPr>
+          <w:rFonts w:eastAsiaTheme="minorEastAsia"/>
+        </w:rPr>
+        <w:br/>
+      </w:r>
+      <m:oMathPara>
+        <m:oMathParaPr>
+          <m:jc m:val="left"/>
+        </m:oMathParaPr>
+        <m:oMath>
+          <m:r>
+            <w:rPr>
+              <w:rFonts w:ascii="Cambria Math" w:eastAsiaTheme="minorEastAsia" w:hAnsi="Cambria Math"/>
+            </w:rPr>
+            <m:t>a=1, b=b, c=7</m:t>
+          </m:r>
+          <m:r>
+            <m:rPr>
+              <m:sty m:val="p"/>
+            </m:rPr>
+            <w:rPr>
+              <w:rFonts w:ascii="Cambria Math" w:eastAsiaTheme="minorEastAsia" w:hAnsi="Cambria Math"/>
+            </w:rPr>
+            <w:br/>
+          </m:r>
+        </m:oMath>
+      </m:oMathPara>
+      <w:r>
+        <w:rPr>
+          <w:rFonts w:eastAsiaTheme="minorEastAsia"/>
+        </w:rPr>
+        <w:t xml:space="preserve">Vertex: </w:t>
+      </w:r>
+      <m:oMath>
+        <m:r>
+          <w:rPr>
+            <w:rFonts w:ascii="Cambria Math" w:eastAsiaTheme="minorEastAsia" w:hAnsi="Cambria Math"/>
+          </w:rPr>
+          <m:t>x=</m:t>
+        </m:r>
+        <m:f>
+          <m:fPr>
+            <m:ctrlPr>
+              <w:rPr>
+                <w:rFonts w:ascii="Cambria Math" w:eastAsiaTheme="minorEastAsia" w:hAnsi="Cambria Math"/>
+                <w:i/>
+              </w:rPr>
+            </m:ctrlPr>
+          </m:fPr>
+          <m:num>
+            <m:r>
+              <w:rPr>
+                <w:rFonts w:ascii="Cambria Math" w:eastAsiaTheme="minorEastAsia" w:hAnsi="Cambria Math"/>
+              </w:rPr>
+              <m:t>-b</m:t>
+            </m:r>
+          </m:num>
+          <m:den>
+            <m:r>
+              <w:rPr>
+                <w:rFonts w:ascii="Cambria Math" w:eastAsiaTheme="minorEastAsia" w:hAnsi="Cambria Math"/>
+              </w:rPr>
+              <m:t>2a</m:t>
+            </m:r>
+          </m:den>
+        </m:f>
+      </m:oMath>
+      <w:r>
+        <w:rPr>
+          <w:rFonts w:eastAsiaTheme="minorEastAsia"/>
+        </w:rPr>
+        <w:br/>
+      </w:r>
+      <m:oMathPara>
+        <m:oMathParaPr>
+          <m:jc m:val="left"/>
+        </m:oMathParaPr>
+        <m:oMath>
+          <m:f>
+            <m:fPr>
+              <m:ctrlPr>
+                <w:rPr>
+                  <w:rFonts w:ascii="Cambria Math" w:eastAsiaTheme="minorEastAsia" w:hAnsi="Cambria Math"/>
+                  <w:i/>
+                </w:rPr>
+              </m:ctrlPr>
+            </m:fPr>
+            <m:num>
+              <m:r>
+                <w:rPr>
+                  <w:rFonts w:ascii="Cambria Math" w:eastAsiaTheme="minorEastAsia" w:hAnsi="Cambria Math"/>
+                </w:rPr>
+                <m:t>-b</m:t>
+              </m:r>
+            </m:num>
+            <m:den>
+              <m:r>
+                <w:rPr>
+                  <w:rFonts w:ascii="Cambria Math" w:eastAsiaTheme="minorEastAsia" w:hAnsi="Cambria Math"/>
+                </w:rPr>
+                <m:t>2</m:t>
+              </m:r>
+              <m:d>
+                <m:dPr>
+                  <m:ctrlPr>
+                    <w:rPr>
+                      <w:rFonts w:ascii="Cambria Math" w:eastAsiaTheme="minorEastAsia" w:hAnsi="Cambria Math"/>
+                      <w:i/>
+                    </w:rPr>
+                  </m:ctrlPr>
+                </m:dPr>
+                <m:e>
+                  <m:r>
+                    <w:rPr>
+                      <w:rFonts w:ascii="Cambria Math" w:eastAsiaTheme="minorEastAsia" w:hAnsi="Cambria Math"/>
+                    </w:rPr>
+                    <m:t>1</m:t>
+                  </m:r>
+                </m:e>
+              </m:d>
+            </m:den>
+          </m:f>
+          <m:r>
+            <w:rPr>
+              <w:rFonts w:ascii="Cambria Math" w:eastAsiaTheme="minorEastAsia" w:hAnsi="Cambria Math"/>
+            </w:rPr>
+            <m:t>=-4</m:t>
+          </m:r>
+          <m:r>
+            <m:rPr>
+              <m:sty m:val="p"/>
+            </m:rPr>
+            <w:rPr>
+              <w:rFonts w:ascii="Cambria Math" w:eastAsiaTheme="minorEastAsia" w:hAnsi="Cambria Math"/>
+            </w:rPr>
+            <w:br/>
+          </m:r>
+        </m:oMath>
+        <m:oMath>
+          <m:r>
+            <w:rPr>
+              <w:rFonts w:ascii="Cambria Math" w:eastAsiaTheme="minorEastAsia" w:hAnsi="Cambria Math"/>
+            </w:rPr>
+            <m:t>-b=</m:t>
+          </m:r>
+          <m:d>
+            <m:dPr>
+              <m:ctrlPr>
+                <w:rPr>
+                  <w:rFonts w:ascii="Cambria Math" w:eastAsiaTheme="minorEastAsia" w:hAnsi="Cambria Math"/>
+                  <w:i/>
+                </w:rPr>
+              </m:ctrlPr>
+            </m:dPr>
+            <m:e>
+              <m:r>
+                <w:rPr>
+                  <w:rFonts w:ascii="Cambria Math" w:eastAsiaTheme="minorEastAsia" w:hAnsi="Cambria Math"/>
+                </w:rPr>
+                <m:t>-4</m:t>
+              </m:r>
+            </m:e>
+          </m:d>
+          <m:d>
+            <m:dPr>
+              <m:ctrlPr>
+                <w:rPr>
+                  <w:rFonts w:ascii="Cambria Math" w:eastAsiaTheme="minorEastAsia" w:hAnsi="Cambria Math"/>
+                  <w:i/>
+                </w:rPr>
+              </m:ctrlPr>
+            </m:dPr>
+            <m:e>
+              <m:r>
+                <w:rPr>
+                  <w:rFonts w:ascii="Cambria Math" w:eastAsiaTheme="minorEastAsia" w:hAnsi="Cambria Math"/>
+                </w:rPr>
+                <m:t>2</m:t>
+              </m:r>
+            </m:e>
+          </m:d>
+          <m:r>
+            <m:rPr>
+              <m:sty m:val="p"/>
+            </m:rPr>
+            <w:rPr>
+              <w:rFonts w:ascii="Cambria Math" w:eastAsiaTheme="minorEastAsia" w:hAnsi="Cambria Math"/>
+            </w:rPr>
+            <w:br/>
+          </m:r>
+        </m:oMath>
+        <m:oMath>
+          <m:r>
+            <m:rPr>
+              <m:sty m:val="bi"/>
+            </m:rPr>
+            <w:rPr>
+              <w:rFonts w:ascii="Cambria Math" w:eastAsiaTheme="minorEastAsia" w:hAnsi="Cambria Math"/>
+            </w:rPr>
+            <m:t>b=8</m:t>
+          </m:r>
+        </m:oMath>
+      </m:oMathPara>
+    </w:p>
+    <w:p>
+      <w:pPr>
+        <w:pStyle w:val="ListParagraph"/>
+        <w:numPr>
+          <w:ilvl w:val="0"/>
+          <w:numId w:val="34"/>
+        </w:numPr>
+        <w:rPr>
+          <w:rFonts w:eastAsiaTheme="minorEastAsia"/>
+        </w:rPr>
+      </w:pPr>
+      <w:r>
+        <w:rPr>
+          <w:rFonts w:eastAsiaTheme="minorEastAsia"/>
+        </w:rPr>
+        <w:br w:type="column"/>
+      </w:r>
+      <w:r>
+        <w:rPr>
+          <w:rFonts w:eastAsiaTheme="minorEastAsia"/>
+        </w:rPr>
+        <w:lastRenderedPageBreak/>
+        <w:t xml:space="preserve">Convert </w:t>
+      </w:r>
+      <m:oMath>
+        <m:r>
+          <w:rPr>
+            <w:rFonts w:ascii="Cambria Math" w:eastAsiaTheme="minorEastAsia" w:hAnsi="Cambria Math"/>
+          </w:rPr>
+          <m:t>y=</m:t>
+        </m:r>
+        <m:sSup>
+          <m:sSupPr>
+            <m:ctrlPr>
+              <w:rPr>
+                <w:rFonts w:ascii="Cambria Math" w:eastAsiaTheme="minorEastAsia" w:hAnsi="Cambria Math"/>
+                <w:i/>
+              </w:rPr>
+            </m:ctrlPr>
+          </m:sSupPr>
+          <m:e>
+            <m:r>
+              <w:rPr>
+                <w:rFonts w:ascii="Cambria Math" w:eastAsiaTheme="minorEastAsia" w:hAnsi="Cambria Math"/>
+              </w:rPr>
+              <m:t>x</m:t>
+            </m:r>
+          </m:e>
+          <m:sup>
+            <m:r>
+              <w:rPr>
+                <w:rFonts w:ascii="Cambria Math" w:eastAsiaTheme="minorEastAsia" w:hAnsi="Cambria Math"/>
+              </w:rPr>
+              <m:t>2</m:t>
+            </m:r>
+          </m:sup>
+        </m:sSup>
+        <m:r>
+          <w:rPr>
+            <w:rFonts w:ascii="Cambria Math" w:eastAsiaTheme="minorEastAsia" w:hAnsi="Cambria Math"/>
+          </w:rPr>
+          <m:t>-10x+23</m:t>
+        </m:r>
+      </m:oMath>
+      <w:r>
+        <w:rPr>
+          <w:rFonts w:eastAsiaTheme="minorEastAsia"/>
+        </w:rPr>
+        <w:t xml:space="preserve"> into vertex form.</w:t>
+      </w:r>
+      <w:r>
+        <w:rPr>
+          <w:rFonts w:eastAsiaTheme="minorEastAsia"/>
+        </w:rPr>
+        <w:br/>
+      </w:r>
+      <m:oMathPara>
+        <m:oMathParaPr>
+          <m:jc m:val="left"/>
+        </m:oMathParaPr>
+        <m:oMath>
+          <m:r>
+            <w:rPr>
+              <w:rFonts w:ascii="Cambria Math" w:eastAsiaTheme="minorEastAsia" w:hAnsi="Cambria Math"/>
+            </w:rPr>
+            <m:t>a=1, b=-10, c=23</m:t>
+          </m:r>
+          <m:r>
+            <m:rPr>
+              <m:sty m:val="p"/>
+            </m:rPr>
+            <w:rPr>
+              <w:rFonts w:eastAsiaTheme="minorEastAsia"/>
+            </w:rPr>
+            <w:br/>
+          </m:r>
+        </m:oMath>
+      </m:oMathPara>
+      <w:r>
+        <w:rPr>
+          <w:rFonts w:eastAsiaTheme="minorEastAsia"/>
+        </w:rPr>
+        <w:t xml:space="preserve">Vertex: </w:t>
+      </w:r>
+      <m:oMath>
+        <m:r>
+          <w:rPr>
+            <w:rFonts w:ascii="Cambria Math" w:eastAsiaTheme="minorEastAsia" w:hAnsi="Cambria Math"/>
+          </w:rPr>
+          <m:t>x=</m:t>
+        </m:r>
+        <m:f>
+          <m:fPr>
+            <m:ctrlPr>
+              <w:rPr>
+                <w:rFonts w:ascii="Cambria Math" w:eastAsiaTheme="minorEastAsia" w:hAnsi="Cambria Math"/>
+                <w:i/>
+              </w:rPr>
+            </m:ctrlPr>
+          </m:fPr>
+          <m:num>
+            <m:r>
+              <w:rPr>
+                <w:rFonts w:ascii="Cambria Math" w:eastAsiaTheme="minorEastAsia" w:hAnsi="Cambria Math"/>
+              </w:rPr>
+              <m:t>-b</m:t>
+            </m:r>
+          </m:num>
+          <m:den>
+            <m:r>
+              <w:rPr>
+                <w:rFonts w:ascii="Cambria Math" w:eastAsiaTheme="minorEastAsia" w:hAnsi="Cambria Math"/>
+              </w:rPr>
+              <m:t>2a</m:t>
+            </m:r>
+          </m:den>
+        </m:f>
+        <m:r>
+          <w:rPr>
+            <w:rFonts w:ascii="Cambria Math" w:eastAsiaTheme="minorEastAsia" w:hAnsi="Cambria Math"/>
+          </w:rPr>
+          <m:t>=</m:t>
+        </m:r>
+        <m:f>
+          <m:fPr>
+            <m:ctrlPr>
+              <w:rPr>
+                <w:rFonts w:ascii="Cambria Math" w:eastAsiaTheme="minorEastAsia" w:hAnsi="Cambria Math"/>
+                <w:i/>
+              </w:rPr>
+            </m:ctrlPr>
+          </m:fPr>
+          <m:num>
+            <m:r>
+              <w:rPr>
+                <w:rFonts w:ascii="Cambria Math" w:eastAsiaTheme="minorEastAsia" w:hAnsi="Cambria Math"/>
+              </w:rPr>
+              <m:t>-</m:t>
+            </m:r>
+            <m:d>
+              <m:dPr>
+                <m:ctrlPr>
+                  <w:rPr>
+                    <w:rFonts w:ascii="Cambria Math" w:eastAsiaTheme="minorEastAsia" w:hAnsi="Cambria Math"/>
+                    <w:i/>
+                  </w:rPr>
+                </m:ctrlPr>
+              </m:dPr>
+              <m:e>
+                <m:r>
+                  <w:rPr>
+                    <w:rFonts w:ascii="Cambria Math" w:eastAsiaTheme="minorEastAsia" w:hAnsi="Cambria Math"/>
+                  </w:rPr>
+                  <m:t>-10</m:t>
+                </m:r>
+              </m:e>
+            </m:d>
+          </m:num>
+          <m:den>
+            <m:r>
+              <w:rPr>
+                <w:rFonts w:ascii="Cambria Math" w:eastAsiaTheme="minorEastAsia" w:hAnsi="Cambria Math"/>
+              </w:rPr>
+              <m:t>2</m:t>
+            </m:r>
+            <m:d>
+              <m:dPr>
+                <m:ctrlPr>
+                  <w:rPr>
+                    <w:rFonts w:ascii="Cambria Math" w:eastAsiaTheme="minorEastAsia" w:hAnsi="Cambria Math"/>
+                    <w:i/>
+                  </w:rPr>
+                </m:ctrlPr>
+              </m:dPr>
+              <m:e>
+                <m:r>
+                  <w:rPr>
+                    <w:rFonts w:ascii="Cambria Math" w:eastAsiaTheme="minorEastAsia" w:hAnsi="Cambria Math"/>
+                  </w:rPr>
+                  <m:t>1</m:t>
+                </m:r>
+              </m:e>
+            </m:d>
+          </m:den>
+        </m:f>
+        <m:r>
+          <w:rPr>
+            <w:rFonts w:ascii="Cambria Math" w:eastAsiaTheme="minorEastAsia" w:hAnsi="Cambria Math"/>
+          </w:rPr>
+          <m:t>=</m:t>
+        </m:r>
+        <m:f>
+          <m:fPr>
+            <m:ctrlPr>
+              <w:rPr>
+                <w:rFonts w:ascii="Cambria Math" w:eastAsiaTheme="minorEastAsia" w:hAnsi="Cambria Math"/>
+                <w:i/>
+              </w:rPr>
+            </m:ctrlPr>
+          </m:fPr>
+          <m:num>
+            <m:r>
+              <w:rPr>
+                <w:rFonts w:ascii="Cambria Math" w:eastAsiaTheme="minorEastAsia" w:hAnsi="Cambria Math"/>
+              </w:rPr>
+              <m:t>10</m:t>
+            </m:r>
+          </m:num>
+          <m:den>
+            <m:r>
+              <w:rPr>
+                <w:rFonts w:ascii="Cambria Math" w:eastAsiaTheme="minorEastAsia" w:hAnsi="Cambria Math"/>
+              </w:rPr>
+              <m:t>2</m:t>
+            </m:r>
+          </m:den>
+        </m:f>
+        <m:r>
+          <w:rPr>
+            <w:rFonts w:ascii="Cambria Math" w:eastAsiaTheme="minorEastAsia" w:hAnsi="Cambria Math"/>
+          </w:rPr>
+          <m:t>=5</m:t>
+        </m:r>
+      </m:oMath>
+      <w:r>
+        <w:rPr>
+          <w:rFonts w:eastAsiaTheme="minorEastAsia"/>
+        </w:rPr>
+        <w:br/>
+      </w:r>
+      <m:oMathPara>
+        <m:oMath>
+          <m:r>
+            <w:rPr>
+              <w:rFonts w:ascii="Cambria Math" w:eastAsiaTheme="minorEastAsia" w:hAnsi="Cambria Math"/>
+            </w:rPr>
+            <m:t>y=</m:t>
+          </m:r>
+          <m:sSup>
+            <m:sSupPr>
+              <m:ctrlPr>
+                <w:rPr>
+                  <w:rFonts w:ascii="Cambria Math" w:eastAsiaTheme="minorEastAsia" w:hAnsi="Cambria Math"/>
+                  <w:i/>
+                </w:rPr>
+              </m:ctrlPr>
+            </m:sSupPr>
+            <m:e>
+              <m:r>
+                <w:rPr>
+                  <w:rFonts w:ascii="Cambria Math" w:eastAsiaTheme="minorEastAsia" w:hAnsi="Cambria Math"/>
+                </w:rPr>
+                <m:t>5</m:t>
+              </m:r>
+            </m:e>
+            <m:sup>
+              <m:r>
+                <w:rPr>
+                  <w:rFonts w:ascii="Cambria Math" w:eastAsiaTheme="minorEastAsia" w:hAnsi="Cambria Math"/>
+                </w:rPr>
+                <m:t>2</m:t>
+              </m:r>
+            </m:sup>
+          </m:sSup>
+          <m:r>
+            <w:rPr>
+              <w:rFonts w:ascii="Cambria Math" w:eastAsiaTheme="minorEastAsia" w:hAnsi="Cambria Math"/>
+            </w:rPr>
+            <m:t>-10</m:t>
+          </m:r>
+          <m:d>
+            <m:dPr>
+              <m:ctrlPr>
+                <w:rPr>
+                  <w:rFonts w:ascii="Cambria Math" w:eastAsiaTheme="minorEastAsia" w:hAnsi="Cambria Math"/>
+                  <w:i/>
+                </w:rPr>
+              </m:ctrlPr>
+            </m:dPr>
+            <m:e>
+              <m:r>
+                <w:rPr>
+                  <w:rFonts w:ascii="Cambria Math" w:eastAsiaTheme="minorEastAsia" w:hAnsi="Cambria Math"/>
+                </w:rPr>
+                <m:t>5</m:t>
+              </m:r>
+            </m:e>
+          </m:d>
+          <m:r>
+            <w:rPr>
+              <w:rFonts w:ascii="Cambria Math" w:eastAsiaTheme="minorEastAsia" w:hAnsi="Cambria Math"/>
+            </w:rPr>
+            <m:t>+23=25-50+23=-2</m:t>
+          </m:r>
+          <m:r>
+            <m:rPr>
+              <m:sty m:val="p"/>
+            </m:rPr>
+            <w:rPr>
+              <w:rFonts w:ascii="Cambria Math" w:eastAsiaTheme="minorEastAsia" w:hAnsi="Cambria Math"/>
+            </w:rPr>
+            <w:br/>
+          </m:r>
+        </m:oMath>
+      </m:oMathPara>
+      <w:r>
+        <w:rPr>
+          <w:rFonts w:eastAsiaTheme="minorEastAsia"/>
+          <w:b/>
+          <w:bCs/>
+        </w:rPr>
+        <w:t>Vertex: (5, -2)</w:t>
+      </w:r>
+      <w:r>
+        <w:rPr>
+          <w:rFonts w:eastAsiaTheme="minorEastAsia"/>
+          <w:b/>
+          <w:bCs/>
+        </w:rPr>
+        <w:t xml:space="preserve"> </w:t>
+      </w:r>
+      <w:r>
+        <w:rPr>
+          <w:rFonts w:eastAsiaTheme="minorEastAsia"/>
+          <w:b/>
+          <w:bCs/>
+          <w:i/>
+          <w:iCs/>
+        </w:rPr>
+        <w:t>(h, k)</w:t>
+      </w:r>
+      <w:r>
+        <w:rPr>
+          <w:rFonts w:eastAsiaTheme="minorEastAsia"/>
+          <w:b/>
+          <w:bCs/>
+        </w:rPr>
+        <w:t xml:space="preserve"> </w:t>
+      </w:r>
+      <w:r>
+        <w:rPr>
+          <w:rFonts w:eastAsiaTheme="minorEastAsia"/>
+          <w:b/>
+          <w:bCs/>
+        </w:rPr>
+        <w:br/>
+      </w:r>
+      <m:oMathPara>
+        <m:oMath>
+          <m:r>
+            <w:rPr>
+              <w:rFonts w:ascii="Cambria Math" w:eastAsiaTheme="minorEastAsia" w:hAnsi="Cambria Math"/>
+            </w:rPr>
+            <m:t>y=a</m:t>
+          </m:r>
+          <m:sSup>
+            <m:sSupPr>
+              <m:ctrlPr>
+                <w:rPr>
+                  <w:rFonts w:ascii="Cambria Math" w:eastAsiaTheme="minorEastAsia" w:hAnsi="Cambria Math"/>
+                  <w:i/>
+                </w:rPr>
+              </m:ctrlPr>
+            </m:sSupPr>
+            <m:e>
+              <m:d>
+                <m:dPr>
+                  <m:ctrlPr>
+                    <w:rPr>
+                      <w:rFonts w:ascii="Cambria Math" w:eastAsiaTheme="minorEastAsia" w:hAnsi="Cambria Math"/>
+                      <w:i/>
+                    </w:rPr>
+                  </m:ctrlPr>
+                </m:dPr>
+                <m:e>
+                  <m:r>
+                    <w:rPr>
+                      <w:rFonts w:ascii="Cambria Math" w:eastAsiaTheme="minorEastAsia" w:hAnsi="Cambria Math"/>
+                    </w:rPr>
+                    <m:t>x-h</m:t>
+                  </m:r>
+                </m:e>
+              </m:d>
+            </m:e>
+            <m:sup>
+              <m:r>
+                <w:rPr>
+                  <w:rFonts w:ascii="Cambria Math" w:eastAsiaTheme="minorEastAsia" w:hAnsi="Cambria Math"/>
+                </w:rPr>
+                <m:t>2</m:t>
+              </m:r>
+            </m:sup>
+          </m:sSup>
+          <m:r>
+            <w:rPr>
+              <w:rFonts w:ascii="Cambria Math" w:eastAsiaTheme="minorEastAsia" w:hAnsi="Cambria Math"/>
+            </w:rPr>
+            <m:t>+k=1</m:t>
+          </m:r>
+          <m:sSup>
+            <m:sSupPr>
+              <m:ctrlPr>
+                <w:rPr>
+                  <w:rFonts w:ascii="Cambria Math" w:eastAsiaTheme="minorEastAsia" w:hAnsi="Cambria Math"/>
+                  <w:i/>
+                </w:rPr>
+              </m:ctrlPr>
+            </m:sSupPr>
+            <m:e>
+              <m:d>
+                <m:dPr>
+                  <m:ctrlPr>
+                    <w:rPr>
+                      <w:rFonts w:ascii="Cambria Math" w:eastAsiaTheme="minorEastAsia" w:hAnsi="Cambria Math"/>
+                      <w:i/>
+                    </w:rPr>
+                  </m:ctrlPr>
+                </m:dPr>
+                <m:e>
+                  <m:r>
+                    <w:rPr>
+                      <w:rFonts w:ascii="Cambria Math" w:eastAsiaTheme="minorEastAsia" w:hAnsi="Cambria Math"/>
+                    </w:rPr>
+                    <m:t>x-5</m:t>
+                  </m:r>
+                </m:e>
+              </m:d>
+            </m:e>
+            <m:sup>
+              <m:r>
+                <w:rPr>
+                  <w:rFonts w:ascii="Cambria Math" w:eastAsiaTheme="minorEastAsia" w:hAnsi="Cambria Math"/>
+                </w:rPr>
+                <m:t>2</m:t>
+              </m:r>
+            </m:sup>
+          </m:sSup>
+          <m:r>
+            <w:rPr>
+              <w:rFonts w:ascii="Cambria Math" w:eastAsiaTheme="minorEastAsia" w:hAnsi="Cambria Math"/>
+            </w:rPr>
+            <m:t>+</m:t>
+          </m:r>
+          <m:d>
+            <m:dPr>
+              <m:ctrlPr>
+                <w:rPr>
+                  <w:rFonts w:ascii="Cambria Math" w:eastAsiaTheme="minorEastAsia" w:hAnsi="Cambria Math"/>
+                  <w:i/>
+                </w:rPr>
+              </m:ctrlPr>
+            </m:dPr>
+            <m:e>
+              <m:r>
+                <w:rPr>
+                  <w:rFonts w:ascii="Cambria Math" w:eastAsiaTheme="minorEastAsia" w:hAnsi="Cambria Math"/>
+                </w:rPr>
+                <m:t>-2</m:t>
+              </m:r>
+            </m:e>
+          </m:d>
+          <m:r>
+            <m:rPr>
+              <m:sty m:val="p"/>
+            </m:rPr>
+            <w:rPr>
+              <w:rFonts w:ascii="Cambria Math" w:eastAsiaTheme="minorEastAsia" w:hAnsi="Cambria Math"/>
+            </w:rPr>
+            <w:br/>
+          </m:r>
+        </m:oMath>
+        <m:oMath>
+          <m:r>
+            <m:rPr>
+              <m:sty m:val="bi"/>
+            </m:rPr>
+            <w:rPr>
+              <w:rFonts w:ascii="Cambria Math" w:eastAsiaTheme="minorEastAsia" w:hAnsi="Cambria Math"/>
+            </w:rPr>
+            <m:t>y=</m:t>
+          </m:r>
+          <m:sSup>
+            <m:sSupPr>
+              <m:ctrlPr>
+                <w:rPr>
+                  <w:rFonts w:ascii="Cambria Math" w:eastAsiaTheme="minorEastAsia" w:hAnsi="Cambria Math"/>
+                  <w:b/>
+                  <w:bCs/>
+                  <w:i/>
+                </w:rPr>
+              </m:ctrlPr>
+            </m:sSupPr>
+            <m:e>
+              <m:d>
+                <m:dPr>
+                  <m:ctrlPr>
+                    <w:rPr>
+                      <w:rFonts w:ascii="Cambria Math" w:eastAsiaTheme="minorEastAsia" w:hAnsi="Cambria Math"/>
+                      <w:b/>
+                      <w:bCs/>
+                      <w:i/>
+                    </w:rPr>
+                  </m:ctrlPr>
+                </m:dPr>
+                <m:e>
+                  <m:r>
+                    <m:rPr>
+                      <m:sty m:val="bi"/>
+                    </m:rPr>
+                    <w:rPr>
+                      <w:rFonts w:ascii="Cambria Math" w:eastAsiaTheme="minorEastAsia" w:hAnsi="Cambria Math"/>
+                    </w:rPr>
+                    <m:t>x-5</m:t>
+                  </m:r>
+                </m:e>
+              </m:d>
+            </m:e>
+            <m:sup>
+              <m:r>
+                <m:rPr>
+                  <m:sty m:val="bi"/>
+                </m:rPr>
+                <w:rPr>
+                  <w:rFonts w:ascii="Cambria Math" w:eastAsiaTheme="minorEastAsia" w:hAnsi="Cambria Math"/>
+                </w:rPr>
+                <m:t>2</m:t>
+              </m:r>
+            </m:sup>
+          </m:sSup>
+          <m:r>
+            <m:rPr>
+              <m:sty m:val="bi"/>
+            </m:rPr>
+            <w:rPr>
+              <w:rFonts w:ascii="Cambria Math" w:eastAsiaTheme="minorEastAsia" w:hAnsi="Cambria Math"/>
+            </w:rPr>
+            <m:t>-2</m:t>
+          </m:r>
+          <m:r>
+            <m:rPr>
+              <m:sty m:val="b"/>
+            </m:rPr>
+            <w:rPr>
+              <w:rFonts w:eastAsiaTheme="minorEastAsia"/>
+            </w:rPr>
+            <w:br/>
+          </m:r>
+        </m:oMath>
+        <m:oMath>
+          <m:r>
+            <m:rPr>
+              <m:sty m:val="p"/>
+            </m:rPr>
+            <w:rPr>
+              <w:rFonts w:eastAsiaTheme="minorEastAsia"/>
+            </w:rPr>
+            <w:br/>
+          </m:r>
+        </m:oMath>
+        <m:oMath>
+          <m:r>
+            <w:rPr>
+              <w:rFonts w:ascii="Cambria Math" w:eastAsiaTheme="minorEastAsia" w:hAnsi="Cambria Math"/>
+            </w:rPr>
+            <m:t>y=</m:t>
+          </m:r>
+          <m:sSup>
+            <m:sSupPr>
+              <m:ctrlPr>
+                <w:rPr>
+                  <w:rFonts w:ascii="Cambria Math" w:eastAsiaTheme="minorEastAsia" w:hAnsi="Cambria Math"/>
+                  <w:i/>
+                </w:rPr>
+              </m:ctrlPr>
+            </m:sSupPr>
+            <m:e>
+              <m:r>
+                <w:rPr>
+                  <w:rFonts w:ascii="Cambria Math" w:eastAsiaTheme="minorEastAsia" w:hAnsi="Cambria Math"/>
+                </w:rPr>
+                <m:t>x</m:t>
+              </m:r>
+            </m:e>
+            <m:sup>
+              <m:r>
+                <w:rPr>
+                  <w:rFonts w:ascii="Cambria Math" w:eastAsiaTheme="minorEastAsia" w:hAnsi="Cambria Math"/>
+                </w:rPr>
+                <m:t>2</m:t>
+              </m:r>
+            </m:sup>
+          </m:sSup>
+          <m:r>
+            <w:rPr>
+              <w:rFonts w:ascii="Cambria Math" w:eastAsiaTheme="minorEastAsia" w:hAnsi="Cambria Math"/>
+            </w:rPr>
+            <m:t>-10x+25-2</m:t>
+          </m:r>
+          <m:r>
+            <m:rPr>
+              <m:sty m:val="p"/>
+            </m:rPr>
+            <w:rPr>
+              <w:rFonts w:ascii="Cambria Math" w:eastAsiaTheme="minorEastAsia" w:hAnsi="Cambria Math"/>
+            </w:rPr>
+            <w:br/>
+          </m:r>
+        </m:oMath>
+        <m:oMath>
+          <m:r>
+            <w:rPr>
+              <w:rFonts w:ascii="Cambria Math" w:eastAsiaTheme="minorEastAsia" w:hAnsi="Cambria Math"/>
+            </w:rPr>
+            <m:t>y=</m:t>
+          </m:r>
+          <m:sSup>
+            <m:sSupPr>
+              <m:ctrlPr>
+                <w:rPr>
+                  <w:rFonts w:ascii="Cambria Math" w:eastAsiaTheme="minorEastAsia" w:hAnsi="Cambria Math"/>
+                  <w:i/>
+                </w:rPr>
+              </m:ctrlPr>
+            </m:sSupPr>
+            <m:e>
+              <m:r>
+                <w:rPr>
+                  <w:rFonts w:ascii="Cambria Math" w:eastAsiaTheme="minorEastAsia" w:hAnsi="Cambria Math"/>
+                </w:rPr>
+                <m:t>x</m:t>
+              </m:r>
+            </m:e>
+            <m:sup>
+              <m:r>
+                <w:rPr>
+                  <w:rFonts w:ascii="Cambria Math" w:eastAsiaTheme="minorEastAsia" w:hAnsi="Cambria Math"/>
+                </w:rPr>
+                <m:t>2</m:t>
+              </m:r>
+            </m:sup>
+          </m:sSup>
+          <m:r>
+            <w:rPr>
+              <w:rFonts w:ascii="Cambria Math" w:eastAsiaTheme="minorEastAsia" w:hAnsi="Cambria Math"/>
+            </w:rPr>
+            <m:t>-10x+23 (ck)</m:t>
+          </m:r>
+        </m:oMath>
+      </m:oMathPara>
+    </w:p>
+    <w:p>
+      <w:pPr>
+        <w:pStyle w:val="ListParagraph"/>
+        <w:rPr>
+          <w:rFonts w:eastAsiaTheme="minorEastAsia"/>
+        </w:rPr>
+      </w:pPr>
+    </w:p>
+    <w:p>
+      <w:pPr>
+        <w:pStyle w:val="ListParagraph"/>
+        <w:numPr>
+          <w:ilvl w:val="0"/>
+          <w:numId w:val="34"/>
+        </w:numPr>
+        <w:jc w:val="center"/>
+        <w:rPr>
+          <w:rFonts w:eastAsiaTheme="minorEastAsia"/>
+          <w:noProof/>
+        </w:rPr>
+      </w:pPr>
+      <w:r>
+        <w:rPr>
+          <w:rFonts w:eastAsiaTheme="minorEastAsia"/>
+        </w:rPr>
+        <w:t xml:space="preserve">What is the equation of the parabola with its focus at (4, 3) and its directrix at </w:t>
+      </w:r>
+      <m:oMath>
+        <m:r>
+          <w:rPr>
+            <w:rFonts w:ascii="Cambria Math" w:eastAsiaTheme="minorEastAsia" w:hAnsi="Cambria Math"/>
+          </w:rPr>
+          <m:t>y=1</m:t>
+        </m:r>
+      </m:oMath>
+      <w:r>
+        <w:rPr>
+          <w:rFonts w:eastAsiaTheme="minorEastAsia"/>
+        </w:rPr>
+        <w:t>?</w:t>
+      </w:r>
+      <w:r>
+        <w:rPr>
+          <w:rFonts w:eastAsiaTheme="minorEastAsia"/>
+        </w:rPr>
+        <w:br/>
+      </w:r>
+      <w:r>
+        <w:rPr>
+          <w:rFonts w:eastAsiaTheme="minorEastAsia"/>
+        </w:rPr>
+        <w:br/>
+        <w:t xml:space="preserve">The focus is </w:t>
+      </w:r>
+      <m:oMath>
+        <m:d>
+          <m:dPr>
+            <m:ctrlPr>
+              <w:rPr>
+                <w:rFonts w:ascii="Cambria Math" w:eastAsiaTheme="minorEastAsia" w:hAnsi="Cambria Math"/>
+                <w:i/>
+              </w:rPr>
+            </m:ctrlPr>
+          </m:dPr>
+          <m:e>
+            <m:r>
+              <w:rPr>
+                <w:rFonts w:ascii="Cambria Math" w:eastAsiaTheme="minorEastAsia" w:hAnsi="Cambria Math"/>
+              </w:rPr>
+              <m:t>h, k+p</m:t>
+            </m:r>
+          </m:e>
+        </m:d>
+      </m:oMath>
+      <w:r>
+        <w:rPr>
+          <w:rFonts w:eastAsiaTheme="minorEastAsia"/>
+        </w:rPr>
+        <w:t xml:space="preserve">. </w:t>
+      </w:r>
+      <m:oMath>
+        <m:r>
+          <w:rPr>
+            <w:rFonts w:ascii="Cambria Math" w:eastAsiaTheme="minorEastAsia" w:hAnsi="Cambria Math"/>
+          </w:rPr>
+          <m:t>h=4, k+p=3</m:t>
+        </m:r>
+      </m:oMath>
+      <w:r>
+        <w:rPr>
+          <w:rFonts w:eastAsiaTheme="minorEastAsia"/>
+        </w:rPr>
+        <w:br/>
+      </w:r>
+      <w:r>
+        <w:rPr>
+          <w:rFonts w:eastAsiaTheme="minorEastAsia"/>
+        </w:rPr>
+        <w:br/>
+      </w:r>
+      <w:r>
+        <w:rPr>
+          <w:rFonts w:eastAsiaTheme="minorEastAsia"/>
+        </w:rPr>
+        <w:t xml:space="preserve">The Directrix is: </w:t>
+      </w:r>
+      <m:oMath>
+        <m:r>
+          <w:rPr>
+            <w:rFonts w:ascii="Cambria Math" w:eastAsiaTheme="minorEastAsia" w:hAnsi="Cambria Math"/>
+          </w:rPr>
+          <m:t>y=k-p.</m:t>
+        </m:r>
+      </m:oMath>
+      <w:r>
+        <w:rPr>
+          <w:rFonts w:eastAsiaTheme="minorEastAsia"/>
+        </w:rPr>
+        <w:br/>
+      </w:r>
+      <w:r>
+        <w:rPr>
+          <w:rFonts w:eastAsiaTheme="minorEastAsia"/>
+        </w:rPr>
+        <w:br/>
+        <w:t xml:space="preserve">The distance p is half the length of that vertical line segment, and the a-value for the quadratic equation equals </w:t>
+      </w:r>
+      <m:oMath>
+        <m:f>
+          <m:fPr>
+            <m:ctrlPr>
+              <w:rPr>
+                <w:rFonts w:ascii="Cambria Math" w:eastAsiaTheme="minorEastAsia" w:hAnsi="Cambria Math"/>
+                <w:i/>
+              </w:rPr>
+            </m:ctrlPr>
+          </m:fPr>
+          <m:num>
+            <m:r>
+              <w:rPr>
+                <w:rFonts w:ascii="Cambria Math" w:eastAsiaTheme="minorEastAsia" w:hAnsi="Cambria Math"/>
+              </w:rPr>
+              <m:t>1</m:t>
+            </m:r>
+          </m:num>
+          <m:den>
+            <m:r>
+              <w:rPr>
+                <w:rFonts w:ascii="Cambria Math" w:eastAsiaTheme="minorEastAsia" w:hAnsi="Cambria Math"/>
+              </w:rPr>
+              <m:t>4p</m:t>
+            </m:r>
+          </m:den>
+        </m:f>
+      </m:oMath>
+      <w:r>
+        <w:rPr>
+          <w:rFonts w:eastAsiaTheme="minorEastAsia"/>
+        </w:rPr>
+        <w:t>.</w:t>
+      </w:r>
+      <w:r>
+        <w:rPr>
+          <w:rFonts w:eastAsiaTheme="minorEastAsia"/>
+        </w:rPr>
+        <w:br/>
+      </w:r>
+      <m:oMathPara>
+        <m:oMath>
+          <m:r>
+            <w:rPr>
+              <w:rFonts w:ascii="Cambria Math" w:eastAsiaTheme="minorEastAsia" w:hAnsi="Cambria Math"/>
+            </w:rPr>
+            <m:t>p=</m:t>
+          </m:r>
+          <m:f>
+            <m:fPr>
+              <m:ctrlPr>
+                <w:rPr>
+                  <w:rFonts w:ascii="Cambria Math" w:eastAsiaTheme="minorEastAsia" w:hAnsi="Cambria Math"/>
+                  <w:i/>
+                </w:rPr>
+              </m:ctrlPr>
+            </m:fPr>
+            <m:num>
+              <m:r>
+                <w:rPr>
+                  <w:rFonts w:ascii="Cambria Math" w:eastAsiaTheme="minorEastAsia" w:hAnsi="Cambria Math"/>
+                </w:rPr>
+                <m:t>3-1</m:t>
+              </m:r>
+            </m:num>
+            <m:den>
+              <m:r>
+                <w:rPr>
+                  <w:rFonts w:ascii="Cambria Math" w:eastAsiaTheme="minorEastAsia" w:hAnsi="Cambria Math"/>
+                </w:rPr>
+                <m:t>2</m:t>
+              </m:r>
+            </m:den>
+          </m:f>
+          <m:r>
+            <w:rPr>
+              <w:rFonts w:ascii="Cambria Math" w:eastAsiaTheme="minorEastAsia" w:hAnsi="Cambria Math"/>
+            </w:rPr>
+            <m:t>=</m:t>
+          </m:r>
+          <m:f>
+            <m:fPr>
+              <m:ctrlPr>
+                <w:rPr>
+                  <w:rFonts w:ascii="Cambria Math" w:eastAsiaTheme="minorEastAsia" w:hAnsi="Cambria Math"/>
+                  <w:i/>
+                </w:rPr>
+              </m:ctrlPr>
+            </m:fPr>
+            <m:num>
+              <m:r>
+                <w:rPr>
+                  <w:rFonts w:ascii="Cambria Math" w:eastAsiaTheme="minorEastAsia" w:hAnsi="Cambria Math"/>
+                </w:rPr>
+                <m:t>2</m:t>
+              </m:r>
+            </m:num>
+            <m:den>
+              <m:r>
+                <w:rPr>
+                  <w:rFonts w:ascii="Cambria Math" w:eastAsiaTheme="minorEastAsia" w:hAnsi="Cambria Math"/>
+                </w:rPr>
+                <m:t>2</m:t>
+              </m:r>
+            </m:den>
+          </m:f>
+          <m:r>
+            <w:rPr>
+              <w:rFonts w:ascii="Cambria Math" w:eastAsiaTheme="minorEastAsia" w:hAnsi="Cambria Math"/>
+            </w:rPr>
+            <m:t>=1</m:t>
+          </m:r>
+          <m:r>
+            <m:rPr>
+              <m:sty m:val="p"/>
+            </m:rPr>
+            <w:rPr>
+              <w:rFonts w:eastAsiaTheme="minorEastAsia"/>
+            </w:rPr>
+            <w:br/>
+          </m:r>
+        </m:oMath>
+        <m:oMath>
+          <m:r>
+            <w:rPr>
+              <w:rFonts w:ascii="Cambria Math" w:eastAsiaTheme="minorEastAsia" w:hAnsi="Cambria Math"/>
+            </w:rPr>
+            <m:t>a=</m:t>
+          </m:r>
+          <m:f>
+            <m:fPr>
+              <m:ctrlPr>
+                <w:rPr>
+                  <w:rFonts w:ascii="Cambria Math" w:eastAsiaTheme="minorEastAsia" w:hAnsi="Cambria Math"/>
+                  <w:i/>
+                </w:rPr>
+              </m:ctrlPr>
+            </m:fPr>
+            <m:num>
+              <m:r>
+                <w:rPr>
+                  <w:rFonts w:ascii="Cambria Math" w:eastAsiaTheme="minorEastAsia" w:hAnsi="Cambria Math"/>
+                </w:rPr>
+                <m:t>1</m:t>
+              </m:r>
+            </m:num>
+            <m:den>
+              <m:r>
+                <w:rPr>
+                  <w:rFonts w:ascii="Cambria Math" w:eastAsiaTheme="minorEastAsia" w:hAnsi="Cambria Math"/>
+                </w:rPr>
+                <m:t>4p</m:t>
+              </m:r>
+            </m:den>
+          </m:f>
+          <m:r>
+            <w:rPr>
+              <w:rFonts w:ascii="Cambria Math" w:eastAsiaTheme="minorEastAsia" w:hAnsi="Cambria Math"/>
+            </w:rPr>
+            <m:t>=</m:t>
+          </m:r>
+          <m:f>
+            <m:fPr>
+              <m:ctrlPr>
+                <w:rPr>
+                  <w:rFonts w:ascii="Cambria Math" w:eastAsiaTheme="minorEastAsia" w:hAnsi="Cambria Math"/>
+                  <w:i/>
+                </w:rPr>
+              </m:ctrlPr>
+            </m:fPr>
+            <m:num>
+              <m:r>
+                <w:rPr>
+                  <w:rFonts w:ascii="Cambria Math" w:eastAsiaTheme="minorEastAsia" w:hAnsi="Cambria Math"/>
+                </w:rPr>
+                <m:t>1</m:t>
+              </m:r>
+            </m:num>
+            <m:den>
+              <m:r>
+                <w:rPr>
+                  <w:rFonts w:ascii="Cambria Math" w:eastAsiaTheme="minorEastAsia" w:hAnsi="Cambria Math"/>
+                </w:rPr>
+                <m:t>4(1)</m:t>
+              </m:r>
+            </m:den>
+          </m:f>
+          <m:r>
+            <w:rPr>
+              <w:rFonts w:ascii="Cambria Math" w:eastAsiaTheme="minorEastAsia" w:hAnsi="Cambria Math"/>
+            </w:rPr>
+            <m:t>=</m:t>
+          </m:r>
+          <m:f>
+            <m:fPr>
+              <m:ctrlPr>
+                <w:rPr>
+                  <w:rFonts w:ascii="Cambria Math" w:eastAsiaTheme="minorEastAsia" w:hAnsi="Cambria Math"/>
+                  <w:i/>
+                </w:rPr>
+              </m:ctrlPr>
+            </m:fPr>
+            <m:num>
+              <m:r>
+                <w:rPr>
+                  <w:rFonts w:ascii="Cambria Math" w:eastAsiaTheme="minorEastAsia" w:hAnsi="Cambria Math"/>
+                </w:rPr>
+                <m:t>1</m:t>
+              </m:r>
+            </m:num>
+            <m:den>
+              <m:r>
+                <w:rPr>
+                  <w:rFonts w:ascii="Cambria Math" w:eastAsiaTheme="minorEastAsia" w:hAnsi="Cambria Math"/>
+                </w:rPr>
+                <m:t>4</m:t>
+              </m:r>
+            </m:den>
+          </m:f>
+          <m:r>
+            <m:rPr>
+              <m:sty m:val="p"/>
+            </m:rPr>
+            <w:rPr>
+              <w:rFonts w:eastAsiaTheme="minorEastAsia"/>
+            </w:rPr>
+            <w:br/>
+          </m:r>
+        </m:oMath>
+        <m:oMath>
+          <m:r>
+            <m:rPr>
+              <m:sty m:val="p"/>
+            </m:rPr>
+            <w:rPr>
+              <w:rFonts w:eastAsiaTheme="minorEastAsia"/>
+            </w:rPr>
+            <w:br/>
+          </m:r>
+        </m:oMath>
+      </m:oMathPara>
+      <w:r>
+        <w:rPr>
+          <w:rFonts w:eastAsiaTheme="minorEastAsia"/>
+        </w:rPr>
+        <w:t xml:space="preserve">Directrix: </w:t>
+      </w:r>
+      <m:oMath>
+        <m:r>
+          <w:rPr>
+            <w:rFonts w:ascii="Cambria Math" w:eastAsiaTheme="minorEastAsia" w:hAnsi="Cambria Math"/>
+          </w:rPr>
+          <m:t>1=k-1, k=1+1=2</m:t>
+        </m:r>
+      </m:oMath>
+      <w:r>
+        <w:rPr>
+          <w:rFonts w:eastAsiaTheme="minorEastAsia"/>
+        </w:rPr>
+        <w:br/>
+      </w:r>
+      <w:r>
+        <w:rPr>
+          <w:rFonts w:eastAsiaTheme="minorEastAsia"/>
+        </w:rPr>
+        <w:br/>
+        <w:t xml:space="preserve">Vertex: </w:t>
+      </w:r>
+      <m:oMath>
+        <m:d>
+          <m:dPr>
+            <m:ctrlPr>
+              <w:rPr>
+                <w:rFonts w:ascii="Cambria Math" w:eastAsiaTheme="minorEastAsia" w:hAnsi="Cambria Math"/>
+                <w:i/>
+              </w:rPr>
+            </m:ctrlPr>
+          </m:dPr>
+          <m:e>
+            <m:r>
+              <w:rPr>
+                <w:rFonts w:ascii="Cambria Math" w:eastAsiaTheme="minorEastAsia" w:hAnsi="Cambria Math"/>
+              </w:rPr>
+              <m:t>4, 2</m:t>
+            </m:r>
+          </m:e>
+        </m:d>
+      </m:oMath>
+      <w:r>
+        <w:rPr>
+          <w:rFonts w:eastAsiaTheme="minorEastAsia"/>
+        </w:rPr>
+        <w:t xml:space="preserve"> </w:t>
+      </w:r>
+      <m:oMath>
+        <m:d>
+          <m:dPr>
+            <m:ctrlPr>
+              <w:rPr>
+                <w:rFonts w:ascii="Cambria Math" w:eastAsiaTheme="minorEastAsia" w:hAnsi="Cambria Math"/>
+                <w:i/>
+              </w:rPr>
+            </m:ctrlPr>
+          </m:dPr>
+          <m:e>
+            <m:r>
+              <w:rPr>
+                <w:rFonts w:ascii="Cambria Math" w:eastAsiaTheme="minorEastAsia" w:hAnsi="Cambria Math"/>
+              </w:rPr>
+              <m:t>h,k</m:t>
+            </m:r>
+          </m:e>
+        </m:d>
+        <m:r>
+          <w:rPr>
+            <w:rFonts w:ascii="Cambria Math" w:eastAsiaTheme="minorEastAsia" w:hAnsi="Cambria Math"/>
+          </w:rPr>
+          <m:t>, h=</m:t>
+        </m:r>
+        <m:r>
+          <w:rPr>
+            <w:rFonts w:ascii="Cambria Math" w:eastAsiaTheme="minorEastAsia" w:hAnsi="Cambria Math"/>
+          </w:rPr>
+          <m:t>4, k=2</m:t>
+        </m:r>
+        <m:r>
+          <m:rPr>
+            <m:sty m:val="p"/>
+          </m:rPr>
+          <w:rPr>
+            <w:rFonts w:ascii="Cambria Math" w:eastAsiaTheme="minorEastAsia" w:hAnsi="Cambria Math"/>
+          </w:rPr>
+          <w:br/>
+        </m:r>
+      </m:oMath>
+      <m:oMathPara>
+        <m:oMath>
+          <m:r>
+            <w:rPr>
+              <w:rFonts w:ascii="Cambria Math" w:eastAsiaTheme="minorEastAsia" w:hAnsi="Cambria Math"/>
+            </w:rPr>
+            <m:t>y=a</m:t>
+          </m:r>
+          <m:sSup>
+            <m:sSupPr>
+              <m:ctrlPr>
+                <w:rPr>
+                  <w:rFonts w:ascii="Cambria Math" w:eastAsiaTheme="minorEastAsia" w:hAnsi="Cambria Math"/>
+                  <w:i/>
+                </w:rPr>
+              </m:ctrlPr>
+            </m:sSupPr>
+            <m:e>
+              <m:d>
+                <m:dPr>
+                  <m:ctrlPr>
+                    <w:rPr>
+                      <w:rFonts w:ascii="Cambria Math" w:eastAsiaTheme="minorEastAsia" w:hAnsi="Cambria Math"/>
+                      <w:i/>
+                    </w:rPr>
+                  </m:ctrlPr>
+                </m:dPr>
+                <m:e>
+                  <m:r>
+                    <w:rPr>
+                      <w:rFonts w:ascii="Cambria Math" w:eastAsiaTheme="minorEastAsia" w:hAnsi="Cambria Math"/>
+                    </w:rPr>
+                    <m:t>x-h</m:t>
+                  </m:r>
+                </m:e>
+              </m:d>
+            </m:e>
+            <m:sup>
+              <m:r>
+                <w:rPr>
+                  <w:rFonts w:ascii="Cambria Math" w:eastAsiaTheme="minorEastAsia" w:hAnsi="Cambria Math"/>
+                </w:rPr>
+                <m:t>2</m:t>
+              </m:r>
+            </m:sup>
+          </m:sSup>
+          <m:r>
+            <w:rPr>
+              <w:rFonts w:ascii="Cambria Math" w:eastAsiaTheme="minorEastAsia" w:hAnsi="Cambria Math"/>
+            </w:rPr>
+            <m:t>+k</m:t>
+          </m:r>
+          <m:r>
+            <m:rPr>
+              <m:sty m:val="p"/>
+            </m:rPr>
+            <w:rPr>
+              <w:rFonts w:ascii="Cambria Math" w:eastAsiaTheme="minorEastAsia" w:hAnsi="Cambria Math"/>
+            </w:rPr>
+            <w:br/>
+          </m:r>
+        </m:oMath>
+        <m:oMath>
+          <m:r>
+            <m:rPr>
+              <m:sty m:val="bi"/>
+            </m:rPr>
+            <w:rPr>
+              <w:rFonts w:ascii="Cambria Math" w:eastAsiaTheme="minorEastAsia" w:hAnsi="Cambria Math"/>
+            </w:rPr>
+            <m:t>y=</m:t>
+          </m:r>
+          <m:f>
+            <m:fPr>
+              <m:ctrlPr>
+                <w:rPr>
+                  <w:rFonts w:ascii="Cambria Math" w:eastAsiaTheme="minorEastAsia" w:hAnsi="Cambria Math"/>
+                  <w:b/>
+                  <w:bCs/>
+                  <w:i/>
+                </w:rPr>
+              </m:ctrlPr>
+            </m:fPr>
+            <m:num>
+              <m:r>
+                <m:rPr>
+                  <m:sty m:val="bi"/>
+                </m:rPr>
+                <w:rPr>
+                  <w:rFonts w:ascii="Cambria Math" w:eastAsiaTheme="minorEastAsia" w:hAnsi="Cambria Math"/>
+                </w:rPr>
+                <m:t>1</m:t>
+              </m:r>
+            </m:num>
+            <m:den>
+              <m:r>
+                <m:rPr>
+                  <m:sty m:val="bi"/>
+                </m:rPr>
+                <w:rPr>
+                  <w:rFonts w:ascii="Cambria Math" w:eastAsiaTheme="minorEastAsia" w:hAnsi="Cambria Math"/>
+                </w:rPr>
+                <m:t>4</m:t>
+              </m:r>
+            </m:den>
+          </m:f>
+          <m:sSup>
+            <m:sSupPr>
+              <m:ctrlPr>
+                <w:rPr>
+                  <w:rFonts w:ascii="Cambria Math" w:eastAsiaTheme="minorEastAsia" w:hAnsi="Cambria Math"/>
+                  <w:b/>
+                  <w:bCs/>
+                </w:rPr>
+              </m:ctrlPr>
+            </m:sSupPr>
+            <m:e>
+              <m:r>
+                <m:rPr>
+                  <m:sty m:val="bi"/>
+                </m:rPr>
+                <w:rPr>
+                  <w:rFonts w:ascii="Cambria Math" w:eastAsiaTheme="minorEastAsia" w:hAnsi="Cambria Math"/>
+                </w:rPr>
+                <m:t>(x-4)</m:t>
+              </m:r>
+            </m:e>
+            <m:sup>
+              <m:r>
+                <m:rPr>
+                  <m:sty m:val="bi"/>
+                </m:rPr>
+                <w:rPr>
+                  <w:rFonts w:ascii="Cambria Math" w:eastAsiaTheme="minorEastAsia" w:hAnsi="Cambria Math"/>
+                </w:rPr>
+                <m:t>2</m:t>
+              </m:r>
+            </m:sup>
+          </m:sSup>
+          <m:r>
+            <m:rPr>
+              <m:sty m:val="b"/>
+            </m:rPr>
+            <w:rPr>
+              <w:rFonts w:ascii="Cambria Math" w:eastAsiaTheme="minorEastAsia" w:hAnsi="Cambria Math"/>
+            </w:rPr>
+            <m:t xml:space="preserve">+2 </m:t>
+          </m:r>
+          <m:r>
+            <m:rPr>
+              <m:sty m:val="b"/>
+            </m:rPr>
+            <w:rPr>
+              <w:rFonts w:eastAsiaTheme="minorEastAsia"/>
+            </w:rPr>
+            <w:br/>
+          </m:r>
+        </m:oMath>
+      </m:oMathPara>
+      <w:r>
+        <w:rPr>
+          <w:rFonts w:eastAsiaTheme="minorEastAsia"/>
+          <w:noProof/>
+        </w:rPr>
+        <w:drawing>
+          <wp:inline distT="0" distB="0" distL="0" distR="0" wp14:anchorId="076CE189" wp14:editId="51A94026">
+            <wp:extent cx="1225296" cy="1709928"/>
+            <wp:effectExtent l="0" t="0" r="0" b="5080"/>
+            <wp:docPr id="2080023642" name="Picture 2"/>
+            <wp:cNvGraphicFramePr>
+              <a:graphicFrameLocks xmlns:a="http://schemas.openxmlformats.org/drawingml/2006/main" noChangeAspect="1"/>
+            </wp:cNvGraphicFramePr>
+            <a:graphic xmlns:a="http://schemas.openxmlformats.org/drawingml/2006/main">
+              <a:graphicData uri="http://schemas.openxmlformats.org/drawingml/2006/picture">
+                <pic:pic xmlns:pic="http://schemas.openxmlformats.org/drawingml/2006/picture">
+                  <pic:nvPicPr>
+                    <pic:cNvPr id="0" name="Picture 2"/>
+                    <pic:cNvPicPr>
+                      <a:picLocks noChangeAspect="1" noChangeArrowheads="1"/>
+                    </pic:cNvPicPr>
+                  </pic:nvPicPr>
+                  <pic:blipFill>
+                    <a:blip r:embed="rId16" cstate="print">
+                      <a:extLst>
+                        <a:ext uri="{28A0092B-C50C-407E-A947-70E740481C1C}">
+                          <a14:useLocalDpi xmlns:a14="http://schemas.microsoft.com/office/drawing/2010/main" val="0"/>
+                        </a:ext>
+                      </a:extLst>
+                    </a:blip>
+                    <a:srcRect/>
+                    <a:stretch>
+                      <a:fillRect/>
+                    </a:stretch>
+                  </pic:blipFill>
+                  <pic:spPr bwMode="auto">
+                    <a:xfrm>
+                      <a:off x="0" y="0"/>
+                      <a:ext cx="1225296" cy="1709928"/>
+                    </a:xfrm>
+                    <a:prstGeom prst="rect">
+                      <a:avLst/>
+                    </a:prstGeom>
+                    <a:noFill/>
+                    <a:ln>
+                      <a:noFill/>
+                    </a:ln>
+                  </pic:spPr>
+                </pic:pic>
+              </a:graphicData>
+            </a:graphic>
+          </wp:inline>
+        </w:drawing>
+      </w:r>
+    </w:p>
+    <w:p>
+      <w:pPr>
+        <w:pStyle w:val="ListParagraph"/>
+        <w:rPr>
+          <w:rFonts w:eastAsiaTheme="minorEastAsia"/>
+          <w:noProof/>
+        </w:rPr>
+      </w:pPr>
+    </w:p>
+    <w:p>
+      <w:pPr>
+        <w:pStyle w:val="ListParagraph"/>
+        <w:numPr>
+          <w:ilvl w:val="0"/>
+          <w:numId w:val="34"/>
+        </w:numPr>
+      </w:pPr>
+      <w:r>
+        <w:rPr>
+          <w:rFonts w:eastAsiaTheme="minorEastAsia"/>
+          <w:noProof/>
+        </w:rPr>
+        <w:br w:type="column"/>
+      </w:r>
+      <w:r>
+        <w:rPr>
+          <w:rFonts w:eastAsiaTheme="minorEastAsia"/>
+          <w:noProof/>
+        </w:rPr>
+        <w:t xml:space="preserve">If </w:t>
+      </w:r>
+      <m:oMath>
+        <m:bar>
+          <m:barPr>
+            <m:pos m:val="top"/>
+            <m:ctrlPr>
+              <w:rPr>
+                <w:rFonts w:ascii="Cambria Math" w:eastAsiaTheme="minorEastAsia" w:hAnsi="Cambria Math"/>
+                <w:noProof/>
+              </w:rPr>
+            </m:ctrlPr>
+          </m:barPr>
+          <m:e>
+            <m:r>
+              <m:rPr>
+                <m:sty m:val="p"/>
+              </m:rPr>
+              <w:rPr>
+                <w:rFonts w:ascii="Cambria Math" w:eastAsiaTheme="minorEastAsia" w:hAnsi="Cambria Math"/>
+                <w:noProof/>
+              </w:rPr>
+              <m:t xml:space="preserve">PD </m:t>
+            </m:r>
+          </m:e>
+        </m:bar>
+      </m:oMath>
+      <w:r>
+        <w:rPr>
+          <w:rFonts w:eastAsiaTheme="minorEastAsia"/>
+          <w:noProof/>
+        </w:rPr>
+        <w:t>= 8, what is the length of</w:t>
+      </w:r>
+      <w:r>
+        <w:rPr>
+          <w:rFonts w:eastAsiaTheme="minorEastAsia"/>
+          <w:noProof/>
+        </w:rPr>
+        <w:t xml:space="preserve"> </w:t>
+      </w:r>
+      <m:oMath>
+        <m:bar>
+          <m:barPr>
+            <m:pos m:val="top"/>
+            <m:ctrlPr>
+              <w:rPr>
+                <w:rFonts w:ascii="Cambria Math" w:eastAsiaTheme="minorEastAsia" w:hAnsi="Cambria Math"/>
+                <w:i/>
+                <w:noProof/>
+              </w:rPr>
+            </m:ctrlPr>
+          </m:barPr>
+          <m:e>
+            <m:r>
+              <m:rPr>
+                <m:sty m:val="p"/>
+              </m:rPr>
+              <w:rPr>
+                <w:rFonts w:ascii="Cambria Math" w:eastAsiaTheme="minorEastAsia" w:hAnsi="Cambria Math"/>
+                <w:noProof/>
+              </w:rPr>
+              <m:t>PF</m:t>
+            </m:r>
+          </m:e>
+        </m:bar>
+      </m:oMath>
+      <w:r>
+        <w:rPr>
+          <w:rFonts w:eastAsiaTheme="minorEastAsia"/>
+          <w:noProof/>
+        </w:rPr>
+        <w:t>?</w:t>
+      </w:r>
+      <w:r>
+        <w:rPr>
+          <w:rFonts w:eastAsiaTheme="minorEastAsia"/>
+          <w:noProof/>
+        </w:rPr>
+        <w:t xml:space="preserve"> </w:t>
+      </w:r>
+      <w:r>
+        <w:rPr>
+          <w:rFonts w:eastAsiaTheme="minorEastAsia"/>
+          <w:noProof/>
+        </w:rPr>
+        <w:br/>
+      </w:r>
+      <w:r>
+        <w:rPr>
+          <w:rFonts w:eastAsiaTheme="minorEastAsia"/>
+          <w:noProof/>
+        </w:rPr>
+        <w:br/>
+      </w:r>
+      <m:oMathPara>
+        <m:oMath>
+          <m:bar>
+            <m:barPr>
+              <m:pos m:val="top"/>
+              <m:ctrlPr>
+                <w:rPr>
+                  <w:rFonts w:ascii="Cambria Math" w:eastAsiaTheme="minorEastAsia" w:hAnsi="Cambria Math"/>
+                  <w:b/>
+                  <w:bCs/>
+                  <w:i/>
+                  <w:noProof/>
+                </w:rPr>
+              </m:ctrlPr>
+            </m:barPr>
+            <m:e>
+              <m:r>
+                <m:rPr>
+                  <m:sty m:val="bi"/>
+                </m:rPr>
+                <w:rPr>
+                  <w:rFonts w:ascii="Cambria Math" w:eastAsiaTheme="minorEastAsia" w:hAnsi="Cambria Math"/>
+                  <w:noProof/>
+                </w:rPr>
+                <m:t>PD</m:t>
+              </m:r>
+            </m:e>
+          </m:bar>
+          <m:r>
+            <m:rPr>
+              <m:sty m:val="bi"/>
+            </m:rPr>
+            <w:rPr>
+              <w:rFonts w:ascii="Cambria Math" w:eastAsiaTheme="minorEastAsia" w:hAnsi="Cambria Math"/>
+              <w:noProof/>
+            </w:rPr>
+            <m:t>=</m:t>
+          </m:r>
+          <m:bar>
+            <m:barPr>
+              <m:pos m:val="top"/>
+              <m:ctrlPr>
+                <w:rPr>
+                  <w:rFonts w:ascii="Cambria Math" w:eastAsiaTheme="minorEastAsia" w:hAnsi="Cambria Math"/>
+                  <w:b/>
+                  <w:bCs/>
+                  <w:i/>
+                  <w:noProof/>
+                </w:rPr>
+              </m:ctrlPr>
+            </m:barPr>
+            <m:e>
+              <m:r>
+                <m:rPr>
+                  <m:sty m:val="bi"/>
+                </m:rPr>
+                <w:rPr>
+                  <w:rFonts w:ascii="Cambria Math" w:eastAsiaTheme="minorEastAsia" w:hAnsi="Cambria Math"/>
+                  <w:noProof/>
+                </w:rPr>
+                <m:t>PF</m:t>
+              </m:r>
+            </m:e>
+          </m:bar>
+          <m:r>
+            <m:rPr>
+              <m:sty m:val="bi"/>
+            </m:rPr>
+            <w:rPr>
+              <w:rFonts w:ascii="Cambria Math" w:eastAsiaTheme="minorEastAsia" w:hAnsi="Cambria Math"/>
+              <w:noProof/>
+            </w:rPr>
+            <m:t>=8</m:t>
+          </m:r>
+          <m:r>
+            <w:rPr>
+              <w:rFonts w:eastAsiaTheme="minorEastAsia"/>
+              <w:noProof/>
+            </w:rPr>
+            <w:br/>
+          </m:r>
+          <m:r>
+            <w:rPr>
+              <w:rFonts w:eastAsiaTheme="minorEastAsia"/>
+              <w:noProof/>
+            </w:rPr>
+            <w:br/>
+          </m:r>
+        </m:oMath>
+      </m:oMathPara>
+      <w:bookmarkStart w:id="1" w:name="_Hlk195254023"/>
+      <w:r>
+        <w:rPr>
+          <w:rFonts w:eastAsiaTheme="minorEastAsia"/>
+        </w:rPr>
+        <w:t>Any point on the parabola is equidistant from the focus and the directrix.</w:t>
+      </w:r>
+    </w:p>
+    <w:bookmarkEnd w:id="1"/>
+    <w:p/>
+    <w:p>
+      <w:pPr>
+        <w:pStyle w:val="NoSpacing"/>
+        <w:rPr>
+          <w:noProof/>
+        </w:rPr>
+      </w:pPr>
     </w:p>
     <w:sectPr>
       <w:type w:val="continuous"/>
@@ -27740,9 +30554,9 @@
     </w:lvl>
   </w:abstractNum>
   <w:abstractNum w:abstractNumId="12" w15:restartNumberingAfterBreak="0">
-    <w:nsid w:val="319A113D"/>
+    <w:nsid w:val="2ED609FF"/>
     <w:multiLevelType w:val="hybridMultilevel"/>
-    <w:tmpl w:val="1D26A62C"/>
+    <w:tmpl w:val="E42C057A"/>
     <w:lvl w:ilvl="0" w:tplc="0409000F">
       <w:start w:val="1"/>
       <w:numFmt w:val="decimal"/>
@@ -27829,9 +30643,9 @@
     </w:lvl>
   </w:abstractNum>
   <w:abstractNum w:abstractNumId="13" w15:restartNumberingAfterBreak="0">
-    <w:nsid w:val="32B2060C"/>
+    <w:nsid w:val="319A113D"/>
     <w:multiLevelType w:val="hybridMultilevel"/>
-    <w:tmpl w:val="5ADAF418"/>
+    <w:tmpl w:val="1D26A62C"/>
     <w:lvl w:ilvl="0" w:tplc="0409000F">
       <w:start w:val="1"/>
       <w:numFmt w:val="decimal"/>
@@ -27918,9 +30732,9 @@
     </w:lvl>
   </w:abstractNum>
   <w:abstractNum w:abstractNumId="14" w15:restartNumberingAfterBreak="0">
-    <w:nsid w:val="37AA283F"/>
+    <w:nsid w:val="32B2060C"/>
     <w:multiLevelType w:val="hybridMultilevel"/>
-    <w:tmpl w:val="9E5006EE"/>
+    <w:tmpl w:val="5ADAF418"/>
     <w:lvl w:ilvl="0" w:tplc="0409000F">
       <w:start w:val="1"/>
       <w:numFmt w:val="decimal"/>
@@ -28007,6 +30821,95 @@
     </w:lvl>
   </w:abstractNum>
   <w:abstractNum w:abstractNumId="15" w15:restartNumberingAfterBreak="0">
+    <w:nsid w:val="37AA283F"/>
+    <w:multiLevelType w:val="hybridMultilevel"/>
+    <w:tmpl w:val="9E5006EE"/>
+    <w:lvl w:ilvl="0" w:tplc="0409000F">
+      <w:start w:val="1"/>
+      <w:numFmt w:val="decimal"/>
+      <w:lvlText w:val="%1."/>
+      <w:lvlJc w:val="left"/>
+      <w:pPr>
+        <w:ind w:left="720" w:hanging="360"/>
+      </w:pPr>
+      <w:rPr>
+        <w:rFonts w:hint="default"/>
+      </w:rPr>
+    </w:lvl>
+    <w:lvl w:ilvl="1" w:tplc="04090019" w:tentative="1">
+      <w:start w:val="1"/>
+      <w:numFmt w:val="lowerLetter"/>
+      <w:lvlText w:val="%2."/>
+      <w:lvlJc w:val="left"/>
+      <w:pPr>
+        <w:ind w:left="1440" w:hanging="360"/>
+      </w:pPr>
+    </w:lvl>
+    <w:lvl w:ilvl="2" w:tplc="0409001B" w:tentative="1">
+      <w:start w:val="1"/>
+      <w:numFmt w:val="lowerRoman"/>
+      <w:lvlText w:val="%3."/>
+      <w:lvlJc w:val="right"/>
+      <w:pPr>
+        <w:ind w:left="2160" w:hanging="180"/>
+      </w:pPr>
+    </w:lvl>
+    <w:lvl w:ilvl="3" w:tplc="0409000F" w:tentative="1">
+      <w:start w:val="1"/>
+      <w:numFmt w:val="decimal"/>
+      <w:lvlText w:val="%4."/>
+      <w:lvlJc w:val="left"/>
+      <w:pPr>
+        <w:ind w:left="2880" w:hanging="360"/>
+      </w:pPr>
+    </w:lvl>
+    <w:lvl w:ilvl="4" w:tplc="04090019" w:tentative="1">
+      <w:start w:val="1"/>
+      <w:numFmt w:val="lowerLetter"/>
+      <w:lvlText w:val="%5."/>
+      <w:lvlJc w:val="left"/>
+      <w:pPr>
+        <w:ind w:left="3600" w:hanging="360"/>
+      </w:pPr>
+    </w:lvl>
+    <w:lvl w:ilvl="5" w:tplc="0409001B" w:tentative="1">
+      <w:start w:val="1"/>
+      <w:numFmt w:val="lowerRoman"/>
+      <w:lvlText w:val="%6."/>
+      <w:lvlJc w:val="right"/>
+      <w:pPr>
+        <w:ind w:left="4320" w:hanging="180"/>
+      </w:pPr>
+    </w:lvl>
+    <w:lvl w:ilvl="6" w:tplc="0409000F" w:tentative="1">
+      <w:start w:val="1"/>
+      <w:numFmt w:val="decimal"/>
+      <w:lvlText w:val="%7."/>
+      <w:lvlJc w:val="left"/>
+      <w:pPr>
+        <w:ind w:left="5040" w:hanging="360"/>
+      </w:pPr>
+    </w:lvl>
+    <w:lvl w:ilvl="7" w:tplc="04090019" w:tentative="1">
+      <w:start w:val="1"/>
+      <w:numFmt w:val="lowerLetter"/>
+      <w:lvlText w:val="%8."/>
+      <w:lvlJc w:val="left"/>
+      <w:pPr>
+        <w:ind w:left="5760" w:hanging="360"/>
+      </w:pPr>
+    </w:lvl>
+    <w:lvl w:ilvl="8" w:tplc="0409001B" w:tentative="1">
+      <w:start w:val="1"/>
+      <w:numFmt w:val="lowerRoman"/>
+      <w:lvlText w:val="%9."/>
+      <w:lvlJc w:val="right"/>
+      <w:pPr>
+        <w:ind w:left="6480" w:hanging="180"/>
+      </w:pPr>
+    </w:lvl>
+  </w:abstractNum>
+  <w:abstractNum w:abstractNumId="16" w15:restartNumberingAfterBreak="0">
     <w:nsid w:val="3E6C01DF"/>
     <w:multiLevelType w:val="multilevel"/>
     <w:tmpl w:val="1B46A5CE"/>
@@ -28119,7 +31022,7 @@
       </w:rPr>
     </w:lvl>
   </w:abstractNum>
-  <w:abstractNum w:abstractNumId="16" w15:restartNumberingAfterBreak="0">
+  <w:abstractNum w:abstractNumId="17" w15:restartNumberingAfterBreak="0">
     <w:nsid w:val="486D3880"/>
     <w:multiLevelType w:val="hybridMultilevel"/>
     <w:tmpl w:val="EED4CCFA"/>
@@ -28208,7 +31111,7 @@
       </w:pPr>
     </w:lvl>
   </w:abstractNum>
-  <w:abstractNum w:abstractNumId="17" w15:restartNumberingAfterBreak="0">
+  <w:abstractNum w:abstractNumId="18" w15:restartNumberingAfterBreak="0">
     <w:nsid w:val="48DD0C30"/>
     <w:multiLevelType w:val="hybridMultilevel"/>
     <w:tmpl w:val="53FAFE02"/>
@@ -28299,7 +31202,7 @@
       </w:pPr>
     </w:lvl>
   </w:abstractNum>
-  <w:abstractNum w:abstractNumId="18" w15:restartNumberingAfterBreak="0">
+  <w:abstractNum w:abstractNumId="19" w15:restartNumberingAfterBreak="0">
     <w:nsid w:val="4BC3468D"/>
     <w:multiLevelType w:val="multilevel"/>
     <w:tmpl w:val="C174284E"/>
@@ -28412,7 +31315,7 @@
       </w:rPr>
     </w:lvl>
   </w:abstractNum>
-  <w:abstractNum w:abstractNumId="19" w15:restartNumberingAfterBreak="0">
+  <w:abstractNum w:abstractNumId="20" w15:restartNumberingAfterBreak="0">
     <w:nsid w:val="51E2111C"/>
     <w:multiLevelType w:val="hybridMultilevel"/>
     <w:tmpl w:val="3CCCEA2E"/>
@@ -28501,7 +31404,7 @@
       </w:pPr>
     </w:lvl>
   </w:abstractNum>
-  <w:abstractNum w:abstractNumId="20" w15:restartNumberingAfterBreak="0">
+  <w:abstractNum w:abstractNumId="21" w15:restartNumberingAfterBreak="0">
     <w:nsid w:val="5E3144DC"/>
     <w:multiLevelType w:val="multilevel"/>
     <w:tmpl w:val="02B2E396"/>
@@ -28614,7 +31517,7 @@
       </w:rPr>
     </w:lvl>
   </w:abstractNum>
-  <w:abstractNum w:abstractNumId="21" w15:restartNumberingAfterBreak="0">
+  <w:abstractNum w:abstractNumId="22" w15:restartNumberingAfterBreak="0">
     <w:nsid w:val="61611601"/>
     <w:multiLevelType w:val="hybridMultilevel"/>
     <w:tmpl w:val="A72A7508"/>
@@ -28703,7 +31606,7 @@
       </w:pPr>
     </w:lvl>
   </w:abstractNum>
-  <w:abstractNum w:abstractNumId="22" w15:restartNumberingAfterBreak="0">
+  <w:abstractNum w:abstractNumId="23" w15:restartNumberingAfterBreak="0">
     <w:nsid w:val="64D34789"/>
     <w:multiLevelType w:val="hybridMultilevel"/>
     <w:tmpl w:val="16DC6484"/>
@@ -28792,7 +31695,7 @@
       </w:pPr>
     </w:lvl>
   </w:abstractNum>
-  <w:abstractNum w:abstractNumId="23" w15:restartNumberingAfterBreak="0">
+  <w:abstractNum w:abstractNumId="24" w15:restartNumberingAfterBreak="0">
     <w:nsid w:val="69E42A98"/>
     <w:multiLevelType w:val="hybridMultilevel"/>
     <w:tmpl w:val="9AAAFC70"/>
@@ -28878,7 +31781,7 @@
       </w:pPr>
     </w:lvl>
   </w:abstractNum>
-  <w:abstractNum w:abstractNumId="24" w15:restartNumberingAfterBreak="0">
+  <w:abstractNum w:abstractNumId="25" w15:restartNumberingAfterBreak="0">
     <w:nsid w:val="71B323F2"/>
     <w:multiLevelType w:val="hybridMultilevel"/>
     <w:tmpl w:val="F692F056"/>
@@ -28967,7 +31870,7 @@
       </w:pPr>
     </w:lvl>
   </w:abstractNum>
-  <w:abstractNum w:abstractNumId="25" w15:restartNumberingAfterBreak="0">
+  <w:abstractNum w:abstractNumId="26" w15:restartNumberingAfterBreak="0">
     <w:nsid w:val="7A060B79"/>
     <w:multiLevelType w:val="hybridMultilevel"/>
     <w:tmpl w:val="2B6E8C7C"/>
@@ -29056,7 +31959,7 @@
       </w:pPr>
     </w:lvl>
   </w:abstractNum>
-  <w:abstractNum w:abstractNumId="26" w15:restartNumberingAfterBreak="0">
+  <w:abstractNum w:abstractNumId="27" w15:restartNumberingAfterBreak="0">
     <w:nsid w:val="7B3156D7"/>
     <w:multiLevelType w:val="hybridMultilevel"/>
     <w:tmpl w:val="D79060AE"/>
@@ -29147,7 +32050,7 @@
       </w:pPr>
     </w:lvl>
   </w:abstractNum>
-  <w:abstractNum w:abstractNumId="27" w15:restartNumberingAfterBreak="0">
+  <w:abstractNum w:abstractNumId="28" w15:restartNumberingAfterBreak="0">
     <w:nsid w:val="7C093E54"/>
     <w:multiLevelType w:val="hybridMultilevel"/>
     <w:tmpl w:val="07E2E3AC"/>
@@ -29236,7 +32139,7 @@
       </w:pPr>
     </w:lvl>
   </w:abstractNum>
-  <w:abstractNum w:abstractNumId="28" w15:restartNumberingAfterBreak="0">
+  <w:abstractNum w:abstractNumId="29" w15:restartNumberingAfterBreak="0">
     <w:nsid w:val="7D2543A3"/>
     <w:multiLevelType w:val="hybridMultilevel"/>
     <w:tmpl w:val="49385B7E"/>
@@ -29325,7 +32228,7 @@
       </w:pPr>
     </w:lvl>
   </w:abstractNum>
-  <w:abstractNum w:abstractNumId="29" w15:restartNumberingAfterBreak="0">
+  <w:abstractNum w:abstractNumId="30" w15:restartNumberingAfterBreak="0">
     <w:nsid w:val="7DBE32CF"/>
     <w:multiLevelType w:val="hybridMultilevel"/>
     <w:tmpl w:val="C92AF380"/>
@@ -29414,7 +32317,7 @@
       </w:pPr>
     </w:lvl>
   </w:abstractNum>
-  <w:abstractNum w:abstractNumId="30" w15:restartNumberingAfterBreak="0">
+  <w:abstractNum w:abstractNumId="31" w15:restartNumberingAfterBreak="0">
     <w:nsid w:val="7F540412"/>
     <w:multiLevelType w:val="hybridMultilevel"/>
     <w:tmpl w:val="E5C674FA"/>
@@ -29503,7 +32406,7 @@
       </w:pPr>
     </w:lvl>
   </w:abstractNum>
-  <w:abstractNum w:abstractNumId="31" w15:restartNumberingAfterBreak="0">
+  <w:abstractNum w:abstractNumId="32" w15:restartNumberingAfterBreak="0">
     <w:nsid w:val="7F650AC6"/>
     <w:multiLevelType w:val="hybridMultilevel"/>
     <w:tmpl w:val="A54E48EE"/>
@@ -29592,7 +32495,7 @@
       </w:pPr>
     </w:lvl>
   </w:abstractNum>
-  <w:abstractNum w:abstractNumId="32" w15:restartNumberingAfterBreak="0">
+  <w:abstractNum w:abstractNumId="33" w15:restartNumberingAfterBreak="0">
     <w:nsid w:val="7F9E247D"/>
     <w:multiLevelType w:val="hybridMultilevel"/>
     <w:tmpl w:val="7CD2FB98"/>
@@ -29682,64 +32585,64 @@
     </w:lvl>
   </w:abstractNum>
   <w:num w:numId="1" w16cid:durableId="851644996">
+    <w:abstractNumId w:val="16"/>
+  </w:num>
+  <w:num w:numId="2" w16cid:durableId="1093429897">
     <w:abstractNumId w:val="15"/>
   </w:num>
-  <w:num w:numId="2" w16cid:durableId="1093429897">
-    <w:abstractNumId w:val="14"/>
-  </w:num>
   <w:num w:numId="3" w16cid:durableId="392241423">
-    <w:abstractNumId w:val="16"/>
+    <w:abstractNumId w:val="17"/>
   </w:num>
   <w:num w:numId="4" w16cid:durableId="2033145947">
-    <w:abstractNumId w:val="30"/>
+    <w:abstractNumId w:val="31"/>
   </w:num>
   <w:num w:numId="5" w16cid:durableId="202055902">
     <w:abstractNumId w:val="1"/>
   </w:num>
   <w:num w:numId="6" w16cid:durableId="1370255834">
-    <w:abstractNumId w:val="22"/>
+    <w:abstractNumId w:val="23"/>
   </w:num>
   <w:num w:numId="7" w16cid:durableId="1398819235">
-    <w:abstractNumId w:val="13"/>
+    <w:abstractNumId w:val="14"/>
   </w:num>
   <w:num w:numId="8" w16cid:durableId="1640839801">
-    <w:abstractNumId w:val="27"/>
+    <w:abstractNumId w:val="28"/>
   </w:num>
   <w:num w:numId="9" w16cid:durableId="1914927308">
     <w:abstractNumId w:val="3"/>
   </w:num>
   <w:num w:numId="10" w16cid:durableId="578298169">
-    <w:abstractNumId w:val="21"/>
+    <w:abstractNumId w:val="22"/>
   </w:num>
   <w:num w:numId="11" w16cid:durableId="1107581818">
     <w:abstractNumId w:val="10"/>
   </w:num>
   <w:num w:numId="12" w16cid:durableId="2062249634">
-    <w:abstractNumId w:val="12"/>
+    <w:abstractNumId w:val="13"/>
   </w:num>
   <w:num w:numId="13" w16cid:durableId="819930803">
-    <w:abstractNumId w:val="29"/>
+    <w:abstractNumId w:val="30"/>
   </w:num>
   <w:num w:numId="14" w16cid:durableId="1214193706">
-    <w:abstractNumId w:val="20"/>
+    <w:abstractNumId w:val="21"/>
   </w:num>
   <w:num w:numId="15" w16cid:durableId="1183664756">
-    <w:abstractNumId w:val="18"/>
+    <w:abstractNumId w:val="19"/>
   </w:num>
   <w:num w:numId="16" w16cid:durableId="537856220">
     <w:abstractNumId w:val="6"/>
   </w:num>
   <w:num w:numId="17" w16cid:durableId="463011993">
-    <w:abstractNumId w:val="19"/>
+    <w:abstractNumId w:val="20"/>
   </w:num>
   <w:num w:numId="18" w16cid:durableId="1482582286">
-    <w:abstractNumId w:val="24"/>
+    <w:abstractNumId w:val="25"/>
   </w:num>
   <w:num w:numId="19" w16cid:durableId="1501500492">
-    <w:abstractNumId w:val="17"/>
+    <w:abstractNumId w:val="18"/>
   </w:num>
   <w:num w:numId="20" w16cid:durableId="1992253231">
-    <w:abstractNumId w:val="26"/>
+    <w:abstractNumId w:val="27"/>
   </w:num>
   <w:num w:numId="21" w16cid:durableId="1919510597">
     <w:abstractNumId w:val="9"/>
@@ -29748,22 +32651,22 @@
     <w:abstractNumId w:val="2"/>
   </w:num>
   <w:num w:numId="23" w16cid:durableId="233318046">
-    <w:abstractNumId w:val="32"/>
+    <w:abstractNumId w:val="33"/>
   </w:num>
   <w:num w:numId="24" w16cid:durableId="271715766">
     <w:abstractNumId w:val="7"/>
   </w:num>
   <w:num w:numId="25" w16cid:durableId="496187473">
-    <w:abstractNumId w:val="31"/>
+    <w:abstractNumId w:val="32"/>
   </w:num>
   <w:num w:numId="26" w16cid:durableId="1878423866">
     <w:abstractNumId w:val="0"/>
   </w:num>
   <w:num w:numId="27" w16cid:durableId="1177305161">
-    <w:abstractNumId w:val="23"/>
+    <w:abstractNumId w:val="24"/>
   </w:num>
   <w:num w:numId="28" w16cid:durableId="1164469922">
-    <w:abstractNumId w:val="25"/>
+    <w:abstractNumId w:val="26"/>
   </w:num>
   <w:num w:numId="29" w16cid:durableId="277638703">
     <w:abstractNumId w:val="5"/>
@@ -29772,13 +32675,16 @@
     <w:abstractNumId w:val="8"/>
   </w:num>
   <w:num w:numId="31" w16cid:durableId="1846166229">
-    <w:abstractNumId w:val="28"/>
+    <w:abstractNumId w:val="29"/>
   </w:num>
   <w:num w:numId="32" w16cid:durableId="1931498470">
     <w:abstractNumId w:val="4"/>
   </w:num>
   <w:num w:numId="33" w16cid:durableId="1557273486">
     <w:abstractNumId w:val="11"/>
+  </w:num>
+  <w:num w:numId="34" w16cid:durableId="537592888">
+    <w:abstractNumId w:val="12"/>
   </w:num>
 </w:numbering>
 </file>
@@ -30822,9 +33728,13 @@
   </w:compat>
   <w:rsids>
     <w:rsidRoot w:val="0081205D"/>
+    <w:rsid w:val="00736985"/>
     <w:rsid w:val="0081205D"/>
+    <w:rsid w:val="00A766E7"/>
     <w:rsid w:val="00AD1634"/>
     <w:rsid w:val="00BF7746"/>
+    <w:rsid w:val="00C27A5F"/>
+    <w:rsid w:val="00D40BCE"/>
   </w:rsids>
   <m:mathPr>
     <m:mathFont m:val="Cambria Math"/>

</xml_diff>

<commit_message>
Algebra 2 - Chapter 1: Polynomial Expressions and Equations - 1.6 Polynomial Graphs
</commit_message>
<xml_diff>
--- a/Algebra-2/ch01/Algebra 2 - Chapter 1.docx
+++ b/Algebra-2/ch01/Algebra 2 - Chapter 1.docx
@@ -3365,16 +3365,7 @@
           <w:rPr>
             <w:rFonts w:ascii="Cambria Math" w:eastAsiaTheme="minorEastAsia" w:hAnsi="Cambria Math"/>
           </w:rPr>
-          <m:t>+5</m:t>
-        </m:r>
-        <m:r>
-          <m:rPr>
-            <m:sty m:val="bi"/>
-          </m:rPr>
-          <w:rPr>
-            <w:rFonts w:ascii="Cambria Math" w:eastAsiaTheme="minorEastAsia" w:hAnsi="Cambria Math"/>
-          </w:rPr>
-          <m:t>x+2 R</m:t>
+          <m:t>+5x+2 R</m:t>
         </m:r>
         <m:r>
           <m:rPr>
@@ -7165,7 +7156,16 @@
           <w:rPr>
             <w:rFonts w:ascii="Cambria Math" w:eastAsiaTheme="minorEastAsia" w:hAnsi="Cambria Math"/>
           </w:rPr>
-          <m:t>-5x+7)</m:t>
+          <m:t>-5</m:t>
+        </m:r>
+        <m:r>
+          <m:rPr>
+            <m:sty m:val="bi"/>
+          </m:rPr>
+          <w:rPr>
+            <w:rFonts w:ascii="Cambria Math" w:eastAsiaTheme="minorEastAsia" w:hAnsi="Cambria Math"/>
+          </w:rPr>
+          <m:t>x+7)</m:t>
         </m:r>
       </m:oMath>
     </w:p>
@@ -22836,7 +22836,7 @@
           <w:noProof/>
         </w:rPr>
         <w:drawing>
-          <wp:inline distT="0" distB="0" distL="0" distR="0" wp14:anchorId="7CCD7A37" wp14:editId="650ECFC3">
+          <wp:inline distT="0" distB="0" distL="0" distR="0" wp14:anchorId="7CCD7A37" wp14:editId="3A290B74">
             <wp:extent cx="1225296" cy="1709928"/>
             <wp:effectExtent l="0" t="0" r="0" b="5080"/>
             <wp:docPr id="1944965799" name="Picture 1"/>
@@ -28451,7 +28451,7 @@
           </m:r>
           <m:r>
             <m:rPr>
-              <m:sty m:val="b"/>
+              <m:sty m:val="p"/>
             </m:rPr>
             <w:rPr>
               <w:rFonts w:eastAsiaTheme="minorEastAsia"/>
@@ -29173,7 +29173,7 @@
           </m:r>
           <m:r>
             <m:rPr>
-              <m:sty m:val="b"/>
+              <m:sty m:val="p"/>
             </m:rPr>
             <w:rPr>
               <w:rFonts w:eastAsiaTheme="minorEastAsia"/>
@@ -29188,7 +29188,7 @@
           <w:noProof/>
         </w:rPr>
         <w:drawing>
-          <wp:inline distT="0" distB="0" distL="0" distR="0" wp14:anchorId="076CE189" wp14:editId="51A94026">
+          <wp:inline distT="0" distB="0" distL="0" distR="0" wp14:anchorId="076CE189" wp14:editId="33C57BBF">
             <wp:extent cx="1225296" cy="1709928"/>
             <wp:effectExtent l="0" t="0" r="0" b="5080"/>
             <wp:docPr id="2080023642" name="Picture 2"/>
@@ -29436,13 +29436,21 @@
             <m:t>=8</m:t>
           </m:r>
           <m:r>
+            <m:rPr>
+              <m:sty m:val="p"/>
+            </m:rPr>
             <w:rPr>
               <w:rFonts w:eastAsiaTheme="minorEastAsia"/>
               <w:noProof/>
             </w:rPr>
             <w:br/>
           </m:r>
+        </m:oMath>
+        <m:oMath>
           <m:r>
+            <m:rPr>
+              <m:sty m:val="p"/>
+            </m:rPr>
             <w:rPr>
               <w:rFonts w:eastAsiaTheme="minorEastAsia"/>
               <w:noProof/>
@@ -29460,10 +29468,1315 @@
       </w:r>
     </w:p>
     <w:bookmarkEnd w:id="1"/>
+    <w:p>
+      <w:pPr>
+        <w:pStyle w:val="Heading2"/>
+      </w:pPr>
+      <w:r>
+        <w:br w:type="column"/>
+      </w:r>
+      <w:r>
+        <w:lastRenderedPageBreak/>
+        <w:t>1.6 Polynomial Graphs</w:t>
+      </w:r>
+    </w:p>
+    <w:p>
+      <w:pPr>
+        <w:rPr>
+          <w:b/>
+          <w:bCs/>
+        </w:rPr>
+      </w:pPr>
+      <w:r>
+        <w:rPr>
+          <w:b/>
+          <w:bCs/>
+        </w:rPr>
+        <w:t>Key Ideas</w:t>
+      </w:r>
+    </w:p>
+    <w:p>
+      <w:r>
+        <w:t xml:space="preserve">Graphs of cubic and other higher-degree polynomials can be sketched by knowing a few key points on the graph and having an understanding the general shape of curves based on higher-degree polynomials. The </w:t>
+      </w:r>
+      <w:r>
+        <w:rPr>
+          <w:i/>
+          <w:iCs/>
+        </w:rPr>
+        <w:t>x-intercepts</w:t>
+      </w:r>
+      <w:r>
+        <w:t xml:space="preserve"> and </w:t>
+      </w:r>
+      <w:r>
+        <w:rPr>
+          <w:i/>
+          <w:iCs/>
+        </w:rPr>
+        <w:t>y-</w:t>
+      </w:r>
+      <w:proofErr w:type="gramStart"/>
+      <w:r>
+        <w:rPr>
+          <w:i/>
+          <w:iCs/>
+        </w:rPr>
+        <w:t>intercept</w:t>
+      </w:r>
+      <w:proofErr w:type="gramEnd"/>
+      <w:r>
+        <w:t xml:space="preserve"> are important as well as </w:t>
+      </w:r>
+      <w:proofErr w:type="gramStart"/>
+      <w:r>
+        <w:t>having an understanding of</w:t>
+      </w:r>
+      <w:proofErr w:type="gramEnd"/>
+      <w:r>
+        <w:t xml:space="preserve"> the </w:t>
+      </w:r>
+      <w:r>
+        <w:rPr>
+          <w:i/>
+          <w:iCs/>
+        </w:rPr>
+        <w:t>end behavior</w:t>
+      </w:r>
+      <w:r>
+        <w:t xml:space="preserve"> at both ends of the curve.</w:t>
+      </w:r>
+    </w:p>
+    <w:p>
+      <w:pPr>
+        <w:rPr>
+          <w:b/>
+          <w:bCs/>
+        </w:rPr>
+      </w:pPr>
+      <w:r>
+        <w:rPr>
+          <w:b/>
+          <w:bCs/>
+        </w:rPr>
+        <w:t>Graphing Basic Cubic Equations</w:t>
+      </w:r>
+    </w:p>
+    <w:p>
+      <w:r>
+        <w:t xml:space="preserve">The graph of a quadratic function resembles a “U” (whether it is right-side up or upside down). </w:t>
+      </w:r>
+      <w:proofErr w:type="gramStart"/>
+      <w:r>
+        <w:t>However</w:t>
+      </w:r>
+      <w:proofErr w:type="gramEnd"/>
+      <w:r>
+        <w:t xml:space="preserve"> the graph of a cubic (3</w:t>
+      </w:r>
+      <w:r>
+        <w:rPr>
+          <w:vertAlign w:val="superscript"/>
+        </w:rPr>
+        <w:t>rd</w:t>
+      </w:r>
+      <w:r>
+        <w:t>-degree) equation resembles a capital “N”. The “N” can be either right-side up or upside down.</w:t>
+      </w:r>
+    </w:p>
+    <w:p>
+      <w:pPr>
+        <w:jc w:val="center"/>
+      </w:pPr>
+      <w:r>
+        <w:rPr>
+          <w:noProof/>
+        </w:rPr>
+        <w:drawing>
+          <wp:inline distT="0" distB="0" distL="0" distR="0" wp14:anchorId="66CBAFB3" wp14:editId="1BED4017">
+            <wp:extent cx="1207008" cy="301752"/>
+            <wp:effectExtent l="0" t="0" r="0" b="3175"/>
+            <wp:docPr id="773415404" name="Picture 1" descr="A black numbers and a white background&#10;&#10;AI-generated content may be incorrect."/>
+            <wp:cNvGraphicFramePr>
+              <a:graphicFrameLocks xmlns:a="http://schemas.openxmlformats.org/drawingml/2006/main" noChangeAspect="1"/>
+            </wp:cNvGraphicFramePr>
+            <a:graphic xmlns:a="http://schemas.openxmlformats.org/drawingml/2006/main">
+              <a:graphicData uri="http://schemas.openxmlformats.org/drawingml/2006/picture">
+                <pic:pic xmlns:pic="http://schemas.openxmlformats.org/drawingml/2006/picture">
+                  <pic:nvPicPr>
+                    <pic:cNvPr id="773415404" name="Picture 1" descr="A black numbers and a white background&#10;&#10;AI-generated content may be incorrect."/>
+                    <pic:cNvPicPr/>
+                  </pic:nvPicPr>
+                  <pic:blipFill>
+                    <a:blip r:embed="rId17"/>
+                    <a:stretch>
+                      <a:fillRect/>
+                    </a:stretch>
+                  </pic:blipFill>
+                  <pic:spPr>
+                    <a:xfrm>
+                      <a:off x="0" y="0"/>
+                      <a:ext cx="1207008" cy="301752"/>
+                    </a:xfrm>
+                    <a:prstGeom prst="rect">
+                      <a:avLst/>
+                    </a:prstGeom>
+                  </pic:spPr>
+                </pic:pic>
+              </a:graphicData>
+            </a:graphic>
+          </wp:inline>
+        </w:drawing>
+      </w:r>
+    </w:p>
+    <w:p>
+      <w:pPr>
+        <w:jc w:val="center"/>
+      </w:pPr>
+      <w:r>
+        <w:rPr>
+          <w:noProof/>
+        </w:rPr>
+        <w:drawing>
+          <wp:inline distT="0" distB="0" distL="0" distR="0" wp14:anchorId="3CD10BE3" wp14:editId="53C59083">
+            <wp:extent cx="1225296" cy="1709928"/>
+            <wp:effectExtent l="0" t="0" r="0" b="5080"/>
+            <wp:docPr id="1617033300" name="Picture 1"/>
+            <wp:cNvGraphicFramePr>
+              <a:graphicFrameLocks xmlns:a="http://schemas.openxmlformats.org/drawingml/2006/main" noChangeAspect="1"/>
+            </wp:cNvGraphicFramePr>
+            <a:graphic xmlns:a="http://schemas.openxmlformats.org/drawingml/2006/main">
+              <a:graphicData uri="http://schemas.openxmlformats.org/drawingml/2006/picture">
+                <pic:pic xmlns:pic="http://schemas.openxmlformats.org/drawingml/2006/picture">
+                  <pic:nvPicPr>
+                    <pic:cNvPr id="0" name="Picture 1"/>
+                    <pic:cNvPicPr>
+                      <a:picLocks noChangeAspect="1" noChangeArrowheads="1"/>
+                    </pic:cNvPicPr>
+                  </pic:nvPicPr>
+                  <pic:blipFill>
+                    <a:blip r:embed="rId18" cstate="print">
+                      <a:extLst>
+                        <a:ext uri="{28A0092B-C50C-407E-A947-70E740481C1C}">
+                          <a14:useLocalDpi xmlns:a14="http://schemas.microsoft.com/office/drawing/2010/main" val="0"/>
+                        </a:ext>
+                      </a:extLst>
+                    </a:blip>
+                    <a:srcRect/>
+                    <a:stretch>
+                      <a:fillRect/>
+                    </a:stretch>
+                  </pic:blipFill>
+                  <pic:spPr bwMode="auto">
+                    <a:xfrm>
+                      <a:off x="0" y="0"/>
+                      <a:ext cx="1225296" cy="1709928"/>
+                    </a:xfrm>
+                    <a:prstGeom prst="rect">
+                      <a:avLst/>
+                    </a:prstGeom>
+                    <a:noFill/>
+                    <a:ln>
+                      <a:noFill/>
+                    </a:ln>
+                  </pic:spPr>
+                </pic:pic>
+              </a:graphicData>
+            </a:graphic>
+          </wp:inline>
+        </w:drawing>
+      </w:r>
+    </w:p>
     <w:p/>
     <w:p>
       <w:pPr>
-        <w:pStyle w:val="NoSpacing"/>
+        <w:rPr>
+          <w:rFonts w:eastAsiaTheme="minorEastAsia"/>
+          <w:noProof/>
+        </w:rPr>
+      </w:pPr>
+      <w:r>
+        <w:rPr>
+          <w:noProof/>
+        </w:rPr>
+        <w:t>It is useful if the cubic function you want to graph is already in factored form, such as</w:t>
+      </w:r>
+      <w:r>
+        <w:rPr>
+          <w:noProof/>
+        </w:rPr>
+        <w:br/>
+      </w:r>
+      <m:oMathPara>
+        <m:oMath>
+          <m:r>
+            <w:rPr>
+              <w:rFonts w:ascii="Cambria Math" w:hAnsi="Cambria Math"/>
+              <w:noProof/>
+            </w:rPr>
+            <m:t>f</m:t>
+          </m:r>
+          <m:d>
+            <m:dPr>
+              <m:ctrlPr>
+                <w:rPr>
+                  <w:rFonts w:ascii="Cambria Math" w:hAnsi="Cambria Math"/>
+                  <w:i/>
+                  <w:noProof/>
+                </w:rPr>
+              </m:ctrlPr>
+            </m:dPr>
+            <m:e>
+              <m:r>
+                <w:rPr>
+                  <w:rFonts w:ascii="Cambria Math" w:hAnsi="Cambria Math"/>
+                  <w:noProof/>
+                </w:rPr>
+                <m:t>x</m:t>
+              </m:r>
+            </m:e>
+          </m:d>
+          <m:r>
+            <w:rPr>
+              <w:rFonts w:ascii="Cambria Math" w:hAnsi="Cambria Math"/>
+              <w:noProof/>
+            </w:rPr>
+            <m:t>=(x+1)(x-1)(x-3)</m:t>
+          </m:r>
+        </m:oMath>
+      </m:oMathPara>
+    </w:p>
+    <w:p>
+      <w:pPr>
+        <w:rPr>
+          <w:rFonts w:eastAsiaTheme="minorEastAsia"/>
+          <w:noProof/>
+        </w:rPr>
+      </w:pPr>
+      <w:r>
+        <w:rPr>
+          <w:noProof/>
+        </w:rPr>
+        <w:t xml:space="preserve">If you were to multiply this out,, the coefficient of the </w:t>
+      </w:r>
+      <m:oMath>
+        <m:sSup>
+          <m:sSupPr>
+            <m:ctrlPr>
+              <w:rPr>
+                <w:rFonts w:ascii="Cambria Math" w:hAnsi="Cambria Math"/>
+                <w:i/>
+                <w:noProof/>
+              </w:rPr>
+            </m:ctrlPr>
+          </m:sSupPr>
+          <m:e>
+            <m:r>
+              <w:rPr>
+                <w:rFonts w:ascii="Cambria Math" w:hAnsi="Cambria Math"/>
+                <w:noProof/>
+              </w:rPr>
+              <m:t>x</m:t>
+            </m:r>
+          </m:e>
+          <m:sup>
+            <m:r>
+              <w:rPr>
+                <w:rFonts w:ascii="Cambria Math" w:hAnsi="Cambria Math"/>
+                <w:noProof/>
+              </w:rPr>
+              <m:t>3</m:t>
+            </m:r>
+          </m:sup>
+        </m:sSup>
+      </m:oMath>
+      <w:r>
+        <w:rPr>
+          <w:rFonts w:eastAsiaTheme="minorEastAsia"/>
+          <w:noProof/>
+        </w:rPr>
+        <w:t>-term would be +1, so the a-value is positive. The graph resembles a right-side-up “N”.</w:t>
+      </w:r>
+    </w:p>
+    <w:p>
+      <w:pPr>
+        <w:rPr>
+          <w:rFonts w:eastAsiaTheme="minorEastAsia"/>
+          <w:noProof/>
+        </w:rPr>
+      </w:pPr>
+      <w:r>
+        <w:rPr>
+          <w:rFonts w:eastAsiaTheme="minorEastAsia"/>
+          <w:noProof/>
+        </w:rPr>
+        <w:t>This equation can be solved by finding the x-values that would make any of the factors equal to zero.</w:t>
+      </w:r>
+    </w:p>
+    <w:p>
+      <w:pPr>
+        <w:rPr>
+          <w:rFonts w:eastAsiaTheme="minorEastAsia"/>
+          <w:noProof/>
+        </w:rPr>
+      </w:pPr>
+      <w:r>
+        <w:rPr>
+          <w:rFonts w:eastAsiaTheme="minorEastAsia"/>
+          <w:noProof/>
+        </w:rPr>
+        <w:t>So the x-intercepts are (-1, 0), (1, 0), and (3, 0).</w:t>
+      </w:r>
+    </w:p>
+    <w:p>
+      <w:pPr>
+        <w:rPr>
+          <w:rFonts w:eastAsiaTheme="minorEastAsia"/>
+          <w:noProof/>
+        </w:rPr>
+      </w:pPr>
+      <w:r>
+        <w:rPr>
+          <w:rFonts w:eastAsiaTheme="minorEastAsia"/>
+          <w:noProof/>
+        </w:rPr>
+        <w:t xml:space="preserve">The y-intercept can be found by substituting </w:t>
+      </w:r>
+      <m:oMath>
+        <m:r>
+          <w:rPr>
+            <w:rFonts w:ascii="Cambria Math" w:eastAsiaTheme="minorEastAsia" w:hAnsi="Cambria Math"/>
+            <w:noProof/>
+          </w:rPr>
+          <m:t>x=0</m:t>
+        </m:r>
+      </m:oMath>
+      <w:r>
+        <w:rPr>
+          <w:rFonts w:eastAsiaTheme="minorEastAsia"/>
+          <w:noProof/>
+        </w:rPr>
+        <w:t xml:space="preserve"> into the equation</w:t>
+      </w:r>
+      <w:r>
+        <w:rPr>
+          <w:rFonts w:eastAsiaTheme="minorEastAsia"/>
+          <w:noProof/>
+        </w:rPr>
+        <w:t xml:space="preserve"> and solving for y.</w:t>
+      </w:r>
+    </w:p>
+    <w:p>
+      <w:pPr>
+        <w:rPr>
+          <w:rFonts w:eastAsiaTheme="minorEastAsia"/>
+          <w:noProof/>
+        </w:rPr>
+      </w:pPr>
+      <m:oMathPara>
+        <m:oMath>
+          <m:r>
+            <w:rPr>
+              <w:rFonts w:ascii="Cambria Math" w:hAnsi="Cambria Math"/>
+              <w:noProof/>
+            </w:rPr>
+            <m:t>y=</m:t>
+          </m:r>
+          <m:d>
+            <m:dPr>
+              <m:ctrlPr>
+                <w:rPr>
+                  <w:rFonts w:ascii="Cambria Math" w:hAnsi="Cambria Math"/>
+                  <w:i/>
+                  <w:noProof/>
+                </w:rPr>
+              </m:ctrlPr>
+            </m:dPr>
+            <m:e>
+              <m:r>
+                <w:rPr>
+                  <w:rFonts w:ascii="Cambria Math" w:hAnsi="Cambria Math"/>
+                  <w:noProof/>
+                </w:rPr>
+                <m:t>0+1</m:t>
+              </m:r>
+            </m:e>
+          </m:d>
+          <m:d>
+            <m:dPr>
+              <m:ctrlPr>
+                <w:rPr>
+                  <w:rFonts w:ascii="Cambria Math" w:hAnsi="Cambria Math"/>
+                  <w:i/>
+                  <w:noProof/>
+                </w:rPr>
+              </m:ctrlPr>
+            </m:dPr>
+            <m:e>
+              <m:r>
+                <w:rPr>
+                  <w:rFonts w:ascii="Cambria Math" w:hAnsi="Cambria Math"/>
+                  <w:noProof/>
+                </w:rPr>
+                <m:t>0-1</m:t>
+              </m:r>
+            </m:e>
+          </m:d>
+          <m:d>
+            <m:dPr>
+              <m:ctrlPr>
+                <w:rPr>
+                  <w:rFonts w:ascii="Cambria Math" w:hAnsi="Cambria Math"/>
+                  <w:i/>
+                  <w:noProof/>
+                </w:rPr>
+              </m:ctrlPr>
+            </m:dPr>
+            <m:e>
+              <m:r>
+                <w:rPr>
+                  <w:rFonts w:ascii="Cambria Math" w:hAnsi="Cambria Math"/>
+                  <w:noProof/>
+                </w:rPr>
+                <m:t>0-3</m:t>
+              </m:r>
+            </m:e>
+          </m:d>
+          <m:r>
+            <w:rPr>
+              <w:rFonts w:ascii="Cambria Math" w:hAnsi="Cambria Math"/>
+              <w:noProof/>
+            </w:rPr>
+            <m:t>=+3</m:t>
+          </m:r>
+        </m:oMath>
+      </m:oMathPara>
+    </w:p>
+    <w:p>
+      <w:pPr>
+        <w:rPr>
+          <w:rFonts w:eastAsiaTheme="minorEastAsia"/>
+          <w:noProof/>
+        </w:rPr>
+      </w:pPr>
+      <w:r>
+        <w:rPr>
+          <w:rFonts w:eastAsiaTheme="minorEastAsia"/>
+          <w:noProof/>
+        </w:rPr>
+        <w:t>So the y-intercept is (0, 3).</w:t>
+      </w:r>
+    </w:p>
+    <w:p>
+      <w:pPr>
+        <w:rPr>
+          <w:rFonts w:eastAsiaTheme="minorEastAsia"/>
+          <w:noProof/>
+        </w:rPr>
+      </w:pPr>
+      <w:r>
+        <w:rPr>
+          <w:rFonts w:eastAsiaTheme="minorEastAsia"/>
+          <w:noProof/>
+        </w:rPr>
+        <w:t>Plot the four points, and join them with a curve like a right-side-up “N.”</w:t>
+      </w:r>
+    </w:p>
+    <w:p>
+      <w:pPr>
+        <w:rPr>
+          <w:rFonts w:eastAsiaTheme="minorEastAsia"/>
+          <w:b/>
+          <w:bCs/>
+          <w:noProof/>
+        </w:rPr>
+      </w:pPr>
+      <w:r>
+        <w:rPr>
+          <w:rFonts w:eastAsiaTheme="minorEastAsia"/>
+          <w:b/>
+          <w:bCs/>
+          <w:noProof/>
+        </w:rPr>
+        <w:t>Graphing Polynomial Functions That Have Double Roots</w:t>
+      </w:r>
+    </w:p>
+    <w:p>
+      <w:pPr>
+        <w:rPr>
+          <w:rFonts w:eastAsiaTheme="minorEastAsia"/>
+          <w:b/>
+          <w:bCs/>
+          <w:noProof/>
+        </w:rPr>
+      </w:pPr>
+      <w:r>
+        <w:rPr>
+          <w:rFonts w:eastAsiaTheme="minorEastAsia"/>
+          <w:b/>
+          <w:bCs/>
+          <w:noProof/>
+        </w:rPr>
+        <w:t>Example 1</w:t>
+      </w:r>
+    </w:p>
+    <w:p>
+      <w:pPr>
+        <w:rPr>
+          <w:rFonts w:eastAsiaTheme="minorEastAsia"/>
+          <w:noProof/>
+        </w:rPr>
+      </w:pPr>
+      <w:r>
+        <w:rPr>
+          <w:rFonts w:eastAsiaTheme="minorEastAsia"/>
+          <w:noProof/>
+        </w:rPr>
+        <w:t xml:space="preserve">A factored polynomial like </w:t>
+      </w:r>
+    </w:p>
+    <w:p>
+      <w:pPr>
+        <w:rPr>
+          <w:rFonts w:eastAsiaTheme="minorEastAsia"/>
+          <w:noProof/>
+        </w:rPr>
+      </w:pPr>
+      <m:oMath>
+        <m:r>
+          <w:rPr>
+            <w:rFonts w:ascii="Cambria Math" w:eastAsiaTheme="minorEastAsia" w:hAnsi="Cambria Math"/>
+            <w:noProof/>
+          </w:rPr>
+          <m:t>f</m:t>
+        </m:r>
+        <m:d>
+          <m:dPr>
+            <m:ctrlPr>
+              <w:rPr>
+                <w:rFonts w:ascii="Cambria Math" w:eastAsiaTheme="minorEastAsia" w:hAnsi="Cambria Math"/>
+                <w:i/>
+                <w:noProof/>
+              </w:rPr>
+            </m:ctrlPr>
+          </m:dPr>
+          <m:e>
+            <m:r>
+              <w:rPr>
+                <w:rFonts w:ascii="Cambria Math" w:eastAsiaTheme="minorEastAsia" w:hAnsi="Cambria Math"/>
+                <w:noProof/>
+              </w:rPr>
+              <m:t>x</m:t>
+            </m:r>
+          </m:e>
+        </m:d>
+        <m:r>
+          <w:rPr>
+            <w:rFonts w:ascii="Cambria Math" w:eastAsiaTheme="minorEastAsia" w:hAnsi="Cambria Math"/>
+            <w:noProof/>
+          </w:rPr>
+          <m:t>=(x-2)(x-2)(x+3)</m:t>
+        </m:r>
+      </m:oMath>
+      <w:r>
+        <w:rPr>
+          <w:rFonts w:eastAsiaTheme="minorEastAsia"/>
+          <w:noProof/>
+        </w:rPr>
+        <w:t xml:space="preserve"> </w:t>
+      </w:r>
+    </w:p>
+    <w:p>
+      <w:pPr>
+        <w:rPr>
+          <w:rFonts w:eastAsiaTheme="minorEastAsia"/>
+          <w:noProof/>
+        </w:rPr>
+      </w:pPr>
+      <w:r>
+        <w:rPr>
+          <w:rFonts w:eastAsiaTheme="minorEastAsia"/>
+          <w:noProof/>
+        </w:rPr>
+        <w:t>has roots at 2, 2, and -3. Since there are two 2s, the graph of this function has only two intercepts.</w:t>
+      </w:r>
+    </w:p>
+    <w:p>
+      <w:pPr>
+        <w:rPr>
+          <w:rFonts w:eastAsiaTheme="minorEastAsia"/>
+          <w:b/>
+          <w:bCs/>
+          <w:noProof/>
+        </w:rPr>
+      </w:pPr>
+      <w:r>
+        <w:rPr>
+          <w:rFonts w:eastAsiaTheme="minorEastAsia"/>
+          <w:b/>
+          <w:bCs/>
+          <w:noProof/>
+        </w:rPr>
+        <w:t>Math Facts</w:t>
+      </w:r>
+    </w:p>
+    <w:p>
+      <w:pPr>
+        <w:rPr>
+          <w:rFonts w:eastAsiaTheme="minorEastAsia"/>
+          <w:noProof/>
+        </w:rPr>
+      </w:pPr>
+      <w:r>
+        <w:rPr>
+          <w:rFonts w:eastAsiaTheme="minorEastAsia"/>
+          <w:noProof/>
+        </w:rPr>
+        <w:t>At a double root, the graph of the function “bounces off” the x-axis!</w:t>
+      </w:r>
+    </w:p>
+    <w:p>
+      <w:pPr>
+        <w:rPr>
+          <w:rFonts w:eastAsiaTheme="minorEastAsia"/>
+          <w:noProof/>
+        </w:rPr>
+      </w:pPr>
+      <w:r>
+        <w:rPr>
+          <w:rFonts w:eastAsiaTheme="minorEastAsia"/>
+          <w:noProof/>
+        </w:rPr>
+        <w:t>The x-intercepts are (-3, 0) and (2, 0).</w:t>
+      </w:r>
+    </w:p>
+    <w:p>
+      <w:pPr>
+        <w:rPr>
+          <w:rFonts w:eastAsiaTheme="minorEastAsia"/>
+          <w:noProof/>
+        </w:rPr>
+      </w:pPr>
+      <w:r>
+        <w:rPr>
+          <w:rFonts w:eastAsiaTheme="minorEastAsia"/>
+          <w:noProof/>
+        </w:rPr>
+        <w:t xml:space="preserve">The y-coordinate of the y-intercept is at </w:t>
+      </w:r>
+    </w:p>
+    <w:p>
+      <w:pPr>
+        <w:rPr>
+          <w:rFonts w:eastAsiaTheme="minorEastAsia"/>
+          <w:noProof/>
+        </w:rPr>
+      </w:pPr>
+      <m:oMathPara>
+        <m:oMath>
+          <m:r>
+            <w:rPr>
+              <w:rFonts w:ascii="Cambria Math" w:eastAsiaTheme="minorEastAsia" w:hAnsi="Cambria Math"/>
+              <w:noProof/>
+            </w:rPr>
+            <m:t>y=</m:t>
+          </m:r>
+          <m:d>
+            <m:dPr>
+              <m:ctrlPr>
+                <w:rPr>
+                  <w:rFonts w:ascii="Cambria Math" w:eastAsiaTheme="minorEastAsia" w:hAnsi="Cambria Math"/>
+                  <w:i/>
+                  <w:noProof/>
+                </w:rPr>
+              </m:ctrlPr>
+            </m:dPr>
+            <m:e>
+              <m:r>
+                <w:rPr>
+                  <w:rFonts w:ascii="Cambria Math" w:eastAsiaTheme="minorEastAsia" w:hAnsi="Cambria Math"/>
+                  <w:noProof/>
+                </w:rPr>
+                <m:t>0-2</m:t>
+              </m:r>
+            </m:e>
+          </m:d>
+          <m:d>
+            <m:dPr>
+              <m:ctrlPr>
+                <w:rPr>
+                  <w:rFonts w:ascii="Cambria Math" w:eastAsiaTheme="minorEastAsia" w:hAnsi="Cambria Math"/>
+                  <w:i/>
+                  <w:noProof/>
+                </w:rPr>
+              </m:ctrlPr>
+            </m:dPr>
+            <m:e>
+              <m:r>
+                <w:rPr>
+                  <w:rFonts w:ascii="Cambria Math" w:eastAsiaTheme="minorEastAsia" w:hAnsi="Cambria Math"/>
+                  <w:noProof/>
+                </w:rPr>
+                <m:t>0-2</m:t>
+              </m:r>
+            </m:e>
+          </m:d>
+          <m:d>
+            <m:dPr>
+              <m:ctrlPr>
+                <w:rPr>
+                  <w:rFonts w:ascii="Cambria Math" w:eastAsiaTheme="minorEastAsia" w:hAnsi="Cambria Math"/>
+                  <w:i/>
+                  <w:noProof/>
+                </w:rPr>
+              </m:ctrlPr>
+            </m:dPr>
+            <m:e>
+              <m:r>
+                <w:rPr>
+                  <w:rFonts w:ascii="Cambria Math" w:eastAsiaTheme="minorEastAsia" w:hAnsi="Cambria Math"/>
+                  <w:noProof/>
+                </w:rPr>
+                <m:t>0+3</m:t>
+              </m:r>
+            </m:e>
+          </m:d>
+          <m:r>
+            <w:rPr>
+              <w:rFonts w:ascii="Cambria Math" w:eastAsiaTheme="minorEastAsia" w:hAnsi="Cambria Math"/>
+              <w:noProof/>
+            </w:rPr>
+            <m:t>=12</m:t>
+          </m:r>
+        </m:oMath>
+      </m:oMathPara>
+    </w:p>
+    <w:p>
+      <w:pPr>
+        <w:rPr>
+          <w:rFonts w:eastAsiaTheme="minorEastAsia"/>
+          <w:noProof/>
+        </w:rPr>
+      </w:pPr>
+      <w:r>
+        <w:rPr>
+          <w:rFonts w:eastAsiaTheme="minorEastAsia"/>
+          <w:noProof/>
+        </w:rPr>
+        <w:t>So the y-intercept is (0, 12)</w:t>
+      </w:r>
+      <w:r>
+        <w:rPr>
+          <w:rFonts w:eastAsiaTheme="minorEastAsia"/>
+          <w:noProof/>
+        </w:rPr>
+        <w:t>.</w:t>
+      </w:r>
+    </w:p>
+    <w:p>
+      <w:pPr>
+        <w:rPr>
+          <w:rFonts w:eastAsiaTheme="minorEastAsia"/>
+          <w:noProof/>
+        </w:rPr>
+      </w:pPr>
+      <w:r>
+        <w:rPr>
+          <w:rFonts w:eastAsiaTheme="minorEastAsia"/>
+          <w:noProof/>
+        </w:rPr>
+        <w:t>Since the graph should look like a right-side-up “N,” start from the bottom left of the paper and draw toward the first x-intercept, (-3, 0)</w:t>
+      </w:r>
+      <w:r>
+        <w:rPr>
+          <w:rFonts w:eastAsiaTheme="minorEastAsia"/>
+          <w:noProof/>
+        </w:rPr>
+        <w:t>.</w:t>
+      </w:r>
+    </w:p>
+    <w:p>
+      <w:pPr>
+        <w:jc w:val="center"/>
+        <w:rPr>
+          <w:rFonts w:eastAsiaTheme="minorEastAsia"/>
+          <w:noProof/>
+        </w:rPr>
+      </w:pPr>
+      <w:r>
+        <w:rPr>
+          <w:rFonts w:eastAsiaTheme="minorEastAsia"/>
+          <w:noProof/>
+        </w:rPr>
+        <w:drawing>
+          <wp:inline distT="0" distB="0" distL="0" distR="0" wp14:anchorId="7CEAAFB7" wp14:editId="63138B59">
+            <wp:extent cx="1124712" cy="1764792"/>
+            <wp:effectExtent l="0" t="0" r="0" b="6985"/>
+            <wp:docPr id="1417871226" name="Picture 2"/>
+            <wp:cNvGraphicFramePr>
+              <a:graphicFrameLocks xmlns:a="http://schemas.openxmlformats.org/drawingml/2006/main" noChangeAspect="1"/>
+            </wp:cNvGraphicFramePr>
+            <a:graphic xmlns:a="http://schemas.openxmlformats.org/drawingml/2006/main">
+              <a:graphicData uri="http://schemas.openxmlformats.org/drawingml/2006/picture">
+                <pic:pic xmlns:pic="http://schemas.openxmlformats.org/drawingml/2006/picture">
+                  <pic:nvPicPr>
+                    <pic:cNvPr id="0" name="Picture 2"/>
+                    <pic:cNvPicPr>
+                      <a:picLocks noChangeAspect="1" noChangeArrowheads="1"/>
+                    </pic:cNvPicPr>
+                  </pic:nvPicPr>
+                  <pic:blipFill>
+                    <a:blip r:embed="rId19">
+                      <a:extLst>
+                        <a:ext uri="{28A0092B-C50C-407E-A947-70E740481C1C}">
+                          <a14:useLocalDpi xmlns:a14="http://schemas.microsoft.com/office/drawing/2010/main" val="0"/>
+                        </a:ext>
+                      </a:extLst>
+                    </a:blip>
+                    <a:srcRect/>
+                    <a:stretch>
+                      <a:fillRect/>
+                    </a:stretch>
+                  </pic:blipFill>
+                  <pic:spPr bwMode="auto">
+                    <a:xfrm>
+                      <a:off x="0" y="0"/>
+                      <a:ext cx="1124712" cy="1764792"/>
+                    </a:xfrm>
+                    <a:prstGeom prst="rect">
+                      <a:avLst/>
+                    </a:prstGeom>
+                    <a:noFill/>
+                    <a:ln>
+                      <a:noFill/>
+                    </a:ln>
+                  </pic:spPr>
+                </pic:pic>
+              </a:graphicData>
+            </a:graphic>
+          </wp:inline>
+        </w:drawing>
+      </w:r>
+    </w:p>
+    <w:p>
+      <w:pPr>
+        <w:jc w:val="center"/>
+        <w:rPr>
+          <w:noProof/>
+        </w:rPr>
+      </w:pPr>
+      <w:r>
+        <w:rPr>
+          <w:noProof/>
+        </w:rPr>
+        <w:drawing>
+          <wp:inline distT="0" distB="0" distL="0" distR="0" wp14:anchorId="29CEEC2D" wp14:editId="243DBBC8">
+            <wp:extent cx="1517904" cy="2130552"/>
+            <wp:effectExtent l="0" t="0" r="6350" b="3175"/>
+            <wp:docPr id="1624217542" name="Picture 1" descr="A graph of a function&#10;&#10;AI-generated content may be incorrect."/>
+            <wp:cNvGraphicFramePr>
+              <a:graphicFrameLocks xmlns:a="http://schemas.openxmlformats.org/drawingml/2006/main" noChangeAspect="1"/>
+            </wp:cNvGraphicFramePr>
+            <a:graphic xmlns:a="http://schemas.openxmlformats.org/drawingml/2006/main">
+              <a:graphicData uri="http://schemas.openxmlformats.org/drawingml/2006/picture">
+                <pic:pic xmlns:pic="http://schemas.openxmlformats.org/drawingml/2006/picture">
+                  <pic:nvPicPr>
+                    <pic:cNvPr id="1624217542" name="Picture 1" descr="A graph of a function&#10;&#10;AI-generated content may be incorrect."/>
+                    <pic:cNvPicPr/>
+                  </pic:nvPicPr>
+                  <pic:blipFill>
+                    <a:blip r:embed="rId20"/>
+                    <a:stretch>
+                      <a:fillRect/>
+                    </a:stretch>
+                  </pic:blipFill>
+                  <pic:spPr>
+                    <a:xfrm>
+                      <a:off x="0" y="0"/>
+                      <a:ext cx="1517904" cy="2130552"/>
+                    </a:xfrm>
+                    <a:prstGeom prst="rect">
+                      <a:avLst/>
+                    </a:prstGeom>
+                  </pic:spPr>
+                </pic:pic>
+              </a:graphicData>
+            </a:graphic>
+          </wp:inline>
+        </w:drawing>
+      </w:r>
+    </w:p>
+    <w:p>
+      <w:pPr>
+        <w:rPr>
+          <w:b/>
+          <w:bCs/>
+          <w:noProof/>
+        </w:rPr>
+      </w:pPr>
+      <w:r>
+        <w:rPr>
+          <w:noProof/>
+        </w:rPr>
+        <w:br w:type="column"/>
+      </w:r>
+      <w:r>
+        <w:rPr>
+          <w:b/>
+          <w:bCs/>
+          <w:noProof/>
+        </w:rPr>
+        <w:lastRenderedPageBreak/>
+        <w:t>Example 3</w:t>
+      </w:r>
+    </w:p>
+    <w:p>
+      <w:pPr>
+        <w:rPr>
+          <w:rFonts w:eastAsiaTheme="minorEastAsia"/>
+          <w:noProof/>
+        </w:rPr>
+      </w:pPr>
+      <w:r>
+        <w:rPr>
+          <w:noProof/>
+        </w:rPr>
+        <w:t xml:space="preserve">If a, b, and c are all positive integers, which would be the graph of </w:t>
+      </w:r>
+      <m:oMath>
+        <m:r>
+          <w:rPr>
+            <w:rFonts w:ascii="Cambria Math" w:hAnsi="Cambria Math"/>
+            <w:noProof/>
+          </w:rPr>
+          <m:t>f</m:t>
+        </m:r>
+        <m:d>
+          <m:dPr>
+            <m:ctrlPr>
+              <w:rPr>
+                <w:rFonts w:ascii="Cambria Math" w:hAnsi="Cambria Math"/>
+                <w:i/>
+                <w:noProof/>
+              </w:rPr>
+            </m:ctrlPr>
+          </m:dPr>
+          <m:e>
+            <m:r>
+              <w:rPr>
+                <w:rFonts w:ascii="Cambria Math" w:hAnsi="Cambria Math"/>
+                <w:noProof/>
+              </w:rPr>
+              <m:t>x</m:t>
+            </m:r>
+          </m:e>
+        </m:d>
+        <m:r>
+          <w:rPr>
+            <w:rFonts w:ascii="Cambria Math" w:hAnsi="Cambria Math"/>
+            <w:noProof/>
+          </w:rPr>
+          <m:t>=a(x-b)(</m:t>
+        </m:r>
+        <m:sSup>
+          <m:sSupPr>
+            <m:ctrlPr>
+              <w:rPr>
+                <w:rFonts w:ascii="Cambria Math" w:hAnsi="Cambria Math"/>
+                <w:i/>
+                <w:noProof/>
+              </w:rPr>
+            </m:ctrlPr>
+          </m:sSupPr>
+          <m:e>
+            <m:r>
+              <w:rPr>
+                <w:rFonts w:ascii="Cambria Math" w:hAnsi="Cambria Math"/>
+                <w:noProof/>
+              </w:rPr>
+              <m:t>x</m:t>
+            </m:r>
+          </m:e>
+          <m:sup>
+            <m:r>
+              <w:rPr>
+                <w:rFonts w:ascii="Cambria Math" w:hAnsi="Cambria Math"/>
+                <w:noProof/>
+              </w:rPr>
+              <m:t>2</m:t>
+            </m:r>
+          </m:sup>
+        </m:sSup>
+        <m:r>
+          <w:rPr>
+            <w:rFonts w:ascii="Cambria Math" w:hAnsi="Cambria Math"/>
+            <w:noProof/>
+          </w:rPr>
+          <m:t>-</m:t>
+        </m:r>
+        <m:sSup>
+          <m:sSupPr>
+            <m:ctrlPr>
+              <w:rPr>
+                <w:rFonts w:ascii="Cambria Math" w:hAnsi="Cambria Math"/>
+                <w:i/>
+                <w:noProof/>
+              </w:rPr>
+            </m:ctrlPr>
+          </m:sSupPr>
+          <m:e>
+            <m:r>
+              <w:rPr>
+                <w:rFonts w:ascii="Cambria Math" w:hAnsi="Cambria Math"/>
+                <w:noProof/>
+              </w:rPr>
+              <m:t>c</m:t>
+            </m:r>
+          </m:e>
+          <m:sup>
+            <m:r>
+              <w:rPr>
+                <w:rFonts w:ascii="Cambria Math" w:hAnsi="Cambria Math"/>
+                <w:noProof/>
+              </w:rPr>
+              <m:t>2</m:t>
+            </m:r>
+          </m:sup>
+        </m:sSup>
+        <m:r>
+          <w:rPr>
+            <w:rFonts w:ascii="Cambria Math" w:hAnsi="Cambria Math"/>
+            <w:noProof/>
+          </w:rPr>
+          <m:t>)</m:t>
+        </m:r>
+      </m:oMath>
+      <w:r>
+        <w:rPr>
+          <w:rFonts w:eastAsiaTheme="minorEastAsia"/>
+          <w:noProof/>
+        </w:rPr>
+        <w:t>?</w:t>
+      </w:r>
+    </w:p>
+    <w:p>
+      <w:pPr>
+        <w:rPr>
+          <w:rFonts w:eastAsiaTheme="minorEastAsia"/>
+          <w:noProof/>
+        </w:rPr>
+      </w:pPr>
+      <w:r>
+        <w:rPr>
+          <w:rFonts w:eastAsiaTheme="minorEastAsia"/>
+          <w:noProof/>
+        </w:rPr>
+        <w:t>Factoring:</w:t>
+      </w:r>
+    </w:p>
+    <w:p>
+      <w:pPr>
+        <w:rPr>
+          <w:rFonts w:eastAsiaTheme="minorEastAsia"/>
+          <w:noProof/>
+        </w:rPr>
+      </w:pPr>
+      <m:oMathPara>
+        <m:oMath>
+          <m:r>
+            <w:rPr>
+              <w:rFonts w:ascii="Cambria Math" w:hAnsi="Cambria Math"/>
+              <w:noProof/>
+            </w:rPr>
+            <m:t>f</m:t>
+          </m:r>
+          <m:d>
+            <m:dPr>
+              <m:ctrlPr>
+                <w:rPr>
+                  <w:rFonts w:ascii="Cambria Math" w:hAnsi="Cambria Math"/>
+                  <w:i/>
+                  <w:noProof/>
+                </w:rPr>
+              </m:ctrlPr>
+            </m:dPr>
+            <m:e>
+              <m:r>
+                <w:rPr>
+                  <w:rFonts w:ascii="Cambria Math" w:hAnsi="Cambria Math"/>
+                  <w:noProof/>
+                </w:rPr>
+                <m:t>x</m:t>
+              </m:r>
+            </m:e>
+          </m:d>
+          <m:r>
+            <w:rPr>
+              <w:rFonts w:ascii="Cambria Math" w:hAnsi="Cambria Math"/>
+              <w:noProof/>
+            </w:rPr>
+            <m:t>=a(x-b)(x-c)(x+c)</m:t>
+          </m:r>
+        </m:oMath>
+      </m:oMathPara>
+    </w:p>
+    <w:p>
+      <w:pPr>
+        <w:rPr>
+          <w:rFonts w:eastAsiaTheme="minorEastAsia"/>
+          <w:noProof/>
+        </w:rPr>
+      </w:pPr>
+      <w:r>
+        <w:rPr>
+          <w:rFonts w:eastAsiaTheme="minorEastAsia"/>
+          <w:noProof/>
+        </w:rPr>
+        <w:t>x-intercepts: (b, 0), (-c, 0), (c, 0)</w:t>
+      </w:r>
+    </w:p>
+    <w:p>
+      <w:pPr>
+        <w:rPr>
+          <w:noProof/>
+        </w:rPr>
+      </w:pPr>
+      <w:r>
+        <w:rPr>
+          <w:noProof/>
+        </w:rPr>
+        <w:t>Since a is positive, the graph will resemble a right-side-up “N.”</w:t>
+      </w:r>
+    </w:p>
+    <w:p>
+      <w:pPr>
+        <w:rPr>
+          <w:rFonts w:eastAsiaTheme="minorEastAsia"/>
+          <w:noProof/>
+        </w:rPr>
+      </w:pPr>
+      <w:r>
+        <w:rPr>
+          <w:noProof/>
+        </w:rPr>
+        <w:t xml:space="preserve">If we make up 3 positive integers for a, b, c, like </w:t>
+      </w:r>
+      <m:oMath>
+        <m:r>
+          <w:rPr>
+            <w:rFonts w:ascii="Cambria Math" w:hAnsi="Cambria Math"/>
+            <w:noProof/>
+          </w:rPr>
+          <m:t>a=1, b=3, c=2</m:t>
+        </m:r>
+      </m:oMath>
+      <w:r>
+        <w:rPr>
+          <w:rFonts w:eastAsiaTheme="minorEastAsia"/>
+          <w:noProof/>
+        </w:rPr>
+        <w:t>.</w:t>
+      </w:r>
+    </w:p>
+    <w:p>
+      <w:pPr>
+        <w:jc w:val="center"/>
+        <w:rPr>
+          <w:rFonts w:eastAsiaTheme="minorEastAsia"/>
+          <w:noProof/>
+        </w:rPr>
+      </w:pPr>
+      <w:r>
+        <w:rPr>
+          <w:noProof/>
+        </w:rPr>
+        <w:drawing>
+          <wp:inline distT="0" distB="0" distL="0" distR="0" wp14:anchorId="17943407" wp14:editId="0E0C4230">
+            <wp:extent cx="1399032" cy="338328"/>
+            <wp:effectExtent l="0" t="0" r="0" b="5080"/>
+            <wp:docPr id="626832360" name="Picture 1" descr="A black text on a white background&#10;&#10;AI-generated content may be incorrect."/>
+            <wp:cNvGraphicFramePr>
+              <a:graphicFrameLocks xmlns:a="http://schemas.openxmlformats.org/drawingml/2006/main" noChangeAspect="1"/>
+            </wp:cNvGraphicFramePr>
+            <a:graphic xmlns:a="http://schemas.openxmlformats.org/drawingml/2006/main">
+              <a:graphicData uri="http://schemas.openxmlformats.org/drawingml/2006/picture">
+                <pic:pic xmlns:pic="http://schemas.openxmlformats.org/drawingml/2006/picture">
+                  <pic:nvPicPr>
+                    <pic:cNvPr id="626832360" name="Picture 1" descr="A black text on a white background&#10;&#10;AI-generated content may be incorrect."/>
+                    <pic:cNvPicPr/>
+                  </pic:nvPicPr>
+                  <pic:blipFill>
+                    <a:blip r:embed="rId21"/>
+                    <a:stretch>
+                      <a:fillRect/>
+                    </a:stretch>
+                  </pic:blipFill>
+                  <pic:spPr>
+                    <a:xfrm>
+                      <a:off x="0" y="0"/>
+                      <a:ext cx="1399032" cy="338328"/>
+                    </a:xfrm>
+                    <a:prstGeom prst="rect">
+                      <a:avLst/>
+                    </a:prstGeom>
+                  </pic:spPr>
+                </pic:pic>
+              </a:graphicData>
+            </a:graphic>
+          </wp:inline>
+        </w:drawing>
+      </w:r>
+    </w:p>
+    <w:p>
+      <w:pPr>
+        <w:jc w:val="center"/>
+        <w:rPr>
+          <w:noProof/>
+        </w:rPr>
+      </w:pPr>
+      <w:r>
+        <w:rPr>
+          <w:noProof/>
+        </w:rPr>
+        <w:drawing>
+          <wp:inline distT="0" distB="0" distL="0" distR="0" wp14:anchorId="0F644B46" wp14:editId="721B307E">
+            <wp:extent cx="1517904" cy="2130552"/>
+            <wp:effectExtent l="0" t="0" r="6350" b="3175"/>
+            <wp:docPr id="2102414891" name="Picture 1" descr="A graph of a function&#10;&#10;AI-generated content may be incorrect."/>
+            <wp:cNvGraphicFramePr>
+              <a:graphicFrameLocks xmlns:a="http://schemas.openxmlformats.org/drawingml/2006/main" noChangeAspect="1"/>
+            </wp:cNvGraphicFramePr>
+            <a:graphic xmlns:a="http://schemas.openxmlformats.org/drawingml/2006/main">
+              <a:graphicData uri="http://schemas.openxmlformats.org/drawingml/2006/picture">
+                <pic:pic xmlns:pic="http://schemas.openxmlformats.org/drawingml/2006/picture">
+                  <pic:nvPicPr>
+                    <pic:cNvPr id="2102414891" name="Picture 1" descr="A graph of a function&#10;&#10;AI-generated content may be incorrect."/>
+                    <pic:cNvPicPr/>
+                  </pic:nvPicPr>
+                  <pic:blipFill>
+                    <a:blip r:embed="rId22"/>
+                    <a:stretch>
+                      <a:fillRect/>
+                    </a:stretch>
+                  </pic:blipFill>
+                  <pic:spPr>
+                    <a:xfrm>
+                      <a:off x="0" y="0"/>
+                      <a:ext cx="1517904" cy="2130552"/>
+                    </a:xfrm>
+                    <a:prstGeom prst="rect">
+                      <a:avLst/>
+                    </a:prstGeom>
+                  </pic:spPr>
+                </pic:pic>
+              </a:graphicData>
+            </a:graphic>
+          </wp:inline>
+        </w:drawing>
+      </w:r>
+    </w:p>
+    <w:p>
+      <w:pPr>
         <w:rPr>
           <w:noProof/>
         </w:rPr>
@@ -33735,6 +35048,8 @@
     <w:rsid w:val="00BF7746"/>
     <w:rsid w:val="00C27A5F"/>
     <w:rsid w:val="00D40BCE"/>
+    <w:rsid w:val="00DB7AE3"/>
+    <w:rsid w:val="00DF287A"/>
   </w:rsids>
   <m:mathPr>
     <m:mathFont m:val="Cambria Math"/>

</xml_diff>

<commit_message>
Algebra 2 - Chapter 1: Polynomial Expressions and Equations - 1.6 Polynomial Graphs - Check Your Understanding of Section 1.6 - A. Multiple-Choice
</commit_message>
<xml_diff>
--- a/Algebra-2/ch01/Algebra 2 - Chapter 1.docx
+++ b/Algebra-2/ch01/Algebra 2 - Chapter 1.docx
@@ -3365,7 +3365,16 @@
           <w:rPr>
             <w:rFonts w:ascii="Cambria Math" w:eastAsiaTheme="minorEastAsia" w:hAnsi="Cambria Math"/>
           </w:rPr>
-          <m:t>+5x+2 R</m:t>
+          <m:t>+5</m:t>
+        </m:r>
+        <m:r>
+          <m:rPr>
+            <m:sty m:val="bi"/>
+          </m:rPr>
+          <w:rPr>
+            <w:rFonts w:ascii="Cambria Math" w:eastAsiaTheme="minorEastAsia" w:hAnsi="Cambria Math"/>
+          </w:rPr>
+          <m:t>x+2 R</m:t>
         </m:r>
         <m:r>
           <m:rPr>
@@ -7156,16 +7165,7 @@
           <w:rPr>
             <w:rFonts w:ascii="Cambria Math" w:eastAsiaTheme="minorEastAsia" w:hAnsi="Cambria Math"/>
           </w:rPr>
-          <m:t>-5</m:t>
-        </m:r>
-        <m:r>
-          <m:rPr>
-            <m:sty m:val="bi"/>
-          </m:rPr>
-          <w:rPr>
-            <w:rFonts w:ascii="Cambria Math" w:eastAsiaTheme="minorEastAsia" w:hAnsi="Cambria Math"/>
-          </w:rPr>
-          <m:t>x+7)</m:t>
+          <m:t>-5x+7)</m:t>
         </m:r>
       </m:oMath>
     </w:p>
@@ -22836,7 +22836,7 @@
           <w:noProof/>
         </w:rPr>
         <w:drawing>
-          <wp:inline distT="0" distB="0" distL="0" distR="0" wp14:anchorId="7CCD7A37" wp14:editId="3A290B74">
+          <wp:inline distT="0" distB="0" distL="0" distR="0" wp14:anchorId="7CCD7A37" wp14:editId="34AD6A24">
             <wp:extent cx="1225296" cy="1709928"/>
             <wp:effectExtent l="0" t="0" r="0" b="5080"/>
             <wp:docPr id="1944965799" name="Picture 1"/>
@@ -29188,7 +29188,7 @@
           <w:noProof/>
         </w:rPr>
         <w:drawing>
-          <wp:inline distT="0" distB="0" distL="0" distR="0" wp14:anchorId="076CE189" wp14:editId="33C57BBF">
+          <wp:inline distT="0" distB="0" distL="0" distR="0" wp14:anchorId="076CE189" wp14:editId="74F6A1E3">
             <wp:extent cx="1225296" cy="1709928"/>
             <wp:effectExtent l="0" t="0" r="0" b="5080"/>
             <wp:docPr id="2080023642" name="Picture 2"/>
@@ -29638,7 +29638,7 @@
           <w:noProof/>
         </w:rPr>
         <w:drawing>
-          <wp:inline distT="0" distB="0" distL="0" distR="0" wp14:anchorId="3CD10BE3" wp14:editId="53C59083">
+          <wp:inline distT="0" distB="0" distL="0" distR="0" wp14:anchorId="3CD10BE3" wp14:editId="4046BE12">
             <wp:extent cx="1225296" cy="1709928"/>
             <wp:effectExtent l="0" t="0" r="0" b="5080"/>
             <wp:docPr id="1617033300" name="Picture 1"/>
@@ -30777,10 +30777,2067 @@
     </w:p>
     <w:p>
       <w:pPr>
+        <w:pStyle w:val="Heading3"/>
         <w:rPr>
           <w:noProof/>
         </w:rPr>
       </w:pPr>
+      <w:r>
+        <w:rPr>
+          <w:noProof/>
+        </w:rPr>
+        <w:t>Check Your Understanding of Section 1.6</w:t>
+      </w:r>
+    </w:p>
+    <w:p>
+      <w:pPr>
+        <w:pStyle w:val="ListParagraph"/>
+        <w:numPr>
+          <w:ilvl w:val="0"/>
+          <w:numId w:val="35"/>
+        </w:numPr>
+        <w:rPr>
+          <w:noProof/>
+        </w:rPr>
+      </w:pPr>
+      <w:r>
+        <w:rPr>
+          <w:noProof/>
+        </w:rPr>
+        <w:t>Multiple-Choice</w:t>
+      </w:r>
+    </w:p>
+    <w:p>
+      <w:pPr>
+        <w:pStyle w:val="ListParagraph"/>
+        <w:numPr>
+          <w:ilvl w:val="0"/>
+          <w:numId w:val="36"/>
+        </w:numPr>
+        <w:rPr>
+          <w:b/>
+          <w:bCs/>
+          <w:noProof/>
+        </w:rPr>
+      </w:pPr>
+      <w:r>
+        <w:rPr>
+          <w:noProof/>
+        </w:rPr>
+        <w:t>Which could be the equation for this graph?</w:t>
+      </w:r>
+      <w:r>
+        <w:rPr>
+          <w:noProof/>
+        </w:rPr>
+        <w:br/>
+        <w:t>x-intercepts: (1, 0), (3, 0), (6, 0)</w:t>
+      </w:r>
+      <w:r>
+        <w:rPr>
+          <w:noProof/>
+        </w:rPr>
+        <w:br/>
+        <w:t>y-intercept: (0, -2)</w:t>
+      </w:r>
+      <w:r>
+        <w:rPr>
+          <w:noProof/>
+        </w:rPr>
+        <w:br/>
+      </w:r>
+      <w:r>
+        <w:rPr>
+          <w:b/>
+          <w:bCs/>
+          <w:noProof/>
+        </w:rPr>
+        <w:t xml:space="preserve">(1) </w:t>
+      </w:r>
+      <m:oMath>
+        <m:r>
+          <m:rPr>
+            <m:sty m:val="bi"/>
+          </m:rPr>
+          <w:rPr>
+            <w:rFonts w:ascii="Cambria Math" w:hAnsi="Cambria Math"/>
+            <w:noProof/>
+          </w:rPr>
+          <m:t>y=</m:t>
+        </m:r>
+        <m:f>
+          <m:fPr>
+            <m:ctrlPr>
+              <w:rPr>
+                <w:rFonts w:ascii="Cambria Math" w:hAnsi="Cambria Math"/>
+                <w:b/>
+                <w:bCs/>
+                <w:i/>
+                <w:noProof/>
+              </w:rPr>
+            </m:ctrlPr>
+          </m:fPr>
+          <m:num>
+            <m:r>
+              <m:rPr>
+                <m:sty m:val="bi"/>
+              </m:rPr>
+              <w:rPr>
+                <w:rFonts w:ascii="Cambria Math" w:hAnsi="Cambria Math"/>
+                <w:noProof/>
+              </w:rPr>
+              <m:t>1</m:t>
+            </m:r>
+          </m:num>
+          <m:den>
+            <m:r>
+              <m:rPr>
+                <m:sty m:val="bi"/>
+              </m:rPr>
+              <w:rPr>
+                <w:rFonts w:ascii="Cambria Math" w:hAnsi="Cambria Math"/>
+                <w:noProof/>
+              </w:rPr>
+              <m:t>9</m:t>
+            </m:r>
+          </m:den>
+        </m:f>
+        <m:r>
+          <m:rPr>
+            <m:sty m:val="bi"/>
+          </m:rPr>
+          <w:rPr>
+            <w:rFonts w:ascii="Cambria Math" w:hAnsi="Cambria Math"/>
+            <w:noProof/>
+          </w:rPr>
+          <m:t>(x-1)(x-3)(x-6)</m:t>
+        </m:r>
+      </m:oMath>
+    </w:p>
+    <w:p>
+      <w:pPr>
+        <w:pStyle w:val="ListParagraph"/>
+        <w:numPr>
+          <w:ilvl w:val="0"/>
+          <w:numId w:val="36"/>
+        </w:numPr>
+        <w:rPr>
+          <w:b/>
+          <w:bCs/>
+          <w:noProof/>
+        </w:rPr>
+      </w:pPr>
+      <w:r>
+        <w:rPr>
+          <w:rFonts w:eastAsiaTheme="minorEastAsia"/>
+          <w:noProof/>
+        </w:rPr>
+        <w:t>Which could be the equation for this graph?</w:t>
+      </w:r>
+      <w:r>
+        <w:rPr>
+          <w:rFonts w:eastAsiaTheme="minorEastAsia"/>
+          <w:noProof/>
+        </w:rPr>
+        <w:br/>
+        <w:t>y-intercept: (0, -2)</w:t>
+      </w:r>
+      <w:r>
+        <w:rPr>
+          <w:rFonts w:eastAsiaTheme="minorEastAsia"/>
+          <w:noProof/>
+        </w:rPr>
+        <w:br/>
+        <w:t>x-intercepts: (2, 0), (2, 0) (4, 0)</w:t>
+      </w:r>
+      <w:r>
+        <w:rPr>
+          <w:rFonts w:eastAsiaTheme="minorEastAsia"/>
+          <w:noProof/>
+        </w:rPr>
+        <w:br/>
+      </w:r>
+      <w:r>
+        <w:rPr>
+          <w:rFonts w:eastAsiaTheme="minorEastAsia"/>
+          <w:b/>
+          <w:bCs/>
+          <w:noProof/>
+        </w:rPr>
+        <w:t xml:space="preserve">(1) </w:t>
+      </w:r>
+      <m:oMath>
+        <m:r>
+          <m:rPr>
+            <m:sty m:val="bi"/>
+          </m:rPr>
+          <w:rPr>
+            <w:rFonts w:ascii="Cambria Math" w:eastAsiaTheme="minorEastAsia" w:hAnsi="Cambria Math"/>
+            <w:noProof/>
+          </w:rPr>
+          <m:t>y=</m:t>
+        </m:r>
+        <m:f>
+          <m:fPr>
+            <m:ctrlPr>
+              <w:rPr>
+                <w:rFonts w:ascii="Cambria Math" w:eastAsiaTheme="minorEastAsia" w:hAnsi="Cambria Math"/>
+                <w:b/>
+                <w:bCs/>
+                <w:i/>
+                <w:noProof/>
+              </w:rPr>
+            </m:ctrlPr>
+          </m:fPr>
+          <m:num>
+            <m:r>
+              <m:rPr>
+                <m:sty m:val="bi"/>
+              </m:rPr>
+              <w:rPr>
+                <w:rFonts w:ascii="Cambria Math" w:eastAsiaTheme="minorEastAsia" w:hAnsi="Cambria Math"/>
+                <w:noProof/>
+              </w:rPr>
+              <m:t>1</m:t>
+            </m:r>
+          </m:num>
+          <m:den>
+            <m:r>
+              <m:rPr>
+                <m:sty m:val="bi"/>
+              </m:rPr>
+              <w:rPr>
+                <w:rFonts w:ascii="Cambria Math" w:eastAsiaTheme="minorEastAsia" w:hAnsi="Cambria Math"/>
+                <w:noProof/>
+              </w:rPr>
+              <m:t>8</m:t>
+            </m:r>
+          </m:den>
+        </m:f>
+        <m:sSup>
+          <m:sSupPr>
+            <m:ctrlPr>
+              <w:rPr>
+                <w:rFonts w:ascii="Cambria Math" w:eastAsiaTheme="minorEastAsia" w:hAnsi="Cambria Math"/>
+                <w:b/>
+                <w:bCs/>
+                <w:i/>
+                <w:noProof/>
+              </w:rPr>
+            </m:ctrlPr>
+          </m:sSupPr>
+          <m:e>
+            <m:d>
+              <m:dPr>
+                <m:ctrlPr>
+                  <w:rPr>
+                    <w:rFonts w:ascii="Cambria Math" w:eastAsiaTheme="minorEastAsia" w:hAnsi="Cambria Math"/>
+                    <w:b/>
+                    <w:bCs/>
+                    <w:i/>
+                    <w:noProof/>
+                  </w:rPr>
+                </m:ctrlPr>
+              </m:dPr>
+              <m:e>
+                <m:r>
+                  <m:rPr>
+                    <m:sty m:val="bi"/>
+                  </m:rPr>
+                  <w:rPr>
+                    <w:rFonts w:ascii="Cambria Math" w:eastAsiaTheme="minorEastAsia" w:hAnsi="Cambria Math"/>
+                    <w:noProof/>
+                  </w:rPr>
+                  <m:t>x-2</m:t>
+                </m:r>
+              </m:e>
+            </m:d>
+          </m:e>
+          <m:sup>
+            <m:r>
+              <m:rPr>
+                <m:sty m:val="bi"/>
+              </m:rPr>
+              <w:rPr>
+                <w:rFonts w:ascii="Cambria Math" w:eastAsiaTheme="minorEastAsia" w:hAnsi="Cambria Math"/>
+                <w:noProof/>
+              </w:rPr>
+              <m:t>2</m:t>
+            </m:r>
+          </m:sup>
+        </m:sSup>
+        <m:r>
+          <m:rPr>
+            <m:sty m:val="bi"/>
+          </m:rPr>
+          <w:rPr>
+            <w:rFonts w:ascii="Cambria Math" w:eastAsiaTheme="minorEastAsia" w:hAnsi="Cambria Math"/>
+            <w:noProof/>
+          </w:rPr>
+          <m:t>(x-4)</m:t>
+        </m:r>
+      </m:oMath>
+    </w:p>
+    <w:p>
+      <w:pPr>
+        <w:pStyle w:val="ListParagraph"/>
+        <w:numPr>
+          <w:ilvl w:val="0"/>
+          <w:numId w:val="36"/>
+        </w:numPr>
+        <w:rPr>
+          <w:b/>
+          <w:bCs/>
+          <w:noProof/>
+        </w:rPr>
+      </w:pPr>
+      <w:r>
+        <w:rPr>
+          <w:rFonts w:eastAsiaTheme="minorEastAsia"/>
+          <w:noProof/>
+        </w:rPr>
+        <w:t xml:space="preserve">What are the xintercepts and y-intercept of </w:t>
+      </w:r>
+      <w:r>
+        <w:rPr>
+          <w:rFonts w:eastAsiaTheme="minorEastAsia"/>
+          <w:noProof/>
+        </w:rPr>
+        <w:br/>
+      </w:r>
+      <m:oMath>
+        <m:r>
+          <w:rPr>
+            <w:rFonts w:ascii="Cambria Math" w:hAnsi="Cambria Math"/>
+            <w:noProof/>
+          </w:rPr>
+          <m:t>y=(x-2)(x+4)(x+5)</m:t>
+        </m:r>
+      </m:oMath>
+      <w:r>
+        <w:rPr>
+          <w:rFonts w:eastAsiaTheme="minorEastAsia"/>
+          <w:noProof/>
+        </w:rPr>
+        <w:t>?</w:t>
+      </w:r>
+      <w:r>
+        <w:rPr>
+          <w:rFonts w:eastAsiaTheme="minorEastAsia"/>
+          <w:noProof/>
+        </w:rPr>
+        <w:br/>
+      </w:r>
+      <w:r>
+        <w:rPr>
+          <w:rFonts w:eastAsiaTheme="minorEastAsia"/>
+          <w:b/>
+          <w:bCs/>
+          <w:noProof/>
+        </w:rPr>
+        <w:t>(3) (2, 0), (-4, 0), (-5, 0), (0, -40)</w:t>
+      </w:r>
+    </w:p>
+    <w:p>
+      <w:pPr>
+        <w:pStyle w:val="ListParagraph"/>
+        <w:numPr>
+          <w:ilvl w:val="0"/>
+          <w:numId w:val="36"/>
+        </w:numPr>
+        <w:rPr>
+          <w:b/>
+          <w:bCs/>
+          <w:noProof/>
+        </w:rPr>
+      </w:pPr>
+      <w:r>
+        <w:rPr>
+          <w:rFonts w:eastAsiaTheme="minorEastAsia"/>
+          <w:noProof/>
+        </w:rPr>
+        <w:t xml:space="preserve">If </w:t>
+      </w:r>
+      <w:r>
+        <w:rPr>
+          <w:rFonts w:eastAsiaTheme="minorEastAsia"/>
+          <w:i/>
+          <w:iCs/>
+          <w:noProof/>
+        </w:rPr>
+        <w:t>a</w:t>
+      </w:r>
+      <w:r>
+        <w:rPr>
+          <w:rFonts w:eastAsiaTheme="minorEastAsia"/>
+          <w:noProof/>
+        </w:rPr>
+        <w:t xml:space="preserve"> an </w:t>
+      </w:r>
+      <w:r>
+        <w:rPr>
+          <w:rFonts w:eastAsiaTheme="minorEastAsia"/>
+          <w:i/>
+          <w:iCs/>
+          <w:noProof/>
+        </w:rPr>
+        <w:t>b</w:t>
+      </w:r>
+      <w:r>
+        <w:rPr>
+          <w:rFonts w:eastAsiaTheme="minorEastAsia"/>
+          <w:noProof/>
+        </w:rPr>
+        <w:t xml:space="preserve"> are both positive numbers, which could be a graph of </w:t>
+      </w:r>
+      <m:oMath>
+        <m:r>
+          <w:rPr>
+            <w:rFonts w:ascii="Cambria Math" w:eastAsiaTheme="minorEastAsia" w:hAnsi="Cambria Math"/>
+            <w:noProof/>
+          </w:rPr>
+          <m:t>y=</m:t>
+        </m:r>
+        <m:sSup>
+          <m:sSupPr>
+            <m:ctrlPr>
+              <w:rPr>
+                <w:rFonts w:ascii="Cambria Math" w:eastAsiaTheme="minorEastAsia" w:hAnsi="Cambria Math"/>
+                <w:i/>
+                <w:noProof/>
+              </w:rPr>
+            </m:ctrlPr>
+          </m:sSupPr>
+          <m:e>
+            <m:d>
+              <m:dPr>
+                <m:ctrlPr>
+                  <w:rPr>
+                    <w:rFonts w:ascii="Cambria Math" w:eastAsiaTheme="minorEastAsia" w:hAnsi="Cambria Math"/>
+                    <w:i/>
+                    <w:noProof/>
+                  </w:rPr>
+                </m:ctrlPr>
+              </m:dPr>
+              <m:e>
+                <m:r>
+                  <w:rPr>
+                    <w:rFonts w:ascii="Cambria Math" w:eastAsiaTheme="minorEastAsia" w:hAnsi="Cambria Math"/>
+                    <w:noProof/>
+                  </w:rPr>
+                  <m:t>x+a</m:t>
+                </m:r>
+              </m:e>
+            </m:d>
+          </m:e>
+          <m:sup>
+            <m:r>
+              <w:rPr>
+                <w:rFonts w:ascii="Cambria Math" w:eastAsiaTheme="minorEastAsia" w:hAnsi="Cambria Math"/>
+                <w:noProof/>
+              </w:rPr>
+              <m:t>2</m:t>
+            </m:r>
+          </m:sup>
+        </m:sSup>
+        <m:r>
+          <w:rPr>
+            <w:rFonts w:ascii="Cambria Math" w:eastAsiaTheme="minorEastAsia" w:hAnsi="Cambria Math"/>
+            <w:noProof/>
+          </w:rPr>
+          <m:t>(x-b)</m:t>
+        </m:r>
+      </m:oMath>
+      <w:r>
+        <w:rPr>
+          <w:rFonts w:eastAsiaTheme="minorEastAsia"/>
+          <w:noProof/>
+        </w:rPr>
+        <w:t>?</w:t>
+      </w:r>
+      <w:r>
+        <w:rPr>
+          <w:rFonts w:eastAsiaTheme="minorEastAsia"/>
+          <w:noProof/>
+        </w:rPr>
+        <w:br/>
+        <w:t>x-intercepts: (-a, 0), (-a, 0), (b, 0)</w:t>
+      </w:r>
+      <w:r>
+        <w:rPr>
+          <w:rFonts w:eastAsiaTheme="minorEastAsia"/>
+          <w:noProof/>
+        </w:rPr>
+        <w:br/>
+        <w:t xml:space="preserve">y-intercept: </w:t>
+      </w:r>
+      <m:oMath>
+        <m:r>
+          <w:rPr>
+            <w:rFonts w:ascii="Cambria Math" w:eastAsiaTheme="minorEastAsia" w:hAnsi="Cambria Math"/>
+            <w:noProof/>
+          </w:rPr>
+          <m:t>-</m:t>
+        </m:r>
+        <m:sSup>
+          <m:sSupPr>
+            <m:ctrlPr>
+              <w:rPr>
+                <w:rFonts w:ascii="Cambria Math" w:eastAsiaTheme="minorEastAsia" w:hAnsi="Cambria Math"/>
+                <w:i/>
+                <w:noProof/>
+              </w:rPr>
+            </m:ctrlPr>
+          </m:sSupPr>
+          <m:e>
+            <m:r>
+              <w:rPr>
+                <w:rFonts w:ascii="Cambria Math" w:eastAsiaTheme="minorEastAsia" w:hAnsi="Cambria Math"/>
+                <w:noProof/>
+              </w:rPr>
+              <m:t>a</m:t>
+            </m:r>
+          </m:e>
+          <m:sup>
+            <m:r>
+              <w:rPr>
+                <w:rFonts w:ascii="Cambria Math" w:eastAsiaTheme="minorEastAsia" w:hAnsi="Cambria Math"/>
+                <w:noProof/>
+              </w:rPr>
+              <m:t>2</m:t>
+            </m:r>
+          </m:sup>
+        </m:sSup>
+        <m:r>
+          <w:rPr>
+            <w:rFonts w:ascii="Cambria Math" w:eastAsiaTheme="minorEastAsia" w:hAnsi="Cambria Math"/>
+            <w:noProof/>
+          </w:rPr>
+          <m:t>b</m:t>
+        </m:r>
+      </m:oMath>
+      <w:r>
+        <w:rPr>
+          <w:rFonts w:eastAsiaTheme="minorEastAsia"/>
+          <w:noProof/>
+        </w:rPr>
+        <w:br/>
+      </w:r>
+      <w:r>
+        <w:rPr>
+          <w:rFonts w:eastAsiaTheme="minorEastAsia"/>
+          <w:b/>
+          <w:bCs/>
+          <w:noProof/>
+        </w:rPr>
+        <w:t>(3</w:t>
+      </w:r>
+      <w:r>
+        <w:rPr>
+          <w:rFonts w:eastAsiaTheme="minorEastAsia"/>
+          <w:b/>
+          <w:bCs/>
+          <w:noProof/>
+        </w:rPr>
+        <w:t>)</w:t>
+      </w:r>
+    </w:p>
+    <w:p>
+      <w:pPr>
+        <w:pStyle w:val="ListParagraph"/>
+        <w:numPr>
+          <w:ilvl w:val="0"/>
+          <w:numId w:val="36"/>
+        </w:numPr>
+        <w:rPr>
+          <w:b/>
+          <w:bCs/>
+          <w:noProof/>
+        </w:rPr>
+      </w:pPr>
+      <w:r>
+        <w:rPr>
+          <w:rFonts w:eastAsiaTheme="minorEastAsia"/>
+          <w:noProof/>
+        </w:rPr>
+        <w:t>Which equation could this be the graph of?</w:t>
+      </w:r>
+      <w:r>
+        <w:rPr>
+          <w:rFonts w:eastAsiaTheme="minorEastAsia"/>
+          <w:noProof/>
+        </w:rPr>
+        <w:br/>
+      </w:r>
+      <w:r>
+        <w:rPr>
+          <w:rFonts w:eastAsiaTheme="minorEastAsia"/>
+          <w:b/>
+          <w:bCs/>
+          <w:noProof/>
+        </w:rPr>
+        <w:t>(</w:t>
+      </w:r>
+      <w:r>
+        <w:rPr>
+          <w:rFonts w:eastAsiaTheme="minorEastAsia"/>
+          <w:b/>
+          <w:bCs/>
+          <w:noProof/>
+        </w:rPr>
+        <w:t>3</w:t>
+      </w:r>
+      <w:r>
+        <w:rPr>
+          <w:rFonts w:eastAsiaTheme="minorEastAsia"/>
+          <w:b/>
+          <w:bCs/>
+          <w:noProof/>
+        </w:rPr>
+        <w:t xml:space="preserve">) </w:t>
+      </w:r>
+      <m:oMath>
+        <m:r>
+          <m:rPr>
+            <m:sty m:val="bi"/>
+          </m:rPr>
+          <w:rPr>
+            <w:rFonts w:ascii="Cambria Math" w:eastAsiaTheme="minorEastAsia" w:hAnsi="Cambria Math"/>
+            <w:noProof/>
+          </w:rPr>
+          <m:t>y=</m:t>
+        </m:r>
+        <m:sSup>
+          <m:sSupPr>
+            <m:ctrlPr>
+              <w:rPr>
+                <w:rFonts w:ascii="Cambria Math" w:eastAsiaTheme="minorEastAsia" w:hAnsi="Cambria Math"/>
+                <w:b/>
+                <w:bCs/>
+                <w:i/>
+                <w:noProof/>
+              </w:rPr>
+            </m:ctrlPr>
+          </m:sSupPr>
+          <m:e>
+            <m:r>
+              <m:rPr>
+                <m:sty m:val="bi"/>
+              </m:rPr>
+              <w:rPr>
+                <w:rFonts w:ascii="Cambria Math" w:eastAsiaTheme="minorEastAsia" w:hAnsi="Cambria Math"/>
+                <w:noProof/>
+              </w:rPr>
+              <m:t>(x-2)</m:t>
+            </m:r>
+          </m:e>
+          <m:sup>
+            <m:r>
+              <m:rPr>
+                <m:sty m:val="bi"/>
+              </m:rPr>
+              <w:rPr>
+                <w:rFonts w:ascii="Cambria Math" w:eastAsiaTheme="minorEastAsia" w:hAnsi="Cambria Math"/>
+                <w:noProof/>
+              </w:rPr>
+              <m:t>3</m:t>
+            </m:r>
+          </m:sup>
+        </m:sSup>
+      </m:oMath>
+      <w:r>
+        <w:rPr>
+          <w:rFonts w:eastAsiaTheme="minorEastAsia"/>
+          <w:b/>
+          <w:bCs/>
+          <w:noProof/>
+        </w:rPr>
+        <w:br/>
+        <w:t xml:space="preserve">Books answer of (4) </w:t>
+      </w:r>
+      <m:oMath>
+        <m:r>
+          <m:rPr>
+            <m:sty m:val="bi"/>
+          </m:rPr>
+          <w:rPr>
+            <w:rFonts w:ascii="Cambria Math" w:eastAsiaTheme="minorEastAsia" w:hAnsi="Cambria Math"/>
+            <w:noProof/>
+          </w:rPr>
+          <m:t>y=</m:t>
+        </m:r>
+        <m:sSup>
+          <m:sSupPr>
+            <m:ctrlPr>
+              <w:rPr>
+                <w:rFonts w:ascii="Cambria Math" w:eastAsiaTheme="minorEastAsia" w:hAnsi="Cambria Math"/>
+                <w:b/>
+                <w:bCs/>
+                <w:i/>
+                <w:noProof/>
+              </w:rPr>
+            </m:ctrlPr>
+          </m:sSupPr>
+          <m:e>
+            <m:r>
+              <m:rPr>
+                <m:sty m:val="bi"/>
+              </m:rPr>
+              <w:rPr>
+                <w:rFonts w:ascii="Cambria Math" w:eastAsiaTheme="minorEastAsia" w:hAnsi="Cambria Math"/>
+                <w:noProof/>
+              </w:rPr>
+              <m:t>(x-2)</m:t>
+            </m:r>
+          </m:e>
+          <m:sup>
+            <m:r>
+              <m:rPr>
+                <m:sty m:val="bi"/>
+              </m:rPr>
+              <w:rPr>
+                <w:rFonts w:ascii="Cambria Math" w:eastAsiaTheme="minorEastAsia" w:hAnsi="Cambria Math"/>
+                <w:noProof/>
+              </w:rPr>
+              <m:t>4</m:t>
+            </m:r>
+          </m:sup>
+        </m:sSup>
+      </m:oMath>
+      <w:r>
+        <w:rPr>
+          <w:rFonts w:eastAsiaTheme="minorEastAsia"/>
+          <w:b/>
+          <w:bCs/>
+          <w:noProof/>
+        </w:rPr>
+        <w:t xml:space="preserve"> </w:t>
+      </w:r>
+      <w:r>
+        <w:rPr>
+          <w:rFonts w:eastAsiaTheme="minorEastAsia"/>
+          <w:b/>
+          <w:bCs/>
+          <w:noProof/>
+        </w:rPr>
+        <w:t xml:space="preserve">is incorrect </w:t>
+      </w:r>
+      <w:r>
+        <w:rPr>
+          <w:rFonts w:eastAsiaTheme="minorEastAsia"/>
+          <w:b/>
+          <w:bCs/>
+          <w:noProof/>
+        </w:rPr>
+        <w:t>because y would always be positive, and the graph shows negative y values below x = 2.</w:t>
+      </w:r>
+    </w:p>
+    <w:p>
+      <w:pPr>
+        <w:pStyle w:val="ListParagraph"/>
+        <w:numPr>
+          <w:ilvl w:val="0"/>
+          <w:numId w:val="36"/>
+        </w:numPr>
+        <w:rPr>
+          <w:b/>
+          <w:bCs/>
+          <w:noProof/>
+        </w:rPr>
+      </w:pPr>
+      <w:r>
+        <w:rPr>
+          <w:rFonts w:eastAsiaTheme="minorEastAsia"/>
+          <w:noProof/>
+        </w:rPr>
+        <w:t xml:space="preserve">If this is the graph of </w:t>
+      </w:r>
+      <m:oMath>
+        <m:r>
+          <w:rPr>
+            <w:rFonts w:ascii="Cambria Math" w:eastAsiaTheme="minorEastAsia" w:hAnsi="Cambria Math"/>
+            <w:noProof/>
+          </w:rPr>
+          <w:br/>
+          <m:t>y=a(x-2)(x-1)(x+3)</m:t>
+        </m:r>
+      </m:oMath>
+      <w:r>
+        <w:rPr>
+          <w:rFonts w:eastAsiaTheme="minorEastAsia"/>
+          <w:noProof/>
+        </w:rPr>
+        <w:t xml:space="preserve">, </w:t>
+      </w:r>
+      <w:r>
+        <w:rPr>
+          <w:rFonts w:eastAsiaTheme="minorEastAsia"/>
+          <w:noProof/>
+        </w:rPr>
+        <w:br/>
+        <w:t>what is the value of a?</w:t>
+      </w:r>
+      <w:r>
+        <w:rPr>
+          <w:rFonts w:eastAsiaTheme="minorEastAsia"/>
+          <w:noProof/>
+        </w:rPr>
+        <w:br/>
+        <w:t>a must be negative because of upside-down “N”.</w:t>
+      </w:r>
+      <w:r>
+        <w:rPr>
+          <w:rFonts w:eastAsiaTheme="minorEastAsia"/>
+          <w:noProof/>
+        </w:rPr>
+        <w:br/>
+        <w:t>y-intercept: (0, -2)</w:t>
+      </w:r>
+      <w:r>
+        <w:rPr>
+          <w:rFonts w:eastAsiaTheme="minorEastAsia"/>
+          <w:noProof/>
+        </w:rPr>
+        <w:br/>
+      </w:r>
+      <w:r>
+        <w:rPr>
+          <w:rFonts w:eastAsiaTheme="minorEastAsia"/>
+          <w:b/>
+          <w:bCs/>
+          <w:noProof/>
+        </w:rPr>
+        <w:t xml:space="preserve">(4) </w:t>
+      </w:r>
+      <m:oMath>
+        <m:r>
+          <m:rPr>
+            <m:sty m:val="bi"/>
+          </m:rPr>
+          <w:rPr>
+            <w:rFonts w:ascii="Cambria Math" w:eastAsiaTheme="minorEastAsia" w:hAnsi="Cambria Math"/>
+            <w:noProof/>
+          </w:rPr>
+          <m:t>-</m:t>
+        </m:r>
+        <m:f>
+          <m:fPr>
+            <m:ctrlPr>
+              <w:rPr>
+                <w:rFonts w:ascii="Cambria Math" w:eastAsiaTheme="minorEastAsia" w:hAnsi="Cambria Math"/>
+                <w:b/>
+                <w:bCs/>
+                <w:i/>
+                <w:noProof/>
+              </w:rPr>
+            </m:ctrlPr>
+          </m:fPr>
+          <m:num>
+            <m:r>
+              <m:rPr>
+                <m:sty m:val="bi"/>
+              </m:rPr>
+              <w:rPr>
+                <w:rFonts w:ascii="Cambria Math" w:eastAsiaTheme="minorEastAsia" w:hAnsi="Cambria Math"/>
+                <w:noProof/>
+              </w:rPr>
+              <m:t>1</m:t>
+            </m:r>
+          </m:num>
+          <m:den>
+            <m:r>
+              <m:rPr>
+                <m:sty m:val="bi"/>
+              </m:rPr>
+              <w:rPr>
+                <w:rFonts w:ascii="Cambria Math" w:eastAsiaTheme="minorEastAsia" w:hAnsi="Cambria Math"/>
+                <w:noProof/>
+              </w:rPr>
+              <m:t>3</m:t>
+            </m:r>
+          </m:den>
+        </m:f>
+      </m:oMath>
+    </w:p>
+    <w:p>
+      <w:pPr>
+        <w:pStyle w:val="ListParagraph"/>
+        <w:numPr>
+          <w:ilvl w:val="0"/>
+          <w:numId w:val="36"/>
+        </w:numPr>
+        <w:rPr>
+          <w:b/>
+          <w:bCs/>
+          <w:noProof/>
+        </w:rPr>
+      </w:pPr>
+      <w:r>
+        <w:rPr>
+          <w:rFonts w:eastAsiaTheme="minorEastAsia"/>
+          <w:noProof/>
+        </w:rPr>
+        <w:t xml:space="preserve">If a and b are positive integers, which could the graph of </w:t>
+      </w:r>
+      <m:oMath>
+        <m:r>
+          <w:rPr>
+            <w:rFonts w:ascii="Cambria Math" w:eastAsiaTheme="minorEastAsia" w:hAnsi="Cambria Math"/>
+            <w:noProof/>
+          </w:rPr>
+          <m:t>y=(x-b)(</m:t>
+        </m:r>
+        <m:sSup>
+          <m:sSupPr>
+            <m:ctrlPr>
+              <w:rPr>
+                <w:rFonts w:ascii="Cambria Math" w:eastAsiaTheme="minorEastAsia" w:hAnsi="Cambria Math"/>
+                <w:i/>
+                <w:noProof/>
+              </w:rPr>
+            </m:ctrlPr>
+          </m:sSupPr>
+          <m:e>
+            <m:r>
+              <w:rPr>
+                <w:rFonts w:ascii="Cambria Math" w:eastAsiaTheme="minorEastAsia" w:hAnsi="Cambria Math"/>
+                <w:noProof/>
+              </w:rPr>
+              <m:t>x</m:t>
+            </m:r>
+          </m:e>
+          <m:sup>
+            <m:r>
+              <w:rPr>
+                <w:rFonts w:ascii="Cambria Math" w:eastAsiaTheme="minorEastAsia" w:hAnsi="Cambria Math"/>
+                <w:noProof/>
+              </w:rPr>
+              <m:t>2</m:t>
+            </m:r>
+          </m:sup>
+        </m:sSup>
+        <m:r>
+          <w:rPr>
+            <w:rFonts w:ascii="Cambria Math" w:eastAsiaTheme="minorEastAsia" w:hAnsi="Cambria Math"/>
+            <w:noProof/>
+          </w:rPr>
+          <m:t>+2ax+</m:t>
+        </m:r>
+        <m:sSup>
+          <m:sSupPr>
+            <m:ctrlPr>
+              <w:rPr>
+                <w:rFonts w:ascii="Cambria Math" w:eastAsiaTheme="minorEastAsia" w:hAnsi="Cambria Math"/>
+                <w:i/>
+                <w:noProof/>
+              </w:rPr>
+            </m:ctrlPr>
+          </m:sSupPr>
+          <m:e>
+            <m:r>
+              <w:rPr>
+                <w:rFonts w:ascii="Cambria Math" w:eastAsiaTheme="minorEastAsia" w:hAnsi="Cambria Math"/>
+                <w:noProof/>
+              </w:rPr>
+              <m:t>a</m:t>
+            </m:r>
+          </m:e>
+          <m:sup>
+            <m:r>
+              <w:rPr>
+                <w:rFonts w:ascii="Cambria Math" w:eastAsiaTheme="minorEastAsia" w:hAnsi="Cambria Math"/>
+                <w:noProof/>
+              </w:rPr>
+              <m:t>2</m:t>
+            </m:r>
+          </m:sup>
+        </m:sSup>
+        <m:r>
+          <w:rPr>
+            <w:rFonts w:ascii="Cambria Math" w:eastAsiaTheme="minorEastAsia" w:hAnsi="Cambria Math"/>
+            <w:noProof/>
+          </w:rPr>
+          <m:t>)</m:t>
+        </m:r>
+      </m:oMath>
+      <w:r>
+        <w:rPr>
+          <w:rFonts w:eastAsiaTheme="minorEastAsia"/>
+          <w:noProof/>
+        </w:rPr>
+        <w:t>?</w:t>
+      </w:r>
+      <w:r>
+        <w:rPr>
+          <w:rFonts w:eastAsiaTheme="minorEastAsia"/>
+          <w:noProof/>
+        </w:rPr>
+        <w:br/>
+        <w:t xml:space="preserve">Factor: </w:t>
+      </w:r>
+      <m:oMath>
+        <m:r>
+          <w:rPr>
+            <w:rFonts w:ascii="Cambria Math" w:eastAsiaTheme="minorEastAsia" w:hAnsi="Cambria Math"/>
+            <w:noProof/>
+          </w:rPr>
+          <m:t>y=(x-b)(x+a)(x+a)</m:t>
+        </m:r>
+      </m:oMath>
+      <w:r>
+        <w:rPr>
+          <w:rFonts w:eastAsiaTheme="minorEastAsia"/>
+          <w:noProof/>
+        </w:rPr>
+        <w:br/>
+        <w:t>x-intercepts: (b, 0), (-a, 0), (-a, 0)</w:t>
+      </w:r>
+      <w:r>
+        <w:rPr>
+          <w:rFonts w:eastAsiaTheme="minorEastAsia"/>
+          <w:noProof/>
+        </w:rPr>
+        <w:br/>
+        <w:t xml:space="preserve">y-intercept: </w:t>
+      </w:r>
+      <m:oMath>
+        <m:r>
+          <w:rPr>
+            <w:rFonts w:ascii="Cambria Math" w:eastAsiaTheme="minorEastAsia" w:hAnsi="Cambria Math"/>
+            <w:noProof/>
+          </w:rPr>
+          <m:t>-b</m:t>
+        </m:r>
+        <m:sSup>
+          <m:sSupPr>
+            <m:ctrlPr>
+              <w:rPr>
+                <w:rFonts w:ascii="Cambria Math" w:eastAsiaTheme="minorEastAsia" w:hAnsi="Cambria Math"/>
+                <w:i/>
+                <w:noProof/>
+              </w:rPr>
+            </m:ctrlPr>
+          </m:sSupPr>
+          <m:e>
+            <m:r>
+              <w:rPr>
+                <w:rFonts w:ascii="Cambria Math" w:eastAsiaTheme="minorEastAsia" w:hAnsi="Cambria Math"/>
+                <w:noProof/>
+              </w:rPr>
+              <m:t>a</m:t>
+            </m:r>
+          </m:e>
+          <m:sup>
+            <m:r>
+              <w:rPr>
+                <w:rFonts w:ascii="Cambria Math" w:eastAsiaTheme="minorEastAsia" w:hAnsi="Cambria Math"/>
+                <w:noProof/>
+              </w:rPr>
+              <m:t>2</m:t>
+            </m:r>
+          </m:sup>
+        </m:sSup>
+      </m:oMath>
+      <w:r>
+        <w:rPr>
+          <w:rFonts w:eastAsiaTheme="minorEastAsia"/>
+          <w:noProof/>
+        </w:rPr>
+        <w:br/>
+      </w:r>
+      <w:r>
+        <w:rPr>
+          <w:rFonts w:eastAsiaTheme="minorEastAsia"/>
+          <w:noProof/>
+        </w:rPr>
+        <w:br/>
+      </w:r>
+      <w:r>
+        <w:rPr>
+          <w:rFonts w:eastAsiaTheme="minorEastAsia"/>
+          <w:b/>
+          <w:bCs/>
+          <w:noProof/>
+        </w:rPr>
+        <w:t>(1) double-root at (-a, 0), y-intercept is negative</w:t>
+      </w:r>
+    </w:p>
+    <w:p>
+      <w:pPr>
+        <w:pStyle w:val="ListParagraph"/>
+        <w:numPr>
+          <w:ilvl w:val="0"/>
+          <w:numId w:val="36"/>
+        </w:numPr>
+        <w:rPr>
+          <w:b/>
+          <w:bCs/>
+          <w:noProof/>
+        </w:rPr>
+      </w:pPr>
+      <w:r>
+        <w:rPr>
+          <w:rFonts w:eastAsiaTheme="minorEastAsia"/>
+          <w:noProof/>
+        </w:rPr>
+        <w:t xml:space="preserve">What are the x-intercepts of </w:t>
+      </w:r>
+      <w:r>
+        <w:rPr>
+          <w:rFonts w:eastAsiaTheme="minorEastAsia"/>
+          <w:noProof/>
+        </w:rPr>
+        <w:br/>
+      </w:r>
+      <m:oMath>
+        <m:r>
+          <w:rPr>
+            <w:rFonts w:ascii="Cambria Math" w:eastAsiaTheme="minorEastAsia" w:hAnsi="Cambria Math"/>
+            <w:noProof/>
+          </w:rPr>
+          <m:t>y=</m:t>
+        </m:r>
+        <m:sSup>
+          <m:sSupPr>
+            <m:ctrlPr>
+              <w:rPr>
+                <w:rFonts w:ascii="Cambria Math" w:eastAsiaTheme="minorEastAsia" w:hAnsi="Cambria Math"/>
+                <w:i/>
+                <w:noProof/>
+              </w:rPr>
+            </m:ctrlPr>
+          </m:sSupPr>
+          <m:e>
+            <m:r>
+              <w:rPr>
+                <w:rFonts w:ascii="Cambria Math" w:eastAsiaTheme="minorEastAsia" w:hAnsi="Cambria Math"/>
+                <w:noProof/>
+              </w:rPr>
+              <m:t>x</m:t>
+            </m:r>
+          </m:e>
+          <m:sup>
+            <m:r>
+              <w:rPr>
+                <w:rFonts w:ascii="Cambria Math" w:eastAsiaTheme="minorEastAsia" w:hAnsi="Cambria Math"/>
+                <w:noProof/>
+              </w:rPr>
+              <m:t>3</m:t>
+            </m:r>
+          </m:sup>
+        </m:sSup>
+        <m:r>
+          <w:rPr>
+            <w:rFonts w:ascii="Cambria Math" w:eastAsiaTheme="minorEastAsia" w:hAnsi="Cambria Math"/>
+            <w:noProof/>
+          </w:rPr>
+          <m:t>-2</m:t>
+        </m:r>
+        <m:sSup>
+          <m:sSupPr>
+            <m:ctrlPr>
+              <w:rPr>
+                <w:rFonts w:ascii="Cambria Math" w:eastAsiaTheme="minorEastAsia" w:hAnsi="Cambria Math"/>
+                <w:i/>
+                <w:noProof/>
+              </w:rPr>
+            </m:ctrlPr>
+          </m:sSupPr>
+          <m:e>
+            <m:r>
+              <w:rPr>
+                <w:rFonts w:ascii="Cambria Math" w:eastAsiaTheme="minorEastAsia" w:hAnsi="Cambria Math"/>
+                <w:noProof/>
+              </w:rPr>
+              <m:t>x</m:t>
+            </m:r>
+          </m:e>
+          <m:sup>
+            <m:r>
+              <w:rPr>
+                <w:rFonts w:ascii="Cambria Math" w:eastAsiaTheme="minorEastAsia" w:hAnsi="Cambria Math"/>
+                <w:noProof/>
+              </w:rPr>
+              <m:t>2</m:t>
+            </m:r>
+          </m:sup>
+        </m:sSup>
+        <m:r>
+          <w:rPr>
+            <w:rFonts w:ascii="Cambria Math" w:eastAsiaTheme="minorEastAsia" w:hAnsi="Cambria Math"/>
+            <w:noProof/>
+          </w:rPr>
+          <m:t>-9x+18</m:t>
+        </m:r>
+      </m:oMath>
+      <w:r>
+        <w:rPr>
+          <w:rFonts w:eastAsiaTheme="minorEastAsia"/>
+          <w:noProof/>
+        </w:rPr>
+        <w:t>?</w:t>
+      </w:r>
+      <w:r>
+        <w:rPr>
+          <w:rFonts w:eastAsiaTheme="minorEastAsia"/>
+          <w:noProof/>
+        </w:rPr>
+        <w:br/>
+        <w:t xml:space="preserve">Factor: </w:t>
+      </w:r>
+      <m:oMath>
+        <m:sSup>
+          <m:sSupPr>
+            <m:ctrlPr>
+              <w:rPr>
+                <w:rFonts w:ascii="Cambria Math" w:eastAsiaTheme="minorEastAsia" w:hAnsi="Cambria Math"/>
+                <w:i/>
+                <w:noProof/>
+              </w:rPr>
+            </m:ctrlPr>
+          </m:sSupPr>
+          <m:e>
+            <m:r>
+              <w:rPr>
+                <w:rFonts w:ascii="Cambria Math" w:eastAsiaTheme="minorEastAsia" w:hAnsi="Cambria Math"/>
+                <w:noProof/>
+              </w:rPr>
+              <m:t>x</m:t>
+            </m:r>
+          </m:e>
+          <m:sup>
+            <m:r>
+              <w:rPr>
+                <w:rFonts w:ascii="Cambria Math" w:eastAsiaTheme="minorEastAsia" w:hAnsi="Cambria Math"/>
+                <w:noProof/>
+              </w:rPr>
+              <m:t>2</m:t>
+            </m:r>
+          </m:sup>
+        </m:sSup>
+        <m:d>
+          <m:dPr>
+            <m:ctrlPr>
+              <w:rPr>
+                <w:rFonts w:ascii="Cambria Math" w:eastAsiaTheme="minorEastAsia" w:hAnsi="Cambria Math"/>
+                <w:i/>
+                <w:noProof/>
+              </w:rPr>
+            </m:ctrlPr>
+          </m:dPr>
+          <m:e>
+            <m:r>
+              <w:rPr>
+                <w:rFonts w:ascii="Cambria Math" w:eastAsiaTheme="minorEastAsia" w:hAnsi="Cambria Math"/>
+                <w:noProof/>
+              </w:rPr>
+              <m:t>x-2</m:t>
+            </m:r>
+          </m:e>
+        </m:d>
+        <m:r>
+          <w:rPr>
+            <w:rFonts w:ascii="Cambria Math" w:eastAsiaTheme="minorEastAsia" w:hAnsi="Cambria Math"/>
+            <w:noProof/>
+          </w:rPr>
+          <m:t>-9</m:t>
+        </m:r>
+        <m:d>
+          <m:dPr>
+            <m:ctrlPr>
+              <w:rPr>
+                <w:rFonts w:ascii="Cambria Math" w:eastAsiaTheme="minorEastAsia" w:hAnsi="Cambria Math"/>
+                <w:i/>
+                <w:noProof/>
+              </w:rPr>
+            </m:ctrlPr>
+          </m:dPr>
+          <m:e>
+            <m:r>
+              <w:rPr>
+                <w:rFonts w:ascii="Cambria Math" w:eastAsiaTheme="minorEastAsia" w:hAnsi="Cambria Math"/>
+                <w:noProof/>
+              </w:rPr>
+              <m:t>x-2</m:t>
+            </m:r>
+          </m:e>
+        </m:d>
+        <m:r>
+          <w:rPr>
+            <w:rFonts w:ascii="Cambria Math" w:eastAsiaTheme="minorEastAsia" w:hAnsi="Cambria Math"/>
+            <w:noProof/>
+          </w:rPr>
+          <w:br/>
+        </m:r>
+      </m:oMath>
+      <m:oMathPara>
+        <m:oMathParaPr>
+          <m:jc m:val="left"/>
+        </m:oMathParaPr>
+        <m:oMath>
+          <m:d>
+            <m:dPr>
+              <m:ctrlPr>
+                <w:rPr>
+                  <w:rFonts w:ascii="Cambria Math" w:eastAsiaTheme="minorEastAsia" w:hAnsi="Cambria Math"/>
+                  <w:i/>
+                  <w:noProof/>
+                </w:rPr>
+              </m:ctrlPr>
+            </m:dPr>
+            <m:e>
+              <m:r>
+                <w:rPr>
+                  <w:rFonts w:ascii="Cambria Math" w:eastAsiaTheme="minorEastAsia" w:hAnsi="Cambria Math"/>
+                  <w:noProof/>
+                </w:rPr>
+                <m:t>x-2</m:t>
+              </m:r>
+            </m:e>
+          </m:d>
+          <m:d>
+            <m:dPr>
+              <m:ctrlPr>
+                <w:rPr>
+                  <w:rFonts w:ascii="Cambria Math" w:eastAsiaTheme="minorEastAsia" w:hAnsi="Cambria Math"/>
+                  <w:i/>
+                  <w:noProof/>
+                </w:rPr>
+              </m:ctrlPr>
+            </m:dPr>
+            <m:e>
+              <m:sSup>
+                <m:sSupPr>
+                  <m:ctrlPr>
+                    <w:rPr>
+                      <w:rFonts w:ascii="Cambria Math" w:eastAsiaTheme="minorEastAsia" w:hAnsi="Cambria Math"/>
+                      <w:i/>
+                      <w:noProof/>
+                    </w:rPr>
+                  </m:ctrlPr>
+                </m:sSupPr>
+                <m:e>
+                  <m:r>
+                    <w:rPr>
+                      <w:rFonts w:ascii="Cambria Math" w:eastAsiaTheme="minorEastAsia" w:hAnsi="Cambria Math"/>
+                      <w:noProof/>
+                    </w:rPr>
+                    <m:t>x</m:t>
+                  </m:r>
+                </m:e>
+                <m:sup>
+                  <m:r>
+                    <w:rPr>
+                      <w:rFonts w:ascii="Cambria Math" w:eastAsiaTheme="minorEastAsia" w:hAnsi="Cambria Math"/>
+                      <w:noProof/>
+                    </w:rPr>
+                    <m:t>2</m:t>
+                  </m:r>
+                </m:sup>
+              </m:sSup>
+              <m:r>
+                <w:rPr>
+                  <w:rFonts w:ascii="Cambria Math" w:eastAsiaTheme="minorEastAsia" w:hAnsi="Cambria Math"/>
+                  <w:noProof/>
+                </w:rPr>
+                <m:t>-9</m:t>
+              </m:r>
+            </m:e>
+          </m:d>
+          <m:r>
+            <w:rPr>
+              <w:rFonts w:ascii="Cambria Math" w:eastAsiaTheme="minorEastAsia" w:hAnsi="Cambria Math"/>
+              <w:noProof/>
+            </w:rPr>
+            <m:t>=</m:t>
+          </m:r>
+          <m:r>
+            <w:rPr>
+              <w:rFonts w:ascii="Cambria Math" w:eastAsiaTheme="minorEastAsia" w:hAnsi="Cambria Math"/>
+              <w:noProof/>
+            </w:rPr>
+            <w:br/>
+          </m:r>
+        </m:oMath>
+        <m:oMath>
+          <m:r>
+            <w:rPr>
+              <w:rFonts w:ascii="Cambria Math" w:eastAsiaTheme="minorEastAsia" w:hAnsi="Cambria Math"/>
+              <w:noProof/>
+            </w:rPr>
+            <m:t>(x-2)(x+3)(x-3)</m:t>
+          </m:r>
+          <m:r>
+            <w:rPr>
+              <w:rFonts w:eastAsiaTheme="minorEastAsia"/>
+              <w:noProof/>
+            </w:rPr>
+            <w:br/>
+          </m:r>
+        </m:oMath>
+      </m:oMathPara>
+      <w:r>
+        <w:rPr>
+          <w:noProof/>
+        </w:rPr>
+        <w:t xml:space="preserve">x-intercepts: </w:t>
+      </w:r>
+      <w:r>
+        <w:rPr>
+          <w:noProof/>
+        </w:rPr>
+        <w:t>(</w:t>
+      </w:r>
+      <w:r>
+        <w:rPr>
+          <w:noProof/>
+        </w:rPr>
+        <w:t>2, 0), (3, 0)</w:t>
+      </w:r>
+      <w:r>
+        <w:rPr>
+          <w:noProof/>
+        </w:rPr>
+        <w:t xml:space="preserve">, </w:t>
+      </w:r>
+      <w:r>
+        <w:rPr>
+          <w:noProof/>
+        </w:rPr>
+        <w:t>(-3, 0)</w:t>
+      </w:r>
+      <w:r>
+        <w:rPr>
+          <w:noProof/>
+        </w:rPr>
+        <w:br/>
+        <w:t>y-intercept (x=0): 18</w:t>
+      </w:r>
+      <w:r>
+        <w:rPr>
+          <w:noProof/>
+        </w:rPr>
+        <w:br/>
+      </w:r>
+      <w:r>
+        <w:rPr>
+          <w:b/>
+          <w:bCs/>
+          <w:noProof/>
+        </w:rPr>
+        <w:t xml:space="preserve">(2) </w:t>
+      </w:r>
+      <w:r>
+        <w:rPr>
+          <w:b/>
+          <w:bCs/>
+          <w:noProof/>
+        </w:rPr>
+        <w:t>(2, 0), (3, 0), (-3, 0)</w:t>
+      </w:r>
+    </w:p>
+    <w:p>
+      <w:pPr>
+        <w:pStyle w:val="ListParagraph"/>
+        <w:numPr>
+          <w:ilvl w:val="0"/>
+          <w:numId w:val="36"/>
+        </w:numPr>
+        <w:rPr>
+          <w:b/>
+          <w:bCs/>
+          <w:noProof/>
+        </w:rPr>
+      </w:pPr>
+      <w:r>
+        <w:rPr>
+          <w:noProof/>
+        </w:rPr>
+        <w:t xml:space="preserve">What are the x-intercepts of the graph of </w:t>
+      </w:r>
+      <w:r>
+        <w:rPr>
+          <w:noProof/>
+        </w:rPr>
+        <w:br/>
+      </w:r>
+      <m:oMath>
+        <m:r>
+          <w:rPr>
+            <w:rFonts w:ascii="Cambria Math" w:hAnsi="Cambria Math"/>
+            <w:noProof/>
+          </w:rPr>
+          <m:t>y=</m:t>
+        </m:r>
+        <m:sSup>
+          <m:sSupPr>
+            <m:ctrlPr>
+              <w:rPr>
+                <w:rFonts w:ascii="Cambria Math" w:hAnsi="Cambria Math"/>
+                <w:i/>
+                <w:noProof/>
+              </w:rPr>
+            </m:ctrlPr>
+          </m:sSupPr>
+          <m:e>
+            <m:r>
+              <w:rPr>
+                <w:rFonts w:ascii="Cambria Math" w:hAnsi="Cambria Math"/>
+                <w:noProof/>
+              </w:rPr>
+              <m:t>x</m:t>
+            </m:r>
+          </m:e>
+          <m:sup>
+            <m:r>
+              <w:rPr>
+                <w:rFonts w:ascii="Cambria Math" w:hAnsi="Cambria Math"/>
+                <w:noProof/>
+              </w:rPr>
+              <m:t>3</m:t>
+            </m:r>
+          </m:sup>
+        </m:sSup>
+        <m:r>
+          <w:rPr>
+            <w:rFonts w:ascii="Cambria Math" w:hAnsi="Cambria Math"/>
+            <w:noProof/>
+          </w:rPr>
+          <m:t>+2</m:t>
+        </m:r>
+        <m:sSup>
+          <m:sSupPr>
+            <m:ctrlPr>
+              <w:rPr>
+                <w:rFonts w:ascii="Cambria Math" w:hAnsi="Cambria Math"/>
+                <w:i/>
+                <w:noProof/>
+              </w:rPr>
+            </m:ctrlPr>
+          </m:sSupPr>
+          <m:e>
+            <m:r>
+              <w:rPr>
+                <w:rFonts w:ascii="Cambria Math" w:hAnsi="Cambria Math"/>
+                <w:noProof/>
+              </w:rPr>
+              <m:t>x</m:t>
+            </m:r>
+          </m:e>
+          <m:sup>
+            <m:r>
+              <w:rPr>
+                <w:rFonts w:ascii="Cambria Math" w:hAnsi="Cambria Math"/>
+                <w:noProof/>
+              </w:rPr>
+              <m:t>2</m:t>
+            </m:r>
+          </m:sup>
+        </m:sSup>
+        <m:r>
+          <w:rPr>
+            <w:rFonts w:ascii="Cambria Math" w:hAnsi="Cambria Math"/>
+            <w:noProof/>
+          </w:rPr>
+          <m:t>-8x</m:t>
+        </m:r>
+      </m:oMath>
+      <w:r>
+        <w:rPr>
+          <w:rFonts w:eastAsiaTheme="minorEastAsia"/>
+          <w:noProof/>
+        </w:rPr>
+        <w:t>?</w:t>
+      </w:r>
+      <w:r>
+        <w:rPr>
+          <w:rFonts w:eastAsiaTheme="minorEastAsia"/>
+          <w:noProof/>
+        </w:rPr>
+        <w:br/>
+        <w:t xml:space="preserve">Factor: </w:t>
+      </w:r>
+      <m:oMath>
+        <m:r>
+          <w:rPr>
+            <w:rFonts w:ascii="Cambria Math" w:eastAsiaTheme="minorEastAsia" w:hAnsi="Cambria Math"/>
+            <w:noProof/>
+          </w:rPr>
+          <m:t>x</m:t>
+        </m:r>
+        <m:d>
+          <m:dPr>
+            <m:ctrlPr>
+              <w:rPr>
+                <w:rFonts w:ascii="Cambria Math" w:eastAsiaTheme="minorEastAsia" w:hAnsi="Cambria Math"/>
+                <w:i/>
+                <w:noProof/>
+              </w:rPr>
+            </m:ctrlPr>
+          </m:dPr>
+          <m:e>
+            <m:sSup>
+              <m:sSupPr>
+                <m:ctrlPr>
+                  <w:rPr>
+                    <w:rFonts w:ascii="Cambria Math" w:eastAsiaTheme="minorEastAsia" w:hAnsi="Cambria Math"/>
+                    <w:i/>
+                    <w:noProof/>
+                  </w:rPr>
+                </m:ctrlPr>
+              </m:sSupPr>
+              <m:e>
+                <m:r>
+                  <w:rPr>
+                    <w:rFonts w:ascii="Cambria Math" w:eastAsiaTheme="minorEastAsia" w:hAnsi="Cambria Math"/>
+                    <w:noProof/>
+                  </w:rPr>
+                  <m:t>x</m:t>
+                </m:r>
+              </m:e>
+              <m:sup>
+                <m:r>
+                  <w:rPr>
+                    <w:rFonts w:ascii="Cambria Math" w:eastAsiaTheme="minorEastAsia" w:hAnsi="Cambria Math"/>
+                    <w:noProof/>
+                  </w:rPr>
+                  <m:t>2</m:t>
+                </m:r>
+              </m:sup>
+            </m:sSup>
+            <m:r>
+              <w:rPr>
+                <w:rFonts w:ascii="Cambria Math" w:eastAsiaTheme="minorEastAsia" w:hAnsi="Cambria Math"/>
+                <w:noProof/>
+              </w:rPr>
+              <m:t>+2x-8</m:t>
+            </m:r>
+          </m:e>
+        </m:d>
+        <m:r>
+          <w:rPr>
+            <w:rFonts w:ascii="Cambria Math" w:eastAsiaTheme="minorEastAsia" w:hAnsi="Cambria Math"/>
+            <w:noProof/>
+          </w:rPr>
+          <m:t>=x(x+4)(x-2)</m:t>
+        </m:r>
+      </m:oMath>
+      <w:r>
+        <w:rPr>
+          <w:rFonts w:eastAsiaTheme="minorEastAsia"/>
+          <w:noProof/>
+        </w:rPr>
+        <w:br/>
+        <w:t>(0, 0), (-4, 0), (2, 0)</w:t>
+      </w:r>
+      <w:r>
+        <w:rPr>
+          <w:rFonts w:eastAsiaTheme="minorEastAsia"/>
+          <w:noProof/>
+        </w:rPr>
+        <w:br/>
+      </w:r>
+      <w:r>
+        <w:rPr>
+          <w:rFonts w:eastAsiaTheme="minorEastAsia"/>
+          <w:b/>
+          <w:bCs/>
+          <w:noProof/>
+        </w:rPr>
+        <w:t>(4) (0, 0), (2, 0), (-4, 0)</w:t>
+      </w:r>
+    </w:p>
+    <w:p>
+      <w:pPr>
+        <w:pStyle w:val="ListParagraph"/>
+        <w:numPr>
+          <w:ilvl w:val="0"/>
+          <w:numId w:val="36"/>
+        </w:numPr>
+        <w:rPr>
+          <w:noProof/>
+        </w:rPr>
+      </w:pPr>
+      <w:r>
+        <w:rPr>
+          <w:rFonts w:eastAsiaTheme="minorEastAsia"/>
+          <w:noProof/>
+        </w:rPr>
+        <w:t xml:space="preserve">What is the least number of x-intercepts an equation of the form </w:t>
+      </w:r>
+      <m:oMath>
+        <m:r>
+          <w:rPr>
+            <w:rFonts w:ascii="Cambria Math" w:eastAsiaTheme="minorEastAsia" w:hAnsi="Cambria Math"/>
+            <w:noProof/>
+          </w:rPr>
+          <m:t>y=a</m:t>
+        </m:r>
+        <m:sSup>
+          <m:sSupPr>
+            <m:ctrlPr>
+              <w:rPr>
+                <w:rFonts w:ascii="Cambria Math" w:eastAsiaTheme="minorEastAsia" w:hAnsi="Cambria Math"/>
+                <w:i/>
+                <w:noProof/>
+              </w:rPr>
+            </m:ctrlPr>
+          </m:sSupPr>
+          <m:e>
+            <m:r>
+              <w:rPr>
+                <w:rFonts w:ascii="Cambria Math" w:eastAsiaTheme="minorEastAsia" w:hAnsi="Cambria Math"/>
+                <w:noProof/>
+              </w:rPr>
+              <m:t>x</m:t>
+            </m:r>
+          </m:e>
+          <m:sup>
+            <m:r>
+              <w:rPr>
+                <w:rFonts w:ascii="Cambria Math" w:eastAsiaTheme="minorEastAsia" w:hAnsi="Cambria Math"/>
+                <w:noProof/>
+              </w:rPr>
+              <m:t>3</m:t>
+            </m:r>
+          </m:sup>
+        </m:sSup>
+        <m:r>
+          <w:rPr>
+            <w:rFonts w:ascii="Cambria Math" w:eastAsiaTheme="minorEastAsia" w:hAnsi="Cambria Math"/>
+            <w:noProof/>
+          </w:rPr>
+          <m:t>+b</m:t>
+        </m:r>
+        <m:sSup>
+          <m:sSupPr>
+            <m:ctrlPr>
+              <w:rPr>
+                <w:rFonts w:ascii="Cambria Math" w:eastAsiaTheme="minorEastAsia" w:hAnsi="Cambria Math"/>
+                <w:i/>
+                <w:noProof/>
+              </w:rPr>
+            </m:ctrlPr>
+          </m:sSupPr>
+          <m:e>
+            <m:r>
+              <w:rPr>
+                <w:rFonts w:ascii="Cambria Math" w:eastAsiaTheme="minorEastAsia" w:hAnsi="Cambria Math"/>
+                <w:noProof/>
+              </w:rPr>
+              <m:t>x</m:t>
+            </m:r>
+          </m:e>
+          <m:sup>
+            <m:r>
+              <w:rPr>
+                <w:rFonts w:ascii="Cambria Math" w:eastAsiaTheme="minorEastAsia" w:hAnsi="Cambria Math"/>
+                <w:noProof/>
+              </w:rPr>
+              <m:t>2</m:t>
+            </m:r>
+          </m:sup>
+        </m:sSup>
+        <m:r>
+          <w:rPr>
+            <w:rFonts w:ascii="Cambria Math" w:eastAsiaTheme="minorEastAsia" w:hAnsi="Cambria Math"/>
+            <w:noProof/>
+          </w:rPr>
+          <m:t>+cx+d</m:t>
+        </m:r>
+      </m:oMath>
+      <w:r>
+        <w:rPr>
+          <w:rFonts w:eastAsiaTheme="minorEastAsia"/>
+          <w:noProof/>
+        </w:rPr>
+        <w:t xml:space="preserve"> can have?</w:t>
+      </w:r>
+      <w:r>
+        <w:rPr>
+          <w:rFonts w:eastAsiaTheme="minorEastAsia"/>
+          <w:noProof/>
+        </w:rPr>
+        <w:br/>
+        <w:t xml:space="preserve">For large negative values of x, </w:t>
+      </w:r>
+      <m:oMath>
+        <m:r>
+          <w:rPr>
+            <w:rFonts w:ascii="Cambria Math" w:eastAsiaTheme="minorEastAsia" w:hAnsi="Cambria Math"/>
+            <w:noProof/>
+          </w:rPr>
+          <m:t>a</m:t>
+        </m:r>
+        <m:sSup>
+          <m:sSupPr>
+            <m:ctrlPr>
+              <w:rPr>
+                <w:rFonts w:ascii="Cambria Math" w:eastAsiaTheme="minorEastAsia" w:hAnsi="Cambria Math"/>
+                <w:i/>
+                <w:noProof/>
+              </w:rPr>
+            </m:ctrlPr>
+          </m:sSupPr>
+          <m:e>
+            <m:r>
+              <w:rPr>
+                <w:rFonts w:ascii="Cambria Math" w:eastAsiaTheme="minorEastAsia" w:hAnsi="Cambria Math"/>
+                <w:noProof/>
+              </w:rPr>
+              <m:t>x</m:t>
+            </m:r>
+          </m:e>
+          <m:sup>
+            <m:r>
+              <w:rPr>
+                <w:rFonts w:ascii="Cambria Math" w:eastAsiaTheme="minorEastAsia" w:hAnsi="Cambria Math"/>
+                <w:noProof/>
+              </w:rPr>
+              <m:t>3</m:t>
+            </m:r>
+          </m:sup>
+        </m:sSup>
+      </m:oMath>
+      <w:r>
+        <w:rPr>
+          <w:rFonts w:eastAsiaTheme="minorEastAsia"/>
+          <w:noProof/>
+        </w:rPr>
+        <w:t xml:space="preserve"> will be a much larger negative value than </w:t>
+      </w:r>
+      <m:oMath>
+        <m:r>
+          <w:rPr>
+            <w:rFonts w:ascii="Cambria Math" w:eastAsiaTheme="minorEastAsia" w:hAnsi="Cambria Math"/>
+            <w:noProof/>
+          </w:rPr>
+          <m:t>b</m:t>
+        </m:r>
+        <m:sSup>
+          <m:sSupPr>
+            <m:ctrlPr>
+              <w:rPr>
+                <w:rFonts w:ascii="Cambria Math" w:eastAsiaTheme="minorEastAsia" w:hAnsi="Cambria Math"/>
+                <w:i/>
+                <w:noProof/>
+              </w:rPr>
+            </m:ctrlPr>
+          </m:sSupPr>
+          <m:e>
+            <m:r>
+              <w:rPr>
+                <w:rFonts w:ascii="Cambria Math" w:eastAsiaTheme="minorEastAsia" w:hAnsi="Cambria Math"/>
+                <w:noProof/>
+              </w:rPr>
+              <m:t>x</m:t>
+            </m:r>
+          </m:e>
+          <m:sup>
+            <m:r>
+              <w:rPr>
+                <w:rFonts w:ascii="Cambria Math" w:eastAsiaTheme="minorEastAsia" w:hAnsi="Cambria Math"/>
+                <w:noProof/>
+              </w:rPr>
+              <m:t>2</m:t>
+            </m:r>
+          </m:sup>
+        </m:sSup>
+      </m:oMath>
+      <w:r>
+        <w:rPr>
+          <w:rFonts w:eastAsiaTheme="minorEastAsia"/>
+          <w:noProof/>
+        </w:rPr>
+        <w:t xml:space="preserve"> is positive, making it a large negative value.</w:t>
+      </w:r>
+      <w:r>
+        <w:rPr>
+          <w:rFonts w:eastAsiaTheme="minorEastAsia"/>
+          <w:noProof/>
+        </w:rPr>
+        <w:br/>
+        <w:t>For large positive values of x</w:t>
+      </w:r>
+      <w:r>
+        <w:rPr>
+          <w:rFonts w:eastAsiaTheme="minorEastAsia"/>
+          <w:noProof/>
+        </w:rPr>
+        <w:t xml:space="preserve">, </w:t>
+      </w:r>
+      <m:oMath>
+        <m:r>
+          <w:rPr>
+            <w:rFonts w:ascii="Cambria Math" w:eastAsiaTheme="minorEastAsia" w:hAnsi="Cambria Math"/>
+            <w:noProof/>
+          </w:rPr>
+          <m:t>a</m:t>
+        </m:r>
+        <m:sSup>
+          <m:sSupPr>
+            <m:ctrlPr>
+              <w:rPr>
+                <w:rFonts w:ascii="Cambria Math" w:eastAsiaTheme="minorEastAsia" w:hAnsi="Cambria Math"/>
+                <w:i/>
+                <w:noProof/>
+              </w:rPr>
+            </m:ctrlPr>
+          </m:sSupPr>
+          <m:e>
+            <m:r>
+              <w:rPr>
+                <w:rFonts w:ascii="Cambria Math" w:eastAsiaTheme="minorEastAsia" w:hAnsi="Cambria Math"/>
+                <w:noProof/>
+              </w:rPr>
+              <m:t>x</m:t>
+            </m:r>
+          </m:e>
+          <m:sup>
+            <m:r>
+              <w:rPr>
+                <w:rFonts w:ascii="Cambria Math" w:eastAsiaTheme="minorEastAsia" w:hAnsi="Cambria Math"/>
+                <w:noProof/>
+              </w:rPr>
+              <m:t>3</m:t>
+            </m:r>
+          </m:sup>
+        </m:sSup>
+      </m:oMath>
+      <w:r>
+        <w:rPr>
+          <w:rFonts w:eastAsiaTheme="minorEastAsia"/>
+          <w:noProof/>
+        </w:rPr>
+        <w:t xml:space="preserve"> will be a much larger </w:t>
+      </w:r>
+      <w:r>
+        <w:rPr>
+          <w:rFonts w:eastAsiaTheme="minorEastAsia"/>
+          <w:noProof/>
+        </w:rPr>
+        <w:t>positive</w:t>
+      </w:r>
+      <w:r>
+        <w:rPr>
+          <w:rFonts w:eastAsiaTheme="minorEastAsia"/>
+          <w:noProof/>
+        </w:rPr>
+        <w:t xml:space="preserve"> value than </w:t>
+      </w:r>
+      <m:oMath>
+        <m:r>
+          <w:rPr>
+            <w:rFonts w:ascii="Cambria Math" w:eastAsiaTheme="minorEastAsia" w:hAnsi="Cambria Math"/>
+            <w:noProof/>
+          </w:rPr>
+          <m:t>b</m:t>
+        </m:r>
+        <m:sSup>
+          <m:sSupPr>
+            <m:ctrlPr>
+              <w:rPr>
+                <w:rFonts w:ascii="Cambria Math" w:eastAsiaTheme="minorEastAsia" w:hAnsi="Cambria Math"/>
+                <w:i/>
+                <w:noProof/>
+              </w:rPr>
+            </m:ctrlPr>
+          </m:sSupPr>
+          <m:e>
+            <m:r>
+              <w:rPr>
+                <w:rFonts w:ascii="Cambria Math" w:eastAsiaTheme="minorEastAsia" w:hAnsi="Cambria Math"/>
+                <w:noProof/>
+              </w:rPr>
+              <m:t>x</m:t>
+            </m:r>
+          </m:e>
+          <m:sup>
+            <m:r>
+              <w:rPr>
+                <w:rFonts w:ascii="Cambria Math" w:eastAsiaTheme="minorEastAsia" w:hAnsi="Cambria Math"/>
+                <w:noProof/>
+              </w:rPr>
+              <m:t>2</m:t>
+            </m:r>
+          </m:sup>
+        </m:sSup>
+      </m:oMath>
+      <w:r>
+        <w:rPr>
+          <w:rFonts w:eastAsiaTheme="minorEastAsia"/>
+          <w:noProof/>
+        </w:rPr>
+        <w:t xml:space="preserve"> is positive, making it a large </w:t>
+      </w:r>
+      <w:r>
+        <w:rPr>
+          <w:rFonts w:eastAsiaTheme="minorEastAsia"/>
+          <w:noProof/>
+        </w:rPr>
+        <w:t>positive</w:t>
+      </w:r>
+      <w:r>
+        <w:rPr>
+          <w:rFonts w:eastAsiaTheme="minorEastAsia"/>
+          <w:noProof/>
+        </w:rPr>
+        <w:t xml:space="preserve"> value.</w:t>
+      </w:r>
+      <w:r>
+        <w:rPr>
+          <w:rFonts w:eastAsiaTheme="minorEastAsia"/>
+          <w:noProof/>
+        </w:rPr>
+        <w:br/>
+      </w:r>
+      <w:r>
+        <w:rPr>
+          <w:rFonts w:eastAsiaTheme="minorEastAsia"/>
+          <w:noProof/>
+        </w:rPr>
+        <w:br/>
+        <w:t>There will be at least one x-intercept where y passes from a negative to a positive value</w:t>
+      </w:r>
+      <w:r>
+        <w:rPr>
+          <w:rFonts w:eastAsiaTheme="minorEastAsia"/>
+          <w:noProof/>
+        </w:rPr>
+        <w:br/>
+      </w:r>
+      <w:r>
+        <w:rPr>
+          <w:rFonts w:eastAsiaTheme="minorEastAsia"/>
+          <w:noProof/>
+        </w:rPr>
+        <w:br/>
+      </w:r>
+      <w:r>
+        <w:rPr>
+          <w:rFonts w:eastAsiaTheme="minorEastAsia"/>
+          <w:b/>
+          <w:bCs/>
+          <w:noProof/>
+        </w:rPr>
+        <w:t>(2) 1</w:t>
+      </w:r>
+    </w:p>
+    <w:p>
+      <w:pPr>
+        <w:rPr>
+          <w:noProof/>
+        </w:rPr>
+      </w:pPr>
+      <w:r>
+        <w:rPr>
+          <w:b/>
+          <w:bCs/>
+          <w:noProof/>
+        </w:rPr>
+        <w:lastRenderedPageBreak/>
+        <w:br/>
+      </w:r>
     </w:p>
     <w:sectPr>
       <w:type w:val="continuous"/>
@@ -31687,16 +33744,16 @@
     </w:lvl>
   </w:abstractNum>
   <w:abstractNum w:abstractNumId="10" w15:restartNumberingAfterBreak="0">
-    <w:nsid w:val="21127310"/>
+    <w:nsid w:val="204477A3"/>
     <w:multiLevelType w:val="hybridMultilevel"/>
-    <w:tmpl w:val="5E50AF00"/>
+    <w:tmpl w:val="9ECEAE1E"/>
     <w:lvl w:ilvl="0" w:tplc="04090015">
       <w:start w:val="1"/>
       <w:numFmt w:val="upperLetter"/>
       <w:lvlText w:val="%1."/>
       <w:lvlJc w:val="left"/>
       <w:pPr>
-        <w:ind w:left="720" w:hanging="360"/>
+        <w:ind w:left="360" w:hanging="360"/>
       </w:pPr>
       <w:rPr>
         <w:rFonts w:hint="default"/>
@@ -31708,7 +33765,7 @@
       <w:lvlText w:val="%2."/>
       <w:lvlJc w:val="left"/>
       <w:pPr>
-        <w:ind w:left="1440" w:hanging="360"/>
+        <w:ind w:left="1080" w:hanging="360"/>
       </w:pPr>
     </w:lvl>
     <w:lvl w:ilvl="2" w:tplc="0409001B" w:tentative="1">
@@ -31717,7 +33774,7 @@
       <w:lvlText w:val="%3."/>
       <w:lvlJc w:val="right"/>
       <w:pPr>
-        <w:ind w:left="2160" w:hanging="180"/>
+        <w:ind w:left="1800" w:hanging="180"/>
       </w:pPr>
     </w:lvl>
     <w:lvl w:ilvl="3" w:tplc="0409000F" w:tentative="1">
@@ -31726,7 +33783,7 @@
       <w:lvlText w:val="%4."/>
       <w:lvlJc w:val="left"/>
       <w:pPr>
-        <w:ind w:left="2880" w:hanging="360"/>
+        <w:ind w:left="2520" w:hanging="360"/>
       </w:pPr>
     </w:lvl>
     <w:lvl w:ilvl="4" w:tplc="04090019" w:tentative="1">
@@ -31735,7 +33792,7 @@
       <w:lvlText w:val="%5."/>
       <w:lvlJc w:val="left"/>
       <w:pPr>
-        <w:ind w:left="3600" w:hanging="360"/>
+        <w:ind w:left="3240" w:hanging="360"/>
       </w:pPr>
     </w:lvl>
     <w:lvl w:ilvl="5" w:tplc="0409001B" w:tentative="1">
@@ -31744,7 +33801,7 @@
       <w:lvlText w:val="%6."/>
       <w:lvlJc w:val="right"/>
       <w:pPr>
-        <w:ind w:left="4320" w:hanging="180"/>
+        <w:ind w:left="3960" w:hanging="180"/>
       </w:pPr>
     </w:lvl>
     <w:lvl w:ilvl="6" w:tplc="0409000F" w:tentative="1">
@@ -31753,7 +33810,7 @@
       <w:lvlText w:val="%7."/>
       <w:lvlJc w:val="left"/>
       <w:pPr>
-        <w:ind w:left="5040" w:hanging="360"/>
+        <w:ind w:left="4680" w:hanging="360"/>
       </w:pPr>
     </w:lvl>
     <w:lvl w:ilvl="7" w:tplc="04090019" w:tentative="1">
@@ -31762,7 +33819,7 @@
       <w:lvlText w:val="%8."/>
       <w:lvlJc w:val="left"/>
       <w:pPr>
-        <w:ind w:left="5760" w:hanging="360"/>
+        <w:ind w:left="5400" w:hanging="360"/>
       </w:pPr>
     </w:lvl>
     <w:lvl w:ilvl="8" w:tplc="0409001B" w:tentative="1">
@@ -31771,11 +33828,100 @@
       <w:lvlText w:val="%9."/>
       <w:lvlJc w:val="right"/>
       <w:pPr>
-        <w:ind w:left="6480" w:hanging="180"/>
+        <w:ind w:left="6120" w:hanging="180"/>
       </w:pPr>
     </w:lvl>
   </w:abstractNum>
   <w:abstractNum w:abstractNumId="11" w15:restartNumberingAfterBreak="0">
+    <w:nsid w:val="21127310"/>
+    <w:multiLevelType w:val="hybridMultilevel"/>
+    <w:tmpl w:val="5E50AF00"/>
+    <w:lvl w:ilvl="0" w:tplc="04090015">
+      <w:start w:val="1"/>
+      <w:numFmt w:val="upperLetter"/>
+      <w:lvlText w:val="%1."/>
+      <w:lvlJc w:val="left"/>
+      <w:pPr>
+        <w:ind w:left="720" w:hanging="360"/>
+      </w:pPr>
+      <w:rPr>
+        <w:rFonts w:hint="default"/>
+      </w:rPr>
+    </w:lvl>
+    <w:lvl w:ilvl="1" w:tplc="04090019" w:tentative="1">
+      <w:start w:val="1"/>
+      <w:numFmt w:val="lowerLetter"/>
+      <w:lvlText w:val="%2."/>
+      <w:lvlJc w:val="left"/>
+      <w:pPr>
+        <w:ind w:left="1440" w:hanging="360"/>
+      </w:pPr>
+    </w:lvl>
+    <w:lvl w:ilvl="2" w:tplc="0409001B" w:tentative="1">
+      <w:start w:val="1"/>
+      <w:numFmt w:val="lowerRoman"/>
+      <w:lvlText w:val="%3."/>
+      <w:lvlJc w:val="right"/>
+      <w:pPr>
+        <w:ind w:left="2160" w:hanging="180"/>
+      </w:pPr>
+    </w:lvl>
+    <w:lvl w:ilvl="3" w:tplc="0409000F" w:tentative="1">
+      <w:start w:val="1"/>
+      <w:numFmt w:val="decimal"/>
+      <w:lvlText w:val="%4."/>
+      <w:lvlJc w:val="left"/>
+      <w:pPr>
+        <w:ind w:left="2880" w:hanging="360"/>
+      </w:pPr>
+    </w:lvl>
+    <w:lvl w:ilvl="4" w:tplc="04090019" w:tentative="1">
+      <w:start w:val="1"/>
+      <w:numFmt w:val="lowerLetter"/>
+      <w:lvlText w:val="%5."/>
+      <w:lvlJc w:val="left"/>
+      <w:pPr>
+        <w:ind w:left="3600" w:hanging="360"/>
+      </w:pPr>
+    </w:lvl>
+    <w:lvl w:ilvl="5" w:tplc="0409001B" w:tentative="1">
+      <w:start w:val="1"/>
+      <w:numFmt w:val="lowerRoman"/>
+      <w:lvlText w:val="%6."/>
+      <w:lvlJc w:val="right"/>
+      <w:pPr>
+        <w:ind w:left="4320" w:hanging="180"/>
+      </w:pPr>
+    </w:lvl>
+    <w:lvl w:ilvl="6" w:tplc="0409000F" w:tentative="1">
+      <w:start w:val="1"/>
+      <w:numFmt w:val="decimal"/>
+      <w:lvlText w:val="%7."/>
+      <w:lvlJc w:val="left"/>
+      <w:pPr>
+        <w:ind w:left="5040" w:hanging="360"/>
+      </w:pPr>
+    </w:lvl>
+    <w:lvl w:ilvl="7" w:tplc="04090019" w:tentative="1">
+      <w:start w:val="1"/>
+      <w:numFmt w:val="lowerLetter"/>
+      <w:lvlText w:val="%8."/>
+      <w:lvlJc w:val="left"/>
+      <w:pPr>
+        <w:ind w:left="5760" w:hanging="360"/>
+      </w:pPr>
+    </w:lvl>
+    <w:lvl w:ilvl="8" w:tplc="0409001B" w:tentative="1">
+      <w:start w:val="1"/>
+      <w:numFmt w:val="lowerRoman"/>
+      <w:lvlText w:val="%9."/>
+      <w:lvlJc w:val="right"/>
+      <w:pPr>
+        <w:ind w:left="6480" w:hanging="180"/>
+      </w:pPr>
+    </w:lvl>
+  </w:abstractNum>
+  <w:abstractNum w:abstractNumId="12" w15:restartNumberingAfterBreak="0">
     <w:nsid w:val="231E6774"/>
     <w:multiLevelType w:val="hybridMultilevel"/>
     <w:tmpl w:val="C6F8A32A"/>
@@ -31866,7 +34012,7 @@
       </w:pPr>
     </w:lvl>
   </w:abstractNum>
-  <w:abstractNum w:abstractNumId="12" w15:restartNumberingAfterBreak="0">
+  <w:abstractNum w:abstractNumId="13" w15:restartNumberingAfterBreak="0">
     <w:nsid w:val="2ED609FF"/>
     <w:multiLevelType w:val="hybridMultilevel"/>
     <w:tmpl w:val="E42C057A"/>
@@ -31955,7 +34101,7 @@
       </w:pPr>
     </w:lvl>
   </w:abstractNum>
-  <w:abstractNum w:abstractNumId="13" w15:restartNumberingAfterBreak="0">
+  <w:abstractNum w:abstractNumId="14" w15:restartNumberingAfterBreak="0">
     <w:nsid w:val="319A113D"/>
     <w:multiLevelType w:val="hybridMultilevel"/>
     <w:tmpl w:val="1D26A62C"/>
@@ -32044,7 +34190,7 @@
       </w:pPr>
     </w:lvl>
   </w:abstractNum>
-  <w:abstractNum w:abstractNumId="14" w15:restartNumberingAfterBreak="0">
+  <w:abstractNum w:abstractNumId="15" w15:restartNumberingAfterBreak="0">
     <w:nsid w:val="32B2060C"/>
     <w:multiLevelType w:val="hybridMultilevel"/>
     <w:tmpl w:val="5ADAF418"/>
@@ -32133,7 +34279,7 @@
       </w:pPr>
     </w:lvl>
   </w:abstractNum>
-  <w:abstractNum w:abstractNumId="15" w15:restartNumberingAfterBreak="0">
+  <w:abstractNum w:abstractNumId="16" w15:restartNumberingAfterBreak="0">
     <w:nsid w:val="37AA283F"/>
     <w:multiLevelType w:val="hybridMultilevel"/>
     <w:tmpl w:val="9E5006EE"/>
@@ -32222,7 +34368,7 @@
       </w:pPr>
     </w:lvl>
   </w:abstractNum>
-  <w:abstractNum w:abstractNumId="16" w15:restartNumberingAfterBreak="0">
+  <w:abstractNum w:abstractNumId="17" w15:restartNumberingAfterBreak="0">
     <w:nsid w:val="3E6C01DF"/>
     <w:multiLevelType w:val="multilevel"/>
     <w:tmpl w:val="1B46A5CE"/>
@@ -32335,7 +34481,7 @@
       </w:rPr>
     </w:lvl>
   </w:abstractNum>
-  <w:abstractNum w:abstractNumId="17" w15:restartNumberingAfterBreak="0">
+  <w:abstractNum w:abstractNumId="18" w15:restartNumberingAfterBreak="0">
     <w:nsid w:val="486D3880"/>
     <w:multiLevelType w:val="hybridMultilevel"/>
     <w:tmpl w:val="EED4CCFA"/>
@@ -32424,7 +34570,7 @@
       </w:pPr>
     </w:lvl>
   </w:abstractNum>
-  <w:abstractNum w:abstractNumId="18" w15:restartNumberingAfterBreak="0">
+  <w:abstractNum w:abstractNumId="19" w15:restartNumberingAfterBreak="0">
     <w:nsid w:val="48DD0C30"/>
     <w:multiLevelType w:val="hybridMultilevel"/>
     <w:tmpl w:val="53FAFE02"/>
@@ -32515,7 +34661,7 @@
       </w:pPr>
     </w:lvl>
   </w:abstractNum>
-  <w:abstractNum w:abstractNumId="19" w15:restartNumberingAfterBreak="0">
+  <w:abstractNum w:abstractNumId="20" w15:restartNumberingAfterBreak="0">
     <w:nsid w:val="4BC3468D"/>
     <w:multiLevelType w:val="multilevel"/>
     <w:tmpl w:val="C174284E"/>
@@ -32628,7 +34774,7 @@
       </w:rPr>
     </w:lvl>
   </w:abstractNum>
-  <w:abstractNum w:abstractNumId="20" w15:restartNumberingAfterBreak="0">
+  <w:abstractNum w:abstractNumId="21" w15:restartNumberingAfterBreak="0">
     <w:nsid w:val="51E2111C"/>
     <w:multiLevelType w:val="hybridMultilevel"/>
     <w:tmpl w:val="3CCCEA2E"/>
@@ -32717,7 +34863,96 @@
       </w:pPr>
     </w:lvl>
   </w:abstractNum>
-  <w:abstractNum w:abstractNumId="21" w15:restartNumberingAfterBreak="0">
+  <w:abstractNum w:abstractNumId="22" w15:restartNumberingAfterBreak="0">
+    <w:nsid w:val="56D57DAA"/>
+    <w:multiLevelType w:val="hybridMultilevel"/>
+    <w:tmpl w:val="0D7CC1DA"/>
+    <w:lvl w:ilvl="0" w:tplc="0409000F">
+      <w:start w:val="1"/>
+      <w:numFmt w:val="decimal"/>
+      <w:lvlText w:val="%1."/>
+      <w:lvlJc w:val="left"/>
+      <w:pPr>
+        <w:ind w:left="720" w:hanging="360"/>
+      </w:pPr>
+      <w:rPr>
+        <w:rFonts w:hint="default"/>
+      </w:rPr>
+    </w:lvl>
+    <w:lvl w:ilvl="1" w:tplc="04090019" w:tentative="1">
+      <w:start w:val="1"/>
+      <w:numFmt w:val="lowerLetter"/>
+      <w:lvlText w:val="%2."/>
+      <w:lvlJc w:val="left"/>
+      <w:pPr>
+        <w:ind w:left="1440" w:hanging="360"/>
+      </w:pPr>
+    </w:lvl>
+    <w:lvl w:ilvl="2" w:tplc="0409001B" w:tentative="1">
+      <w:start w:val="1"/>
+      <w:numFmt w:val="lowerRoman"/>
+      <w:lvlText w:val="%3."/>
+      <w:lvlJc w:val="right"/>
+      <w:pPr>
+        <w:ind w:left="2160" w:hanging="180"/>
+      </w:pPr>
+    </w:lvl>
+    <w:lvl w:ilvl="3" w:tplc="0409000F" w:tentative="1">
+      <w:start w:val="1"/>
+      <w:numFmt w:val="decimal"/>
+      <w:lvlText w:val="%4."/>
+      <w:lvlJc w:val="left"/>
+      <w:pPr>
+        <w:ind w:left="2880" w:hanging="360"/>
+      </w:pPr>
+    </w:lvl>
+    <w:lvl w:ilvl="4" w:tplc="04090019" w:tentative="1">
+      <w:start w:val="1"/>
+      <w:numFmt w:val="lowerLetter"/>
+      <w:lvlText w:val="%5."/>
+      <w:lvlJc w:val="left"/>
+      <w:pPr>
+        <w:ind w:left="3600" w:hanging="360"/>
+      </w:pPr>
+    </w:lvl>
+    <w:lvl w:ilvl="5" w:tplc="0409001B" w:tentative="1">
+      <w:start w:val="1"/>
+      <w:numFmt w:val="lowerRoman"/>
+      <w:lvlText w:val="%6."/>
+      <w:lvlJc w:val="right"/>
+      <w:pPr>
+        <w:ind w:left="4320" w:hanging="180"/>
+      </w:pPr>
+    </w:lvl>
+    <w:lvl w:ilvl="6" w:tplc="0409000F" w:tentative="1">
+      <w:start w:val="1"/>
+      <w:numFmt w:val="decimal"/>
+      <w:lvlText w:val="%7."/>
+      <w:lvlJc w:val="left"/>
+      <w:pPr>
+        <w:ind w:left="5040" w:hanging="360"/>
+      </w:pPr>
+    </w:lvl>
+    <w:lvl w:ilvl="7" w:tplc="04090019" w:tentative="1">
+      <w:start w:val="1"/>
+      <w:numFmt w:val="lowerLetter"/>
+      <w:lvlText w:val="%8."/>
+      <w:lvlJc w:val="left"/>
+      <w:pPr>
+        <w:ind w:left="5760" w:hanging="360"/>
+      </w:pPr>
+    </w:lvl>
+    <w:lvl w:ilvl="8" w:tplc="0409001B" w:tentative="1">
+      <w:start w:val="1"/>
+      <w:numFmt w:val="lowerRoman"/>
+      <w:lvlText w:val="%9."/>
+      <w:lvlJc w:val="right"/>
+      <w:pPr>
+        <w:ind w:left="6480" w:hanging="180"/>
+      </w:pPr>
+    </w:lvl>
+  </w:abstractNum>
+  <w:abstractNum w:abstractNumId="23" w15:restartNumberingAfterBreak="0">
     <w:nsid w:val="5E3144DC"/>
     <w:multiLevelType w:val="multilevel"/>
     <w:tmpl w:val="02B2E396"/>
@@ -32830,7 +35065,7 @@
       </w:rPr>
     </w:lvl>
   </w:abstractNum>
-  <w:abstractNum w:abstractNumId="22" w15:restartNumberingAfterBreak="0">
+  <w:abstractNum w:abstractNumId="24" w15:restartNumberingAfterBreak="0">
     <w:nsid w:val="61611601"/>
     <w:multiLevelType w:val="hybridMultilevel"/>
     <w:tmpl w:val="A72A7508"/>
@@ -32919,7 +35154,7 @@
       </w:pPr>
     </w:lvl>
   </w:abstractNum>
-  <w:abstractNum w:abstractNumId="23" w15:restartNumberingAfterBreak="0">
+  <w:abstractNum w:abstractNumId="25" w15:restartNumberingAfterBreak="0">
     <w:nsid w:val="64D34789"/>
     <w:multiLevelType w:val="hybridMultilevel"/>
     <w:tmpl w:val="16DC6484"/>
@@ -33008,7 +35243,7 @@
       </w:pPr>
     </w:lvl>
   </w:abstractNum>
-  <w:abstractNum w:abstractNumId="24" w15:restartNumberingAfterBreak="0">
+  <w:abstractNum w:abstractNumId="26" w15:restartNumberingAfterBreak="0">
     <w:nsid w:val="69E42A98"/>
     <w:multiLevelType w:val="hybridMultilevel"/>
     <w:tmpl w:val="9AAAFC70"/>
@@ -33094,7 +35329,7 @@
       </w:pPr>
     </w:lvl>
   </w:abstractNum>
-  <w:abstractNum w:abstractNumId="25" w15:restartNumberingAfterBreak="0">
+  <w:abstractNum w:abstractNumId="27" w15:restartNumberingAfterBreak="0">
     <w:nsid w:val="71B323F2"/>
     <w:multiLevelType w:val="hybridMultilevel"/>
     <w:tmpl w:val="F692F056"/>
@@ -33183,7 +35418,7 @@
       </w:pPr>
     </w:lvl>
   </w:abstractNum>
-  <w:abstractNum w:abstractNumId="26" w15:restartNumberingAfterBreak="0">
+  <w:abstractNum w:abstractNumId="28" w15:restartNumberingAfterBreak="0">
     <w:nsid w:val="7A060B79"/>
     <w:multiLevelType w:val="hybridMultilevel"/>
     <w:tmpl w:val="2B6E8C7C"/>
@@ -33272,7 +35507,7 @@
       </w:pPr>
     </w:lvl>
   </w:abstractNum>
-  <w:abstractNum w:abstractNumId="27" w15:restartNumberingAfterBreak="0">
+  <w:abstractNum w:abstractNumId="29" w15:restartNumberingAfterBreak="0">
     <w:nsid w:val="7B3156D7"/>
     <w:multiLevelType w:val="hybridMultilevel"/>
     <w:tmpl w:val="D79060AE"/>
@@ -33363,7 +35598,7 @@
       </w:pPr>
     </w:lvl>
   </w:abstractNum>
-  <w:abstractNum w:abstractNumId="28" w15:restartNumberingAfterBreak="0">
+  <w:abstractNum w:abstractNumId="30" w15:restartNumberingAfterBreak="0">
     <w:nsid w:val="7C093E54"/>
     <w:multiLevelType w:val="hybridMultilevel"/>
     <w:tmpl w:val="07E2E3AC"/>
@@ -33452,7 +35687,7 @@
       </w:pPr>
     </w:lvl>
   </w:abstractNum>
-  <w:abstractNum w:abstractNumId="29" w15:restartNumberingAfterBreak="0">
+  <w:abstractNum w:abstractNumId="31" w15:restartNumberingAfterBreak="0">
     <w:nsid w:val="7D2543A3"/>
     <w:multiLevelType w:val="hybridMultilevel"/>
     <w:tmpl w:val="49385B7E"/>
@@ -33541,7 +35776,7 @@
       </w:pPr>
     </w:lvl>
   </w:abstractNum>
-  <w:abstractNum w:abstractNumId="30" w15:restartNumberingAfterBreak="0">
+  <w:abstractNum w:abstractNumId="32" w15:restartNumberingAfterBreak="0">
     <w:nsid w:val="7DBE32CF"/>
     <w:multiLevelType w:val="hybridMultilevel"/>
     <w:tmpl w:val="C92AF380"/>
@@ -33630,7 +35865,7 @@
       </w:pPr>
     </w:lvl>
   </w:abstractNum>
-  <w:abstractNum w:abstractNumId="31" w15:restartNumberingAfterBreak="0">
+  <w:abstractNum w:abstractNumId="33" w15:restartNumberingAfterBreak="0">
     <w:nsid w:val="7F540412"/>
     <w:multiLevelType w:val="hybridMultilevel"/>
     <w:tmpl w:val="E5C674FA"/>
@@ -33719,7 +35954,7 @@
       </w:pPr>
     </w:lvl>
   </w:abstractNum>
-  <w:abstractNum w:abstractNumId="32" w15:restartNumberingAfterBreak="0">
+  <w:abstractNum w:abstractNumId="34" w15:restartNumberingAfterBreak="0">
     <w:nsid w:val="7F650AC6"/>
     <w:multiLevelType w:val="hybridMultilevel"/>
     <w:tmpl w:val="A54E48EE"/>
@@ -33808,7 +36043,7 @@
       </w:pPr>
     </w:lvl>
   </w:abstractNum>
-  <w:abstractNum w:abstractNumId="33" w15:restartNumberingAfterBreak="0">
+  <w:abstractNum w:abstractNumId="35" w15:restartNumberingAfterBreak="0">
     <w:nsid w:val="7F9E247D"/>
     <w:multiLevelType w:val="hybridMultilevel"/>
     <w:tmpl w:val="7CD2FB98"/>
@@ -33898,64 +36133,64 @@
     </w:lvl>
   </w:abstractNum>
   <w:num w:numId="1" w16cid:durableId="851644996">
+    <w:abstractNumId w:val="17"/>
+  </w:num>
+  <w:num w:numId="2" w16cid:durableId="1093429897">
     <w:abstractNumId w:val="16"/>
   </w:num>
-  <w:num w:numId="2" w16cid:durableId="1093429897">
-    <w:abstractNumId w:val="15"/>
-  </w:num>
   <w:num w:numId="3" w16cid:durableId="392241423">
-    <w:abstractNumId w:val="17"/>
+    <w:abstractNumId w:val="18"/>
   </w:num>
   <w:num w:numId="4" w16cid:durableId="2033145947">
-    <w:abstractNumId w:val="31"/>
+    <w:abstractNumId w:val="33"/>
   </w:num>
   <w:num w:numId="5" w16cid:durableId="202055902">
     <w:abstractNumId w:val="1"/>
   </w:num>
   <w:num w:numId="6" w16cid:durableId="1370255834">
-    <w:abstractNumId w:val="23"/>
+    <w:abstractNumId w:val="25"/>
   </w:num>
   <w:num w:numId="7" w16cid:durableId="1398819235">
-    <w:abstractNumId w:val="14"/>
+    <w:abstractNumId w:val="15"/>
   </w:num>
   <w:num w:numId="8" w16cid:durableId="1640839801">
-    <w:abstractNumId w:val="28"/>
+    <w:abstractNumId w:val="30"/>
   </w:num>
   <w:num w:numId="9" w16cid:durableId="1914927308">
     <w:abstractNumId w:val="3"/>
   </w:num>
   <w:num w:numId="10" w16cid:durableId="578298169">
-    <w:abstractNumId w:val="22"/>
+    <w:abstractNumId w:val="24"/>
   </w:num>
   <w:num w:numId="11" w16cid:durableId="1107581818">
-    <w:abstractNumId w:val="10"/>
+    <w:abstractNumId w:val="11"/>
   </w:num>
   <w:num w:numId="12" w16cid:durableId="2062249634">
-    <w:abstractNumId w:val="13"/>
+    <w:abstractNumId w:val="14"/>
   </w:num>
   <w:num w:numId="13" w16cid:durableId="819930803">
-    <w:abstractNumId w:val="30"/>
+    <w:abstractNumId w:val="32"/>
   </w:num>
   <w:num w:numId="14" w16cid:durableId="1214193706">
-    <w:abstractNumId w:val="21"/>
+    <w:abstractNumId w:val="23"/>
   </w:num>
   <w:num w:numId="15" w16cid:durableId="1183664756">
-    <w:abstractNumId w:val="19"/>
+    <w:abstractNumId w:val="20"/>
   </w:num>
   <w:num w:numId="16" w16cid:durableId="537856220">
     <w:abstractNumId w:val="6"/>
   </w:num>
   <w:num w:numId="17" w16cid:durableId="463011993">
-    <w:abstractNumId w:val="20"/>
+    <w:abstractNumId w:val="21"/>
   </w:num>
   <w:num w:numId="18" w16cid:durableId="1482582286">
-    <w:abstractNumId w:val="25"/>
+    <w:abstractNumId w:val="27"/>
   </w:num>
   <w:num w:numId="19" w16cid:durableId="1501500492">
-    <w:abstractNumId w:val="18"/>
+    <w:abstractNumId w:val="19"/>
   </w:num>
   <w:num w:numId="20" w16cid:durableId="1992253231">
-    <w:abstractNumId w:val="27"/>
+    <w:abstractNumId w:val="29"/>
   </w:num>
   <w:num w:numId="21" w16cid:durableId="1919510597">
     <w:abstractNumId w:val="9"/>
@@ -33964,22 +36199,22 @@
     <w:abstractNumId w:val="2"/>
   </w:num>
   <w:num w:numId="23" w16cid:durableId="233318046">
-    <w:abstractNumId w:val="33"/>
+    <w:abstractNumId w:val="35"/>
   </w:num>
   <w:num w:numId="24" w16cid:durableId="271715766">
     <w:abstractNumId w:val="7"/>
   </w:num>
   <w:num w:numId="25" w16cid:durableId="496187473">
-    <w:abstractNumId w:val="32"/>
+    <w:abstractNumId w:val="34"/>
   </w:num>
   <w:num w:numId="26" w16cid:durableId="1878423866">
     <w:abstractNumId w:val="0"/>
   </w:num>
   <w:num w:numId="27" w16cid:durableId="1177305161">
-    <w:abstractNumId w:val="24"/>
+    <w:abstractNumId w:val="26"/>
   </w:num>
   <w:num w:numId="28" w16cid:durableId="1164469922">
-    <w:abstractNumId w:val="26"/>
+    <w:abstractNumId w:val="28"/>
   </w:num>
   <w:num w:numId="29" w16cid:durableId="277638703">
     <w:abstractNumId w:val="5"/>
@@ -33988,16 +36223,22 @@
     <w:abstractNumId w:val="8"/>
   </w:num>
   <w:num w:numId="31" w16cid:durableId="1846166229">
-    <w:abstractNumId w:val="29"/>
+    <w:abstractNumId w:val="31"/>
   </w:num>
   <w:num w:numId="32" w16cid:durableId="1931498470">
     <w:abstractNumId w:val="4"/>
   </w:num>
   <w:num w:numId="33" w16cid:durableId="1557273486">
-    <w:abstractNumId w:val="11"/>
+    <w:abstractNumId w:val="12"/>
   </w:num>
   <w:num w:numId="34" w16cid:durableId="537592888">
-    <w:abstractNumId w:val="12"/>
+    <w:abstractNumId w:val="13"/>
+  </w:num>
+  <w:num w:numId="35" w16cid:durableId="28342985">
+    <w:abstractNumId w:val="10"/>
+  </w:num>
+  <w:num w:numId="36" w16cid:durableId="216017598">
+    <w:abstractNumId w:val="22"/>
   </w:num>
 </w:numbering>
 </file>
@@ -35041,6 +37282,7 @@
   </w:compat>
   <w:rsids>
     <w:rsidRoot w:val="0081205D"/>
+    <w:rsid w:val="00202D86"/>
     <w:rsid w:val="00736985"/>
     <w:rsid w:val="0081205D"/>
     <w:rsid w:val="00A766E7"/>

</xml_diff>

<commit_message>
Algebra 2 - Chapter 1: Polynomial Expressions and Equations - 1.6 Polynomial Graphs - Check Your Understanding of Section 1.6 - B. Show how you arrived at your answers.
</commit_message>
<xml_diff>
--- a/Algebra-2/ch01/Algebra 2 - Chapter 1.docx
+++ b/Algebra-2/ch01/Algebra 2 - Chapter 1.docx
@@ -3365,16 +3365,7 @@
           <w:rPr>
             <w:rFonts w:ascii="Cambria Math" w:eastAsiaTheme="minorEastAsia" w:hAnsi="Cambria Math"/>
           </w:rPr>
-          <m:t>+5</m:t>
-        </m:r>
-        <m:r>
-          <m:rPr>
-            <m:sty m:val="bi"/>
-          </m:rPr>
-          <w:rPr>
-            <w:rFonts w:ascii="Cambria Math" w:eastAsiaTheme="minorEastAsia" w:hAnsi="Cambria Math"/>
-          </w:rPr>
-          <m:t>x+2 R</m:t>
+          <m:t>+5x+2 R</m:t>
         </m:r>
         <m:r>
           <m:rPr>
@@ -7165,7 +7156,16 @@
           <w:rPr>
             <w:rFonts w:ascii="Cambria Math" w:eastAsiaTheme="minorEastAsia" w:hAnsi="Cambria Math"/>
           </w:rPr>
-          <m:t>-5x+7)</m:t>
+          <m:t>-5</m:t>
+        </m:r>
+        <m:r>
+          <m:rPr>
+            <m:sty m:val="bi"/>
+          </m:rPr>
+          <w:rPr>
+            <w:rFonts w:ascii="Cambria Math" w:eastAsiaTheme="minorEastAsia" w:hAnsi="Cambria Math"/>
+          </w:rPr>
+          <m:t>x+7)</m:t>
         </m:r>
       </m:oMath>
     </w:p>
@@ -20464,18 +20464,8 @@
           <w:b/>
           <w:bCs/>
         </w:rPr>
-        <w:t xml:space="preserve"> </w:t>
-      </w:r>
-      <w:proofErr w:type="spellStart"/>
-      <w:r>
-        <w:rPr>
-          <w:rFonts w:eastAsiaTheme="minorEastAsia"/>
-          <w:b/>
-          <w:bCs/>
-        </w:rPr>
-        <w:t>Coefficent</w:t>
-      </w:r>
-      <w:proofErr w:type="spellEnd"/>
+        <w:t xml:space="preserve"> Coefficent</w:t>
+      </w:r>
     </w:p>
     <w:p>
       <w:pPr>
@@ -22836,7 +22826,7 @@
           <w:noProof/>
         </w:rPr>
         <w:drawing>
-          <wp:inline distT="0" distB="0" distL="0" distR="0" wp14:anchorId="7CCD7A37" wp14:editId="34AD6A24">
+          <wp:inline distT="0" distB="0" distL="0" distR="0" wp14:anchorId="7CCD7A37" wp14:editId="34EDBD2A">
             <wp:extent cx="1225296" cy="1709928"/>
             <wp:effectExtent l="0" t="0" r="0" b="5080"/>
             <wp:docPr id="1944965799" name="Picture 1"/>
@@ -29188,7 +29178,7 @@
           <w:noProof/>
         </w:rPr>
         <w:drawing>
-          <wp:inline distT="0" distB="0" distL="0" distR="0" wp14:anchorId="076CE189" wp14:editId="74F6A1E3">
+          <wp:inline distT="0" distB="0" distL="0" distR="0" wp14:anchorId="076CE189" wp14:editId="70959122">
             <wp:extent cx="1225296" cy="1709928"/>
             <wp:effectExtent l="0" t="0" r="0" b="5080"/>
             <wp:docPr id="2080023642" name="Picture 2"/>
@@ -29638,7 +29628,7 @@
           <w:noProof/>
         </w:rPr>
         <w:drawing>
-          <wp:inline distT="0" distB="0" distL="0" distR="0" wp14:anchorId="3CD10BE3" wp14:editId="4046BE12">
+          <wp:inline distT="0" distB="0" distL="0" distR="0" wp14:anchorId="3CD10BE3" wp14:editId="366234EF">
             <wp:extent cx="1225296" cy="1709928"/>
             <wp:effectExtent l="0" t="0" r="0" b="5080"/>
             <wp:docPr id="1617033300" name="Picture 1"/>
@@ -31554,11 +31544,20 @@
       </w:r>
       <m:oMath>
         <m:r>
+          <m:rPr>
+            <m:sty m:val="p"/>
+          </m:rPr>
           <w:rPr>
             <w:rFonts w:ascii="Cambria Math" w:eastAsiaTheme="minorEastAsia" w:hAnsi="Cambria Math"/>
             <w:noProof/>
           </w:rPr>
           <w:br/>
+        </m:r>
+        <m:r>
+          <w:rPr>
+            <w:rFonts w:ascii="Cambria Math" w:eastAsiaTheme="minorEastAsia" w:hAnsi="Cambria Math"/>
+            <w:noProof/>
+          </w:rPr>
           <m:t>y=a(x-2)(x-1)(x+3)</m:t>
         </m:r>
       </m:oMath>
@@ -32063,6 +32062,9 @@
           </m:e>
         </m:d>
         <m:r>
+          <m:rPr>
+            <m:sty m:val="p"/>
+          </m:rPr>
           <w:rPr>
             <w:rFonts w:ascii="Cambria Math" w:eastAsiaTheme="minorEastAsia" w:hAnsi="Cambria Math"/>
             <w:noProof/>
@@ -32152,6 +32154,9 @@
             <m:t>=</m:t>
           </m:r>
           <m:r>
+            <m:rPr>
+              <m:sty m:val="p"/>
+            </m:rPr>
             <w:rPr>
               <w:rFonts w:ascii="Cambria Math" w:eastAsiaTheme="minorEastAsia" w:hAnsi="Cambria Math"/>
               <w:noProof/>
@@ -32168,6 +32173,9 @@
             <m:t>(x-2)(x+3)(x-3)</m:t>
           </m:r>
           <m:r>
+            <m:rPr>
+              <m:sty m:val="p"/>
+            </m:rPr>
             <w:rPr>
               <w:rFonts w:eastAsiaTheme="minorEastAsia"/>
               <w:noProof/>
@@ -32198,13 +32206,7 @@
         <w:rPr>
           <w:noProof/>
         </w:rPr>
-        <w:t xml:space="preserve">, </w:t>
-      </w:r>
-      <w:r>
-        <w:rPr>
-          <w:noProof/>
-        </w:rPr>
-        <w:t>(-3, 0)</w:t>
+        <w:t>, (-3, 0)</w:t>
       </w:r>
       <w:r>
         <w:rPr>
@@ -32225,15 +32227,7 @@
           <w:bCs/>
           <w:noProof/>
         </w:rPr>
-        <w:t xml:space="preserve">(2) </w:t>
-      </w:r>
-      <w:r>
-        <w:rPr>
-          <w:b/>
-          <w:bCs/>
-          <w:noProof/>
-        </w:rPr>
-        <w:t>(2, 0), (3, 0), (-3, 0)</w:t>
+        <w:t>(2) (2, 0), (3, 0), (-3, 0)</w:t>
       </w:r>
     </w:p>
     <w:p>
@@ -32657,14 +32651,7 @@
           <w:noProof/>
         </w:rPr>
         <w:br/>
-        <w:t>For large positive values of x</w:t>
-      </w:r>
-      <w:r>
-        <w:rPr>
-          <w:rFonts w:eastAsiaTheme="minorEastAsia"/>
-          <w:noProof/>
-        </w:rPr>
-        <w:t xml:space="preserve">, </w:t>
+        <w:t xml:space="preserve">For large positive values of x, </w:t>
       </w:r>
       <m:oMath>
         <m:r>
@@ -32709,21 +32696,7 @@
           <w:rFonts w:eastAsiaTheme="minorEastAsia"/>
           <w:noProof/>
         </w:rPr>
-        <w:t xml:space="preserve"> will be a much larger </w:t>
-      </w:r>
-      <w:r>
-        <w:rPr>
-          <w:rFonts w:eastAsiaTheme="minorEastAsia"/>
-          <w:noProof/>
-        </w:rPr>
-        <w:t>positive</w:t>
-      </w:r>
-      <w:r>
-        <w:rPr>
-          <w:rFonts w:eastAsiaTheme="minorEastAsia"/>
-          <w:noProof/>
-        </w:rPr>
-        <w:t xml:space="preserve"> value than </w:t>
+        <w:t xml:space="preserve"> will be a much larger positive value than </w:t>
       </w:r>
       <m:oMath>
         <m:r>
@@ -32768,21 +32741,7 @@
           <w:rFonts w:eastAsiaTheme="minorEastAsia"/>
           <w:noProof/>
         </w:rPr>
-        <w:t xml:space="preserve"> is positive, making it a large </w:t>
-      </w:r>
-      <w:r>
-        <w:rPr>
-          <w:rFonts w:eastAsiaTheme="minorEastAsia"/>
-          <w:noProof/>
-        </w:rPr>
-        <w:t>positive</w:t>
-      </w:r>
-      <w:r>
-        <w:rPr>
-          <w:rFonts w:eastAsiaTheme="minorEastAsia"/>
-          <w:noProof/>
-        </w:rPr>
-        <w:t xml:space="preserve"> value.</w:t>
+        <w:t xml:space="preserve"> is positive, making it a large positive value.</w:t>
       </w:r>
       <w:r>
         <w:rPr>
@@ -32825,18 +32784,1392 @@
     </w:p>
     <w:p>
       <w:pPr>
+        <w:pStyle w:val="NoSpacing"/>
+        <w:numPr>
+          <w:ilvl w:val="0"/>
+          <w:numId w:val="35"/>
+        </w:numPr>
         <w:rPr>
           <w:noProof/>
         </w:rPr>
       </w:pPr>
       <w:r>
         <w:rPr>
+          <w:i/>
+          <w:iCs/>
+          <w:noProof/>
+        </w:rPr>
+        <w:lastRenderedPageBreak/>
+        <w:t>Show how you arrived at your answers</w:t>
+      </w:r>
+      <w:r>
+        <w:rPr>
+          <w:noProof/>
+        </w:rPr>
+        <w:t>.</w:t>
+      </w:r>
+    </w:p>
+    <w:p>
+      <w:pPr>
+        <w:pStyle w:val="NoSpacing"/>
+        <w:numPr>
+          <w:ilvl w:val="0"/>
+          <w:numId w:val="37"/>
+        </w:numPr>
+        <w:rPr>
+          <w:noProof/>
+        </w:rPr>
+      </w:pPr>
+      <w:r>
+        <w:rPr>
+          <w:noProof/>
+        </w:rPr>
+        <w:t xml:space="preserve">Sketch the graph of </w:t>
+      </w:r>
+      <w:r>
+        <w:rPr>
+          <w:noProof/>
+        </w:rPr>
+        <w:br/>
+      </w:r>
+      <m:oMath>
+        <m:r>
+          <w:rPr>
+            <w:rFonts w:ascii="Cambria Math" w:hAnsi="Cambria Math"/>
+            <w:noProof/>
+          </w:rPr>
+          <m:t>y=</m:t>
+        </m:r>
+        <m:f>
+          <m:fPr>
+            <m:ctrlPr>
+              <w:rPr>
+                <w:rFonts w:ascii="Cambria Math" w:hAnsi="Cambria Math"/>
+                <w:i/>
+                <w:noProof/>
+              </w:rPr>
+            </m:ctrlPr>
+          </m:fPr>
+          <m:num>
+            <m:r>
+              <w:rPr>
+                <w:rFonts w:ascii="Cambria Math" w:hAnsi="Cambria Math"/>
+                <w:noProof/>
+              </w:rPr>
+              <m:t>1</m:t>
+            </m:r>
+          </m:num>
+          <m:den>
+            <m:r>
+              <w:rPr>
+                <w:rFonts w:ascii="Cambria Math" w:hAnsi="Cambria Math"/>
+                <w:noProof/>
+              </w:rPr>
+              <m:t>6</m:t>
+            </m:r>
+          </m:den>
+        </m:f>
+        <m:r>
+          <w:rPr>
+            <w:rFonts w:ascii="Cambria Math" w:hAnsi="Cambria Math"/>
+            <w:noProof/>
+          </w:rPr>
+          <m:t>(x-2)(x+2)(x+3)</m:t>
+        </m:r>
+      </m:oMath>
+      <w:r>
+        <w:rPr>
+          <w:rFonts w:eastAsiaTheme="minorEastAsia"/>
+          <w:noProof/>
+        </w:rPr>
+        <w:t xml:space="preserve">. </w:t>
+      </w:r>
+      <w:r>
+        <w:rPr>
+          <w:rFonts w:eastAsiaTheme="minorEastAsia"/>
+          <w:noProof/>
+        </w:rPr>
+        <w:br/>
+        <w:t>Include all x- and y-intercepts.</w:t>
+      </w:r>
+      <w:r>
+        <w:rPr>
+          <w:rFonts w:eastAsiaTheme="minorEastAsia"/>
+          <w:noProof/>
+        </w:rPr>
+        <w:br/>
+      </w:r>
+      <w:r>
+        <w:rPr>
+          <w:rFonts w:eastAsiaTheme="minorEastAsia"/>
           <w:b/>
           <w:bCs/>
           <w:noProof/>
         </w:rPr>
-        <w:lastRenderedPageBreak/>
+        <w:t>x-intercepts: (2, 0), (-2, 0), (-3, 0)</w:t>
+      </w:r>
+      <w:r>
+        <w:rPr>
+          <w:rFonts w:eastAsiaTheme="minorEastAsia"/>
+          <w:b/>
+          <w:bCs/>
+          <w:noProof/>
+        </w:rPr>
         <w:br/>
+        <w:t>y-intercept (x=0): (0, -2)</w:t>
+      </w:r>
+      <w:r>
+        <w:rPr>
+          <w:rFonts w:eastAsiaTheme="minorEastAsia"/>
+          <w:b/>
+          <w:bCs/>
+          <w:noProof/>
+        </w:rPr>
+        <w:br/>
+      </w:r>
+      <w:r>
+        <w:rPr>
+          <w:rFonts w:eastAsiaTheme="minorEastAsia"/>
+          <w:noProof/>
+        </w:rPr>
+        <w:br/>
+      </w:r>
+      <w:r>
+        <w:rPr>
+          <w:noProof/>
+        </w:rPr>
+        <w:drawing>
+          <wp:inline distT="0" distB="0" distL="0" distR="0" wp14:anchorId="7AF2E393" wp14:editId="545B7427">
+            <wp:extent cx="1435608" cy="1362456"/>
+            <wp:effectExtent l="0" t="0" r="0" b="0"/>
+            <wp:docPr id="487584097" name="Picture 1"/>
+            <wp:cNvGraphicFramePr>
+              <a:graphicFrameLocks xmlns:a="http://schemas.openxmlformats.org/drawingml/2006/main" noChangeAspect="1"/>
+            </wp:cNvGraphicFramePr>
+            <a:graphic xmlns:a="http://schemas.openxmlformats.org/drawingml/2006/main">
+              <a:graphicData uri="http://schemas.openxmlformats.org/drawingml/2006/picture">
+                <pic:pic xmlns:pic="http://schemas.openxmlformats.org/drawingml/2006/picture">
+                  <pic:nvPicPr>
+                    <pic:cNvPr id="0" name="Picture 1"/>
+                    <pic:cNvPicPr>
+                      <a:picLocks noChangeAspect="1" noChangeArrowheads="1"/>
+                    </pic:cNvPicPr>
+                  </pic:nvPicPr>
+                  <pic:blipFill>
+                    <a:blip r:embed="rId23">
+                      <a:extLst>
+                        <a:ext uri="{28A0092B-C50C-407E-A947-70E740481C1C}">
+                          <a14:useLocalDpi xmlns:a14="http://schemas.microsoft.com/office/drawing/2010/main" val="0"/>
+                        </a:ext>
+                      </a:extLst>
+                    </a:blip>
+                    <a:srcRect/>
+                    <a:stretch>
+                      <a:fillRect/>
+                    </a:stretch>
+                  </pic:blipFill>
+                  <pic:spPr bwMode="auto">
+                    <a:xfrm>
+                      <a:off x="0" y="0"/>
+                      <a:ext cx="1435608" cy="1362456"/>
+                    </a:xfrm>
+                    <a:prstGeom prst="rect">
+                      <a:avLst/>
+                    </a:prstGeom>
+                    <a:noFill/>
+                    <a:ln>
+                      <a:noFill/>
+                    </a:ln>
+                  </pic:spPr>
+                </pic:pic>
+              </a:graphicData>
+            </a:graphic>
+          </wp:inline>
+        </w:drawing>
+      </w:r>
+      <w:r>
+        <w:rPr>
+          <w:rFonts w:eastAsiaTheme="minorEastAsia"/>
+          <w:noProof/>
+        </w:rPr>
+        <w:br/>
+      </w:r>
+      <w:r>
+        <w:rPr>
+          <w:rFonts w:eastAsiaTheme="minorEastAsia"/>
+          <w:noProof/>
+        </w:rPr>
+        <w:br/>
+      </w:r>
+      <w:r>
+        <w:rPr>
+          <w:noProof/>
+        </w:rPr>
+        <w:drawing>
+          <wp:inline distT="0" distB="0" distL="0" distR="0" wp14:anchorId="2D3A5ABA" wp14:editId="3DF753ED">
+            <wp:extent cx="1435608" cy="329184"/>
+            <wp:effectExtent l="0" t="0" r="0" b="0"/>
+            <wp:docPr id="1514478810" name="Picture 1" descr="A black text on a white background&#10;&#10;AI-generated content may be incorrect."/>
+            <wp:cNvGraphicFramePr>
+              <a:graphicFrameLocks xmlns:a="http://schemas.openxmlformats.org/drawingml/2006/main" noChangeAspect="1"/>
+            </wp:cNvGraphicFramePr>
+            <a:graphic xmlns:a="http://schemas.openxmlformats.org/drawingml/2006/main">
+              <a:graphicData uri="http://schemas.openxmlformats.org/drawingml/2006/picture">
+                <pic:pic xmlns:pic="http://schemas.openxmlformats.org/drawingml/2006/picture">
+                  <pic:nvPicPr>
+                    <pic:cNvPr id="1514478810" name="Picture 1" descr="A black text on a white background&#10;&#10;AI-generated content may be incorrect."/>
+                    <pic:cNvPicPr/>
+                  </pic:nvPicPr>
+                  <pic:blipFill>
+                    <a:blip r:embed="rId24"/>
+                    <a:stretch>
+                      <a:fillRect/>
+                    </a:stretch>
+                  </pic:blipFill>
+                  <pic:spPr>
+                    <a:xfrm>
+                      <a:off x="0" y="0"/>
+                      <a:ext cx="1435608" cy="329184"/>
+                    </a:xfrm>
+                    <a:prstGeom prst="rect">
+                      <a:avLst/>
+                    </a:prstGeom>
+                  </pic:spPr>
+                </pic:pic>
+              </a:graphicData>
+            </a:graphic>
+          </wp:inline>
+        </w:drawing>
+      </w:r>
+      <w:r>
+        <w:rPr>
+          <w:rFonts w:eastAsiaTheme="minorEastAsia"/>
+          <w:noProof/>
+        </w:rPr>
+        <w:br/>
+      </w:r>
+      <w:r>
+        <w:rPr>
+          <w:noProof/>
+        </w:rPr>
+        <w:drawing>
+          <wp:inline distT="0" distB="0" distL="0" distR="0" wp14:anchorId="2C007167" wp14:editId="3324F1C0">
+            <wp:extent cx="1517904" cy="2130552"/>
+            <wp:effectExtent l="0" t="0" r="6350" b="3175"/>
+            <wp:docPr id="651146191" name="Picture 1" descr="A graph of a function&#10;&#10;AI-generated content may be incorrect."/>
+            <wp:cNvGraphicFramePr>
+              <a:graphicFrameLocks xmlns:a="http://schemas.openxmlformats.org/drawingml/2006/main" noChangeAspect="1"/>
+            </wp:cNvGraphicFramePr>
+            <a:graphic xmlns:a="http://schemas.openxmlformats.org/drawingml/2006/main">
+              <a:graphicData uri="http://schemas.openxmlformats.org/drawingml/2006/picture">
+                <pic:pic xmlns:pic="http://schemas.openxmlformats.org/drawingml/2006/picture">
+                  <pic:nvPicPr>
+                    <pic:cNvPr id="651146191" name="Picture 1" descr="A graph of a function&#10;&#10;AI-generated content may be incorrect."/>
+                    <pic:cNvPicPr/>
+                  </pic:nvPicPr>
+                  <pic:blipFill>
+                    <a:blip r:embed="rId25"/>
+                    <a:stretch>
+                      <a:fillRect/>
+                    </a:stretch>
+                  </pic:blipFill>
+                  <pic:spPr>
+                    <a:xfrm>
+                      <a:off x="0" y="0"/>
+                      <a:ext cx="1517904" cy="2130552"/>
+                    </a:xfrm>
+                    <a:prstGeom prst="rect">
+                      <a:avLst/>
+                    </a:prstGeom>
+                  </pic:spPr>
+                </pic:pic>
+              </a:graphicData>
+            </a:graphic>
+          </wp:inline>
+        </w:drawing>
+      </w:r>
+    </w:p>
+    <w:p>
+      <w:pPr>
+        <w:pStyle w:val="NoSpacing"/>
+        <w:numPr>
+          <w:ilvl w:val="0"/>
+          <w:numId w:val="37"/>
+        </w:numPr>
+        <w:rPr>
+          <w:b/>
+          <w:bCs/>
+          <w:noProof/>
+        </w:rPr>
+      </w:pPr>
+      <w:r>
+        <w:rPr>
+          <w:rFonts w:eastAsiaTheme="minorEastAsia"/>
+          <w:noProof/>
+        </w:rPr>
+        <w:br w:type="column"/>
+      </w:r>
+      <w:r>
+        <w:rPr>
+          <w:rFonts w:eastAsiaTheme="minorEastAsia"/>
+          <w:noProof/>
+        </w:rPr>
+        <w:t>What is the equation of this graph?</w:t>
+      </w:r>
+      <w:r>
+        <w:rPr>
+          <w:rFonts w:eastAsiaTheme="minorEastAsia"/>
+          <w:noProof/>
+        </w:rPr>
+        <w:br/>
+        <w:t>x-intercepts: (-1, 0), (3, 0), (3, 0)</w:t>
+      </w:r>
+      <w:r>
+        <w:rPr>
+          <w:rFonts w:eastAsiaTheme="minorEastAsia"/>
+          <w:noProof/>
+        </w:rPr>
+        <w:br/>
+        <w:t>y-intercept: (0, 3)</w:t>
+      </w:r>
+      <w:r>
+        <w:rPr>
+          <w:rFonts w:eastAsiaTheme="minorEastAsia"/>
+          <w:noProof/>
+        </w:rPr>
+        <w:br/>
+      </w:r>
+      <m:oMathPara>
+        <m:oMath>
+          <m:r>
+            <w:rPr>
+              <w:rFonts w:ascii="Cambria Math" w:hAnsi="Cambria Math"/>
+              <w:noProof/>
+            </w:rPr>
+            <m:t>y=a</m:t>
+          </m:r>
+          <m:d>
+            <m:dPr>
+              <m:ctrlPr>
+                <w:rPr>
+                  <w:rFonts w:ascii="Cambria Math" w:hAnsi="Cambria Math"/>
+                  <w:i/>
+                  <w:noProof/>
+                </w:rPr>
+              </m:ctrlPr>
+            </m:dPr>
+            <m:e>
+              <m:r>
+                <w:rPr>
+                  <w:rFonts w:ascii="Cambria Math" w:hAnsi="Cambria Math"/>
+                  <w:noProof/>
+                </w:rPr>
+                <m:t>x+1</m:t>
+              </m:r>
+            </m:e>
+          </m:d>
+          <m:sSup>
+            <m:sSupPr>
+              <m:ctrlPr>
+                <w:rPr>
+                  <w:rFonts w:ascii="Cambria Math" w:hAnsi="Cambria Math"/>
+                  <w:i/>
+                  <w:noProof/>
+                </w:rPr>
+              </m:ctrlPr>
+            </m:sSupPr>
+            <m:e>
+              <m:d>
+                <m:dPr>
+                  <m:ctrlPr>
+                    <w:rPr>
+                      <w:rFonts w:ascii="Cambria Math" w:hAnsi="Cambria Math"/>
+                      <w:i/>
+                      <w:noProof/>
+                    </w:rPr>
+                  </m:ctrlPr>
+                </m:dPr>
+                <m:e>
+                  <m:r>
+                    <w:rPr>
+                      <w:rFonts w:ascii="Cambria Math" w:hAnsi="Cambria Math"/>
+                      <w:noProof/>
+                    </w:rPr>
+                    <m:t>x-3</m:t>
+                  </m:r>
+                </m:e>
+              </m:d>
+            </m:e>
+            <m:sup>
+              <m:r>
+                <w:rPr>
+                  <w:rFonts w:ascii="Cambria Math" w:hAnsi="Cambria Math"/>
+                  <w:noProof/>
+                </w:rPr>
+                <m:t>2</m:t>
+              </m:r>
+            </m:sup>
+          </m:sSup>
+          <m:r>
+            <w:rPr>
+              <w:rFonts w:eastAsiaTheme="minorEastAsia"/>
+              <w:noProof/>
+            </w:rPr>
+            <w:br/>
+          </m:r>
+        </m:oMath>
+        <m:oMath>
+          <m:r>
+            <w:rPr>
+              <w:rFonts w:ascii="Cambria Math" w:hAnsi="Cambria Math"/>
+              <w:noProof/>
+            </w:rPr>
+            <m:t>3=a</m:t>
+          </m:r>
+          <m:d>
+            <m:dPr>
+              <m:ctrlPr>
+                <w:rPr>
+                  <w:rFonts w:ascii="Cambria Math" w:hAnsi="Cambria Math"/>
+                  <w:i/>
+                  <w:noProof/>
+                </w:rPr>
+              </m:ctrlPr>
+            </m:dPr>
+            <m:e>
+              <m:r>
+                <w:rPr>
+                  <w:rFonts w:ascii="Cambria Math" w:hAnsi="Cambria Math"/>
+                  <w:noProof/>
+                </w:rPr>
+                <m:t>0+1</m:t>
+              </m:r>
+            </m:e>
+          </m:d>
+          <m:sSup>
+            <m:sSupPr>
+              <m:ctrlPr>
+                <w:rPr>
+                  <w:rFonts w:ascii="Cambria Math" w:hAnsi="Cambria Math"/>
+                  <w:i/>
+                  <w:noProof/>
+                </w:rPr>
+              </m:ctrlPr>
+            </m:sSupPr>
+            <m:e>
+              <m:d>
+                <m:dPr>
+                  <m:ctrlPr>
+                    <w:rPr>
+                      <w:rFonts w:ascii="Cambria Math" w:hAnsi="Cambria Math"/>
+                      <w:i/>
+                      <w:noProof/>
+                    </w:rPr>
+                  </m:ctrlPr>
+                </m:dPr>
+                <m:e>
+                  <m:r>
+                    <w:rPr>
+                      <w:rFonts w:ascii="Cambria Math" w:hAnsi="Cambria Math"/>
+                      <w:noProof/>
+                    </w:rPr>
+                    <m:t>0-3</m:t>
+                  </m:r>
+                </m:e>
+              </m:d>
+            </m:e>
+            <m:sup>
+              <m:r>
+                <w:rPr>
+                  <w:rFonts w:ascii="Cambria Math" w:hAnsi="Cambria Math"/>
+                  <w:noProof/>
+                </w:rPr>
+                <m:t>2</m:t>
+              </m:r>
+            </m:sup>
+          </m:sSup>
+          <m:r>
+            <w:rPr>
+              <w:rFonts w:ascii="Cambria Math" w:hAnsi="Cambria Math"/>
+              <w:noProof/>
+            </w:rPr>
+            <m:t>=9a</m:t>
+          </m:r>
+          <m:r>
+            <w:rPr>
+              <w:rFonts w:ascii="Cambria Math" w:hAnsi="Cambria Math"/>
+              <w:noProof/>
+            </w:rPr>
+            <w:br/>
+          </m:r>
+        </m:oMath>
+        <m:oMath>
+          <m:r>
+            <w:rPr>
+              <w:rFonts w:ascii="Cambria Math" w:hAnsi="Cambria Math"/>
+              <w:noProof/>
+            </w:rPr>
+            <m:t>a=</m:t>
+          </m:r>
+          <m:f>
+            <m:fPr>
+              <m:ctrlPr>
+                <w:rPr>
+                  <w:rFonts w:ascii="Cambria Math" w:hAnsi="Cambria Math"/>
+                  <w:i/>
+                  <w:noProof/>
+                </w:rPr>
+              </m:ctrlPr>
+            </m:fPr>
+            <m:num>
+              <m:r>
+                <w:rPr>
+                  <w:rFonts w:ascii="Cambria Math" w:hAnsi="Cambria Math"/>
+                  <w:noProof/>
+                </w:rPr>
+                <m:t>3</m:t>
+              </m:r>
+            </m:num>
+            <m:den>
+              <m:r>
+                <w:rPr>
+                  <w:rFonts w:ascii="Cambria Math" w:hAnsi="Cambria Math"/>
+                  <w:noProof/>
+                </w:rPr>
+                <m:t>9</m:t>
+              </m:r>
+            </m:den>
+          </m:f>
+          <m:r>
+            <w:rPr>
+              <w:rFonts w:ascii="Cambria Math" w:hAnsi="Cambria Math"/>
+              <w:noProof/>
+            </w:rPr>
+            <m:t>=</m:t>
+          </m:r>
+          <m:f>
+            <m:fPr>
+              <m:ctrlPr>
+                <w:rPr>
+                  <w:rFonts w:ascii="Cambria Math" w:hAnsi="Cambria Math"/>
+                  <w:i/>
+                  <w:noProof/>
+                </w:rPr>
+              </m:ctrlPr>
+            </m:fPr>
+            <m:num>
+              <m:r>
+                <w:rPr>
+                  <w:rFonts w:ascii="Cambria Math" w:hAnsi="Cambria Math"/>
+                  <w:noProof/>
+                </w:rPr>
+                <m:t>1</m:t>
+              </m:r>
+            </m:num>
+            <m:den>
+              <m:r>
+                <w:rPr>
+                  <w:rFonts w:ascii="Cambria Math" w:hAnsi="Cambria Math"/>
+                  <w:noProof/>
+                </w:rPr>
+                <m:t>3</m:t>
+              </m:r>
+            </m:den>
+          </m:f>
+          <m:r>
+            <w:rPr>
+              <w:rFonts w:eastAsiaTheme="minorEastAsia"/>
+              <w:noProof/>
+            </w:rPr>
+            <w:br/>
+          </m:r>
+        </m:oMath>
+        <m:oMath>
+          <m:r>
+            <m:rPr>
+              <m:sty m:val="bi"/>
+            </m:rPr>
+            <w:rPr>
+              <w:rFonts w:ascii="Cambria Math" w:hAnsi="Cambria Math"/>
+              <w:noProof/>
+            </w:rPr>
+            <m:t>y=</m:t>
+          </m:r>
+          <m:f>
+            <m:fPr>
+              <m:ctrlPr>
+                <w:rPr>
+                  <w:rFonts w:ascii="Cambria Math" w:hAnsi="Cambria Math"/>
+                  <w:b/>
+                  <w:bCs/>
+                  <w:i/>
+                  <w:noProof/>
+                </w:rPr>
+              </m:ctrlPr>
+            </m:fPr>
+            <m:num>
+              <m:r>
+                <m:rPr>
+                  <m:sty m:val="bi"/>
+                </m:rPr>
+                <w:rPr>
+                  <w:rFonts w:ascii="Cambria Math" w:hAnsi="Cambria Math"/>
+                  <w:noProof/>
+                </w:rPr>
+                <m:t>1</m:t>
+              </m:r>
+            </m:num>
+            <m:den>
+              <m:r>
+                <m:rPr>
+                  <m:sty m:val="bi"/>
+                </m:rPr>
+                <w:rPr>
+                  <w:rFonts w:ascii="Cambria Math" w:hAnsi="Cambria Math"/>
+                  <w:noProof/>
+                </w:rPr>
+                <m:t>3</m:t>
+              </m:r>
+            </m:den>
+          </m:f>
+          <m:r>
+            <m:rPr>
+              <m:sty m:val="bi"/>
+            </m:rPr>
+            <w:rPr>
+              <w:rFonts w:ascii="Cambria Math" w:hAnsi="Cambria Math"/>
+              <w:noProof/>
+            </w:rPr>
+            <m:t>(x+1)</m:t>
+          </m:r>
+          <m:sSup>
+            <m:sSupPr>
+              <m:ctrlPr>
+                <w:rPr>
+                  <w:rFonts w:ascii="Cambria Math" w:hAnsi="Cambria Math"/>
+                  <w:b/>
+                  <w:bCs/>
+                  <w:i/>
+                  <w:noProof/>
+                </w:rPr>
+              </m:ctrlPr>
+            </m:sSupPr>
+            <m:e>
+              <m:d>
+                <m:dPr>
+                  <m:ctrlPr>
+                    <w:rPr>
+                      <w:rFonts w:ascii="Cambria Math" w:hAnsi="Cambria Math"/>
+                      <w:b/>
+                      <w:bCs/>
+                      <w:i/>
+                      <w:noProof/>
+                    </w:rPr>
+                  </m:ctrlPr>
+                </m:dPr>
+                <m:e>
+                  <m:r>
+                    <m:rPr>
+                      <m:sty m:val="bi"/>
+                    </m:rPr>
+                    <w:rPr>
+                      <w:rFonts w:ascii="Cambria Math" w:hAnsi="Cambria Math"/>
+                      <w:noProof/>
+                    </w:rPr>
+                    <m:t>x-3</m:t>
+                  </m:r>
+                </m:e>
+              </m:d>
+            </m:e>
+            <m:sup>
+              <m:r>
+                <m:rPr>
+                  <m:sty m:val="bi"/>
+                </m:rPr>
+                <w:rPr>
+                  <w:rFonts w:ascii="Cambria Math" w:hAnsi="Cambria Math"/>
+                  <w:noProof/>
+                </w:rPr>
+                <m:t>2</m:t>
+              </m:r>
+            </m:sup>
+          </m:sSup>
+        </m:oMath>
+      </m:oMathPara>
+    </w:p>
+    <w:p>
+      <w:pPr>
+        <w:pStyle w:val="NoSpacing"/>
+        <w:ind w:left="720"/>
+        <w:rPr>
+          <w:b/>
+          <w:bCs/>
+          <w:noProof/>
+        </w:rPr>
+      </w:pPr>
+      <w:r>
+        <w:rPr>
+          <w:rFonts w:eastAsiaTheme="minorEastAsia"/>
+          <w:b/>
+          <w:bCs/>
+          <w:noProof/>
+        </w:rPr>
+        <w:br/>
+      </w:r>
+      <w:r>
+        <w:rPr>
+          <w:noProof/>
+        </w:rPr>
+        <w:drawing>
+          <wp:inline distT="0" distB="0" distL="0" distR="0" wp14:anchorId="0DECF78B" wp14:editId="6D00FB37">
+            <wp:extent cx="1152144" cy="329184"/>
+            <wp:effectExtent l="0" t="0" r="0" b="0"/>
+            <wp:docPr id="1691196952" name="Picture 1" descr="A math problem with black lines&#10;&#10;AI-generated content may be incorrect."/>
+            <wp:cNvGraphicFramePr>
+              <a:graphicFrameLocks xmlns:a="http://schemas.openxmlformats.org/drawingml/2006/main" noChangeAspect="1"/>
+            </wp:cNvGraphicFramePr>
+            <a:graphic xmlns:a="http://schemas.openxmlformats.org/drawingml/2006/main">
+              <a:graphicData uri="http://schemas.openxmlformats.org/drawingml/2006/picture">
+                <pic:pic xmlns:pic="http://schemas.openxmlformats.org/drawingml/2006/picture">
+                  <pic:nvPicPr>
+                    <pic:cNvPr id="1691196952" name="Picture 1" descr="A math problem with black lines&#10;&#10;AI-generated content may be incorrect."/>
+                    <pic:cNvPicPr/>
+                  </pic:nvPicPr>
+                  <pic:blipFill>
+                    <a:blip r:embed="rId26"/>
+                    <a:stretch>
+                      <a:fillRect/>
+                    </a:stretch>
+                  </pic:blipFill>
+                  <pic:spPr>
+                    <a:xfrm>
+                      <a:off x="0" y="0"/>
+                      <a:ext cx="1152144" cy="329184"/>
+                    </a:xfrm>
+                    <a:prstGeom prst="rect">
+                      <a:avLst/>
+                    </a:prstGeom>
+                  </pic:spPr>
+                </pic:pic>
+              </a:graphicData>
+            </a:graphic>
+          </wp:inline>
+        </w:drawing>
+      </w:r>
+      <w:r>
+        <w:rPr>
+          <w:b/>
+          <w:bCs/>
+          <w:noProof/>
+        </w:rPr>
+        <w:br/>
+      </w:r>
+      <w:r>
+        <w:rPr>
+          <w:b/>
+          <w:bCs/>
+          <w:noProof/>
+        </w:rPr>
+        <w:br/>
+      </w:r>
+      <w:r>
+        <w:rPr>
+          <w:noProof/>
+        </w:rPr>
+        <w:drawing>
+          <wp:inline distT="0" distB="0" distL="0" distR="0" wp14:anchorId="2BB391A5" wp14:editId="3D7FDAFD">
+            <wp:extent cx="1517904" cy="2130552"/>
+            <wp:effectExtent l="0" t="0" r="6350" b="3175"/>
+            <wp:docPr id="728831064" name="Picture 1" descr="A graph of a function&#10;&#10;AI-generated content may be incorrect."/>
+            <wp:cNvGraphicFramePr>
+              <a:graphicFrameLocks xmlns:a="http://schemas.openxmlformats.org/drawingml/2006/main" noChangeAspect="1"/>
+            </wp:cNvGraphicFramePr>
+            <a:graphic xmlns:a="http://schemas.openxmlformats.org/drawingml/2006/main">
+              <a:graphicData uri="http://schemas.openxmlformats.org/drawingml/2006/picture">
+                <pic:pic xmlns:pic="http://schemas.openxmlformats.org/drawingml/2006/picture">
+                  <pic:nvPicPr>
+                    <pic:cNvPr id="728831064" name="Picture 1" descr="A graph of a function&#10;&#10;AI-generated content may be incorrect."/>
+                    <pic:cNvPicPr/>
+                  </pic:nvPicPr>
+                  <pic:blipFill>
+                    <a:blip r:embed="rId27"/>
+                    <a:stretch>
+                      <a:fillRect/>
+                    </a:stretch>
+                  </pic:blipFill>
+                  <pic:spPr>
+                    <a:xfrm>
+                      <a:off x="0" y="0"/>
+                      <a:ext cx="1517904" cy="2130552"/>
+                    </a:xfrm>
+                    <a:prstGeom prst="rect">
+                      <a:avLst/>
+                    </a:prstGeom>
+                  </pic:spPr>
+                </pic:pic>
+              </a:graphicData>
+            </a:graphic>
+          </wp:inline>
+        </w:drawing>
+      </w:r>
+    </w:p>
+    <w:p>
+      <w:pPr>
+        <w:pStyle w:val="ListParagraph"/>
+        <w:numPr>
+          <w:ilvl w:val="0"/>
+          <w:numId w:val="37"/>
+        </w:numPr>
+        <w:rPr>
+          <w:b/>
+          <w:bCs/>
+        </w:rPr>
+      </w:pPr>
+      <w:r>
+        <w:t xml:space="preserve">A graph of a cubic equation has a double root at </w:t>
+      </w:r>
+      <m:oMath>
+        <m:r>
+          <w:rPr>
+            <w:rFonts w:ascii="Cambria Math" w:hAnsi="Cambria Math"/>
+          </w:rPr>
+          <m:t>x=2</m:t>
+        </m:r>
+      </m:oMath>
+      <w:r>
+        <w:rPr>
+          <w:rFonts w:eastAsiaTheme="minorEastAsia"/>
+        </w:rPr>
+        <w:t xml:space="preserve"> and a single root at </w:t>
+      </w:r>
+      <m:oMath>
+        <m:r>
+          <w:rPr>
+            <w:rFonts w:ascii="Cambria Math" w:eastAsiaTheme="minorEastAsia" w:hAnsi="Cambria Math"/>
+          </w:rPr>
+          <m:t>x=-1</m:t>
+        </m:r>
+      </m:oMath>
+      <w:r>
+        <w:rPr>
+          <w:rFonts w:eastAsiaTheme="minorEastAsia"/>
+        </w:rPr>
+        <w:t>. What could be the equation?</w:t>
+      </w:r>
+      <w:r>
+        <w:rPr>
+          <w:rFonts w:eastAsiaTheme="minorEastAsia"/>
+        </w:rPr>
+        <w:br/>
+      </w:r>
+      <w:r>
+        <w:rPr>
+          <w:rFonts w:eastAsiaTheme="minorEastAsia"/>
+        </w:rPr>
+        <w:br/>
+      </w:r>
+      <m:oMathPara>
+        <m:oMath>
+          <m:r>
+            <m:rPr>
+              <m:sty m:val="bi"/>
+            </m:rPr>
+            <w:rPr>
+              <w:rFonts w:ascii="Cambria Math" w:hAnsi="Cambria Math"/>
+            </w:rPr>
+            <m:t>y=</m:t>
+          </m:r>
+          <m:sSup>
+            <m:sSupPr>
+              <m:ctrlPr>
+                <w:rPr>
+                  <w:rFonts w:ascii="Cambria Math" w:hAnsi="Cambria Math"/>
+                  <w:b/>
+                  <w:bCs/>
+                  <w:i/>
+                </w:rPr>
+              </m:ctrlPr>
+            </m:sSupPr>
+            <m:e>
+              <m:r>
+                <m:rPr>
+                  <m:sty m:val="bi"/>
+                </m:rPr>
+                <w:rPr>
+                  <w:rFonts w:ascii="Cambria Math" w:hAnsi="Cambria Math"/>
+                </w:rPr>
+                <m:t>a</m:t>
+              </m:r>
+              <m:d>
+                <m:dPr>
+                  <m:ctrlPr>
+                    <w:rPr>
+                      <w:rFonts w:ascii="Cambria Math" w:hAnsi="Cambria Math"/>
+                      <w:b/>
+                      <w:bCs/>
+                      <w:i/>
+                    </w:rPr>
+                  </m:ctrlPr>
+                </m:dPr>
+                <m:e>
+                  <m:r>
+                    <m:rPr>
+                      <m:sty m:val="bi"/>
+                    </m:rPr>
+                    <w:rPr>
+                      <w:rFonts w:ascii="Cambria Math" w:hAnsi="Cambria Math"/>
+                    </w:rPr>
+                    <m:t>x-2</m:t>
+                  </m:r>
+                </m:e>
+              </m:d>
+            </m:e>
+            <m:sup>
+              <m:r>
+                <m:rPr>
+                  <m:sty m:val="bi"/>
+                </m:rPr>
+                <w:rPr>
+                  <w:rFonts w:ascii="Cambria Math" w:hAnsi="Cambria Math"/>
+                </w:rPr>
+                <m:t>2</m:t>
+              </m:r>
+            </m:sup>
+          </m:sSup>
+          <m:r>
+            <m:rPr>
+              <m:sty m:val="bi"/>
+            </m:rPr>
+            <w:rPr>
+              <w:rFonts w:ascii="Cambria Math" w:hAnsi="Cambria Math"/>
+            </w:rPr>
+            <m:t>(x+1)</m:t>
+          </m:r>
+          <m:r>
+            <w:rPr>
+              <w:rFonts w:eastAsiaTheme="minorEastAsia"/>
+              <w:b/>
+              <w:bCs/>
+            </w:rPr>
+            <w:br/>
+          </m:r>
+        </m:oMath>
+      </m:oMathPara>
+      <w:r>
+        <w:rPr>
+          <w:rFonts w:eastAsiaTheme="minorEastAsia"/>
+          <w:b/>
+          <w:bCs/>
+        </w:rPr>
+        <w:t xml:space="preserve">where </w:t>
+      </w:r>
+      <w:proofErr w:type="gramStart"/>
+      <w:r>
+        <w:rPr>
+          <w:rFonts w:eastAsiaTheme="minorEastAsia"/>
+          <w:b/>
+          <w:bCs/>
+        </w:rPr>
+        <w:t>a is</w:t>
+      </w:r>
+      <w:proofErr w:type="gramEnd"/>
+      <w:r>
+        <w:rPr>
+          <w:rFonts w:eastAsiaTheme="minorEastAsia"/>
+          <w:b/>
+          <w:bCs/>
+        </w:rPr>
+        <w:t xml:space="preserve"> any real number</w:t>
+      </w:r>
+    </w:p>
+    <w:p>
+      <w:pPr>
+        <w:pStyle w:val="ListParagraph"/>
+        <w:numPr>
+          <w:ilvl w:val="0"/>
+          <w:numId w:val="37"/>
+        </w:numPr>
+        <w:rPr>
+          <w:b/>
+          <w:bCs/>
+        </w:rPr>
+      </w:pPr>
+      <w:r>
+        <w:t>What is the main difference between the equations that represent these two graphs?</w:t>
+      </w:r>
+      <w:r>
+        <w:br/>
+      </w:r>
+      <w:r>
+        <w:br/>
+      </w:r>
+      <w:r>
+        <w:rPr>
+          <w:b/>
+          <w:bCs/>
+        </w:rPr>
+        <w:t xml:space="preserve">The coefficient </w:t>
+      </w:r>
+      <w:r>
+        <w:rPr>
+          <w:b/>
+          <w:bCs/>
+        </w:rPr>
+        <w:t xml:space="preserve">(a-value) </w:t>
+      </w:r>
+      <w:r>
+        <w:rPr>
+          <w:b/>
+          <w:bCs/>
+        </w:rPr>
+        <w:t xml:space="preserve">of the </w:t>
+      </w:r>
+      <m:oMath>
+        <m:sSup>
+          <m:sSupPr>
+            <m:ctrlPr>
+              <w:rPr>
+                <w:rFonts w:ascii="Cambria Math" w:hAnsi="Cambria Math"/>
+                <w:b/>
+                <w:bCs/>
+                <w:i/>
+              </w:rPr>
+            </m:ctrlPr>
+          </m:sSupPr>
+          <m:e>
+            <m:r>
+              <m:rPr>
+                <m:sty m:val="bi"/>
+              </m:rPr>
+              <w:rPr>
+                <w:rFonts w:ascii="Cambria Math" w:hAnsi="Cambria Math"/>
+              </w:rPr>
+              <m:t>x</m:t>
+            </m:r>
+          </m:e>
+          <m:sup>
+            <m:r>
+              <m:rPr>
+                <m:sty m:val="bi"/>
+              </m:rPr>
+              <w:rPr>
+                <w:rFonts w:ascii="Cambria Math" w:hAnsi="Cambria Math"/>
+              </w:rPr>
+              <m:t>3</m:t>
+            </m:r>
+          </m:sup>
+        </m:sSup>
+      </m:oMath>
+      <w:r>
+        <w:rPr>
+          <w:rFonts w:eastAsiaTheme="minorEastAsia"/>
+          <w:b/>
+          <w:bCs/>
+        </w:rPr>
+        <w:t xml:space="preserve"> term is positive for the first graph and negative for the second graph.</w:t>
+      </w:r>
+    </w:p>
+    <w:p>
+      <w:pPr>
+        <w:pStyle w:val="ListParagraph"/>
+        <w:numPr>
+          <w:ilvl w:val="0"/>
+          <w:numId w:val="37"/>
+        </w:numPr>
+        <w:rPr>
+          <w:b/>
+          <w:bCs/>
+        </w:rPr>
+      </w:pPr>
+      <w:r>
+        <w:rPr>
+          <w:rFonts w:eastAsiaTheme="minorEastAsia"/>
+        </w:rPr>
+        <w:t xml:space="preserve">One of the x-intercepts of the cubic equation </w:t>
+      </w:r>
+      <w:r>
+        <w:rPr>
+          <w:rFonts w:eastAsiaTheme="minorEastAsia"/>
+        </w:rPr>
+        <w:br/>
+      </w:r>
+      <m:oMath>
+        <m:r>
+          <w:rPr>
+            <w:rFonts w:ascii="Cambria Math" w:hAnsi="Cambria Math"/>
+          </w:rPr>
+          <m:t>y=</m:t>
+        </m:r>
+        <m:sSup>
+          <m:sSupPr>
+            <m:ctrlPr>
+              <w:rPr>
+                <w:rFonts w:ascii="Cambria Math" w:hAnsi="Cambria Math"/>
+                <w:i/>
+              </w:rPr>
+            </m:ctrlPr>
+          </m:sSupPr>
+          <m:e>
+            <m:r>
+              <w:rPr>
+                <w:rFonts w:ascii="Cambria Math" w:hAnsi="Cambria Math"/>
+              </w:rPr>
+              <m:t>x</m:t>
+            </m:r>
+          </m:e>
+          <m:sup>
+            <m:r>
+              <w:rPr>
+                <w:rFonts w:ascii="Cambria Math" w:hAnsi="Cambria Math"/>
+              </w:rPr>
+              <m:t>3</m:t>
+            </m:r>
+          </m:sup>
+        </m:sSup>
+        <m:r>
+          <w:rPr>
+            <w:rFonts w:ascii="Cambria Math" w:hAnsi="Cambria Math"/>
+          </w:rPr>
+          <m:t>+4</m:t>
+        </m:r>
+        <m:sSup>
+          <m:sSupPr>
+            <m:ctrlPr>
+              <w:rPr>
+                <w:rFonts w:ascii="Cambria Math" w:hAnsi="Cambria Math"/>
+                <w:i/>
+              </w:rPr>
+            </m:ctrlPr>
+          </m:sSupPr>
+          <m:e>
+            <m:r>
+              <w:rPr>
+                <w:rFonts w:ascii="Cambria Math" w:hAnsi="Cambria Math"/>
+              </w:rPr>
+              <m:t>x</m:t>
+            </m:r>
+          </m:e>
+          <m:sup>
+            <m:r>
+              <w:rPr>
+                <w:rFonts w:ascii="Cambria Math" w:hAnsi="Cambria Math"/>
+              </w:rPr>
+              <m:t>2</m:t>
+            </m:r>
+          </m:sup>
+        </m:sSup>
+        <m:r>
+          <w:rPr>
+            <w:rFonts w:ascii="Cambria Math" w:hAnsi="Cambria Math"/>
+          </w:rPr>
+          <m:t>-7x-10</m:t>
+        </m:r>
+      </m:oMath>
+      <w:r>
+        <w:rPr>
+          <w:rFonts w:eastAsiaTheme="minorEastAsia"/>
+        </w:rPr>
+        <w:t xml:space="preserve"> is (2, 0). What are the other two intercepts?</w:t>
+      </w:r>
+      <w:r>
+        <w:rPr>
+          <w:rFonts w:eastAsiaTheme="minorEastAsia"/>
+        </w:rPr>
+        <w:br/>
+        <w:t xml:space="preserve">One factor: </w:t>
+      </w:r>
+      <m:oMath>
+        <m:d>
+          <m:dPr>
+            <m:ctrlPr>
+              <w:rPr>
+                <w:rFonts w:ascii="Cambria Math" w:eastAsiaTheme="minorEastAsia" w:hAnsi="Cambria Math"/>
+                <w:i/>
+              </w:rPr>
+            </m:ctrlPr>
+          </m:dPr>
+          <m:e>
+            <m:r>
+              <w:rPr>
+                <w:rFonts w:ascii="Cambria Math" w:eastAsiaTheme="minorEastAsia" w:hAnsi="Cambria Math"/>
+              </w:rPr>
+              <m:t>x-2</m:t>
+            </m:r>
+          </m:e>
+        </m:d>
+      </m:oMath>
+      <w:r>
+        <w:rPr>
+          <w:rFonts w:eastAsiaTheme="minorEastAsia"/>
+        </w:rPr>
+        <w:br/>
+        <w:t xml:space="preserve">Factor: </w:t>
+      </w:r>
+      <m:oMath>
+        <m:sSup>
+          <m:sSupPr>
+            <m:ctrlPr>
+              <w:rPr>
+                <w:rFonts w:ascii="Cambria Math" w:hAnsi="Cambria Math"/>
+                <w:i/>
+              </w:rPr>
+            </m:ctrlPr>
+          </m:sSupPr>
+          <m:e>
+            <m:r>
+              <w:rPr>
+                <w:rFonts w:ascii="Cambria Math" w:hAnsi="Cambria Math"/>
+              </w:rPr>
+              <m:t>x</m:t>
+            </m:r>
+          </m:e>
+          <m:sup>
+            <m:r>
+              <w:rPr>
+                <w:rFonts w:ascii="Cambria Math" w:hAnsi="Cambria Math"/>
+              </w:rPr>
+              <m:t>3</m:t>
+            </m:r>
+          </m:sup>
+        </m:sSup>
+        <m:r>
+          <w:rPr>
+            <w:rFonts w:ascii="Cambria Math" w:hAnsi="Cambria Math"/>
+          </w:rPr>
+          <m:t>+4</m:t>
+        </m:r>
+        <m:sSup>
+          <m:sSupPr>
+            <m:ctrlPr>
+              <w:rPr>
+                <w:rFonts w:ascii="Cambria Math" w:hAnsi="Cambria Math"/>
+                <w:i/>
+              </w:rPr>
+            </m:ctrlPr>
+          </m:sSupPr>
+          <m:e>
+            <m:r>
+              <w:rPr>
+                <w:rFonts w:ascii="Cambria Math" w:hAnsi="Cambria Math"/>
+              </w:rPr>
+              <m:t>x</m:t>
+            </m:r>
+          </m:e>
+          <m:sup>
+            <m:r>
+              <w:rPr>
+                <w:rFonts w:ascii="Cambria Math" w:hAnsi="Cambria Math"/>
+              </w:rPr>
+              <m:t>2</m:t>
+            </m:r>
+          </m:sup>
+        </m:sSup>
+        <m:r>
+          <w:rPr>
+            <w:rFonts w:ascii="Cambria Math" w:hAnsi="Cambria Math"/>
+          </w:rPr>
+          <m:t>-7x-10</m:t>
+        </m:r>
+        <m:r>
+          <w:rPr>
+            <w:rFonts w:ascii="Cambria Math" w:hAnsi="Cambria Math"/>
+          </w:rPr>
+          <m:t>÷</m:t>
+        </m:r>
+        <m:d>
+          <m:dPr>
+            <m:ctrlPr>
+              <w:rPr>
+                <w:rFonts w:ascii="Cambria Math" w:eastAsiaTheme="minorEastAsia" w:hAnsi="Cambria Math"/>
+                <w:i/>
+              </w:rPr>
+            </m:ctrlPr>
+          </m:dPr>
+          <m:e>
+            <m:r>
+              <w:rPr>
+                <w:rFonts w:ascii="Cambria Math" w:eastAsiaTheme="minorEastAsia" w:hAnsi="Cambria Math"/>
+              </w:rPr>
+              <m:t>x-2</m:t>
+            </m:r>
+          </m:e>
+        </m:d>
+        <m:r>
+          <w:rPr>
+            <w:rFonts w:ascii="Cambria Math" w:eastAsiaTheme="minorEastAsia" w:hAnsi="Cambria Math"/>
+          </w:rPr>
+          <m:t>=</m:t>
+        </m:r>
+        <m:r>
+          <w:rPr>
+            <w:rFonts w:ascii="Cambria Math" w:eastAsiaTheme="minorEastAsia" w:hAnsi="Cambria Math"/>
+          </w:rPr>
+          <w:br/>
+        </m:r>
+      </m:oMath>
+      <m:oMathPara>
+        <m:oMath>
+          <m:sSup>
+            <m:sSupPr>
+              <m:ctrlPr>
+                <w:rPr>
+                  <w:rFonts w:ascii="Cambria Math" w:hAnsi="Cambria Math"/>
+                  <w:i/>
+                </w:rPr>
+              </m:ctrlPr>
+            </m:sSupPr>
+            <m:e>
+              <m:r>
+                <w:rPr>
+                  <w:rFonts w:ascii="Cambria Math" w:hAnsi="Cambria Math"/>
+                </w:rPr>
+                <m:t>x</m:t>
+              </m:r>
+            </m:e>
+            <m:sup>
+              <m:r>
+                <w:rPr>
+                  <w:rFonts w:ascii="Cambria Math" w:hAnsi="Cambria Math"/>
+                </w:rPr>
+                <m:t>2</m:t>
+              </m:r>
+            </m:sup>
+          </m:sSup>
+          <m:r>
+            <w:rPr>
+              <w:rFonts w:ascii="Cambria Math" w:hAnsi="Cambria Math"/>
+            </w:rPr>
+            <m:t>+6x+5</m:t>
+          </m:r>
+          <m:r>
+            <w:rPr>
+              <w:rFonts w:eastAsiaTheme="minorEastAsia"/>
+            </w:rPr>
+            <w:br/>
+          </m:r>
+        </m:oMath>
+        <m:oMath>
+          <m:r>
+            <w:rPr>
+              <w:rFonts w:ascii="Cambria Math" w:hAnsi="Cambria Math"/>
+            </w:rPr>
+            <m:t>y=(x-2)(x+5)(x+1)</m:t>
+          </m:r>
+          <m:r>
+            <w:rPr>
+              <w:rFonts w:eastAsiaTheme="minorEastAsia"/>
+            </w:rPr>
+            <w:br/>
+          </m:r>
+        </m:oMath>
+      </m:oMathPara>
+      <w:r>
+        <w:rPr>
+          <w:rFonts w:eastAsiaTheme="minorEastAsia"/>
+          <w:b/>
+          <w:bCs/>
+        </w:rPr>
+        <w:t>Other two intercepts:  (-5, 0), (-1, 0)</w:t>
       </w:r>
     </w:p>
     <w:sectPr>
@@ -34866,7 +36199,7 @@
   <w:abstractNum w:abstractNumId="22" w15:restartNumberingAfterBreak="0">
     <w:nsid w:val="56D57DAA"/>
     <w:multiLevelType w:val="hybridMultilevel"/>
-    <w:tmpl w:val="0D7CC1DA"/>
+    <w:tmpl w:val="0130CB68"/>
     <w:lvl w:ilvl="0" w:tplc="0409000F">
       <w:start w:val="1"/>
       <w:numFmt w:val="decimal"/>
@@ -35777,9 +37110,9 @@
     </w:lvl>
   </w:abstractNum>
   <w:abstractNum w:abstractNumId="32" w15:restartNumberingAfterBreak="0">
-    <w:nsid w:val="7DBE32CF"/>
+    <w:nsid w:val="7D2F4AD1"/>
     <w:multiLevelType w:val="hybridMultilevel"/>
-    <w:tmpl w:val="C92AF380"/>
+    <w:tmpl w:val="23CEFC16"/>
     <w:lvl w:ilvl="0" w:tplc="0409000F">
       <w:start w:val="1"/>
       <w:numFmt w:val="decimal"/>
@@ -35866,9 +37199,9 @@
     </w:lvl>
   </w:abstractNum>
   <w:abstractNum w:abstractNumId="33" w15:restartNumberingAfterBreak="0">
-    <w:nsid w:val="7F540412"/>
+    <w:nsid w:val="7DBE32CF"/>
     <w:multiLevelType w:val="hybridMultilevel"/>
-    <w:tmpl w:val="E5C674FA"/>
+    <w:tmpl w:val="C92AF380"/>
     <w:lvl w:ilvl="0" w:tplc="0409000F">
       <w:start w:val="1"/>
       <w:numFmt w:val="decimal"/>
@@ -35955,10 +37288,10 @@
     </w:lvl>
   </w:abstractNum>
   <w:abstractNum w:abstractNumId="34" w15:restartNumberingAfterBreak="0">
-    <w:nsid w:val="7F650AC6"/>
+    <w:nsid w:val="7F540412"/>
     <w:multiLevelType w:val="hybridMultilevel"/>
-    <w:tmpl w:val="A54E48EE"/>
-    <w:lvl w:ilvl="0" w:tplc="00702200">
+    <w:tmpl w:val="E5C674FA"/>
+    <w:lvl w:ilvl="0" w:tplc="0409000F">
       <w:start w:val="1"/>
       <w:numFmt w:val="decimal"/>
       <w:lvlText w:val="%1."/>
@@ -36044,6 +37377,95 @@
     </w:lvl>
   </w:abstractNum>
   <w:abstractNum w:abstractNumId="35" w15:restartNumberingAfterBreak="0">
+    <w:nsid w:val="7F650AC6"/>
+    <w:multiLevelType w:val="hybridMultilevel"/>
+    <w:tmpl w:val="A54E48EE"/>
+    <w:lvl w:ilvl="0" w:tplc="00702200">
+      <w:start w:val="1"/>
+      <w:numFmt w:val="decimal"/>
+      <w:lvlText w:val="%1."/>
+      <w:lvlJc w:val="left"/>
+      <w:pPr>
+        <w:ind w:left="720" w:hanging="360"/>
+      </w:pPr>
+      <w:rPr>
+        <w:rFonts w:hint="default"/>
+      </w:rPr>
+    </w:lvl>
+    <w:lvl w:ilvl="1" w:tplc="04090019" w:tentative="1">
+      <w:start w:val="1"/>
+      <w:numFmt w:val="lowerLetter"/>
+      <w:lvlText w:val="%2."/>
+      <w:lvlJc w:val="left"/>
+      <w:pPr>
+        <w:ind w:left="1440" w:hanging="360"/>
+      </w:pPr>
+    </w:lvl>
+    <w:lvl w:ilvl="2" w:tplc="0409001B" w:tentative="1">
+      <w:start w:val="1"/>
+      <w:numFmt w:val="lowerRoman"/>
+      <w:lvlText w:val="%3."/>
+      <w:lvlJc w:val="right"/>
+      <w:pPr>
+        <w:ind w:left="2160" w:hanging="180"/>
+      </w:pPr>
+    </w:lvl>
+    <w:lvl w:ilvl="3" w:tplc="0409000F" w:tentative="1">
+      <w:start w:val="1"/>
+      <w:numFmt w:val="decimal"/>
+      <w:lvlText w:val="%4."/>
+      <w:lvlJc w:val="left"/>
+      <w:pPr>
+        <w:ind w:left="2880" w:hanging="360"/>
+      </w:pPr>
+    </w:lvl>
+    <w:lvl w:ilvl="4" w:tplc="04090019" w:tentative="1">
+      <w:start w:val="1"/>
+      <w:numFmt w:val="lowerLetter"/>
+      <w:lvlText w:val="%5."/>
+      <w:lvlJc w:val="left"/>
+      <w:pPr>
+        <w:ind w:left="3600" w:hanging="360"/>
+      </w:pPr>
+    </w:lvl>
+    <w:lvl w:ilvl="5" w:tplc="0409001B" w:tentative="1">
+      <w:start w:val="1"/>
+      <w:numFmt w:val="lowerRoman"/>
+      <w:lvlText w:val="%6."/>
+      <w:lvlJc w:val="right"/>
+      <w:pPr>
+        <w:ind w:left="4320" w:hanging="180"/>
+      </w:pPr>
+    </w:lvl>
+    <w:lvl w:ilvl="6" w:tplc="0409000F" w:tentative="1">
+      <w:start w:val="1"/>
+      <w:numFmt w:val="decimal"/>
+      <w:lvlText w:val="%7."/>
+      <w:lvlJc w:val="left"/>
+      <w:pPr>
+        <w:ind w:left="5040" w:hanging="360"/>
+      </w:pPr>
+    </w:lvl>
+    <w:lvl w:ilvl="7" w:tplc="04090019" w:tentative="1">
+      <w:start w:val="1"/>
+      <w:numFmt w:val="lowerLetter"/>
+      <w:lvlText w:val="%8."/>
+      <w:lvlJc w:val="left"/>
+      <w:pPr>
+        <w:ind w:left="5760" w:hanging="360"/>
+      </w:pPr>
+    </w:lvl>
+    <w:lvl w:ilvl="8" w:tplc="0409001B" w:tentative="1">
+      <w:start w:val="1"/>
+      <w:numFmt w:val="lowerRoman"/>
+      <w:lvlText w:val="%9."/>
+      <w:lvlJc w:val="right"/>
+      <w:pPr>
+        <w:ind w:left="6480" w:hanging="180"/>
+      </w:pPr>
+    </w:lvl>
+  </w:abstractNum>
+  <w:abstractNum w:abstractNumId="36" w15:restartNumberingAfterBreak="0">
     <w:nsid w:val="7F9E247D"/>
     <w:multiLevelType w:val="hybridMultilevel"/>
     <w:tmpl w:val="7CD2FB98"/>
@@ -36142,7 +37564,7 @@
     <w:abstractNumId w:val="18"/>
   </w:num>
   <w:num w:numId="4" w16cid:durableId="2033145947">
-    <w:abstractNumId w:val="33"/>
+    <w:abstractNumId w:val="34"/>
   </w:num>
   <w:num w:numId="5" w16cid:durableId="202055902">
     <w:abstractNumId w:val="1"/>
@@ -36169,7 +37591,7 @@
     <w:abstractNumId w:val="14"/>
   </w:num>
   <w:num w:numId="13" w16cid:durableId="819930803">
-    <w:abstractNumId w:val="32"/>
+    <w:abstractNumId w:val="33"/>
   </w:num>
   <w:num w:numId="14" w16cid:durableId="1214193706">
     <w:abstractNumId w:val="23"/>
@@ -36199,13 +37621,13 @@
     <w:abstractNumId w:val="2"/>
   </w:num>
   <w:num w:numId="23" w16cid:durableId="233318046">
-    <w:abstractNumId w:val="35"/>
+    <w:abstractNumId w:val="36"/>
   </w:num>
   <w:num w:numId="24" w16cid:durableId="271715766">
     <w:abstractNumId w:val="7"/>
   </w:num>
   <w:num w:numId="25" w16cid:durableId="496187473">
-    <w:abstractNumId w:val="34"/>
+    <w:abstractNumId w:val="35"/>
   </w:num>
   <w:num w:numId="26" w16cid:durableId="1878423866">
     <w:abstractNumId w:val="0"/>
@@ -36239,6 +37661,9 @@
   </w:num>
   <w:num w:numId="36" w16cid:durableId="216017598">
     <w:abstractNumId w:val="22"/>
+  </w:num>
+  <w:num w:numId="37" w16cid:durableId="1923295863">
+    <w:abstractNumId w:val="32"/>
   </w:num>
 </w:numbering>
 </file>
@@ -37282,6 +38707,8 @@
   </w:compat>
   <w:rsids>
     <w:rsidRoot w:val="0081205D"/>
+    <w:rsid w:val="00062D36"/>
+    <w:rsid w:val="001173D2"/>
     <w:rsid w:val="00202D86"/>
     <w:rsid w:val="00736985"/>
     <w:rsid w:val="0081205D"/>

</xml_diff>